<commit_message>
fix: update the doc files
</commit_message>
<xml_diff>
--- a/docs/User Manual.docx
+++ b/docs/User Manual.docx
@@ -1482,7 +1482,6 @@
           <w:lang w:eastAsia="en-US"/>
         </w:rPr>
       </w:pPr>
-      <w:proofErr w:type="spellStart"/>
       <w:r>
         <w:rPr>
           <w:rFonts w:ascii="Source Sans Pro" w:eastAsia="Source Sans Pro" w:hAnsi="Source Sans Pro" w:cs="Source Sans Pro"/>
@@ -1490,9 +1489,8 @@
           <w:iCs/>
           <w:lang w:eastAsia="en-US"/>
         </w:rPr>
-        <w:t>ni</w:t>
-      </w:r>
-      <w:proofErr w:type="spellEnd"/>
+        <w:t>ni-measurement-plugin-package-</w:t>
+      </w:r>
       <w:r>
         <w:rPr>
           <w:rFonts w:ascii="Source Sans Pro" w:eastAsia="Source Sans Pro" w:hAnsi="Source Sans Pro" w:cs="Source Sans Pro"/>
@@ -1500,7 +1498,7 @@
           <w:iCs/>
           <w:lang w:eastAsia="en-US"/>
         </w:rPr>
-        <w:t>-measurement-plugin-package-</w:t>
+        <w:t>builder --</w:t>
       </w:r>
       <w:r>
         <w:rPr>
@@ -1509,18 +1507,19 @@
           <w:iCs/>
           <w:lang w:eastAsia="en-US"/>
         </w:rPr>
-        <w:t>builder --</w:t>
-      </w:r>
-      <w:r>
+        <w:t>plugin-dir</w:t>
+      </w:r>
+    </w:p>
+    <w:p>
+      <w:pPr>
+        <w:pStyle w:val="ListParagraph"/>
         <w:rPr>
           <w:rFonts w:ascii="Source Sans Pro" w:eastAsia="Source Sans Pro" w:hAnsi="Source Sans Pro" w:cs="Source Sans Pro"/>
           <w:i/>
           <w:iCs/>
           <w:lang w:eastAsia="en-US"/>
         </w:rPr>
-        <w:t>plugin-</w:t>
-      </w:r>
-      <w:proofErr w:type="spellStart"/>
+      </w:pPr>
       <w:r>
         <w:rPr>
           <w:rFonts w:ascii="Source Sans Pro" w:eastAsia="Source Sans Pro" w:hAnsi="Source Sans Pro" w:cs="Source Sans Pro"/>
@@ -1528,15 +1527,34 @@
           <w:iCs/>
           <w:lang w:eastAsia="en-US"/>
         </w:rPr>
-        <w:t>dir</w:t>
-      </w:r>
-      <w:proofErr w:type="spellEnd"/>
+        <w:t>&lt;measurement_plugin_directory&gt;</w:t>
+      </w:r>
     </w:p>
     <w:p>
       <w:pPr>
         <w:pStyle w:val="ListParagraph"/>
         <w:rPr>
           <w:rFonts w:ascii="Source Sans Pro" w:eastAsia="Source Sans Pro" w:hAnsi="Source Sans Pro" w:cs="Source Sans Pro"/>
+          <w:sz w:val="28"/>
+          <w:szCs w:val="28"/>
+          <w:lang w:eastAsia="en-US"/>
+        </w:rPr>
+      </w:pPr>
+      <w:r>
+        <w:rPr>
+          <w:rFonts w:ascii="Source Sans Pro" w:eastAsia="Source Sans Pro" w:hAnsi="Source Sans Pro" w:cs="Source Sans Pro"/>
+          <w:sz w:val="28"/>
+          <w:szCs w:val="28"/>
+          <w:lang w:eastAsia="en-US"/>
+        </w:rPr>
+        <w:t>For example,</w:t>
+      </w:r>
+    </w:p>
+    <w:p>
+      <w:pPr>
+        <w:pStyle w:val="ListParagraph"/>
+        <w:rPr>
+          <w:rFonts w:ascii="Source Sans Pro" w:eastAsia="Source Sans Pro" w:hAnsi="Source Sans Pro" w:cs="Source Sans Pro"/>
           <w:i/>
           <w:iCs/>
           <w:lang w:eastAsia="en-US"/>
@@ -1549,9 +1567,20 @@
           <w:iCs/>
           <w:lang w:eastAsia="en-US"/>
         </w:rPr>
-        <w:t>&lt;</w:t>
-      </w:r>
-      <w:proofErr w:type="spellStart"/>
+        <w:lastRenderedPageBreak/>
+        <w:t>ni-measurement-plugin-package-builder --plugin-dir</w:t>
+      </w:r>
+    </w:p>
+    <w:p>
+      <w:pPr>
+        <w:pStyle w:val="ListParagraph"/>
+        <w:rPr>
+          <w:rFonts w:ascii="Source Sans Pro" w:eastAsia="Source Sans Pro" w:hAnsi="Source Sans Pro" w:cs="Source Sans Pro"/>
+          <w:sz w:val="28"/>
+          <w:szCs w:val="28"/>
+          <w:lang w:eastAsia="en-US"/>
+        </w:rPr>
+      </w:pPr>
       <w:r>
         <w:rPr>
           <w:rFonts w:ascii="Source Sans Pro" w:eastAsia="Source Sans Pro" w:hAnsi="Source Sans Pro" w:cs="Source Sans Pro"/>
@@ -1559,9 +1588,8 @@
           <w:iCs/>
           <w:lang w:eastAsia="en-US"/>
         </w:rPr>
-        <w:t>measurement_plugin_directory</w:t>
-      </w:r>
-      <w:proofErr w:type="spellEnd"/>
+        <w:t>“C:</w:t>
+      </w:r>
       <w:r>
         <w:rPr>
           <w:rFonts w:ascii="Source Sans Pro" w:eastAsia="Source Sans Pro" w:hAnsi="Source Sans Pro" w:cs="Source Sans Pro"/>
@@ -1569,40 +1597,17 @@
           <w:iCs/>
           <w:lang w:eastAsia="en-US"/>
         </w:rPr>
-        <w:t>&gt;</w:t>
-      </w:r>
-    </w:p>
-    <w:p>
-      <w:pPr>
-        <w:pStyle w:val="ListParagraph"/>
-        <w:rPr>
-          <w:rFonts w:ascii="Source Sans Pro" w:eastAsia="Source Sans Pro" w:hAnsi="Source Sans Pro" w:cs="Source Sans Pro"/>
-          <w:sz w:val="28"/>
-          <w:szCs w:val="28"/>
-          <w:lang w:eastAsia="en-US"/>
-        </w:rPr>
-      </w:pPr>
-      <w:r>
-        <w:rPr>
-          <w:rFonts w:ascii="Source Sans Pro" w:eastAsia="Source Sans Pro" w:hAnsi="Source Sans Pro" w:cs="Source Sans Pro"/>
-          <w:sz w:val="28"/>
-          <w:szCs w:val="28"/>
-          <w:lang w:eastAsia="en-US"/>
-        </w:rPr>
-        <w:t>For example,</w:t>
-      </w:r>
-    </w:p>
-    <w:p>
-      <w:pPr>
-        <w:pStyle w:val="ListParagraph"/>
+        <w:t>/</w:t>
+      </w:r>
+      <w:r>
         <w:rPr>
           <w:rFonts w:ascii="Source Sans Pro" w:eastAsia="Source Sans Pro" w:hAnsi="Source Sans Pro" w:cs="Source Sans Pro"/>
           <w:i/>
           <w:iCs/>
           <w:lang w:eastAsia="en-US"/>
         </w:rPr>
-      </w:pPr>
-      <w:proofErr w:type="spellStart"/>
+        <w:t>Users</w:t>
+      </w:r>
       <w:r>
         <w:rPr>
           <w:rFonts w:ascii="Source Sans Pro" w:eastAsia="Source Sans Pro" w:hAnsi="Source Sans Pro" w:cs="Source Sans Pro"/>
@@ -1610,10 +1615,8 @@
           <w:iCs/>
           <w:lang w:eastAsia="en-US"/>
         </w:rPr>
-        <w:lastRenderedPageBreak/>
-        <w:t>ni</w:t>
-      </w:r>
-      <w:proofErr w:type="spellEnd"/>
+        <w:t>/examples/</w:t>
+      </w:r>
       <w:r>
         <w:rPr>
           <w:rFonts w:ascii="Source Sans Pro" w:eastAsia="Source Sans Pro" w:hAnsi="Source Sans Pro" w:cs="Source Sans Pro"/>
@@ -1621,85 +1624,7 @@
           <w:iCs/>
           <w:lang w:eastAsia="en-US"/>
         </w:rPr>
-        <w:t>-measurement-plugin-package-builder --plugin-</w:t>
-      </w:r>
-      <w:proofErr w:type="spellStart"/>
-      <w:r>
-        <w:rPr>
-          <w:rFonts w:ascii="Source Sans Pro" w:eastAsia="Source Sans Pro" w:hAnsi="Source Sans Pro" w:cs="Source Sans Pro"/>
-          <w:i/>
-          <w:iCs/>
-          <w:lang w:eastAsia="en-US"/>
-        </w:rPr>
-        <w:t>dir</w:t>
-      </w:r>
-      <w:proofErr w:type="spellEnd"/>
-    </w:p>
-    <w:p>
-      <w:pPr>
-        <w:pStyle w:val="ListParagraph"/>
-        <w:rPr>
-          <w:rFonts w:ascii="Source Sans Pro" w:eastAsia="Source Sans Pro" w:hAnsi="Source Sans Pro" w:cs="Source Sans Pro"/>
-          <w:sz w:val="28"/>
-          <w:szCs w:val="28"/>
-          <w:lang w:eastAsia="en-US"/>
-        </w:rPr>
-      </w:pPr>
-      <w:r>
-        <w:rPr>
-          <w:rFonts w:ascii="Source Sans Pro" w:eastAsia="Source Sans Pro" w:hAnsi="Source Sans Pro" w:cs="Source Sans Pro"/>
-          <w:i/>
-          <w:iCs/>
-          <w:lang w:eastAsia="en-US"/>
-        </w:rPr>
-        <w:t>“C:</w:t>
-      </w:r>
-      <w:r>
-        <w:rPr>
-          <w:rFonts w:ascii="Source Sans Pro" w:eastAsia="Source Sans Pro" w:hAnsi="Source Sans Pro" w:cs="Source Sans Pro"/>
-          <w:i/>
-          <w:iCs/>
-          <w:lang w:eastAsia="en-US"/>
-        </w:rPr>
-        <w:t>/</w:t>
-      </w:r>
-      <w:r>
-        <w:rPr>
-          <w:rFonts w:ascii="Source Sans Pro" w:eastAsia="Source Sans Pro" w:hAnsi="Source Sans Pro" w:cs="Source Sans Pro"/>
-          <w:i/>
-          <w:iCs/>
-          <w:lang w:eastAsia="en-US"/>
-        </w:rPr>
-        <w:t>Users</w:t>
-      </w:r>
-      <w:r>
-        <w:rPr>
-          <w:rFonts w:ascii="Source Sans Pro" w:eastAsia="Source Sans Pro" w:hAnsi="Source Sans Pro" w:cs="Source Sans Pro"/>
-          <w:i/>
-          <w:iCs/>
-          <w:lang w:eastAsia="en-US"/>
-        </w:rPr>
-        <w:t>/examples/</w:t>
-      </w:r>
-      <w:proofErr w:type="spellStart"/>
-      <w:r>
-        <w:rPr>
-          <w:rFonts w:ascii="Source Sans Pro" w:eastAsia="Source Sans Pro" w:hAnsi="Source Sans Pro" w:cs="Source Sans Pro"/>
-          <w:i/>
-          <w:iCs/>
-          <w:lang w:eastAsia="en-US"/>
-        </w:rPr>
-        <w:t>sample_measurement</w:t>
-      </w:r>
-      <w:proofErr w:type="spellEnd"/>
-      <w:r>
-        <w:rPr>
-          <w:rFonts w:ascii="Source Sans Pro" w:eastAsia="Source Sans Pro" w:hAnsi="Source Sans Pro" w:cs="Source Sans Pro"/>
-          <w:i/>
-          <w:iCs/>
-          <w:lang w:eastAsia="en-US"/>
-        </w:rPr>
-        <w:t>”</w:t>
+        <w:t>sample_measurement”</w:t>
       </w:r>
     </w:p>
     <w:p>
@@ -1736,7 +1661,6 @@
           <w:lang w:eastAsia="en-US"/>
         </w:rPr>
       </w:pPr>
-      <w:proofErr w:type="spellStart"/>
       <w:r>
         <w:rPr>
           <w:rFonts w:ascii="Source Sans Pro" w:eastAsia="Source Sans Pro" w:hAnsi="Source Sans Pro" w:cs="Source Sans Pro"/>
@@ -1744,19 +1668,19 @@
           <w:iCs/>
           <w:lang w:eastAsia="en-US"/>
         </w:rPr>
-        <w:t>ni</w:t>
-      </w:r>
-      <w:proofErr w:type="spellEnd"/>
-      <w:r>
+        <w:t>ni-measurement-plugin-package-builder --base-dir</w:t>
+      </w:r>
+    </w:p>
+    <w:p>
+      <w:pPr>
+        <w:pStyle w:val="ListParagraph"/>
         <w:rPr>
           <w:rFonts w:ascii="Source Sans Pro" w:eastAsia="Source Sans Pro" w:hAnsi="Source Sans Pro" w:cs="Source Sans Pro"/>
           <w:i/>
           <w:iCs/>
           <w:lang w:eastAsia="en-US"/>
         </w:rPr>
-        <w:t>-measurement-plugin-package-builder --base-</w:t>
-      </w:r>
-      <w:proofErr w:type="spellStart"/>
+      </w:pPr>
       <w:r>
         <w:rPr>
           <w:rFonts w:ascii="Source Sans Pro" w:eastAsia="Source Sans Pro" w:hAnsi="Source Sans Pro" w:cs="Source Sans Pro"/>
@@ -1764,15 +1688,57 @@
           <w:iCs/>
           <w:lang w:eastAsia="en-US"/>
         </w:rPr>
-        <w:t>dir</w:t>
-      </w:r>
-      <w:proofErr w:type="spellEnd"/>
+        <w:t>&lt;measurement_plugin_base_directory&gt; --selected-meas-plugin</w:t>
+      </w:r>
+      <w:r>
+        <w:rPr>
+          <w:rFonts w:ascii="Source Sans Pro" w:eastAsia="Source Sans Pro" w:hAnsi="Source Sans Pro" w:cs="Source Sans Pro"/>
+          <w:i/>
+          <w:iCs/>
+          <w:lang w:eastAsia="en-US"/>
+        </w:rPr>
+        <w:t xml:space="preserve">s </w:t>
+      </w:r>
+      <w:r>
+        <w:rPr>
+          <w:rFonts w:ascii="Source Sans Pro" w:eastAsia="Source Sans Pro" w:hAnsi="Source Sans Pro" w:cs="Source Sans Pro"/>
+          <w:i/>
+          <w:iCs/>
+          <w:lang w:eastAsia="en-US"/>
+        </w:rPr>
+        <w:t>&lt;list_of_comma_separated_meas_plugins&gt;</w:t>
+      </w:r>
     </w:p>
     <w:p>
       <w:pPr>
         <w:pStyle w:val="ListParagraph"/>
         <w:rPr>
           <w:rFonts w:ascii="Source Sans Pro" w:eastAsia="Source Sans Pro" w:hAnsi="Source Sans Pro" w:cs="Source Sans Pro"/>
+          <w:lang w:eastAsia="en-US"/>
+        </w:rPr>
+      </w:pPr>
+      <w:r>
+        <w:rPr>
+          <w:rFonts w:ascii="Source Sans Pro" w:eastAsia="Source Sans Pro" w:hAnsi="Source Sans Pro" w:cs="Source Sans Pro"/>
+          <w:sz w:val="28"/>
+          <w:szCs w:val="28"/>
+          <w:lang w:eastAsia="en-US"/>
+        </w:rPr>
+        <w:t>For example</w:t>
+      </w:r>
+      <w:r>
+        <w:rPr>
+          <w:rFonts w:ascii="Source Sans Pro" w:eastAsia="Source Sans Pro" w:hAnsi="Source Sans Pro" w:cs="Source Sans Pro"/>
+          <w:lang w:eastAsia="en-US"/>
+        </w:rPr>
+        <w:t>,</w:t>
+      </w:r>
+    </w:p>
+    <w:p>
+      <w:pPr>
+        <w:pStyle w:val="ListParagraph"/>
+        <w:rPr>
+          <w:rFonts w:ascii="Source Sans Pro" w:eastAsia="Source Sans Pro" w:hAnsi="Source Sans Pro" w:cs="Source Sans Pro"/>
           <w:i/>
           <w:iCs/>
           <w:lang w:eastAsia="en-US"/>
@@ -1785,9 +1751,17 @@
           <w:iCs/>
           <w:lang w:eastAsia="en-US"/>
         </w:rPr>
-        <w:t>&lt;</w:t>
-      </w:r>
-      <w:proofErr w:type="spellStart"/>
+        <w:t>ni-measurement-plugin-package-builder --base-dir</w:t>
+      </w:r>
+    </w:p>
+    <w:p>
+      <w:pPr>
+        <w:pStyle w:val="ListParagraph"/>
+        <w:rPr>
+          <w:rFonts w:ascii="Source Sans Pro" w:eastAsia="Source Sans Pro" w:hAnsi="Source Sans Pro" w:cs="Source Sans Pro"/>
+          <w:lang w:eastAsia="en-US"/>
+        </w:rPr>
+      </w:pPr>
       <w:r>
         <w:rPr>
           <w:rFonts w:ascii="Source Sans Pro" w:eastAsia="Source Sans Pro" w:hAnsi="Source Sans Pro" w:cs="Source Sans Pro"/>
@@ -1795,9 +1769,8 @@
           <w:iCs/>
           <w:lang w:eastAsia="en-US"/>
         </w:rPr>
-        <w:t>measurement_plugin_base_directory</w:t>
-      </w:r>
-      <w:proofErr w:type="spellEnd"/>
+        <w:t>“C:</w:t>
+      </w:r>
       <w:r>
         <w:rPr>
           <w:rFonts w:ascii="Source Sans Pro" w:eastAsia="Source Sans Pro" w:hAnsi="Source Sans Pro" w:cs="Source Sans Pro"/>
@@ -1805,9 +1778,8 @@
           <w:iCs/>
           <w:lang w:eastAsia="en-US"/>
         </w:rPr>
-        <w:t>&gt; --selected-</w:t>
-      </w:r>
-      <w:proofErr w:type="spellStart"/>
+        <w:t>/</w:t>
+      </w:r>
       <w:r>
         <w:rPr>
           <w:rFonts w:ascii="Source Sans Pro" w:eastAsia="Source Sans Pro" w:hAnsi="Source Sans Pro" w:cs="Source Sans Pro"/>
@@ -1815,9 +1787,8 @@
           <w:iCs/>
           <w:lang w:eastAsia="en-US"/>
         </w:rPr>
-        <w:t>meas</w:t>
-      </w:r>
-      <w:proofErr w:type="spellEnd"/>
+        <w:t>Users</w:t>
+      </w:r>
       <w:r>
         <w:rPr>
           <w:rFonts w:ascii="Source Sans Pro" w:eastAsia="Source Sans Pro" w:hAnsi="Source Sans Pro" w:cs="Source Sans Pro"/>
@@ -1825,7 +1796,7 @@
           <w:iCs/>
           <w:lang w:eastAsia="en-US"/>
         </w:rPr>
-        <w:t>-plugin</w:t>
+        <w:t>/</w:t>
       </w:r>
       <w:r>
         <w:rPr>
@@ -1834,217 +1805,7 @@
           <w:iCs/>
           <w:lang w:eastAsia="en-US"/>
         </w:rPr>
-        <w:t xml:space="preserve">s </w:t>
-      </w:r>
-      <w:r>
-        <w:rPr>
-          <w:rFonts w:ascii="Source Sans Pro" w:eastAsia="Source Sans Pro" w:hAnsi="Source Sans Pro" w:cs="Source Sans Pro"/>
-          <w:i/>
-          <w:iCs/>
-          <w:lang w:eastAsia="en-US"/>
-        </w:rPr>
-        <w:t>&lt;</w:t>
-      </w:r>
-      <w:proofErr w:type="spellStart"/>
-      <w:r>
-        <w:rPr>
-          <w:rFonts w:ascii="Source Sans Pro" w:eastAsia="Source Sans Pro" w:hAnsi="Source Sans Pro" w:cs="Source Sans Pro"/>
-          <w:i/>
-          <w:iCs/>
-          <w:lang w:eastAsia="en-US"/>
-        </w:rPr>
-        <w:t>list_of_comma_separated_meas_plugins</w:t>
-      </w:r>
-      <w:proofErr w:type="spellEnd"/>
-      <w:r>
-        <w:rPr>
-          <w:rFonts w:ascii="Source Sans Pro" w:eastAsia="Source Sans Pro" w:hAnsi="Source Sans Pro" w:cs="Source Sans Pro"/>
-          <w:i/>
-          <w:iCs/>
-          <w:lang w:eastAsia="en-US"/>
-        </w:rPr>
-        <w:t>&gt;</w:t>
-      </w:r>
-    </w:p>
-    <w:p>
-      <w:pPr>
-        <w:pStyle w:val="ListParagraph"/>
-        <w:rPr>
-          <w:rFonts w:ascii="Source Sans Pro" w:eastAsia="Source Sans Pro" w:hAnsi="Source Sans Pro" w:cs="Source Sans Pro"/>
-          <w:lang w:eastAsia="en-US"/>
-        </w:rPr>
-      </w:pPr>
-      <w:r>
-        <w:rPr>
-          <w:rFonts w:ascii="Source Sans Pro" w:eastAsia="Source Sans Pro" w:hAnsi="Source Sans Pro" w:cs="Source Sans Pro"/>
-          <w:sz w:val="28"/>
-          <w:szCs w:val="28"/>
-          <w:lang w:eastAsia="en-US"/>
-        </w:rPr>
-        <w:t>For example</w:t>
-      </w:r>
-      <w:r>
-        <w:rPr>
-          <w:rFonts w:ascii="Source Sans Pro" w:eastAsia="Source Sans Pro" w:hAnsi="Source Sans Pro" w:cs="Source Sans Pro"/>
-          <w:lang w:eastAsia="en-US"/>
-        </w:rPr>
-        <w:t>,</w:t>
-      </w:r>
-    </w:p>
-    <w:p>
-      <w:pPr>
-        <w:pStyle w:val="ListParagraph"/>
-        <w:rPr>
-          <w:rFonts w:ascii="Source Sans Pro" w:eastAsia="Source Sans Pro" w:hAnsi="Source Sans Pro" w:cs="Source Sans Pro"/>
-          <w:i/>
-          <w:iCs/>
-          <w:lang w:eastAsia="en-US"/>
-        </w:rPr>
-      </w:pPr>
-      <w:proofErr w:type="spellStart"/>
-      <w:r>
-        <w:rPr>
-          <w:rFonts w:ascii="Source Sans Pro" w:eastAsia="Source Sans Pro" w:hAnsi="Source Sans Pro" w:cs="Source Sans Pro"/>
-          <w:i/>
-          <w:iCs/>
-          <w:lang w:eastAsia="en-US"/>
-        </w:rPr>
-        <w:t>ni</w:t>
-      </w:r>
-      <w:proofErr w:type="spellEnd"/>
-      <w:r>
-        <w:rPr>
-          <w:rFonts w:ascii="Source Sans Pro" w:eastAsia="Source Sans Pro" w:hAnsi="Source Sans Pro" w:cs="Source Sans Pro"/>
-          <w:i/>
-          <w:iCs/>
-          <w:lang w:eastAsia="en-US"/>
-        </w:rPr>
-        <w:t>-measurement-plugin-package-builder --base-</w:t>
-      </w:r>
-      <w:proofErr w:type="spellStart"/>
-      <w:r>
-        <w:rPr>
-          <w:rFonts w:ascii="Source Sans Pro" w:eastAsia="Source Sans Pro" w:hAnsi="Source Sans Pro" w:cs="Source Sans Pro"/>
-          <w:i/>
-          <w:iCs/>
-          <w:lang w:eastAsia="en-US"/>
-        </w:rPr>
-        <w:t>dir</w:t>
-      </w:r>
-      <w:proofErr w:type="spellEnd"/>
-    </w:p>
-    <w:p>
-      <w:pPr>
-        <w:pStyle w:val="ListParagraph"/>
-        <w:rPr>
-          <w:rFonts w:ascii="Source Sans Pro" w:eastAsia="Source Sans Pro" w:hAnsi="Source Sans Pro" w:cs="Source Sans Pro"/>
-          <w:lang w:eastAsia="en-US"/>
-        </w:rPr>
-      </w:pPr>
-      <w:r>
-        <w:rPr>
-          <w:rFonts w:ascii="Source Sans Pro" w:eastAsia="Source Sans Pro" w:hAnsi="Source Sans Pro" w:cs="Source Sans Pro"/>
-          <w:i/>
-          <w:iCs/>
-          <w:lang w:eastAsia="en-US"/>
-        </w:rPr>
-        <w:t>“C:</w:t>
-      </w:r>
-      <w:r>
-        <w:rPr>
-          <w:rFonts w:ascii="Source Sans Pro" w:eastAsia="Source Sans Pro" w:hAnsi="Source Sans Pro" w:cs="Source Sans Pro"/>
-          <w:i/>
-          <w:iCs/>
-          <w:lang w:eastAsia="en-US"/>
-        </w:rPr>
-        <w:t>/</w:t>
-      </w:r>
-      <w:r>
-        <w:rPr>
-          <w:rFonts w:ascii="Source Sans Pro" w:eastAsia="Source Sans Pro" w:hAnsi="Source Sans Pro" w:cs="Source Sans Pro"/>
-          <w:i/>
-          <w:iCs/>
-          <w:lang w:eastAsia="en-US"/>
-        </w:rPr>
-        <w:t>Users</w:t>
-      </w:r>
-      <w:r>
-        <w:rPr>
-          <w:rFonts w:ascii="Source Sans Pro" w:eastAsia="Source Sans Pro" w:hAnsi="Source Sans Pro" w:cs="Source Sans Pro"/>
-          <w:i/>
-          <w:iCs/>
-          <w:lang w:eastAsia="en-US"/>
-        </w:rPr>
-        <w:t>/</w:t>
-      </w:r>
-      <w:r>
-        <w:rPr>
-          <w:rFonts w:ascii="Source Sans Pro" w:eastAsia="Source Sans Pro" w:hAnsi="Source Sans Pro" w:cs="Source Sans Pro"/>
-          <w:i/>
-          <w:iCs/>
-          <w:lang w:eastAsia="en-US"/>
-        </w:rPr>
-        <w:t>examples” --selected-</w:t>
-      </w:r>
-      <w:proofErr w:type="spellStart"/>
-      <w:r>
-        <w:rPr>
-          <w:rFonts w:ascii="Source Sans Pro" w:eastAsia="Source Sans Pro" w:hAnsi="Source Sans Pro" w:cs="Source Sans Pro"/>
-          <w:i/>
-          <w:iCs/>
-          <w:lang w:eastAsia="en-US"/>
-        </w:rPr>
-        <w:t>meas</w:t>
-      </w:r>
-      <w:proofErr w:type="spellEnd"/>
-      <w:r>
-        <w:rPr>
-          <w:rFonts w:ascii="Source Sans Pro" w:eastAsia="Source Sans Pro" w:hAnsi="Source Sans Pro" w:cs="Source Sans Pro"/>
-          <w:i/>
-          <w:iCs/>
-          <w:lang w:eastAsia="en-US"/>
-        </w:rPr>
-        <w:t>-plugins “</w:t>
-      </w:r>
-      <w:proofErr w:type="spellStart"/>
-      <w:r>
-        <w:rPr>
-          <w:rFonts w:ascii="Source Sans Pro" w:eastAsia="Source Sans Pro" w:hAnsi="Source Sans Pro" w:cs="Source Sans Pro"/>
-          <w:i/>
-          <w:iCs/>
-          <w:lang w:eastAsia="en-US"/>
-        </w:rPr>
-        <w:t>sample_</w:t>
-      </w:r>
-      <w:proofErr w:type="gramStart"/>
-      <w:r>
-        <w:rPr>
-          <w:rFonts w:ascii="Source Sans Pro" w:eastAsia="Source Sans Pro" w:hAnsi="Source Sans Pro" w:cs="Source Sans Pro"/>
-          <w:i/>
-          <w:iCs/>
-          <w:lang w:eastAsia="en-US"/>
-        </w:rPr>
-        <w:t>measurement,test</w:t>
-      </w:r>
-      <w:proofErr w:type="gramEnd"/>
-      <w:r>
-        <w:rPr>
-          <w:rFonts w:ascii="Source Sans Pro" w:eastAsia="Source Sans Pro" w:hAnsi="Source Sans Pro" w:cs="Source Sans Pro"/>
-          <w:i/>
-          <w:iCs/>
-          <w:lang w:eastAsia="en-US"/>
-        </w:rPr>
-        <w:t>_measurement</w:t>
-      </w:r>
-      <w:proofErr w:type="spellEnd"/>
-      <w:r>
-        <w:rPr>
-          <w:rFonts w:ascii="Source Sans Pro" w:eastAsia="Source Sans Pro" w:hAnsi="Source Sans Pro" w:cs="Source Sans Pro"/>
-          <w:i/>
-          <w:iCs/>
-          <w:lang w:eastAsia="en-US"/>
-        </w:rPr>
-        <w:t>”</w:t>
+        <w:t>examples” --selected-meas-plugins “sample_measurement,test_measurement”</w:t>
       </w:r>
     </w:p>
     <w:p>
@@ -2207,17 +1968,7 @@
           <w:sz w:val="28"/>
           <w:szCs w:val="28"/>
         </w:rPr>
-        <w:t xml:space="preserve">The command line interface will show the directory where </w:t>
-      </w:r>
-      <w:proofErr w:type="gramStart"/>
-      <w:r>
-        <w:rPr>
-          <w:rStyle w:val="ui-provider"/>
-          <w:rFonts w:ascii="Source Sans Pro" w:hAnsi="Source Sans Pro"/>
-          <w:sz w:val="28"/>
-          <w:szCs w:val="28"/>
-        </w:rPr>
-        <w:t xml:space="preserve">the </w:t>
+        <w:t xml:space="preserve">The command line interface will show the directory where the </w:t>
       </w:r>
       <w:r>
         <w:rPr>
@@ -2228,22 +1979,8 @@
           <w:sz w:val="28"/>
           <w:szCs w:val="28"/>
         </w:rPr>
-        <w:t>.</w:t>
-      </w:r>
-      <w:proofErr w:type="spellStart"/>
-      <w:r>
-        <w:rPr>
-          <w:rStyle w:val="ui-provider"/>
-          <w:rFonts w:ascii="Source Sans Pro" w:hAnsi="Source Sans Pro"/>
-          <w:i/>
-          <w:iCs/>
-          <w:sz w:val="28"/>
-          <w:szCs w:val="28"/>
-        </w:rPr>
-        <w:t>nipkg</w:t>
-      </w:r>
-      <w:proofErr w:type="spellEnd"/>
-      <w:proofErr w:type="gramEnd"/>
+        <w:t>.nipkg</w:t>
+      </w:r>
       <w:r>
         <w:rPr>
           <w:rStyle w:val="ui-provider"/>
@@ -2364,7 +2101,6 @@
           <w:lang w:eastAsia="en-US"/>
         </w:rPr>
       </w:pPr>
-      <w:proofErr w:type="spellStart"/>
       <w:r>
         <w:rPr>
           <w:rFonts w:ascii="Source Sans Pro" w:eastAsia="Source Sans Pro" w:hAnsi="Source Sans Pro" w:cs="Source Sans Pro"/>
@@ -2372,29 +2108,8 @@
           <w:iCs/>
           <w:lang w:eastAsia="en-US"/>
         </w:rPr>
-        <w:t>ni</w:t>
-      </w:r>
-      <w:proofErr w:type="spellEnd"/>
-      <w:r>
-        <w:rPr>
-          <w:rFonts w:ascii="Source Sans Pro" w:eastAsia="Source Sans Pro" w:hAnsi="Source Sans Pro" w:cs="Source Sans Pro"/>
-          <w:i/>
-          <w:iCs/>
-          <w:lang w:eastAsia="en-US"/>
-        </w:rPr>
-        <w:t>-measurement-plugin-package-builder -</w:t>
-      </w:r>
-      <w:proofErr w:type="spellStart"/>
-      <w:r>
-        <w:rPr>
-          <w:rFonts w:ascii="Source Sans Pro" w:eastAsia="Source Sans Pro" w:hAnsi="Source Sans Pro" w:cs="Source Sans Pro"/>
-          <w:i/>
-          <w:iCs/>
-          <w:lang w:eastAsia="en-US"/>
-        </w:rPr>
-        <w:t>i</w:t>
-      </w:r>
-      <w:proofErr w:type="spellEnd"/>
+        <w:t>ni-measurement-plugin-package-builder -i</w:t>
+      </w:r>
     </w:p>
     <w:p>
       <w:pPr>
@@ -2490,17 +2205,7 @@
           <w:sz w:val="28"/>
           <w:szCs w:val="28"/>
         </w:rPr>
-        <w:t xml:space="preserve">The command line interface will show the directory where </w:t>
-      </w:r>
-      <w:proofErr w:type="gramStart"/>
-      <w:r>
-        <w:rPr>
-          <w:rStyle w:val="ui-provider"/>
-          <w:rFonts w:ascii="Source Sans Pro" w:hAnsi="Source Sans Pro"/>
-          <w:sz w:val="28"/>
-          <w:szCs w:val="28"/>
-        </w:rPr>
-        <w:t xml:space="preserve">the </w:t>
+        <w:t xml:space="preserve">The command line interface will show the directory where the </w:t>
       </w:r>
       <w:r>
         <w:rPr>
@@ -2511,22 +2216,8 @@
           <w:sz w:val="28"/>
           <w:szCs w:val="28"/>
         </w:rPr>
-        <w:t>.</w:t>
-      </w:r>
-      <w:proofErr w:type="spellStart"/>
-      <w:r>
-        <w:rPr>
-          <w:rStyle w:val="ui-provider"/>
-          <w:rFonts w:ascii="Source Sans Pro" w:hAnsi="Source Sans Pro"/>
-          <w:i/>
-          <w:iCs/>
-          <w:sz w:val="28"/>
-          <w:szCs w:val="28"/>
-        </w:rPr>
-        <w:t>nipkg</w:t>
-      </w:r>
-      <w:proofErr w:type="spellEnd"/>
-      <w:proofErr w:type="gramEnd"/>
+        <w:t>.nipkg</w:t>
+      </w:r>
       <w:r>
         <w:rPr>
           <w:rStyle w:val="ui-provider"/>
@@ -2588,16 +2279,15 @@
       <w:r>
         <w:rPr>
           <w:rFonts w:ascii="Source Sans Pro" w:eastAsia="Source Sans Pro" w:hAnsi="Source Sans Pro" w:cs="Source Sans Pro"/>
-          <w:noProof/>
           <w:sz w:val="28"/>
           <w:szCs w:val="28"/>
           <w:lang w:eastAsia="en-US"/>
         </w:rPr>
         <w:drawing>
-          <wp:inline distT="0" distB="0" distL="0" distR="0" wp14:anchorId="2336C720" wp14:editId="593C99CB">
-            <wp:extent cx="5943600" cy="3009900"/>
-            <wp:effectExtent l="0" t="0" r="0" b="0"/>
-            <wp:docPr id="1444613114" name="Picture 1" descr="A black screen with white text&#10;&#10;Description automatically generated"/>
+          <wp:inline distT="0" distB="0" distL="0" distR="0" wp14:anchorId="65A2419A" wp14:editId="4D8FBD98">
+            <wp:extent cx="5943600" cy="2490470"/>
+            <wp:effectExtent l="0" t="0" r="0" b="5080"/>
+            <wp:docPr id="929429954" name="Picture 1" descr="A black screen with text on it&#10;&#10;Description automatically generated"/>
             <wp:cNvGraphicFramePr>
               <a:graphicFrameLocks xmlns:a="http://schemas.openxmlformats.org/drawingml/2006/main" noChangeAspect="1"/>
             </wp:cNvGraphicFramePr>
@@ -2605,7 +2295,7 @@
               <a:graphicData uri="http://schemas.openxmlformats.org/drawingml/2006/picture">
                 <pic:pic xmlns:pic="http://schemas.openxmlformats.org/drawingml/2006/picture">
                   <pic:nvPicPr>
-                    <pic:cNvPr id="1444613114" name="Picture 1" descr="A black screen with white text&#10;&#10;Description automatically generated"/>
+                    <pic:cNvPr id="929429954" name="Picture 1" descr="A black screen with text on it&#10;&#10;Description automatically generated"/>
                     <pic:cNvPicPr/>
                   </pic:nvPicPr>
                   <pic:blipFill>
@@ -2617,7 +2307,7 @@
                   <pic:spPr>
                     <a:xfrm>
                       <a:off x="0" y="0"/>
-                      <a:ext cx="5943600" cy="3009900"/>
+                      <a:ext cx="5943600" cy="2490470"/>
                     </a:xfrm>
                     <a:prstGeom prst="rect">
                       <a:avLst/>
@@ -8497,24 +8187,15 @@
 </file>
 
 <file path=customXml/item1.xml><?xml version="1.0" encoding="utf-8"?>
-<p:properties xmlns:p="http://schemas.microsoft.com/office/2006/metadata/properties" xmlns:xsi="http://www.w3.org/2001/XMLSchema-instance" xmlns:pc="http://schemas.microsoft.com/office/infopath/2007/PartnerControls">
-  <documentManagement>
-    <SharedWithUsers xmlns="fa7a5f0e-56e0-42a6-ad77-38c72f6b11c4">
-      <UserInfo>
-        <DisplayName>Jayaseelan James</DisplayName>
-        <AccountId>26</AccountId>
-        <AccountType/>
-      </UserInfo>
-    </SharedWithUsers>
-  </documentManagement>
-</p:properties>
+<?mso-contentType ?>
+<FormTemplates xmlns="http://schemas.microsoft.com/sharepoint/v3/contenttype/forms">
+  <Display>DocumentLibraryForm</Display>
+  <Edit>DocumentLibraryForm</Edit>
+  <New>DocumentLibraryForm</New>
+</FormTemplates>
 </file>
 
 <file path=customXml/item2.xml><?xml version="1.0" encoding="utf-8"?>
-<b:Sources xmlns:b="http://schemas.openxmlformats.org/officeDocument/2006/bibliography" xmlns="http://schemas.openxmlformats.org/officeDocument/2006/bibliography" SelectedStyle="\APASixthEditionOfficeOnline.xsl" StyleName="APA" Version="6"/>
-</file>
-
-<file path=customXml/item3.xml><?xml version="1.0" encoding="utf-8"?>
 <ct:contentTypeSchema xmlns:ct="http://schemas.microsoft.com/office/2006/metadata/contentType" xmlns:ma="http://schemas.microsoft.com/office/2006/metadata/properties/metaAttributes" ct:_="" ma:_="" ma:contentTypeName="Document" ma:contentTypeID="0x010100D68EAEF51CBD0C4DA9962F2C84458D9F" ma:contentTypeVersion="9" ma:contentTypeDescription="Create a new document." ma:contentTypeScope="" ma:versionID="3526f3381c42c6e2ca2308198785bcc0">
   <xsd:schema xmlns:xsd="http://www.w3.org/2001/XMLSchema" xmlns:xs="http://www.w3.org/2001/XMLSchema" xmlns:p="http://schemas.microsoft.com/office/2006/metadata/properties" xmlns:ns2="f5b4353c-931d-42f4-9bf3-83ab7d02158b" xmlns:ns3="fa7a5f0e-56e0-42a6-ad77-38c72f6b11c4" targetNamespace="http://schemas.microsoft.com/office/2006/metadata/properties" ma:root="true" ma:fieldsID="6f635322724c2408cc84abc5be204084" ns2:_="" ns3:_="">
     <xsd:import namespace="f5b4353c-931d-42f4-9bf3-83ab7d02158b"/>
@@ -8709,34 +8390,33 @@
 </ct:contentTypeSchema>
 </file>
 
+<file path=customXml/item3.xml><?xml version="1.0" encoding="utf-8"?>
+<b:Sources xmlns:b="http://schemas.openxmlformats.org/officeDocument/2006/bibliography" xmlns="http://schemas.openxmlformats.org/officeDocument/2006/bibliography" SelectedStyle="\APASixthEditionOfficeOnline.xsl" StyleName="APA" Version="6"/>
+</file>
+
 <file path=customXml/item4.xml><?xml version="1.0" encoding="utf-8"?>
-<?mso-contentType ?>
-<FormTemplates xmlns="http://schemas.microsoft.com/sharepoint/v3/contenttype/forms">
-  <Display>DocumentLibraryForm</Display>
-  <Edit>DocumentLibraryForm</Edit>
-  <New>DocumentLibraryForm</New>
-</FormTemplates>
+<p:properties xmlns:p="http://schemas.microsoft.com/office/2006/metadata/properties" xmlns:xsi="http://www.w3.org/2001/XMLSchema-instance" xmlns:pc="http://schemas.microsoft.com/office/infopath/2007/PartnerControls">
+  <documentManagement>
+    <SharedWithUsers xmlns="fa7a5f0e-56e0-42a6-ad77-38c72f6b11c4">
+      <UserInfo>
+        <DisplayName>Jayaseelan James</DisplayName>
+        <AccountId>26</AccountId>
+        <AccountType/>
+      </UserInfo>
+    </SharedWithUsers>
+  </documentManagement>
+</p:properties>
 </file>
 
 <file path=customXml/itemProps1.xml><?xml version="1.0" encoding="utf-8"?>
-<ds:datastoreItem xmlns:ds="http://schemas.openxmlformats.org/officeDocument/2006/customXml" ds:itemID="{91F44E6D-4C1A-49A3-8320-4BFFEA451AD3}">
+<ds:datastoreItem xmlns:ds="http://schemas.openxmlformats.org/officeDocument/2006/customXml" ds:itemID="{07595FA9-DD79-4AA7-A955-082BCCD961CA}">
   <ds:schemaRefs>
-    <ds:schemaRef ds:uri="http://schemas.microsoft.com/office/2006/metadata/properties"/>
-    <ds:schemaRef ds:uri="http://schemas.microsoft.com/office/infopath/2007/PartnerControls"/>
-    <ds:schemaRef ds:uri="fa7a5f0e-56e0-42a6-ad77-38c72f6b11c4"/>
+    <ds:schemaRef ds:uri="http://schemas.microsoft.com/sharepoint/v3/contenttype/forms"/>
   </ds:schemaRefs>
 </ds:datastoreItem>
 </file>
 
 <file path=customXml/itemProps2.xml><?xml version="1.0" encoding="utf-8"?>
-<ds:datastoreItem xmlns:ds="http://schemas.openxmlformats.org/officeDocument/2006/customXml" ds:itemID="{56AC0A08-EC0E-4F9C-9FCA-052FE08CB7D8}">
-  <ds:schemaRefs>
-    <ds:schemaRef ds:uri="http://schemas.openxmlformats.org/officeDocument/2006/bibliography"/>
-  </ds:schemaRefs>
-</ds:datastoreItem>
-</file>
-
-<file path=customXml/itemProps3.xml><?xml version="1.0" encoding="utf-8"?>
 <ds:datastoreItem xmlns:ds="http://schemas.openxmlformats.org/officeDocument/2006/customXml" ds:itemID="{A7060225-CBA1-4204-AB20-80DD105EC829}">
   <ds:schemaRefs>
     <ds:schemaRef ds:uri="http://schemas.microsoft.com/office/2006/metadata/contentType"/>
@@ -8755,10 +8435,20 @@
 </ds:datastoreItem>
 </file>
 
+<file path=customXml/itemProps3.xml><?xml version="1.0" encoding="utf-8"?>
+<ds:datastoreItem xmlns:ds="http://schemas.openxmlformats.org/officeDocument/2006/customXml" ds:itemID="{56AC0A08-EC0E-4F9C-9FCA-052FE08CB7D8}">
+  <ds:schemaRefs>
+    <ds:schemaRef ds:uri="http://schemas.openxmlformats.org/officeDocument/2006/bibliography"/>
+  </ds:schemaRefs>
+</ds:datastoreItem>
+</file>
+
 <file path=customXml/itemProps4.xml><?xml version="1.0" encoding="utf-8"?>
-<ds:datastoreItem xmlns:ds="http://schemas.openxmlformats.org/officeDocument/2006/customXml" ds:itemID="{07595FA9-DD79-4AA7-A955-082BCCD961CA}">
+<ds:datastoreItem xmlns:ds="http://schemas.openxmlformats.org/officeDocument/2006/customXml" ds:itemID="{91F44E6D-4C1A-49A3-8320-4BFFEA451AD3}">
   <ds:schemaRefs>
-    <ds:schemaRef ds:uri="http://schemas.microsoft.com/sharepoint/v3/contenttype/forms"/>
+    <ds:schemaRef ds:uri="http://schemas.microsoft.com/office/2006/metadata/properties"/>
+    <ds:schemaRef ds:uri="http://schemas.microsoft.com/office/infopath/2007/PartnerControls"/>
+    <ds:schemaRef ds:uri="fa7a5f0e-56e0-42a6-ad77-38c72f6b11c4"/>
   </ds:schemaRefs>
 </ds:datastoreItem>
 </file>
</xml_diff>

<commit_message>
Update CLI messages | interactive mode (#4)
What does this Pull Request accomplish?
Rephrased the CLI message for interactive mode

Why should this Pull Request be merged?
To update the latest changes to the main branch.

What testing has been done?
Manual Testing.
</commit_message>
<xml_diff>
--- a/docs/User Manual.docx
+++ b/docs/User Manual.docx
@@ -1482,7 +1482,6 @@
           <w:lang w:eastAsia="en-US"/>
         </w:rPr>
       </w:pPr>
-      <w:proofErr w:type="spellStart"/>
       <w:r>
         <w:rPr>
           <w:rFonts w:ascii="Source Sans Pro" w:eastAsia="Source Sans Pro" w:hAnsi="Source Sans Pro" w:cs="Source Sans Pro"/>
@@ -1490,9 +1489,8 @@
           <w:iCs/>
           <w:lang w:eastAsia="en-US"/>
         </w:rPr>
-        <w:t>ni</w:t>
-      </w:r>
-      <w:proofErr w:type="spellEnd"/>
+        <w:t>ni-measurement-plugin-package-</w:t>
+      </w:r>
       <w:r>
         <w:rPr>
           <w:rFonts w:ascii="Source Sans Pro" w:eastAsia="Source Sans Pro" w:hAnsi="Source Sans Pro" w:cs="Source Sans Pro"/>
@@ -1500,7 +1498,7 @@
           <w:iCs/>
           <w:lang w:eastAsia="en-US"/>
         </w:rPr>
-        <w:t>-measurement-plugin-package-</w:t>
+        <w:t>builder --</w:t>
       </w:r>
       <w:r>
         <w:rPr>
@@ -1509,18 +1507,19 @@
           <w:iCs/>
           <w:lang w:eastAsia="en-US"/>
         </w:rPr>
-        <w:t>builder --</w:t>
-      </w:r>
-      <w:r>
+        <w:t>plugin-dir</w:t>
+      </w:r>
+    </w:p>
+    <w:p>
+      <w:pPr>
+        <w:pStyle w:val="ListParagraph"/>
         <w:rPr>
           <w:rFonts w:ascii="Source Sans Pro" w:eastAsia="Source Sans Pro" w:hAnsi="Source Sans Pro" w:cs="Source Sans Pro"/>
           <w:i/>
           <w:iCs/>
           <w:lang w:eastAsia="en-US"/>
         </w:rPr>
-        <w:t>plugin-</w:t>
-      </w:r>
-      <w:proofErr w:type="spellStart"/>
+      </w:pPr>
       <w:r>
         <w:rPr>
           <w:rFonts w:ascii="Source Sans Pro" w:eastAsia="Source Sans Pro" w:hAnsi="Source Sans Pro" w:cs="Source Sans Pro"/>
@@ -1528,15 +1527,34 @@
           <w:iCs/>
           <w:lang w:eastAsia="en-US"/>
         </w:rPr>
-        <w:t>dir</w:t>
-      </w:r>
-      <w:proofErr w:type="spellEnd"/>
+        <w:t>&lt;measurement_plugin_directory&gt;</w:t>
+      </w:r>
     </w:p>
     <w:p>
       <w:pPr>
         <w:pStyle w:val="ListParagraph"/>
         <w:rPr>
           <w:rFonts w:ascii="Source Sans Pro" w:eastAsia="Source Sans Pro" w:hAnsi="Source Sans Pro" w:cs="Source Sans Pro"/>
+          <w:sz w:val="28"/>
+          <w:szCs w:val="28"/>
+          <w:lang w:eastAsia="en-US"/>
+        </w:rPr>
+      </w:pPr>
+      <w:r>
+        <w:rPr>
+          <w:rFonts w:ascii="Source Sans Pro" w:eastAsia="Source Sans Pro" w:hAnsi="Source Sans Pro" w:cs="Source Sans Pro"/>
+          <w:sz w:val="28"/>
+          <w:szCs w:val="28"/>
+          <w:lang w:eastAsia="en-US"/>
+        </w:rPr>
+        <w:t>For example,</w:t>
+      </w:r>
+    </w:p>
+    <w:p>
+      <w:pPr>
+        <w:pStyle w:val="ListParagraph"/>
+        <w:rPr>
+          <w:rFonts w:ascii="Source Sans Pro" w:eastAsia="Source Sans Pro" w:hAnsi="Source Sans Pro" w:cs="Source Sans Pro"/>
           <w:i/>
           <w:iCs/>
           <w:lang w:eastAsia="en-US"/>
@@ -1549,9 +1567,20 @@
           <w:iCs/>
           <w:lang w:eastAsia="en-US"/>
         </w:rPr>
-        <w:t>&lt;</w:t>
-      </w:r>
-      <w:proofErr w:type="spellStart"/>
+        <w:lastRenderedPageBreak/>
+        <w:t>ni-measurement-plugin-package-builder --plugin-dir</w:t>
+      </w:r>
+    </w:p>
+    <w:p>
+      <w:pPr>
+        <w:pStyle w:val="ListParagraph"/>
+        <w:rPr>
+          <w:rFonts w:ascii="Source Sans Pro" w:eastAsia="Source Sans Pro" w:hAnsi="Source Sans Pro" w:cs="Source Sans Pro"/>
+          <w:sz w:val="28"/>
+          <w:szCs w:val="28"/>
+          <w:lang w:eastAsia="en-US"/>
+        </w:rPr>
+      </w:pPr>
       <w:r>
         <w:rPr>
           <w:rFonts w:ascii="Source Sans Pro" w:eastAsia="Source Sans Pro" w:hAnsi="Source Sans Pro" w:cs="Source Sans Pro"/>
@@ -1559,9 +1588,8 @@
           <w:iCs/>
           <w:lang w:eastAsia="en-US"/>
         </w:rPr>
-        <w:t>measurement_plugin_directory</w:t>
-      </w:r>
-      <w:proofErr w:type="spellEnd"/>
+        <w:t>“C:</w:t>
+      </w:r>
       <w:r>
         <w:rPr>
           <w:rFonts w:ascii="Source Sans Pro" w:eastAsia="Source Sans Pro" w:hAnsi="Source Sans Pro" w:cs="Source Sans Pro"/>
@@ -1569,40 +1597,17 @@
           <w:iCs/>
           <w:lang w:eastAsia="en-US"/>
         </w:rPr>
-        <w:t>&gt;</w:t>
-      </w:r>
-    </w:p>
-    <w:p>
-      <w:pPr>
-        <w:pStyle w:val="ListParagraph"/>
-        <w:rPr>
-          <w:rFonts w:ascii="Source Sans Pro" w:eastAsia="Source Sans Pro" w:hAnsi="Source Sans Pro" w:cs="Source Sans Pro"/>
-          <w:sz w:val="28"/>
-          <w:szCs w:val="28"/>
-          <w:lang w:eastAsia="en-US"/>
-        </w:rPr>
-      </w:pPr>
-      <w:r>
-        <w:rPr>
-          <w:rFonts w:ascii="Source Sans Pro" w:eastAsia="Source Sans Pro" w:hAnsi="Source Sans Pro" w:cs="Source Sans Pro"/>
-          <w:sz w:val="28"/>
-          <w:szCs w:val="28"/>
-          <w:lang w:eastAsia="en-US"/>
-        </w:rPr>
-        <w:t>For example,</w:t>
-      </w:r>
-    </w:p>
-    <w:p>
-      <w:pPr>
-        <w:pStyle w:val="ListParagraph"/>
+        <w:t>/</w:t>
+      </w:r>
+      <w:r>
         <w:rPr>
           <w:rFonts w:ascii="Source Sans Pro" w:eastAsia="Source Sans Pro" w:hAnsi="Source Sans Pro" w:cs="Source Sans Pro"/>
           <w:i/>
           <w:iCs/>
           <w:lang w:eastAsia="en-US"/>
         </w:rPr>
-      </w:pPr>
-      <w:proofErr w:type="spellStart"/>
+        <w:t>Users</w:t>
+      </w:r>
       <w:r>
         <w:rPr>
           <w:rFonts w:ascii="Source Sans Pro" w:eastAsia="Source Sans Pro" w:hAnsi="Source Sans Pro" w:cs="Source Sans Pro"/>
@@ -1610,10 +1615,8 @@
           <w:iCs/>
           <w:lang w:eastAsia="en-US"/>
         </w:rPr>
-        <w:lastRenderedPageBreak/>
-        <w:t>ni</w:t>
-      </w:r>
-      <w:proofErr w:type="spellEnd"/>
+        <w:t>/examples/</w:t>
+      </w:r>
       <w:r>
         <w:rPr>
           <w:rFonts w:ascii="Source Sans Pro" w:eastAsia="Source Sans Pro" w:hAnsi="Source Sans Pro" w:cs="Source Sans Pro"/>
@@ -1621,85 +1624,7 @@
           <w:iCs/>
           <w:lang w:eastAsia="en-US"/>
         </w:rPr>
-        <w:t>-measurement-plugin-package-builder --plugin-</w:t>
-      </w:r>
-      <w:proofErr w:type="spellStart"/>
-      <w:r>
-        <w:rPr>
-          <w:rFonts w:ascii="Source Sans Pro" w:eastAsia="Source Sans Pro" w:hAnsi="Source Sans Pro" w:cs="Source Sans Pro"/>
-          <w:i/>
-          <w:iCs/>
-          <w:lang w:eastAsia="en-US"/>
-        </w:rPr>
-        <w:t>dir</w:t>
-      </w:r>
-      <w:proofErr w:type="spellEnd"/>
-    </w:p>
-    <w:p>
-      <w:pPr>
-        <w:pStyle w:val="ListParagraph"/>
-        <w:rPr>
-          <w:rFonts w:ascii="Source Sans Pro" w:eastAsia="Source Sans Pro" w:hAnsi="Source Sans Pro" w:cs="Source Sans Pro"/>
-          <w:sz w:val="28"/>
-          <w:szCs w:val="28"/>
-          <w:lang w:eastAsia="en-US"/>
-        </w:rPr>
-      </w:pPr>
-      <w:r>
-        <w:rPr>
-          <w:rFonts w:ascii="Source Sans Pro" w:eastAsia="Source Sans Pro" w:hAnsi="Source Sans Pro" w:cs="Source Sans Pro"/>
-          <w:i/>
-          <w:iCs/>
-          <w:lang w:eastAsia="en-US"/>
-        </w:rPr>
-        <w:t>“C:</w:t>
-      </w:r>
-      <w:r>
-        <w:rPr>
-          <w:rFonts w:ascii="Source Sans Pro" w:eastAsia="Source Sans Pro" w:hAnsi="Source Sans Pro" w:cs="Source Sans Pro"/>
-          <w:i/>
-          <w:iCs/>
-          <w:lang w:eastAsia="en-US"/>
-        </w:rPr>
-        <w:t>/</w:t>
-      </w:r>
-      <w:r>
-        <w:rPr>
-          <w:rFonts w:ascii="Source Sans Pro" w:eastAsia="Source Sans Pro" w:hAnsi="Source Sans Pro" w:cs="Source Sans Pro"/>
-          <w:i/>
-          <w:iCs/>
-          <w:lang w:eastAsia="en-US"/>
-        </w:rPr>
-        <w:t>Users</w:t>
-      </w:r>
-      <w:r>
-        <w:rPr>
-          <w:rFonts w:ascii="Source Sans Pro" w:eastAsia="Source Sans Pro" w:hAnsi="Source Sans Pro" w:cs="Source Sans Pro"/>
-          <w:i/>
-          <w:iCs/>
-          <w:lang w:eastAsia="en-US"/>
-        </w:rPr>
-        <w:t>/examples/</w:t>
-      </w:r>
-      <w:proofErr w:type="spellStart"/>
-      <w:r>
-        <w:rPr>
-          <w:rFonts w:ascii="Source Sans Pro" w:eastAsia="Source Sans Pro" w:hAnsi="Source Sans Pro" w:cs="Source Sans Pro"/>
-          <w:i/>
-          <w:iCs/>
-          <w:lang w:eastAsia="en-US"/>
-        </w:rPr>
-        <w:t>sample_measurement</w:t>
-      </w:r>
-      <w:proofErr w:type="spellEnd"/>
-      <w:r>
-        <w:rPr>
-          <w:rFonts w:ascii="Source Sans Pro" w:eastAsia="Source Sans Pro" w:hAnsi="Source Sans Pro" w:cs="Source Sans Pro"/>
-          <w:i/>
-          <w:iCs/>
-          <w:lang w:eastAsia="en-US"/>
-        </w:rPr>
-        <w:t>”</w:t>
+        <w:t>sample_measurement”</w:t>
       </w:r>
     </w:p>
     <w:p>
@@ -1736,7 +1661,6 @@
           <w:lang w:eastAsia="en-US"/>
         </w:rPr>
       </w:pPr>
-      <w:proofErr w:type="spellStart"/>
       <w:r>
         <w:rPr>
           <w:rFonts w:ascii="Source Sans Pro" w:eastAsia="Source Sans Pro" w:hAnsi="Source Sans Pro" w:cs="Source Sans Pro"/>
@@ -1744,19 +1668,19 @@
           <w:iCs/>
           <w:lang w:eastAsia="en-US"/>
         </w:rPr>
-        <w:t>ni</w:t>
-      </w:r>
-      <w:proofErr w:type="spellEnd"/>
-      <w:r>
+        <w:t>ni-measurement-plugin-package-builder --base-dir</w:t>
+      </w:r>
+    </w:p>
+    <w:p>
+      <w:pPr>
+        <w:pStyle w:val="ListParagraph"/>
         <w:rPr>
           <w:rFonts w:ascii="Source Sans Pro" w:eastAsia="Source Sans Pro" w:hAnsi="Source Sans Pro" w:cs="Source Sans Pro"/>
           <w:i/>
           <w:iCs/>
           <w:lang w:eastAsia="en-US"/>
         </w:rPr>
-        <w:t>-measurement-plugin-package-builder --base-</w:t>
-      </w:r>
-      <w:proofErr w:type="spellStart"/>
+      </w:pPr>
       <w:r>
         <w:rPr>
           <w:rFonts w:ascii="Source Sans Pro" w:eastAsia="Source Sans Pro" w:hAnsi="Source Sans Pro" w:cs="Source Sans Pro"/>
@@ -1764,15 +1688,57 @@
           <w:iCs/>
           <w:lang w:eastAsia="en-US"/>
         </w:rPr>
-        <w:t>dir</w:t>
-      </w:r>
-      <w:proofErr w:type="spellEnd"/>
+        <w:t>&lt;measurement_plugin_base_directory&gt; --selected-meas-plugin</w:t>
+      </w:r>
+      <w:r>
+        <w:rPr>
+          <w:rFonts w:ascii="Source Sans Pro" w:eastAsia="Source Sans Pro" w:hAnsi="Source Sans Pro" w:cs="Source Sans Pro"/>
+          <w:i/>
+          <w:iCs/>
+          <w:lang w:eastAsia="en-US"/>
+        </w:rPr>
+        <w:t xml:space="preserve">s </w:t>
+      </w:r>
+      <w:r>
+        <w:rPr>
+          <w:rFonts w:ascii="Source Sans Pro" w:eastAsia="Source Sans Pro" w:hAnsi="Source Sans Pro" w:cs="Source Sans Pro"/>
+          <w:i/>
+          <w:iCs/>
+          <w:lang w:eastAsia="en-US"/>
+        </w:rPr>
+        <w:t>&lt;list_of_comma_separated_meas_plugins&gt;</w:t>
+      </w:r>
     </w:p>
     <w:p>
       <w:pPr>
         <w:pStyle w:val="ListParagraph"/>
         <w:rPr>
           <w:rFonts w:ascii="Source Sans Pro" w:eastAsia="Source Sans Pro" w:hAnsi="Source Sans Pro" w:cs="Source Sans Pro"/>
+          <w:lang w:eastAsia="en-US"/>
+        </w:rPr>
+      </w:pPr>
+      <w:r>
+        <w:rPr>
+          <w:rFonts w:ascii="Source Sans Pro" w:eastAsia="Source Sans Pro" w:hAnsi="Source Sans Pro" w:cs="Source Sans Pro"/>
+          <w:sz w:val="28"/>
+          <w:szCs w:val="28"/>
+          <w:lang w:eastAsia="en-US"/>
+        </w:rPr>
+        <w:t>For example</w:t>
+      </w:r>
+      <w:r>
+        <w:rPr>
+          <w:rFonts w:ascii="Source Sans Pro" w:eastAsia="Source Sans Pro" w:hAnsi="Source Sans Pro" w:cs="Source Sans Pro"/>
+          <w:lang w:eastAsia="en-US"/>
+        </w:rPr>
+        <w:t>,</w:t>
+      </w:r>
+    </w:p>
+    <w:p>
+      <w:pPr>
+        <w:pStyle w:val="ListParagraph"/>
+        <w:rPr>
+          <w:rFonts w:ascii="Source Sans Pro" w:eastAsia="Source Sans Pro" w:hAnsi="Source Sans Pro" w:cs="Source Sans Pro"/>
           <w:i/>
           <w:iCs/>
           <w:lang w:eastAsia="en-US"/>
@@ -1785,9 +1751,17 @@
           <w:iCs/>
           <w:lang w:eastAsia="en-US"/>
         </w:rPr>
-        <w:t>&lt;</w:t>
-      </w:r>
-      <w:proofErr w:type="spellStart"/>
+        <w:t>ni-measurement-plugin-package-builder --base-dir</w:t>
+      </w:r>
+    </w:p>
+    <w:p>
+      <w:pPr>
+        <w:pStyle w:val="ListParagraph"/>
+        <w:rPr>
+          <w:rFonts w:ascii="Source Sans Pro" w:eastAsia="Source Sans Pro" w:hAnsi="Source Sans Pro" w:cs="Source Sans Pro"/>
+          <w:lang w:eastAsia="en-US"/>
+        </w:rPr>
+      </w:pPr>
       <w:r>
         <w:rPr>
           <w:rFonts w:ascii="Source Sans Pro" w:eastAsia="Source Sans Pro" w:hAnsi="Source Sans Pro" w:cs="Source Sans Pro"/>
@@ -1795,9 +1769,8 @@
           <w:iCs/>
           <w:lang w:eastAsia="en-US"/>
         </w:rPr>
-        <w:t>measurement_plugin_base_directory</w:t>
-      </w:r>
-      <w:proofErr w:type="spellEnd"/>
+        <w:t>“C:</w:t>
+      </w:r>
       <w:r>
         <w:rPr>
           <w:rFonts w:ascii="Source Sans Pro" w:eastAsia="Source Sans Pro" w:hAnsi="Source Sans Pro" w:cs="Source Sans Pro"/>
@@ -1805,9 +1778,8 @@
           <w:iCs/>
           <w:lang w:eastAsia="en-US"/>
         </w:rPr>
-        <w:t>&gt; --selected-</w:t>
-      </w:r>
-      <w:proofErr w:type="spellStart"/>
+        <w:t>/</w:t>
+      </w:r>
       <w:r>
         <w:rPr>
           <w:rFonts w:ascii="Source Sans Pro" w:eastAsia="Source Sans Pro" w:hAnsi="Source Sans Pro" w:cs="Source Sans Pro"/>
@@ -1815,9 +1787,8 @@
           <w:iCs/>
           <w:lang w:eastAsia="en-US"/>
         </w:rPr>
-        <w:t>meas</w:t>
-      </w:r>
-      <w:proofErr w:type="spellEnd"/>
+        <w:t>Users</w:t>
+      </w:r>
       <w:r>
         <w:rPr>
           <w:rFonts w:ascii="Source Sans Pro" w:eastAsia="Source Sans Pro" w:hAnsi="Source Sans Pro" w:cs="Source Sans Pro"/>
@@ -1825,7 +1796,7 @@
           <w:iCs/>
           <w:lang w:eastAsia="en-US"/>
         </w:rPr>
-        <w:t>-plugin</w:t>
+        <w:t>/</w:t>
       </w:r>
       <w:r>
         <w:rPr>
@@ -1834,217 +1805,7 @@
           <w:iCs/>
           <w:lang w:eastAsia="en-US"/>
         </w:rPr>
-        <w:t xml:space="preserve">s </w:t>
-      </w:r>
-      <w:r>
-        <w:rPr>
-          <w:rFonts w:ascii="Source Sans Pro" w:eastAsia="Source Sans Pro" w:hAnsi="Source Sans Pro" w:cs="Source Sans Pro"/>
-          <w:i/>
-          <w:iCs/>
-          <w:lang w:eastAsia="en-US"/>
-        </w:rPr>
-        <w:t>&lt;</w:t>
-      </w:r>
-      <w:proofErr w:type="spellStart"/>
-      <w:r>
-        <w:rPr>
-          <w:rFonts w:ascii="Source Sans Pro" w:eastAsia="Source Sans Pro" w:hAnsi="Source Sans Pro" w:cs="Source Sans Pro"/>
-          <w:i/>
-          <w:iCs/>
-          <w:lang w:eastAsia="en-US"/>
-        </w:rPr>
-        <w:t>list_of_comma_separated_meas_plugins</w:t>
-      </w:r>
-      <w:proofErr w:type="spellEnd"/>
-      <w:r>
-        <w:rPr>
-          <w:rFonts w:ascii="Source Sans Pro" w:eastAsia="Source Sans Pro" w:hAnsi="Source Sans Pro" w:cs="Source Sans Pro"/>
-          <w:i/>
-          <w:iCs/>
-          <w:lang w:eastAsia="en-US"/>
-        </w:rPr>
-        <w:t>&gt;</w:t>
-      </w:r>
-    </w:p>
-    <w:p>
-      <w:pPr>
-        <w:pStyle w:val="ListParagraph"/>
-        <w:rPr>
-          <w:rFonts w:ascii="Source Sans Pro" w:eastAsia="Source Sans Pro" w:hAnsi="Source Sans Pro" w:cs="Source Sans Pro"/>
-          <w:lang w:eastAsia="en-US"/>
-        </w:rPr>
-      </w:pPr>
-      <w:r>
-        <w:rPr>
-          <w:rFonts w:ascii="Source Sans Pro" w:eastAsia="Source Sans Pro" w:hAnsi="Source Sans Pro" w:cs="Source Sans Pro"/>
-          <w:sz w:val="28"/>
-          <w:szCs w:val="28"/>
-          <w:lang w:eastAsia="en-US"/>
-        </w:rPr>
-        <w:t>For example</w:t>
-      </w:r>
-      <w:r>
-        <w:rPr>
-          <w:rFonts w:ascii="Source Sans Pro" w:eastAsia="Source Sans Pro" w:hAnsi="Source Sans Pro" w:cs="Source Sans Pro"/>
-          <w:lang w:eastAsia="en-US"/>
-        </w:rPr>
-        <w:t>,</w:t>
-      </w:r>
-    </w:p>
-    <w:p>
-      <w:pPr>
-        <w:pStyle w:val="ListParagraph"/>
-        <w:rPr>
-          <w:rFonts w:ascii="Source Sans Pro" w:eastAsia="Source Sans Pro" w:hAnsi="Source Sans Pro" w:cs="Source Sans Pro"/>
-          <w:i/>
-          <w:iCs/>
-          <w:lang w:eastAsia="en-US"/>
-        </w:rPr>
-      </w:pPr>
-      <w:proofErr w:type="spellStart"/>
-      <w:r>
-        <w:rPr>
-          <w:rFonts w:ascii="Source Sans Pro" w:eastAsia="Source Sans Pro" w:hAnsi="Source Sans Pro" w:cs="Source Sans Pro"/>
-          <w:i/>
-          <w:iCs/>
-          <w:lang w:eastAsia="en-US"/>
-        </w:rPr>
-        <w:t>ni</w:t>
-      </w:r>
-      <w:proofErr w:type="spellEnd"/>
-      <w:r>
-        <w:rPr>
-          <w:rFonts w:ascii="Source Sans Pro" w:eastAsia="Source Sans Pro" w:hAnsi="Source Sans Pro" w:cs="Source Sans Pro"/>
-          <w:i/>
-          <w:iCs/>
-          <w:lang w:eastAsia="en-US"/>
-        </w:rPr>
-        <w:t>-measurement-plugin-package-builder --base-</w:t>
-      </w:r>
-      <w:proofErr w:type="spellStart"/>
-      <w:r>
-        <w:rPr>
-          <w:rFonts w:ascii="Source Sans Pro" w:eastAsia="Source Sans Pro" w:hAnsi="Source Sans Pro" w:cs="Source Sans Pro"/>
-          <w:i/>
-          <w:iCs/>
-          <w:lang w:eastAsia="en-US"/>
-        </w:rPr>
-        <w:t>dir</w:t>
-      </w:r>
-      <w:proofErr w:type="spellEnd"/>
-    </w:p>
-    <w:p>
-      <w:pPr>
-        <w:pStyle w:val="ListParagraph"/>
-        <w:rPr>
-          <w:rFonts w:ascii="Source Sans Pro" w:eastAsia="Source Sans Pro" w:hAnsi="Source Sans Pro" w:cs="Source Sans Pro"/>
-          <w:lang w:eastAsia="en-US"/>
-        </w:rPr>
-      </w:pPr>
-      <w:r>
-        <w:rPr>
-          <w:rFonts w:ascii="Source Sans Pro" w:eastAsia="Source Sans Pro" w:hAnsi="Source Sans Pro" w:cs="Source Sans Pro"/>
-          <w:i/>
-          <w:iCs/>
-          <w:lang w:eastAsia="en-US"/>
-        </w:rPr>
-        <w:t>“C:</w:t>
-      </w:r>
-      <w:r>
-        <w:rPr>
-          <w:rFonts w:ascii="Source Sans Pro" w:eastAsia="Source Sans Pro" w:hAnsi="Source Sans Pro" w:cs="Source Sans Pro"/>
-          <w:i/>
-          <w:iCs/>
-          <w:lang w:eastAsia="en-US"/>
-        </w:rPr>
-        <w:t>/</w:t>
-      </w:r>
-      <w:r>
-        <w:rPr>
-          <w:rFonts w:ascii="Source Sans Pro" w:eastAsia="Source Sans Pro" w:hAnsi="Source Sans Pro" w:cs="Source Sans Pro"/>
-          <w:i/>
-          <w:iCs/>
-          <w:lang w:eastAsia="en-US"/>
-        </w:rPr>
-        <w:t>Users</w:t>
-      </w:r>
-      <w:r>
-        <w:rPr>
-          <w:rFonts w:ascii="Source Sans Pro" w:eastAsia="Source Sans Pro" w:hAnsi="Source Sans Pro" w:cs="Source Sans Pro"/>
-          <w:i/>
-          <w:iCs/>
-          <w:lang w:eastAsia="en-US"/>
-        </w:rPr>
-        <w:t>/</w:t>
-      </w:r>
-      <w:r>
-        <w:rPr>
-          <w:rFonts w:ascii="Source Sans Pro" w:eastAsia="Source Sans Pro" w:hAnsi="Source Sans Pro" w:cs="Source Sans Pro"/>
-          <w:i/>
-          <w:iCs/>
-          <w:lang w:eastAsia="en-US"/>
-        </w:rPr>
-        <w:t>examples” --selected-</w:t>
-      </w:r>
-      <w:proofErr w:type="spellStart"/>
-      <w:r>
-        <w:rPr>
-          <w:rFonts w:ascii="Source Sans Pro" w:eastAsia="Source Sans Pro" w:hAnsi="Source Sans Pro" w:cs="Source Sans Pro"/>
-          <w:i/>
-          <w:iCs/>
-          <w:lang w:eastAsia="en-US"/>
-        </w:rPr>
-        <w:t>meas</w:t>
-      </w:r>
-      <w:proofErr w:type="spellEnd"/>
-      <w:r>
-        <w:rPr>
-          <w:rFonts w:ascii="Source Sans Pro" w:eastAsia="Source Sans Pro" w:hAnsi="Source Sans Pro" w:cs="Source Sans Pro"/>
-          <w:i/>
-          <w:iCs/>
-          <w:lang w:eastAsia="en-US"/>
-        </w:rPr>
-        <w:t>-plugins “</w:t>
-      </w:r>
-      <w:proofErr w:type="spellStart"/>
-      <w:r>
-        <w:rPr>
-          <w:rFonts w:ascii="Source Sans Pro" w:eastAsia="Source Sans Pro" w:hAnsi="Source Sans Pro" w:cs="Source Sans Pro"/>
-          <w:i/>
-          <w:iCs/>
-          <w:lang w:eastAsia="en-US"/>
-        </w:rPr>
-        <w:t>sample_</w:t>
-      </w:r>
-      <w:proofErr w:type="gramStart"/>
-      <w:r>
-        <w:rPr>
-          <w:rFonts w:ascii="Source Sans Pro" w:eastAsia="Source Sans Pro" w:hAnsi="Source Sans Pro" w:cs="Source Sans Pro"/>
-          <w:i/>
-          <w:iCs/>
-          <w:lang w:eastAsia="en-US"/>
-        </w:rPr>
-        <w:t>measurement,test</w:t>
-      </w:r>
-      <w:proofErr w:type="gramEnd"/>
-      <w:r>
-        <w:rPr>
-          <w:rFonts w:ascii="Source Sans Pro" w:eastAsia="Source Sans Pro" w:hAnsi="Source Sans Pro" w:cs="Source Sans Pro"/>
-          <w:i/>
-          <w:iCs/>
-          <w:lang w:eastAsia="en-US"/>
-        </w:rPr>
-        <w:t>_measurement</w:t>
-      </w:r>
-      <w:proofErr w:type="spellEnd"/>
-      <w:r>
-        <w:rPr>
-          <w:rFonts w:ascii="Source Sans Pro" w:eastAsia="Source Sans Pro" w:hAnsi="Source Sans Pro" w:cs="Source Sans Pro"/>
-          <w:i/>
-          <w:iCs/>
-          <w:lang w:eastAsia="en-US"/>
-        </w:rPr>
-        <w:t>”</w:t>
+        <w:t>examples” --selected-meas-plugins “sample_measurement,test_measurement”</w:t>
       </w:r>
     </w:p>
     <w:p>
@@ -2207,17 +1968,7 @@
           <w:sz w:val="28"/>
           <w:szCs w:val="28"/>
         </w:rPr>
-        <w:t xml:space="preserve">The command line interface will show the directory where </w:t>
-      </w:r>
-      <w:proofErr w:type="gramStart"/>
-      <w:r>
-        <w:rPr>
-          <w:rStyle w:val="ui-provider"/>
-          <w:rFonts w:ascii="Source Sans Pro" w:hAnsi="Source Sans Pro"/>
-          <w:sz w:val="28"/>
-          <w:szCs w:val="28"/>
-        </w:rPr>
-        <w:t xml:space="preserve">the </w:t>
+        <w:t xml:space="preserve">The command line interface will show the directory where the </w:t>
       </w:r>
       <w:r>
         <w:rPr>
@@ -2228,22 +1979,8 @@
           <w:sz w:val="28"/>
           <w:szCs w:val="28"/>
         </w:rPr>
-        <w:t>.</w:t>
-      </w:r>
-      <w:proofErr w:type="spellStart"/>
-      <w:r>
-        <w:rPr>
-          <w:rStyle w:val="ui-provider"/>
-          <w:rFonts w:ascii="Source Sans Pro" w:hAnsi="Source Sans Pro"/>
-          <w:i/>
-          <w:iCs/>
-          <w:sz w:val="28"/>
-          <w:szCs w:val="28"/>
-        </w:rPr>
-        <w:t>nipkg</w:t>
-      </w:r>
-      <w:proofErr w:type="spellEnd"/>
-      <w:proofErr w:type="gramEnd"/>
+        <w:t>.nipkg</w:t>
+      </w:r>
       <w:r>
         <w:rPr>
           <w:rStyle w:val="ui-provider"/>
@@ -2364,7 +2101,6 @@
           <w:lang w:eastAsia="en-US"/>
         </w:rPr>
       </w:pPr>
-      <w:proofErr w:type="spellStart"/>
       <w:r>
         <w:rPr>
           <w:rFonts w:ascii="Source Sans Pro" w:eastAsia="Source Sans Pro" w:hAnsi="Source Sans Pro" w:cs="Source Sans Pro"/>
@@ -2372,29 +2108,8 @@
           <w:iCs/>
           <w:lang w:eastAsia="en-US"/>
         </w:rPr>
-        <w:t>ni</w:t>
-      </w:r>
-      <w:proofErr w:type="spellEnd"/>
-      <w:r>
-        <w:rPr>
-          <w:rFonts w:ascii="Source Sans Pro" w:eastAsia="Source Sans Pro" w:hAnsi="Source Sans Pro" w:cs="Source Sans Pro"/>
-          <w:i/>
-          <w:iCs/>
-          <w:lang w:eastAsia="en-US"/>
-        </w:rPr>
-        <w:t>-measurement-plugin-package-builder -</w:t>
-      </w:r>
-      <w:proofErr w:type="spellStart"/>
-      <w:r>
-        <w:rPr>
-          <w:rFonts w:ascii="Source Sans Pro" w:eastAsia="Source Sans Pro" w:hAnsi="Source Sans Pro" w:cs="Source Sans Pro"/>
-          <w:i/>
-          <w:iCs/>
-          <w:lang w:eastAsia="en-US"/>
-        </w:rPr>
-        <w:t>i</w:t>
-      </w:r>
-      <w:proofErr w:type="spellEnd"/>
+        <w:t>ni-measurement-plugin-package-builder -i</w:t>
+      </w:r>
     </w:p>
     <w:p>
       <w:pPr>
@@ -2490,17 +2205,7 @@
           <w:sz w:val="28"/>
           <w:szCs w:val="28"/>
         </w:rPr>
-        <w:t xml:space="preserve">The command line interface will show the directory where </w:t>
-      </w:r>
-      <w:proofErr w:type="gramStart"/>
-      <w:r>
-        <w:rPr>
-          <w:rStyle w:val="ui-provider"/>
-          <w:rFonts w:ascii="Source Sans Pro" w:hAnsi="Source Sans Pro"/>
-          <w:sz w:val="28"/>
-          <w:szCs w:val="28"/>
-        </w:rPr>
-        <w:t xml:space="preserve">the </w:t>
+        <w:t xml:space="preserve">The command line interface will show the directory where the </w:t>
       </w:r>
       <w:r>
         <w:rPr>
@@ -2511,22 +2216,8 @@
           <w:sz w:val="28"/>
           <w:szCs w:val="28"/>
         </w:rPr>
-        <w:t>.</w:t>
-      </w:r>
-      <w:proofErr w:type="spellStart"/>
-      <w:r>
-        <w:rPr>
-          <w:rStyle w:val="ui-provider"/>
-          <w:rFonts w:ascii="Source Sans Pro" w:hAnsi="Source Sans Pro"/>
-          <w:i/>
-          <w:iCs/>
-          <w:sz w:val="28"/>
-          <w:szCs w:val="28"/>
-        </w:rPr>
-        <w:t>nipkg</w:t>
-      </w:r>
-      <w:proofErr w:type="spellEnd"/>
-      <w:proofErr w:type="gramEnd"/>
+        <w:t>.nipkg</w:t>
+      </w:r>
       <w:r>
         <w:rPr>
           <w:rStyle w:val="ui-provider"/>
@@ -2588,16 +2279,15 @@
       <w:r>
         <w:rPr>
           <w:rFonts w:ascii="Source Sans Pro" w:eastAsia="Source Sans Pro" w:hAnsi="Source Sans Pro" w:cs="Source Sans Pro"/>
-          <w:noProof/>
           <w:sz w:val="28"/>
           <w:szCs w:val="28"/>
           <w:lang w:eastAsia="en-US"/>
         </w:rPr>
         <w:drawing>
-          <wp:inline distT="0" distB="0" distL="0" distR="0" wp14:anchorId="2336C720" wp14:editId="593C99CB">
-            <wp:extent cx="5943600" cy="3009900"/>
-            <wp:effectExtent l="0" t="0" r="0" b="0"/>
-            <wp:docPr id="1444613114" name="Picture 1" descr="A black screen with white text&#10;&#10;Description automatically generated"/>
+          <wp:inline distT="0" distB="0" distL="0" distR="0" wp14:anchorId="65A2419A" wp14:editId="4D8FBD98">
+            <wp:extent cx="5943600" cy="2490470"/>
+            <wp:effectExtent l="0" t="0" r="0" b="5080"/>
+            <wp:docPr id="929429954" name="Picture 1" descr="A black screen with text on it&#10;&#10;Description automatically generated"/>
             <wp:cNvGraphicFramePr>
               <a:graphicFrameLocks xmlns:a="http://schemas.openxmlformats.org/drawingml/2006/main" noChangeAspect="1"/>
             </wp:cNvGraphicFramePr>
@@ -2605,7 +2295,7 @@
               <a:graphicData uri="http://schemas.openxmlformats.org/drawingml/2006/picture">
                 <pic:pic xmlns:pic="http://schemas.openxmlformats.org/drawingml/2006/picture">
                   <pic:nvPicPr>
-                    <pic:cNvPr id="1444613114" name="Picture 1" descr="A black screen with white text&#10;&#10;Description automatically generated"/>
+                    <pic:cNvPr id="929429954" name="Picture 1" descr="A black screen with text on it&#10;&#10;Description automatically generated"/>
                     <pic:cNvPicPr/>
                   </pic:nvPicPr>
                   <pic:blipFill>
@@ -2617,7 +2307,7 @@
                   <pic:spPr>
                     <a:xfrm>
                       <a:off x="0" y="0"/>
-                      <a:ext cx="5943600" cy="3009900"/>
+                      <a:ext cx="5943600" cy="2490470"/>
                     </a:xfrm>
                     <a:prstGeom prst="rect">
                       <a:avLst/>
@@ -8497,24 +8187,15 @@
 </file>
 
 <file path=customXml/item1.xml><?xml version="1.0" encoding="utf-8"?>
-<p:properties xmlns:p="http://schemas.microsoft.com/office/2006/metadata/properties" xmlns:xsi="http://www.w3.org/2001/XMLSchema-instance" xmlns:pc="http://schemas.microsoft.com/office/infopath/2007/PartnerControls">
-  <documentManagement>
-    <SharedWithUsers xmlns="fa7a5f0e-56e0-42a6-ad77-38c72f6b11c4">
-      <UserInfo>
-        <DisplayName>Jayaseelan James</DisplayName>
-        <AccountId>26</AccountId>
-        <AccountType/>
-      </UserInfo>
-    </SharedWithUsers>
-  </documentManagement>
-</p:properties>
+<?mso-contentType ?>
+<FormTemplates xmlns="http://schemas.microsoft.com/sharepoint/v3/contenttype/forms">
+  <Display>DocumentLibraryForm</Display>
+  <Edit>DocumentLibraryForm</Edit>
+  <New>DocumentLibraryForm</New>
+</FormTemplates>
 </file>
 
 <file path=customXml/item2.xml><?xml version="1.0" encoding="utf-8"?>
-<b:Sources xmlns:b="http://schemas.openxmlformats.org/officeDocument/2006/bibliography" xmlns="http://schemas.openxmlformats.org/officeDocument/2006/bibliography" SelectedStyle="\APASixthEditionOfficeOnline.xsl" StyleName="APA" Version="6"/>
-</file>
-
-<file path=customXml/item3.xml><?xml version="1.0" encoding="utf-8"?>
 <ct:contentTypeSchema xmlns:ct="http://schemas.microsoft.com/office/2006/metadata/contentType" xmlns:ma="http://schemas.microsoft.com/office/2006/metadata/properties/metaAttributes" ct:_="" ma:_="" ma:contentTypeName="Document" ma:contentTypeID="0x010100D68EAEF51CBD0C4DA9962F2C84458D9F" ma:contentTypeVersion="9" ma:contentTypeDescription="Create a new document." ma:contentTypeScope="" ma:versionID="3526f3381c42c6e2ca2308198785bcc0">
   <xsd:schema xmlns:xsd="http://www.w3.org/2001/XMLSchema" xmlns:xs="http://www.w3.org/2001/XMLSchema" xmlns:p="http://schemas.microsoft.com/office/2006/metadata/properties" xmlns:ns2="f5b4353c-931d-42f4-9bf3-83ab7d02158b" xmlns:ns3="fa7a5f0e-56e0-42a6-ad77-38c72f6b11c4" targetNamespace="http://schemas.microsoft.com/office/2006/metadata/properties" ma:root="true" ma:fieldsID="6f635322724c2408cc84abc5be204084" ns2:_="" ns3:_="">
     <xsd:import namespace="f5b4353c-931d-42f4-9bf3-83ab7d02158b"/>
@@ -8709,34 +8390,33 @@
 </ct:contentTypeSchema>
 </file>
 
+<file path=customXml/item3.xml><?xml version="1.0" encoding="utf-8"?>
+<b:Sources xmlns:b="http://schemas.openxmlformats.org/officeDocument/2006/bibliography" xmlns="http://schemas.openxmlformats.org/officeDocument/2006/bibliography" SelectedStyle="\APASixthEditionOfficeOnline.xsl" StyleName="APA" Version="6"/>
+</file>
+
 <file path=customXml/item4.xml><?xml version="1.0" encoding="utf-8"?>
-<?mso-contentType ?>
-<FormTemplates xmlns="http://schemas.microsoft.com/sharepoint/v3/contenttype/forms">
-  <Display>DocumentLibraryForm</Display>
-  <Edit>DocumentLibraryForm</Edit>
-  <New>DocumentLibraryForm</New>
-</FormTemplates>
+<p:properties xmlns:p="http://schemas.microsoft.com/office/2006/metadata/properties" xmlns:xsi="http://www.w3.org/2001/XMLSchema-instance" xmlns:pc="http://schemas.microsoft.com/office/infopath/2007/PartnerControls">
+  <documentManagement>
+    <SharedWithUsers xmlns="fa7a5f0e-56e0-42a6-ad77-38c72f6b11c4">
+      <UserInfo>
+        <DisplayName>Jayaseelan James</DisplayName>
+        <AccountId>26</AccountId>
+        <AccountType/>
+      </UserInfo>
+    </SharedWithUsers>
+  </documentManagement>
+</p:properties>
 </file>
 
 <file path=customXml/itemProps1.xml><?xml version="1.0" encoding="utf-8"?>
-<ds:datastoreItem xmlns:ds="http://schemas.openxmlformats.org/officeDocument/2006/customXml" ds:itemID="{91F44E6D-4C1A-49A3-8320-4BFFEA451AD3}">
+<ds:datastoreItem xmlns:ds="http://schemas.openxmlformats.org/officeDocument/2006/customXml" ds:itemID="{07595FA9-DD79-4AA7-A955-082BCCD961CA}">
   <ds:schemaRefs>
-    <ds:schemaRef ds:uri="http://schemas.microsoft.com/office/2006/metadata/properties"/>
-    <ds:schemaRef ds:uri="http://schemas.microsoft.com/office/infopath/2007/PartnerControls"/>
-    <ds:schemaRef ds:uri="fa7a5f0e-56e0-42a6-ad77-38c72f6b11c4"/>
+    <ds:schemaRef ds:uri="http://schemas.microsoft.com/sharepoint/v3/contenttype/forms"/>
   </ds:schemaRefs>
 </ds:datastoreItem>
 </file>
 
 <file path=customXml/itemProps2.xml><?xml version="1.0" encoding="utf-8"?>
-<ds:datastoreItem xmlns:ds="http://schemas.openxmlformats.org/officeDocument/2006/customXml" ds:itemID="{56AC0A08-EC0E-4F9C-9FCA-052FE08CB7D8}">
-  <ds:schemaRefs>
-    <ds:schemaRef ds:uri="http://schemas.openxmlformats.org/officeDocument/2006/bibliography"/>
-  </ds:schemaRefs>
-</ds:datastoreItem>
-</file>
-
-<file path=customXml/itemProps3.xml><?xml version="1.0" encoding="utf-8"?>
 <ds:datastoreItem xmlns:ds="http://schemas.openxmlformats.org/officeDocument/2006/customXml" ds:itemID="{A7060225-CBA1-4204-AB20-80DD105EC829}">
   <ds:schemaRefs>
     <ds:schemaRef ds:uri="http://schemas.microsoft.com/office/2006/metadata/contentType"/>
@@ -8755,10 +8435,20 @@
 </ds:datastoreItem>
 </file>
 
+<file path=customXml/itemProps3.xml><?xml version="1.0" encoding="utf-8"?>
+<ds:datastoreItem xmlns:ds="http://schemas.openxmlformats.org/officeDocument/2006/customXml" ds:itemID="{56AC0A08-EC0E-4F9C-9FCA-052FE08CB7D8}">
+  <ds:schemaRefs>
+    <ds:schemaRef ds:uri="http://schemas.openxmlformats.org/officeDocument/2006/bibliography"/>
+  </ds:schemaRefs>
+</ds:datastoreItem>
+</file>
+
 <file path=customXml/itemProps4.xml><?xml version="1.0" encoding="utf-8"?>
-<ds:datastoreItem xmlns:ds="http://schemas.openxmlformats.org/officeDocument/2006/customXml" ds:itemID="{07595FA9-DD79-4AA7-A955-082BCCD961CA}">
+<ds:datastoreItem xmlns:ds="http://schemas.openxmlformats.org/officeDocument/2006/customXml" ds:itemID="{91F44E6D-4C1A-49A3-8320-4BFFEA451AD3}">
   <ds:schemaRefs>
-    <ds:schemaRef ds:uri="http://schemas.microsoft.com/sharepoint/v3/contenttype/forms"/>
+    <ds:schemaRef ds:uri="http://schemas.microsoft.com/office/2006/metadata/properties"/>
+    <ds:schemaRef ds:uri="http://schemas.microsoft.com/office/infopath/2007/PartnerControls"/>
+    <ds:schemaRef ds:uri="fa7a5f0e-56e0-42a6-ad77-38c72f6b11c4"/>
   </ds:schemaRefs>
 </ds:datastoreItem>
 </file>
</xml_diff>

<commit_message>
docs: Update the doc files
</commit_message>
<xml_diff>
--- a/docs/User Manual.docx
+++ b/docs/User Manual.docx
@@ -825,6 +825,35 @@
           <w:szCs w:val="28"/>
           <w:lang w:eastAsia="en-US"/>
         </w:rPr>
+        <w:t xml:space="preserve"> and upload to </w:t>
+      </w:r>
+      <w:proofErr w:type="spellStart"/>
+      <w:r>
+        <w:rPr>
+          <w:rFonts w:ascii="Source Sans Pro" w:eastAsia="Source Sans Pro" w:hAnsi="Source Sans Pro" w:cs="Source Sans Pro"/>
+          <w:sz w:val="28"/>
+          <w:szCs w:val="28"/>
+          <w:lang w:eastAsia="en-US"/>
+        </w:rPr>
+        <w:t>SystemLink</w:t>
+      </w:r>
+      <w:proofErr w:type="spellEnd"/>
+      <w:r>
+        <w:rPr>
+          <w:rFonts w:ascii="Source Sans Pro" w:eastAsia="Source Sans Pro" w:hAnsi="Source Sans Pro" w:cs="Source Sans Pro"/>
+          <w:sz w:val="28"/>
+          <w:szCs w:val="28"/>
+          <w:lang w:eastAsia="en-US"/>
+        </w:rPr>
+        <w:t xml:space="preserve"> feeds</w:t>
+      </w:r>
+      <w:r>
+        <w:rPr>
+          <w:rFonts w:ascii="Source Sans Pro" w:eastAsia="Source Sans Pro" w:hAnsi="Source Sans Pro" w:cs="Source Sans Pro"/>
+          <w:sz w:val="28"/>
+          <w:szCs w:val="28"/>
+          <w:lang w:eastAsia="en-US"/>
+        </w:rPr>
         <w:t>.</w:t>
       </w:r>
     </w:p>
@@ -1082,6 +1111,97 @@
               <w:t>2022 Q4 and above</w:t>
             </w:r>
           </w:p>
+          <w:p>
+            <w:pPr>
+              <w:spacing w:after="0" w:line="240" w:lineRule="auto"/>
+              <w:textAlignment w:val="baseline"/>
+              <w:rPr>
+                <w:rFonts w:ascii="Source Sans Pro" w:eastAsia="Source Sans Pro" w:hAnsi="Source Sans Pro" w:cs="Source Sans Pro"/>
+                <w:sz w:val="28"/>
+                <w:szCs w:val="28"/>
+                <w:lang w:eastAsia="en-US"/>
+              </w:rPr>
+            </w:pPr>
+          </w:p>
+        </w:tc>
+      </w:tr>
+      <w:tr>
+        <w:trPr>
+          <w:trHeight w:val="300"/>
+        </w:trPr>
+        <w:tc>
+          <w:tcPr>
+            <w:tcW w:w="4248" w:type="dxa"/>
+            <w:shd w:val="clear" w:color="auto" w:fill="F2F2F2" w:themeFill="background1" w:themeFillShade="F2"/>
+          </w:tcPr>
+          <w:p>
+            <w:pPr>
+              <w:spacing w:after="0" w:line="240" w:lineRule="auto"/>
+              <w:textAlignment w:val="baseline"/>
+              <w:rPr>
+                <w:rFonts w:ascii="Source Sans Pro" w:eastAsia="Source Sans Pro" w:hAnsi="Source Sans Pro" w:cs="Source Sans Pro"/>
+                <w:sz w:val="28"/>
+                <w:szCs w:val="28"/>
+                <w:lang w:eastAsia="en-US"/>
+              </w:rPr>
+            </w:pPr>
+            <w:proofErr w:type="spellStart"/>
+            <w:r>
+              <w:rPr>
+                <w:rFonts w:ascii="Source Sans Pro" w:eastAsia="Source Sans Pro" w:hAnsi="Source Sans Pro" w:cs="Source Sans Pro"/>
+                <w:sz w:val="28"/>
+                <w:szCs w:val="28"/>
+                <w:lang w:eastAsia="en-US"/>
+              </w:rPr>
+              <w:t>NISystemLink</w:t>
+            </w:r>
+            <w:proofErr w:type="spellEnd"/>
+            <w:r>
+              <w:rPr>
+                <w:rFonts w:ascii="Source Sans Pro" w:eastAsia="Source Sans Pro" w:hAnsi="Source Sans Pro" w:cs="Source Sans Pro"/>
+                <w:sz w:val="28"/>
+                <w:szCs w:val="28"/>
+                <w:lang w:eastAsia="en-US"/>
+              </w:rPr>
+              <w:t xml:space="preserve"> Feeds Manager</w:t>
+            </w:r>
+          </w:p>
+        </w:tc>
+        <w:tc>
+          <w:tcPr>
+            <w:tcW w:w="4391" w:type="dxa"/>
+            <w:shd w:val="clear" w:color="auto" w:fill="F2F2F2" w:themeFill="background1" w:themeFillShade="F2"/>
+          </w:tcPr>
+          <w:p>
+            <w:pPr>
+              <w:spacing w:after="0" w:line="240" w:lineRule="auto"/>
+              <w:textAlignment w:val="baseline"/>
+              <w:rPr>
+                <w:rFonts w:ascii="Source Sans Pro" w:eastAsia="Source Sans Pro" w:hAnsi="Source Sans Pro" w:cs="Source Sans Pro"/>
+                <w:sz w:val="28"/>
+                <w:szCs w:val="28"/>
+                <w:lang w:eastAsia="en-US"/>
+              </w:rPr>
+            </w:pPr>
+            <w:r>
+              <w:rPr>
+                <w:rFonts w:ascii="Source Sans Pro" w:eastAsia="Source Sans Pro" w:hAnsi="Source Sans Pro" w:cs="Source Sans Pro"/>
+                <w:sz w:val="28"/>
+                <w:szCs w:val="28"/>
+                <w:lang w:eastAsia="en-US"/>
+              </w:rPr>
+              <w:t xml:space="preserve"> 1.0.0-</w:t>
+            </w:r>
+            <w:r>
+              <w:rPr>
+                <w:rFonts w:ascii="Source Sans Pro" w:eastAsia="Source Sans Pro" w:hAnsi="Source Sans Pro" w:cs="Source Sans Pro"/>
+                <w:sz w:val="28"/>
+                <w:szCs w:val="28"/>
+                <w:lang w:eastAsia="en-US"/>
+              </w:rPr>
+              <w:t>dev1 and above</w:t>
+            </w:r>
+          </w:p>
         </w:tc>
       </w:tr>
     </w:tbl>
@@ -1148,6 +1268,156 @@
           <w:szCs w:val="28"/>
           <w:lang w:eastAsia="en-US"/>
         </w:rPr>
+        <w:t>Run the below command to install the whl file of NI</w:t>
+      </w:r>
+      <w:r>
+        <w:rPr>
+          <w:rFonts w:ascii="Source Sans Pro" w:eastAsia="Source Sans Pro" w:hAnsi="Source Sans Pro" w:cs="Source Sans Pro"/>
+          <w:sz w:val="28"/>
+          <w:szCs w:val="28"/>
+          <w:lang w:eastAsia="en-US"/>
+        </w:rPr>
+        <w:t xml:space="preserve"> </w:t>
+      </w:r>
+      <w:proofErr w:type="spellStart"/>
+      <w:r>
+        <w:rPr>
+          <w:rFonts w:ascii="Source Sans Pro" w:eastAsia="Source Sans Pro" w:hAnsi="Source Sans Pro" w:cs="Source Sans Pro"/>
+          <w:sz w:val="28"/>
+          <w:szCs w:val="28"/>
+          <w:lang w:eastAsia="en-US"/>
+        </w:rPr>
+        <w:t>SystemLink</w:t>
+      </w:r>
+      <w:proofErr w:type="spellEnd"/>
+      <w:r>
+        <w:rPr>
+          <w:rFonts w:ascii="Source Sans Pro" w:eastAsia="Source Sans Pro" w:hAnsi="Source Sans Pro" w:cs="Source Sans Pro"/>
+          <w:sz w:val="28"/>
+          <w:szCs w:val="28"/>
+          <w:lang w:eastAsia="en-US"/>
+        </w:rPr>
+        <w:t xml:space="preserve"> Feeds Manager</w:t>
+      </w:r>
+    </w:p>
+    <w:p>
+      <w:pPr>
+        <w:pStyle w:val="ListParagraph"/>
+        <w:rPr>
+          <w:rFonts w:ascii="Source Sans Pro" w:eastAsia="Source Sans Pro" w:hAnsi="Source Sans Pro" w:cs="Source Sans Pro"/>
+          <w:i/>
+          <w:iCs/>
+          <w:lang w:eastAsia="en-US"/>
+        </w:rPr>
+      </w:pPr>
+      <w:r>
+        <w:rPr>
+          <w:rFonts w:ascii="Source Sans Pro" w:eastAsia="Source Sans Pro" w:hAnsi="Source Sans Pro" w:cs="Source Sans Pro"/>
+          <w:i/>
+          <w:iCs/>
+          <w:lang w:eastAsia="en-US"/>
+        </w:rPr>
+        <w:t xml:space="preserve">pip install </w:t>
+      </w:r>
+      <w:r>
+        <w:rPr>
+          <w:rFonts w:ascii="Source Sans Pro" w:eastAsia="Source Sans Pro" w:hAnsi="Source Sans Pro" w:cs="Source Sans Pro"/>
+          <w:b/>
+          <w:bCs/>
+          <w:i/>
+          <w:iCs/>
+          <w:lang w:eastAsia="en-US"/>
+        </w:rPr>
+        <w:t>&lt;path_to_ni</w:t>
+      </w:r>
+      <w:r>
+        <w:rPr>
+          <w:rFonts w:ascii="Source Sans Pro" w:eastAsia="Source Sans Pro" w:hAnsi="Source Sans Pro" w:cs="Source Sans Pro"/>
+          <w:b/>
+          <w:bCs/>
+          <w:i/>
+          <w:iCs/>
+          <w:lang w:eastAsia="en-US"/>
+        </w:rPr>
+        <w:t>systemlink</w:t>
+      </w:r>
+      <w:r>
+        <w:rPr>
+          <w:rFonts w:ascii="Source Sans Pro" w:eastAsia="Source Sans Pro" w:hAnsi="Source Sans Pro" w:cs="Source Sans Pro"/>
+          <w:b/>
+          <w:bCs/>
+          <w:i/>
+          <w:iCs/>
+          <w:lang w:eastAsia="en-US"/>
+        </w:rPr>
+        <w:t>_</w:t>
+      </w:r>
+      <w:r>
+        <w:rPr>
+          <w:rFonts w:ascii="Source Sans Pro" w:eastAsia="Source Sans Pro" w:hAnsi="Source Sans Pro" w:cs="Source Sans Pro"/>
+          <w:b/>
+          <w:bCs/>
+          <w:i/>
+          <w:iCs/>
+          <w:lang w:eastAsia="en-US"/>
+        </w:rPr>
+        <w:t>feeds</w:t>
+      </w:r>
+      <w:r>
+        <w:rPr>
+          <w:rFonts w:ascii="Source Sans Pro" w:eastAsia="Source Sans Pro" w:hAnsi="Source Sans Pro" w:cs="Source Sans Pro"/>
+          <w:b/>
+          <w:bCs/>
+          <w:i/>
+          <w:iCs/>
+          <w:lang w:eastAsia="en-US"/>
+        </w:rPr>
+        <w:t>_</w:t>
+      </w:r>
+      <w:r>
+        <w:rPr>
+          <w:rFonts w:ascii="Source Sans Pro" w:eastAsia="Source Sans Pro" w:hAnsi="Source Sans Pro" w:cs="Source Sans Pro"/>
+          <w:b/>
+          <w:bCs/>
+          <w:i/>
+          <w:iCs/>
+          <w:lang w:eastAsia="en-US"/>
+        </w:rPr>
+        <w:t>manager</w:t>
+      </w:r>
+      <w:r>
+        <w:rPr>
+          <w:rFonts w:ascii="Source Sans Pro" w:eastAsia="Source Sans Pro" w:hAnsi="Source Sans Pro" w:cs="Source Sans Pro"/>
+          <w:b/>
+          <w:bCs/>
+          <w:i/>
+          <w:iCs/>
+          <w:lang w:eastAsia="en-US"/>
+        </w:rPr>
+        <w:t>-X_X_X-py3-none-any.whl&gt;</w:t>
+      </w:r>
+    </w:p>
+    <w:p>
+      <w:pPr>
+        <w:pStyle w:val="ListParagraph"/>
+        <w:numPr>
+          <w:ilvl w:val="0"/>
+          <w:numId w:val="22"/>
+        </w:numPr>
+        <w:rPr>
+          <w:rFonts w:ascii="Source Sans Pro" w:eastAsia="Source Sans Pro" w:hAnsi="Source Sans Pro" w:cs="Source Sans Pro"/>
+          <w:sz w:val="28"/>
+          <w:szCs w:val="28"/>
+          <w:lang w:eastAsia="en-US"/>
+        </w:rPr>
+      </w:pPr>
+      <w:r>
+        <w:rPr>
+          <w:rFonts w:ascii="Source Sans Pro" w:eastAsia="Source Sans Pro" w:hAnsi="Source Sans Pro" w:cs="Source Sans Pro"/>
+          <w:sz w:val="28"/>
+          <w:szCs w:val="28"/>
+          <w:lang w:eastAsia="en-US"/>
+        </w:rPr>
         <w:t>Run the below command to install the whl file,</w:t>
       </w:r>
     </w:p>
@@ -1447,6 +1717,7 @@
           <w:color w:val="024021"/>
           <w:lang w:eastAsia="en-US"/>
         </w:rPr>
+        <w:lastRenderedPageBreak/>
         <w:t>Non-interactive mode</w:t>
       </w:r>
       <w:bookmarkEnd w:id="7"/>
@@ -1482,14 +1753,25 @@
           <w:lang w:eastAsia="en-US"/>
         </w:rPr>
       </w:pPr>
-      <w:r>
-        <w:rPr>
-          <w:rFonts w:ascii="Source Sans Pro" w:eastAsia="Source Sans Pro" w:hAnsi="Source Sans Pro" w:cs="Source Sans Pro"/>
-          <w:i/>
-          <w:iCs/>
-          <w:lang w:eastAsia="en-US"/>
-        </w:rPr>
-        <w:t>ni-measurement-plugin-package-</w:t>
+      <w:proofErr w:type="spellStart"/>
+      <w:r>
+        <w:rPr>
+          <w:rFonts w:ascii="Source Sans Pro" w:eastAsia="Source Sans Pro" w:hAnsi="Source Sans Pro" w:cs="Source Sans Pro"/>
+          <w:i/>
+          <w:iCs/>
+          <w:lang w:eastAsia="en-US"/>
+        </w:rPr>
+        <w:t>ni</w:t>
+      </w:r>
+      <w:proofErr w:type="spellEnd"/>
+      <w:r>
+        <w:rPr>
+          <w:rFonts w:ascii="Source Sans Pro" w:eastAsia="Source Sans Pro" w:hAnsi="Source Sans Pro" w:cs="Source Sans Pro"/>
+          <w:i/>
+          <w:iCs/>
+          <w:lang w:eastAsia="en-US"/>
+        </w:rPr>
+        <w:t>-measurement-plugin-package-</w:t>
       </w:r>
       <w:r>
         <w:rPr>
@@ -1507,8 +1789,19 @@
           <w:iCs/>
           <w:lang w:eastAsia="en-US"/>
         </w:rPr>
-        <w:t>plugin-dir</w:t>
-      </w:r>
+        <w:t>plugin-</w:t>
+      </w:r>
+      <w:proofErr w:type="spellStart"/>
+      <w:r>
+        <w:rPr>
+          <w:rFonts w:ascii="Source Sans Pro" w:eastAsia="Source Sans Pro" w:hAnsi="Source Sans Pro" w:cs="Source Sans Pro"/>
+          <w:i/>
+          <w:iCs/>
+          <w:lang w:eastAsia="en-US"/>
+        </w:rPr>
+        <w:t>dir</w:t>
+      </w:r>
+      <w:proofErr w:type="spellEnd"/>
     </w:p>
     <w:p>
       <w:pPr>
@@ -1527,7 +1820,27 @@
           <w:iCs/>
           <w:lang w:eastAsia="en-US"/>
         </w:rPr>
-        <w:t>&lt;measurement_plugin_directory&gt;</w:t>
+        <w:t>&lt;</w:t>
+      </w:r>
+      <w:proofErr w:type="spellStart"/>
+      <w:r>
+        <w:rPr>
+          <w:rFonts w:ascii="Source Sans Pro" w:eastAsia="Source Sans Pro" w:hAnsi="Source Sans Pro" w:cs="Source Sans Pro"/>
+          <w:i/>
+          <w:iCs/>
+          <w:lang w:eastAsia="en-US"/>
+        </w:rPr>
+        <w:t>measurement_plugin_directory</w:t>
+      </w:r>
+      <w:proofErr w:type="spellEnd"/>
+      <w:r>
+        <w:rPr>
+          <w:rFonts w:ascii="Source Sans Pro" w:eastAsia="Source Sans Pro" w:hAnsi="Source Sans Pro" w:cs="Source Sans Pro"/>
+          <w:i/>
+          <w:iCs/>
+          <w:lang w:eastAsia="en-US"/>
+        </w:rPr>
+        <w:t>&gt;</w:t>
       </w:r>
     </w:p>
     <w:p>
@@ -1560,16 +1873,37 @@
           <w:lang w:eastAsia="en-US"/>
         </w:rPr>
       </w:pPr>
-      <w:r>
-        <w:rPr>
-          <w:rFonts w:ascii="Source Sans Pro" w:eastAsia="Source Sans Pro" w:hAnsi="Source Sans Pro" w:cs="Source Sans Pro"/>
-          <w:i/>
-          <w:iCs/>
-          <w:lang w:eastAsia="en-US"/>
-        </w:rPr>
-        <w:lastRenderedPageBreak/>
-        <w:t>ni-measurement-plugin-package-builder --plugin-dir</w:t>
-      </w:r>
+      <w:proofErr w:type="spellStart"/>
+      <w:r>
+        <w:rPr>
+          <w:rFonts w:ascii="Source Sans Pro" w:eastAsia="Source Sans Pro" w:hAnsi="Source Sans Pro" w:cs="Source Sans Pro"/>
+          <w:i/>
+          <w:iCs/>
+          <w:lang w:eastAsia="en-US"/>
+        </w:rPr>
+        <w:t>ni</w:t>
+      </w:r>
+      <w:proofErr w:type="spellEnd"/>
+      <w:r>
+        <w:rPr>
+          <w:rFonts w:ascii="Source Sans Pro" w:eastAsia="Source Sans Pro" w:hAnsi="Source Sans Pro" w:cs="Source Sans Pro"/>
+          <w:i/>
+          <w:iCs/>
+          <w:lang w:eastAsia="en-US"/>
+        </w:rPr>
+        <w:t>-measurement-plugin-package-builder --plugin-</w:t>
+      </w:r>
+      <w:proofErr w:type="spellStart"/>
+      <w:r>
+        <w:rPr>
+          <w:rFonts w:ascii="Source Sans Pro" w:eastAsia="Source Sans Pro" w:hAnsi="Source Sans Pro" w:cs="Source Sans Pro"/>
+          <w:i/>
+          <w:iCs/>
+          <w:lang w:eastAsia="en-US"/>
+        </w:rPr>
+        <w:t>dir</w:t>
+      </w:r>
+      <w:proofErr w:type="spellEnd"/>
     </w:p>
     <w:p>
       <w:pPr>
@@ -1617,14 +1951,25 @@
         </w:rPr>
         <w:t>/examples/</w:t>
       </w:r>
-      <w:r>
-        <w:rPr>
-          <w:rFonts w:ascii="Source Sans Pro" w:eastAsia="Source Sans Pro" w:hAnsi="Source Sans Pro" w:cs="Source Sans Pro"/>
-          <w:i/>
-          <w:iCs/>
-          <w:lang w:eastAsia="en-US"/>
-        </w:rPr>
-        <w:t>sample_measurement”</w:t>
+      <w:proofErr w:type="spellStart"/>
+      <w:r>
+        <w:rPr>
+          <w:rFonts w:ascii="Source Sans Pro" w:eastAsia="Source Sans Pro" w:hAnsi="Source Sans Pro" w:cs="Source Sans Pro"/>
+          <w:i/>
+          <w:iCs/>
+          <w:lang w:eastAsia="en-US"/>
+        </w:rPr>
+        <w:t>sample_measurement</w:t>
+      </w:r>
+      <w:proofErr w:type="spellEnd"/>
+      <w:r>
+        <w:rPr>
+          <w:rFonts w:ascii="Source Sans Pro" w:eastAsia="Source Sans Pro" w:hAnsi="Source Sans Pro" w:cs="Source Sans Pro"/>
+          <w:i/>
+          <w:iCs/>
+          <w:lang w:eastAsia="en-US"/>
+        </w:rPr>
+        <w:t>”</w:t>
       </w:r>
     </w:p>
     <w:p>
@@ -1661,15 +2006,37 @@
           <w:lang w:eastAsia="en-US"/>
         </w:rPr>
       </w:pPr>
-      <w:r>
-        <w:rPr>
-          <w:rFonts w:ascii="Source Sans Pro" w:eastAsia="Source Sans Pro" w:hAnsi="Source Sans Pro" w:cs="Source Sans Pro"/>
-          <w:i/>
-          <w:iCs/>
-          <w:lang w:eastAsia="en-US"/>
-        </w:rPr>
-        <w:t>ni-measurement-plugin-package-builder --base-dir</w:t>
-      </w:r>
+      <w:proofErr w:type="spellStart"/>
+      <w:r>
+        <w:rPr>
+          <w:rFonts w:ascii="Source Sans Pro" w:eastAsia="Source Sans Pro" w:hAnsi="Source Sans Pro" w:cs="Source Sans Pro"/>
+          <w:i/>
+          <w:iCs/>
+          <w:lang w:eastAsia="en-US"/>
+        </w:rPr>
+        <w:t>ni</w:t>
+      </w:r>
+      <w:proofErr w:type="spellEnd"/>
+      <w:r>
+        <w:rPr>
+          <w:rFonts w:ascii="Source Sans Pro" w:eastAsia="Source Sans Pro" w:hAnsi="Source Sans Pro" w:cs="Source Sans Pro"/>
+          <w:i/>
+          <w:iCs/>
+          <w:lang w:eastAsia="en-US"/>
+        </w:rPr>
+        <w:t>-measurement-plugin-package-builder --base-</w:t>
+      </w:r>
+      <w:proofErr w:type="spellStart"/>
+      <w:r>
+        <w:rPr>
+          <w:rFonts w:ascii="Source Sans Pro" w:eastAsia="Source Sans Pro" w:hAnsi="Source Sans Pro" w:cs="Source Sans Pro"/>
+          <w:i/>
+          <w:iCs/>
+          <w:lang w:eastAsia="en-US"/>
+        </w:rPr>
+        <w:t>dir</w:t>
+      </w:r>
+      <w:proofErr w:type="spellEnd"/>
     </w:p>
     <w:p>
       <w:pPr>
@@ -1688,7 +2055,47 @@
           <w:iCs/>
           <w:lang w:eastAsia="en-US"/>
         </w:rPr>
-        <w:t>&lt;measurement_plugin_base_directory&gt; --selected-meas-plugin</w:t>
+        <w:t>&lt;</w:t>
+      </w:r>
+      <w:proofErr w:type="spellStart"/>
+      <w:r>
+        <w:rPr>
+          <w:rFonts w:ascii="Source Sans Pro" w:eastAsia="Source Sans Pro" w:hAnsi="Source Sans Pro" w:cs="Source Sans Pro"/>
+          <w:i/>
+          <w:iCs/>
+          <w:lang w:eastAsia="en-US"/>
+        </w:rPr>
+        <w:t>measurement_plugin_base_directory</w:t>
+      </w:r>
+      <w:proofErr w:type="spellEnd"/>
+      <w:r>
+        <w:rPr>
+          <w:rFonts w:ascii="Source Sans Pro" w:eastAsia="Source Sans Pro" w:hAnsi="Source Sans Pro" w:cs="Source Sans Pro"/>
+          <w:i/>
+          <w:iCs/>
+          <w:lang w:eastAsia="en-US"/>
+        </w:rPr>
+        <w:t>&gt; --selected-</w:t>
+      </w:r>
+      <w:proofErr w:type="spellStart"/>
+      <w:r>
+        <w:rPr>
+          <w:rFonts w:ascii="Source Sans Pro" w:eastAsia="Source Sans Pro" w:hAnsi="Source Sans Pro" w:cs="Source Sans Pro"/>
+          <w:i/>
+          <w:iCs/>
+          <w:lang w:eastAsia="en-US"/>
+        </w:rPr>
+        <w:t>meas</w:t>
+      </w:r>
+      <w:proofErr w:type="spellEnd"/>
+      <w:r>
+        <w:rPr>
+          <w:rFonts w:ascii="Source Sans Pro" w:eastAsia="Source Sans Pro" w:hAnsi="Source Sans Pro" w:cs="Source Sans Pro"/>
+          <w:i/>
+          <w:iCs/>
+          <w:lang w:eastAsia="en-US"/>
+        </w:rPr>
+        <w:t>-plugin</w:t>
       </w:r>
       <w:r>
         <w:rPr>
@@ -1706,7 +2113,27 @@
           <w:iCs/>
           <w:lang w:eastAsia="en-US"/>
         </w:rPr>
-        <w:t>&lt;list_of_comma_separated_meas_plugins&gt;</w:t>
+        <w:t>&lt;</w:t>
+      </w:r>
+      <w:proofErr w:type="spellStart"/>
+      <w:r>
+        <w:rPr>
+          <w:rFonts w:ascii="Source Sans Pro" w:eastAsia="Source Sans Pro" w:hAnsi="Source Sans Pro" w:cs="Source Sans Pro"/>
+          <w:i/>
+          <w:iCs/>
+          <w:lang w:eastAsia="en-US"/>
+        </w:rPr>
+        <w:t>list_of_comma_separated_meas_plugins</w:t>
+      </w:r>
+      <w:proofErr w:type="spellEnd"/>
+      <w:r>
+        <w:rPr>
+          <w:rFonts w:ascii="Source Sans Pro" w:eastAsia="Source Sans Pro" w:hAnsi="Source Sans Pro" w:cs="Source Sans Pro"/>
+          <w:i/>
+          <w:iCs/>
+          <w:lang w:eastAsia="en-US"/>
+        </w:rPr>
+        <w:t>&gt;</w:t>
       </w:r>
     </w:p>
     <w:p>
@@ -1744,21 +2171,45 @@
           <w:lang w:eastAsia="en-US"/>
         </w:rPr>
       </w:pPr>
-      <w:r>
-        <w:rPr>
-          <w:rFonts w:ascii="Source Sans Pro" w:eastAsia="Source Sans Pro" w:hAnsi="Source Sans Pro" w:cs="Source Sans Pro"/>
-          <w:i/>
-          <w:iCs/>
-          <w:lang w:eastAsia="en-US"/>
-        </w:rPr>
-        <w:t>ni-measurement-plugin-package-builder --base-dir</w:t>
-      </w:r>
+      <w:proofErr w:type="spellStart"/>
+      <w:r>
+        <w:rPr>
+          <w:rFonts w:ascii="Source Sans Pro" w:eastAsia="Source Sans Pro" w:hAnsi="Source Sans Pro" w:cs="Source Sans Pro"/>
+          <w:i/>
+          <w:iCs/>
+          <w:lang w:eastAsia="en-US"/>
+        </w:rPr>
+        <w:t>ni</w:t>
+      </w:r>
+      <w:proofErr w:type="spellEnd"/>
+      <w:r>
+        <w:rPr>
+          <w:rFonts w:ascii="Source Sans Pro" w:eastAsia="Source Sans Pro" w:hAnsi="Source Sans Pro" w:cs="Source Sans Pro"/>
+          <w:i/>
+          <w:iCs/>
+          <w:lang w:eastAsia="en-US"/>
+        </w:rPr>
+        <w:t>-measurement-plugin-package-builder --base-</w:t>
+      </w:r>
+      <w:proofErr w:type="spellStart"/>
+      <w:r>
+        <w:rPr>
+          <w:rFonts w:ascii="Source Sans Pro" w:eastAsia="Source Sans Pro" w:hAnsi="Source Sans Pro" w:cs="Source Sans Pro"/>
+          <w:i/>
+          <w:iCs/>
+          <w:lang w:eastAsia="en-US"/>
+        </w:rPr>
+        <w:t>dir</w:t>
+      </w:r>
+      <w:proofErr w:type="spellEnd"/>
     </w:p>
     <w:p>
       <w:pPr>
         <w:pStyle w:val="ListParagraph"/>
         <w:rPr>
           <w:rFonts w:ascii="Source Sans Pro" w:eastAsia="Source Sans Pro" w:hAnsi="Source Sans Pro" w:cs="Source Sans Pro"/>
+          <w:i/>
+          <w:iCs/>
           <w:lang w:eastAsia="en-US"/>
         </w:rPr>
       </w:pPr>
@@ -1805,8 +2256,59 @@
           <w:iCs/>
           <w:lang w:eastAsia="en-US"/>
         </w:rPr>
-        <w:t>examples” --selected-meas-plugins “sample_measurement,test_measurement”</w:t>
-      </w:r>
+        <w:t>examples” --selected-</w:t>
+      </w:r>
+      <w:proofErr w:type="spellStart"/>
+      <w:r>
+        <w:rPr>
+          <w:rFonts w:ascii="Source Sans Pro" w:eastAsia="Source Sans Pro" w:hAnsi="Source Sans Pro" w:cs="Source Sans Pro"/>
+          <w:i/>
+          <w:iCs/>
+          <w:lang w:eastAsia="en-US"/>
+        </w:rPr>
+        <w:t>meas</w:t>
+      </w:r>
+      <w:proofErr w:type="spellEnd"/>
+      <w:r>
+        <w:rPr>
+          <w:rFonts w:ascii="Source Sans Pro" w:eastAsia="Source Sans Pro" w:hAnsi="Source Sans Pro" w:cs="Source Sans Pro"/>
+          <w:i/>
+          <w:iCs/>
+          <w:lang w:eastAsia="en-US"/>
+        </w:rPr>
+        <w:t>-plugins “</w:t>
+      </w:r>
+      <w:proofErr w:type="spellStart"/>
+      <w:r>
+        <w:rPr>
+          <w:rFonts w:ascii="Source Sans Pro" w:eastAsia="Source Sans Pro" w:hAnsi="Source Sans Pro" w:cs="Source Sans Pro"/>
+          <w:i/>
+          <w:iCs/>
+          <w:lang w:eastAsia="en-US"/>
+        </w:rPr>
+        <w:t>sample_</w:t>
+      </w:r>
+      <w:proofErr w:type="gramStart"/>
+      <w:r>
+        <w:rPr>
+          <w:rFonts w:ascii="Source Sans Pro" w:eastAsia="Source Sans Pro" w:hAnsi="Source Sans Pro" w:cs="Source Sans Pro"/>
+          <w:i/>
+          <w:iCs/>
+          <w:lang w:eastAsia="en-US"/>
+        </w:rPr>
+        <w:t>measurement,test</w:t>
+      </w:r>
+      <w:proofErr w:type="gramEnd"/>
+      <w:r>
+        <w:rPr>
+          <w:rFonts w:ascii="Source Sans Pro" w:eastAsia="Source Sans Pro" w:hAnsi="Source Sans Pro" w:cs="Source Sans Pro"/>
+          <w:i/>
+          <w:iCs/>
+          <w:lang w:eastAsia="en-US"/>
+        </w:rPr>
+        <w:t>_measurement”</w:t>
+      </w:r>
+      <w:proofErr w:type="spellEnd"/>
     </w:p>
     <w:p>
       <w:pPr>
@@ -1817,6 +2319,972 @@
         </w:numPr>
         <w:rPr>
           <w:rFonts w:ascii="Source Sans Pro" w:eastAsia="Source Sans Pro" w:hAnsi="Source Sans Pro" w:cs="Source Sans Pro"/>
+          <w:i/>
+          <w:iCs/>
+          <w:sz w:val="28"/>
+          <w:szCs w:val="28"/>
+          <w:lang w:eastAsia="en-US"/>
+        </w:rPr>
+      </w:pPr>
+      <w:r>
+        <w:rPr>
+          <w:rFonts w:ascii="Source Sans Pro" w:eastAsia="Source Sans Pro" w:hAnsi="Source Sans Pro" w:cs="Source Sans Pro"/>
+          <w:sz w:val="28"/>
+          <w:szCs w:val="28"/>
+          <w:lang w:eastAsia="en-US"/>
+        </w:rPr>
+        <w:t xml:space="preserve">To upload the single measurement package to </w:t>
+      </w:r>
+      <w:proofErr w:type="spellStart"/>
+      <w:r>
+        <w:rPr>
+          <w:rFonts w:ascii="Source Sans Pro" w:eastAsia="Source Sans Pro" w:hAnsi="Source Sans Pro" w:cs="Source Sans Pro"/>
+          <w:sz w:val="28"/>
+          <w:szCs w:val="28"/>
+          <w:lang w:eastAsia="en-US"/>
+        </w:rPr>
+        <w:t>systemlink</w:t>
+      </w:r>
+      <w:proofErr w:type="spellEnd"/>
+      <w:r>
+        <w:rPr>
+          <w:rFonts w:ascii="Source Sans Pro" w:eastAsia="Source Sans Pro" w:hAnsi="Source Sans Pro" w:cs="Source Sans Pro"/>
+          <w:sz w:val="28"/>
+          <w:szCs w:val="28"/>
+          <w:lang w:eastAsia="en-US"/>
+        </w:rPr>
+        <w:t xml:space="preserve">, </w:t>
+      </w:r>
+      <w:r>
+        <w:rPr>
+          <w:rFonts w:ascii="Source Sans Pro" w:eastAsia="Source Sans Pro" w:hAnsi="Source Sans Pro" w:cs="Source Sans Pro"/>
+          <w:sz w:val="28"/>
+          <w:szCs w:val="28"/>
+          <w:lang w:eastAsia="en-US"/>
+        </w:rPr>
+        <w:t>r</w:t>
+      </w:r>
+      <w:r>
+        <w:rPr>
+          <w:rFonts w:ascii="Source Sans Pro" w:eastAsia="Source Sans Pro" w:hAnsi="Source Sans Pro" w:cs="Source Sans Pro"/>
+          <w:sz w:val="28"/>
+          <w:szCs w:val="28"/>
+          <w:lang w:eastAsia="en-US"/>
+        </w:rPr>
+        <w:t>un the following command</w:t>
+      </w:r>
+    </w:p>
+    <w:p>
+      <w:pPr>
+        <w:pStyle w:val="ListParagraph"/>
+        <w:rPr>
+          <w:rFonts w:ascii="Source Sans Pro" w:eastAsia="Source Sans Pro" w:hAnsi="Source Sans Pro" w:cs="Source Sans Pro"/>
+          <w:i/>
+          <w:iCs/>
+          <w:lang w:eastAsia="en-US"/>
+        </w:rPr>
+      </w:pPr>
+      <w:r>
+        <w:rPr>
+          <w:rFonts w:ascii="Source Sans Pro" w:eastAsia="Source Sans Pro" w:hAnsi="Source Sans Pro" w:cs="Source Sans Pro"/>
+          <w:i/>
+          <w:iCs/>
+          <w:lang w:eastAsia="en-US"/>
+        </w:rPr>
+        <w:t xml:space="preserve"> </w:t>
+      </w:r>
+      <w:proofErr w:type="spellStart"/>
+      <w:r>
+        <w:rPr>
+          <w:rFonts w:ascii="Source Sans Pro" w:eastAsia="Source Sans Pro" w:hAnsi="Source Sans Pro" w:cs="Source Sans Pro"/>
+          <w:i/>
+          <w:iCs/>
+          <w:lang w:eastAsia="en-US"/>
+        </w:rPr>
+        <w:t>ni</w:t>
+      </w:r>
+      <w:proofErr w:type="spellEnd"/>
+      <w:r>
+        <w:rPr>
+          <w:rFonts w:ascii="Source Sans Pro" w:eastAsia="Source Sans Pro" w:hAnsi="Source Sans Pro" w:cs="Source Sans Pro"/>
+          <w:i/>
+          <w:iCs/>
+          <w:lang w:eastAsia="en-US"/>
+        </w:rPr>
+        <w:t>-measurement-plugin-package-builder --plugin-</w:t>
+      </w:r>
+      <w:proofErr w:type="spellStart"/>
+      <w:r>
+        <w:rPr>
+          <w:rFonts w:ascii="Source Sans Pro" w:eastAsia="Source Sans Pro" w:hAnsi="Source Sans Pro" w:cs="Source Sans Pro"/>
+          <w:i/>
+          <w:iCs/>
+          <w:lang w:eastAsia="en-US"/>
+        </w:rPr>
+        <w:t>dir</w:t>
+      </w:r>
+      <w:proofErr w:type="spellEnd"/>
+      <w:r>
+        <w:rPr>
+          <w:rFonts w:ascii="Source Sans Pro" w:eastAsia="Source Sans Pro" w:hAnsi="Source Sans Pro" w:cs="Source Sans Pro"/>
+          <w:i/>
+          <w:iCs/>
+          <w:lang w:eastAsia="en-US"/>
+        </w:rPr>
+        <w:t xml:space="preserve"> &lt;</w:t>
+      </w:r>
+      <w:proofErr w:type="spellStart"/>
+      <w:r>
+        <w:rPr>
+          <w:rFonts w:ascii="Source Sans Pro" w:eastAsia="Source Sans Pro" w:hAnsi="Source Sans Pro" w:cs="Source Sans Pro"/>
+          <w:i/>
+          <w:iCs/>
+          <w:lang w:eastAsia="en-US"/>
+        </w:rPr>
+        <w:t>measurement_plugin_directory</w:t>
+      </w:r>
+      <w:proofErr w:type="spellEnd"/>
+      <w:r>
+        <w:rPr>
+          <w:rFonts w:ascii="Source Sans Pro" w:eastAsia="Source Sans Pro" w:hAnsi="Source Sans Pro" w:cs="Source Sans Pro"/>
+          <w:i/>
+          <w:iCs/>
+          <w:lang w:eastAsia="en-US"/>
+        </w:rPr>
+        <w:t>&gt; --upload-packages --</w:t>
+      </w:r>
+      <w:proofErr w:type="spellStart"/>
+      <w:r>
+        <w:rPr>
+          <w:rFonts w:ascii="Source Sans Pro" w:eastAsia="Source Sans Pro" w:hAnsi="Source Sans Pro" w:cs="Source Sans Pro"/>
+          <w:i/>
+          <w:iCs/>
+          <w:lang w:eastAsia="en-US"/>
+        </w:rPr>
+        <w:t>api-url</w:t>
+      </w:r>
+      <w:proofErr w:type="spellEnd"/>
+      <w:r>
+        <w:rPr>
+          <w:rFonts w:ascii="Source Sans Pro" w:eastAsia="Source Sans Pro" w:hAnsi="Source Sans Pro" w:cs="Source Sans Pro"/>
+          <w:i/>
+          <w:iCs/>
+          <w:lang w:eastAsia="en-US"/>
+        </w:rPr>
+        <w:t xml:space="preserve"> &lt;</w:t>
+      </w:r>
+      <w:proofErr w:type="spellStart"/>
+      <w:r>
+        <w:rPr>
+          <w:rFonts w:ascii="Source Sans Pro" w:eastAsia="Source Sans Pro" w:hAnsi="Source Sans Pro" w:cs="Source Sans Pro"/>
+          <w:i/>
+          <w:iCs/>
+          <w:lang w:eastAsia="en-US"/>
+        </w:rPr>
+        <w:t>systemlink_api_url</w:t>
+      </w:r>
+      <w:proofErr w:type="spellEnd"/>
+      <w:r>
+        <w:rPr>
+          <w:rFonts w:ascii="Source Sans Pro" w:eastAsia="Source Sans Pro" w:hAnsi="Source Sans Pro" w:cs="Source Sans Pro"/>
+          <w:i/>
+          <w:iCs/>
+          <w:lang w:eastAsia="en-US"/>
+        </w:rPr>
+        <w:t>&gt; --</w:t>
+      </w:r>
+      <w:proofErr w:type="spellStart"/>
+      <w:r>
+        <w:rPr>
+          <w:rFonts w:ascii="Source Sans Pro" w:eastAsia="Source Sans Pro" w:hAnsi="Source Sans Pro" w:cs="Source Sans Pro"/>
+          <w:i/>
+          <w:iCs/>
+          <w:lang w:eastAsia="en-US"/>
+        </w:rPr>
+        <w:t>api</w:t>
+      </w:r>
+      <w:proofErr w:type="spellEnd"/>
+      <w:r>
+        <w:rPr>
+          <w:rFonts w:ascii="Source Sans Pro" w:eastAsia="Source Sans Pro" w:hAnsi="Source Sans Pro" w:cs="Source Sans Pro"/>
+          <w:i/>
+          <w:iCs/>
+          <w:lang w:eastAsia="en-US"/>
+        </w:rPr>
+        <w:t>-key &lt;</w:t>
+      </w:r>
+      <w:proofErr w:type="spellStart"/>
+      <w:r>
+        <w:rPr>
+          <w:rFonts w:ascii="Source Sans Pro" w:eastAsia="Source Sans Pro" w:hAnsi="Source Sans Pro" w:cs="Source Sans Pro"/>
+          <w:i/>
+          <w:iCs/>
+          <w:lang w:eastAsia="en-US"/>
+        </w:rPr>
+        <w:t>systemlink_api_key</w:t>
+      </w:r>
+      <w:proofErr w:type="spellEnd"/>
+      <w:r>
+        <w:rPr>
+          <w:rFonts w:ascii="Source Sans Pro" w:eastAsia="Source Sans Pro" w:hAnsi="Source Sans Pro" w:cs="Source Sans Pro"/>
+          <w:i/>
+          <w:iCs/>
+          <w:lang w:eastAsia="en-US"/>
+        </w:rPr>
+        <w:t>&gt; --workspace &lt;</w:t>
+      </w:r>
+      <w:proofErr w:type="spellStart"/>
+      <w:r>
+        <w:rPr>
+          <w:rFonts w:ascii="Source Sans Pro" w:eastAsia="Source Sans Pro" w:hAnsi="Source Sans Pro" w:cs="Source Sans Pro"/>
+          <w:i/>
+          <w:iCs/>
+          <w:lang w:eastAsia="en-US"/>
+        </w:rPr>
+        <w:t>workspace_name</w:t>
+      </w:r>
+      <w:proofErr w:type="spellEnd"/>
+      <w:r>
+        <w:rPr>
+          <w:rFonts w:ascii="Source Sans Pro" w:eastAsia="Source Sans Pro" w:hAnsi="Source Sans Pro" w:cs="Source Sans Pro"/>
+          <w:i/>
+          <w:iCs/>
+          <w:lang w:eastAsia="en-US"/>
+        </w:rPr>
+        <w:t>&gt; --feed-name &lt;</w:t>
+      </w:r>
+      <w:proofErr w:type="spellStart"/>
+      <w:r>
+        <w:rPr>
+          <w:rFonts w:ascii="Source Sans Pro" w:eastAsia="Source Sans Pro" w:hAnsi="Source Sans Pro" w:cs="Source Sans Pro"/>
+          <w:i/>
+          <w:iCs/>
+          <w:lang w:eastAsia="en-US"/>
+        </w:rPr>
+        <w:t>name_of_the_feed</w:t>
+      </w:r>
+      <w:proofErr w:type="spellEnd"/>
+      <w:r>
+        <w:rPr>
+          <w:rFonts w:ascii="Source Sans Pro" w:eastAsia="Source Sans Pro" w:hAnsi="Source Sans Pro" w:cs="Source Sans Pro"/>
+          <w:i/>
+          <w:iCs/>
+          <w:lang w:eastAsia="en-US"/>
+        </w:rPr>
+        <w:t>&gt;</w:t>
+      </w:r>
+    </w:p>
+    <w:p>
+      <w:pPr>
+        <w:pStyle w:val="ListParagraph"/>
+        <w:rPr>
+          <w:rFonts w:ascii="Source Sans Pro" w:eastAsia="Source Sans Pro" w:hAnsi="Source Sans Pro" w:cs="Source Sans Pro"/>
+          <w:lang w:eastAsia="en-US"/>
+        </w:rPr>
+      </w:pPr>
+      <w:r>
+        <w:rPr>
+          <w:rFonts w:ascii="Source Sans Pro" w:eastAsia="Source Sans Pro" w:hAnsi="Source Sans Pro" w:cs="Source Sans Pro"/>
+          <w:lang w:eastAsia="en-US"/>
+        </w:rPr>
+        <w:t xml:space="preserve">  </w:t>
+      </w:r>
+      <w:r>
+        <w:rPr>
+          <w:rFonts w:ascii="Source Sans Pro" w:eastAsia="Source Sans Pro" w:hAnsi="Source Sans Pro" w:cs="Source Sans Pro"/>
+          <w:sz w:val="28"/>
+          <w:szCs w:val="28"/>
+          <w:lang w:eastAsia="en-US"/>
+        </w:rPr>
+        <w:t>For example</w:t>
+      </w:r>
+      <w:r>
+        <w:rPr>
+          <w:rFonts w:ascii="Source Sans Pro" w:eastAsia="Source Sans Pro" w:hAnsi="Source Sans Pro" w:cs="Source Sans Pro"/>
+          <w:lang w:eastAsia="en-US"/>
+        </w:rPr>
+        <w:t>,</w:t>
+      </w:r>
+    </w:p>
+    <w:p>
+      <w:pPr>
+        <w:pStyle w:val="ListParagraph"/>
+        <w:rPr>
+          <w:rFonts w:ascii="Source Sans Pro" w:eastAsia="Source Sans Pro" w:hAnsi="Source Sans Pro" w:cs="Source Sans Pro"/>
+          <w:i/>
+          <w:iCs/>
+          <w:lang w:eastAsia="en-US"/>
+        </w:rPr>
+      </w:pPr>
+      <w:r>
+        <w:rPr>
+          <w:rFonts w:ascii="Source Sans Pro" w:eastAsia="Source Sans Pro" w:hAnsi="Source Sans Pro" w:cs="Source Sans Pro"/>
+          <w:i/>
+          <w:iCs/>
+          <w:lang w:eastAsia="en-US"/>
+        </w:rPr>
+        <w:t xml:space="preserve"> </w:t>
+      </w:r>
+      <w:proofErr w:type="spellStart"/>
+      <w:r>
+        <w:rPr>
+          <w:rFonts w:ascii="Source Sans Pro" w:eastAsia="Source Sans Pro" w:hAnsi="Source Sans Pro" w:cs="Source Sans Pro"/>
+          <w:i/>
+          <w:iCs/>
+          <w:lang w:eastAsia="en-US"/>
+        </w:rPr>
+        <w:t>ni</w:t>
+      </w:r>
+      <w:proofErr w:type="spellEnd"/>
+      <w:r>
+        <w:rPr>
+          <w:rFonts w:ascii="Source Sans Pro" w:eastAsia="Source Sans Pro" w:hAnsi="Source Sans Pro" w:cs="Source Sans Pro"/>
+          <w:i/>
+          <w:iCs/>
+          <w:lang w:eastAsia="en-US"/>
+        </w:rPr>
+        <w:t>-measurement-plugin-package-builder --plugin-</w:t>
+      </w:r>
+      <w:proofErr w:type="spellStart"/>
+      <w:r>
+        <w:rPr>
+          <w:rFonts w:ascii="Source Sans Pro" w:eastAsia="Source Sans Pro" w:hAnsi="Source Sans Pro" w:cs="Source Sans Pro"/>
+          <w:i/>
+          <w:iCs/>
+          <w:lang w:eastAsia="en-US"/>
+        </w:rPr>
+        <w:t>dir</w:t>
+      </w:r>
+      <w:proofErr w:type="spellEnd"/>
+      <w:r>
+        <w:rPr>
+          <w:rFonts w:ascii="Source Sans Pro" w:eastAsia="Source Sans Pro" w:hAnsi="Source Sans Pro" w:cs="Source Sans Pro"/>
+          <w:i/>
+          <w:iCs/>
+          <w:lang w:eastAsia="en-US"/>
+        </w:rPr>
+        <w:t xml:space="preserve"> "C:\Users\examples\sample_measurement" --upload-packages --</w:t>
+      </w:r>
+      <w:proofErr w:type="spellStart"/>
+      <w:r>
+        <w:rPr>
+          <w:rFonts w:ascii="Source Sans Pro" w:eastAsia="Source Sans Pro" w:hAnsi="Source Sans Pro" w:cs="Source Sans Pro"/>
+          <w:i/>
+          <w:iCs/>
+          <w:lang w:eastAsia="en-US"/>
+        </w:rPr>
+        <w:t>api-url</w:t>
+      </w:r>
+      <w:proofErr w:type="spellEnd"/>
+      <w:r>
+        <w:rPr>
+          <w:rFonts w:ascii="Source Sans Pro" w:eastAsia="Source Sans Pro" w:hAnsi="Source Sans Pro" w:cs="Source Sans Pro"/>
+          <w:i/>
+          <w:iCs/>
+          <w:lang w:eastAsia="en-US"/>
+        </w:rPr>
+        <w:t xml:space="preserve"> "https://dev-api.lifecyclesolutions.ni.com/" --</w:t>
+      </w:r>
+      <w:proofErr w:type="spellStart"/>
+      <w:r>
+        <w:rPr>
+          <w:rFonts w:ascii="Source Sans Pro" w:eastAsia="Source Sans Pro" w:hAnsi="Source Sans Pro" w:cs="Source Sans Pro"/>
+          <w:i/>
+          <w:iCs/>
+          <w:lang w:eastAsia="en-US"/>
+        </w:rPr>
+        <w:t>api</w:t>
+      </w:r>
+      <w:proofErr w:type="spellEnd"/>
+      <w:r>
+        <w:rPr>
+          <w:rFonts w:ascii="Source Sans Pro" w:eastAsia="Source Sans Pro" w:hAnsi="Source Sans Pro" w:cs="Source Sans Pro"/>
+          <w:i/>
+          <w:iCs/>
+          <w:lang w:eastAsia="en-US"/>
+        </w:rPr>
+        <w:t>-key "123234" --workspace "</w:t>
+      </w:r>
+      <w:proofErr w:type="spellStart"/>
+      <w:r>
+        <w:rPr>
+          <w:rFonts w:ascii="Source Sans Pro" w:eastAsia="Source Sans Pro" w:hAnsi="Source Sans Pro" w:cs="Source Sans Pro"/>
+          <w:i/>
+          <w:iCs/>
+          <w:lang w:eastAsia="en-US"/>
+        </w:rPr>
+        <w:t>sample_workspace</w:t>
+      </w:r>
+      <w:proofErr w:type="spellEnd"/>
+      <w:r>
+        <w:rPr>
+          <w:rFonts w:ascii="Source Sans Pro" w:eastAsia="Source Sans Pro" w:hAnsi="Source Sans Pro" w:cs="Source Sans Pro"/>
+          <w:i/>
+          <w:iCs/>
+          <w:lang w:eastAsia="en-US"/>
+        </w:rPr>
+        <w:t>" --feed-name "</w:t>
+      </w:r>
+      <w:proofErr w:type="spellStart"/>
+      <w:r>
+        <w:rPr>
+          <w:rFonts w:ascii="Source Sans Pro" w:eastAsia="Source Sans Pro" w:hAnsi="Source Sans Pro" w:cs="Source Sans Pro"/>
+          <w:i/>
+          <w:iCs/>
+          <w:lang w:eastAsia="en-US"/>
+        </w:rPr>
+        <w:t>example_feed</w:t>
+      </w:r>
+      <w:proofErr w:type="spellEnd"/>
+      <w:r>
+        <w:rPr>
+          <w:rFonts w:ascii="Source Sans Pro" w:eastAsia="Source Sans Pro" w:hAnsi="Source Sans Pro" w:cs="Source Sans Pro"/>
+          <w:i/>
+          <w:iCs/>
+          <w:lang w:eastAsia="en-US"/>
+        </w:rPr>
+        <w:t>"</w:t>
+      </w:r>
+    </w:p>
+    <w:p>
+      <w:pPr>
+        <w:pStyle w:val="ListParagraph"/>
+        <w:numPr>
+          <w:ilvl w:val="0"/>
+          <w:numId w:val="37"/>
+        </w:numPr>
+        <w:rPr>
+          <w:rFonts w:ascii="Source Sans Pro" w:eastAsia="Source Sans Pro" w:hAnsi="Source Sans Pro" w:cs="Source Sans Pro"/>
+          <w:sz w:val="28"/>
+          <w:szCs w:val="28"/>
+          <w:lang w:eastAsia="en-US"/>
+        </w:rPr>
+      </w:pPr>
+      <w:r>
+        <w:rPr>
+          <w:rFonts w:ascii="Source Sans Pro" w:eastAsia="Source Sans Pro" w:hAnsi="Source Sans Pro" w:cs="Source Sans Pro"/>
+          <w:sz w:val="28"/>
+          <w:szCs w:val="28"/>
+          <w:lang w:eastAsia="en-US"/>
+        </w:rPr>
+        <w:t xml:space="preserve"> To upload the multiple measurement packages to </w:t>
+      </w:r>
+      <w:proofErr w:type="spellStart"/>
+      <w:r>
+        <w:rPr>
+          <w:rFonts w:ascii="Source Sans Pro" w:eastAsia="Source Sans Pro" w:hAnsi="Source Sans Pro" w:cs="Source Sans Pro"/>
+          <w:sz w:val="28"/>
+          <w:szCs w:val="28"/>
+          <w:lang w:eastAsia="en-US"/>
+        </w:rPr>
+        <w:t>systemlink</w:t>
+      </w:r>
+      <w:proofErr w:type="spellEnd"/>
+      <w:r>
+        <w:rPr>
+          <w:rFonts w:ascii="Source Sans Pro" w:eastAsia="Source Sans Pro" w:hAnsi="Source Sans Pro" w:cs="Source Sans Pro"/>
+          <w:sz w:val="28"/>
+          <w:szCs w:val="28"/>
+          <w:lang w:eastAsia="en-US"/>
+        </w:rPr>
+        <w:t xml:space="preserve">, </w:t>
+      </w:r>
+      <w:r>
+        <w:rPr>
+          <w:rFonts w:ascii="Source Sans Pro" w:eastAsia="Source Sans Pro" w:hAnsi="Source Sans Pro" w:cs="Source Sans Pro"/>
+          <w:sz w:val="28"/>
+          <w:szCs w:val="28"/>
+          <w:lang w:eastAsia="en-US"/>
+        </w:rPr>
+        <w:t>r</w:t>
+      </w:r>
+      <w:r>
+        <w:rPr>
+          <w:rFonts w:ascii="Source Sans Pro" w:eastAsia="Source Sans Pro" w:hAnsi="Source Sans Pro" w:cs="Source Sans Pro"/>
+          <w:sz w:val="28"/>
+          <w:szCs w:val="28"/>
+          <w:lang w:eastAsia="en-US"/>
+        </w:rPr>
+        <w:t>un the following command</w:t>
+      </w:r>
+    </w:p>
+    <w:p>
+      <w:pPr>
+        <w:pStyle w:val="ListParagraph"/>
+        <w:rPr>
+          <w:rFonts w:ascii="Source Sans Pro" w:eastAsia="Source Sans Pro" w:hAnsi="Source Sans Pro" w:cs="Source Sans Pro"/>
+          <w:i/>
+          <w:iCs/>
+          <w:lang w:eastAsia="en-US"/>
+        </w:rPr>
+      </w:pPr>
+      <w:r>
+        <w:rPr>
+          <w:rFonts w:ascii="Source Sans Pro" w:eastAsia="Source Sans Pro" w:hAnsi="Source Sans Pro" w:cs="Source Sans Pro"/>
+          <w:i/>
+          <w:iCs/>
+          <w:lang w:eastAsia="en-US"/>
+        </w:rPr>
+        <w:t xml:space="preserve">    </w:t>
+      </w:r>
+      <w:proofErr w:type="spellStart"/>
+      <w:r>
+        <w:rPr>
+          <w:rFonts w:ascii="Source Sans Pro" w:eastAsia="Source Sans Pro" w:hAnsi="Source Sans Pro" w:cs="Source Sans Pro"/>
+          <w:i/>
+          <w:iCs/>
+          <w:lang w:eastAsia="en-US"/>
+        </w:rPr>
+        <w:t>ni</w:t>
+      </w:r>
+      <w:proofErr w:type="spellEnd"/>
+      <w:r>
+        <w:rPr>
+          <w:rFonts w:ascii="Source Sans Pro" w:eastAsia="Source Sans Pro" w:hAnsi="Source Sans Pro" w:cs="Source Sans Pro"/>
+          <w:i/>
+          <w:iCs/>
+          <w:lang w:eastAsia="en-US"/>
+        </w:rPr>
+        <w:t>-measurement-plugin-package-builder --base-</w:t>
+      </w:r>
+      <w:proofErr w:type="spellStart"/>
+      <w:r>
+        <w:rPr>
+          <w:rFonts w:ascii="Source Sans Pro" w:eastAsia="Source Sans Pro" w:hAnsi="Source Sans Pro" w:cs="Source Sans Pro"/>
+          <w:i/>
+          <w:iCs/>
+          <w:lang w:eastAsia="en-US"/>
+        </w:rPr>
+        <w:t>dir</w:t>
+      </w:r>
+      <w:proofErr w:type="spellEnd"/>
+      <w:r>
+        <w:rPr>
+          <w:rFonts w:ascii="Source Sans Pro" w:eastAsia="Source Sans Pro" w:hAnsi="Source Sans Pro" w:cs="Source Sans Pro"/>
+          <w:i/>
+          <w:iCs/>
+          <w:lang w:eastAsia="en-US"/>
+        </w:rPr>
+        <w:t xml:space="preserve"> &lt;</w:t>
+      </w:r>
+      <w:proofErr w:type="spellStart"/>
+      <w:r>
+        <w:rPr>
+          <w:rFonts w:ascii="Source Sans Pro" w:eastAsia="Source Sans Pro" w:hAnsi="Source Sans Pro" w:cs="Source Sans Pro"/>
+          <w:i/>
+          <w:iCs/>
+          <w:lang w:eastAsia="en-US"/>
+        </w:rPr>
+        <w:t>measurement_plugin_base_directory</w:t>
+      </w:r>
+      <w:proofErr w:type="spellEnd"/>
+      <w:r>
+        <w:rPr>
+          <w:rFonts w:ascii="Source Sans Pro" w:eastAsia="Source Sans Pro" w:hAnsi="Source Sans Pro" w:cs="Source Sans Pro"/>
+          <w:i/>
+          <w:iCs/>
+          <w:lang w:eastAsia="en-US"/>
+        </w:rPr>
+        <w:t>&gt; --selected-</w:t>
+      </w:r>
+      <w:proofErr w:type="spellStart"/>
+      <w:r>
+        <w:rPr>
+          <w:rFonts w:ascii="Source Sans Pro" w:eastAsia="Source Sans Pro" w:hAnsi="Source Sans Pro" w:cs="Source Sans Pro"/>
+          <w:i/>
+          <w:iCs/>
+          <w:lang w:eastAsia="en-US"/>
+        </w:rPr>
+        <w:t>meas</w:t>
+      </w:r>
+      <w:proofErr w:type="spellEnd"/>
+      <w:r>
+        <w:rPr>
+          <w:rFonts w:ascii="Source Sans Pro" w:eastAsia="Source Sans Pro" w:hAnsi="Source Sans Pro" w:cs="Source Sans Pro"/>
+          <w:i/>
+          <w:iCs/>
+          <w:lang w:eastAsia="en-US"/>
+        </w:rPr>
+        <w:t>-plugins &lt;</w:t>
+      </w:r>
+      <w:proofErr w:type="spellStart"/>
+      <w:r>
+        <w:rPr>
+          <w:rFonts w:ascii="Source Sans Pro" w:eastAsia="Source Sans Pro" w:hAnsi="Source Sans Pro" w:cs="Source Sans Pro"/>
+          <w:i/>
+          <w:iCs/>
+          <w:lang w:eastAsia="en-US"/>
+        </w:rPr>
+        <w:t>list_of_comma_separated_meas_plugins</w:t>
+      </w:r>
+      <w:proofErr w:type="spellEnd"/>
+      <w:r>
+        <w:rPr>
+          <w:rFonts w:ascii="Source Sans Pro" w:eastAsia="Source Sans Pro" w:hAnsi="Source Sans Pro" w:cs="Source Sans Pro"/>
+          <w:i/>
+          <w:iCs/>
+          <w:lang w:eastAsia="en-US"/>
+        </w:rPr>
+        <w:t>&gt; --upload-packages --</w:t>
+      </w:r>
+      <w:proofErr w:type="spellStart"/>
+      <w:r>
+        <w:rPr>
+          <w:rFonts w:ascii="Source Sans Pro" w:eastAsia="Source Sans Pro" w:hAnsi="Source Sans Pro" w:cs="Source Sans Pro"/>
+          <w:i/>
+          <w:iCs/>
+          <w:lang w:eastAsia="en-US"/>
+        </w:rPr>
+        <w:t>api-url</w:t>
+      </w:r>
+      <w:proofErr w:type="spellEnd"/>
+      <w:r>
+        <w:rPr>
+          <w:rFonts w:ascii="Source Sans Pro" w:eastAsia="Source Sans Pro" w:hAnsi="Source Sans Pro" w:cs="Source Sans Pro"/>
+          <w:i/>
+          <w:iCs/>
+          <w:lang w:eastAsia="en-US"/>
+        </w:rPr>
+        <w:t xml:space="preserve"> &lt;</w:t>
+      </w:r>
+      <w:proofErr w:type="spellStart"/>
+      <w:r>
+        <w:rPr>
+          <w:rFonts w:ascii="Source Sans Pro" w:eastAsia="Source Sans Pro" w:hAnsi="Source Sans Pro" w:cs="Source Sans Pro"/>
+          <w:i/>
+          <w:iCs/>
+          <w:lang w:eastAsia="en-US"/>
+        </w:rPr>
+        <w:t>systemlink_api_url</w:t>
+      </w:r>
+      <w:proofErr w:type="spellEnd"/>
+      <w:r>
+        <w:rPr>
+          <w:rFonts w:ascii="Source Sans Pro" w:eastAsia="Source Sans Pro" w:hAnsi="Source Sans Pro" w:cs="Source Sans Pro"/>
+          <w:i/>
+          <w:iCs/>
+          <w:lang w:eastAsia="en-US"/>
+        </w:rPr>
+        <w:t>&gt; --</w:t>
+      </w:r>
+      <w:proofErr w:type="spellStart"/>
+      <w:r>
+        <w:rPr>
+          <w:rFonts w:ascii="Source Sans Pro" w:eastAsia="Source Sans Pro" w:hAnsi="Source Sans Pro" w:cs="Source Sans Pro"/>
+          <w:i/>
+          <w:iCs/>
+          <w:lang w:eastAsia="en-US"/>
+        </w:rPr>
+        <w:t>api</w:t>
+      </w:r>
+      <w:proofErr w:type="spellEnd"/>
+      <w:r>
+        <w:rPr>
+          <w:rFonts w:ascii="Source Sans Pro" w:eastAsia="Source Sans Pro" w:hAnsi="Source Sans Pro" w:cs="Source Sans Pro"/>
+          <w:i/>
+          <w:iCs/>
+          <w:lang w:eastAsia="en-US"/>
+        </w:rPr>
+        <w:t>-key &lt;</w:t>
+      </w:r>
+      <w:proofErr w:type="spellStart"/>
+      <w:r>
+        <w:rPr>
+          <w:rFonts w:ascii="Source Sans Pro" w:eastAsia="Source Sans Pro" w:hAnsi="Source Sans Pro" w:cs="Source Sans Pro"/>
+          <w:i/>
+          <w:iCs/>
+          <w:lang w:eastAsia="en-US"/>
+        </w:rPr>
+        <w:t>systemlink_api_key</w:t>
+      </w:r>
+      <w:proofErr w:type="spellEnd"/>
+      <w:r>
+        <w:rPr>
+          <w:rFonts w:ascii="Source Sans Pro" w:eastAsia="Source Sans Pro" w:hAnsi="Source Sans Pro" w:cs="Source Sans Pro"/>
+          <w:i/>
+          <w:iCs/>
+          <w:lang w:eastAsia="en-US"/>
+        </w:rPr>
+        <w:t>&gt; --workspace &lt;</w:t>
+      </w:r>
+      <w:proofErr w:type="spellStart"/>
+      <w:r>
+        <w:rPr>
+          <w:rFonts w:ascii="Source Sans Pro" w:eastAsia="Source Sans Pro" w:hAnsi="Source Sans Pro" w:cs="Source Sans Pro"/>
+          <w:i/>
+          <w:iCs/>
+          <w:lang w:eastAsia="en-US"/>
+        </w:rPr>
+        <w:t>workspace_name</w:t>
+      </w:r>
+      <w:proofErr w:type="spellEnd"/>
+      <w:r>
+        <w:rPr>
+          <w:rFonts w:ascii="Source Sans Pro" w:eastAsia="Source Sans Pro" w:hAnsi="Source Sans Pro" w:cs="Source Sans Pro"/>
+          <w:i/>
+          <w:iCs/>
+          <w:lang w:eastAsia="en-US"/>
+        </w:rPr>
+        <w:t>&gt; --feed-name &lt;</w:t>
+      </w:r>
+      <w:proofErr w:type="spellStart"/>
+      <w:r>
+        <w:rPr>
+          <w:rFonts w:ascii="Source Sans Pro" w:eastAsia="Source Sans Pro" w:hAnsi="Source Sans Pro" w:cs="Source Sans Pro"/>
+          <w:i/>
+          <w:iCs/>
+          <w:lang w:eastAsia="en-US"/>
+        </w:rPr>
+        <w:t>name_of_the_feed</w:t>
+      </w:r>
+      <w:proofErr w:type="spellEnd"/>
+      <w:r>
+        <w:rPr>
+          <w:rFonts w:ascii="Source Sans Pro" w:eastAsia="Source Sans Pro" w:hAnsi="Source Sans Pro" w:cs="Source Sans Pro"/>
+          <w:i/>
+          <w:iCs/>
+          <w:lang w:eastAsia="en-US"/>
+        </w:rPr>
+        <w:t>&gt;</w:t>
+      </w:r>
+    </w:p>
+    <w:p>
+      <w:pPr>
+        <w:pStyle w:val="ListParagraph"/>
+        <w:rPr>
+          <w:rFonts w:ascii="Source Sans Pro" w:eastAsia="Source Sans Pro" w:hAnsi="Source Sans Pro" w:cs="Source Sans Pro"/>
+          <w:i/>
+          <w:iCs/>
+          <w:lang w:eastAsia="en-US"/>
+        </w:rPr>
+      </w:pPr>
+      <w:r>
+        <w:rPr>
+          <w:rFonts w:ascii="Source Sans Pro" w:eastAsia="Source Sans Pro" w:hAnsi="Source Sans Pro" w:cs="Source Sans Pro"/>
+          <w:sz w:val="28"/>
+          <w:szCs w:val="28"/>
+          <w:lang w:eastAsia="en-US"/>
+        </w:rPr>
+        <w:t>For example</w:t>
+      </w:r>
+      <w:r>
+        <w:rPr>
+          <w:rFonts w:ascii="Source Sans Pro" w:eastAsia="Source Sans Pro" w:hAnsi="Source Sans Pro" w:cs="Source Sans Pro"/>
+          <w:lang w:eastAsia="en-US"/>
+        </w:rPr>
+        <w:t>,</w:t>
+      </w:r>
+    </w:p>
+    <w:p>
+      <w:pPr>
+        <w:pStyle w:val="ListParagraph"/>
+        <w:rPr>
+          <w:rFonts w:ascii="Source Sans Pro" w:eastAsia="Source Sans Pro" w:hAnsi="Source Sans Pro" w:cs="Source Sans Pro"/>
+          <w:i/>
+          <w:iCs/>
+          <w:lang w:eastAsia="en-US"/>
+        </w:rPr>
+      </w:pPr>
+      <w:r>
+        <w:rPr>
+          <w:rFonts w:ascii="Source Sans Pro" w:eastAsia="Source Sans Pro" w:hAnsi="Source Sans Pro" w:cs="Source Sans Pro"/>
+          <w:i/>
+          <w:iCs/>
+          <w:lang w:eastAsia="en-US"/>
+        </w:rPr>
+        <w:lastRenderedPageBreak/>
+        <w:t xml:space="preserve"> </w:t>
+      </w:r>
+      <w:proofErr w:type="spellStart"/>
+      <w:r>
+        <w:rPr>
+          <w:rFonts w:ascii="Source Sans Pro" w:eastAsia="Source Sans Pro" w:hAnsi="Source Sans Pro" w:cs="Source Sans Pro"/>
+          <w:i/>
+          <w:iCs/>
+          <w:lang w:eastAsia="en-US"/>
+        </w:rPr>
+        <w:t>ni</w:t>
+      </w:r>
+      <w:proofErr w:type="spellEnd"/>
+      <w:r>
+        <w:rPr>
+          <w:rFonts w:ascii="Source Sans Pro" w:eastAsia="Source Sans Pro" w:hAnsi="Source Sans Pro" w:cs="Source Sans Pro"/>
+          <w:i/>
+          <w:iCs/>
+          <w:lang w:eastAsia="en-US"/>
+        </w:rPr>
+        <w:t>-measurement-plugin-package-builder --base-</w:t>
+      </w:r>
+      <w:proofErr w:type="spellStart"/>
+      <w:r>
+        <w:rPr>
+          <w:rFonts w:ascii="Source Sans Pro" w:eastAsia="Source Sans Pro" w:hAnsi="Source Sans Pro" w:cs="Source Sans Pro"/>
+          <w:i/>
+          <w:iCs/>
+          <w:lang w:eastAsia="en-US"/>
+        </w:rPr>
+        <w:t>dir</w:t>
+      </w:r>
+      <w:proofErr w:type="spellEnd"/>
+      <w:r>
+        <w:rPr>
+          <w:rFonts w:ascii="Source Sans Pro" w:eastAsia="Source Sans Pro" w:hAnsi="Source Sans Pro" w:cs="Source Sans Pro"/>
+          <w:i/>
+          <w:iCs/>
+          <w:lang w:eastAsia="en-US"/>
+        </w:rPr>
+        <w:t xml:space="preserve"> "C:\Users\examples" --selected-</w:t>
+      </w:r>
+      <w:proofErr w:type="spellStart"/>
+      <w:r>
+        <w:rPr>
+          <w:rFonts w:ascii="Source Sans Pro" w:eastAsia="Source Sans Pro" w:hAnsi="Source Sans Pro" w:cs="Source Sans Pro"/>
+          <w:i/>
+          <w:iCs/>
+          <w:lang w:eastAsia="en-US"/>
+        </w:rPr>
+        <w:t>meas</w:t>
+      </w:r>
+      <w:proofErr w:type="spellEnd"/>
+      <w:r>
+        <w:rPr>
+          <w:rFonts w:ascii="Source Sans Pro" w:eastAsia="Source Sans Pro" w:hAnsi="Source Sans Pro" w:cs="Source Sans Pro"/>
+          <w:i/>
+          <w:iCs/>
+          <w:lang w:eastAsia="en-US"/>
+        </w:rPr>
+        <w:t>-plugins "</w:t>
+      </w:r>
+      <w:proofErr w:type="spellStart"/>
+      <w:r>
+        <w:rPr>
+          <w:rFonts w:ascii="Source Sans Pro" w:eastAsia="Source Sans Pro" w:hAnsi="Source Sans Pro" w:cs="Source Sans Pro"/>
+          <w:i/>
+          <w:iCs/>
+          <w:lang w:eastAsia="en-US"/>
+        </w:rPr>
+        <w:t>sample_</w:t>
+      </w:r>
+      <w:proofErr w:type="gramStart"/>
+      <w:r>
+        <w:rPr>
+          <w:rFonts w:ascii="Source Sans Pro" w:eastAsia="Source Sans Pro" w:hAnsi="Source Sans Pro" w:cs="Source Sans Pro"/>
+          <w:i/>
+          <w:iCs/>
+          <w:lang w:eastAsia="en-US"/>
+        </w:rPr>
+        <w:t>measurement,testing</w:t>
+      </w:r>
+      <w:proofErr w:type="gramEnd"/>
+      <w:r>
+        <w:rPr>
+          <w:rFonts w:ascii="Source Sans Pro" w:eastAsia="Source Sans Pro" w:hAnsi="Source Sans Pro" w:cs="Source Sans Pro"/>
+          <w:i/>
+          <w:iCs/>
+          <w:lang w:eastAsia="en-US"/>
+        </w:rPr>
+        <w:t>_measurement</w:t>
+      </w:r>
+      <w:proofErr w:type="spellEnd"/>
+      <w:r>
+        <w:rPr>
+          <w:rFonts w:ascii="Source Sans Pro" w:eastAsia="Source Sans Pro" w:hAnsi="Source Sans Pro" w:cs="Source Sans Pro"/>
+          <w:i/>
+          <w:iCs/>
+          <w:lang w:eastAsia="en-US"/>
+        </w:rPr>
+        <w:t>" --upload-packages --</w:t>
+      </w:r>
+      <w:proofErr w:type="spellStart"/>
+      <w:r>
+        <w:rPr>
+          <w:rFonts w:ascii="Source Sans Pro" w:eastAsia="Source Sans Pro" w:hAnsi="Source Sans Pro" w:cs="Source Sans Pro"/>
+          <w:i/>
+          <w:iCs/>
+          <w:lang w:eastAsia="en-US"/>
+        </w:rPr>
+        <w:t>api-url</w:t>
+      </w:r>
+      <w:proofErr w:type="spellEnd"/>
+      <w:r>
+        <w:rPr>
+          <w:rFonts w:ascii="Source Sans Pro" w:eastAsia="Source Sans Pro" w:hAnsi="Source Sans Pro" w:cs="Source Sans Pro"/>
+          <w:i/>
+          <w:iCs/>
+          <w:lang w:eastAsia="en-US"/>
+        </w:rPr>
+        <w:t xml:space="preserve"> "https://dev-api.lifecyclesolutions.ni.com/" --</w:t>
+      </w:r>
+      <w:proofErr w:type="spellStart"/>
+      <w:r>
+        <w:rPr>
+          <w:rFonts w:ascii="Source Sans Pro" w:eastAsia="Source Sans Pro" w:hAnsi="Source Sans Pro" w:cs="Source Sans Pro"/>
+          <w:i/>
+          <w:iCs/>
+          <w:lang w:eastAsia="en-US"/>
+        </w:rPr>
+        <w:t>api</w:t>
+      </w:r>
+      <w:proofErr w:type="spellEnd"/>
+      <w:r>
+        <w:rPr>
+          <w:rFonts w:ascii="Source Sans Pro" w:eastAsia="Source Sans Pro" w:hAnsi="Source Sans Pro" w:cs="Source Sans Pro"/>
+          <w:i/>
+          <w:iCs/>
+          <w:lang w:eastAsia="en-US"/>
+        </w:rPr>
+        <w:t>-key "123234" --workspace "</w:t>
+      </w:r>
+      <w:proofErr w:type="spellStart"/>
+      <w:r>
+        <w:rPr>
+          <w:rFonts w:ascii="Source Sans Pro" w:eastAsia="Source Sans Pro" w:hAnsi="Source Sans Pro" w:cs="Source Sans Pro"/>
+          <w:i/>
+          <w:iCs/>
+          <w:lang w:eastAsia="en-US"/>
+        </w:rPr>
+        <w:t>sample_workspace</w:t>
+      </w:r>
+      <w:proofErr w:type="spellEnd"/>
+      <w:r>
+        <w:rPr>
+          <w:rFonts w:ascii="Source Sans Pro" w:eastAsia="Source Sans Pro" w:hAnsi="Source Sans Pro" w:cs="Source Sans Pro"/>
+          <w:i/>
+          <w:iCs/>
+          <w:lang w:eastAsia="en-US"/>
+        </w:rPr>
+        <w:t>" --feed-name "</w:t>
+      </w:r>
+      <w:proofErr w:type="spellStart"/>
+      <w:r>
+        <w:rPr>
+          <w:rFonts w:ascii="Source Sans Pro" w:eastAsia="Source Sans Pro" w:hAnsi="Source Sans Pro" w:cs="Source Sans Pro"/>
+          <w:i/>
+          <w:iCs/>
+          <w:lang w:eastAsia="en-US"/>
+        </w:rPr>
+        <w:t>example_feed</w:t>
+      </w:r>
+      <w:proofErr w:type="spellEnd"/>
+      <w:r>
+        <w:rPr>
+          <w:rFonts w:ascii="Source Sans Pro" w:eastAsia="Source Sans Pro" w:hAnsi="Source Sans Pro" w:cs="Source Sans Pro"/>
+          <w:i/>
+          <w:iCs/>
+          <w:lang w:eastAsia="en-US"/>
+        </w:rPr>
+        <w:t>"</w:t>
+      </w:r>
+    </w:p>
+    <w:p>
+      <w:pPr>
+        <w:pStyle w:val="ListParagraph"/>
+        <w:numPr>
+          <w:ilvl w:val="0"/>
+          <w:numId w:val="37"/>
+        </w:numPr>
+        <w:rPr>
+          <w:rFonts w:ascii="Source Sans Pro" w:eastAsia="Source Sans Pro" w:hAnsi="Source Sans Pro" w:cs="Source Sans Pro"/>
           <w:sz w:val="28"/>
           <w:szCs w:val="28"/>
           <w:lang w:eastAsia="en-US"/>
@@ -1830,6 +3298,167 @@
           <w:lang w:eastAsia="en-US"/>
         </w:rPr>
         <w:t>Input arguments should be provided within double quotes.</w:t>
+      </w:r>
+    </w:p>
+    <w:p>
+      <w:pPr>
+        <w:pStyle w:val="ListParagraph"/>
+        <w:numPr>
+          <w:ilvl w:val="0"/>
+          <w:numId w:val="37"/>
+        </w:numPr>
+        <w:rPr>
+          <w:rFonts w:ascii="Source Sans Pro" w:eastAsia="Source Sans Pro" w:hAnsi="Source Sans Pro" w:cs="Source Sans Pro"/>
+          <w:sz w:val="28"/>
+          <w:szCs w:val="28"/>
+          <w:lang w:eastAsia="en-US"/>
+        </w:rPr>
+      </w:pPr>
+      <w:r>
+        <w:rPr>
+          <w:rFonts w:ascii="Source Sans Pro" w:eastAsia="Source Sans Pro" w:hAnsi="Source Sans Pro" w:cs="Source Sans Pro"/>
+          <w:sz w:val="28"/>
+          <w:szCs w:val="28"/>
+          <w:lang w:eastAsia="en-US"/>
+        </w:rPr>
+        <w:t xml:space="preserve">For uploading the packages, if the </w:t>
+      </w:r>
+      <w:proofErr w:type="spellStart"/>
+      <w:r>
+        <w:rPr>
+          <w:rFonts w:ascii="Source Sans Pro" w:eastAsia="Source Sans Pro" w:hAnsi="Source Sans Pro" w:cs="Source Sans Pro"/>
+          <w:i/>
+          <w:iCs/>
+          <w:sz w:val="28"/>
+          <w:szCs w:val="28"/>
+          <w:lang w:eastAsia="en-US"/>
+        </w:rPr>
+        <w:t>api-url</w:t>
+      </w:r>
+      <w:proofErr w:type="spellEnd"/>
+      <w:r>
+        <w:rPr>
+          <w:rFonts w:ascii="Source Sans Pro" w:eastAsia="Source Sans Pro" w:hAnsi="Source Sans Pro" w:cs="Source Sans Pro"/>
+          <w:i/>
+          <w:iCs/>
+          <w:sz w:val="28"/>
+          <w:szCs w:val="28"/>
+          <w:lang w:eastAsia="en-US"/>
+        </w:rPr>
+        <w:t xml:space="preserve"> </w:t>
+      </w:r>
+      <w:r>
+        <w:rPr>
+          <w:rFonts w:ascii="Source Sans Pro" w:eastAsia="Source Sans Pro" w:hAnsi="Source Sans Pro" w:cs="Source Sans Pro"/>
+          <w:sz w:val="28"/>
+          <w:szCs w:val="28"/>
+          <w:lang w:eastAsia="en-US"/>
+        </w:rPr>
+        <w:t xml:space="preserve">and </w:t>
+      </w:r>
+      <w:r>
+        <w:rPr>
+          <w:rFonts w:ascii="Source Sans Pro" w:eastAsia="Source Sans Pro" w:hAnsi="Source Sans Pro" w:cs="Source Sans Pro"/>
+          <w:i/>
+          <w:iCs/>
+          <w:sz w:val="28"/>
+          <w:szCs w:val="28"/>
+          <w:lang w:eastAsia="en-US"/>
+        </w:rPr>
+        <w:t>workspac</w:t>
+      </w:r>
+      <w:r>
+        <w:rPr>
+          <w:rFonts w:ascii="Source Sans Pro" w:eastAsia="Source Sans Pro" w:hAnsi="Source Sans Pro" w:cs="Source Sans Pro"/>
+          <w:i/>
+          <w:iCs/>
+          <w:sz w:val="28"/>
+          <w:szCs w:val="28"/>
+          <w:lang w:eastAsia="en-US"/>
+        </w:rPr>
+        <w:t xml:space="preserve">e </w:t>
+      </w:r>
+      <w:r>
+        <w:rPr>
+          <w:rFonts w:ascii="Source Sans Pro" w:eastAsia="Source Sans Pro" w:hAnsi="Source Sans Pro" w:cs="Source Sans Pro"/>
+          <w:sz w:val="28"/>
+          <w:szCs w:val="28"/>
+          <w:lang w:eastAsia="en-US"/>
+        </w:rPr>
+        <w:t xml:space="preserve">not provided then the </w:t>
+      </w:r>
+      <w:proofErr w:type="spellStart"/>
+      <w:r>
+        <w:rPr>
+          <w:rFonts w:ascii="Source Sans Pro" w:eastAsia="Source Sans Pro" w:hAnsi="Source Sans Pro" w:cs="Source Sans Pro"/>
+          <w:sz w:val="28"/>
+          <w:szCs w:val="28"/>
+          <w:lang w:eastAsia="en-US"/>
+        </w:rPr>
+        <w:t>SystemLink</w:t>
+      </w:r>
+      <w:proofErr w:type="spellEnd"/>
+      <w:r>
+        <w:rPr>
+          <w:rFonts w:ascii="Source Sans Pro" w:eastAsia="Source Sans Pro" w:hAnsi="Source Sans Pro" w:cs="Source Sans Pro"/>
+          <w:sz w:val="28"/>
+          <w:szCs w:val="28"/>
+          <w:lang w:eastAsia="en-US"/>
+        </w:rPr>
+        <w:t xml:space="preserve"> client configuration will be utilized, whereas </w:t>
+      </w:r>
+      <w:proofErr w:type="spellStart"/>
+      <w:r>
+        <w:rPr>
+          <w:rFonts w:ascii="Source Sans Pro" w:eastAsia="Source Sans Pro" w:hAnsi="Source Sans Pro" w:cs="Source Sans Pro"/>
+          <w:i/>
+          <w:iCs/>
+          <w:sz w:val="28"/>
+          <w:szCs w:val="28"/>
+          <w:lang w:eastAsia="en-US"/>
+        </w:rPr>
+        <w:t>api</w:t>
+      </w:r>
+      <w:proofErr w:type="spellEnd"/>
+      <w:r>
+        <w:rPr>
+          <w:rFonts w:ascii="Source Sans Pro" w:eastAsia="Source Sans Pro" w:hAnsi="Source Sans Pro" w:cs="Source Sans Pro"/>
+          <w:i/>
+          <w:iCs/>
+          <w:sz w:val="28"/>
+          <w:szCs w:val="28"/>
+          <w:lang w:eastAsia="en-US"/>
+        </w:rPr>
+        <w:t>-key</w:t>
+      </w:r>
+      <w:r>
+        <w:rPr>
+          <w:rFonts w:ascii="Source Sans Pro" w:eastAsia="Source Sans Pro" w:hAnsi="Source Sans Pro" w:cs="Source Sans Pro"/>
+          <w:sz w:val="28"/>
+          <w:szCs w:val="28"/>
+          <w:lang w:eastAsia="en-US"/>
+        </w:rPr>
+        <w:t xml:space="preserve"> and </w:t>
+      </w:r>
+      <w:r>
+        <w:rPr>
+          <w:rFonts w:ascii="Source Sans Pro" w:eastAsia="Source Sans Pro" w:hAnsi="Source Sans Pro" w:cs="Source Sans Pro"/>
+          <w:i/>
+          <w:iCs/>
+          <w:sz w:val="28"/>
+          <w:szCs w:val="28"/>
+          <w:lang w:eastAsia="en-US"/>
+        </w:rPr>
+        <w:t>feed-name</w:t>
+      </w:r>
+      <w:r>
+        <w:rPr>
+          <w:rFonts w:ascii="Source Sans Pro" w:eastAsia="Source Sans Pro" w:hAnsi="Source Sans Pro" w:cs="Source Sans Pro"/>
+          <w:sz w:val="28"/>
+          <w:szCs w:val="28"/>
+          <w:lang w:eastAsia="en-US"/>
+        </w:rPr>
+        <w:t xml:space="preserve"> must be provided.</w:t>
       </w:r>
     </w:p>
     <w:p>
@@ -1968,19 +3597,43 @@
           <w:sz w:val="28"/>
           <w:szCs w:val="28"/>
         </w:rPr>
-        <w:t xml:space="preserve">The command line interface will show the directory where the </w:t>
-      </w:r>
+        <w:t xml:space="preserve">The command line interface will show the directory where </w:t>
+      </w:r>
+      <w:proofErr w:type="gramStart"/>
       <w:r>
         <w:rPr>
           <w:rStyle w:val="ui-provider"/>
           <w:rFonts w:ascii="Source Sans Pro" w:hAnsi="Source Sans Pro"/>
-          <w:i/>
-          <w:iCs/>
-          <w:sz w:val="28"/>
-          <w:szCs w:val="28"/>
-        </w:rPr>
-        <w:t>.nipkg</w:t>
-      </w:r>
+          <w:sz w:val="28"/>
+          <w:szCs w:val="28"/>
+        </w:rPr>
+        <w:t xml:space="preserve">the </w:t>
+      </w:r>
+      <w:r>
+        <w:rPr>
+          <w:rStyle w:val="ui-provider"/>
+          <w:rFonts w:ascii="Source Sans Pro" w:hAnsi="Source Sans Pro"/>
+          <w:i/>
+          <w:iCs/>
+          <w:sz w:val="28"/>
+          <w:szCs w:val="28"/>
+        </w:rPr>
+        <w:t>.</w:t>
+      </w:r>
+      <w:proofErr w:type="spellStart"/>
+      <w:r>
+        <w:rPr>
+          <w:rStyle w:val="ui-provider"/>
+          <w:rFonts w:ascii="Source Sans Pro" w:hAnsi="Source Sans Pro"/>
+          <w:i/>
+          <w:iCs/>
+          <w:sz w:val="28"/>
+          <w:szCs w:val="28"/>
+        </w:rPr>
+        <w:t>nipkg</w:t>
+      </w:r>
+      <w:proofErr w:type="spellEnd"/>
+      <w:proofErr w:type="gramEnd"/>
       <w:r>
         <w:rPr>
           <w:rStyle w:val="ui-provider"/>
@@ -2101,15 +3754,37 @@
           <w:lang w:eastAsia="en-US"/>
         </w:rPr>
       </w:pPr>
-      <w:r>
-        <w:rPr>
-          <w:rFonts w:ascii="Source Sans Pro" w:eastAsia="Source Sans Pro" w:hAnsi="Source Sans Pro" w:cs="Source Sans Pro"/>
-          <w:i/>
-          <w:iCs/>
-          <w:lang w:eastAsia="en-US"/>
-        </w:rPr>
-        <w:t>ni-measurement-plugin-package-builder -i</w:t>
-      </w:r>
+      <w:proofErr w:type="spellStart"/>
+      <w:r>
+        <w:rPr>
+          <w:rFonts w:ascii="Source Sans Pro" w:eastAsia="Source Sans Pro" w:hAnsi="Source Sans Pro" w:cs="Source Sans Pro"/>
+          <w:i/>
+          <w:iCs/>
+          <w:lang w:eastAsia="en-US"/>
+        </w:rPr>
+        <w:t>ni</w:t>
+      </w:r>
+      <w:proofErr w:type="spellEnd"/>
+      <w:r>
+        <w:rPr>
+          <w:rFonts w:ascii="Source Sans Pro" w:eastAsia="Source Sans Pro" w:hAnsi="Source Sans Pro" w:cs="Source Sans Pro"/>
+          <w:i/>
+          <w:iCs/>
+          <w:lang w:eastAsia="en-US"/>
+        </w:rPr>
+        <w:t>-measurement-plugin-package-builder -</w:t>
+      </w:r>
+      <w:proofErr w:type="spellStart"/>
+      <w:r>
+        <w:rPr>
+          <w:rFonts w:ascii="Source Sans Pro" w:eastAsia="Source Sans Pro" w:hAnsi="Source Sans Pro" w:cs="Source Sans Pro"/>
+          <w:i/>
+          <w:iCs/>
+          <w:lang w:eastAsia="en-US"/>
+        </w:rPr>
+        <w:t>i</w:t>
+      </w:r>
+      <w:proofErr w:type="spellEnd"/>
     </w:p>
     <w:p>
       <w:pPr>
@@ -2132,8 +3807,45 @@
           <w:szCs w:val="28"/>
           <w:lang w:eastAsia="en-US"/>
         </w:rPr>
-        <w:lastRenderedPageBreak/>
-        <w:t>Users will be prompted to enter the required inputs for building measurements.</w:t>
+        <w:t>Users will be prompted to enter the required inputs for building measurements</w:t>
+      </w:r>
+      <w:r>
+        <w:rPr>
+          <w:rFonts w:ascii="Source Sans Pro" w:eastAsia="Source Sans Pro" w:hAnsi="Source Sans Pro" w:cs="Source Sans Pro"/>
+          <w:sz w:val="28"/>
+          <w:szCs w:val="28"/>
+          <w:lang w:eastAsia="en-US"/>
+        </w:rPr>
+        <w:t xml:space="preserve"> </w:t>
+      </w:r>
+      <w:r>
+        <w:rPr>
+          <w:rFonts w:ascii="Source Sans Pro" w:eastAsia="Source Sans Pro" w:hAnsi="Source Sans Pro" w:cs="Source Sans Pro"/>
+          <w:sz w:val="28"/>
+          <w:szCs w:val="28"/>
+          <w:lang w:eastAsia="en-US"/>
+        </w:rPr>
+        <w:t xml:space="preserve">and uploading to </w:t>
+      </w:r>
+      <w:proofErr w:type="spellStart"/>
+      <w:r>
+        <w:rPr>
+          <w:rFonts w:ascii="Source Sans Pro" w:eastAsia="Source Sans Pro" w:hAnsi="Source Sans Pro" w:cs="Source Sans Pro"/>
+          <w:sz w:val="28"/>
+          <w:szCs w:val="28"/>
+          <w:lang w:eastAsia="en-US"/>
+        </w:rPr>
+        <w:t>systemlink</w:t>
+      </w:r>
+      <w:proofErr w:type="spellEnd"/>
+      <w:r>
+        <w:rPr>
+          <w:rFonts w:ascii="Source Sans Pro" w:eastAsia="Source Sans Pro" w:hAnsi="Source Sans Pro" w:cs="Source Sans Pro"/>
+          <w:sz w:val="28"/>
+          <w:szCs w:val="28"/>
+          <w:lang w:eastAsia="en-US"/>
+        </w:rPr>
+        <w:t>.</w:t>
       </w:r>
     </w:p>
     <w:p>
@@ -2154,6 +3866,7 @@
           <w:szCs w:val="28"/>
           <w:lang w:eastAsia="en-US"/>
         </w:rPr>
+        <w:lastRenderedPageBreak/>
         <w:t xml:space="preserve">To build multiple measurement </w:t>
       </w:r>
       <w:r>
@@ -2205,37 +3918,43 @@
           <w:sz w:val="28"/>
           <w:szCs w:val="28"/>
         </w:rPr>
-        <w:t xml:space="preserve">The command line interface will show the directory where the </w:t>
-      </w:r>
+        <w:t xml:space="preserve">The command line interface will show the directory where </w:t>
+      </w:r>
+      <w:proofErr w:type="gramStart"/>
       <w:r>
         <w:rPr>
           <w:rStyle w:val="ui-provider"/>
           <w:rFonts w:ascii="Source Sans Pro" w:hAnsi="Source Sans Pro"/>
-          <w:i/>
-          <w:iCs/>
-          <w:sz w:val="28"/>
-          <w:szCs w:val="28"/>
-        </w:rPr>
-        <w:t>.nipkg</w:t>
+          <w:sz w:val="28"/>
+          <w:szCs w:val="28"/>
+        </w:rPr>
+        <w:t xml:space="preserve">the </w:t>
       </w:r>
       <w:r>
         <w:rPr>
           <w:rStyle w:val="ui-provider"/>
           <w:rFonts w:ascii="Source Sans Pro" w:hAnsi="Source Sans Pro"/>
-          <w:sz w:val="28"/>
-          <w:szCs w:val="28"/>
-        </w:rPr>
-        <w:t xml:space="preserve"> files </w:t>
-      </w:r>
+          <w:i/>
+          <w:iCs/>
+          <w:sz w:val="28"/>
+          <w:szCs w:val="28"/>
+        </w:rPr>
+        <w:t>.</w:t>
+      </w:r>
+      <w:proofErr w:type="spellStart"/>
       <w:r>
         <w:rPr>
           <w:rStyle w:val="ui-provider"/>
           <w:rFonts w:ascii="Source Sans Pro" w:hAnsi="Source Sans Pro"/>
-          <w:sz w:val="28"/>
-          <w:szCs w:val="28"/>
-        </w:rPr>
-        <w:t>are</w:t>
-      </w:r>
+          <w:i/>
+          <w:iCs/>
+          <w:sz w:val="28"/>
+          <w:szCs w:val="28"/>
+        </w:rPr>
+        <w:t>nipkg</w:t>
+      </w:r>
+      <w:proofErr w:type="spellEnd"/>
+      <w:proofErr w:type="gramEnd"/>
       <w:r>
         <w:rPr>
           <w:rStyle w:val="ui-provider"/>
@@ -2243,6 +3962,24 @@
           <w:sz w:val="28"/>
           <w:szCs w:val="28"/>
         </w:rPr>
+        <w:t xml:space="preserve"> files </w:t>
+      </w:r>
+      <w:r>
+        <w:rPr>
+          <w:rStyle w:val="ui-provider"/>
+          <w:rFonts w:ascii="Source Sans Pro" w:hAnsi="Source Sans Pro"/>
+          <w:sz w:val="28"/>
+          <w:szCs w:val="28"/>
+        </w:rPr>
+        <w:t>are</w:t>
+      </w:r>
+      <w:r>
+        <w:rPr>
+          <w:rStyle w:val="ui-provider"/>
+          <w:rFonts w:ascii="Source Sans Pro" w:hAnsi="Source Sans Pro"/>
+          <w:sz w:val="28"/>
+          <w:szCs w:val="28"/>
+        </w:rPr>
         <w:t xml:space="preserve"> generated</w:t>
       </w:r>
       <w:r>
@@ -2279,6 +4016,7 @@
       <w:r>
         <w:rPr>
           <w:rFonts w:ascii="Source Sans Pro" w:eastAsia="Source Sans Pro" w:hAnsi="Source Sans Pro" w:cs="Source Sans Pro"/>
+          <w:noProof/>
           <w:sz w:val="28"/>
           <w:szCs w:val="28"/>
           <w:lang w:eastAsia="en-US"/>
@@ -4653,6 +6391,118 @@
     </w:lvl>
   </w:abstractNum>
   <w:abstractNum w:abstractNumId="18" w15:restartNumberingAfterBreak="0">
+    <w:nsid w:val="52F55371"/>
+    <w:multiLevelType w:val="multilevel"/>
+    <w:tmpl w:val="9E8016D8"/>
+    <w:lvl w:ilvl="0">
+      <w:start w:val="1"/>
+      <w:numFmt w:val="decimal"/>
+      <w:lvlText w:val="%1."/>
+      <w:lvlJc w:val="left"/>
+      <w:pPr>
+        <w:ind w:left="624" w:hanging="624"/>
+      </w:pPr>
+      <w:rPr>
+        <w:rFonts w:hint="default"/>
+      </w:rPr>
+    </w:lvl>
+    <w:lvl w:ilvl="1">
+      <w:numFmt w:val="decimal"/>
+      <w:lvlText w:val="%1.%2.0-"/>
+      <w:lvlJc w:val="left"/>
+      <w:pPr>
+        <w:ind w:left="720" w:hanging="720"/>
+      </w:pPr>
+      <w:rPr>
+        <w:rFonts w:hint="default"/>
+      </w:rPr>
+    </w:lvl>
+    <w:lvl w:ilvl="2">
+      <w:start w:val="1"/>
+      <w:numFmt w:val="decimal"/>
+      <w:lvlText w:val="%1.%2.%3-"/>
+      <w:lvlJc w:val="left"/>
+      <w:pPr>
+        <w:ind w:left="720" w:hanging="720"/>
+      </w:pPr>
+      <w:rPr>
+        <w:rFonts w:hint="default"/>
+      </w:rPr>
+    </w:lvl>
+    <w:lvl w:ilvl="3">
+      <w:start w:val="1"/>
+      <w:numFmt w:val="decimal"/>
+      <w:lvlText w:val="%1.%2.%3-%4."/>
+      <w:lvlJc w:val="left"/>
+      <w:pPr>
+        <w:ind w:left="1080" w:hanging="1080"/>
+      </w:pPr>
+      <w:rPr>
+        <w:rFonts w:hint="default"/>
+      </w:rPr>
+    </w:lvl>
+    <w:lvl w:ilvl="4">
+      <w:start w:val="1"/>
+      <w:numFmt w:val="decimal"/>
+      <w:lvlText w:val="%1.%2.%3-%4.%5."/>
+      <w:lvlJc w:val="left"/>
+      <w:pPr>
+        <w:ind w:left="1080" w:hanging="1080"/>
+      </w:pPr>
+      <w:rPr>
+        <w:rFonts w:hint="default"/>
+      </w:rPr>
+    </w:lvl>
+    <w:lvl w:ilvl="5">
+      <w:start w:val="1"/>
+      <w:numFmt w:val="decimal"/>
+      <w:lvlText w:val="%1.%2.%3-%4.%5.%6."/>
+      <w:lvlJc w:val="left"/>
+      <w:pPr>
+        <w:ind w:left="1440" w:hanging="1440"/>
+      </w:pPr>
+      <w:rPr>
+        <w:rFonts w:hint="default"/>
+      </w:rPr>
+    </w:lvl>
+    <w:lvl w:ilvl="6">
+      <w:start w:val="1"/>
+      <w:numFmt w:val="decimal"/>
+      <w:lvlText w:val="%1.%2.%3-%4.%5.%6.%7."/>
+      <w:lvlJc w:val="left"/>
+      <w:pPr>
+        <w:ind w:left="1800" w:hanging="1800"/>
+      </w:pPr>
+      <w:rPr>
+        <w:rFonts w:hint="default"/>
+      </w:rPr>
+    </w:lvl>
+    <w:lvl w:ilvl="7">
+      <w:start w:val="1"/>
+      <w:numFmt w:val="decimal"/>
+      <w:lvlText w:val="%1.%2.%3-%4.%5.%6.%7.%8."/>
+      <w:lvlJc w:val="left"/>
+      <w:pPr>
+        <w:ind w:left="1800" w:hanging="1800"/>
+      </w:pPr>
+      <w:rPr>
+        <w:rFonts w:hint="default"/>
+      </w:rPr>
+    </w:lvl>
+    <w:lvl w:ilvl="8">
+      <w:start w:val="1"/>
+      <w:numFmt w:val="decimal"/>
+      <w:lvlText w:val="%1.%2.%3-%4.%5.%6.%7.%8.%9."/>
+      <w:lvlJc w:val="left"/>
+      <w:pPr>
+        <w:ind w:left="2160" w:hanging="2160"/>
+      </w:pPr>
+      <w:rPr>
+        <w:rFonts w:hint="default"/>
+      </w:rPr>
+    </w:lvl>
+  </w:abstractNum>
+  <w:abstractNum w:abstractNumId="19" w15:restartNumberingAfterBreak="0">
     <w:nsid w:val="53BE6943"/>
     <w:multiLevelType w:val="hybridMultilevel"/>
     <w:tmpl w:val="94285220"/>
@@ -4741,7 +6591,7 @@
       </w:pPr>
     </w:lvl>
   </w:abstractNum>
-  <w:abstractNum w:abstractNumId="19" w15:restartNumberingAfterBreak="0">
+  <w:abstractNum w:abstractNumId="20" w15:restartNumberingAfterBreak="0">
     <w:nsid w:val="54242614"/>
     <w:multiLevelType w:val="hybridMultilevel"/>
     <w:tmpl w:val="087E0A46"/>
@@ -4830,7 +6680,7 @@
       </w:pPr>
     </w:lvl>
   </w:abstractNum>
-  <w:abstractNum w:abstractNumId="20" w15:restartNumberingAfterBreak="0">
+  <w:abstractNum w:abstractNumId="21" w15:restartNumberingAfterBreak="0">
     <w:nsid w:val="553922BC"/>
     <w:multiLevelType w:val="hybridMultilevel"/>
     <w:tmpl w:val="030C28CC"/>
@@ -4919,7 +6769,7 @@
       </w:pPr>
     </w:lvl>
   </w:abstractNum>
-  <w:abstractNum w:abstractNumId="21" w15:restartNumberingAfterBreak="0">
+  <w:abstractNum w:abstractNumId="22" w15:restartNumberingAfterBreak="0">
     <w:nsid w:val="55CC1FDF"/>
     <w:multiLevelType w:val="hybridMultilevel"/>
     <w:tmpl w:val="77FEE1C6"/>
@@ -5032,7 +6882,7 @@
       </w:rPr>
     </w:lvl>
   </w:abstractNum>
-  <w:abstractNum w:abstractNumId="22" w15:restartNumberingAfterBreak="0">
+  <w:abstractNum w:abstractNumId="23" w15:restartNumberingAfterBreak="0">
     <w:nsid w:val="58952099"/>
     <w:multiLevelType w:val="hybridMultilevel"/>
     <w:tmpl w:val="82A47498"/>
@@ -5121,7 +6971,7 @@
       </w:pPr>
     </w:lvl>
   </w:abstractNum>
-  <w:abstractNum w:abstractNumId="23" w15:restartNumberingAfterBreak="0">
+  <w:abstractNum w:abstractNumId="24" w15:restartNumberingAfterBreak="0">
     <w:nsid w:val="58EB5BF4"/>
     <w:multiLevelType w:val="hybridMultilevel"/>
     <w:tmpl w:val="FFFFFFFF"/>
@@ -5234,7 +7084,7 @@
       </w:rPr>
     </w:lvl>
   </w:abstractNum>
-  <w:abstractNum w:abstractNumId="24" w15:restartNumberingAfterBreak="0">
+  <w:abstractNum w:abstractNumId="25" w15:restartNumberingAfterBreak="0">
     <w:nsid w:val="5B956D58"/>
     <w:multiLevelType w:val="hybridMultilevel"/>
     <w:tmpl w:val="8C0E5FD0"/>
@@ -5320,7 +7170,7 @@
       </w:pPr>
     </w:lvl>
   </w:abstractNum>
-  <w:abstractNum w:abstractNumId="25" w15:restartNumberingAfterBreak="0">
+  <w:abstractNum w:abstractNumId="26" w15:restartNumberingAfterBreak="0">
     <w:nsid w:val="5CFC73C2"/>
     <w:multiLevelType w:val="hybridMultilevel"/>
     <w:tmpl w:val="4860F34A"/>
@@ -5409,7 +7259,7 @@
       </w:pPr>
     </w:lvl>
   </w:abstractNum>
-  <w:abstractNum w:abstractNumId="26" w15:restartNumberingAfterBreak="0">
+  <w:abstractNum w:abstractNumId="27" w15:restartNumberingAfterBreak="0">
     <w:nsid w:val="5EC29A3F"/>
     <w:multiLevelType w:val="hybridMultilevel"/>
     <w:tmpl w:val="CF740F8C"/>
@@ -5522,7 +7372,7 @@
       </w:rPr>
     </w:lvl>
   </w:abstractNum>
-  <w:abstractNum w:abstractNumId="27" w15:restartNumberingAfterBreak="0">
+  <w:abstractNum w:abstractNumId="28" w15:restartNumberingAfterBreak="0">
     <w:nsid w:val="5F1E4CA8"/>
     <w:multiLevelType w:val="multilevel"/>
     <w:tmpl w:val="331C45AC"/>
@@ -5635,7 +7485,7 @@
       </w:pPr>
     </w:lvl>
   </w:abstractNum>
-  <w:abstractNum w:abstractNumId="28" w15:restartNumberingAfterBreak="0">
+  <w:abstractNum w:abstractNumId="29" w15:restartNumberingAfterBreak="0">
     <w:nsid w:val="5FBC6ECC"/>
     <w:multiLevelType w:val="hybridMultilevel"/>
     <w:tmpl w:val="B3C8B514"/>
@@ -5726,7 +7576,7 @@
       </w:pPr>
     </w:lvl>
   </w:abstractNum>
-  <w:abstractNum w:abstractNumId="29" w15:restartNumberingAfterBreak="0">
+  <w:abstractNum w:abstractNumId="30" w15:restartNumberingAfterBreak="0">
     <w:nsid w:val="605B496E"/>
     <w:multiLevelType w:val="multilevel"/>
     <w:tmpl w:val="9BB297FE"/>
@@ -5839,7 +7689,7 @@
       </w:pPr>
     </w:lvl>
   </w:abstractNum>
-  <w:abstractNum w:abstractNumId="30" w15:restartNumberingAfterBreak="0">
+  <w:abstractNum w:abstractNumId="31" w15:restartNumberingAfterBreak="0">
     <w:nsid w:val="63190F6B"/>
     <w:multiLevelType w:val="multilevel"/>
     <w:tmpl w:val="4B4E5B80"/>
@@ -5952,7 +7802,7 @@
       </w:pPr>
     </w:lvl>
   </w:abstractNum>
-  <w:abstractNum w:abstractNumId="31" w15:restartNumberingAfterBreak="0">
+  <w:abstractNum w:abstractNumId="32" w15:restartNumberingAfterBreak="0">
     <w:nsid w:val="633E1496"/>
     <w:multiLevelType w:val="hybridMultilevel"/>
     <w:tmpl w:val="82EE7A26"/>
@@ -6038,7 +7888,7 @@
       </w:pPr>
     </w:lvl>
   </w:abstractNum>
-  <w:abstractNum w:abstractNumId="32" w15:restartNumberingAfterBreak="0">
+  <w:abstractNum w:abstractNumId="33" w15:restartNumberingAfterBreak="0">
     <w:nsid w:val="67090AC9"/>
     <w:multiLevelType w:val="hybridMultilevel"/>
     <w:tmpl w:val="CC22B82C"/>
@@ -6151,7 +8001,7 @@
       </w:rPr>
     </w:lvl>
   </w:abstractNum>
-  <w:abstractNum w:abstractNumId="33" w15:restartNumberingAfterBreak="0">
+  <w:abstractNum w:abstractNumId="34" w15:restartNumberingAfterBreak="0">
     <w:nsid w:val="690F2D65"/>
     <w:multiLevelType w:val="hybridMultilevel"/>
     <w:tmpl w:val="4DAADC40"/>
@@ -6240,7 +8090,7 @@
       </w:pPr>
     </w:lvl>
   </w:abstractNum>
-  <w:abstractNum w:abstractNumId="34" w15:restartNumberingAfterBreak="0">
+  <w:abstractNum w:abstractNumId="35" w15:restartNumberingAfterBreak="0">
     <w:nsid w:val="6D214D2D"/>
     <w:multiLevelType w:val="multilevel"/>
     <w:tmpl w:val="D53E56B4"/>
@@ -6353,7 +8203,7 @@
       </w:pPr>
     </w:lvl>
   </w:abstractNum>
-  <w:abstractNum w:abstractNumId="35" w15:restartNumberingAfterBreak="0">
+  <w:abstractNum w:abstractNumId="36" w15:restartNumberingAfterBreak="0">
     <w:nsid w:val="73D16C25"/>
     <w:multiLevelType w:val="hybridMultilevel"/>
     <w:tmpl w:val="5D2E4C16"/>
@@ -6442,7 +8292,7 @@
       </w:pPr>
     </w:lvl>
   </w:abstractNum>
-  <w:abstractNum w:abstractNumId="36" w15:restartNumberingAfterBreak="0">
+  <w:abstractNum w:abstractNumId="37" w15:restartNumberingAfterBreak="0">
     <w:nsid w:val="74CA4824"/>
     <w:multiLevelType w:val="hybridMultilevel"/>
     <w:tmpl w:val="A5ECBF14"/>
@@ -6555,7 +8405,7 @@
       </w:rPr>
     </w:lvl>
   </w:abstractNum>
-  <w:abstractNum w:abstractNumId="37" w15:restartNumberingAfterBreak="0">
+  <w:abstractNum w:abstractNumId="38" w15:restartNumberingAfterBreak="0">
     <w:nsid w:val="77B6467A"/>
     <w:multiLevelType w:val="hybridMultilevel"/>
     <w:tmpl w:val="0194020E"/>
@@ -6669,13 +8519,13 @@
     <w:abstractNumId w:val="8"/>
   </w:num>
   <w:num w:numId="2" w16cid:durableId="834303603">
-    <w:abstractNumId w:val="21"/>
+    <w:abstractNumId w:val="22"/>
   </w:num>
   <w:num w:numId="3" w16cid:durableId="1642810319">
     <w:abstractNumId w:val="13"/>
   </w:num>
   <w:num w:numId="4" w16cid:durableId="550266479">
-    <w:abstractNumId w:val="26"/>
+    <w:abstractNumId w:val="27"/>
   </w:num>
   <w:num w:numId="5" w16cid:durableId="1095053349">
     <w:abstractNumId w:val="7"/>
@@ -6684,7 +8534,7 @@
     <w:abstractNumId w:val="4"/>
   </w:num>
   <w:num w:numId="7" w16cid:durableId="2067875324">
-    <w:abstractNumId w:val="24"/>
+    <w:abstractNumId w:val="25"/>
   </w:num>
   <w:num w:numId="8" w16cid:durableId="1286425759">
     <w:abstractNumId w:val="14"/>
@@ -6708,58 +8558,58 @@
     <w:abstractNumId w:val="12"/>
   </w:num>
   <w:num w:numId="15" w16cid:durableId="1968781209">
-    <w:abstractNumId w:val="30"/>
+    <w:abstractNumId w:val="31"/>
   </w:num>
   <w:num w:numId="16" w16cid:durableId="1225022703">
     <w:abstractNumId w:val="16"/>
   </w:num>
   <w:num w:numId="17" w16cid:durableId="1653749928">
-    <w:abstractNumId w:val="29"/>
+    <w:abstractNumId w:val="30"/>
   </w:num>
   <w:num w:numId="18" w16cid:durableId="1782457908">
-    <w:abstractNumId w:val="27"/>
+    <w:abstractNumId w:val="28"/>
   </w:num>
   <w:num w:numId="19" w16cid:durableId="1588272385">
     <w:abstractNumId w:val="2"/>
   </w:num>
   <w:num w:numId="20" w16cid:durableId="1461414562">
-    <w:abstractNumId w:val="34"/>
+    <w:abstractNumId w:val="35"/>
   </w:num>
   <w:num w:numId="21" w16cid:durableId="1479571233">
     <w:abstractNumId w:val="6"/>
   </w:num>
   <w:num w:numId="22" w16cid:durableId="951668502">
-    <w:abstractNumId w:val="35"/>
+    <w:abstractNumId w:val="36"/>
   </w:num>
   <w:num w:numId="23" w16cid:durableId="1807312966">
+    <w:abstractNumId w:val="20"/>
+  </w:num>
+  <w:num w:numId="24" w16cid:durableId="1770658719">
+    <w:abstractNumId w:val="34"/>
+  </w:num>
+  <w:num w:numId="25" w16cid:durableId="710306470">
     <w:abstractNumId w:val="19"/>
   </w:num>
-  <w:num w:numId="24" w16cid:durableId="1770658719">
-    <w:abstractNumId w:val="33"/>
-  </w:num>
-  <w:num w:numId="25" w16cid:durableId="710306470">
-    <w:abstractNumId w:val="18"/>
-  </w:num>
   <w:num w:numId="26" w16cid:durableId="747651898">
-    <w:abstractNumId w:val="28"/>
+    <w:abstractNumId w:val="29"/>
   </w:num>
   <w:num w:numId="27" w16cid:durableId="460655978">
-    <w:abstractNumId w:val="22"/>
+    <w:abstractNumId w:val="23"/>
   </w:num>
   <w:num w:numId="28" w16cid:durableId="116221902">
-    <w:abstractNumId w:val="23"/>
+    <w:abstractNumId w:val="24"/>
   </w:num>
   <w:num w:numId="29" w16cid:durableId="148595676">
-    <w:abstractNumId w:val="36"/>
+    <w:abstractNumId w:val="37"/>
   </w:num>
   <w:num w:numId="30" w16cid:durableId="2132549158">
-    <w:abstractNumId w:val="37"/>
+    <w:abstractNumId w:val="38"/>
   </w:num>
   <w:num w:numId="31" w16cid:durableId="579945127">
     <w:abstractNumId w:val="17"/>
   </w:num>
   <w:num w:numId="32" w16cid:durableId="393432488">
-    <w:abstractNumId w:val="31"/>
+    <w:abstractNumId w:val="32"/>
   </w:num>
   <w:num w:numId="33" w16cid:durableId="1483350713">
     <w:abstractNumId w:val="5"/>
@@ -6768,16 +8618,19 @@
     <w:abstractNumId w:val="15"/>
   </w:num>
   <w:num w:numId="35" w16cid:durableId="1072199847">
-    <w:abstractNumId w:val="32"/>
+    <w:abstractNumId w:val="33"/>
   </w:num>
   <w:num w:numId="36" w16cid:durableId="2141991488">
     <w:abstractNumId w:val="1"/>
   </w:num>
   <w:num w:numId="37" w16cid:durableId="49883020">
-    <w:abstractNumId w:val="20"/>
+    <w:abstractNumId w:val="21"/>
   </w:num>
   <w:num w:numId="38" w16cid:durableId="1133408749">
-    <w:abstractNumId w:val="25"/>
+    <w:abstractNumId w:val="26"/>
+  </w:num>
+  <w:num w:numId="39" w16cid:durableId="1497112325">
+    <w:abstractNumId w:val="18"/>
   </w:num>
 </w:numbering>
 </file>
@@ -8187,15 +10040,24 @@
 </file>
 
 <file path=customXml/item1.xml><?xml version="1.0" encoding="utf-8"?>
-<?mso-contentType ?>
-<FormTemplates xmlns="http://schemas.microsoft.com/sharepoint/v3/contenttype/forms">
-  <Display>DocumentLibraryForm</Display>
-  <Edit>DocumentLibraryForm</Edit>
-  <New>DocumentLibraryForm</New>
-</FormTemplates>
+<p:properties xmlns:p="http://schemas.microsoft.com/office/2006/metadata/properties" xmlns:xsi="http://www.w3.org/2001/XMLSchema-instance" xmlns:pc="http://schemas.microsoft.com/office/infopath/2007/PartnerControls">
+  <documentManagement>
+    <SharedWithUsers xmlns="fa7a5f0e-56e0-42a6-ad77-38c72f6b11c4">
+      <UserInfo>
+        <DisplayName>Jayaseelan James</DisplayName>
+        <AccountId>26</AccountId>
+        <AccountType/>
+      </UserInfo>
+    </SharedWithUsers>
+  </documentManagement>
+</p:properties>
 </file>
 
 <file path=customXml/item2.xml><?xml version="1.0" encoding="utf-8"?>
+<b:Sources xmlns:b="http://schemas.openxmlformats.org/officeDocument/2006/bibliography" xmlns="http://schemas.openxmlformats.org/officeDocument/2006/bibliography" SelectedStyle="\APASixthEditionOfficeOnline.xsl" StyleName="APA" Version="6"/>
+</file>
+
+<file path=customXml/item3.xml><?xml version="1.0" encoding="utf-8"?>
 <ct:contentTypeSchema xmlns:ct="http://schemas.microsoft.com/office/2006/metadata/contentType" xmlns:ma="http://schemas.microsoft.com/office/2006/metadata/properties/metaAttributes" ct:_="" ma:_="" ma:contentTypeName="Document" ma:contentTypeID="0x010100D68EAEF51CBD0C4DA9962F2C84458D9F" ma:contentTypeVersion="9" ma:contentTypeDescription="Create a new document." ma:contentTypeScope="" ma:versionID="3526f3381c42c6e2ca2308198785bcc0">
   <xsd:schema xmlns:xsd="http://www.w3.org/2001/XMLSchema" xmlns:xs="http://www.w3.org/2001/XMLSchema" xmlns:p="http://schemas.microsoft.com/office/2006/metadata/properties" xmlns:ns2="f5b4353c-931d-42f4-9bf3-83ab7d02158b" xmlns:ns3="fa7a5f0e-56e0-42a6-ad77-38c72f6b11c4" targetNamespace="http://schemas.microsoft.com/office/2006/metadata/properties" ma:root="true" ma:fieldsID="6f635322724c2408cc84abc5be204084" ns2:_="" ns3:_="">
     <xsd:import namespace="f5b4353c-931d-42f4-9bf3-83ab7d02158b"/>
@@ -8390,33 +10252,34 @@
 </ct:contentTypeSchema>
 </file>
 
-<file path=customXml/item3.xml><?xml version="1.0" encoding="utf-8"?>
-<b:Sources xmlns:b="http://schemas.openxmlformats.org/officeDocument/2006/bibliography" xmlns="http://schemas.openxmlformats.org/officeDocument/2006/bibliography" SelectedStyle="\APASixthEditionOfficeOnline.xsl" StyleName="APA" Version="6"/>
-</file>
-
 <file path=customXml/item4.xml><?xml version="1.0" encoding="utf-8"?>
-<p:properties xmlns:p="http://schemas.microsoft.com/office/2006/metadata/properties" xmlns:xsi="http://www.w3.org/2001/XMLSchema-instance" xmlns:pc="http://schemas.microsoft.com/office/infopath/2007/PartnerControls">
-  <documentManagement>
-    <SharedWithUsers xmlns="fa7a5f0e-56e0-42a6-ad77-38c72f6b11c4">
-      <UserInfo>
-        <DisplayName>Jayaseelan James</DisplayName>
-        <AccountId>26</AccountId>
-        <AccountType/>
-      </UserInfo>
-    </SharedWithUsers>
-  </documentManagement>
-</p:properties>
+<?mso-contentType ?>
+<FormTemplates xmlns="http://schemas.microsoft.com/sharepoint/v3/contenttype/forms">
+  <Display>DocumentLibraryForm</Display>
+  <Edit>DocumentLibraryForm</Edit>
+  <New>DocumentLibraryForm</New>
+</FormTemplates>
 </file>
 
 <file path=customXml/itemProps1.xml><?xml version="1.0" encoding="utf-8"?>
-<ds:datastoreItem xmlns:ds="http://schemas.openxmlformats.org/officeDocument/2006/customXml" ds:itemID="{07595FA9-DD79-4AA7-A955-082BCCD961CA}">
+<ds:datastoreItem xmlns:ds="http://schemas.openxmlformats.org/officeDocument/2006/customXml" ds:itemID="{91F44E6D-4C1A-49A3-8320-4BFFEA451AD3}">
   <ds:schemaRefs>
-    <ds:schemaRef ds:uri="http://schemas.microsoft.com/sharepoint/v3/contenttype/forms"/>
+    <ds:schemaRef ds:uri="http://schemas.microsoft.com/office/2006/metadata/properties"/>
+    <ds:schemaRef ds:uri="http://schemas.microsoft.com/office/infopath/2007/PartnerControls"/>
+    <ds:schemaRef ds:uri="fa7a5f0e-56e0-42a6-ad77-38c72f6b11c4"/>
   </ds:schemaRefs>
 </ds:datastoreItem>
 </file>
 
 <file path=customXml/itemProps2.xml><?xml version="1.0" encoding="utf-8"?>
+<ds:datastoreItem xmlns:ds="http://schemas.openxmlformats.org/officeDocument/2006/customXml" ds:itemID="{56AC0A08-EC0E-4F9C-9FCA-052FE08CB7D8}">
+  <ds:schemaRefs>
+    <ds:schemaRef ds:uri="http://schemas.openxmlformats.org/officeDocument/2006/bibliography"/>
+  </ds:schemaRefs>
+</ds:datastoreItem>
+</file>
+
+<file path=customXml/itemProps3.xml><?xml version="1.0" encoding="utf-8"?>
 <ds:datastoreItem xmlns:ds="http://schemas.openxmlformats.org/officeDocument/2006/customXml" ds:itemID="{A7060225-CBA1-4204-AB20-80DD105EC829}">
   <ds:schemaRefs>
     <ds:schemaRef ds:uri="http://schemas.microsoft.com/office/2006/metadata/contentType"/>
@@ -8435,20 +10298,10 @@
 </ds:datastoreItem>
 </file>
 
-<file path=customXml/itemProps3.xml><?xml version="1.0" encoding="utf-8"?>
-<ds:datastoreItem xmlns:ds="http://schemas.openxmlformats.org/officeDocument/2006/customXml" ds:itemID="{56AC0A08-EC0E-4F9C-9FCA-052FE08CB7D8}">
+<file path=customXml/itemProps4.xml><?xml version="1.0" encoding="utf-8"?>
+<ds:datastoreItem xmlns:ds="http://schemas.openxmlformats.org/officeDocument/2006/customXml" ds:itemID="{07595FA9-DD79-4AA7-A955-082BCCD961CA}">
   <ds:schemaRefs>
-    <ds:schemaRef ds:uri="http://schemas.openxmlformats.org/officeDocument/2006/bibliography"/>
-  </ds:schemaRefs>
-</ds:datastoreItem>
-</file>
-
-<file path=customXml/itemProps4.xml><?xml version="1.0" encoding="utf-8"?>
-<ds:datastoreItem xmlns:ds="http://schemas.openxmlformats.org/officeDocument/2006/customXml" ds:itemID="{91F44E6D-4C1A-49A3-8320-4BFFEA451AD3}">
-  <ds:schemaRefs>
-    <ds:schemaRef ds:uri="http://schemas.microsoft.com/office/2006/metadata/properties"/>
-    <ds:schemaRef ds:uri="http://schemas.microsoft.com/office/infopath/2007/PartnerControls"/>
-    <ds:schemaRef ds:uri="fa7a5f0e-56e0-42a6-ad77-38c72f6b11c4"/>
+    <ds:schemaRef ds:uri="http://schemas.microsoft.com/sharepoint/v3/contenttype/forms"/>
   </ds:schemaRefs>
 </ds:datastoreItem>
 </file>
</xml_diff>

<commit_message>
docs: Update the docs with more recent screenshots
</commit_message>
<xml_diff>
--- a/docs/User Manual.docx
+++ b/docs/User Manual.docx
@@ -302,7 +302,7 @@
           <w:r>
             <w:fldChar w:fldCharType="separate"/>
           </w:r>
-          <w:hyperlink w:anchor="_Toc169788127" w:history="1">
+          <w:hyperlink w:anchor="_Toc171893278" w:history="1">
             <w:r>
               <w:rPr>
                 <w:rStyle w:val="Hyperlink"/>
@@ -331,7 +331,7 @@
                 <w:noProof/>
                 <w:webHidden/>
               </w:rPr>
-              <w:instrText xml:space="preserve"> PAGEREF _Toc169788127 \h </w:instrText>
+              <w:instrText xml:space="preserve"> PAGEREF _Toc171893278 \h </w:instrText>
             </w:r>
             <w:r>
               <w:rPr>
@@ -375,7 +375,7 @@
               <w14:ligatures w14:val="standardContextual"/>
             </w:rPr>
           </w:pPr>
-          <w:hyperlink w:anchor="_Toc169788128" w:history="1">
+          <w:hyperlink w:anchor="_Toc171893279" w:history="1">
             <w:r>
               <w:rPr>
                 <w:rStyle w:val="Hyperlink"/>
@@ -404,7 +404,7 @@
                 <w:noProof/>
                 <w:webHidden/>
               </w:rPr>
-              <w:instrText xml:space="preserve"> PAGEREF _Toc169788128 \h </w:instrText>
+              <w:instrText xml:space="preserve"> PAGEREF _Toc171893279 \h </w:instrText>
             </w:r>
             <w:r>
               <w:rPr>
@@ -448,7 +448,7 @@
               <w14:ligatures w14:val="standardContextual"/>
             </w:rPr>
           </w:pPr>
-          <w:hyperlink w:anchor="_Toc169788129" w:history="1">
+          <w:hyperlink w:anchor="_Toc171893280" w:history="1">
             <w:r>
               <w:rPr>
                 <w:rStyle w:val="Hyperlink"/>
@@ -477,7 +477,7 @@
                 <w:noProof/>
                 <w:webHidden/>
               </w:rPr>
-              <w:instrText xml:space="preserve"> PAGEREF _Toc169788129 \h </w:instrText>
+              <w:instrText xml:space="preserve"> PAGEREF _Toc171893280 \h </w:instrText>
             </w:r>
             <w:r>
               <w:rPr>
@@ -521,7 +521,7 @@
               <w14:ligatures w14:val="standardContextual"/>
             </w:rPr>
           </w:pPr>
-          <w:hyperlink w:anchor="_Toc169788130" w:history="1">
+          <w:hyperlink w:anchor="_Toc171893281" w:history="1">
             <w:r>
               <w:rPr>
                 <w:rStyle w:val="Hyperlink"/>
@@ -550,7 +550,7 @@
                 <w:noProof/>
                 <w:webHidden/>
               </w:rPr>
-              <w:instrText xml:space="preserve"> PAGEREF _Toc169788130 \h </w:instrText>
+              <w:instrText xml:space="preserve"> PAGEREF _Toc171893281 \h </w:instrText>
             </w:r>
             <w:r>
               <w:rPr>
@@ -594,7 +594,7 @@
               <w14:ligatures w14:val="standardContextual"/>
             </w:rPr>
           </w:pPr>
-          <w:hyperlink w:anchor="_Toc169788131" w:history="1">
+          <w:hyperlink w:anchor="_Toc171893282" w:history="1">
             <w:r>
               <w:rPr>
                 <w:rStyle w:val="Hyperlink"/>
@@ -622,79 +622,7 @@
                 <w:noProof/>
                 <w:webHidden/>
               </w:rPr>
-              <w:instrText xml:space="preserve"> PAGEREF _Toc169788131 \h </w:instrText>
-            </w:r>
-            <w:r>
-              <w:rPr>
-                <w:noProof/>
-                <w:webHidden/>
-              </w:rPr>
-            </w:r>
-            <w:r>
-              <w:rPr>
-                <w:noProof/>
-                <w:webHidden/>
-              </w:rPr>
-              <w:fldChar w:fldCharType="separate"/>
-            </w:r>
-            <w:r>
-              <w:rPr>
-                <w:noProof/>
-                <w:webHidden/>
-              </w:rPr>
-              <w:t>2</w:t>
-            </w:r>
-            <w:r>
-              <w:rPr>
-                <w:noProof/>
-                <w:webHidden/>
-              </w:rPr>
-              <w:fldChar w:fldCharType="end"/>
-            </w:r>
-          </w:hyperlink>
-        </w:p>
-        <w:p>
-          <w:pPr>
-            <w:pStyle w:val="TOC2"/>
-            <w:tabs>
-              <w:tab w:val="right" w:leader="dot" w:pos="9350"/>
-            </w:tabs>
-            <w:rPr>
-              <w:noProof/>
-              <w:kern w:val="2"/>
-              <w:lang w:eastAsia="en-US"/>
-              <w14:ligatures w14:val="standardContextual"/>
-            </w:rPr>
-          </w:pPr>
-          <w:hyperlink w:anchor="_Toc169788132" w:history="1">
-            <w:r>
-              <w:rPr>
-                <w:rStyle w:val="Hyperlink"/>
-                <w:noProof/>
-                <w:lang w:eastAsia="en-US"/>
-              </w:rPr>
-              <w:t>Interactive mode</w:t>
-            </w:r>
-            <w:r>
-              <w:rPr>
-                <w:noProof/>
-                <w:webHidden/>
-              </w:rPr>
-              <w:tab/>
-            </w:r>
-            <w:r>
-              <w:rPr>
-                <w:noProof/>
-                <w:webHidden/>
-              </w:rPr>
-              <w:fldChar w:fldCharType="begin"/>
-            </w:r>
-            <w:r>
-              <w:rPr>
-                <w:noProof/>
-                <w:webHidden/>
-              </w:rPr>
-              <w:instrText xml:space="preserve"> PAGEREF _Toc169788132 \h </w:instrText>
+              <w:instrText xml:space="preserve"> PAGEREF _Toc171893282 \h </w:instrText>
             </w:r>
             <w:r>
               <w:rPr>
@@ -727,6 +655,78 @@
         </w:p>
         <w:p>
           <w:pPr>
+            <w:pStyle w:val="TOC2"/>
+            <w:tabs>
+              <w:tab w:val="right" w:leader="dot" w:pos="9350"/>
+            </w:tabs>
+            <w:rPr>
+              <w:noProof/>
+              <w:kern w:val="2"/>
+              <w:lang w:eastAsia="en-US"/>
+              <w14:ligatures w14:val="standardContextual"/>
+            </w:rPr>
+          </w:pPr>
+          <w:hyperlink w:anchor="_Toc171893283" w:history="1">
+            <w:r>
+              <w:rPr>
+                <w:rStyle w:val="Hyperlink"/>
+                <w:noProof/>
+                <w:lang w:eastAsia="en-US"/>
+              </w:rPr>
+              <w:t>Interactive mode</w:t>
+            </w:r>
+            <w:r>
+              <w:rPr>
+                <w:noProof/>
+                <w:webHidden/>
+              </w:rPr>
+              <w:tab/>
+            </w:r>
+            <w:r>
+              <w:rPr>
+                <w:noProof/>
+                <w:webHidden/>
+              </w:rPr>
+              <w:fldChar w:fldCharType="begin"/>
+            </w:r>
+            <w:r>
+              <w:rPr>
+                <w:noProof/>
+                <w:webHidden/>
+              </w:rPr>
+              <w:instrText xml:space="preserve"> PAGEREF _Toc171893283 \h </w:instrText>
+            </w:r>
+            <w:r>
+              <w:rPr>
+                <w:noProof/>
+                <w:webHidden/>
+              </w:rPr>
+            </w:r>
+            <w:r>
+              <w:rPr>
+                <w:noProof/>
+                <w:webHidden/>
+              </w:rPr>
+              <w:fldChar w:fldCharType="separate"/>
+            </w:r>
+            <w:r>
+              <w:rPr>
+                <w:noProof/>
+                <w:webHidden/>
+              </w:rPr>
+              <w:t>4</w:t>
+            </w:r>
+            <w:r>
+              <w:rPr>
+                <w:noProof/>
+                <w:webHidden/>
+              </w:rPr>
+              <w:fldChar w:fldCharType="end"/>
+            </w:r>
+          </w:hyperlink>
+        </w:p>
+        <w:p>
+          <w:pPr>
             <w:pStyle w:val="TOC1"/>
             <w:tabs>
               <w:tab w:val="right" w:leader="dot" w:pos="9360"/>
@@ -779,7 +779,7 @@
           <w:rFonts w:ascii="Source Sans Pro" w:eastAsia="Source Sans Pro" w:hAnsi="Source Sans Pro" w:cs="Source Sans Pro"/>
         </w:rPr>
       </w:pPr>
-      <w:bookmarkStart w:id="1" w:name="_Toc169788127"/>
+      <w:bookmarkStart w:id="1" w:name="_Toc171893278"/>
       <w:r>
         <w:rPr>
           <w:rFonts w:ascii="Source Sans Pro" w:eastAsia="Source Sans Pro" w:hAnsi="Source Sans Pro" w:cs="Source Sans Pro"/>
@@ -872,7 +872,7 @@
         </w:rPr>
       </w:pPr>
       <w:bookmarkStart w:id="2" w:name="_Toc162019586"/>
-      <w:bookmarkStart w:id="3" w:name="_Toc169788128"/>
+      <w:bookmarkStart w:id="3" w:name="_Toc171893279"/>
       <w:r>
         <w:rPr>
           <w:rFonts w:ascii="Source Sans Pro" w:eastAsia="Source Sans Pro" w:hAnsi="Source Sans Pro" w:cs="Source Sans Pro"/>
@@ -1213,7 +1213,7 @@
           <w:spacing w:val="-2"/>
         </w:rPr>
       </w:pPr>
-      <w:bookmarkStart w:id="4" w:name="_Toc169788129"/>
+      <w:bookmarkStart w:id="4" w:name="_Toc171893280"/>
       <w:r>
         <w:rPr>
           <w:rFonts w:ascii="Source Sans Pro" w:eastAsia="Source Sans Pro" w:hAnsi="Source Sans Pro" w:cs="Source Sans Pro"/>
@@ -1268,36 +1268,16 @@
           <w:szCs w:val="28"/>
           <w:lang w:eastAsia="en-US"/>
         </w:rPr>
-        <w:t>Run the below command to install the whl file of NI</w:t>
-      </w:r>
-      <w:r>
-        <w:rPr>
-          <w:rFonts w:ascii="Source Sans Pro" w:eastAsia="Source Sans Pro" w:hAnsi="Source Sans Pro" w:cs="Source Sans Pro"/>
-          <w:sz w:val="28"/>
-          <w:szCs w:val="28"/>
-          <w:lang w:eastAsia="en-US"/>
-        </w:rPr>
-        <w:t xml:space="preserve"> </w:t>
-      </w:r>
-      <w:proofErr w:type="spellStart"/>
-      <w:r>
-        <w:rPr>
-          <w:rFonts w:ascii="Source Sans Pro" w:eastAsia="Source Sans Pro" w:hAnsi="Source Sans Pro" w:cs="Source Sans Pro"/>
-          <w:sz w:val="28"/>
-          <w:szCs w:val="28"/>
-          <w:lang w:eastAsia="en-US"/>
-        </w:rPr>
-        <w:t>SystemLink</w:t>
-      </w:r>
-      <w:proofErr w:type="spellEnd"/>
-      <w:r>
-        <w:rPr>
-          <w:rFonts w:ascii="Source Sans Pro" w:eastAsia="Source Sans Pro" w:hAnsi="Source Sans Pro" w:cs="Source Sans Pro"/>
-          <w:sz w:val="28"/>
-          <w:szCs w:val="28"/>
-          <w:lang w:eastAsia="en-US"/>
-        </w:rPr>
-        <w:t xml:space="preserve"> Feeds Manager</w:t>
+        <w:t>Run the below command to install the whl file</w:t>
+      </w:r>
+      <w:r>
+        <w:rPr>
+          <w:rFonts w:ascii="Source Sans Pro" w:eastAsia="Source Sans Pro" w:hAnsi="Source Sans Pro" w:cs="Source Sans Pro"/>
+          <w:sz w:val="28"/>
+          <w:szCs w:val="28"/>
+          <w:lang w:eastAsia="en-US"/>
+        </w:rPr>
+        <w:t>s</w:t>
       </w:r>
     </w:p>
     <w:p>
@@ -1328,7 +1308,7 @@
           <w:iCs/>
           <w:lang w:eastAsia="en-US"/>
         </w:rPr>
-        <w:t>&lt;path_to_ni</w:t>
+        <w:t>&lt;path_to_ni_</w:t>
       </w:r>
       <w:r>
         <w:rPr>
@@ -1339,7 +1319,7 @@
           <w:iCs/>
           <w:lang w:eastAsia="en-US"/>
         </w:rPr>
-        <w:t>systemlink</w:t>
+        <w:t>measurement_plugin_package_builder</w:t>
       </w:r>
       <w:r>
         <w:rPr>
@@ -1350,7 +1330,7 @@
           <w:iCs/>
           <w:lang w:eastAsia="en-US"/>
         </w:rPr>
-        <w:t>_</w:t>
+        <w:t>-X_X_X-py3-none-any.whl</w:t>
       </w:r>
       <w:r>
         <w:rPr>
@@ -1361,7 +1341,7 @@
           <w:iCs/>
           <w:lang w:eastAsia="en-US"/>
         </w:rPr>
-        <w:t>feeds</w:t>
+        <w:t>&gt;</w:t>
       </w:r>
       <w:r>
         <w:rPr>
@@ -1372,7 +1352,7 @@
           <w:iCs/>
           <w:lang w:eastAsia="en-US"/>
         </w:rPr>
-        <w:t>_</w:t>
+        <w:t xml:space="preserve"> &lt;</w:t>
       </w:r>
       <w:r>
         <w:rPr>
@@ -1383,117 +1363,7 @@
           <w:iCs/>
           <w:lang w:eastAsia="en-US"/>
         </w:rPr>
-        <w:t>manager</w:t>
-      </w:r>
-      <w:r>
-        <w:rPr>
-          <w:rFonts w:ascii="Source Sans Pro" w:eastAsia="Source Sans Pro" w:hAnsi="Source Sans Pro" w:cs="Source Sans Pro"/>
-          <w:b/>
-          <w:bCs/>
-          <w:i/>
-          <w:iCs/>
-          <w:lang w:eastAsia="en-US"/>
-        </w:rPr>
-        <w:t>-X_X_X-py3-none-any.whl&gt;</w:t>
-      </w:r>
-    </w:p>
-    <w:p>
-      <w:pPr>
-        <w:pStyle w:val="ListParagraph"/>
-        <w:numPr>
-          <w:ilvl w:val="0"/>
-          <w:numId w:val="22"/>
-        </w:numPr>
-        <w:rPr>
-          <w:rFonts w:ascii="Source Sans Pro" w:eastAsia="Source Sans Pro" w:hAnsi="Source Sans Pro" w:cs="Source Sans Pro"/>
-          <w:sz w:val="28"/>
-          <w:szCs w:val="28"/>
-          <w:lang w:eastAsia="en-US"/>
-        </w:rPr>
-      </w:pPr>
-      <w:r>
-        <w:rPr>
-          <w:rFonts w:ascii="Source Sans Pro" w:eastAsia="Source Sans Pro" w:hAnsi="Source Sans Pro" w:cs="Source Sans Pro"/>
-          <w:sz w:val="28"/>
-          <w:szCs w:val="28"/>
-          <w:lang w:eastAsia="en-US"/>
-        </w:rPr>
-        <w:t>Run the below command to install the whl file,</w:t>
-      </w:r>
-    </w:p>
-    <w:p>
-      <w:pPr>
-        <w:pStyle w:val="ListParagraph"/>
-        <w:rPr>
-          <w:rFonts w:ascii="Source Sans Pro" w:eastAsia="Source Sans Pro" w:hAnsi="Source Sans Pro" w:cs="Source Sans Pro"/>
-          <w:i/>
-          <w:iCs/>
-          <w:lang w:eastAsia="en-US"/>
-        </w:rPr>
-      </w:pPr>
-      <w:r>
-        <w:rPr>
-          <w:rFonts w:ascii="Source Sans Pro" w:eastAsia="Source Sans Pro" w:hAnsi="Source Sans Pro" w:cs="Source Sans Pro"/>
-          <w:i/>
-          <w:iCs/>
-          <w:lang w:eastAsia="en-US"/>
-        </w:rPr>
-        <w:t xml:space="preserve">pip install </w:t>
-      </w:r>
-      <w:r>
-        <w:rPr>
-          <w:rFonts w:ascii="Source Sans Pro" w:eastAsia="Source Sans Pro" w:hAnsi="Source Sans Pro" w:cs="Source Sans Pro"/>
-          <w:b/>
-          <w:bCs/>
-          <w:i/>
-          <w:iCs/>
-          <w:lang w:eastAsia="en-US"/>
-        </w:rPr>
-        <w:t>&lt;path_to_</w:t>
-      </w:r>
-      <w:r>
-        <w:rPr>
-          <w:rFonts w:ascii="Source Sans Pro" w:eastAsia="Source Sans Pro" w:hAnsi="Source Sans Pro" w:cs="Source Sans Pro"/>
-          <w:b/>
-          <w:bCs/>
-          <w:i/>
-          <w:iCs/>
-          <w:lang w:eastAsia="en-US"/>
-        </w:rPr>
-        <w:t>ni_</w:t>
-      </w:r>
-      <w:r>
-        <w:rPr>
-          <w:rFonts w:ascii="Source Sans Pro" w:eastAsia="Source Sans Pro" w:hAnsi="Source Sans Pro" w:cs="Source Sans Pro"/>
-          <w:b/>
-          <w:bCs/>
-          <w:i/>
-          <w:iCs/>
-          <w:lang w:eastAsia="en-US"/>
-        </w:rPr>
-        <w:t>measurement_plugin_package_builder</w:t>
-      </w:r>
-      <w:r>
-        <w:rPr>
-          <w:rFonts w:ascii="Source Sans Pro" w:eastAsia="Source Sans Pro" w:hAnsi="Source Sans Pro" w:cs="Source Sans Pro"/>
-          <w:b/>
-          <w:bCs/>
-          <w:i/>
-          <w:iCs/>
-          <w:lang w:eastAsia="en-US"/>
-        </w:rPr>
-        <w:t>-X_X_X-py3-none-any.whl</w:t>
-      </w:r>
-      <w:r>
-        <w:rPr>
-          <w:rFonts w:ascii="Source Sans Pro" w:eastAsia="Source Sans Pro" w:hAnsi="Source Sans Pro" w:cs="Source Sans Pro"/>
-          <w:b/>
-          <w:bCs/>
-          <w:i/>
-          <w:iCs/>
-          <w:lang w:eastAsia="en-US"/>
-        </w:rPr>
-        <w:t>&gt;</w:t>
+        <w:t>path_to_nisystemlink_feeds_manager-X_X_X-py3-none-any.whl&gt;</w:t>
       </w:r>
     </w:p>
     <w:p>
@@ -1569,7 +1439,7 @@
         </w:rPr>
       </w:pPr>
       <w:bookmarkStart w:id="5" w:name="_How_to_run?"/>
-      <w:bookmarkStart w:id="6" w:name="_Toc169788130"/>
+      <w:bookmarkStart w:id="6" w:name="_Toc171893281"/>
       <w:bookmarkEnd w:id="5"/>
       <w:r>
         <w:rPr>
@@ -1711,13 +1581,12 @@
           <w:lang w:eastAsia="en-US"/>
         </w:rPr>
       </w:pPr>
-      <w:bookmarkStart w:id="7" w:name="_Toc169788131"/>
+      <w:bookmarkStart w:id="7" w:name="_Toc171893282"/>
       <w:r>
         <w:rPr>
           <w:color w:val="024021"/>
           <w:lang w:eastAsia="en-US"/>
         </w:rPr>
-        <w:lastRenderedPageBreak/>
         <w:t>Non-interactive mode</w:t>
       </w:r>
       <w:bookmarkEnd w:id="7"/>
@@ -1860,6 +1729,7 @@
           <w:szCs w:val="28"/>
           <w:lang w:eastAsia="en-US"/>
         </w:rPr>
+        <w:lastRenderedPageBreak/>
         <w:t>For example,</w:t>
       </w:r>
     </w:p>
@@ -2286,29 +2156,18 @@
           <w:iCs/>
           <w:lang w:eastAsia="en-US"/>
         </w:rPr>
-        <w:t>sample_</w:t>
-      </w:r>
-      <w:proofErr w:type="gramStart"/>
-      <w:r>
-        <w:rPr>
-          <w:rFonts w:ascii="Source Sans Pro" w:eastAsia="Source Sans Pro" w:hAnsi="Source Sans Pro" w:cs="Source Sans Pro"/>
-          <w:i/>
-          <w:iCs/>
-          <w:lang w:eastAsia="en-US"/>
-        </w:rPr>
-        <w:t>measurement,test</w:t>
-      </w:r>
-      <w:proofErr w:type="gramEnd"/>
-      <w:r>
-        <w:rPr>
-          <w:rFonts w:ascii="Source Sans Pro" w:eastAsia="Source Sans Pro" w:hAnsi="Source Sans Pro" w:cs="Source Sans Pro"/>
-          <w:i/>
-          <w:iCs/>
-          <w:lang w:eastAsia="en-US"/>
-        </w:rPr>
-        <w:t>_measurement”</w:t>
+        <w:t>sample_measurement,test_measurement</w:t>
       </w:r>
       <w:proofErr w:type="spellEnd"/>
+      <w:r>
+        <w:rPr>
+          <w:rFonts w:ascii="Source Sans Pro" w:eastAsia="Source Sans Pro" w:hAnsi="Source Sans Pro" w:cs="Source Sans Pro"/>
+          <w:i/>
+          <w:iCs/>
+          <w:lang w:eastAsia="en-US"/>
+        </w:rPr>
+        <w:t>”</w:t>
+      </w:r>
     </w:p>
     <w:p>
       <w:pPr>
@@ -3092,7 +2951,6 @@
           <w:iCs/>
           <w:lang w:eastAsia="en-US"/>
         </w:rPr>
-        <w:lastRenderedPageBreak/>
         <w:t xml:space="preserve"> </w:t>
       </w:r>
       <w:proofErr w:type="spellStart"/>
@@ -3163,27 +3021,7 @@
           <w:iCs/>
           <w:lang w:eastAsia="en-US"/>
         </w:rPr>
-        <w:t>sample_</w:t>
-      </w:r>
-      <w:proofErr w:type="gramStart"/>
-      <w:r>
-        <w:rPr>
-          <w:rFonts w:ascii="Source Sans Pro" w:eastAsia="Source Sans Pro" w:hAnsi="Source Sans Pro" w:cs="Source Sans Pro"/>
-          <w:i/>
-          <w:iCs/>
-          <w:lang w:eastAsia="en-US"/>
-        </w:rPr>
-        <w:t>measurement,testing</w:t>
-      </w:r>
-      <w:proofErr w:type="gramEnd"/>
-      <w:r>
-        <w:rPr>
-          <w:rFonts w:ascii="Source Sans Pro" w:eastAsia="Source Sans Pro" w:hAnsi="Source Sans Pro" w:cs="Source Sans Pro"/>
-          <w:i/>
-          <w:iCs/>
-          <w:lang w:eastAsia="en-US"/>
-        </w:rPr>
-        <w:t>_measurement</w:t>
+        <w:t>sample_measurement,testing_measurement</w:t>
       </w:r>
       <w:proofErr w:type="spellEnd"/>
       <w:r>
@@ -3321,6 +3159,7 @@
           <w:szCs w:val="28"/>
           <w:lang w:eastAsia="en-US"/>
         </w:rPr>
+        <w:lastRenderedPageBreak/>
         <w:t xml:space="preserve">For uploading the packages, if the </w:t>
       </w:r>
       <w:proofErr w:type="spellStart"/>
@@ -3597,18 +3436,20 @@
           <w:sz w:val="28"/>
           <w:szCs w:val="28"/>
         </w:rPr>
-        <w:t xml:space="preserve">The command line interface will show the directory where </w:t>
-      </w:r>
-      <w:proofErr w:type="gramStart"/>
+        <w:t xml:space="preserve">The command line interface will show the directory where the </w:t>
+      </w:r>
       <w:r>
         <w:rPr>
           <w:rStyle w:val="ui-provider"/>
           <w:rFonts w:ascii="Source Sans Pro" w:hAnsi="Source Sans Pro"/>
-          <w:sz w:val="28"/>
-          <w:szCs w:val="28"/>
-        </w:rPr>
-        <w:t xml:space="preserve">the </w:t>
-      </w:r>
+          <w:i/>
+          <w:iCs/>
+          <w:sz w:val="28"/>
+          <w:szCs w:val="28"/>
+        </w:rPr>
+        <w:t>.</w:t>
+      </w:r>
+      <w:proofErr w:type="spellStart"/>
       <w:r>
         <w:rPr>
           <w:rStyle w:val="ui-provider"/>
@@ -3618,26 +3459,13 @@
           <w:sz w:val="28"/>
           <w:szCs w:val="28"/>
         </w:rPr>
-        <w:t>.</w:t>
-      </w:r>
-      <w:proofErr w:type="spellStart"/>
+        <w:t>nipkg</w:t>
+      </w:r>
+      <w:proofErr w:type="spellEnd"/>
       <w:r>
         <w:rPr>
           <w:rStyle w:val="ui-provider"/>
           <w:rFonts w:ascii="Source Sans Pro" w:hAnsi="Source Sans Pro"/>
-          <w:i/>
-          <w:iCs/>
-          <w:sz w:val="28"/>
-          <w:szCs w:val="28"/>
-        </w:rPr>
-        <w:t>nipkg</w:t>
-      </w:r>
-      <w:proofErr w:type="spellEnd"/>
-      <w:proofErr w:type="gramEnd"/>
-      <w:r>
-        <w:rPr>
-          <w:rStyle w:val="ui-provider"/>
-          <w:rFonts w:ascii="Source Sans Pro" w:hAnsi="Source Sans Pro"/>
           <w:sz w:val="28"/>
           <w:szCs w:val="28"/>
         </w:rPr>
@@ -3666,16 +3494,15 @@
       <w:r>
         <w:rPr>
           <w:rFonts w:ascii="Source Sans Pro" w:eastAsia="Source Sans Pro" w:hAnsi="Source Sans Pro" w:cs="Source Sans Pro"/>
-          <w:noProof/>
           <w:sz w:val="28"/>
           <w:szCs w:val="28"/>
           <w:lang w:eastAsia="en-US"/>
         </w:rPr>
         <w:drawing>
-          <wp:inline distT="0" distB="0" distL="0" distR="0" wp14:anchorId="1F5FFC8F" wp14:editId="49CB69E8">
-            <wp:extent cx="5943600" cy="1123950"/>
-            <wp:effectExtent l="0" t="0" r="0" b="0"/>
-            <wp:docPr id="453988648" name="Picture 1" descr="A black background with white text&#10;&#10;Description automatically generated"/>
+          <wp:inline distT="0" distB="0" distL="0" distR="0" wp14:anchorId="4C76D45D" wp14:editId="24760934">
+            <wp:extent cx="5943600" cy="875665"/>
+            <wp:effectExtent l="0" t="0" r="0" b="635"/>
+            <wp:docPr id="986657103" name="Picture 1" descr="A black background with white text&#10;&#10;Description automatically generated"/>
             <wp:cNvGraphicFramePr>
               <a:graphicFrameLocks xmlns:a="http://schemas.openxmlformats.org/drawingml/2006/main" noChangeAspect="1"/>
             </wp:cNvGraphicFramePr>
@@ -3683,7 +3510,7 @@
               <a:graphicData uri="http://schemas.openxmlformats.org/drawingml/2006/picture">
                 <pic:pic xmlns:pic="http://schemas.openxmlformats.org/drawingml/2006/picture">
                   <pic:nvPicPr>
-                    <pic:cNvPr id="453988648" name="Picture 1" descr="A black background with white text&#10;&#10;Description automatically generated"/>
+                    <pic:cNvPr id="986657103" name="Picture 1" descr="A black background with white text&#10;&#10;Description automatically generated"/>
                     <pic:cNvPicPr/>
                   </pic:nvPicPr>
                   <pic:blipFill>
@@ -3695,7 +3522,7 @@
                   <pic:spPr>
                     <a:xfrm>
                       <a:off x="0" y="0"/>
-                      <a:ext cx="5943600" cy="1123950"/>
+                      <a:ext cx="5943600" cy="875665"/>
                     </a:xfrm>
                     <a:prstGeom prst="rect">
                       <a:avLst/>
@@ -3716,7 +3543,7 @@
           <w:lang w:eastAsia="en-US"/>
         </w:rPr>
       </w:pPr>
-      <w:bookmarkStart w:id="8" w:name="_Toc169788132"/>
+      <w:bookmarkStart w:id="8" w:name="_Toc171893283"/>
       <w:r>
         <w:rPr>
           <w:color w:val="024021"/>
@@ -3866,7 +3693,6 @@
           <w:szCs w:val="28"/>
           <w:lang w:eastAsia="en-US"/>
         </w:rPr>
-        <w:lastRenderedPageBreak/>
         <w:t xml:space="preserve">To build multiple measurement </w:t>
       </w:r>
       <w:r>
@@ -3913,23 +3739,160 @@
       </w:pPr>
       <w:r>
         <w:rPr>
+          <w:rFonts w:ascii="Source Sans Pro" w:eastAsia="Source Sans Pro" w:hAnsi="Source Sans Pro" w:cs="Source Sans Pro"/>
+          <w:sz w:val="28"/>
+          <w:szCs w:val="28"/>
+          <w:lang w:eastAsia="en-US"/>
+        </w:rPr>
+        <w:t xml:space="preserve">For uploading the packages, if the </w:t>
+      </w:r>
+      <w:r>
+        <w:rPr>
+          <w:rFonts w:ascii="Source Sans Pro" w:eastAsia="Source Sans Pro" w:hAnsi="Source Sans Pro" w:cs="Source Sans Pro"/>
+          <w:sz w:val="28"/>
+          <w:szCs w:val="28"/>
+          <w:lang w:eastAsia="en-US"/>
+        </w:rPr>
+        <w:t xml:space="preserve">API URL </w:t>
+      </w:r>
+      <w:r>
+        <w:rPr>
+          <w:rFonts w:ascii="Source Sans Pro" w:eastAsia="Source Sans Pro" w:hAnsi="Source Sans Pro" w:cs="Source Sans Pro"/>
+          <w:sz w:val="28"/>
+          <w:szCs w:val="28"/>
+          <w:lang w:eastAsia="en-US"/>
+        </w:rPr>
+        <w:t xml:space="preserve">and </w:t>
+      </w:r>
+      <w:r>
+        <w:rPr>
+          <w:rFonts w:ascii="Source Sans Pro" w:eastAsia="Source Sans Pro" w:hAnsi="Source Sans Pro" w:cs="Source Sans Pro"/>
+          <w:sz w:val="28"/>
+          <w:szCs w:val="28"/>
+          <w:lang w:eastAsia="en-US"/>
+        </w:rPr>
+        <w:t>Workspace</w:t>
+      </w:r>
+      <w:r>
+        <w:rPr>
+          <w:rFonts w:ascii="Source Sans Pro" w:eastAsia="Source Sans Pro" w:hAnsi="Source Sans Pro" w:cs="Source Sans Pro"/>
+          <w:sz w:val="28"/>
+          <w:szCs w:val="28"/>
+          <w:lang w:eastAsia="en-US"/>
+        </w:rPr>
+        <w:t xml:space="preserve"> </w:t>
+      </w:r>
+      <w:r>
+        <w:rPr>
+          <w:rFonts w:ascii="Source Sans Pro" w:eastAsia="Source Sans Pro" w:hAnsi="Source Sans Pro" w:cs="Source Sans Pro"/>
+          <w:sz w:val="28"/>
+          <w:szCs w:val="28"/>
+          <w:lang w:eastAsia="en-US"/>
+        </w:rPr>
+        <w:t>are not</w:t>
+      </w:r>
+      <w:r>
+        <w:rPr>
+          <w:rFonts w:ascii="Source Sans Pro" w:eastAsia="Source Sans Pro" w:hAnsi="Source Sans Pro" w:cs="Source Sans Pro"/>
+          <w:sz w:val="28"/>
+          <w:szCs w:val="28"/>
+          <w:lang w:eastAsia="en-US"/>
+        </w:rPr>
+        <w:t xml:space="preserve"> provided then the </w:t>
+      </w:r>
+      <w:proofErr w:type="spellStart"/>
+      <w:r>
+        <w:rPr>
+          <w:rFonts w:ascii="Source Sans Pro" w:eastAsia="Source Sans Pro" w:hAnsi="Source Sans Pro" w:cs="Source Sans Pro"/>
+          <w:sz w:val="28"/>
+          <w:szCs w:val="28"/>
+          <w:lang w:eastAsia="en-US"/>
+        </w:rPr>
+        <w:t>SystemLink</w:t>
+      </w:r>
+      <w:proofErr w:type="spellEnd"/>
+      <w:r>
+        <w:rPr>
+          <w:rFonts w:ascii="Source Sans Pro" w:eastAsia="Source Sans Pro" w:hAnsi="Source Sans Pro" w:cs="Source Sans Pro"/>
+          <w:sz w:val="28"/>
+          <w:szCs w:val="28"/>
+          <w:lang w:eastAsia="en-US"/>
+        </w:rPr>
+        <w:t xml:space="preserve"> client configuration will be utilized, whereas </w:t>
+      </w:r>
+      <w:r>
+        <w:rPr>
+          <w:rFonts w:ascii="Source Sans Pro" w:eastAsia="Source Sans Pro" w:hAnsi="Source Sans Pro" w:cs="Source Sans Pro"/>
+          <w:sz w:val="28"/>
+          <w:szCs w:val="28"/>
+          <w:lang w:eastAsia="en-US"/>
+        </w:rPr>
+        <w:t>API key</w:t>
+      </w:r>
+      <w:r>
+        <w:rPr>
+          <w:rFonts w:ascii="Source Sans Pro" w:eastAsia="Source Sans Pro" w:hAnsi="Source Sans Pro" w:cs="Source Sans Pro"/>
+          <w:sz w:val="28"/>
+          <w:szCs w:val="28"/>
+          <w:lang w:eastAsia="en-US"/>
+        </w:rPr>
+        <w:t xml:space="preserve"> and </w:t>
+      </w:r>
+      <w:r>
+        <w:rPr>
+          <w:rFonts w:ascii="Source Sans Pro" w:eastAsia="Source Sans Pro" w:hAnsi="Source Sans Pro" w:cs="Source Sans Pro"/>
+          <w:sz w:val="28"/>
+          <w:szCs w:val="28"/>
+          <w:lang w:eastAsia="en-US"/>
+        </w:rPr>
+        <w:t>Feed name</w:t>
+      </w:r>
+      <w:r>
+        <w:rPr>
+          <w:rFonts w:ascii="Source Sans Pro" w:eastAsia="Source Sans Pro" w:hAnsi="Source Sans Pro" w:cs="Source Sans Pro"/>
+          <w:sz w:val="28"/>
+          <w:szCs w:val="28"/>
+          <w:lang w:eastAsia="en-US"/>
+        </w:rPr>
+        <w:t xml:space="preserve"> must be provided.</w:t>
+      </w:r>
+    </w:p>
+    <w:p>
+      <w:pPr>
+        <w:pStyle w:val="ListParagraph"/>
+        <w:numPr>
+          <w:ilvl w:val="0"/>
+          <w:numId w:val="38"/>
+        </w:numPr>
+        <w:rPr>
+          <w:rFonts w:ascii="Source Sans Pro" w:eastAsia="Source Sans Pro" w:hAnsi="Source Sans Pro" w:cs="Source Sans Pro"/>
+          <w:sz w:val="28"/>
+          <w:szCs w:val="28"/>
+          <w:lang w:eastAsia="en-US"/>
+        </w:rPr>
+      </w:pPr>
+      <w:r>
+        <w:rPr>
           <w:rStyle w:val="ui-provider"/>
           <w:rFonts w:ascii="Source Sans Pro" w:hAnsi="Source Sans Pro"/>
           <w:sz w:val="28"/>
           <w:szCs w:val="28"/>
         </w:rPr>
-        <w:t xml:space="preserve">The command line interface will show the directory where </w:t>
-      </w:r>
-      <w:proofErr w:type="gramStart"/>
+        <w:lastRenderedPageBreak/>
+        <w:t xml:space="preserve">The command line interface will show the directory where the </w:t>
+      </w:r>
       <w:r>
         <w:rPr>
           <w:rStyle w:val="ui-provider"/>
           <w:rFonts w:ascii="Source Sans Pro" w:hAnsi="Source Sans Pro"/>
-          <w:sz w:val="28"/>
-          <w:szCs w:val="28"/>
-        </w:rPr>
-        <w:t xml:space="preserve">the </w:t>
-      </w:r>
+          <w:i/>
+          <w:iCs/>
+          <w:sz w:val="28"/>
+          <w:szCs w:val="28"/>
+        </w:rPr>
+        <w:t>.</w:t>
+      </w:r>
+      <w:proofErr w:type="spellStart"/>
       <w:r>
         <w:rPr>
           <w:rStyle w:val="ui-provider"/>
@@ -3939,22 +3902,18 @@
           <w:sz w:val="28"/>
           <w:szCs w:val="28"/>
         </w:rPr>
-        <w:t>.</w:t>
-      </w:r>
-      <w:proofErr w:type="spellStart"/>
+        <w:t>nipkg</w:t>
+      </w:r>
+      <w:proofErr w:type="spellEnd"/>
       <w:r>
         <w:rPr>
           <w:rStyle w:val="ui-provider"/>
           <w:rFonts w:ascii="Source Sans Pro" w:hAnsi="Source Sans Pro"/>
-          <w:i/>
-          <w:iCs/>
-          <w:sz w:val="28"/>
-          <w:szCs w:val="28"/>
-        </w:rPr>
-        <w:t>nipkg</w:t>
-      </w:r>
-      <w:proofErr w:type="spellEnd"/>
-      <w:proofErr w:type="gramEnd"/>
+          <w:sz w:val="28"/>
+          <w:szCs w:val="28"/>
+        </w:rPr>
+        <w:t xml:space="preserve"> files </w:t>
+      </w:r>
       <w:r>
         <w:rPr>
           <w:rStyle w:val="ui-provider"/>
@@ -3962,7 +3921,7 @@
           <w:sz w:val="28"/>
           <w:szCs w:val="28"/>
         </w:rPr>
-        <w:t xml:space="preserve"> files </w:t>
+        <w:t>are</w:t>
       </w:r>
       <w:r>
         <w:rPr>
@@ -3971,15 +3930,6 @@
           <w:sz w:val="28"/>
           <w:szCs w:val="28"/>
         </w:rPr>
-        <w:t>are</w:t>
-      </w:r>
-      <w:r>
-        <w:rPr>
-          <w:rStyle w:val="ui-provider"/>
-          <w:rFonts w:ascii="Source Sans Pro" w:hAnsi="Source Sans Pro"/>
-          <w:sz w:val="28"/>
-          <w:szCs w:val="28"/>
-        </w:rPr>
         <w:t xml:space="preserve"> generated</w:t>
       </w:r>
       <w:r>
@@ -4016,16 +3966,15 @@
       <w:r>
         <w:rPr>
           <w:rFonts w:ascii="Source Sans Pro" w:eastAsia="Source Sans Pro" w:hAnsi="Source Sans Pro" w:cs="Source Sans Pro"/>
-          <w:noProof/>
           <w:sz w:val="28"/>
           <w:szCs w:val="28"/>
           <w:lang w:eastAsia="en-US"/>
         </w:rPr>
         <w:drawing>
-          <wp:inline distT="0" distB="0" distL="0" distR="0" wp14:anchorId="65A2419A" wp14:editId="4D8FBD98">
-            <wp:extent cx="5943600" cy="2490470"/>
-            <wp:effectExtent l="0" t="0" r="0" b="5080"/>
-            <wp:docPr id="929429954" name="Picture 1" descr="A black screen with text on it&#10;&#10;Description automatically generated"/>
+          <wp:inline distT="0" distB="0" distL="0" distR="0" wp14:anchorId="23F30494" wp14:editId="7ECD3513">
+            <wp:extent cx="5943600" cy="2974340"/>
+            <wp:effectExtent l="0" t="0" r="0" b="0"/>
+            <wp:docPr id="1809402710" name="Picture 1" descr="A screenshot of a computer program&#10;&#10;Description automatically generated"/>
             <wp:cNvGraphicFramePr>
               <a:graphicFrameLocks xmlns:a="http://schemas.openxmlformats.org/drawingml/2006/main" noChangeAspect="1"/>
             </wp:cNvGraphicFramePr>
@@ -4033,7 +3982,7 @@
               <a:graphicData uri="http://schemas.openxmlformats.org/drawingml/2006/picture">
                 <pic:pic xmlns:pic="http://schemas.openxmlformats.org/drawingml/2006/picture">
                   <pic:nvPicPr>
-                    <pic:cNvPr id="929429954" name="Picture 1" descr="A black screen with text on it&#10;&#10;Description automatically generated"/>
+                    <pic:cNvPr id="1809402710" name="Picture 1" descr="A screenshot of a computer program&#10;&#10;Description automatically generated"/>
                     <pic:cNvPicPr/>
                   </pic:nvPicPr>
                   <pic:blipFill>
@@ -4045,7 +3994,7 @@
                   <pic:spPr>
                     <a:xfrm>
                       <a:off x="0" y="0"/>
-                      <a:ext cx="5943600" cy="2490470"/>
+                      <a:ext cx="5943600" cy="2974340"/>
                     </a:xfrm>
                     <a:prstGeom prst="rect">
                       <a:avLst/>
@@ -10040,6 +9989,10 @@
 </file>
 
 <file path=customXml/item1.xml><?xml version="1.0" encoding="utf-8"?>
+<b:Sources xmlns:b="http://schemas.openxmlformats.org/officeDocument/2006/bibliography" xmlns="http://schemas.openxmlformats.org/officeDocument/2006/bibliography" SelectedStyle="\APASixthEditionOfficeOnline.xsl" StyleName="APA" Version="6"/>
+</file>
+
+<file path=customXml/item2.xml><?xml version="1.0" encoding="utf-8"?>
 <p:properties xmlns:p="http://schemas.microsoft.com/office/2006/metadata/properties" xmlns:xsi="http://www.w3.org/2001/XMLSchema-instance" xmlns:pc="http://schemas.microsoft.com/office/infopath/2007/PartnerControls">
   <documentManagement>
     <SharedWithUsers xmlns="fa7a5f0e-56e0-42a6-ad77-38c72f6b11c4">
@@ -10053,11 +10006,16 @@
 </p:properties>
 </file>
 
-<file path=customXml/item2.xml><?xml version="1.0" encoding="utf-8"?>
-<b:Sources xmlns:b="http://schemas.openxmlformats.org/officeDocument/2006/bibliography" xmlns="http://schemas.openxmlformats.org/officeDocument/2006/bibliography" SelectedStyle="\APASixthEditionOfficeOnline.xsl" StyleName="APA" Version="6"/>
+<file path=customXml/item3.xml><?xml version="1.0" encoding="utf-8"?>
+<?mso-contentType ?>
+<FormTemplates xmlns="http://schemas.microsoft.com/sharepoint/v3/contenttype/forms">
+  <Display>DocumentLibraryForm</Display>
+  <Edit>DocumentLibraryForm</Edit>
+  <New>DocumentLibraryForm</New>
+</FormTemplates>
 </file>
 
-<file path=customXml/item3.xml><?xml version="1.0" encoding="utf-8"?>
+<file path=customXml/item4.xml><?xml version="1.0" encoding="utf-8"?>
 <ct:contentTypeSchema xmlns:ct="http://schemas.microsoft.com/office/2006/metadata/contentType" xmlns:ma="http://schemas.microsoft.com/office/2006/metadata/properties/metaAttributes" ct:_="" ma:_="" ma:contentTypeName="Document" ma:contentTypeID="0x010100D68EAEF51CBD0C4DA9962F2C84458D9F" ma:contentTypeVersion="9" ma:contentTypeDescription="Create a new document." ma:contentTypeScope="" ma:versionID="3526f3381c42c6e2ca2308198785bcc0">
   <xsd:schema xmlns:xsd="http://www.w3.org/2001/XMLSchema" xmlns:xs="http://www.w3.org/2001/XMLSchema" xmlns:p="http://schemas.microsoft.com/office/2006/metadata/properties" xmlns:ns2="f5b4353c-931d-42f4-9bf3-83ab7d02158b" xmlns:ns3="fa7a5f0e-56e0-42a6-ad77-38c72f6b11c4" targetNamespace="http://schemas.microsoft.com/office/2006/metadata/properties" ma:root="true" ma:fieldsID="6f635322724c2408cc84abc5be204084" ns2:_="" ns3:_="">
     <xsd:import namespace="f5b4353c-931d-42f4-9bf3-83ab7d02158b"/>
@@ -10252,16 +10210,15 @@
 </ct:contentTypeSchema>
 </file>
 
-<file path=customXml/item4.xml><?xml version="1.0" encoding="utf-8"?>
-<?mso-contentType ?>
-<FormTemplates xmlns="http://schemas.microsoft.com/sharepoint/v3/contenttype/forms">
-  <Display>DocumentLibraryForm</Display>
-  <Edit>DocumentLibraryForm</Edit>
-  <New>DocumentLibraryForm</New>
-</FormTemplates>
+<file path=customXml/itemProps1.xml><?xml version="1.0" encoding="utf-8"?>
+<ds:datastoreItem xmlns:ds="http://schemas.openxmlformats.org/officeDocument/2006/customXml" ds:itemID="{56AC0A08-EC0E-4F9C-9FCA-052FE08CB7D8}">
+  <ds:schemaRefs>
+    <ds:schemaRef ds:uri="http://schemas.openxmlformats.org/officeDocument/2006/bibliography"/>
+  </ds:schemaRefs>
+</ds:datastoreItem>
 </file>
 
-<file path=customXml/itemProps1.xml><?xml version="1.0" encoding="utf-8"?>
+<file path=customXml/itemProps2.xml><?xml version="1.0" encoding="utf-8"?>
 <ds:datastoreItem xmlns:ds="http://schemas.openxmlformats.org/officeDocument/2006/customXml" ds:itemID="{91F44E6D-4C1A-49A3-8320-4BFFEA451AD3}">
   <ds:schemaRefs>
     <ds:schemaRef ds:uri="http://schemas.microsoft.com/office/2006/metadata/properties"/>
@@ -10271,15 +10228,15 @@
 </ds:datastoreItem>
 </file>
 
-<file path=customXml/itemProps2.xml><?xml version="1.0" encoding="utf-8"?>
-<ds:datastoreItem xmlns:ds="http://schemas.openxmlformats.org/officeDocument/2006/customXml" ds:itemID="{56AC0A08-EC0E-4F9C-9FCA-052FE08CB7D8}">
+<file path=customXml/itemProps3.xml><?xml version="1.0" encoding="utf-8"?>
+<ds:datastoreItem xmlns:ds="http://schemas.openxmlformats.org/officeDocument/2006/customXml" ds:itemID="{07595FA9-DD79-4AA7-A955-082BCCD961CA}">
   <ds:schemaRefs>
-    <ds:schemaRef ds:uri="http://schemas.openxmlformats.org/officeDocument/2006/bibliography"/>
+    <ds:schemaRef ds:uri="http://schemas.microsoft.com/sharepoint/v3/contenttype/forms"/>
   </ds:schemaRefs>
 </ds:datastoreItem>
 </file>
 
-<file path=customXml/itemProps3.xml><?xml version="1.0" encoding="utf-8"?>
+<file path=customXml/itemProps4.xml><?xml version="1.0" encoding="utf-8"?>
 <ds:datastoreItem xmlns:ds="http://schemas.openxmlformats.org/officeDocument/2006/customXml" ds:itemID="{A7060225-CBA1-4204-AB20-80DD105EC829}">
   <ds:schemaRefs>
     <ds:schemaRef ds:uri="http://schemas.microsoft.com/office/2006/metadata/contentType"/>
@@ -10296,12 +10253,4 @@
     <ds:schemaRef ds:uri="http://schemas.microsoft.com/internal/obd"/>
   </ds:schemaRefs>
 </ds:datastoreItem>
-</file>
-
-<file path=customXml/itemProps4.xml><?xml version="1.0" encoding="utf-8"?>
-<ds:datastoreItem xmlns:ds="http://schemas.openxmlformats.org/officeDocument/2006/customXml" ds:itemID="{07595FA9-DD79-4AA7-A955-082BCCD961CA}">
-  <ds:schemaRefs>
-    <ds:schemaRef ds:uri="http://schemas.microsoft.com/sharepoint/v3/contenttype/forms"/>
-  </ds:schemaRefs>
-</ds:datastoreItem>
 </file>
</xml_diff>

<commit_message>
fix: error due to no default val for model args
</commit_message>
<xml_diff>
--- a/docs/User Manual.docx
+++ b/docs/User Manual.docx
@@ -302,7 +302,7 @@
           <w:r>
             <w:fldChar w:fldCharType="separate"/>
           </w:r>
-          <w:hyperlink w:anchor="_Toc171893278" w:history="1">
+          <w:hyperlink w:anchor="_Toc171952335" w:history="1">
             <w:r>
               <w:rPr>
                 <w:rStyle w:val="Hyperlink"/>
@@ -331,7 +331,7 @@
                 <w:noProof/>
                 <w:webHidden/>
               </w:rPr>
-              <w:instrText xml:space="preserve"> PAGEREF _Toc171893278 \h </w:instrText>
+              <w:instrText xml:space="preserve"> PAGEREF _Toc171952335 \h </w:instrText>
             </w:r>
             <w:r>
               <w:rPr>
@@ -375,7 +375,7 @@
               <w14:ligatures w14:val="standardContextual"/>
             </w:rPr>
           </w:pPr>
-          <w:hyperlink w:anchor="_Toc171893279" w:history="1">
+          <w:hyperlink w:anchor="_Toc171952336" w:history="1">
             <w:r>
               <w:rPr>
                 <w:rStyle w:val="Hyperlink"/>
@@ -404,7 +404,7 @@
                 <w:noProof/>
                 <w:webHidden/>
               </w:rPr>
-              <w:instrText xml:space="preserve"> PAGEREF _Toc171893279 \h </w:instrText>
+              <w:instrText xml:space="preserve"> PAGEREF _Toc171952336 \h </w:instrText>
             </w:r>
             <w:r>
               <w:rPr>
@@ -448,7 +448,7 @@
               <w14:ligatures w14:val="standardContextual"/>
             </w:rPr>
           </w:pPr>
-          <w:hyperlink w:anchor="_Toc171893280" w:history="1">
+          <w:hyperlink w:anchor="_Toc171952337" w:history="1">
             <w:r>
               <w:rPr>
                 <w:rStyle w:val="Hyperlink"/>
@@ -477,7 +477,7 @@
                 <w:noProof/>
                 <w:webHidden/>
               </w:rPr>
-              <w:instrText xml:space="preserve"> PAGEREF _Toc171893280 \h </w:instrText>
+              <w:instrText xml:space="preserve"> PAGEREF _Toc171952337 \h </w:instrText>
             </w:r>
             <w:r>
               <w:rPr>
@@ -521,7 +521,7 @@
               <w14:ligatures w14:val="standardContextual"/>
             </w:rPr>
           </w:pPr>
-          <w:hyperlink w:anchor="_Toc171893281" w:history="1">
+          <w:hyperlink w:anchor="_Toc171952338" w:history="1">
             <w:r>
               <w:rPr>
                 <w:rStyle w:val="Hyperlink"/>
@@ -550,7 +550,7 @@
                 <w:noProof/>
                 <w:webHidden/>
               </w:rPr>
-              <w:instrText xml:space="preserve"> PAGEREF _Toc171893281 \h </w:instrText>
+              <w:instrText xml:space="preserve"> PAGEREF _Toc171952338 \h </w:instrText>
             </w:r>
             <w:r>
               <w:rPr>
@@ -594,7 +594,7 @@
               <w14:ligatures w14:val="standardContextual"/>
             </w:rPr>
           </w:pPr>
-          <w:hyperlink w:anchor="_Toc171893282" w:history="1">
+          <w:hyperlink w:anchor="_Toc171952339" w:history="1">
             <w:r>
               <w:rPr>
                 <w:rStyle w:val="Hyperlink"/>
@@ -622,7 +622,7 @@
                 <w:noProof/>
                 <w:webHidden/>
               </w:rPr>
-              <w:instrText xml:space="preserve"> PAGEREF _Toc171893282 \h </w:instrText>
+              <w:instrText xml:space="preserve"> PAGEREF _Toc171952339 \h </w:instrText>
             </w:r>
             <w:r>
               <w:rPr>
@@ -642,7 +642,7 @@
                 <w:noProof/>
                 <w:webHidden/>
               </w:rPr>
-              <w:t>3</w:t>
+              <w:t>2</w:t>
             </w:r>
             <w:r>
               <w:rPr>
@@ -666,7 +666,7 @@
               <w14:ligatures w14:val="standardContextual"/>
             </w:rPr>
           </w:pPr>
-          <w:hyperlink w:anchor="_Toc171893283" w:history="1">
+          <w:hyperlink w:anchor="_Toc171952340" w:history="1">
             <w:r>
               <w:rPr>
                 <w:rStyle w:val="Hyperlink"/>
@@ -694,7 +694,7 @@
                 <w:noProof/>
                 <w:webHidden/>
               </w:rPr>
-              <w:instrText xml:space="preserve"> PAGEREF _Toc171893283 \h </w:instrText>
+              <w:instrText xml:space="preserve"> PAGEREF _Toc171952340 \h </w:instrText>
             </w:r>
             <w:r>
               <w:rPr>
@@ -779,7 +779,7 @@
           <w:rFonts w:ascii="Source Sans Pro" w:eastAsia="Source Sans Pro" w:hAnsi="Source Sans Pro" w:cs="Source Sans Pro"/>
         </w:rPr>
       </w:pPr>
-      <w:bookmarkStart w:id="1" w:name="_Toc171893278"/>
+      <w:bookmarkStart w:id="1" w:name="_Toc171952335"/>
       <w:r>
         <w:rPr>
           <w:rFonts w:ascii="Source Sans Pro" w:eastAsia="Source Sans Pro" w:hAnsi="Source Sans Pro" w:cs="Source Sans Pro"/>
@@ -825,27 +825,7 @@
           <w:szCs w:val="28"/>
           <w:lang w:eastAsia="en-US"/>
         </w:rPr>
-        <w:t xml:space="preserve"> and upload to </w:t>
-      </w:r>
-      <w:proofErr w:type="spellStart"/>
-      <w:r>
-        <w:rPr>
-          <w:rFonts w:ascii="Source Sans Pro" w:eastAsia="Source Sans Pro" w:hAnsi="Source Sans Pro" w:cs="Source Sans Pro"/>
-          <w:sz w:val="28"/>
-          <w:szCs w:val="28"/>
-          <w:lang w:eastAsia="en-US"/>
-        </w:rPr>
-        <w:t>SystemLink</w:t>
-      </w:r>
-      <w:proofErr w:type="spellEnd"/>
-      <w:r>
-        <w:rPr>
-          <w:rFonts w:ascii="Source Sans Pro" w:eastAsia="Source Sans Pro" w:hAnsi="Source Sans Pro" w:cs="Source Sans Pro"/>
-          <w:sz w:val="28"/>
-          <w:szCs w:val="28"/>
-          <w:lang w:eastAsia="en-US"/>
-        </w:rPr>
-        <w:t xml:space="preserve"> feeds</w:t>
+        <w:t xml:space="preserve"> and upload to SystemLink feeds</w:t>
       </w:r>
       <w:r>
         <w:rPr>
@@ -872,7 +852,7 @@
         </w:rPr>
       </w:pPr>
       <w:bookmarkStart w:id="2" w:name="_Toc162019586"/>
-      <w:bookmarkStart w:id="3" w:name="_Toc171893279"/>
+      <w:bookmarkStart w:id="3" w:name="_Toc171952336"/>
       <w:r>
         <w:rPr>
           <w:rFonts w:ascii="Source Sans Pro" w:eastAsia="Source Sans Pro" w:hAnsi="Source Sans Pro" w:cs="Source Sans Pro"/>
@@ -1145,7 +1125,6 @@
                 <w:lang w:eastAsia="en-US"/>
               </w:rPr>
             </w:pPr>
-            <w:proofErr w:type="spellStart"/>
             <w:r>
               <w:rPr>
                 <w:rFonts w:ascii="Source Sans Pro" w:eastAsia="Source Sans Pro" w:hAnsi="Source Sans Pro" w:cs="Source Sans Pro"/>
@@ -1153,17 +1132,7 @@
                 <w:szCs w:val="28"/>
                 <w:lang w:eastAsia="en-US"/>
               </w:rPr>
-              <w:t>NISystemLink</w:t>
-            </w:r>
-            <w:proofErr w:type="spellEnd"/>
-            <w:r>
-              <w:rPr>
-                <w:rFonts w:ascii="Source Sans Pro" w:eastAsia="Source Sans Pro" w:hAnsi="Source Sans Pro" w:cs="Source Sans Pro"/>
-                <w:sz w:val="28"/>
-                <w:szCs w:val="28"/>
-                <w:lang w:eastAsia="en-US"/>
-              </w:rPr>
-              <w:t xml:space="preserve"> Feeds Manager</w:t>
+              <w:t>NISystemLink Feeds Manager</w:t>
             </w:r>
           </w:p>
         </w:tc>
@@ -1213,7 +1182,7 @@
           <w:spacing w:val="-2"/>
         </w:rPr>
       </w:pPr>
-      <w:bookmarkStart w:id="4" w:name="_Toc171893280"/>
+      <w:bookmarkStart w:id="4" w:name="_Toc171952337"/>
       <w:r>
         <w:rPr>
           <w:rFonts w:ascii="Source Sans Pro" w:eastAsia="Source Sans Pro" w:hAnsi="Source Sans Pro" w:cs="Source Sans Pro"/>
@@ -1439,7 +1408,7 @@
         </w:rPr>
       </w:pPr>
       <w:bookmarkStart w:id="5" w:name="_How_to_run?"/>
-      <w:bookmarkStart w:id="6" w:name="_Toc171893281"/>
+      <w:bookmarkStart w:id="6" w:name="_Toc171952338"/>
       <w:bookmarkEnd w:id="5"/>
       <w:r>
         <w:rPr>
@@ -1581,7 +1550,7 @@
           <w:lang w:eastAsia="en-US"/>
         </w:rPr>
       </w:pPr>
-      <w:bookmarkStart w:id="7" w:name="_Toc171893282"/>
+      <w:bookmarkStart w:id="7" w:name="_Toc171952339"/>
       <w:r>
         <w:rPr>
           <w:color w:val="024021"/>
@@ -1622,7 +1591,6 @@
           <w:lang w:eastAsia="en-US"/>
         </w:rPr>
       </w:pPr>
-      <w:proofErr w:type="spellStart"/>
       <w:r>
         <w:rPr>
           <w:rFonts w:ascii="Source Sans Pro" w:eastAsia="Source Sans Pro" w:hAnsi="Source Sans Pro" w:cs="Source Sans Pro"/>
@@ -1630,9 +1598,8 @@
           <w:iCs/>
           <w:lang w:eastAsia="en-US"/>
         </w:rPr>
-        <w:t>ni</w:t>
-      </w:r>
-      <w:proofErr w:type="spellEnd"/>
+        <w:t>ni-measurement-plugin-package-</w:t>
+      </w:r>
       <w:r>
         <w:rPr>
           <w:rFonts w:ascii="Source Sans Pro" w:eastAsia="Source Sans Pro" w:hAnsi="Source Sans Pro" w:cs="Source Sans Pro"/>
@@ -1640,7 +1607,7 @@
           <w:iCs/>
           <w:lang w:eastAsia="en-US"/>
         </w:rPr>
-        <w:t>-measurement-plugin-package-</w:t>
+        <w:t>builder --</w:t>
       </w:r>
       <w:r>
         <w:rPr>
@@ -1649,18 +1616,19 @@
           <w:iCs/>
           <w:lang w:eastAsia="en-US"/>
         </w:rPr>
-        <w:t>builder --</w:t>
-      </w:r>
-      <w:r>
+        <w:t>plugin-dir</w:t>
+      </w:r>
+    </w:p>
+    <w:p>
+      <w:pPr>
+        <w:pStyle w:val="ListParagraph"/>
         <w:rPr>
           <w:rFonts w:ascii="Source Sans Pro" w:eastAsia="Source Sans Pro" w:hAnsi="Source Sans Pro" w:cs="Source Sans Pro"/>
           <w:i/>
           <w:iCs/>
           <w:lang w:eastAsia="en-US"/>
         </w:rPr>
-        <w:t>plugin-</w:t>
-      </w:r>
-      <w:proofErr w:type="spellStart"/>
+      </w:pPr>
       <w:r>
         <w:rPr>
           <w:rFonts w:ascii="Source Sans Pro" w:eastAsia="Source Sans Pro" w:hAnsi="Source Sans Pro" w:cs="Source Sans Pro"/>
@@ -1668,15 +1636,35 @@
           <w:iCs/>
           <w:lang w:eastAsia="en-US"/>
         </w:rPr>
-        <w:t>dir</w:t>
-      </w:r>
-      <w:proofErr w:type="spellEnd"/>
+        <w:t>&lt;measurement_plugin_directory&gt;</w:t>
+      </w:r>
     </w:p>
     <w:p>
       <w:pPr>
         <w:pStyle w:val="ListParagraph"/>
         <w:rPr>
           <w:rFonts w:ascii="Source Sans Pro" w:eastAsia="Source Sans Pro" w:hAnsi="Source Sans Pro" w:cs="Source Sans Pro"/>
+          <w:sz w:val="28"/>
+          <w:szCs w:val="28"/>
+          <w:lang w:eastAsia="en-US"/>
+        </w:rPr>
+      </w:pPr>
+      <w:r>
+        <w:rPr>
+          <w:rFonts w:ascii="Source Sans Pro" w:eastAsia="Source Sans Pro" w:hAnsi="Source Sans Pro" w:cs="Source Sans Pro"/>
+          <w:sz w:val="28"/>
+          <w:szCs w:val="28"/>
+          <w:lang w:eastAsia="en-US"/>
+        </w:rPr>
+        <w:lastRenderedPageBreak/>
+        <w:t>For example,</w:t>
+      </w:r>
+    </w:p>
+    <w:p>
+      <w:pPr>
+        <w:pStyle w:val="ListParagraph"/>
+        <w:rPr>
+          <w:rFonts w:ascii="Source Sans Pro" w:eastAsia="Source Sans Pro" w:hAnsi="Source Sans Pro" w:cs="Source Sans Pro"/>
           <w:i/>
           <w:iCs/>
           <w:lang w:eastAsia="en-US"/>
@@ -1689,9 +1677,19 @@
           <w:iCs/>
           <w:lang w:eastAsia="en-US"/>
         </w:rPr>
-        <w:t>&lt;</w:t>
-      </w:r>
-      <w:proofErr w:type="spellStart"/>
+        <w:t>ni-measurement-plugin-package-builder --plugin-dir</w:t>
+      </w:r>
+    </w:p>
+    <w:p>
+      <w:pPr>
+        <w:pStyle w:val="ListParagraph"/>
+        <w:rPr>
+          <w:rFonts w:ascii="Source Sans Pro" w:eastAsia="Source Sans Pro" w:hAnsi="Source Sans Pro" w:cs="Source Sans Pro"/>
+          <w:sz w:val="28"/>
+          <w:szCs w:val="28"/>
+          <w:lang w:eastAsia="en-US"/>
+        </w:rPr>
+      </w:pPr>
       <w:r>
         <w:rPr>
           <w:rFonts w:ascii="Source Sans Pro" w:eastAsia="Source Sans Pro" w:hAnsi="Source Sans Pro" w:cs="Source Sans Pro"/>
@@ -1699,9 +1697,8 @@
           <w:iCs/>
           <w:lang w:eastAsia="en-US"/>
         </w:rPr>
-        <w:t>measurement_plugin_directory</w:t>
-      </w:r>
-      <w:proofErr w:type="spellEnd"/>
+        <w:t>“C:</w:t>
+      </w:r>
       <w:r>
         <w:rPr>
           <w:rFonts w:ascii="Source Sans Pro" w:eastAsia="Source Sans Pro" w:hAnsi="Source Sans Pro" w:cs="Source Sans Pro"/>
@@ -1709,41 +1706,17 @@
           <w:iCs/>
           <w:lang w:eastAsia="en-US"/>
         </w:rPr>
-        <w:t>&gt;</w:t>
-      </w:r>
-    </w:p>
-    <w:p>
-      <w:pPr>
-        <w:pStyle w:val="ListParagraph"/>
-        <w:rPr>
-          <w:rFonts w:ascii="Source Sans Pro" w:eastAsia="Source Sans Pro" w:hAnsi="Source Sans Pro" w:cs="Source Sans Pro"/>
-          <w:sz w:val="28"/>
-          <w:szCs w:val="28"/>
-          <w:lang w:eastAsia="en-US"/>
-        </w:rPr>
-      </w:pPr>
-      <w:r>
-        <w:rPr>
-          <w:rFonts w:ascii="Source Sans Pro" w:eastAsia="Source Sans Pro" w:hAnsi="Source Sans Pro" w:cs="Source Sans Pro"/>
-          <w:sz w:val="28"/>
-          <w:szCs w:val="28"/>
-          <w:lang w:eastAsia="en-US"/>
-        </w:rPr>
-        <w:lastRenderedPageBreak/>
-        <w:t>For example,</w:t>
-      </w:r>
-    </w:p>
-    <w:p>
-      <w:pPr>
-        <w:pStyle w:val="ListParagraph"/>
+        <w:t>/</w:t>
+      </w:r>
+      <w:r>
         <w:rPr>
           <w:rFonts w:ascii="Source Sans Pro" w:eastAsia="Source Sans Pro" w:hAnsi="Source Sans Pro" w:cs="Source Sans Pro"/>
           <w:i/>
           <w:iCs/>
           <w:lang w:eastAsia="en-US"/>
         </w:rPr>
-      </w:pPr>
-      <w:proofErr w:type="spellStart"/>
+        <w:t>Users</w:t>
+      </w:r>
       <w:r>
         <w:rPr>
           <w:rFonts w:ascii="Source Sans Pro" w:eastAsia="Source Sans Pro" w:hAnsi="Source Sans Pro" w:cs="Source Sans Pro"/>
@@ -1751,9 +1724,8 @@
           <w:iCs/>
           <w:lang w:eastAsia="en-US"/>
         </w:rPr>
-        <w:t>ni</w:t>
-      </w:r>
-      <w:proofErr w:type="spellEnd"/>
+        <w:t>/examples/</w:t>
+      </w:r>
       <w:r>
         <w:rPr>
           <w:rFonts w:ascii="Source Sans Pro" w:eastAsia="Source Sans Pro" w:hAnsi="Source Sans Pro" w:cs="Source Sans Pro"/>
@@ -1761,85 +1733,7 @@
           <w:iCs/>
           <w:lang w:eastAsia="en-US"/>
         </w:rPr>
-        <w:t>-measurement-plugin-package-builder --plugin-</w:t>
-      </w:r>
-      <w:proofErr w:type="spellStart"/>
-      <w:r>
-        <w:rPr>
-          <w:rFonts w:ascii="Source Sans Pro" w:eastAsia="Source Sans Pro" w:hAnsi="Source Sans Pro" w:cs="Source Sans Pro"/>
-          <w:i/>
-          <w:iCs/>
-          <w:lang w:eastAsia="en-US"/>
-        </w:rPr>
-        <w:t>dir</w:t>
-      </w:r>
-      <w:proofErr w:type="spellEnd"/>
-    </w:p>
-    <w:p>
-      <w:pPr>
-        <w:pStyle w:val="ListParagraph"/>
-        <w:rPr>
-          <w:rFonts w:ascii="Source Sans Pro" w:eastAsia="Source Sans Pro" w:hAnsi="Source Sans Pro" w:cs="Source Sans Pro"/>
-          <w:sz w:val="28"/>
-          <w:szCs w:val="28"/>
-          <w:lang w:eastAsia="en-US"/>
-        </w:rPr>
-      </w:pPr>
-      <w:r>
-        <w:rPr>
-          <w:rFonts w:ascii="Source Sans Pro" w:eastAsia="Source Sans Pro" w:hAnsi="Source Sans Pro" w:cs="Source Sans Pro"/>
-          <w:i/>
-          <w:iCs/>
-          <w:lang w:eastAsia="en-US"/>
-        </w:rPr>
-        <w:t>“C:</w:t>
-      </w:r>
-      <w:r>
-        <w:rPr>
-          <w:rFonts w:ascii="Source Sans Pro" w:eastAsia="Source Sans Pro" w:hAnsi="Source Sans Pro" w:cs="Source Sans Pro"/>
-          <w:i/>
-          <w:iCs/>
-          <w:lang w:eastAsia="en-US"/>
-        </w:rPr>
-        <w:t>/</w:t>
-      </w:r>
-      <w:r>
-        <w:rPr>
-          <w:rFonts w:ascii="Source Sans Pro" w:eastAsia="Source Sans Pro" w:hAnsi="Source Sans Pro" w:cs="Source Sans Pro"/>
-          <w:i/>
-          <w:iCs/>
-          <w:lang w:eastAsia="en-US"/>
-        </w:rPr>
-        <w:t>Users</w:t>
-      </w:r>
-      <w:r>
-        <w:rPr>
-          <w:rFonts w:ascii="Source Sans Pro" w:eastAsia="Source Sans Pro" w:hAnsi="Source Sans Pro" w:cs="Source Sans Pro"/>
-          <w:i/>
-          <w:iCs/>
-          <w:lang w:eastAsia="en-US"/>
-        </w:rPr>
-        <w:t>/examples/</w:t>
-      </w:r>
-      <w:proofErr w:type="spellStart"/>
-      <w:r>
-        <w:rPr>
-          <w:rFonts w:ascii="Source Sans Pro" w:eastAsia="Source Sans Pro" w:hAnsi="Source Sans Pro" w:cs="Source Sans Pro"/>
-          <w:i/>
-          <w:iCs/>
-          <w:lang w:eastAsia="en-US"/>
-        </w:rPr>
-        <w:t>sample_measurement</w:t>
-      </w:r>
-      <w:proofErr w:type="spellEnd"/>
-      <w:r>
-        <w:rPr>
-          <w:rFonts w:ascii="Source Sans Pro" w:eastAsia="Source Sans Pro" w:hAnsi="Source Sans Pro" w:cs="Source Sans Pro"/>
-          <w:i/>
-          <w:iCs/>
-          <w:lang w:eastAsia="en-US"/>
-        </w:rPr>
-        <w:t>”</w:t>
+        <w:t>sample_measurement”</w:t>
       </w:r>
     </w:p>
     <w:p>
@@ -1876,7 +1770,6 @@
           <w:lang w:eastAsia="en-US"/>
         </w:rPr>
       </w:pPr>
-      <w:proofErr w:type="spellStart"/>
       <w:r>
         <w:rPr>
           <w:rFonts w:ascii="Source Sans Pro" w:eastAsia="Source Sans Pro" w:hAnsi="Source Sans Pro" w:cs="Source Sans Pro"/>
@@ -1884,19 +1777,19 @@
           <w:iCs/>
           <w:lang w:eastAsia="en-US"/>
         </w:rPr>
-        <w:t>ni</w:t>
-      </w:r>
-      <w:proofErr w:type="spellEnd"/>
-      <w:r>
+        <w:t>ni-measurement-plugin-package-builder --base-dir</w:t>
+      </w:r>
+    </w:p>
+    <w:p>
+      <w:pPr>
+        <w:pStyle w:val="ListParagraph"/>
         <w:rPr>
           <w:rFonts w:ascii="Source Sans Pro" w:eastAsia="Source Sans Pro" w:hAnsi="Source Sans Pro" w:cs="Source Sans Pro"/>
           <w:i/>
           <w:iCs/>
           <w:lang w:eastAsia="en-US"/>
         </w:rPr>
-        <w:t>-measurement-plugin-package-builder --base-</w:t>
-      </w:r>
-      <w:proofErr w:type="spellStart"/>
+      </w:pPr>
       <w:r>
         <w:rPr>
           <w:rFonts w:ascii="Source Sans Pro" w:eastAsia="Source Sans Pro" w:hAnsi="Source Sans Pro" w:cs="Source Sans Pro"/>
@@ -1904,15 +1797,57 @@
           <w:iCs/>
           <w:lang w:eastAsia="en-US"/>
         </w:rPr>
-        <w:t>dir</w:t>
-      </w:r>
-      <w:proofErr w:type="spellEnd"/>
+        <w:t>&lt;measurement_plugin_base_directory&gt; --selected-meas-plugin</w:t>
+      </w:r>
+      <w:r>
+        <w:rPr>
+          <w:rFonts w:ascii="Source Sans Pro" w:eastAsia="Source Sans Pro" w:hAnsi="Source Sans Pro" w:cs="Source Sans Pro"/>
+          <w:i/>
+          <w:iCs/>
+          <w:lang w:eastAsia="en-US"/>
+        </w:rPr>
+        <w:t xml:space="preserve">s </w:t>
+      </w:r>
+      <w:r>
+        <w:rPr>
+          <w:rFonts w:ascii="Source Sans Pro" w:eastAsia="Source Sans Pro" w:hAnsi="Source Sans Pro" w:cs="Source Sans Pro"/>
+          <w:i/>
+          <w:iCs/>
+          <w:lang w:eastAsia="en-US"/>
+        </w:rPr>
+        <w:t>&lt;list_of_comma_separated_meas_plugins&gt;</w:t>
+      </w:r>
     </w:p>
     <w:p>
       <w:pPr>
         <w:pStyle w:val="ListParagraph"/>
         <w:rPr>
           <w:rFonts w:ascii="Source Sans Pro" w:eastAsia="Source Sans Pro" w:hAnsi="Source Sans Pro" w:cs="Source Sans Pro"/>
+          <w:lang w:eastAsia="en-US"/>
+        </w:rPr>
+      </w:pPr>
+      <w:r>
+        <w:rPr>
+          <w:rFonts w:ascii="Source Sans Pro" w:eastAsia="Source Sans Pro" w:hAnsi="Source Sans Pro" w:cs="Source Sans Pro"/>
+          <w:sz w:val="28"/>
+          <w:szCs w:val="28"/>
+          <w:lang w:eastAsia="en-US"/>
+        </w:rPr>
+        <w:t>For example</w:t>
+      </w:r>
+      <w:r>
+        <w:rPr>
+          <w:rFonts w:ascii="Source Sans Pro" w:eastAsia="Source Sans Pro" w:hAnsi="Source Sans Pro" w:cs="Source Sans Pro"/>
+          <w:lang w:eastAsia="en-US"/>
+        </w:rPr>
+        <w:t>,</w:t>
+      </w:r>
+    </w:p>
+    <w:p>
+      <w:pPr>
+        <w:pStyle w:val="ListParagraph"/>
+        <w:rPr>
+          <w:rFonts w:ascii="Source Sans Pro" w:eastAsia="Source Sans Pro" w:hAnsi="Source Sans Pro" w:cs="Source Sans Pro"/>
           <w:i/>
           <w:iCs/>
           <w:lang w:eastAsia="en-US"/>
@@ -1925,19 +1860,19 @@
           <w:iCs/>
           <w:lang w:eastAsia="en-US"/>
         </w:rPr>
-        <w:t>&lt;</w:t>
-      </w:r>
-      <w:proofErr w:type="spellStart"/>
-      <w:r>
+        <w:t>ni-measurement-plugin-package-builder --base-dir</w:t>
+      </w:r>
+    </w:p>
+    <w:p>
+      <w:pPr>
+        <w:pStyle w:val="ListParagraph"/>
         <w:rPr>
           <w:rFonts w:ascii="Source Sans Pro" w:eastAsia="Source Sans Pro" w:hAnsi="Source Sans Pro" w:cs="Source Sans Pro"/>
           <w:i/>
           <w:iCs/>
           <w:lang w:eastAsia="en-US"/>
         </w:rPr>
-        <w:t>measurement_plugin_base_directory</w:t>
-      </w:r>
-      <w:proofErr w:type="spellEnd"/>
+      </w:pPr>
       <w:r>
         <w:rPr>
           <w:rFonts w:ascii="Source Sans Pro" w:eastAsia="Source Sans Pro" w:hAnsi="Source Sans Pro" w:cs="Source Sans Pro"/>
@@ -1945,9 +1880,8 @@
           <w:iCs/>
           <w:lang w:eastAsia="en-US"/>
         </w:rPr>
-        <w:t>&gt; --selected-</w:t>
-      </w:r>
-      <w:proofErr w:type="spellStart"/>
+        <w:t>“C:</w:t>
+      </w:r>
       <w:r>
         <w:rPr>
           <w:rFonts w:ascii="Source Sans Pro" w:eastAsia="Source Sans Pro" w:hAnsi="Source Sans Pro" w:cs="Source Sans Pro"/>
@@ -1955,9 +1889,8 @@
           <w:iCs/>
           <w:lang w:eastAsia="en-US"/>
         </w:rPr>
-        <w:t>meas</w:t>
-      </w:r>
-      <w:proofErr w:type="spellEnd"/>
+        <w:t>/</w:t>
+      </w:r>
       <w:r>
         <w:rPr>
           <w:rFonts w:ascii="Source Sans Pro" w:eastAsia="Source Sans Pro" w:hAnsi="Source Sans Pro" w:cs="Source Sans Pro"/>
@@ -1965,7 +1898,7 @@
           <w:iCs/>
           <w:lang w:eastAsia="en-US"/>
         </w:rPr>
-        <w:t>-plugin</w:t>
+        <w:t>Users</w:t>
       </w:r>
       <w:r>
         <w:rPr>
@@ -1974,7 +1907,7 @@
           <w:iCs/>
           <w:lang w:eastAsia="en-US"/>
         </w:rPr>
-        <w:t xml:space="preserve">s </w:t>
+        <w:t>/</w:t>
       </w:r>
       <w:r>
         <w:rPr>
@@ -1983,190 +1916,7 @@
           <w:iCs/>
           <w:lang w:eastAsia="en-US"/>
         </w:rPr>
-        <w:t>&lt;</w:t>
-      </w:r>
-      <w:proofErr w:type="spellStart"/>
-      <w:r>
-        <w:rPr>
-          <w:rFonts w:ascii="Source Sans Pro" w:eastAsia="Source Sans Pro" w:hAnsi="Source Sans Pro" w:cs="Source Sans Pro"/>
-          <w:i/>
-          <w:iCs/>
-          <w:lang w:eastAsia="en-US"/>
-        </w:rPr>
-        <w:t>list_of_comma_separated_meas_plugins</w:t>
-      </w:r>
-      <w:proofErr w:type="spellEnd"/>
-      <w:r>
-        <w:rPr>
-          <w:rFonts w:ascii="Source Sans Pro" w:eastAsia="Source Sans Pro" w:hAnsi="Source Sans Pro" w:cs="Source Sans Pro"/>
-          <w:i/>
-          <w:iCs/>
-          <w:lang w:eastAsia="en-US"/>
-        </w:rPr>
-        <w:t>&gt;</w:t>
-      </w:r>
-    </w:p>
-    <w:p>
-      <w:pPr>
-        <w:pStyle w:val="ListParagraph"/>
-        <w:rPr>
-          <w:rFonts w:ascii="Source Sans Pro" w:eastAsia="Source Sans Pro" w:hAnsi="Source Sans Pro" w:cs="Source Sans Pro"/>
-          <w:lang w:eastAsia="en-US"/>
-        </w:rPr>
-      </w:pPr>
-      <w:r>
-        <w:rPr>
-          <w:rFonts w:ascii="Source Sans Pro" w:eastAsia="Source Sans Pro" w:hAnsi="Source Sans Pro" w:cs="Source Sans Pro"/>
-          <w:sz w:val="28"/>
-          <w:szCs w:val="28"/>
-          <w:lang w:eastAsia="en-US"/>
-        </w:rPr>
-        <w:t>For example</w:t>
-      </w:r>
-      <w:r>
-        <w:rPr>
-          <w:rFonts w:ascii="Source Sans Pro" w:eastAsia="Source Sans Pro" w:hAnsi="Source Sans Pro" w:cs="Source Sans Pro"/>
-          <w:lang w:eastAsia="en-US"/>
-        </w:rPr>
-        <w:t>,</w:t>
-      </w:r>
-    </w:p>
-    <w:p>
-      <w:pPr>
-        <w:pStyle w:val="ListParagraph"/>
-        <w:rPr>
-          <w:rFonts w:ascii="Source Sans Pro" w:eastAsia="Source Sans Pro" w:hAnsi="Source Sans Pro" w:cs="Source Sans Pro"/>
-          <w:i/>
-          <w:iCs/>
-          <w:lang w:eastAsia="en-US"/>
-        </w:rPr>
-      </w:pPr>
-      <w:proofErr w:type="spellStart"/>
-      <w:r>
-        <w:rPr>
-          <w:rFonts w:ascii="Source Sans Pro" w:eastAsia="Source Sans Pro" w:hAnsi="Source Sans Pro" w:cs="Source Sans Pro"/>
-          <w:i/>
-          <w:iCs/>
-          <w:lang w:eastAsia="en-US"/>
-        </w:rPr>
-        <w:t>ni</w:t>
-      </w:r>
-      <w:proofErr w:type="spellEnd"/>
-      <w:r>
-        <w:rPr>
-          <w:rFonts w:ascii="Source Sans Pro" w:eastAsia="Source Sans Pro" w:hAnsi="Source Sans Pro" w:cs="Source Sans Pro"/>
-          <w:i/>
-          <w:iCs/>
-          <w:lang w:eastAsia="en-US"/>
-        </w:rPr>
-        <w:t>-measurement-plugin-package-builder --base-</w:t>
-      </w:r>
-      <w:proofErr w:type="spellStart"/>
-      <w:r>
-        <w:rPr>
-          <w:rFonts w:ascii="Source Sans Pro" w:eastAsia="Source Sans Pro" w:hAnsi="Source Sans Pro" w:cs="Source Sans Pro"/>
-          <w:i/>
-          <w:iCs/>
-          <w:lang w:eastAsia="en-US"/>
-        </w:rPr>
-        <w:t>dir</w:t>
-      </w:r>
-      <w:proofErr w:type="spellEnd"/>
-    </w:p>
-    <w:p>
-      <w:pPr>
-        <w:pStyle w:val="ListParagraph"/>
-        <w:rPr>
-          <w:rFonts w:ascii="Source Sans Pro" w:eastAsia="Source Sans Pro" w:hAnsi="Source Sans Pro" w:cs="Source Sans Pro"/>
-          <w:i/>
-          <w:iCs/>
-          <w:lang w:eastAsia="en-US"/>
-        </w:rPr>
-      </w:pPr>
-      <w:r>
-        <w:rPr>
-          <w:rFonts w:ascii="Source Sans Pro" w:eastAsia="Source Sans Pro" w:hAnsi="Source Sans Pro" w:cs="Source Sans Pro"/>
-          <w:i/>
-          <w:iCs/>
-          <w:lang w:eastAsia="en-US"/>
-        </w:rPr>
-        <w:t>“C:</w:t>
-      </w:r>
-      <w:r>
-        <w:rPr>
-          <w:rFonts w:ascii="Source Sans Pro" w:eastAsia="Source Sans Pro" w:hAnsi="Source Sans Pro" w:cs="Source Sans Pro"/>
-          <w:i/>
-          <w:iCs/>
-          <w:lang w:eastAsia="en-US"/>
-        </w:rPr>
-        <w:t>/</w:t>
-      </w:r>
-      <w:r>
-        <w:rPr>
-          <w:rFonts w:ascii="Source Sans Pro" w:eastAsia="Source Sans Pro" w:hAnsi="Source Sans Pro" w:cs="Source Sans Pro"/>
-          <w:i/>
-          <w:iCs/>
-          <w:lang w:eastAsia="en-US"/>
-        </w:rPr>
-        <w:t>Users</w:t>
-      </w:r>
-      <w:r>
-        <w:rPr>
-          <w:rFonts w:ascii="Source Sans Pro" w:eastAsia="Source Sans Pro" w:hAnsi="Source Sans Pro" w:cs="Source Sans Pro"/>
-          <w:i/>
-          <w:iCs/>
-          <w:lang w:eastAsia="en-US"/>
-        </w:rPr>
-        <w:t>/</w:t>
-      </w:r>
-      <w:r>
-        <w:rPr>
-          <w:rFonts w:ascii="Source Sans Pro" w:eastAsia="Source Sans Pro" w:hAnsi="Source Sans Pro" w:cs="Source Sans Pro"/>
-          <w:i/>
-          <w:iCs/>
-          <w:lang w:eastAsia="en-US"/>
-        </w:rPr>
-        <w:t>examples” --selected-</w:t>
-      </w:r>
-      <w:proofErr w:type="spellStart"/>
-      <w:r>
-        <w:rPr>
-          <w:rFonts w:ascii="Source Sans Pro" w:eastAsia="Source Sans Pro" w:hAnsi="Source Sans Pro" w:cs="Source Sans Pro"/>
-          <w:i/>
-          <w:iCs/>
-          <w:lang w:eastAsia="en-US"/>
-        </w:rPr>
-        <w:t>meas</w:t>
-      </w:r>
-      <w:proofErr w:type="spellEnd"/>
-      <w:r>
-        <w:rPr>
-          <w:rFonts w:ascii="Source Sans Pro" w:eastAsia="Source Sans Pro" w:hAnsi="Source Sans Pro" w:cs="Source Sans Pro"/>
-          <w:i/>
-          <w:iCs/>
-          <w:lang w:eastAsia="en-US"/>
-        </w:rPr>
-        <w:t>-plugins “</w:t>
-      </w:r>
-      <w:proofErr w:type="spellStart"/>
-      <w:r>
-        <w:rPr>
-          <w:rFonts w:ascii="Source Sans Pro" w:eastAsia="Source Sans Pro" w:hAnsi="Source Sans Pro" w:cs="Source Sans Pro"/>
-          <w:i/>
-          <w:iCs/>
-          <w:lang w:eastAsia="en-US"/>
-        </w:rPr>
-        <w:t>sample_measurement,test_measurement</w:t>
-      </w:r>
-      <w:proofErr w:type="spellEnd"/>
-      <w:r>
-        <w:rPr>
-          <w:rFonts w:ascii="Source Sans Pro" w:eastAsia="Source Sans Pro" w:hAnsi="Source Sans Pro" w:cs="Source Sans Pro"/>
-          <w:i/>
-          <w:iCs/>
-          <w:lang w:eastAsia="en-US"/>
-        </w:rPr>
-        <w:t>”</w:t>
+        <w:t>examples” --selected-meas-plugins “sample_measurement,test_measurement”</w:t>
       </w:r>
     </w:p>
     <w:p>
@@ -2192,27 +1942,7 @@
           <w:szCs w:val="28"/>
           <w:lang w:eastAsia="en-US"/>
         </w:rPr>
-        <w:t xml:space="preserve">To upload the single measurement package to </w:t>
-      </w:r>
-      <w:proofErr w:type="spellStart"/>
-      <w:r>
-        <w:rPr>
-          <w:rFonts w:ascii="Source Sans Pro" w:eastAsia="Source Sans Pro" w:hAnsi="Source Sans Pro" w:cs="Source Sans Pro"/>
-          <w:sz w:val="28"/>
-          <w:szCs w:val="28"/>
-          <w:lang w:eastAsia="en-US"/>
-        </w:rPr>
-        <w:t>systemlink</w:t>
-      </w:r>
-      <w:proofErr w:type="spellEnd"/>
-      <w:r>
-        <w:rPr>
-          <w:rFonts w:ascii="Source Sans Pro" w:eastAsia="Source Sans Pro" w:hAnsi="Source Sans Pro" w:cs="Source Sans Pro"/>
-          <w:sz w:val="28"/>
-          <w:szCs w:val="28"/>
-          <w:lang w:eastAsia="en-US"/>
-        </w:rPr>
-        <w:t xml:space="preserve">, </w:t>
+        <w:t xml:space="preserve">To upload the single measurement package to systemlink, </w:t>
       </w:r>
       <w:r>
         <w:rPr>
@@ -2250,19 +1980,51 @@
           <w:iCs/>
           <w:lang w:eastAsia="en-US"/>
         </w:rPr>
-        <w:t xml:space="preserve"> </w:t>
-      </w:r>
-      <w:proofErr w:type="spellStart"/>
-      <w:r>
+        <w:t xml:space="preserve"> ni-measurement-plugin-package-builder --plugin-dir &lt;measurement_plugin_directory&gt; --upload-packages --api-url &lt;systemlink_api_url&gt; --api-key &lt;systemlink_api_key&gt; --workspace &lt;workspace_name&gt; --feed-name &lt;name_of_the_feed&gt;</w:t>
+      </w:r>
+    </w:p>
+    <w:p>
+      <w:pPr>
+        <w:pStyle w:val="ListParagraph"/>
+        <w:rPr>
+          <w:rFonts w:ascii="Source Sans Pro" w:eastAsia="Source Sans Pro" w:hAnsi="Source Sans Pro" w:cs="Source Sans Pro"/>
+          <w:lang w:eastAsia="en-US"/>
+        </w:rPr>
+      </w:pPr>
+      <w:r>
+        <w:rPr>
+          <w:rFonts w:ascii="Source Sans Pro" w:eastAsia="Source Sans Pro" w:hAnsi="Source Sans Pro" w:cs="Source Sans Pro"/>
+          <w:lang w:eastAsia="en-US"/>
+        </w:rPr>
+        <w:t xml:space="preserve">  </w:t>
+      </w:r>
+      <w:r>
+        <w:rPr>
+          <w:rFonts w:ascii="Source Sans Pro" w:eastAsia="Source Sans Pro" w:hAnsi="Source Sans Pro" w:cs="Source Sans Pro"/>
+          <w:sz w:val="28"/>
+          <w:szCs w:val="28"/>
+          <w:lang w:eastAsia="en-US"/>
+        </w:rPr>
+        <w:t>For example</w:t>
+      </w:r>
+      <w:r>
+        <w:rPr>
+          <w:rFonts w:ascii="Source Sans Pro" w:eastAsia="Source Sans Pro" w:hAnsi="Source Sans Pro" w:cs="Source Sans Pro"/>
+          <w:lang w:eastAsia="en-US"/>
+        </w:rPr>
+        <w:t>,</w:t>
+      </w:r>
+    </w:p>
+    <w:p>
+      <w:pPr>
+        <w:pStyle w:val="ListParagraph"/>
         <w:rPr>
           <w:rFonts w:ascii="Source Sans Pro" w:eastAsia="Source Sans Pro" w:hAnsi="Source Sans Pro" w:cs="Source Sans Pro"/>
           <w:i/>
           <w:iCs/>
           <w:lang w:eastAsia="en-US"/>
         </w:rPr>
-        <w:t>ni</w:t>
-      </w:r>
-      <w:proofErr w:type="spellEnd"/>
+      </w:pPr>
       <w:r>
         <w:rPr>
           <w:rFonts w:ascii="Source Sans Pro" w:eastAsia="Source Sans Pro" w:hAnsi="Source Sans Pro" w:cs="Source Sans Pro"/>
@@ -2270,9 +2032,8 @@
           <w:iCs/>
           <w:lang w:eastAsia="en-US"/>
         </w:rPr>
-        <w:t>-measurement-plugin-package-builder --plugin-</w:t>
-      </w:r>
-      <w:proofErr w:type="spellStart"/>
+        <w:t xml:space="preserve"> </w:t>
+      </w:r>
       <w:r>
         <w:rPr>
           <w:rFonts w:ascii="Source Sans Pro" w:eastAsia="Source Sans Pro" w:hAnsi="Source Sans Pro" w:cs="Source Sans Pro"/>
@@ -2280,329 +2041,7 @@
           <w:iCs/>
           <w:lang w:eastAsia="en-US"/>
         </w:rPr>
-        <w:t>dir</w:t>
-      </w:r>
-      <w:proofErr w:type="spellEnd"/>
-      <w:r>
-        <w:rPr>
-          <w:rFonts w:ascii="Source Sans Pro" w:eastAsia="Source Sans Pro" w:hAnsi="Source Sans Pro" w:cs="Source Sans Pro"/>
-          <w:i/>
-          <w:iCs/>
-          <w:lang w:eastAsia="en-US"/>
-        </w:rPr>
-        <w:t xml:space="preserve"> &lt;</w:t>
-      </w:r>
-      <w:proofErr w:type="spellStart"/>
-      <w:r>
-        <w:rPr>
-          <w:rFonts w:ascii="Source Sans Pro" w:eastAsia="Source Sans Pro" w:hAnsi="Source Sans Pro" w:cs="Source Sans Pro"/>
-          <w:i/>
-          <w:iCs/>
-          <w:lang w:eastAsia="en-US"/>
-        </w:rPr>
-        <w:t>measurement_plugin_directory</w:t>
-      </w:r>
-      <w:proofErr w:type="spellEnd"/>
-      <w:r>
-        <w:rPr>
-          <w:rFonts w:ascii="Source Sans Pro" w:eastAsia="Source Sans Pro" w:hAnsi="Source Sans Pro" w:cs="Source Sans Pro"/>
-          <w:i/>
-          <w:iCs/>
-          <w:lang w:eastAsia="en-US"/>
-        </w:rPr>
-        <w:t>&gt; --upload-packages --</w:t>
-      </w:r>
-      <w:proofErr w:type="spellStart"/>
-      <w:r>
-        <w:rPr>
-          <w:rFonts w:ascii="Source Sans Pro" w:eastAsia="Source Sans Pro" w:hAnsi="Source Sans Pro" w:cs="Source Sans Pro"/>
-          <w:i/>
-          <w:iCs/>
-          <w:lang w:eastAsia="en-US"/>
-        </w:rPr>
-        <w:t>api-url</w:t>
-      </w:r>
-      <w:proofErr w:type="spellEnd"/>
-      <w:r>
-        <w:rPr>
-          <w:rFonts w:ascii="Source Sans Pro" w:eastAsia="Source Sans Pro" w:hAnsi="Source Sans Pro" w:cs="Source Sans Pro"/>
-          <w:i/>
-          <w:iCs/>
-          <w:lang w:eastAsia="en-US"/>
-        </w:rPr>
-        <w:t xml:space="preserve"> &lt;</w:t>
-      </w:r>
-      <w:proofErr w:type="spellStart"/>
-      <w:r>
-        <w:rPr>
-          <w:rFonts w:ascii="Source Sans Pro" w:eastAsia="Source Sans Pro" w:hAnsi="Source Sans Pro" w:cs="Source Sans Pro"/>
-          <w:i/>
-          <w:iCs/>
-          <w:lang w:eastAsia="en-US"/>
-        </w:rPr>
-        <w:t>systemlink_api_url</w:t>
-      </w:r>
-      <w:proofErr w:type="spellEnd"/>
-      <w:r>
-        <w:rPr>
-          <w:rFonts w:ascii="Source Sans Pro" w:eastAsia="Source Sans Pro" w:hAnsi="Source Sans Pro" w:cs="Source Sans Pro"/>
-          <w:i/>
-          <w:iCs/>
-          <w:lang w:eastAsia="en-US"/>
-        </w:rPr>
-        <w:t>&gt; --</w:t>
-      </w:r>
-      <w:proofErr w:type="spellStart"/>
-      <w:r>
-        <w:rPr>
-          <w:rFonts w:ascii="Source Sans Pro" w:eastAsia="Source Sans Pro" w:hAnsi="Source Sans Pro" w:cs="Source Sans Pro"/>
-          <w:i/>
-          <w:iCs/>
-          <w:lang w:eastAsia="en-US"/>
-        </w:rPr>
-        <w:t>api</w:t>
-      </w:r>
-      <w:proofErr w:type="spellEnd"/>
-      <w:r>
-        <w:rPr>
-          <w:rFonts w:ascii="Source Sans Pro" w:eastAsia="Source Sans Pro" w:hAnsi="Source Sans Pro" w:cs="Source Sans Pro"/>
-          <w:i/>
-          <w:iCs/>
-          <w:lang w:eastAsia="en-US"/>
-        </w:rPr>
-        <w:t>-key &lt;</w:t>
-      </w:r>
-      <w:proofErr w:type="spellStart"/>
-      <w:r>
-        <w:rPr>
-          <w:rFonts w:ascii="Source Sans Pro" w:eastAsia="Source Sans Pro" w:hAnsi="Source Sans Pro" w:cs="Source Sans Pro"/>
-          <w:i/>
-          <w:iCs/>
-          <w:lang w:eastAsia="en-US"/>
-        </w:rPr>
-        <w:t>systemlink_api_key</w:t>
-      </w:r>
-      <w:proofErr w:type="spellEnd"/>
-      <w:r>
-        <w:rPr>
-          <w:rFonts w:ascii="Source Sans Pro" w:eastAsia="Source Sans Pro" w:hAnsi="Source Sans Pro" w:cs="Source Sans Pro"/>
-          <w:i/>
-          <w:iCs/>
-          <w:lang w:eastAsia="en-US"/>
-        </w:rPr>
-        <w:t>&gt; --workspace &lt;</w:t>
-      </w:r>
-      <w:proofErr w:type="spellStart"/>
-      <w:r>
-        <w:rPr>
-          <w:rFonts w:ascii="Source Sans Pro" w:eastAsia="Source Sans Pro" w:hAnsi="Source Sans Pro" w:cs="Source Sans Pro"/>
-          <w:i/>
-          <w:iCs/>
-          <w:lang w:eastAsia="en-US"/>
-        </w:rPr>
-        <w:t>workspace_name</w:t>
-      </w:r>
-      <w:proofErr w:type="spellEnd"/>
-      <w:r>
-        <w:rPr>
-          <w:rFonts w:ascii="Source Sans Pro" w:eastAsia="Source Sans Pro" w:hAnsi="Source Sans Pro" w:cs="Source Sans Pro"/>
-          <w:i/>
-          <w:iCs/>
-          <w:lang w:eastAsia="en-US"/>
-        </w:rPr>
-        <w:t>&gt; --feed-name &lt;</w:t>
-      </w:r>
-      <w:proofErr w:type="spellStart"/>
-      <w:r>
-        <w:rPr>
-          <w:rFonts w:ascii="Source Sans Pro" w:eastAsia="Source Sans Pro" w:hAnsi="Source Sans Pro" w:cs="Source Sans Pro"/>
-          <w:i/>
-          <w:iCs/>
-          <w:lang w:eastAsia="en-US"/>
-        </w:rPr>
-        <w:t>name_of_the_feed</w:t>
-      </w:r>
-      <w:proofErr w:type="spellEnd"/>
-      <w:r>
-        <w:rPr>
-          <w:rFonts w:ascii="Source Sans Pro" w:eastAsia="Source Sans Pro" w:hAnsi="Source Sans Pro" w:cs="Source Sans Pro"/>
-          <w:i/>
-          <w:iCs/>
-          <w:lang w:eastAsia="en-US"/>
-        </w:rPr>
-        <w:t>&gt;</w:t>
-      </w:r>
-    </w:p>
-    <w:p>
-      <w:pPr>
-        <w:pStyle w:val="ListParagraph"/>
-        <w:rPr>
-          <w:rFonts w:ascii="Source Sans Pro" w:eastAsia="Source Sans Pro" w:hAnsi="Source Sans Pro" w:cs="Source Sans Pro"/>
-          <w:lang w:eastAsia="en-US"/>
-        </w:rPr>
-      </w:pPr>
-      <w:r>
-        <w:rPr>
-          <w:rFonts w:ascii="Source Sans Pro" w:eastAsia="Source Sans Pro" w:hAnsi="Source Sans Pro" w:cs="Source Sans Pro"/>
-          <w:lang w:eastAsia="en-US"/>
-        </w:rPr>
-        <w:t xml:space="preserve">  </w:t>
-      </w:r>
-      <w:r>
-        <w:rPr>
-          <w:rFonts w:ascii="Source Sans Pro" w:eastAsia="Source Sans Pro" w:hAnsi="Source Sans Pro" w:cs="Source Sans Pro"/>
-          <w:sz w:val="28"/>
-          <w:szCs w:val="28"/>
-          <w:lang w:eastAsia="en-US"/>
-        </w:rPr>
-        <w:t>For example</w:t>
-      </w:r>
-      <w:r>
-        <w:rPr>
-          <w:rFonts w:ascii="Source Sans Pro" w:eastAsia="Source Sans Pro" w:hAnsi="Source Sans Pro" w:cs="Source Sans Pro"/>
-          <w:lang w:eastAsia="en-US"/>
-        </w:rPr>
-        <w:t>,</w:t>
-      </w:r>
-    </w:p>
-    <w:p>
-      <w:pPr>
-        <w:pStyle w:val="ListParagraph"/>
-        <w:rPr>
-          <w:rFonts w:ascii="Source Sans Pro" w:eastAsia="Source Sans Pro" w:hAnsi="Source Sans Pro" w:cs="Source Sans Pro"/>
-          <w:i/>
-          <w:iCs/>
-          <w:lang w:eastAsia="en-US"/>
-        </w:rPr>
-      </w:pPr>
-      <w:r>
-        <w:rPr>
-          <w:rFonts w:ascii="Source Sans Pro" w:eastAsia="Source Sans Pro" w:hAnsi="Source Sans Pro" w:cs="Source Sans Pro"/>
-          <w:i/>
-          <w:iCs/>
-          <w:lang w:eastAsia="en-US"/>
-        </w:rPr>
-        <w:t xml:space="preserve"> </w:t>
-      </w:r>
-      <w:proofErr w:type="spellStart"/>
-      <w:r>
-        <w:rPr>
-          <w:rFonts w:ascii="Source Sans Pro" w:eastAsia="Source Sans Pro" w:hAnsi="Source Sans Pro" w:cs="Source Sans Pro"/>
-          <w:i/>
-          <w:iCs/>
-          <w:lang w:eastAsia="en-US"/>
-        </w:rPr>
-        <w:t>ni</w:t>
-      </w:r>
-      <w:proofErr w:type="spellEnd"/>
-      <w:r>
-        <w:rPr>
-          <w:rFonts w:ascii="Source Sans Pro" w:eastAsia="Source Sans Pro" w:hAnsi="Source Sans Pro" w:cs="Source Sans Pro"/>
-          <w:i/>
-          <w:iCs/>
-          <w:lang w:eastAsia="en-US"/>
-        </w:rPr>
-        <w:t>-measurement-plugin-package-builder --plugin-</w:t>
-      </w:r>
-      <w:proofErr w:type="spellStart"/>
-      <w:r>
-        <w:rPr>
-          <w:rFonts w:ascii="Source Sans Pro" w:eastAsia="Source Sans Pro" w:hAnsi="Source Sans Pro" w:cs="Source Sans Pro"/>
-          <w:i/>
-          <w:iCs/>
-          <w:lang w:eastAsia="en-US"/>
-        </w:rPr>
-        <w:t>dir</w:t>
-      </w:r>
-      <w:proofErr w:type="spellEnd"/>
-      <w:r>
-        <w:rPr>
-          <w:rFonts w:ascii="Source Sans Pro" w:eastAsia="Source Sans Pro" w:hAnsi="Source Sans Pro" w:cs="Source Sans Pro"/>
-          <w:i/>
-          <w:iCs/>
-          <w:lang w:eastAsia="en-US"/>
-        </w:rPr>
-        <w:t xml:space="preserve"> "C:\Users\examples\sample_measurement" --upload-packages --</w:t>
-      </w:r>
-      <w:proofErr w:type="spellStart"/>
-      <w:r>
-        <w:rPr>
-          <w:rFonts w:ascii="Source Sans Pro" w:eastAsia="Source Sans Pro" w:hAnsi="Source Sans Pro" w:cs="Source Sans Pro"/>
-          <w:i/>
-          <w:iCs/>
-          <w:lang w:eastAsia="en-US"/>
-        </w:rPr>
-        <w:t>api-url</w:t>
-      </w:r>
-      <w:proofErr w:type="spellEnd"/>
-      <w:r>
-        <w:rPr>
-          <w:rFonts w:ascii="Source Sans Pro" w:eastAsia="Source Sans Pro" w:hAnsi="Source Sans Pro" w:cs="Source Sans Pro"/>
-          <w:i/>
-          <w:iCs/>
-          <w:lang w:eastAsia="en-US"/>
-        </w:rPr>
-        <w:t xml:space="preserve"> "https://dev-api.lifecyclesolutions.ni.com/" --</w:t>
-      </w:r>
-      <w:proofErr w:type="spellStart"/>
-      <w:r>
-        <w:rPr>
-          <w:rFonts w:ascii="Source Sans Pro" w:eastAsia="Source Sans Pro" w:hAnsi="Source Sans Pro" w:cs="Source Sans Pro"/>
-          <w:i/>
-          <w:iCs/>
-          <w:lang w:eastAsia="en-US"/>
-        </w:rPr>
-        <w:t>api</w:t>
-      </w:r>
-      <w:proofErr w:type="spellEnd"/>
-      <w:r>
-        <w:rPr>
-          <w:rFonts w:ascii="Source Sans Pro" w:eastAsia="Source Sans Pro" w:hAnsi="Source Sans Pro" w:cs="Source Sans Pro"/>
-          <w:i/>
-          <w:iCs/>
-          <w:lang w:eastAsia="en-US"/>
-        </w:rPr>
-        <w:t>-key "123234" --workspace "</w:t>
-      </w:r>
-      <w:proofErr w:type="spellStart"/>
-      <w:r>
-        <w:rPr>
-          <w:rFonts w:ascii="Source Sans Pro" w:eastAsia="Source Sans Pro" w:hAnsi="Source Sans Pro" w:cs="Source Sans Pro"/>
-          <w:i/>
-          <w:iCs/>
-          <w:lang w:eastAsia="en-US"/>
-        </w:rPr>
-        <w:t>sample_workspace</w:t>
-      </w:r>
-      <w:proofErr w:type="spellEnd"/>
-      <w:r>
-        <w:rPr>
-          <w:rFonts w:ascii="Source Sans Pro" w:eastAsia="Source Sans Pro" w:hAnsi="Source Sans Pro" w:cs="Source Sans Pro"/>
-          <w:i/>
-          <w:iCs/>
-          <w:lang w:eastAsia="en-US"/>
-        </w:rPr>
-        <w:t>" --feed-name "</w:t>
-      </w:r>
-      <w:proofErr w:type="spellStart"/>
-      <w:r>
-        <w:rPr>
-          <w:rFonts w:ascii="Source Sans Pro" w:eastAsia="Source Sans Pro" w:hAnsi="Source Sans Pro" w:cs="Source Sans Pro"/>
-          <w:i/>
-          <w:iCs/>
-          <w:lang w:eastAsia="en-US"/>
-        </w:rPr>
-        <w:t>example_feed</w:t>
-      </w:r>
-      <w:proofErr w:type="spellEnd"/>
-      <w:r>
-        <w:rPr>
-          <w:rFonts w:ascii="Source Sans Pro" w:eastAsia="Source Sans Pro" w:hAnsi="Source Sans Pro" w:cs="Source Sans Pro"/>
-          <w:i/>
-          <w:iCs/>
-          <w:lang w:eastAsia="en-US"/>
-        </w:rPr>
-        <w:t>"</w:t>
+        <w:t>ni-measurement-plugin-package-builder --plugin-dir "C:\Users\examples\sample_measurement" --upload-packages --api-url "https://dev-api.lifecyclesolutions.ni.com/" --api-key "123234" --workspace "sample_workspace" --feed-name "example_feed"</w:t>
       </w:r>
     </w:p>
     <w:p>
@@ -2626,27 +2065,7 @@
           <w:szCs w:val="28"/>
           <w:lang w:eastAsia="en-US"/>
         </w:rPr>
-        <w:t xml:space="preserve"> To upload the multiple measurement packages to </w:t>
-      </w:r>
-      <w:proofErr w:type="spellStart"/>
-      <w:r>
-        <w:rPr>
-          <w:rFonts w:ascii="Source Sans Pro" w:eastAsia="Source Sans Pro" w:hAnsi="Source Sans Pro" w:cs="Source Sans Pro"/>
-          <w:sz w:val="28"/>
-          <w:szCs w:val="28"/>
-          <w:lang w:eastAsia="en-US"/>
-        </w:rPr>
-        <w:t>systemlink</w:t>
-      </w:r>
-      <w:proofErr w:type="spellEnd"/>
-      <w:r>
-        <w:rPr>
-          <w:rFonts w:ascii="Source Sans Pro" w:eastAsia="Source Sans Pro" w:hAnsi="Source Sans Pro" w:cs="Source Sans Pro"/>
-          <w:sz w:val="28"/>
-          <w:szCs w:val="28"/>
-          <w:lang w:eastAsia="en-US"/>
-        </w:rPr>
-        <w:t xml:space="preserve">, </w:t>
+        <w:t xml:space="preserve"> To upload the multiple measurement packages to systemlink, </w:t>
       </w:r>
       <w:r>
         <w:rPr>
@@ -2684,29 +2103,46 @@
           <w:iCs/>
           <w:lang w:eastAsia="en-US"/>
         </w:rPr>
-        <w:t xml:space="preserve">    </w:t>
-      </w:r>
-      <w:proofErr w:type="spellStart"/>
-      <w:r>
+        <w:t xml:space="preserve">    ni-measurement-plugin-package-builder --base-dir &lt;measurement_plugin_base_directory&gt; --selected-meas-plugins &lt;list_of_comma_separated_meas_plugins&gt; --upload-packages --api-url &lt;systemlink_api_url&gt; --api-key &lt;systemlink_api_key&gt; --workspace &lt;workspace_name&gt; --feed-name &lt;name_of_the_feed&gt;</w:t>
+      </w:r>
+    </w:p>
+    <w:p>
+      <w:pPr>
+        <w:pStyle w:val="ListParagraph"/>
         <w:rPr>
           <w:rFonts w:ascii="Source Sans Pro" w:eastAsia="Source Sans Pro" w:hAnsi="Source Sans Pro" w:cs="Source Sans Pro"/>
           <w:i/>
           <w:iCs/>
           <w:lang w:eastAsia="en-US"/>
         </w:rPr>
-        <w:t>ni</w:t>
-      </w:r>
-      <w:proofErr w:type="spellEnd"/>
-      <w:r>
+      </w:pPr>
+      <w:r>
+        <w:rPr>
+          <w:rFonts w:ascii="Source Sans Pro" w:eastAsia="Source Sans Pro" w:hAnsi="Source Sans Pro" w:cs="Source Sans Pro"/>
+          <w:sz w:val="28"/>
+          <w:szCs w:val="28"/>
+          <w:lang w:eastAsia="en-US"/>
+        </w:rPr>
+        <w:t>For example</w:t>
+      </w:r>
+      <w:r>
+        <w:rPr>
+          <w:rFonts w:ascii="Source Sans Pro" w:eastAsia="Source Sans Pro" w:hAnsi="Source Sans Pro" w:cs="Source Sans Pro"/>
+          <w:lang w:eastAsia="en-US"/>
+        </w:rPr>
+        <w:t>,</w:t>
+      </w:r>
+    </w:p>
+    <w:p>
+      <w:pPr>
+        <w:pStyle w:val="ListParagraph"/>
         <w:rPr>
           <w:rFonts w:ascii="Source Sans Pro" w:eastAsia="Source Sans Pro" w:hAnsi="Source Sans Pro" w:cs="Source Sans Pro"/>
           <w:i/>
           <w:iCs/>
           <w:lang w:eastAsia="en-US"/>
         </w:rPr>
-        <w:t>-measurement-plugin-package-builder --base-</w:t>
-      </w:r>
-      <w:proofErr w:type="spellStart"/>
+      </w:pPr>
       <w:r>
         <w:rPr>
           <w:rFonts w:ascii="Source Sans Pro" w:eastAsia="Source Sans Pro" w:hAnsi="Source Sans Pro" w:cs="Source Sans Pro"/>
@@ -2714,404 +2150,7 @@
           <w:iCs/>
           <w:lang w:eastAsia="en-US"/>
         </w:rPr>
-        <w:t>dir</w:t>
-      </w:r>
-      <w:proofErr w:type="spellEnd"/>
-      <w:r>
-        <w:rPr>
-          <w:rFonts w:ascii="Source Sans Pro" w:eastAsia="Source Sans Pro" w:hAnsi="Source Sans Pro" w:cs="Source Sans Pro"/>
-          <w:i/>
-          <w:iCs/>
-          <w:lang w:eastAsia="en-US"/>
-        </w:rPr>
-        <w:t xml:space="preserve"> &lt;</w:t>
-      </w:r>
-      <w:proofErr w:type="spellStart"/>
-      <w:r>
-        <w:rPr>
-          <w:rFonts w:ascii="Source Sans Pro" w:eastAsia="Source Sans Pro" w:hAnsi="Source Sans Pro" w:cs="Source Sans Pro"/>
-          <w:i/>
-          <w:iCs/>
-          <w:lang w:eastAsia="en-US"/>
-        </w:rPr>
-        <w:t>measurement_plugin_base_directory</w:t>
-      </w:r>
-      <w:proofErr w:type="spellEnd"/>
-      <w:r>
-        <w:rPr>
-          <w:rFonts w:ascii="Source Sans Pro" w:eastAsia="Source Sans Pro" w:hAnsi="Source Sans Pro" w:cs="Source Sans Pro"/>
-          <w:i/>
-          <w:iCs/>
-          <w:lang w:eastAsia="en-US"/>
-        </w:rPr>
-        <w:t>&gt; --selected-</w:t>
-      </w:r>
-      <w:proofErr w:type="spellStart"/>
-      <w:r>
-        <w:rPr>
-          <w:rFonts w:ascii="Source Sans Pro" w:eastAsia="Source Sans Pro" w:hAnsi="Source Sans Pro" w:cs="Source Sans Pro"/>
-          <w:i/>
-          <w:iCs/>
-          <w:lang w:eastAsia="en-US"/>
-        </w:rPr>
-        <w:t>meas</w:t>
-      </w:r>
-      <w:proofErr w:type="spellEnd"/>
-      <w:r>
-        <w:rPr>
-          <w:rFonts w:ascii="Source Sans Pro" w:eastAsia="Source Sans Pro" w:hAnsi="Source Sans Pro" w:cs="Source Sans Pro"/>
-          <w:i/>
-          <w:iCs/>
-          <w:lang w:eastAsia="en-US"/>
-        </w:rPr>
-        <w:t>-plugins &lt;</w:t>
-      </w:r>
-      <w:proofErr w:type="spellStart"/>
-      <w:r>
-        <w:rPr>
-          <w:rFonts w:ascii="Source Sans Pro" w:eastAsia="Source Sans Pro" w:hAnsi="Source Sans Pro" w:cs="Source Sans Pro"/>
-          <w:i/>
-          <w:iCs/>
-          <w:lang w:eastAsia="en-US"/>
-        </w:rPr>
-        <w:t>list_of_comma_separated_meas_plugins</w:t>
-      </w:r>
-      <w:proofErr w:type="spellEnd"/>
-      <w:r>
-        <w:rPr>
-          <w:rFonts w:ascii="Source Sans Pro" w:eastAsia="Source Sans Pro" w:hAnsi="Source Sans Pro" w:cs="Source Sans Pro"/>
-          <w:i/>
-          <w:iCs/>
-          <w:lang w:eastAsia="en-US"/>
-        </w:rPr>
-        <w:t>&gt; --upload-packages --</w:t>
-      </w:r>
-      <w:proofErr w:type="spellStart"/>
-      <w:r>
-        <w:rPr>
-          <w:rFonts w:ascii="Source Sans Pro" w:eastAsia="Source Sans Pro" w:hAnsi="Source Sans Pro" w:cs="Source Sans Pro"/>
-          <w:i/>
-          <w:iCs/>
-          <w:lang w:eastAsia="en-US"/>
-        </w:rPr>
-        <w:t>api-url</w:t>
-      </w:r>
-      <w:proofErr w:type="spellEnd"/>
-      <w:r>
-        <w:rPr>
-          <w:rFonts w:ascii="Source Sans Pro" w:eastAsia="Source Sans Pro" w:hAnsi="Source Sans Pro" w:cs="Source Sans Pro"/>
-          <w:i/>
-          <w:iCs/>
-          <w:lang w:eastAsia="en-US"/>
-        </w:rPr>
-        <w:t xml:space="preserve"> &lt;</w:t>
-      </w:r>
-      <w:proofErr w:type="spellStart"/>
-      <w:r>
-        <w:rPr>
-          <w:rFonts w:ascii="Source Sans Pro" w:eastAsia="Source Sans Pro" w:hAnsi="Source Sans Pro" w:cs="Source Sans Pro"/>
-          <w:i/>
-          <w:iCs/>
-          <w:lang w:eastAsia="en-US"/>
-        </w:rPr>
-        <w:t>systemlink_api_url</w:t>
-      </w:r>
-      <w:proofErr w:type="spellEnd"/>
-      <w:r>
-        <w:rPr>
-          <w:rFonts w:ascii="Source Sans Pro" w:eastAsia="Source Sans Pro" w:hAnsi="Source Sans Pro" w:cs="Source Sans Pro"/>
-          <w:i/>
-          <w:iCs/>
-          <w:lang w:eastAsia="en-US"/>
-        </w:rPr>
-        <w:t>&gt; --</w:t>
-      </w:r>
-      <w:proofErr w:type="spellStart"/>
-      <w:r>
-        <w:rPr>
-          <w:rFonts w:ascii="Source Sans Pro" w:eastAsia="Source Sans Pro" w:hAnsi="Source Sans Pro" w:cs="Source Sans Pro"/>
-          <w:i/>
-          <w:iCs/>
-          <w:lang w:eastAsia="en-US"/>
-        </w:rPr>
-        <w:t>api</w:t>
-      </w:r>
-      <w:proofErr w:type="spellEnd"/>
-      <w:r>
-        <w:rPr>
-          <w:rFonts w:ascii="Source Sans Pro" w:eastAsia="Source Sans Pro" w:hAnsi="Source Sans Pro" w:cs="Source Sans Pro"/>
-          <w:i/>
-          <w:iCs/>
-          <w:lang w:eastAsia="en-US"/>
-        </w:rPr>
-        <w:t>-key &lt;</w:t>
-      </w:r>
-      <w:proofErr w:type="spellStart"/>
-      <w:r>
-        <w:rPr>
-          <w:rFonts w:ascii="Source Sans Pro" w:eastAsia="Source Sans Pro" w:hAnsi="Source Sans Pro" w:cs="Source Sans Pro"/>
-          <w:i/>
-          <w:iCs/>
-          <w:lang w:eastAsia="en-US"/>
-        </w:rPr>
-        <w:t>systemlink_api_key</w:t>
-      </w:r>
-      <w:proofErr w:type="spellEnd"/>
-      <w:r>
-        <w:rPr>
-          <w:rFonts w:ascii="Source Sans Pro" w:eastAsia="Source Sans Pro" w:hAnsi="Source Sans Pro" w:cs="Source Sans Pro"/>
-          <w:i/>
-          <w:iCs/>
-          <w:lang w:eastAsia="en-US"/>
-        </w:rPr>
-        <w:t>&gt; --workspace &lt;</w:t>
-      </w:r>
-      <w:proofErr w:type="spellStart"/>
-      <w:r>
-        <w:rPr>
-          <w:rFonts w:ascii="Source Sans Pro" w:eastAsia="Source Sans Pro" w:hAnsi="Source Sans Pro" w:cs="Source Sans Pro"/>
-          <w:i/>
-          <w:iCs/>
-          <w:lang w:eastAsia="en-US"/>
-        </w:rPr>
-        <w:t>workspace_name</w:t>
-      </w:r>
-      <w:proofErr w:type="spellEnd"/>
-      <w:r>
-        <w:rPr>
-          <w:rFonts w:ascii="Source Sans Pro" w:eastAsia="Source Sans Pro" w:hAnsi="Source Sans Pro" w:cs="Source Sans Pro"/>
-          <w:i/>
-          <w:iCs/>
-          <w:lang w:eastAsia="en-US"/>
-        </w:rPr>
-        <w:t>&gt; --feed-name &lt;</w:t>
-      </w:r>
-      <w:proofErr w:type="spellStart"/>
-      <w:r>
-        <w:rPr>
-          <w:rFonts w:ascii="Source Sans Pro" w:eastAsia="Source Sans Pro" w:hAnsi="Source Sans Pro" w:cs="Source Sans Pro"/>
-          <w:i/>
-          <w:iCs/>
-          <w:lang w:eastAsia="en-US"/>
-        </w:rPr>
-        <w:t>name_of_the_feed</w:t>
-      </w:r>
-      <w:proofErr w:type="spellEnd"/>
-      <w:r>
-        <w:rPr>
-          <w:rFonts w:ascii="Source Sans Pro" w:eastAsia="Source Sans Pro" w:hAnsi="Source Sans Pro" w:cs="Source Sans Pro"/>
-          <w:i/>
-          <w:iCs/>
-          <w:lang w:eastAsia="en-US"/>
-        </w:rPr>
-        <w:t>&gt;</w:t>
-      </w:r>
-    </w:p>
-    <w:p>
-      <w:pPr>
-        <w:pStyle w:val="ListParagraph"/>
-        <w:rPr>
-          <w:rFonts w:ascii="Source Sans Pro" w:eastAsia="Source Sans Pro" w:hAnsi="Source Sans Pro" w:cs="Source Sans Pro"/>
-          <w:i/>
-          <w:iCs/>
-          <w:lang w:eastAsia="en-US"/>
-        </w:rPr>
-      </w:pPr>
-      <w:r>
-        <w:rPr>
-          <w:rFonts w:ascii="Source Sans Pro" w:eastAsia="Source Sans Pro" w:hAnsi="Source Sans Pro" w:cs="Source Sans Pro"/>
-          <w:sz w:val="28"/>
-          <w:szCs w:val="28"/>
-          <w:lang w:eastAsia="en-US"/>
-        </w:rPr>
-        <w:t>For example</w:t>
-      </w:r>
-      <w:r>
-        <w:rPr>
-          <w:rFonts w:ascii="Source Sans Pro" w:eastAsia="Source Sans Pro" w:hAnsi="Source Sans Pro" w:cs="Source Sans Pro"/>
-          <w:lang w:eastAsia="en-US"/>
-        </w:rPr>
-        <w:t>,</w:t>
-      </w:r>
-    </w:p>
-    <w:p>
-      <w:pPr>
-        <w:pStyle w:val="ListParagraph"/>
-        <w:rPr>
-          <w:rFonts w:ascii="Source Sans Pro" w:eastAsia="Source Sans Pro" w:hAnsi="Source Sans Pro" w:cs="Source Sans Pro"/>
-          <w:i/>
-          <w:iCs/>
-          <w:lang w:eastAsia="en-US"/>
-        </w:rPr>
-      </w:pPr>
-      <w:r>
-        <w:rPr>
-          <w:rFonts w:ascii="Source Sans Pro" w:eastAsia="Source Sans Pro" w:hAnsi="Source Sans Pro" w:cs="Source Sans Pro"/>
-          <w:i/>
-          <w:iCs/>
-          <w:lang w:eastAsia="en-US"/>
-        </w:rPr>
-        <w:t xml:space="preserve"> </w:t>
-      </w:r>
-      <w:proofErr w:type="spellStart"/>
-      <w:r>
-        <w:rPr>
-          <w:rFonts w:ascii="Source Sans Pro" w:eastAsia="Source Sans Pro" w:hAnsi="Source Sans Pro" w:cs="Source Sans Pro"/>
-          <w:i/>
-          <w:iCs/>
-          <w:lang w:eastAsia="en-US"/>
-        </w:rPr>
-        <w:t>ni</w:t>
-      </w:r>
-      <w:proofErr w:type="spellEnd"/>
-      <w:r>
-        <w:rPr>
-          <w:rFonts w:ascii="Source Sans Pro" w:eastAsia="Source Sans Pro" w:hAnsi="Source Sans Pro" w:cs="Source Sans Pro"/>
-          <w:i/>
-          <w:iCs/>
-          <w:lang w:eastAsia="en-US"/>
-        </w:rPr>
-        <w:t>-measurement-plugin-package-builder --base-</w:t>
-      </w:r>
-      <w:proofErr w:type="spellStart"/>
-      <w:r>
-        <w:rPr>
-          <w:rFonts w:ascii="Source Sans Pro" w:eastAsia="Source Sans Pro" w:hAnsi="Source Sans Pro" w:cs="Source Sans Pro"/>
-          <w:i/>
-          <w:iCs/>
-          <w:lang w:eastAsia="en-US"/>
-        </w:rPr>
-        <w:t>dir</w:t>
-      </w:r>
-      <w:proofErr w:type="spellEnd"/>
-      <w:r>
-        <w:rPr>
-          <w:rFonts w:ascii="Source Sans Pro" w:eastAsia="Source Sans Pro" w:hAnsi="Source Sans Pro" w:cs="Source Sans Pro"/>
-          <w:i/>
-          <w:iCs/>
-          <w:lang w:eastAsia="en-US"/>
-        </w:rPr>
-        <w:t xml:space="preserve"> "C:\Users\examples" --selected-</w:t>
-      </w:r>
-      <w:proofErr w:type="spellStart"/>
-      <w:r>
-        <w:rPr>
-          <w:rFonts w:ascii="Source Sans Pro" w:eastAsia="Source Sans Pro" w:hAnsi="Source Sans Pro" w:cs="Source Sans Pro"/>
-          <w:i/>
-          <w:iCs/>
-          <w:lang w:eastAsia="en-US"/>
-        </w:rPr>
-        <w:t>meas</w:t>
-      </w:r>
-      <w:proofErr w:type="spellEnd"/>
-      <w:r>
-        <w:rPr>
-          <w:rFonts w:ascii="Source Sans Pro" w:eastAsia="Source Sans Pro" w:hAnsi="Source Sans Pro" w:cs="Source Sans Pro"/>
-          <w:i/>
-          <w:iCs/>
-          <w:lang w:eastAsia="en-US"/>
-        </w:rPr>
-        <w:t>-plugins "</w:t>
-      </w:r>
-      <w:proofErr w:type="spellStart"/>
-      <w:r>
-        <w:rPr>
-          <w:rFonts w:ascii="Source Sans Pro" w:eastAsia="Source Sans Pro" w:hAnsi="Source Sans Pro" w:cs="Source Sans Pro"/>
-          <w:i/>
-          <w:iCs/>
-          <w:lang w:eastAsia="en-US"/>
-        </w:rPr>
-        <w:t>sample_measurement,testing_measurement</w:t>
-      </w:r>
-      <w:proofErr w:type="spellEnd"/>
-      <w:r>
-        <w:rPr>
-          <w:rFonts w:ascii="Source Sans Pro" w:eastAsia="Source Sans Pro" w:hAnsi="Source Sans Pro" w:cs="Source Sans Pro"/>
-          <w:i/>
-          <w:iCs/>
-          <w:lang w:eastAsia="en-US"/>
-        </w:rPr>
-        <w:t>" --upload-packages --</w:t>
-      </w:r>
-      <w:proofErr w:type="spellStart"/>
-      <w:r>
-        <w:rPr>
-          <w:rFonts w:ascii="Source Sans Pro" w:eastAsia="Source Sans Pro" w:hAnsi="Source Sans Pro" w:cs="Source Sans Pro"/>
-          <w:i/>
-          <w:iCs/>
-          <w:lang w:eastAsia="en-US"/>
-        </w:rPr>
-        <w:t>api-url</w:t>
-      </w:r>
-      <w:proofErr w:type="spellEnd"/>
-      <w:r>
-        <w:rPr>
-          <w:rFonts w:ascii="Source Sans Pro" w:eastAsia="Source Sans Pro" w:hAnsi="Source Sans Pro" w:cs="Source Sans Pro"/>
-          <w:i/>
-          <w:iCs/>
-          <w:lang w:eastAsia="en-US"/>
-        </w:rPr>
-        <w:t xml:space="preserve"> "https://dev-api.lifecyclesolutions.ni.com/" --</w:t>
-      </w:r>
-      <w:proofErr w:type="spellStart"/>
-      <w:r>
-        <w:rPr>
-          <w:rFonts w:ascii="Source Sans Pro" w:eastAsia="Source Sans Pro" w:hAnsi="Source Sans Pro" w:cs="Source Sans Pro"/>
-          <w:i/>
-          <w:iCs/>
-          <w:lang w:eastAsia="en-US"/>
-        </w:rPr>
-        <w:t>api</w:t>
-      </w:r>
-      <w:proofErr w:type="spellEnd"/>
-      <w:r>
-        <w:rPr>
-          <w:rFonts w:ascii="Source Sans Pro" w:eastAsia="Source Sans Pro" w:hAnsi="Source Sans Pro" w:cs="Source Sans Pro"/>
-          <w:i/>
-          <w:iCs/>
-          <w:lang w:eastAsia="en-US"/>
-        </w:rPr>
-        <w:t>-key "123234" --workspace "</w:t>
-      </w:r>
-      <w:proofErr w:type="spellStart"/>
-      <w:r>
-        <w:rPr>
-          <w:rFonts w:ascii="Source Sans Pro" w:eastAsia="Source Sans Pro" w:hAnsi="Source Sans Pro" w:cs="Source Sans Pro"/>
-          <w:i/>
-          <w:iCs/>
-          <w:lang w:eastAsia="en-US"/>
-        </w:rPr>
-        <w:t>sample_workspace</w:t>
-      </w:r>
-      <w:proofErr w:type="spellEnd"/>
-      <w:r>
-        <w:rPr>
-          <w:rFonts w:ascii="Source Sans Pro" w:eastAsia="Source Sans Pro" w:hAnsi="Source Sans Pro" w:cs="Source Sans Pro"/>
-          <w:i/>
-          <w:iCs/>
-          <w:lang w:eastAsia="en-US"/>
-        </w:rPr>
-        <w:t>" --feed-name "</w:t>
-      </w:r>
-      <w:proofErr w:type="spellStart"/>
-      <w:r>
-        <w:rPr>
-          <w:rFonts w:ascii="Source Sans Pro" w:eastAsia="Source Sans Pro" w:hAnsi="Source Sans Pro" w:cs="Source Sans Pro"/>
-          <w:i/>
-          <w:iCs/>
-          <w:lang w:eastAsia="en-US"/>
-        </w:rPr>
-        <w:t>example_feed</w:t>
-      </w:r>
-      <w:proofErr w:type="spellEnd"/>
-      <w:r>
-        <w:rPr>
-          <w:rFonts w:ascii="Source Sans Pro" w:eastAsia="Source Sans Pro" w:hAnsi="Source Sans Pro" w:cs="Source Sans Pro"/>
-          <w:i/>
-          <w:iCs/>
-          <w:lang w:eastAsia="en-US"/>
-        </w:rPr>
-        <w:t>"</w:t>
+        <w:t xml:space="preserve"> ni-measurement-plugin-package-builder --base-dir "C:\Users\examples" --selected-meas-plugins "sample_measurement,testing_measurement" --upload-packages --api-url "https://dev-api.lifecyclesolutions.ni.com/" --api-key "123234" --workspace "sample_workspace" --feed-name "example_feed"</w:t>
       </w:r>
     </w:p>
     <w:p>
@@ -3162,7 +2201,6 @@
         <w:lastRenderedPageBreak/>
         <w:t xml:space="preserve">For uploading the packages, if the </w:t>
       </w:r>
-      <w:proofErr w:type="spellStart"/>
       <w:r>
         <w:rPr>
           <w:rFonts w:ascii="Source Sans Pro" w:eastAsia="Source Sans Pro" w:hAnsi="Source Sans Pro" w:cs="Source Sans Pro"/>
@@ -3172,9 +2210,17 @@
           <w:szCs w:val="28"/>
           <w:lang w:eastAsia="en-US"/>
         </w:rPr>
-        <w:t>api-url</w:t>
-      </w:r>
-      <w:proofErr w:type="spellEnd"/>
+        <w:t xml:space="preserve">api-url </w:t>
+      </w:r>
+      <w:r>
+        <w:rPr>
+          <w:rFonts w:ascii="Source Sans Pro" w:eastAsia="Source Sans Pro" w:hAnsi="Source Sans Pro" w:cs="Source Sans Pro"/>
+          <w:sz w:val="28"/>
+          <w:szCs w:val="28"/>
+          <w:lang w:eastAsia="en-US"/>
+        </w:rPr>
+        <w:t xml:space="preserve">and </w:t>
+      </w:r>
       <w:r>
         <w:rPr>
           <w:rFonts w:ascii="Source Sans Pro" w:eastAsia="Source Sans Pro" w:hAnsi="Source Sans Pro" w:cs="Source Sans Pro"/>
@@ -3184,16 +2230,7 @@
           <w:szCs w:val="28"/>
           <w:lang w:eastAsia="en-US"/>
         </w:rPr>
-        <w:t xml:space="preserve"> </w:t>
-      </w:r>
-      <w:r>
-        <w:rPr>
-          <w:rFonts w:ascii="Source Sans Pro" w:eastAsia="Source Sans Pro" w:hAnsi="Source Sans Pro" w:cs="Source Sans Pro"/>
-          <w:sz w:val="28"/>
-          <w:szCs w:val="28"/>
-          <w:lang w:eastAsia="en-US"/>
-        </w:rPr>
-        <w:t xml:space="preserve">and </w:t>
+        <w:t>workspac</w:t>
       </w:r>
       <w:r>
         <w:rPr>
@@ -3204,7 +2241,16 @@
           <w:szCs w:val="28"/>
           <w:lang w:eastAsia="en-US"/>
         </w:rPr>
-        <w:t>workspac</w:t>
+        <w:t xml:space="preserve">e </w:t>
+      </w:r>
+      <w:r>
+        <w:rPr>
+          <w:rFonts w:ascii="Source Sans Pro" w:eastAsia="Source Sans Pro" w:hAnsi="Source Sans Pro" w:cs="Source Sans Pro"/>
+          <w:sz w:val="28"/>
+          <w:szCs w:val="28"/>
+          <w:lang w:eastAsia="en-US"/>
+        </w:rPr>
+        <w:t xml:space="preserve">not provided then the SystemLink client configuration will be utilized, whereas </w:t>
       </w:r>
       <w:r>
         <w:rPr>
@@ -3215,60 +2261,7 @@
           <w:szCs w:val="28"/>
           <w:lang w:eastAsia="en-US"/>
         </w:rPr>
-        <w:t xml:space="preserve">e </w:t>
-      </w:r>
-      <w:r>
-        <w:rPr>
-          <w:rFonts w:ascii="Source Sans Pro" w:eastAsia="Source Sans Pro" w:hAnsi="Source Sans Pro" w:cs="Source Sans Pro"/>
-          <w:sz w:val="28"/>
-          <w:szCs w:val="28"/>
-          <w:lang w:eastAsia="en-US"/>
-        </w:rPr>
-        <w:t xml:space="preserve">not provided then the </w:t>
-      </w:r>
-      <w:proofErr w:type="spellStart"/>
-      <w:r>
-        <w:rPr>
-          <w:rFonts w:ascii="Source Sans Pro" w:eastAsia="Source Sans Pro" w:hAnsi="Source Sans Pro" w:cs="Source Sans Pro"/>
-          <w:sz w:val="28"/>
-          <w:szCs w:val="28"/>
-          <w:lang w:eastAsia="en-US"/>
-        </w:rPr>
-        <w:t>SystemLink</w:t>
-      </w:r>
-      <w:proofErr w:type="spellEnd"/>
-      <w:r>
-        <w:rPr>
-          <w:rFonts w:ascii="Source Sans Pro" w:eastAsia="Source Sans Pro" w:hAnsi="Source Sans Pro" w:cs="Source Sans Pro"/>
-          <w:sz w:val="28"/>
-          <w:szCs w:val="28"/>
-          <w:lang w:eastAsia="en-US"/>
-        </w:rPr>
-        <w:t xml:space="preserve"> client configuration will be utilized, whereas </w:t>
-      </w:r>
-      <w:proofErr w:type="spellStart"/>
-      <w:r>
-        <w:rPr>
-          <w:rFonts w:ascii="Source Sans Pro" w:eastAsia="Source Sans Pro" w:hAnsi="Source Sans Pro" w:cs="Source Sans Pro"/>
-          <w:i/>
-          <w:iCs/>
-          <w:sz w:val="28"/>
-          <w:szCs w:val="28"/>
-          <w:lang w:eastAsia="en-US"/>
-        </w:rPr>
-        <w:t>api</w:t>
-      </w:r>
-      <w:proofErr w:type="spellEnd"/>
-      <w:r>
-        <w:rPr>
-          <w:rFonts w:ascii="Source Sans Pro" w:eastAsia="Source Sans Pro" w:hAnsi="Source Sans Pro" w:cs="Source Sans Pro"/>
-          <w:i/>
-          <w:iCs/>
-          <w:sz w:val="28"/>
-          <w:szCs w:val="28"/>
-          <w:lang w:eastAsia="en-US"/>
-        </w:rPr>
-        <w:t>-key</w:t>
+        <w:t>api-key</w:t>
       </w:r>
       <w:r>
         <w:rPr>
@@ -3447,25 +2440,12 @@
           <w:sz w:val="28"/>
           <w:szCs w:val="28"/>
         </w:rPr>
-        <w:t>.</w:t>
-      </w:r>
-      <w:proofErr w:type="spellStart"/>
+        <w:t>.nipkg</w:t>
+      </w:r>
       <w:r>
         <w:rPr>
           <w:rStyle w:val="ui-provider"/>
           <w:rFonts w:ascii="Source Sans Pro" w:hAnsi="Source Sans Pro"/>
-          <w:i/>
-          <w:iCs/>
-          <w:sz w:val="28"/>
-          <w:szCs w:val="28"/>
-        </w:rPr>
-        <w:t>nipkg</w:t>
-      </w:r>
-      <w:proofErr w:type="spellEnd"/>
-      <w:r>
-        <w:rPr>
-          <w:rStyle w:val="ui-provider"/>
-          <w:rFonts w:ascii="Source Sans Pro" w:hAnsi="Source Sans Pro"/>
           <w:sz w:val="28"/>
           <w:szCs w:val="28"/>
         </w:rPr>
@@ -3494,6 +2474,7 @@
       <w:r>
         <w:rPr>
           <w:rFonts w:ascii="Source Sans Pro" w:eastAsia="Source Sans Pro" w:hAnsi="Source Sans Pro" w:cs="Source Sans Pro"/>
+          <w:noProof/>
           <w:sz w:val="28"/>
           <w:szCs w:val="28"/>
           <w:lang w:eastAsia="en-US"/>
@@ -3543,7 +2524,7 @@
           <w:lang w:eastAsia="en-US"/>
         </w:rPr>
       </w:pPr>
-      <w:bookmarkStart w:id="8" w:name="_Toc171893283"/>
+      <w:bookmarkStart w:id="8" w:name="_Toc171952340"/>
       <w:r>
         <w:rPr>
           <w:color w:val="024021"/>
@@ -3581,7 +2562,6 @@
           <w:lang w:eastAsia="en-US"/>
         </w:rPr>
       </w:pPr>
-      <w:proofErr w:type="spellStart"/>
       <w:r>
         <w:rPr>
           <w:rFonts w:ascii="Source Sans Pro" w:eastAsia="Source Sans Pro" w:hAnsi="Source Sans Pro" w:cs="Source Sans Pro"/>
@@ -3589,29 +2569,8 @@
           <w:iCs/>
           <w:lang w:eastAsia="en-US"/>
         </w:rPr>
-        <w:t>ni</w:t>
-      </w:r>
-      <w:proofErr w:type="spellEnd"/>
-      <w:r>
-        <w:rPr>
-          <w:rFonts w:ascii="Source Sans Pro" w:eastAsia="Source Sans Pro" w:hAnsi="Source Sans Pro" w:cs="Source Sans Pro"/>
-          <w:i/>
-          <w:iCs/>
-          <w:lang w:eastAsia="en-US"/>
-        </w:rPr>
-        <w:t>-measurement-plugin-package-builder -</w:t>
-      </w:r>
-      <w:proofErr w:type="spellStart"/>
-      <w:r>
-        <w:rPr>
-          <w:rFonts w:ascii="Source Sans Pro" w:eastAsia="Source Sans Pro" w:hAnsi="Source Sans Pro" w:cs="Source Sans Pro"/>
-          <w:i/>
-          <w:iCs/>
-          <w:lang w:eastAsia="en-US"/>
-        </w:rPr>
-        <w:t>i</w:t>
-      </w:r>
-      <w:proofErr w:type="spellEnd"/>
+        <w:t>ni-measurement-plugin-package-builder -i</w:t>
+      </w:r>
     </w:p>
     <w:p>
       <w:pPr>
@@ -3652,19 +2611,8 @@
           <w:szCs w:val="28"/>
           <w:lang w:eastAsia="en-US"/>
         </w:rPr>
-        <w:t xml:space="preserve">and uploading to </w:t>
-      </w:r>
-      <w:proofErr w:type="spellStart"/>
-      <w:r>
-        <w:rPr>
-          <w:rFonts w:ascii="Source Sans Pro" w:eastAsia="Source Sans Pro" w:hAnsi="Source Sans Pro" w:cs="Source Sans Pro"/>
-          <w:sz w:val="28"/>
-          <w:szCs w:val="28"/>
-          <w:lang w:eastAsia="en-US"/>
-        </w:rPr>
-        <w:t>systemlink</w:t>
-      </w:r>
-      <w:proofErr w:type="spellEnd"/>
+        <w:t>and uploading to systemlink</w:t>
+      </w:r>
       <w:r>
         <w:rPr>
           <w:rFonts w:ascii="Source Sans Pro" w:eastAsia="Source Sans Pro" w:hAnsi="Source Sans Pro" w:cs="Source Sans Pro"/>
@@ -3744,16 +2692,7 @@
           <w:szCs w:val="28"/>
           <w:lang w:eastAsia="en-US"/>
         </w:rPr>
-        <w:t xml:space="preserve">For uploading the packages, if the </w:t>
-      </w:r>
-      <w:r>
-        <w:rPr>
-          <w:rFonts w:ascii="Source Sans Pro" w:eastAsia="Source Sans Pro" w:hAnsi="Source Sans Pro" w:cs="Source Sans Pro"/>
-          <w:sz w:val="28"/>
-          <w:szCs w:val="28"/>
-          <w:lang w:eastAsia="en-US"/>
-        </w:rPr>
-        <w:t xml:space="preserve">API URL </w:t>
+        <w:t xml:space="preserve">For uploading the packages, if the API URL </w:t>
       </w:r>
       <w:r>
         <w:rPr>
@@ -3798,63 +2737,7 @@
           <w:szCs w:val="28"/>
           <w:lang w:eastAsia="en-US"/>
         </w:rPr>
-        <w:t xml:space="preserve"> provided then the </w:t>
-      </w:r>
-      <w:proofErr w:type="spellStart"/>
-      <w:r>
-        <w:rPr>
-          <w:rFonts w:ascii="Source Sans Pro" w:eastAsia="Source Sans Pro" w:hAnsi="Source Sans Pro" w:cs="Source Sans Pro"/>
-          <w:sz w:val="28"/>
-          <w:szCs w:val="28"/>
-          <w:lang w:eastAsia="en-US"/>
-        </w:rPr>
-        <w:t>SystemLink</w:t>
-      </w:r>
-      <w:proofErr w:type="spellEnd"/>
-      <w:r>
-        <w:rPr>
-          <w:rFonts w:ascii="Source Sans Pro" w:eastAsia="Source Sans Pro" w:hAnsi="Source Sans Pro" w:cs="Source Sans Pro"/>
-          <w:sz w:val="28"/>
-          <w:szCs w:val="28"/>
-          <w:lang w:eastAsia="en-US"/>
-        </w:rPr>
-        <w:t xml:space="preserve"> client configuration will be utilized, whereas </w:t>
-      </w:r>
-      <w:r>
-        <w:rPr>
-          <w:rFonts w:ascii="Source Sans Pro" w:eastAsia="Source Sans Pro" w:hAnsi="Source Sans Pro" w:cs="Source Sans Pro"/>
-          <w:sz w:val="28"/>
-          <w:szCs w:val="28"/>
-          <w:lang w:eastAsia="en-US"/>
-        </w:rPr>
-        <w:t>API key</w:t>
-      </w:r>
-      <w:r>
-        <w:rPr>
-          <w:rFonts w:ascii="Source Sans Pro" w:eastAsia="Source Sans Pro" w:hAnsi="Source Sans Pro" w:cs="Source Sans Pro"/>
-          <w:sz w:val="28"/>
-          <w:szCs w:val="28"/>
-          <w:lang w:eastAsia="en-US"/>
-        </w:rPr>
-        <w:t xml:space="preserve"> and </w:t>
-      </w:r>
-      <w:r>
-        <w:rPr>
-          <w:rFonts w:ascii="Source Sans Pro" w:eastAsia="Source Sans Pro" w:hAnsi="Source Sans Pro" w:cs="Source Sans Pro"/>
-          <w:sz w:val="28"/>
-          <w:szCs w:val="28"/>
-          <w:lang w:eastAsia="en-US"/>
-        </w:rPr>
-        <w:t>Feed name</w:t>
-      </w:r>
-      <w:r>
-        <w:rPr>
-          <w:rFonts w:ascii="Source Sans Pro" w:eastAsia="Source Sans Pro" w:hAnsi="Source Sans Pro" w:cs="Source Sans Pro"/>
-          <w:sz w:val="28"/>
-          <w:szCs w:val="28"/>
-          <w:lang w:eastAsia="en-US"/>
-        </w:rPr>
-        <w:t xml:space="preserve"> must be provided.</w:t>
+        <w:t xml:space="preserve"> provided then the SystemLink client configuration will be utilized, whereas API key and Feed name must be provided.</w:t>
       </w:r>
     </w:p>
     <w:p>
@@ -3890,21 +2773,17 @@
           <w:sz w:val="28"/>
           <w:szCs w:val="28"/>
         </w:rPr>
-        <w:t>.</w:t>
-      </w:r>
-      <w:proofErr w:type="spellStart"/>
+        <w:t>.nipkg</w:t>
+      </w:r>
       <w:r>
         <w:rPr>
           <w:rStyle w:val="ui-provider"/>
           <w:rFonts w:ascii="Source Sans Pro" w:hAnsi="Source Sans Pro"/>
-          <w:i/>
-          <w:iCs/>
-          <w:sz w:val="28"/>
-          <w:szCs w:val="28"/>
-        </w:rPr>
-        <w:t>nipkg</w:t>
-      </w:r>
-      <w:proofErr w:type="spellEnd"/>
+          <w:sz w:val="28"/>
+          <w:szCs w:val="28"/>
+        </w:rPr>
+        <w:t xml:space="preserve"> files </w:t>
+      </w:r>
       <w:r>
         <w:rPr>
           <w:rStyle w:val="ui-provider"/>
@@ -3912,7 +2791,7 @@
           <w:sz w:val="28"/>
           <w:szCs w:val="28"/>
         </w:rPr>
-        <w:t xml:space="preserve"> files </w:t>
+        <w:t>are</w:t>
       </w:r>
       <w:r>
         <w:rPr>
@@ -3921,15 +2800,6 @@
           <w:sz w:val="28"/>
           <w:szCs w:val="28"/>
         </w:rPr>
-        <w:t>are</w:t>
-      </w:r>
-      <w:r>
-        <w:rPr>
-          <w:rStyle w:val="ui-provider"/>
-          <w:rFonts w:ascii="Source Sans Pro" w:hAnsi="Source Sans Pro"/>
-          <w:sz w:val="28"/>
-          <w:szCs w:val="28"/>
-        </w:rPr>
         <w:t xml:space="preserve"> generated</w:t>
       </w:r>
       <w:r>
@@ -3966,15 +2836,16 @@
       <w:r>
         <w:rPr>
           <w:rFonts w:ascii="Source Sans Pro" w:eastAsia="Source Sans Pro" w:hAnsi="Source Sans Pro" w:cs="Source Sans Pro"/>
+          <w:noProof/>
           <w:sz w:val="28"/>
           <w:szCs w:val="28"/>
           <w:lang w:eastAsia="en-US"/>
         </w:rPr>
         <w:drawing>
-          <wp:inline distT="0" distB="0" distL="0" distR="0" wp14:anchorId="23F30494" wp14:editId="7ECD3513">
-            <wp:extent cx="5943600" cy="2974340"/>
-            <wp:effectExtent l="0" t="0" r="0" b="0"/>
-            <wp:docPr id="1809402710" name="Picture 1" descr="A screenshot of a computer program&#10;&#10;Description automatically generated"/>
+          <wp:inline distT="0" distB="0" distL="0" distR="0" wp14:anchorId="0F2309AC" wp14:editId="3B2547F6">
+            <wp:extent cx="5943600" cy="2661920"/>
+            <wp:effectExtent l="0" t="0" r="0" b="5080"/>
+            <wp:docPr id="497169784" name="Picture 1" descr="A screenshot of a computer&#10;&#10;Description automatically generated"/>
             <wp:cNvGraphicFramePr>
               <a:graphicFrameLocks xmlns:a="http://schemas.openxmlformats.org/drawingml/2006/main" noChangeAspect="1"/>
             </wp:cNvGraphicFramePr>
@@ -3982,7 +2853,7 @@
               <a:graphicData uri="http://schemas.openxmlformats.org/drawingml/2006/picture">
                 <pic:pic xmlns:pic="http://schemas.openxmlformats.org/drawingml/2006/picture">
                   <pic:nvPicPr>
-                    <pic:cNvPr id="1809402710" name="Picture 1" descr="A screenshot of a computer program&#10;&#10;Description automatically generated"/>
+                    <pic:cNvPr id="497169784" name="Picture 1" descr="A screenshot of a computer&#10;&#10;Description automatically generated"/>
                     <pic:cNvPicPr/>
                   </pic:nvPicPr>
                   <pic:blipFill>
@@ -3994,7 +2865,7 @@
                   <pic:spPr>
                     <a:xfrm>
                       <a:off x="0" y="0"/>
-                      <a:ext cx="5943600" cy="2974340"/>
+                      <a:ext cx="5943600" cy="2661920"/>
                     </a:xfrm>
                     <a:prstGeom prst="rect">
                       <a:avLst/>
@@ -9989,33 +8860,6 @@
 </file>
 
 <file path=customXml/item1.xml><?xml version="1.0" encoding="utf-8"?>
-<b:Sources xmlns:b="http://schemas.openxmlformats.org/officeDocument/2006/bibliography" xmlns="http://schemas.openxmlformats.org/officeDocument/2006/bibliography" SelectedStyle="\APASixthEditionOfficeOnline.xsl" StyleName="APA" Version="6"/>
-</file>
-
-<file path=customXml/item2.xml><?xml version="1.0" encoding="utf-8"?>
-<p:properties xmlns:p="http://schemas.microsoft.com/office/2006/metadata/properties" xmlns:xsi="http://www.w3.org/2001/XMLSchema-instance" xmlns:pc="http://schemas.microsoft.com/office/infopath/2007/PartnerControls">
-  <documentManagement>
-    <SharedWithUsers xmlns="fa7a5f0e-56e0-42a6-ad77-38c72f6b11c4">
-      <UserInfo>
-        <DisplayName>Jayaseelan James</DisplayName>
-        <AccountId>26</AccountId>
-        <AccountType/>
-      </UserInfo>
-    </SharedWithUsers>
-  </documentManagement>
-</p:properties>
-</file>
-
-<file path=customXml/item3.xml><?xml version="1.0" encoding="utf-8"?>
-<?mso-contentType ?>
-<FormTemplates xmlns="http://schemas.microsoft.com/sharepoint/v3/contenttype/forms">
-  <Display>DocumentLibraryForm</Display>
-  <Edit>DocumentLibraryForm</Edit>
-  <New>DocumentLibraryForm</New>
-</FormTemplates>
-</file>
-
-<file path=customXml/item4.xml><?xml version="1.0" encoding="utf-8"?>
 <ct:contentTypeSchema xmlns:ct="http://schemas.microsoft.com/office/2006/metadata/contentType" xmlns:ma="http://schemas.microsoft.com/office/2006/metadata/properties/metaAttributes" ct:_="" ma:_="" ma:contentTypeName="Document" ma:contentTypeID="0x010100D68EAEF51CBD0C4DA9962F2C84458D9F" ma:contentTypeVersion="9" ma:contentTypeDescription="Create a new document." ma:contentTypeScope="" ma:versionID="3526f3381c42c6e2ca2308198785bcc0">
   <xsd:schema xmlns:xsd="http://www.w3.org/2001/XMLSchema" xmlns:xs="http://www.w3.org/2001/XMLSchema" xmlns:p="http://schemas.microsoft.com/office/2006/metadata/properties" xmlns:ns2="f5b4353c-931d-42f4-9bf3-83ab7d02158b" xmlns:ns3="fa7a5f0e-56e0-42a6-ad77-38c72f6b11c4" targetNamespace="http://schemas.microsoft.com/office/2006/metadata/properties" ma:root="true" ma:fieldsID="6f635322724c2408cc84abc5be204084" ns2:_="" ns3:_="">
     <xsd:import namespace="f5b4353c-931d-42f4-9bf3-83ab7d02158b"/>
@@ -10210,33 +9054,34 @@
 </ct:contentTypeSchema>
 </file>
 
-<file path=customXml/itemProps1.xml><?xml version="1.0" encoding="utf-8"?>
-<ds:datastoreItem xmlns:ds="http://schemas.openxmlformats.org/officeDocument/2006/customXml" ds:itemID="{56AC0A08-EC0E-4F9C-9FCA-052FE08CB7D8}">
-  <ds:schemaRefs>
-    <ds:schemaRef ds:uri="http://schemas.openxmlformats.org/officeDocument/2006/bibliography"/>
-  </ds:schemaRefs>
-</ds:datastoreItem>
+<file path=customXml/item2.xml><?xml version="1.0" encoding="utf-8"?>
+<b:Sources xmlns:b="http://schemas.openxmlformats.org/officeDocument/2006/bibliography" xmlns="http://schemas.openxmlformats.org/officeDocument/2006/bibliography" SelectedStyle="\APASixthEditionOfficeOnline.xsl" StyleName="APA" Version="6"/>
 </file>
 
-<file path=customXml/itemProps2.xml><?xml version="1.0" encoding="utf-8"?>
-<ds:datastoreItem xmlns:ds="http://schemas.openxmlformats.org/officeDocument/2006/customXml" ds:itemID="{91F44E6D-4C1A-49A3-8320-4BFFEA451AD3}">
-  <ds:schemaRefs>
-    <ds:schemaRef ds:uri="http://schemas.microsoft.com/office/2006/metadata/properties"/>
-    <ds:schemaRef ds:uri="http://schemas.microsoft.com/office/infopath/2007/PartnerControls"/>
-    <ds:schemaRef ds:uri="fa7a5f0e-56e0-42a6-ad77-38c72f6b11c4"/>
-  </ds:schemaRefs>
-</ds:datastoreItem>
+<file path=customXml/item3.xml><?xml version="1.0" encoding="utf-8"?>
+<p:properties xmlns:p="http://schemas.microsoft.com/office/2006/metadata/properties" xmlns:xsi="http://www.w3.org/2001/XMLSchema-instance" xmlns:pc="http://schemas.microsoft.com/office/infopath/2007/PartnerControls">
+  <documentManagement>
+    <SharedWithUsers xmlns="fa7a5f0e-56e0-42a6-ad77-38c72f6b11c4">
+      <UserInfo>
+        <DisplayName>Jayaseelan James</DisplayName>
+        <AccountId>26</AccountId>
+        <AccountType/>
+      </UserInfo>
+    </SharedWithUsers>
+  </documentManagement>
+</p:properties>
 </file>
 
-<file path=customXml/itemProps3.xml><?xml version="1.0" encoding="utf-8"?>
-<ds:datastoreItem xmlns:ds="http://schemas.openxmlformats.org/officeDocument/2006/customXml" ds:itemID="{07595FA9-DD79-4AA7-A955-082BCCD961CA}">
-  <ds:schemaRefs>
-    <ds:schemaRef ds:uri="http://schemas.microsoft.com/sharepoint/v3/contenttype/forms"/>
-  </ds:schemaRefs>
-</ds:datastoreItem>
+<file path=customXml/item4.xml><?xml version="1.0" encoding="utf-8"?>
+<?mso-contentType ?>
+<FormTemplates xmlns="http://schemas.microsoft.com/sharepoint/v3/contenttype/forms">
+  <Display>DocumentLibraryForm</Display>
+  <Edit>DocumentLibraryForm</Edit>
+  <New>DocumentLibraryForm</New>
+</FormTemplates>
 </file>
 
-<file path=customXml/itemProps4.xml><?xml version="1.0" encoding="utf-8"?>
+<file path=customXml/itemProps1.xml><?xml version="1.0" encoding="utf-8"?>
 <ds:datastoreItem xmlns:ds="http://schemas.openxmlformats.org/officeDocument/2006/customXml" ds:itemID="{A7060225-CBA1-4204-AB20-80DD105EC829}">
   <ds:schemaRefs>
     <ds:schemaRef ds:uri="http://schemas.microsoft.com/office/2006/metadata/contentType"/>
@@ -10253,4 +9098,30 @@
     <ds:schemaRef ds:uri="http://schemas.microsoft.com/internal/obd"/>
   </ds:schemaRefs>
 </ds:datastoreItem>
+</file>
+
+<file path=customXml/itemProps2.xml><?xml version="1.0" encoding="utf-8"?>
+<ds:datastoreItem xmlns:ds="http://schemas.openxmlformats.org/officeDocument/2006/customXml" ds:itemID="{56AC0A08-EC0E-4F9C-9FCA-052FE08CB7D8}">
+  <ds:schemaRefs>
+    <ds:schemaRef ds:uri="http://schemas.openxmlformats.org/officeDocument/2006/bibliography"/>
+  </ds:schemaRefs>
+</ds:datastoreItem>
+</file>
+
+<file path=customXml/itemProps3.xml><?xml version="1.0" encoding="utf-8"?>
+<ds:datastoreItem xmlns:ds="http://schemas.openxmlformats.org/officeDocument/2006/customXml" ds:itemID="{91F44E6D-4C1A-49A3-8320-4BFFEA451AD3}">
+  <ds:schemaRefs>
+    <ds:schemaRef ds:uri="http://schemas.microsoft.com/office/2006/metadata/properties"/>
+    <ds:schemaRef ds:uri="http://schemas.microsoft.com/office/infopath/2007/PartnerControls"/>
+    <ds:schemaRef ds:uri="fa7a5f0e-56e0-42a6-ad77-38c72f6b11c4"/>
+  </ds:schemaRefs>
+</ds:datastoreItem>
+</file>
+
+<file path=customXml/itemProps4.xml><?xml version="1.0" encoding="utf-8"?>
+<ds:datastoreItem xmlns:ds="http://schemas.openxmlformats.org/officeDocument/2006/customXml" ds:itemID="{07595FA9-DD79-4AA7-A955-082BCCD961CA}">
+  <ds:schemaRefs>
+    <ds:schemaRef ds:uri="http://schemas.microsoft.com/sharepoint/v3/contenttype/forms"/>
+  </ds:schemaRefs>
+</ds:datastoreItem>
 </file>
</xml_diff>

<commit_message>
fix: address PR comments
</commit_message>
<xml_diff>
--- a/docs/User Manual.docx
+++ b/docs/User Manual.docx
@@ -1400,6 +1400,26 @@
     </w:p>
     <w:p>
       <w:pPr>
+        <w:pStyle w:val="ListParagraph"/>
+        <w:numPr>
+          <w:ilvl w:val="0"/>
+          <w:numId w:val="2"/>
+        </w:numPr>
+        <w:rPr>
+          <w:rFonts w:eastAsia="Source Sans Pro" w:cs="Source Sans Pro"/>
+          <w:lang w:eastAsia="en-US"/>
+        </w:rPr>
+      </w:pPr>
+      <w:r>
+        <w:rPr>
+          <w:rFonts w:eastAsia="Source Sans Pro" w:cs="Source Sans Pro"/>
+          <w:lang w:eastAsia="en-US"/>
+        </w:rPr>
+        <w:t>For uploading the packages, if the API URL and Workspace are not provided then the SystemLink client configuration will be utilized, whereas API key and Feed name must be provided.</w:t>
+      </w:r>
+    </w:p>
+    <w:p>
+      <w:pPr>
         <w:pStyle w:val="Heading1"/>
         <w:rPr>
           <w:rFonts w:ascii="Source Sans Pro" w:eastAsia="Source Sans Pro" w:hAnsi="Source Sans Pro" w:cs="Source Sans Pro"/>
@@ -1556,6 +1576,7 @@
           <w:color w:val="024021"/>
           <w:lang w:eastAsia="en-US"/>
         </w:rPr>
+        <w:lastRenderedPageBreak/>
         <w:t>Non-interactive mode</w:t>
       </w:r>
       <w:bookmarkEnd w:id="7"/>
@@ -1580,6 +1601,15 @@
         </w:rPr>
         <w:t>To build a single measurement plugin, run the command</w:t>
       </w:r>
+      <w:r>
+        <w:rPr>
+          <w:rFonts w:ascii="Source Sans Pro" w:eastAsia="Source Sans Pro" w:hAnsi="Source Sans Pro" w:cs="Source Sans Pro"/>
+          <w:sz w:val="28"/>
+          <w:szCs w:val="28"/>
+          <w:lang w:eastAsia="en-US"/>
+        </w:rPr>
+        <w:t>,</w:t>
+      </w:r>
     </w:p>
     <w:p>
       <w:pPr>
@@ -1656,7 +1686,6 @@
           <w:szCs w:val="28"/>
           <w:lang w:eastAsia="en-US"/>
         </w:rPr>
-        <w:lastRenderedPageBreak/>
         <w:t>For example,</w:t>
       </w:r>
     </w:p>
@@ -1759,6 +1788,15 @@
         </w:rPr>
         <w:t>To build multiple measurement plugins, run the command</w:t>
       </w:r>
+      <w:r>
+        <w:rPr>
+          <w:rFonts w:ascii="Source Sans Pro" w:eastAsia="Source Sans Pro" w:hAnsi="Source Sans Pro" w:cs="Source Sans Pro"/>
+          <w:sz w:val="28"/>
+          <w:szCs w:val="28"/>
+          <w:lang w:eastAsia="en-US"/>
+        </w:rPr>
+        <w:t>,</w:t>
+      </w:r>
     </w:p>
     <w:p>
       <w:pPr>
@@ -1962,6 +2000,15 @@
         </w:rPr>
         <w:t>un the following command</w:t>
       </w:r>
+      <w:r>
+        <w:rPr>
+          <w:rFonts w:ascii="Source Sans Pro" w:eastAsia="Source Sans Pro" w:hAnsi="Source Sans Pro" w:cs="Source Sans Pro"/>
+          <w:sz w:val="28"/>
+          <w:szCs w:val="28"/>
+          <w:lang w:eastAsia="en-US"/>
+        </w:rPr>
+        <w:t>,</w:t>
+      </w:r>
     </w:p>
     <w:p>
       <w:pPr>
@@ -2085,6 +2132,15 @@
         </w:rPr>
         <w:t>un the following command</w:t>
       </w:r>
+      <w:r>
+        <w:rPr>
+          <w:rFonts w:ascii="Source Sans Pro" w:eastAsia="Source Sans Pro" w:hAnsi="Source Sans Pro" w:cs="Source Sans Pro"/>
+          <w:sz w:val="28"/>
+          <w:szCs w:val="28"/>
+          <w:lang w:eastAsia="en-US"/>
+        </w:rPr>
+        <w:t>,</w:t>
+      </w:r>
     </w:p>
     <w:p>
       <w:pPr>
@@ -2150,6 +2206,7 @@
           <w:iCs/>
           <w:lang w:eastAsia="en-US"/>
         </w:rPr>
+        <w:lastRenderedPageBreak/>
         <w:t xml:space="preserve"> ni-measurement-plugin-package-builder --base-dir "C:\Users\examples" --selected-meas-plugins "sample_measurement,testing_measurement" --upload-packages --api-url "https://dev-api.lifecyclesolutions.ni.com/" --api-key "123234" --workspace "sample_workspace" --feed-name "example_feed"</w:t>
       </w:r>
     </w:p>
@@ -2198,7 +2255,6 @@
           <w:szCs w:val="28"/>
           <w:lang w:eastAsia="en-US"/>
         </w:rPr>
-        <w:lastRenderedPageBreak/>
         <w:t xml:space="preserve">For uploading the packages, if the </w:t>
       </w:r>
       <w:r>
@@ -2611,7 +2667,43 @@
           <w:szCs w:val="28"/>
           <w:lang w:eastAsia="en-US"/>
         </w:rPr>
-        <w:t>and uploading to systemlink</w:t>
+        <w:t xml:space="preserve">and uploading to </w:t>
+      </w:r>
+      <w:r>
+        <w:rPr>
+          <w:rFonts w:ascii="Source Sans Pro" w:eastAsia="Source Sans Pro" w:hAnsi="Source Sans Pro" w:cs="Source Sans Pro"/>
+          <w:sz w:val="28"/>
+          <w:szCs w:val="28"/>
+          <w:lang w:eastAsia="en-US"/>
+        </w:rPr>
+        <w:t>S</w:t>
+      </w:r>
+      <w:r>
+        <w:rPr>
+          <w:rFonts w:ascii="Source Sans Pro" w:eastAsia="Source Sans Pro" w:hAnsi="Source Sans Pro" w:cs="Source Sans Pro"/>
+          <w:sz w:val="28"/>
+          <w:szCs w:val="28"/>
+          <w:lang w:eastAsia="en-US"/>
+        </w:rPr>
+        <w:t>ystem</w:t>
+      </w:r>
+      <w:r>
+        <w:rPr>
+          <w:rFonts w:ascii="Source Sans Pro" w:eastAsia="Source Sans Pro" w:hAnsi="Source Sans Pro" w:cs="Source Sans Pro"/>
+          <w:sz w:val="28"/>
+          <w:szCs w:val="28"/>
+          <w:lang w:eastAsia="en-US"/>
+        </w:rPr>
+        <w:t>L</w:t>
+      </w:r>
+      <w:r>
+        <w:rPr>
+          <w:rFonts w:ascii="Source Sans Pro" w:eastAsia="Source Sans Pro" w:hAnsi="Source Sans Pro" w:cs="Source Sans Pro"/>
+          <w:sz w:val="28"/>
+          <w:szCs w:val="28"/>
+          <w:lang w:eastAsia="en-US"/>
+        </w:rPr>
+        <w:t>ink</w:t>
       </w:r>
       <w:r>
         <w:rPr>
@@ -2641,6 +2733,7 @@
           <w:szCs w:val="28"/>
           <w:lang w:eastAsia="en-US"/>
         </w:rPr>
+        <w:lastRenderedPageBreak/>
         <w:t xml:space="preserve">To build multiple measurement </w:t>
       </w:r>
       <w:r>
@@ -2687,81 +2780,11 @@
       </w:pPr>
       <w:r>
         <w:rPr>
-          <w:rFonts w:ascii="Source Sans Pro" w:eastAsia="Source Sans Pro" w:hAnsi="Source Sans Pro" w:cs="Source Sans Pro"/>
-          <w:sz w:val="28"/>
-          <w:szCs w:val="28"/>
-          <w:lang w:eastAsia="en-US"/>
-        </w:rPr>
-        <w:t xml:space="preserve">For uploading the packages, if the API URL </w:t>
-      </w:r>
-      <w:r>
-        <w:rPr>
-          <w:rFonts w:ascii="Source Sans Pro" w:eastAsia="Source Sans Pro" w:hAnsi="Source Sans Pro" w:cs="Source Sans Pro"/>
-          <w:sz w:val="28"/>
-          <w:szCs w:val="28"/>
-          <w:lang w:eastAsia="en-US"/>
-        </w:rPr>
-        <w:t xml:space="preserve">and </w:t>
-      </w:r>
-      <w:r>
-        <w:rPr>
-          <w:rFonts w:ascii="Source Sans Pro" w:eastAsia="Source Sans Pro" w:hAnsi="Source Sans Pro" w:cs="Source Sans Pro"/>
-          <w:sz w:val="28"/>
-          <w:szCs w:val="28"/>
-          <w:lang w:eastAsia="en-US"/>
-        </w:rPr>
-        <w:t>Workspace</w:t>
-      </w:r>
-      <w:r>
-        <w:rPr>
-          <w:rFonts w:ascii="Source Sans Pro" w:eastAsia="Source Sans Pro" w:hAnsi="Source Sans Pro" w:cs="Source Sans Pro"/>
-          <w:sz w:val="28"/>
-          <w:szCs w:val="28"/>
-          <w:lang w:eastAsia="en-US"/>
-        </w:rPr>
-        <w:t xml:space="preserve"> </w:t>
-      </w:r>
-      <w:r>
-        <w:rPr>
-          <w:rFonts w:ascii="Source Sans Pro" w:eastAsia="Source Sans Pro" w:hAnsi="Source Sans Pro" w:cs="Source Sans Pro"/>
-          <w:sz w:val="28"/>
-          <w:szCs w:val="28"/>
-          <w:lang w:eastAsia="en-US"/>
-        </w:rPr>
-        <w:t>are not</w:t>
-      </w:r>
-      <w:r>
-        <w:rPr>
-          <w:rFonts w:ascii="Source Sans Pro" w:eastAsia="Source Sans Pro" w:hAnsi="Source Sans Pro" w:cs="Source Sans Pro"/>
-          <w:sz w:val="28"/>
-          <w:szCs w:val="28"/>
-          <w:lang w:eastAsia="en-US"/>
-        </w:rPr>
-        <w:t xml:space="preserve"> provided then the SystemLink client configuration will be utilized, whereas API key and Feed name must be provided.</w:t>
-      </w:r>
-    </w:p>
-    <w:p>
-      <w:pPr>
-        <w:pStyle w:val="ListParagraph"/>
-        <w:numPr>
-          <w:ilvl w:val="0"/>
-          <w:numId w:val="38"/>
-        </w:numPr>
-        <w:rPr>
-          <w:rFonts w:ascii="Source Sans Pro" w:eastAsia="Source Sans Pro" w:hAnsi="Source Sans Pro" w:cs="Source Sans Pro"/>
-          <w:sz w:val="28"/>
-          <w:szCs w:val="28"/>
-          <w:lang w:eastAsia="en-US"/>
-        </w:rPr>
-      </w:pPr>
-      <w:r>
-        <w:rPr>
           <w:rStyle w:val="ui-provider"/>
           <w:rFonts w:ascii="Source Sans Pro" w:hAnsi="Source Sans Pro"/>
           <w:sz w:val="28"/>
           <w:szCs w:val="28"/>
         </w:rPr>
-        <w:lastRenderedPageBreak/>
         <w:t xml:space="preserve">The command line interface will show the directory where the </w:t>
       </w:r>
       <w:r>
@@ -8860,6 +8883,33 @@
 </file>
 
 <file path=customXml/item1.xml><?xml version="1.0" encoding="utf-8"?>
+<?mso-contentType ?>
+<FormTemplates xmlns="http://schemas.microsoft.com/sharepoint/v3/contenttype/forms">
+  <Display>DocumentLibraryForm</Display>
+  <Edit>DocumentLibraryForm</Edit>
+  <New>DocumentLibraryForm</New>
+</FormTemplates>
+</file>
+
+<file path=customXml/item2.xml><?xml version="1.0" encoding="utf-8"?>
+<p:properties xmlns:p="http://schemas.microsoft.com/office/2006/metadata/properties" xmlns:xsi="http://www.w3.org/2001/XMLSchema-instance" xmlns:pc="http://schemas.microsoft.com/office/infopath/2007/PartnerControls">
+  <documentManagement>
+    <SharedWithUsers xmlns="fa7a5f0e-56e0-42a6-ad77-38c72f6b11c4">
+      <UserInfo>
+        <DisplayName>Jayaseelan James</DisplayName>
+        <AccountId>26</AccountId>
+        <AccountType/>
+      </UserInfo>
+    </SharedWithUsers>
+  </documentManagement>
+</p:properties>
+</file>
+
+<file path=customXml/item3.xml><?xml version="1.0" encoding="utf-8"?>
+<b:Sources xmlns:b="http://schemas.openxmlformats.org/officeDocument/2006/bibliography" xmlns="http://schemas.openxmlformats.org/officeDocument/2006/bibliography" SelectedStyle="\APASixthEditionOfficeOnline.xsl" StyleName="APA" Version="6"/>
+</file>
+
+<file path=customXml/item4.xml><?xml version="1.0" encoding="utf-8"?>
 <ct:contentTypeSchema xmlns:ct="http://schemas.microsoft.com/office/2006/metadata/contentType" xmlns:ma="http://schemas.microsoft.com/office/2006/metadata/properties/metaAttributes" ct:_="" ma:_="" ma:contentTypeName="Document" ma:contentTypeID="0x010100D68EAEF51CBD0C4DA9962F2C84458D9F" ma:contentTypeVersion="9" ma:contentTypeDescription="Create a new document." ma:contentTypeScope="" ma:versionID="3526f3381c42c6e2ca2308198785bcc0">
   <xsd:schema xmlns:xsd="http://www.w3.org/2001/XMLSchema" xmlns:xs="http://www.w3.org/2001/XMLSchema" xmlns:p="http://schemas.microsoft.com/office/2006/metadata/properties" xmlns:ns2="f5b4353c-931d-42f4-9bf3-83ab7d02158b" xmlns:ns3="fa7a5f0e-56e0-42a6-ad77-38c72f6b11c4" targetNamespace="http://schemas.microsoft.com/office/2006/metadata/properties" ma:root="true" ma:fieldsID="6f635322724c2408cc84abc5be204084" ns2:_="" ns3:_="">
     <xsd:import namespace="f5b4353c-931d-42f4-9bf3-83ab7d02158b"/>
@@ -9054,34 +9104,33 @@
 </ct:contentTypeSchema>
 </file>
 
-<file path=customXml/item2.xml><?xml version="1.0" encoding="utf-8"?>
-<b:Sources xmlns:b="http://schemas.openxmlformats.org/officeDocument/2006/bibliography" xmlns="http://schemas.openxmlformats.org/officeDocument/2006/bibliography" SelectedStyle="\APASixthEditionOfficeOnline.xsl" StyleName="APA" Version="6"/>
+<file path=customXml/itemProps1.xml><?xml version="1.0" encoding="utf-8"?>
+<ds:datastoreItem xmlns:ds="http://schemas.openxmlformats.org/officeDocument/2006/customXml" ds:itemID="{07595FA9-DD79-4AA7-A955-082BCCD961CA}">
+  <ds:schemaRefs>
+    <ds:schemaRef ds:uri="http://schemas.microsoft.com/sharepoint/v3/contenttype/forms"/>
+  </ds:schemaRefs>
+</ds:datastoreItem>
 </file>
 
-<file path=customXml/item3.xml><?xml version="1.0" encoding="utf-8"?>
-<p:properties xmlns:p="http://schemas.microsoft.com/office/2006/metadata/properties" xmlns:xsi="http://www.w3.org/2001/XMLSchema-instance" xmlns:pc="http://schemas.microsoft.com/office/infopath/2007/PartnerControls">
-  <documentManagement>
-    <SharedWithUsers xmlns="fa7a5f0e-56e0-42a6-ad77-38c72f6b11c4">
-      <UserInfo>
-        <DisplayName>Jayaseelan James</DisplayName>
-        <AccountId>26</AccountId>
-        <AccountType/>
-      </UserInfo>
-    </SharedWithUsers>
-  </documentManagement>
-</p:properties>
+<file path=customXml/itemProps2.xml><?xml version="1.0" encoding="utf-8"?>
+<ds:datastoreItem xmlns:ds="http://schemas.openxmlformats.org/officeDocument/2006/customXml" ds:itemID="{91F44E6D-4C1A-49A3-8320-4BFFEA451AD3}">
+  <ds:schemaRefs>
+    <ds:schemaRef ds:uri="http://schemas.microsoft.com/office/2006/metadata/properties"/>
+    <ds:schemaRef ds:uri="http://schemas.microsoft.com/office/infopath/2007/PartnerControls"/>
+    <ds:schemaRef ds:uri="fa7a5f0e-56e0-42a6-ad77-38c72f6b11c4"/>
+  </ds:schemaRefs>
+</ds:datastoreItem>
 </file>
 
-<file path=customXml/item4.xml><?xml version="1.0" encoding="utf-8"?>
-<?mso-contentType ?>
-<FormTemplates xmlns="http://schemas.microsoft.com/sharepoint/v3/contenttype/forms">
-  <Display>DocumentLibraryForm</Display>
-  <Edit>DocumentLibraryForm</Edit>
-  <New>DocumentLibraryForm</New>
-</FormTemplates>
+<file path=customXml/itemProps3.xml><?xml version="1.0" encoding="utf-8"?>
+<ds:datastoreItem xmlns:ds="http://schemas.openxmlformats.org/officeDocument/2006/customXml" ds:itemID="{56AC0A08-EC0E-4F9C-9FCA-052FE08CB7D8}">
+  <ds:schemaRefs>
+    <ds:schemaRef ds:uri="http://schemas.openxmlformats.org/officeDocument/2006/bibliography"/>
+  </ds:schemaRefs>
+</ds:datastoreItem>
 </file>
 
-<file path=customXml/itemProps1.xml><?xml version="1.0" encoding="utf-8"?>
+<file path=customXml/itemProps4.xml><?xml version="1.0" encoding="utf-8"?>
 <ds:datastoreItem xmlns:ds="http://schemas.openxmlformats.org/officeDocument/2006/customXml" ds:itemID="{A7060225-CBA1-4204-AB20-80DD105EC829}">
   <ds:schemaRefs>
     <ds:schemaRef ds:uri="http://schemas.microsoft.com/office/2006/metadata/contentType"/>
@@ -9098,30 +9147,4 @@
     <ds:schemaRef ds:uri="http://schemas.microsoft.com/internal/obd"/>
   </ds:schemaRefs>
 </ds:datastoreItem>
-</file>
-
-<file path=customXml/itemProps2.xml><?xml version="1.0" encoding="utf-8"?>
-<ds:datastoreItem xmlns:ds="http://schemas.openxmlformats.org/officeDocument/2006/customXml" ds:itemID="{56AC0A08-EC0E-4F9C-9FCA-052FE08CB7D8}">
-  <ds:schemaRefs>
-    <ds:schemaRef ds:uri="http://schemas.openxmlformats.org/officeDocument/2006/bibliography"/>
-  </ds:schemaRefs>
-</ds:datastoreItem>
-</file>
-
-<file path=customXml/itemProps3.xml><?xml version="1.0" encoding="utf-8"?>
-<ds:datastoreItem xmlns:ds="http://schemas.openxmlformats.org/officeDocument/2006/customXml" ds:itemID="{91F44E6D-4C1A-49A3-8320-4BFFEA451AD3}">
-  <ds:schemaRefs>
-    <ds:schemaRef ds:uri="http://schemas.microsoft.com/office/2006/metadata/properties"/>
-    <ds:schemaRef ds:uri="http://schemas.microsoft.com/office/infopath/2007/PartnerControls"/>
-    <ds:schemaRef ds:uri="fa7a5f0e-56e0-42a6-ad77-38c72f6b11c4"/>
-  </ds:schemaRefs>
-</ds:datastoreItem>
-</file>
-
-<file path=customXml/itemProps4.xml><?xml version="1.0" encoding="utf-8"?>
-<ds:datastoreItem xmlns:ds="http://schemas.openxmlformats.org/officeDocument/2006/customXml" ds:itemID="{07595FA9-DD79-4AA7-A955-082BCCD961CA}">
-  <ds:schemaRefs>
-    <ds:schemaRef ds:uri="http://schemas.microsoft.com/sharepoint/v3/contenttype/forms"/>
-  </ds:schemaRefs>
-</ds:datastoreItem>
 </file>
</xml_diff>

<commit_message>
docs: Update user manual images
</commit_message>
<xml_diff>
--- a/docs/User Manual.docx
+++ b/docs/User Manual.docx
@@ -302,7 +302,7 @@
           <w:r>
             <w:fldChar w:fldCharType="separate"/>
           </w:r>
-          <w:hyperlink w:anchor="_Toc171952335" w:history="1">
+          <w:hyperlink w:anchor="_Toc172126871" w:history="1">
             <w:r>
               <w:rPr>
                 <w:rStyle w:val="Hyperlink"/>
@@ -331,7 +331,7 @@
                 <w:noProof/>
                 <w:webHidden/>
               </w:rPr>
-              <w:instrText xml:space="preserve"> PAGEREF _Toc171952335 \h </w:instrText>
+              <w:instrText xml:space="preserve"> PAGEREF _Toc172126871 \h </w:instrText>
             </w:r>
             <w:r>
               <w:rPr>
@@ -375,7 +375,7 @@
               <w14:ligatures w14:val="standardContextual"/>
             </w:rPr>
           </w:pPr>
-          <w:hyperlink w:anchor="_Toc171952336" w:history="1">
+          <w:hyperlink w:anchor="_Toc172126872" w:history="1">
             <w:r>
               <w:rPr>
                 <w:rStyle w:val="Hyperlink"/>
@@ -404,7 +404,7 @@
                 <w:noProof/>
                 <w:webHidden/>
               </w:rPr>
-              <w:instrText xml:space="preserve"> PAGEREF _Toc171952336 \h </w:instrText>
+              <w:instrText xml:space="preserve"> PAGEREF _Toc172126872 \h </w:instrText>
             </w:r>
             <w:r>
               <w:rPr>
@@ -448,7 +448,7 @@
               <w14:ligatures w14:val="standardContextual"/>
             </w:rPr>
           </w:pPr>
-          <w:hyperlink w:anchor="_Toc171952337" w:history="1">
+          <w:hyperlink w:anchor="_Toc172126873" w:history="1">
             <w:r>
               <w:rPr>
                 <w:rStyle w:val="Hyperlink"/>
@@ -477,7 +477,7 @@
                 <w:noProof/>
                 <w:webHidden/>
               </w:rPr>
-              <w:instrText xml:space="preserve"> PAGEREF _Toc171952337 \h </w:instrText>
+              <w:instrText xml:space="preserve"> PAGEREF _Toc172126873 \h </w:instrText>
             </w:r>
             <w:r>
               <w:rPr>
@@ -521,7 +521,7 @@
               <w14:ligatures w14:val="standardContextual"/>
             </w:rPr>
           </w:pPr>
-          <w:hyperlink w:anchor="_Toc171952338" w:history="1">
+          <w:hyperlink w:anchor="_Toc172126874" w:history="1">
             <w:r>
               <w:rPr>
                 <w:rStyle w:val="Hyperlink"/>
@@ -550,7 +550,7 @@
                 <w:noProof/>
                 <w:webHidden/>
               </w:rPr>
-              <w:instrText xml:space="preserve"> PAGEREF _Toc171952338 \h </w:instrText>
+              <w:instrText xml:space="preserve"> PAGEREF _Toc172126874 \h </w:instrText>
             </w:r>
             <w:r>
               <w:rPr>
@@ -594,7 +594,7 @@
               <w14:ligatures w14:val="standardContextual"/>
             </w:rPr>
           </w:pPr>
-          <w:hyperlink w:anchor="_Toc171952339" w:history="1">
+          <w:hyperlink w:anchor="_Toc172126875" w:history="1">
             <w:r>
               <w:rPr>
                 <w:rStyle w:val="Hyperlink"/>
@@ -622,7 +622,7 @@
                 <w:noProof/>
                 <w:webHidden/>
               </w:rPr>
-              <w:instrText xml:space="preserve"> PAGEREF _Toc171952339 \h </w:instrText>
+              <w:instrText xml:space="preserve"> PAGEREF _Toc172126875 \h </w:instrText>
             </w:r>
             <w:r>
               <w:rPr>
@@ -642,7 +642,7 @@
                 <w:noProof/>
                 <w:webHidden/>
               </w:rPr>
-              <w:t>2</w:t>
+              <w:t>3</w:t>
             </w:r>
             <w:r>
               <w:rPr>
@@ -666,7 +666,7 @@
               <w14:ligatures w14:val="standardContextual"/>
             </w:rPr>
           </w:pPr>
-          <w:hyperlink w:anchor="_Toc171952340" w:history="1">
+          <w:hyperlink w:anchor="_Toc172126876" w:history="1">
             <w:r>
               <w:rPr>
                 <w:rStyle w:val="Hyperlink"/>
@@ -694,7 +694,7 @@
                 <w:noProof/>
                 <w:webHidden/>
               </w:rPr>
-              <w:instrText xml:space="preserve"> PAGEREF _Toc171952340 \h </w:instrText>
+              <w:instrText xml:space="preserve"> PAGEREF _Toc172126876 \h </w:instrText>
             </w:r>
             <w:r>
               <w:rPr>
@@ -779,7 +779,7 @@
           <w:rFonts w:ascii="Source Sans Pro" w:eastAsia="Source Sans Pro" w:hAnsi="Source Sans Pro" w:cs="Source Sans Pro"/>
         </w:rPr>
       </w:pPr>
-      <w:bookmarkStart w:id="1" w:name="_Toc171952335"/>
+      <w:bookmarkStart w:id="1" w:name="_Toc172126871"/>
       <w:r>
         <w:rPr>
           <w:rFonts w:ascii="Source Sans Pro" w:eastAsia="Source Sans Pro" w:hAnsi="Source Sans Pro" w:cs="Source Sans Pro"/>
@@ -852,7 +852,7 @@
         </w:rPr>
       </w:pPr>
       <w:bookmarkStart w:id="2" w:name="_Toc162019586"/>
-      <w:bookmarkStart w:id="3" w:name="_Toc171952336"/>
+      <w:bookmarkStart w:id="3" w:name="_Toc172126872"/>
       <w:r>
         <w:rPr>
           <w:rFonts w:ascii="Source Sans Pro" w:eastAsia="Source Sans Pro" w:hAnsi="Source Sans Pro" w:cs="Source Sans Pro"/>
@@ -1182,7 +1182,7 @@
           <w:spacing w:val="-2"/>
         </w:rPr>
       </w:pPr>
-      <w:bookmarkStart w:id="4" w:name="_Toc171952337"/>
+      <w:bookmarkStart w:id="4" w:name="_Toc172126873"/>
       <w:r>
         <w:rPr>
           <w:rFonts w:ascii="Source Sans Pro" w:eastAsia="Source Sans Pro" w:hAnsi="Source Sans Pro" w:cs="Source Sans Pro"/>
@@ -1428,7 +1428,7 @@
         </w:rPr>
       </w:pPr>
       <w:bookmarkStart w:id="5" w:name="_How_to_run?"/>
-      <w:bookmarkStart w:id="6" w:name="_Toc171952338"/>
+      <w:bookmarkStart w:id="6" w:name="_Toc172126874"/>
       <w:bookmarkEnd w:id="5"/>
       <w:r>
         <w:rPr>
@@ -1570,7 +1570,7 @@
           <w:lang w:eastAsia="en-US"/>
         </w:rPr>
       </w:pPr>
-      <w:bookmarkStart w:id="7" w:name="_Toc171952339"/>
+      <w:bookmarkStart w:id="7" w:name="_Toc172126875"/>
       <w:r>
         <w:rPr>
           <w:color w:val="024021"/>
@@ -1954,7 +1954,27 @@
           <w:iCs/>
           <w:lang w:eastAsia="en-US"/>
         </w:rPr>
-        <w:t>examples” --selected-meas-plugins “sample_measurement,test_measurement”</w:t>
+        <w:t>examples” --selected-meas-plugins “sample_</w:t>
+      </w:r>
+      <w:proofErr w:type="gramStart"/>
+      <w:r>
+        <w:rPr>
+          <w:rFonts w:ascii="Source Sans Pro" w:eastAsia="Source Sans Pro" w:hAnsi="Source Sans Pro" w:cs="Source Sans Pro"/>
+          <w:i/>
+          <w:iCs/>
+          <w:lang w:eastAsia="en-US"/>
+        </w:rPr>
+        <w:t>measurement,test</w:t>
+      </w:r>
+      <w:proofErr w:type="gramEnd"/>
+      <w:r>
+        <w:rPr>
+          <w:rFonts w:ascii="Source Sans Pro" w:eastAsia="Source Sans Pro" w:hAnsi="Source Sans Pro" w:cs="Source Sans Pro"/>
+          <w:i/>
+          <w:iCs/>
+          <w:lang w:eastAsia="en-US"/>
+        </w:rPr>
+        <w:t>_measurement”</w:t>
       </w:r>
     </w:p>
     <w:p>
@@ -2207,7 +2227,27 @@
           <w:lang w:eastAsia="en-US"/>
         </w:rPr>
         <w:lastRenderedPageBreak/>
-        <w:t xml:space="preserve"> ni-measurement-plugin-package-builder --base-dir "C:\Users\examples" --selected-meas-plugins "sample_measurement,testing_measurement" --upload-packages --api-url "https://dev-api.lifecyclesolutions.ni.com/" --api-key "123234" --workspace "sample_workspace" --feed-name "example_feed"</w:t>
+        <w:t xml:space="preserve"> ni-measurement-plugin-package-builder --base-dir "C:\Users\examples" --selected-meas-plugins "sample_</w:t>
+      </w:r>
+      <w:proofErr w:type="gramStart"/>
+      <w:r>
+        <w:rPr>
+          <w:rFonts w:ascii="Source Sans Pro" w:eastAsia="Source Sans Pro" w:hAnsi="Source Sans Pro" w:cs="Source Sans Pro"/>
+          <w:i/>
+          <w:iCs/>
+          <w:lang w:eastAsia="en-US"/>
+        </w:rPr>
+        <w:t>measurement,testing</w:t>
+      </w:r>
+      <w:proofErr w:type="gramEnd"/>
+      <w:r>
+        <w:rPr>
+          <w:rFonts w:ascii="Source Sans Pro" w:eastAsia="Source Sans Pro" w:hAnsi="Source Sans Pro" w:cs="Source Sans Pro"/>
+          <w:i/>
+          <w:iCs/>
+          <w:lang w:eastAsia="en-US"/>
+        </w:rPr>
+        <w:t>_measurement" --upload-packages --api-url "https://dev-api.lifecyclesolutions.ni.com/" --api-key "123234" --workspace "sample_workspace" --feed-name "example_feed"</w:t>
       </w:r>
     </w:p>
     <w:p>
@@ -2299,14 +2339,25 @@
         </w:rPr>
         <w:t xml:space="preserve">e </w:t>
       </w:r>
-      <w:r>
-        <w:rPr>
-          <w:rFonts w:ascii="Source Sans Pro" w:eastAsia="Source Sans Pro" w:hAnsi="Source Sans Pro" w:cs="Source Sans Pro"/>
-          <w:sz w:val="28"/>
-          <w:szCs w:val="28"/>
-          <w:lang w:eastAsia="en-US"/>
-        </w:rPr>
-        <w:t xml:space="preserve">not provided then the SystemLink client configuration will be utilized, whereas </w:t>
+      <w:proofErr w:type="gramStart"/>
+      <w:r>
+        <w:rPr>
+          <w:rFonts w:ascii="Source Sans Pro" w:eastAsia="Source Sans Pro" w:hAnsi="Source Sans Pro" w:cs="Source Sans Pro"/>
+          <w:sz w:val="28"/>
+          <w:szCs w:val="28"/>
+          <w:lang w:eastAsia="en-US"/>
+        </w:rPr>
+        <w:t>not</w:t>
+      </w:r>
+      <w:proofErr w:type="gramEnd"/>
+      <w:r>
+        <w:rPr>
+          <w:rFonts w:ascii="Source Sans Pro" w:eastAsia="Source Sans Pro" w:hAnsi="Source Sans Pro" w:cs="Source Sans Pro"/>
+          <w:sz w:val="28"/>
+          <w:szCs w:val="28"/>
+          <w:lang w:eastAsia="en-US"/>
+        </w:rPr>
+        <w:t xml:space="preserve"> provided then the SystemLink client configuration will be utilized, whereas </w:t>
       </w:r>
       <w:r>
         <w:rPr>
@@ -2485,7 +2536,17 @@
           <w:sz w:val="28"/>
           <w:szCs w:val="28"/>
         </w:rPr>
-        <w:t xml:space="preserve">The command line interface will show the directory where the </w:t>
+        <w:t xml:space="preserve">The command line interface will show the directory where </w:t>
+      </w:r>
+      <w:proofErr w:type="gramStart"/>
+      <w:r>
+        <w:rPr>
+          <w:rStyle w:val="ui-provider"/>
+          <w:rFonts w:ascii="Source Sans Pro" w:hAnsi="Source Sans Pro"/>
+          <w:sz w:val="28"/>
+          <w:szCs w:val="28"/>
+        </w:rPr>
+        <w:t xml:space="preserve">the </w:t>
       </w:r>
       <w:r>
         <w:rPr>
@@ -2498,6 +2559,7 @@
         </w:rPr>
         <w:t>.nipkg</w:t>
       </w:r>
+      <w:proofErr w:type="gramEnd"/>
       <w:r>
         <w:rPr>
           <w:rStyle w:val="ui-provider"/>
@@ -2536,10 +2598,10 @@
           <w:lang w:eastAsia="en-US"/>
         </w:rPr>
         <w:drawing>
-          <wp:inline distT="0" distB="0" distL="0" distR="0" wp14:anchorId="4C76D45D" wp14:editId="24760934">
-            <wp:extent cx="5943600" cy="875665"/>
-            <wp:effectExtent l="0" t="0" r="0" b="635"/>
-            <wp:docPr id="986657103" name="Picture 1" descr="A black background with white text&#10;&#10;Description automatically generated"/>
+          <wp:inline distT="0" distB="0" distL="0" distR="0" wp14:anchorId="4D01383C" wp14:editId="28ED4064">
+            <wp:extent cx="5943600" cy="866775"/>
+            <wp:effectExtent l="0" t="0" r="0" b="9525"/>
+            <wp:docPr id="1545242021" name="Picture 1"/>
             <wp:cNvGraphicFramePr>
               <a:graphicFrameLocks xmlns:a="http://schemas.openxmlformats.org/drawingml/2006/main" noChangeAspect="1"/>
             </wp:cNvGraphicFramePr>
@@ -2547,7 +2609,7 @@
               <a:graphicData uri="http://schemas.openxmlformats.org/drawingml/2006/picture">
                 <pic:pic xmlns:pic="http://schemas.openxmlformats.org/drawingml/2006/picture">
                   <pic:nvPicPr>
-                    <pic:cNvPr id="986657103" name="Picture 1" descr="A black background with white text&#10;&#10;Description automatically generated"/>
+                    <pic:cNvPr id="1545242021" name=""/>
                     <pic:cNvPicPr/>
                   </pic:nvPicPr>
                   <pic:blipFill>
@@ -2559,7 +2621,7 @@
                   <pic:spPr>
                     <a:xfrm>
                       <a:off x="0" y="0"/>
-                      <a:ext cx="5943600" cy="875665"/>
+                      <a:ext cx="5943600" cy="866775"/>
                     </a:xfrm>
                     <a:prstGeom prst="rect">
                       <a:avLst/>
@@ -2580,7 +2642,7 @@
           <w:lang w:eastAsia="en-US"/>
         </w:rPr>
       </w:pPr>
-      <w:bookmarkStart w:id="8" w:name="_Toc171952340"/>
+      <w:bookmarkStart w:id="8" w:name="_Toc172126876"/>
       <w:r>
         <w:rPr>
           <w:color w:val="024021"/>
@@ -2772,103 +2834,35 @@
           <w:numId w:val="38"/>
         </w:numPr>
         <w:rPr>
-          <w:rFonts w:ascii="Source Sans Pro" w:eastAsia="Source Sans Pro" w:hAnsi="Source Sans Pro" w:cs="Source Sans Pro"/>
-          <w:sz w:val="28"/>
-          <w:szCs w:val="28"/>
-          <w:lang w:eastAsia="en-US"/>
-        </w:rPr>
-      </w:pPr>
-      <w:r>
-        <w:rPr>
-          <w:rStyle w:val="ui-provider"/>
-          <w:rFonts w:ascii="Source Sans Pro" w:hAnsi="Source Sans Pro"/>
-          <w:sz w:val="28"/>
-          <w:szCs w:val="28"/>
-        </w:rPr>
-        <w:t xml:space="preserve">The command line interface will show the directory where the </w:t>
-      </w:r>
-      <w:r>
-        <w:rPr>
-          <w:rStyle w:val="ui-provider"/>
-          <w:rFonts w:ascii="Source Sans Pro" w:hAnsi="Source Sans Pro"/>
-          <w:i/>
-          <w:iCs/>
-          <w:sz w:val="28"/>
-          <w:szCs w:val="28"/>
-        </w:rPr>
-        <w:t>.nipkg</w:t>
-      </w:r>
-      <w:r>
-        <w:rPr>
-          <w:rStyle w:val="ui-provider"/>
-          <w:rFonts w:ascii="Source Sans Pro" w:hAnsi="Source Sans Pro"/>
-          <w:sz w:val="28"/>
-          <w:szCs w:val="28"/>
-        </w:rPr>
-        <w:t xml:space="preserve"> files </w:t>
-      </w:r>
-      <w:r>
-        <w:rPr>
-          <w:rStyle w:val="ui-provider"/>
-          <w:rFonts w:ascii="Source Sans Pro" w:hAnsi="Source Sans Pro"/>
-          <w:sz w:val="28"/>
-          <w:szCs w:val="28"/>
-        </w:rPr>
-        <w:t>are</w:t>
-      </w:r>
-      <w:r>
-        <w:rPr>
-          <w:rStyle w:val="ui-provider"/>
-          <w:rFonts w:ascii="Source Sans Pro" w:hAnsi="Source Sans Pro"/>
-          <w:sz w:val="28"/>
-          <w:szCs w:val="28"/>
-        </w:rPr>
-        <w:t xml:space="preserve"> generated</w:t>
-      </w:r>
-      <w:r>
-        <w:rPr>
-          <w:rFonts w:ascii="Source Sans Pro" w:eastAsia="Source Sans Pro" w:hAnsi="Source Sans Pro" w:cs="Source Sans Pro"/>
-          <w:sz w:val="28"/>
-          <w:szCs w:val="28"/>
-          <w:lang w:eastAsia="en-US"/>
-        </w:rPr>
-        <w:t>.</w:t>
+          <w:lang w:eastAsia="en-US"/>
+        </w:rPr>
+      </w:pPr>
+      <w:r>
+        <w:rPr>
+          <w:rFonts w:ascii="Source Sans Pro" w:eastAsia="Source Sans Pro" w:hAnsi="Source Sans Pro" w:cs="Source Sans Pro"/>
+          <w:sz w:val="28"/>
+          <w:szCs w:val="28"/>
+          <w:lang w:eastAsia="en-US"/>
+        </w:rPr>
+        <w:t>Users can provide comma separated measurement plugin indexes, for building measurements.</w:t>
       </w:r>
     </w:p>
     <w:p>
       <w:pPr>
         <w:pStyle w:val="ListParagraph"/>
         <w:rPr>
-          <w:rFonts w:ascii="Source Sans Pro" w:eastAsia="Source Sans Pro" w:hAnsi="Source Sans Pro" w:cs="Source Sans Pro"/>
-          <w:sz w:val="28"/>
-          <w:szCs w:val="28"/>
-          <w:lang w:eastAsia="en-US"/>
-        </w:rPr>
-      </w:pPr>
-    </w:p>
-    <w:p>
-      <w:pPr>
-        <w:pStyle w:val="ListParagraph"/>
-        <w:rPr>
-          <w:rFonts w:ascii="Source Sans Pro" w:eastAsia="Source Sans Pro" w:hAnsi="Source Sans Pro" w:cs="Source Sans Pro"/>
-          <w:sz w:val="28"/>
-          <w:szCs w:val="28"/>
-          <w:lang w:eastAsia="en-US"/>
-        </w:rPr>
-      </w:pPr>
-      <w:r>
-        <w:rPr>
-          <w:rFonts w:ascii="Source Sans Pro" w:eastAsia="Source Sans Pro" w:hAnsi="Source Sans Pro" w:cs="Source Sans Pro"/>
-          <w:noProof/>
-          <w:sz w:val="28"/>
-          <w:szCs w:val="28"/>
+          <w:lang w:eastAsia="en-US"/>
+        </w:rPr>
+      </w:pPr>
+      <w:r>
+        <w:rPr>
           <w:lang w:eastAsia="en-US"/>
         </w:rPr>
         <w:drawing>
-          <wp:inline distT="0" distB="0" distL="0" distR="0" wp14:anchorId="0F2309AC" wp14:editId="3B2547F6">
-            <wp:extent cx="5943600" cy="2661920"/>
-            <wp:effectExtent l="0" t="0" r="0" b="5080"/>
-            <wp:docPr id="497169784" name="Picture 1" descr="A screenshot of a computer&#10;&#10;Description automatically generated"/>
+          <wp:inline distT="0" distB="0" distL="0" distR="0" wp14:anchorId="5604B913" wp14:editId="084D90DC">
+            <wp:extent cx="5943600" cy="1473835"/>
+            <wp:effectExtent l="0" t="0" r="0" b="0"/>
+            <wp:docPr id="1642819049" name="Picture 1" descr="A black screen with white text&#10;&#10;Description automatically generated"/>
             <wp:cNvGraphicFramePr>
               <a:graphicFrameLocks xmlns:a="http://schemas.openxmlformats.org/drawingml/2006/main" noChangeAspect="1"/>
             </wp:cNvGraphicFramePr>
@@ -2876,7 +2870,7 @@
               <a:graphicData uri="http://schemas.openxmlformats.org/drawingml/2006/picture">
                 <pic:pic xmlns:pic="http://schemas.openxmlformats.org/drawingml/2006/picture">
                   <pic:nvPicPr>
-                    <pic:cNvPr id="497169784" name="Picture 1" descr="A screenshot of a computer&#10;&#10;Description automatically generated"/>
+                    <pic:cNvPr id="1642819049" name="Picture 1" descr="A black screen with white text&#10;&#10;Description automatically generated"/>
                     <pic:cNvPicPr/>
                   </pic:nvPicPr>
                   <pic:blipFill>
@@ -2888,7 +2882,7 @@
                   <pic:spPr>
                     <a:xfrm>
                       <a:off x="0" y="0"/>
-                      <a:ext cx="5943600" cy="2661920"/>
+                      <a:ext cx="5943600" cy="1473835"/>
                     </a:xfrm>
                     <a:prstGeom prst="rect">
                       <a:avLst/>
@@ -2903,6 +2897,154 @@
     </w:p>
     <w:p>
       <w:pPr>
+        <w:pStyle w:val="ListParagraph"/>
+        <w:numPr>
+          <w:ilvl w:val="0"/>
+          <w:numId w:val="38"/>
+        </w:numPr>
+        <w:rPr>
+          <w:rFonts w:ascii="Source Sans Pro" w:eastAsia="Source Sans Pro" w:hAnsi="Source Sans Pro" w:cs="Source Sans Pro"/>
+          <w:sz w:val="28"/>
+          <w:szCs w:val="28"/>
+          <w:lang w:eastAsia="en-US"/>
+        </w:rPr>
+      </w:pPr>
+      <w:r>
+        <w:rPr>
+          <w:rStyle w:val="ui-provider"/>
+          <w:rFonts w:ascii="Source Sans Pro" w:hAnsi="Source Sans Pro"/>
+          <w:sz w:val="28"/>
+          <w:szCs w:val="28"/>
+        </w:rPr>
+        <w:t xml:space="preserve">The command line interface will show the directory where </w:t>
+      </w:r>
+      <w:proofErr w:type="gramStart"/>
+      <w:r>
+        <w:rPr>
+          <w:rStyle w:val="ui-provider"/>
+          <w:rFonts w:ascii="Source Sans Pro" w:hAnsi="Source Sans Pro"/>
+          <w:sz w:val="28"/>
+          <w:szCs w:val="28"/>
+        </w:rPr>
+        <w:t xml:space="preserve">the </w:t>
+      </w:r>
+      <w:r>
+        <w:rPr>
+          <w:rStyle w:val="ui-provider"/>
+          <w:rFonts w:ascii="Source Sans Pro" w:hAnsi="Source Sans Pro"/>
+          <w:i/>
+          <w:iCs/>
+          <w:sz w:val="28"/>
+          <w:szCs w:val="28"/>
+        </w:rPr>
+        <w:t>.nipkg</w:t>
+      </w:r>
+      <w:proofErr w:type="gramEnd"/>
+      <w:r>
+        <w:rPr>
+          <w:rStyle w:val="ui-provider"/>
+          <w:rFonts w:ascii="Source Sans Pro" w:hAnsi="Source Sans Pro"/>
+          <w:sz w:val="28"/>
+          <w:szCs w:val="28"/>
+        </w:rPr>
+        <w:t xml:space="preserve"> files </w:t>
+      </w:r>
+      <w:r>
+        <w:rPr>
+          <w:rStyle w:val="ui-provider"/>
+          <w:rFonts w:ascii="Source Sans Pro" w:hAnsi="Source Sans Pro"/>
+          <w:sz w:val="28"/>
+          <w:szCs w:val="28"/>
+        </w:rPr>
+        <w:t>are</w:t>
+      </w:r>
+      <w:r>
+        <w:rPr>
+          <w:rStyle w:val="ui-provider"/>
+          <w:rFonts w:ascii="Source Sans Pro" w:hAnsi="Source Sans Pro"/>
+          <w:sz w:val="28"/>
+          <w:szCs w:val="28"/>
+        </w:rPr>
+        <w:t xml:space="preserve"> generated</w:t>
+      </w:r>
+      <w:r>
+        <w:rPr>
+          <w:rFonts w:ascii="Source Sans Pro" w:eastAsia="Source Sans Pro" w:hAnsi="Source Sans Pro" w:cs="Source Sans Pro"/>
+          <w:sz w:val="28"/>
+          <w:szCs w:val="28"/>
+          <w:lang w:eastAsia="en-US"/>
+        </w:rPr>
+        <w:t>.</w:t>
+      </w:r>
+    </w:p>
+    <w:p>
+      <w:pPr>
+        <w:pStyle w:val="ListParagraph"/>
+        <w:rPr>
+          <w:rFonts w:ascii="Source Sans Pro" w:eastAsia="Source Sans Pro" w:hAnsi="Source Sans Pro" w:cs="Source Sans Pro"/>
+          <w:sz w:val="28"/>
+          <w:szCs w:val="28"/>
+          <w:lang w:eastAsia="en-US"/>
+        </w:rPr>
+      </w:pPr>
+    </w:p>
+    <w:p>
+      <w:pPr>
+        <w:pStyle w:val="ListParagraph"/>
+        <w:rPr>
+          <w:rFonts w:ascii="Source Sans Pro" w:eastAsia="Source Sans Pro" w:hAnsi="Source Sans Pro" w:cs="Source Sans Pro"/>
+          <w:sz w:val="28"/>
+          <w:szCs w:val="28"/>
+          <w:lang w:eastAsia="en-US"/>
+        </w:rPr>
+      </w:pPr>
+      <w:r>
+        <w:rPr>
+          <w:rFonts w:ascii="Source Sans Pro" w:eastAsia="Source Sans Pro" w:hAnsi="Source Sans Pro" w:cs="Source Sans Pro"/>
+          <w:noProof/>
+          <w:sz w:val="28"/>
+          <w:szCs w:val="28"/>
+          <w:lang w:eastAsia="en-US"/>
+        </w:rPr>
+        <w:drawing>
+          <wp:inline distT="0" distB="0" distL="0" distR="0" wp14:anchorId="563BBE90" wp14:editId="035CD885">
+            <wp:extent cx="5943600" cy="3592830"/>
+            <wp:effectExtent l="0" t="0" r="0" b="7620"/>
+            <wp:docPr id="1334289379" name="Picture 1" descr="A black screen with white text&#10;&#10;Description automatically generated"/>
+            <wp:cNvGraphicFramePr>
+              <a:graphicFrameLocks xmlns:a="http://schemas.openxmlformats.org/drawingml/2006/main" noChangeAspect="1"/>
+            </wp:cNvGraphicFramePr>
+            <a:graphic xmlns:a="http://schemas.openxmlformats.org/drawingml/2006/main">
+              <a:graphicData uri="http://schemas.openxmlformats.org/drawingml/2006/picture">
+                <pic:pic xmlns:pic="http://schemas.openxmlformats.org/drawingml/2006/picture">
+                  <pic:nvPicPr>
+                    <pic:cNvPr id="1334289379" name="Picture 1" descr="A black screen with white text&#10;&#10;Description automatically generated"/>
+                    <pic:cNvPicPr/>
+                  </pic:nvPicPr>
+                  <pic:blipFill>
+                    <a:blip r:embed="rId15"/>
+                    <a:stretch>
+                      <a:fillRect/>
+                    </a:stretch>
+                  </pic:blipFill>
+                  <pic:spPr>
+                    <a:xfrm>
+                      <a:off x="0" y="0"/>
+                      <a:ext cx="5943600" cy="3592830"/>
+                    </a:xfrm>
+                    <a:prstGeom prst="rect">
+                      <a:avLst/>
+                    </a:prstGeom>
+                  </pic:spPr>
+                </pic:pic>
+              </a:graphicData>
+            </a:graphic>
+          </wp:inline>
+        </w:drawing>
+      </w:r>
+    </w:p>
+    <w:p>
+      <w:pPr>
         <w:rPr>
           <w:rFonts w:ascii="Source Sans Pro" w:eastAsia="Source Sans Pro" w:hAnsi="Source Sans Pro" w:cs="Source Sans Pro"/>
           <w:sz w:val="28"/>
@@ -2912,10 +3054,10 @@
       </w:pPr>
     </w:p>
     <w:sectPr>
-      <w:headerReference w:type="default" r:id="rId15"/>
-      <w:footerReference w:type="even" r:id="rId16"/>
-      <w:footerReference w:type="default" r:id="rId17"/>
-      <w:footerReference w:type="first" r:id="rId18"/>
+      <w:headerReference w:type="default" r:id="rId16"/>
+      <w:footerReference w:type="even" r:id="rId17"/>
+      <w:footerReference w:type="default" r:id="rId18"/>
+      <w:footerReference w:type="first" r:id="rId19"/>
       <w:pgSz w:w="12240" w:h="15840"/>
       <w:pgMar w:top="1440" w:right="1440" w:bottom="1440" w:left="1440" w:header="720" w:footer="720" w:gutter="0"/>
       <w:cols w:space="720"/>
@@ -8883,33 +9025,6 @@
 </file>
 
 <file path=customXml/item1.xml><?xml version="1.0" encoding="utf-8"?>
-<?mso-contentType ?>
-<FormTemplates xmlns="http://schemas.microsoft.com/sharepoint/v3/contenttype/forms">
-  <Display>DocumentLibraryForm</Display>
-  <Edit>DocumentLibraryForm</Edit>
-  <New>DocumentLibraryForm</New>
-</FormTemplates>
-</file>
-
-<file path=customXml/item2.xml><?xml version="1.0" encoding="utf-8"?>
-<p:properties xmlns:p="http://schemas.microsoft.com/office/2006/metadata/properties" xmlns:xsi="http://www.w3.org/2001/XMLSchema-instance" xmlns:pc="http://schemas.microsoft.com/office/infopath/2007/PartnerControls">
-  <documentManagement>
-    <SharedWithUsers xmlns="fa7a5f0e-56e0-42a6-ad77-38c72f6b11c4">
-      <UserInfo>
-        <DisplayName>Jayaseelan James</DisplayName>
-        <AccountId>26</AccountId>
-        <AccountType/>
-      </UserInfo>
-    </SharedWithUsers>
-  </documentManagement>
-</p:properties>
-</file>
-
-<file path=customXml/item3.xml><?xml version="1.0" encoding="utf-8"?>
-<b:Sources xmlns:b="http://schemas.openxmlformats.org/officeDocument/2006/bibliography" xmlns="http://schemas.openxmlformats.org/officeDocument/2006/bibliography" SelectedStyle="\APASixthEditionOfficeOnline.xsl" StyleName="APA" Version="6"/>
-</file>
-
-<file path=customXml/item4.xml><?xml version="1.0" encoding="utf-8"?>
 <ct:contentTypeSchema xmlns:ct="http://schemas.microsoft.com/office/2006/metadata/contentType" xmlns:ma="http://schemas.microsoft.com/office/2006/metadata/properties/metaAttributes" ct:_="" ma:_="" ma:contentTypeName="Document" ma:contentTypeID="0x010100D68EAEF51CBD0C4DA9962F2C84458D9F" ma:contentTypeVersion="9" ma:contentTypeDescription="Create a new document." ma:contentTypeScope="" ma:versionID="3526f3381c42c6e2ca2308198785bcc0">
   <xsd:schema xmlns:xsd="http://www.w3.org/2001/XMLSchema" xmlns:xs="http://www.w3.org/2001/XMLSchema" xmlns:p="http://schemas.microsoft.com/office/2006/metadata/properties" xmlns:ns2="f5b4353c-931d-42f4-9bf3-83ab7d02158b" xmlns:ns3="fa7a5f0e-56e0-42a6-ad77-38c72f6b11c4" targetNamespace="http://schemas.microsoft.com/office/2006/metadata/properties" ma:root="true" ma:fieldsID="6f635322724c2408cc84abc5be204084" ns2:_="" ns3:_="">
     <xsd:import namespace="f5b4353c-931d-42f4-9bf3-83ab7d02158b"/>
@@ -9104,33 +9219,34 @@
 </ct:contentTypeSchema>
 </file>
 
-<file path=customXml/itemProps1.xml><?xml version="1.0" encoding="utf-8"?>
-<ds:datastoreItem xmlns:ds="http://schemas.openxmlformats.org/officeDocument/2006/customXml" ds:itemID="{07595FA9-DD79-4AA7-A955-082BCCD961CA}">
-  <ds:schemaRefs>
-    <ds:schemaRef ds:uri="http://schemas.microsoft.com/sharepoint/v3/contenttype/forms"/>
-  </ds:schemaRefs>
-</ds:datastoreItem>
+<file path=customXml/item2.xml><?xml version="1.0" encoding="utf-8"?>
+<b:Sources xmlns:b="http://schemas.openxmlformats.org/officeDocument/2006/bibliography" xmlns="http://schemas.openxmlformats.org/officeDocument/2006/bibliography" SelectedStyle="\APASixthEditionOfficeOnline.xsl" StyleName="APA" Version="6"/>
 </file>
 
-<file path=customXml/itemProps2.xml><?xml version="1.0" encoding="utf-8"?>
-<ds:datastoreItem xmlns:ds="http://schemas.openxmlformats.org/officeDocument/2006/customXml" ds:itemID="{91F44E6D-4C1A-49A3-8320-4BFFEA451AD3}">
-  <ds:schemaRefs>
-    <ds:schemaRef ds:uri="http://schemas.microsoft.com/office/2006/metadata/properties"/>
-    <ds:schemaRef ds:uri="http://schemas.microsoft.com/office/infopath/2007/PartnerControls"/>
-    <ds:schemaRef ds:uri="fa7a5f0e-56e0-42a6-ad77-38c72f6b11c4"/>
-  </ds:schemaRefs>
-</ds:datastoreItem>
+<file path=customXml/item3.xml><?xml version="1.0" encoding="utf-8"?>
+<p:properties xmlns:p="http://schemas.microsoft.com/office/2006/metadata/properties" xmlns:xsi="http://www.w3.org/2001/XMLSchema-instance" xmlns:pc="http://schemas.microsoft.com/office/infopath/2007/PartnerControls">
+  <documentManagement>
+    <SharedWithUsers xmlns="fa7a5f0e-56e0-42a6-ad77-38c72f6b11c4">
+      <UserInfo>
+        <DisplayName>Jayaseelan James</DisplayName>
+        <AccountId>26</AccountId>
+        <AccountType/>
+      </UserInfo>
+    </SharedWithUsers>
+  </documentManagement>
+</p:properties>
 </file>
 
-<file path=customXml/itemProps3.xml><?xml version="1.0" encoding="utf-8"?>
-<ds:datastoreItem xmlns:ds="http://schemas.openxmlformats.org/officeDocument/2006/customXml" ds:itemID="{56AC0A08-EC0E-4F9C-9FCA-052FE08CB7D8}">
-  <ds:schemaRefs>
-    <ds:schemaRef ds:uri="http://schemas.openxmlformats.org/officeDocument/2006/bibliography"/>
-  </ds:schemaRefs>
-</ds:datastoreItem>
+<file path=customXml/item4.xml><?xml version="1.0" encoding="utf-8"?>
+<?mso-contentType ?>
+<FormTemplates xmlns="http://schemas.microsoft.com/sharepoint/v3/contenttype/forms">
+  <Display>DocumentLibraryForm</Display>
+  <Edit>DocumentLibraryForm</Edit>
+  <New>DocumentLibraryForm</New>
+</FormTemplates>
 </file>
 
-<file path=customXml/itemProps4.xml><?xml version="1.0" encoding="utf-8"?>
+<file path=customXml/itemProps1.xml><?xml version="1.0" encoding="utf-8"?>
 <ds:datastoreItem xmlns:ds="http://schemas.openxmlformats.org/officeDocument/2006/customXml" ds:itemID="{A7060225-CBA1-4204-AB20-80DD105EC829}">
   <ds:schemaRefs>
     <ds:schemaRef ds:uri="http://schemas.microsoft.com/office/2006/metadata/contentType"/>
@@ -9147,4 +9263,30 @@
     <ds:schemaRef ds:uri="http://schemas.microsoft.com/internal/obd"/>
   </ds:schemaRefs>
 </ds:datastoreItem>
+</file>
+
+<file path=customXml/itemProps2.xml><?xml version="1.0" encoding="utf-8"?>
+<ds:datastoreItem xmlns:ds="http://schemas.openxmlformats.org/officeDocument/2006/customXml" ds:itemID="{56AC0A08-EC0E-4F9C-9FCA-052FE08CB7D8}">
+  <ds:schemaRefs>
+    <ds:schemaRef ds:uri="http://schemas.openxmlformats.org/officeDocument/2006/bibliography"/>
+  </ds:schemaRefs>
+</ds:datastoreItem>
+</file>
+
+<file path=customXml/itemProps3.xml><?xml version="1.0" encoding="utf-8"?>
+<ds:datastoreItem xmlns:ds="http://schemas.openxmlformats.org/officeDocument/2006/customXml" ds:itemID="{91F44E6D-4C1A-49A3-8320-4BFFEA451AD3}">
+  <ds:schemaRefs>
+    <ds:schemaRef ds:uri="http://schemas.microsoft.com/office/2006/metadata/properties"/>
+    <ds:schemaRef ds:uri="http://schemas.microsoft.com/office/infopath/2007/PartnerControls"/>
+    <ds:schemaRef ds:uri="fa7a5f0e-56e0-42a6-ad77-38c72f6b11c4"/>
+  </ds:schemaRefs>
+</ds:datastoreItem>
+</file>
+
+<file path=customXml/itemProps4.xml><?xml version="1.0" encoding="utf-8"?>
+<ds:datastoreItem xmlns:ds="http://schemas.openxmlformats.org/officeDocument/2006/customXml" ds:itemID="{07595FA9-DD79-4AA7-A955-082BCCD961CA}">
+  <ds:schemaRefs>
+    <ds:schemaRef ds:uri="http://schemas.microsoft.com/sharepoint/v3/contenttype/forms"/>
+  </ds:schemaRefs>
+</ds:datastoreItem>
 </file>
</xml_diff>

<commit_message>
fix: address final PR comments
</commit_message>
<xml_diff>
--- a/docs/User Manual.docx
+++ b/docs/User Manual.docx
@@ -1954,27 +1954,7 @@
           <w:iCs/>
           <w:lang w:eastAsia="en-US"/>
         </w:rPr>
-        <w:t>examples” --selected-meas-plugins “sample_</w:t>
-      </w:r>
-      <w:proofErr w:type="gramStart"/>
-      <w:r>
-        <w:rPr>
-          <w:rFonts w:ascii="Source Sans Pro" w:eastAsia="Source Sans Pro" w:hAnsi="Source Sans Pro" w:cs="Source Sans Pro"/>
-          <w:i/>
-          <w:iCs/>
-          <w:lang w:eastAsia="en-US"/>
-        </w:rPr>
-        <w:t>measurement,test</w:t>
-      </w:r>
-      <w:proofErr w:type="gramEnd"/>
-      <w:r>
-        <w:rPr>
-          <w:rFonts w:ascii="Source Sans Pro" w:eastAsia="Source Sans Pro" w:hAnsi="Source Sans Pro" w:cs="Source Sans Pro"/>
-          <w:i/>
-          <w:iCs/>
-          <w:lang w:eastAsia="en-US"/>
-        </w:rPr>
-        <w:t>_measurement”</w:t>
+        <w:t>examples” --selected-meas-plugins “sample_measurement,test_measurement”</w:t>
       </w:r>
     </w:p>
     <w:p>
@@ -2227,27 +2207,7 @@
           <w:lang w:eastAsia="en-US"/>
         </w:rPr>
         <w:lastRenderedPageBreak/>
-        <w:t xml:space="preserve"> ni-measurement-plugin-package-builder --base-dir "C:\Users\examples" --selected-meas-plugins "sample_</w:t>
-      </w:r>
-      <w:proofErr w:type="gramStart"/>
-      <w:r>
-        <w:rPr>
-          <w:rFonts w:ascii="Source Sans Pro" w:eastAsia="Source Sans Pro" w:hAnsi="Source Sans Pro" w:cs="Source Sans Pro"/>
-          <w:i/>
-          <w:iCs/>
-          <w:lang w:eastAsia="en-US"/>
-        </w:rPr>
-        <w:t>measurement,testing</w:t>
-      </w:r>
-      <w:proofErr w:type="gramEnd"/>
-      <w:r>
-        <w:rPr>
-          <w:rFonts w:ascii="Source Sans Pro" w:eastAsia="Source Sans Pro" w:hAnsi="Source Sans Pro" w:cs="Source Sans Pro"/>
-          <w:i/>
-          <w:iCs/>
-          <w:lang w:eastAsia="en-US"/>
-        </w:rPr>
-        <w:t>_measurement" --upload-packages --api-url "https://dev-api.lifecyclesolutions.ni.com/" --api-key "123234" --workspace "sample_workspace" --feed-name "example_feed"</w:t>
+        <w:t xml:space="preserve"> ni-measurement-plugin-package-builder --base-dir "C:\Users\examples" --selected-meas-plugins "sample_measurement,testing_measurement" --upload-packages --api-url "https://dev-api.lifecyclesolutions.ni.com/" --api-key "123234" --workspace "sample_workspace" --feed-name "example_feed"</w:t>
       </w:r>
     </w:p>
     <w:p>
@@ -2272,132 +2232,6 @@
           <w:lang w:eastAsia="en-US"/>
         </w:rPr>
         <w:t>Input arguments should be provided within double quotes.</w:t>
-      </w:r>
-    </w:p>
-    <w:p>
-      <w:pPr>
-        <w:pStyle w:val="ListParagraph"/>
-        <w:numPr>
-          <w:ilvl w:val="0"/>
-          <w:numId w:val="37"/>
-        </w:numPr>
-        <w:rPr>
-          <w:rFonts w:ascii="Source Sans Pro" w:eastAsia="Source Sans Pro" w:hAnsi="Source Sans Pro" w:cs="Source Sans Pro"/>
-          <w:sz w:val="28"/>
-          <w:szCs w:val="28"/>
-          <w:lang w:eastAsia="en-US"/>
-        </w:rPr>
-      </w:pPr>
-      <w:r>
-        <w:rPr>
-          <w:rFonts w:ascii="Source Sans Pro" w:eastAsia="Source Sans Pro" w:hAnsi="Source Sans Pro" w:cs="Source Sans Pro"/>
-          <w:sz w:val="28"/>
-          <w:szCs w:val="28"/>
-          <w:lang w:eastAsia="en-US"/>
-        </w:rPr>
-        <w:t xml:space="preserve">For uploading the packages, if the </w:t>
-      </w:r>
-      <w:r>
-        <w:rPr>
-          <w:rFonts w:ascii="Source Sans Pro" w:eastAsia="Source Sans Pro" w:hAnsi="Source Sans Pro" w:cs="Source Sans Pro"/>
-          <w:i/>
-          <w:iCs/>
-          <w:sz w:val="28"/>
-          <w:szCs w:val="28"/>
-          <w:lang w:eastAsia="en-US"/>
-        </w:rPr>
-        <w:t xml:space="preserve">api-url </w:t>
-      </w:r>
-      <w:r>
-        <w:rPr>
-          <w:rFonts w:ascii="Source Sans Pro" w:eastAsia="Source Sans Pro" w:hAnsi="Source Sans Pro" w:cs="Source Sans Pro"/>
-          <w:sz w:val="28"/>
-          <w:szCs w:val="28"/>
-          <w:lang w:eastAsia="en-US"/>
-        </w:rPr>
-        <w:t xml:space="preserve">and </w:t>
-      </w:r>
-      <w:r>
-        <w:rPr>
-          <w:rFonts w:ascii="Source Sans Pro" w:eastAsia="Source Sans Pro" w:hAnsi="Source Sans Pro" w:cs="Source Sans Pro"/>
-          <w:i/>
-          <w:iCs/>
-          <w:sz w:val="28"/>
-          <w:szCs w:val="28"/>
-          <w:lang w:eastAsia="en-US"/>
-        </w:rPr>
-        <w:t>workspac</w:t>
-      </w:r>
-      <w:r>
-        <w:rPr>
-          <w:rFonts w:ascii="Source Sans Pro" w:eastAsia="Source Sans Pro" w:hAnsi="Source Sans Pro" w:cs="Source Sans Pro"/>
-          <w:i/>
-          <w:iCs/>
-          <w:sz w:val="28"/>
-          <w:szCs w:val="28"/>
-          <w:lang w:eastAsia="en-US"/>
-        </w:rPr>
-        <w:t xml:space="preserve">e </w:t>
-      </w:r>
-      <w:proofErr w:type="gramStart"/>
-      <w:r>
-        <w:rPr>
-          <w:rFonts w:ascii="Source Sans Pro" w:eastAsia="Source Sans Pro" w:hAnsi="Source Sans Pro" w:cs="Source Sans Pro"/>
-          <w:sz w:val="28"/>
-          <w:szCs w:val="28"/>
-          <w:lang w:eastAsia="en-US"/>
-        </w:rPr>
-        <w:t>not</w:t>
-      </w:r>
-      <w:proofErr w:type="gramEnd"/>
-      <w:r>
-        <w:rPr>
-          <w:rFonts w:ascii="Source Sans Pro" w:eastAsia="Source Sans Pro" w:hAnsi="Source Sans Pro" w:cs="Source Sans Pro"/>
-          <w:sz w:val="28"/>
-          <w:szCs w:val="28"/>
-          <w:lang w:eastAsia="en-US"/>
-        </w:rPr>
-        <w:t xml:space="preserve"> provided then the SystemLink client configuration will be utilized, whereas </w:t>
-      </w:r>
-      <w:r>
-        <w:rPr>
-          <w:rFonts w:ascii="Source Sans Pro" w:eastAsia="Source Sans Pro" w:hAnsi="Source Sans Pro" w:cs="Source Sans Pro"/>
-          <w:i/>
-          <w:iCs/>
-          <w:sz w:val="28"/>
-          <w:szCs w:val="28"/>
-          <w:lang w:eastAsia="en-US"/>
-        </w:rPr>
-        <w:t>api-key</w:t>
-      </w:r>
-      <w:r>
-        <w:rPr>
-          <w:rFonts w:ascii="Source Sans Pro" w:eastAsia="Source Sans Pro" w:hAnsi="Source Sans Pro" w:cs="Source Sans Pro"/>
-          <w:sz w:val="28"/>
-          <w:szCs w:val="28"/>
-          <w:lang w:eastAsia="en-US"/>
-        </w:rPr>
-        <w:t xml:space="preserve"> and </w:t>
-      </w:r>
-      <w:r>
-        <w:rPr>
-          <w:rFonts w:ascii="Source Sans Pro" w:eastAsia="Source Sans Pro" w:hAnsi="Source Sans Pro" w:cs="Source Sans Pro"/>
-          <w:i/>
-          <w:iCs/>
-          <w:sz w:val="28"/>
-          <w:szCs w:val="28"/>
-          <w:lang w:eastAsia="en-US"/>
-        </w:rPr>
-        <w:t>feed-name</w:t>
-      </w:r>
-      <w:r>
-        <w:rPr>
-          <w:rFonts w:ascii="Source Sans Pro" w:eastAsia="Source Sans Pro" w:hAnsi="Source Sans Pro" w:cs="Source Sans Pro"/>
-          <w:sz w:val="28"/>
-          <w:szCs w:val="28"/>
-          <w:lang w:eastAsia="en-US"/>
-        </w:rPr>
-        <w:t xml:space="preserve"> must be provided.</w:t>
       </w:r>
     </w:p>
     <w:p>
@@ -2536,17 +2370,7 @@
           <w:sz w:val="28"/>
           <w:szCs w:val="28"/>
         </w:rPr>
-        <w:t xml:space="preserve">The command line interface will show the directory where </w:t>
-      </w:r>
-      <w:proofErr w:type="gramStart"/>
-      <w:r>
-        <w:rPr>
-          <w:rStyle w:val="ui-provider"/>
-          <w:rFonts w:ascii="Source Sans Pro" w:hAnsi="Source Sans Pro"/>
-          <w:sz w:val="28"/>
-          <w:szCs w:val="28"/>
-        </w:rPr>
-        <w:t xml:space="preserve">the </w:t>
+        <w:t xml:space="preserve">The command line interface will show the directory where the </w:t>
       </w:r>
       <w:r>
         <w:rPr>
@@ -2559,7 +2383,6 @@
         </w:rPr>
         <w:t>.nipkg</w:t>
       </w:r>
-      <w:proofErr w:type="gramEnd"/>
       <w:r>
         <w:rPr>
           <w:rStyle w:val="ui-provider"/>
@@ -2795,7 +2618,6 @@
           <w:szCs w:val="28"/>
           <w:lang w:eastAsia="en-US"/>
         </w:rPr>
-        <w:lastRenderedPageBreak/>
         <w:t xml:space="preserve">To build multiple measurement </w:t>
       </w:r>
       <w:r>
@@ -2856,8 +2678,10 @@
       </w:pPr>
       <w:r>
         <w:rPr>
-          <w:lang w:eastAsia="en-US"/>
-        </w:rPr>
+          <w:noProof/>
+          <w:lang w:eastAsia="en-US"/>
+        </w:rPr>
+        <w:lastRenderedPageBreak/>
         <w:drawing>
           <wp:inline distT="0" distB="0" distL="0" distR="0" wp14:anchorId="5604B913" wp14:editId="084D90DC">
             <wp:extent cx="5943600" cy="1473835"/>
@@ -2916,17 +2740,7 @@
           <w:sz w:val="28"/>
           <w:szCs w:val="28"/>
         </w:rPr>
-        <w:t xml:space="preserve">The command line interface will show the directory where </w:t>
-      </w:r>
-      <w:proofErr w:type="gramStart"/>
-      <w:r>
-        <w:rPr>
-          <w:rStyle w:val="ui-provider"/>
-          <w:rFonts w:ascii="Source Sans Pro" w:hAnsi="Source Sans Pro"/>
-          <w:sz w:val="28"/>
-          <w:szCs w:val="28"/>
-        </w:rPr>
-        <w:t xml:space="preserve">the </w:t>
+        <w:t xml:space="preserve">The command line interface will show the directory where the </w:t>
       </w:r>
       <w:r>
         <w:rPr>
@@ -2939,7 +2753,6 @@
         </w:rPr>
         <w:t>.nipkg</w:t>
       </w:r>
-      <w:proofErr w:type="gramEnd"/>
       <w:r>
         <w:rPr>
           <w:rStyle w:val="ui-provider"/>
@@ -9025,6 +8838,33 @@
 </file>
 
 <file path=customXml/item1.xml><?xml version="1.0" encoding="utf-8"?>
+<?mso-contentType ?>
+<FormTemplates xmlns="http://schemas.microsoft.com/sharepoint/v3/contenttype/forms">
+  <Display>DocumentLibraryForm</Display>
+  <Edit>DocumentLibraryForm</Edit>
+  <New>DocumentLibraryForm</New>
+</FormTemplates>
+</file>
+
+<file path=customXml/item2.xml><?xml version="1.0" encoding="utf-8"?>
+<p:properties xmlns:p="http://schemas.microsoft.com/office/2006/metadata/properties" xmlns:xsi="http://www.w3.org/2001/XMLSchema-instance" xmlns:pc="http://schemas.microsoft.com/office/infopath/2007/PartnerControls">
+  <documentManagement>
+    <SharedWithUsers xmlns="fa7a5f0e-56e0-42a6-ad77-38c72f6b11c4">
+      <UserInfo>
+        <DisplayName>Jayaseelan James</DisplayName>
+        <AccountId>26</AccountId>
+        <AccountType/>
+      </UserInfo>
+    </SharedWithUsers>
+  </documentManagement>
+</p:properties>
+</file>
+
+<file path=customXml/item3.xml><?xml version="1.0" encoding="utf-8"?>
+<b:Sources xmlns:b="http://schemas.openxmlformats.org/officeDocument/2006/bibliography" xmlns="http://schemas.openxmlformats.org/officeDocument/2006/bibliography" SelectedStyle="\APASixthEditionOfficeOnline.xsl" StyleName="APA" Version="6"/>
+</file>
+
+<file path=customXml/item4.xml><?xml version="1.0" encoding="utf-8"?>
 <ct:contentTypeSchema xmlns:ct="http://schemas.microsoft.com/office/2006/metadata/contentType" xmlns:ma="http://schemas.microsoft.com/office/2006/metadata/properties/metaAttributes" ct:_="" ma:_="" ma:contentTypeName="Document" ma:contentTypeID="0x010100D68EAEF51CBD0C4DA9962F2C84458D9F" ma:contentTypeVersion="9" ma:contentTypeDescription="Create a new document." ma:contentTypeScope="" ma:versionID="3526f3381c42c6e2ca2308198785bcc0">
   <xsd:schema xmlns:xsd="http://www.w3.org/2001/XMLSchema" xmlns:xs="http://www.w3.org/2001/XMLSchema" xmlns:p="http://schemas.microsoft.com/office/2006/metadata/properties" xmlns:ns2="f5b4353c-931d-42f4-9bf3-83ab7d02158b" xmlns:ns3="fa7a5f0e-56e0-42a6-ad77-38c72f6b11c4" targetNamespace="http://schemas.microsoft.com/office/2006/metadata/properties" ma:root="true" ma:fieldsID="6f635322724c2408cc84abc5be204084" ns2:_="" ns3:_="">
     <xsd:import namespace="f5b4353c-931d-42f4-9bf3-83ab7d02158b"/>
@@ -9219,34 +9059,33 @@
 </ct:contentTypeSchema>
 </file>
 
-<file path=customXml/item2.xml><?xml version="1.0" encoding="utf-8"?>
-<b:Sources xmlns:b="http://schemas.openxmlformats.org/officeDocument/2006/bibliography" xmlns="http://schemas.openxmlformats.org/officeDocument/2006/bibliography" SelectedStyle="\APASixthEditionOfficeOnline.xsl" StyleName="APA" Version="6"/>
+<file path=customXml/itemProps1.xml><?xml version="1.0" encoding="utf-8"?>
+<ds:datastoreItem xmlns:ds="http://schemas.openxmlformats.org/officeDocument/2006/customXml" ds:itemID="{07595FA9-DD79-4AA7-A955-082BCCD961CA}">
+  <ds:schemaRefs>
+    <ds:schemaRef ds:uri="http://schemas.microsoft.com/sharepoint/v3/contenttype/forms"/>
+  </ds:schemaRefs>
+</ds:datastoreItem>
 </file>
 
-<file path=customXml/item3.xml><?xml version="1.0" encoding="utf-8"?>
-<p:properties xmlns:p="http://schemas.microsoft.com/office/2006/metadata/properties" xmlns:xsi="http://www.w3.org/2001/XMLSchema-instance" xmlns:pc="http://schemas.microsoft.com/office/infopath/2007/PartnerControls">
-  <documentManagement>
-    <SharedWithUsers xmlns="fa7a5f0e-56e0-42a6-ad77-38c72f6b11c4">
-      <UserInfo>
-        <DisplayName>Jayaseelan James</DisplayName>
-        <AccountId>26</AccountId>
-        <AccountType/>
-      </UserInfo>
-    </SharedWithUsers>
-  </documentManagement>
-</p:properties>
+<file path=customXml/itemProps2.xml><?xml version="1.0" encoding="utf-8"?>
+<ds:datastoreItem xmlns:ds="http://schemas.openxmlformats.org/officeDocument/2006/customXml" ds:itemID="{91F44E6D-4C1A-49A3-8320-4BFFEA451AD3}">
+  <ds:schemaRefs>
+    <ds:schemaRef ds:uri="http://schemas.microsoft.com/office/2006/metadata/properties"/>
+    <ds:schemaRef ds:uri="http://schemas.microsoft.com/office/infopath/2007/PartnerControls"/>
+    <ds:schemaRef ds:uri="fa7a5f0e-56e0-42a6-ad77-38c72f6b11c4"/>
+  </ds:schemaRefs>
+</ds:datastoreItem>
 </file>
 
-<file path=customXml/item4.xml><?xml version="1.0" encoding="utf-8"?>
-<?mso-contentType ?>
-<FormTemplates xmlns="http://schemas.microsoft.com/sharepoint/v3/contenttype/forms">
-  <Display>DocumentLibraryForm</Display>
-  <Edit>DocumentLibraryForm</Edit>
-  <New>DocumentLibraryForm</New>
-</FormTemplates>
+<file path=customXml/itemProps3.xml><?xml version="1.0" encoding="utf-8"?>
+<ds:datastoreItem xmlns:ds="http://schemas.openxmlformats.org/officeDocument/2006/customXml" ds:itemID="{56AC0A08-EC0E-4F9C-9FCA-052FE08CB7D8}">
+  <ds:schemaRefs>
+    <ds:schemaRef ds:uri="http://schemas.openxmlformats.org/officeDocument/2006/bibliography"/>
+  </ds:schemaRefs>
+</ds:datastoreItem>
 </file>
 
-<file path=customXml/itemProps1.xml><?xml version="1.0" encoding="utf-8"?>
+<file path=customXml/itemProps4.xml><?xml version="1.0" encoding="utf-8"?>
 <ds:datastoreItem xmlns:ds="http://schemas.openxmlformats.org/officeDocument/2006/customXml" ds:itemID="{A7060225-CBA1-4204-AB20-80DD105EC829}">
   <ds:schemaRefs>
     <ds:schemaRef ds:uri="http://schemas.microsoft.com/office/2006/metadata/contentType"/>
@@ -9263,30 +9102,4 @@
     <ds:schemaRef ds:uri="http://schemas.microsoft.com/internal/obd"/>
   </ds:schemaRefs>
 </ds:datastoreItem>
-</file>
-
-<file path=customXml/itemProps2.xml><?xml version="1.0" encoding="utf-8"?>
-<ds:datastoreItem xmlns:ds="http://schemas.openxmlformats.org/officeDocument/2006/customXml" ds:itemID="{56AC0A08-EC0E-4F9C-9FCA-052FE08CB7D8}">
-  <ds:schemaRefs>
-    <ds:schemaRef ds:uri="http://schemas.openxmlformats.org/officeDocument/2006/bibliography"/>
-  </ds:schemaRefs>
-</ds:datastoreItem>
-</file>
-
-<file path=customXml/itemProps3.xml><?xml version="1.0" encoding="utf-8"?>
-<ds:datastoreItem xmlns:ds="http://schemas.openxmlformats.org/officeDocument/2006/customXml" ds:itemID="{91F44E6D-4C1A-49A3-8320-4BFFEA451AD3}">
-  <ds:schemaRefs>
-    <ds:schemaRef ds:uri="http://schemas.microsoft.com/office/2006/metadata/properties"/>
-    <ds:schemaRef ds:uri="http://schemas.microsoft.com/office/infopath/2007/PartnerControls"/>
-    <ds:schemaRef ds:uri="fa7a5f0e-56e0-42a6-ad77-38c72f6b11c4"/>
-  </ds:schemaRefs>
-</ds:datastoreItem>
-</file>
-
-<file path=customXml/itemProps4.xml><?xml version="1.0" encoding="utf-8"?>
-<ds:datastoreItem xmlns:ds="http://schemas.openxmlformats.org/officeDocument/2006/customXml" ds:itemID="{07595FA9-DD79-4AA7-A955-082BCCD961CA}">
-  <ds:schemaRefs>
-    <ds:schemaRef ds:uri="http://schemas.microsoft.com/sharepoint/v3/contenttype/forms"/>
-  </ds:schemaRefs>
-</ds:datastoreItem>
 </file>
</xml_diff>

<commit_message>
Integration with NI SystemLink Feeds Manager (#5)
What does this Pull Request accomplish?
- Add nisystemlink-feeds-manager to ni-measurement-plugin-package-builder for uploading the feeds.
Support for comma-separated inputs for measurement plugin indices in interactive mode

Why should this Pull Request be merged?
- There is no specific configuration or argument enabled for uploading the built measurement packages to Systemlink in this package. So it has integrated with nisystemlink-feeds-manager package to interact with systemlink feeds services to upload the packages.

What testing has been done?
Manual Testing
</commit_message>
<xml_diff>
--- a/docs/User Manual.docx
+++ b/docs/User Manual.docx
@@ -302,7 +302,7 @@
           <w:r>
             <w:fldChar w:fldCharType="separate"/>
           </w:r>
-          <w:hyperlink w:anchor="_Toc169788127" w:history="1">
+          <w:hyperlink w:anchor="_Toc172126871" w:history="1">
             <w:r>
               <w:rPr>
                 <w:rStyle w:val="Hyperlink"/>
@@ -331,7 +331,7 @@
                 <w:noProof/>
                 <w:webHidden/>
               </w:rPr>
-              <w:instrText xml:space="preserve"> PAGEREF _Toc169788127 \h </w:instrText>
+              <w:instrText xml:space="preserve"> PAGEREF _Toc172126871 \h </w:instrText>
             </w:r>
             <w:r>
               <w:rPr>
@@ -375,7 +375,7 @@
               <w14:ligatures w14:val="standardContextual"/>
             </w:rPr>
           </w:pPr>
-          <w:hyperlink w:anchor="_Toc169788128" w:history="1">
+          <w:hyperlink w:anchor="_Toc172126872" w:history="1">
             <w:r>
               <w:rPr>
                 <w:rStyle w:val="Hyperlink"/>
@@ -404,7 +404,7 @@
                 <w:noProof/>
                 <w:webHidden/>
               </w:rPr>
-              <w:instrText xml:space="preserve"> PAGEREF _Toc169788128 \h </w:instrText>
+              <w:instrText xml:space="preserve"> PAGEREF _Toc172126872 \h </w:instrText>
             </w:r>
             <w:r>
               <w:rPr>
@@ -448,7 +448,7 @@
               <w14:ligatures w14:val="standardContextual"/>
             </w:rPr>
           </w:pPr>
-          <w:hyperlink w:anchor="_Toc169788129" w:history="1">
+          <w:hyperlink w:anchor="_Toc172126873" w:history="1">
             <w:r>
               <w:rPr>
                 <w:rStyle w:val="Hyperlink"/>
@@ -477,7 +477,7 @@
                 <w:noProof/>
                 <w:webHidden/>
               </w:rPr>
-              <w:instrText xml:space="preserve"> PAGEREF _Toc169788129 \h </w:instrText>
+              <w:instrText xml:space="preserve"> PAGEREF _Toc172126873 \h </w:instrText>
             </w:r>
             <w:r>
               <w:rPr>
@@ -521,7 +521,7 @@
               <w14:ligatures w14:val="standardContextual"/>
             </w:rPr>
           </w:pPr>
-          <w:hyperlink w:anchor="_Toc169788130" w:history="1">
+          <w:hyperlink w:anchor="_Toc172126874" w:history="1">
             <w:r>
               <w:rPr>
                 <w:rStyle w:val="Hyperlink"/>
@@ -550,7 +550,7 @@
                 <w:noProof/>
                 <w:webHidden/>
               </w:rPr>
-              <w:instrText xml:space="preserve"> PAGEREF _Toc169788130 \h </w:instrText>
+              <w:instrText xml:space="preserve"> PAGEREF _Toc172126874 \h </w:instrText>
             </w:r>
             <w:r>
               <w:rPr>
@@ -594,7 +594,7 @@
               <w14:ligatures w14:val="standardContextual"/>
             </w:rPr>
           </w:pPr>
-          <w:hyperlink w:anchor="_Toc169788131" w:history="1">
+          <w:hyperlink w:anchor="_Toc172126875" w:history="1">
             <w:r>
               <w:rPr>
                 <w:rStyle w:val="Hyperlink"/>
@@ -622,79 +622,7 @@
                 <w:noProof/>
                 <w:webHidden/>
               </w:rPr>
-              <w:instrText xml:space="preserve"> PAGEREF _Toc169788131 \h </w:instrText>
-            </w:r>
-            <w:r>
-              <w:rPr>
-                <w:noProof/>
-                <w:webHidden/>
-              </w:rPr>
-            </w:r>
-            <w:r>
-              <w:rPr>
-                <w:noProof/>
-                <w:webHidden/>
-              </w:rPr>
-              <w:fldChar w:fldCharType="separate"/>
-            </w:r>
-            <w:r>
-              <w:rPr>
-                <w:noProof/>
-                <w:webHidden/>
-              </w:rPr>
-              <w:t>2</w:t>
-            </w:r>
-            <w:r>
-              <w:rPr>
-                <w:noProof/>
-                <w:webHidden/>
-              </w:rPr>
-              <w:fldChar w:fldCharType="end"/>
-            </w:r>
-          </w:hyperlink>
-        </w:p>
-        <w:p>
-          <w:pPr>
-            <w:pStyle w:val="TOC2"/>
-            <w:tabs>
-              <w:tab w:val="right" w:leader="dot" w:pos="9350"/>
-            </w:tabs>
-            <w:rPr>
-              <w:noProof/>
-              <w:kern w:val="2"/>
-              <w:lang w:eastAsia="en-US"/>
-              <w14:ligatures w14:val="standardContextual"/>
-            </w:rPr>
-          </w:pPr>
-          <w:hyperlink w:anchor="_Toc169788132" w:history="1">
-            <w:r>
-              <w:rPr>
-                <w:rStyle w:val="Hyperlink"/>
-                <w:noProof/>
-                <w:lang w:eastAsia="en-US"/>
-              </w:rPr>
-              <w:t>Interactive mode</w:t>
-            </w:r>
-            <w:r>
-              <w:rPr>
-                <w:noProof/>
-                <w:webHidden/>
-              </w:rPr>
-              <w:tab/>
-            </w:r>
-            <w:r>
-              <w:rPr>
-                <w:noProof/>
-                <w:webHidden/>
-              </w:rPr>
-              <w:fldChar w:fldCharType="begin"/>
-            </w:r>
-            <w:r>
-              <w:rPr>
-                <w:noProof/>
-                <w:webHidden/>
-              </w:rPr>
-              <w:instrText xml:space="preserve"> PAGEREF _Toc169788132 \h </w:instrText>
+              <w:instrText xml:space="preserve"> PAGEREF _Toc172126875 \h </w:instrText>
             </w:r>
             <w:r>
               <w:rPr>
@@ -727,6 +655,78 @@
         </w:p>
         <w:p>
           <w:pPr>
+            <w:pStyle w:val="TOC2"/>
+            <w:tabs>
+              <w:tab w:val="right" w:leader="dot" w:pos="9350"/>
+            </w:tabs>
+            <w:rPr>
+              <w:noProof/>
+              <w:kern w:val="2"/>
+              <w:lang w:eastAsia="en-US"/>
+              <w14:ligatures w14:val="standardContextual"/>
+            </w:rPr>
+          </w:pPr>
+          <w:hyperlink w:anchor="_Toc172126876" w:history="1">
+            <w:r>
+              <w:rPr>
+                <w:rStyle w:val="Hyperlink"/>
+                <w:noProof/>
+                <w:lang w:eastAsia="en-US"/>
+              </w:rPr>
+              <w:t>Interactive mode</w:t>
+            </w:r>
+            <w:r>
+              <w:rPr>
+                <w:noProof/>
+                <w:webHidden/>
+              </w:rPr>
+              <w:tab/>
+            </w:r>
+            <w:r>
+              <w:rPr>
+                <w:noProof/>
+                <w:webHidden/>
+              </w:rPr>
+              <w:fldChar w:fldCharType="begin"/>
+            </w:r>
+            <w:r>
+              <w:rPr>
+                <w:noProof/>
+                <w:webHidden/>
+              </w:rPr>
+              <w:instrText xml:space="preserve"> PAGEREF _Toc172126876 \h </w:instrText>
+            </w:r>
+            <w:r>
+              <w:rPr>
+                <w:noProof/>
+                <w:webHidden/>
+              </w:rPr>
+            </w:r>
+            <w:r>
+              <w:rPr>
+                <w:noProof/>
+                <w:webHidden/>
+              </w:rPr>
+              <w:fldChar w:fldCharType="separate"/>
+            </w:r>
+            <w:r>
+              <w:rPr>
+                <w:noProof/>
+                <w:webHidden/>
+              </w:rPr>
+              <w:t>4</w:t>
+            </w:r>
+            <w:r>
+              <w:rPr>
+                <w:noProof/>
+                <w:webHidden/>
+              </w:rPr>
+              <w:fldChar w:fldCharType="end"/>
+            </w:r>
+          </w:hyperlink>
+        </w:p>
+        <w:p>
+          <w:pPr>
             <w:pStyle w:val="TOC1"/>
             <w:tabs>
               <w:tab w:val="right" w:leader="dot" w:pos="9360"/>
@@ -779,7 +779,7 @@
           <w:rFonts w:ascii="Source Sans Pro" w:eastAsia="Source Sans Pro" w:hAnsi="Source Sans Pro" w:cs="Source Sans Pro"/>
         </w:rPr>
       </w:pPr>
-      <w:bookmarkStart w:id="1" w:name="_Toc169788127"/>
+      <w:bookmarkStart w:id="1" w:name="_Toc172126871"/>
       <w:r>
         <w:rPr>
           <w:rFonts w:ascii="Source Sans Pro" w:eastAsia="Source Sans Pro" w:hAnsi="Source Sans Pro" w:cs="Source Sans Pro"/>
@@ -817,6 +817,15 @@
           <w:lang w:eastAsia="en-US"/>
         </w:rPr>
         <w:t xml:space="preserve"> Measurement Plugin Package Builder enables users to build Python Measurement Plugins as NI package files</w:t>
+      </w:r>
+      <w:r>
+        <w:rPr>
+          <w:rFonts w:ascii="Source Sans Pro" w:eastAsia="Source Sans Pro" w:hAnsi="Source Sans Pro" w:cs="Source Sans Pro"/>
+          <w:sz w:val="28"/>
+          <w:szCs w:val="28"/>
+          <w:lang w:eastAsia="en-US"/>
+        </w:rPr>
+        <w:t xml:space="preserve"> and upload to SystemLink feeds</w:t>
       </w:r>
       <w:r>
         <w:rPr>
@@ -843,7 +852,7 @@
         </w:rPr>
       </w:pPr>
       <w:bookmarkStart w:id="2" w:name="_Toc162019586"/>
-      <w:bookmarkStart w:id="3" w:name="_Toc169788128"/>
+      <w:bookmarkStart w:id="3" w:name="_Toc172126872"/>
       <w:r>
         <w:rPr>
           <w:rFonts w:ascii="Source Sans Pro" w:eastAsia="Source Sans Pro" w:hAnsi="Source Sans Pro" w:cs="Source Sans Pro"/>
@@ -1082,6 +1091,86 @@
               <w:t>2022 Q4 and above</w:t>
             </w:r>
           </w:p>
+          <w:p>
+            <w:pPr>
+              <w:spacing w:after="0" w:line="240" w:lineRule="auto"/>
+              <w:textAlignment w:val="baseline"/>
+              <w:rPr>
+                <w:rFonts w:ascii="Source Sans Pro" w:eastAsia="Source Sans Pro" w:hAnsi="Source Sans Pro" w:cs="Source Sans Pro"/>
+                <w:sz w:val="28"/>
+                <w:szCs w:val="28"/>
+                <w:lang w:eastAsia="en-US"/>
+              </w:rPr>
+            </w:pPr>
+          </w:p>
+        </w:tc>
+      </w:tr>
+      <w:tr>
+        <w:trPr>
+          <w:trHeight w:val="300"/>
+        </w:trPr>
+        <w:tc>
+          <w:tcPr>
+            <w:tcW w:w="4248" w:type="dxa"/>
+            <w:shd w:val="clear" w:color="auto" w:fill="F2F2F2" w:themeFill="background1" w:themeFillShade="F2"/>
+          </w:tcPr>
+          <w:p>
+            <w:pPr>
+              <w:spacing w:after="0" w:line="240" w:lineRule="auto"/>
+              <w:textAlignment w:val="baseline"/>
+              <w:rPr>
+                <w:rFonts w:ascii="Source Sans Pro" w:eastAsia="Source Sans Pro" w:hAnsi="Source Sans Pro" w:cs="Source Sans Pro"/>
+                <w:sz w:val="28"/>
+                <w:szCs w:val="28"/>
+                <w:lang w:eastAsia="en-US"/>
+              </w:rPr>
+            </w:pPr>
+            <w:r>
+              <w:rPr>
+                <w:rFonts w:ascii="Source Sans Pro" w:eastAsia="Source Sans Pro" w:hAnsi="Source Sans Pro" w:cs="Source Sans Pro"/>
+                <w:sz w:val="28"/>
+                <w:szCs w:val="28"/>
+                <w:lang w:eastAsia="en-US"/>
+              </w:rPr>
+              <w:t>NISystemLink Feeds Manager</w:t>
+            </w:r>
+          </w:p>
+        </w:tc>
+        <w:tc>
+          <w:tcPr>
+            <w:tcW w:w="4391" w:type="dxa"/>
+            <w:shd w:val="clear" w:color="auto" w:fill="F2F2F2" w:themeFill="background1" w:themeFillShade="F2"/>
+          </w:tcPr>
+          <w:p>
+            <w:pPr>
+              <w:spacing w:after="0" w:line="240" w:lineRule="auto"/>
+              <w:textAlignment w:val="baseline"/>
+              <w:rPr>
+                <w:rFonts w:ascii="Source Sans Pro" w:eastAsia="Source Sans Pro" w:hAnsi="Source Sans Pro" w:cs="Source Sans Pro"/>
+                <w:sz w:val="28"/>
+                <w:szCs w:val="28"/>
+                <w:lang w:eastAsia="en-US"/>
+              </w:rPr>
+            </w:pPr>
+            <w:r>
+              <w:rPr>
+                <w:rFonts w:ascii="Source Sans Pro" w:eastAsia="Source Sans Pro" w:hAnsi="Source Sans Pro" w:cs="Source Sans Pro"/>
+                <w:sz w:val="28"/>
+                <w:szCs w:val="28"/>
+                <w:lang w:eastAsia="en-US"/>
+              </w:rPr>
+              <w:t xml:space="preserve"> 1.0.0-</w:t>
+            </w:r>
+            <w:r>
+              <w:rPr>
+                <w:rFonts w:ascii="Source Sans Pro" w:eastAsia="Source Sans Pro" w:hAnsi="Source Sans Pro" w:cs="Source Sans Pro"/>
+                <w:sz w:val="28"/>
+                <w:szCs w:val="28"/>
+                <w:lang w:eastAsia="en-US"/>
+              </w:rPr>
+              <w:t>dev1 and above</w:t>
+            </w:r>
+          </w:p>
         </w:tc>
       </w:tr>
     </w:tbl>
@@ -1093,7 +1182,7 @@
           <w:spacing w:val="-2"/>
         </w:rPr>
       </w:pPr>
-      <w:bookmarkStart w:id="4" w:name="_Toc169788129"/>
+      <w:bookmarkStart w:id="4" w:name="_Toc172126873"/>
       <w:r>
         <w:rPr>
           <w:rFonts w:ascii="Source Sans Pro" w:eastAsia="Source Sans Pro" w:hAnsi="Source Sans Pro" w:cs="Source Sans Pro"/>
@@ -1148,7 +1237,16 @@
           <w:szCs w:val="28"/>
           <w:lang w:eastAsia="en-US"/>
         </w:rPr>
-        <w:t>Run the below command to install the whl file,</w:t>
+        <w:t>Run the below command to install the whl file</w:t>
+      </w:r>
+      <w:r>
+        <w:rPr>
+          <w:rFonts w:ascii="Source Sans Pro" w:eastAsia="Source Sans Pro" w:hAnsi="Source Sans Pro" w:cs="Source Sans Pro"/>
+          <w:sz w:val="28"/>
+          <w:szCs w:val="28"/>
+          <w:lang w:eastAsia="en-US"/>
+        </w:rPr>
+        <w:t>s</w:t>
       </w:r>
     </w:p>
     <w:p>
@@ -1179,7 +1277,7 @@
           <w:iCs/>
           <w:lang w:eastAsia="en-US"/>
         </w:rPr>
-        <w:t>&lt;path_to_</w:t>
+        <w:t>&lt;path_to_ni_</w:t>
       </w:r>
       <w:r>
         <w:rPr>
@@ -1190,7 +1288,7 @@
           <w:iCs/>
           <w:lang w:eastAsia="en-US"/>
         </w:rPr>
-        <w:t>ni_</w:t>
+        <w:t>measurement_plugin_package_builder</w:t>
       </w:r>
       <w:r>
         <w:rPr>
@@ -1201,7 +1299,7 @@
           <w:iCs/>
           <w:lang w:eastAsia="en-US"/>
         </w:rPr>
-        <w:t>measurement_plugin_package_builder</w:t>
+        <w:t>-X_X_X-py3-none-any.whl</w:t>
       </w:r>
       <w:r>
         <w:rPr>
@@ -1212,7 +1310,7 @@
           <w:iCs/>
           <w:lang w:eastAsia="en-US"/>
         </w:rPr>
-        <w:t>-X_X_X-py3-none-any.whl</w:t>
+        <w:t>&gt;</w:t>
       </w:r>
       <w:r>
         <w:rPr>
@@ -1223,7 +1321,18 @@
           <w:iCs/>
           <w:lang w:eastAsia="en-US"/>
         </w:rPr>
-        <w:t>&gt;</w:t>
+        <w:t xml:space="preserve"> &lt;</w:t>
+      </w:r>
+      <w:r>
+        <w:rPr>
+          <w:rFonts w:ascii="Source Sans Pro" w:eastAsia="Source Sans Pro" w:hAnsi="Source Sans Pro" w:cs="Source Sans Pro"/>
+          <w:b/>
+          <w:bCs/>
+          <w:i/>
+          <w:iCs/>
+          <w:lang w:eastAsia="en-US"/>
+        </w:rPr>
+        <w:t>path_to_nisystemlink_feeds_manager-X_X_X-py3-none-any.whl&gt;</w:t>
       </w:r>
     </w:p>
     <w:p>
@@ -1291,6 +1400,26 @@
     </w:p>
     <w:p>
       <w:pPr>
+        <w:pStyle w:val="ListParagraph"/>
+        <w:numPr>
+          <w:ilvl w:val="0"/>
+          <w:numId w:val="2"/>
+        </w:numPr>
+        <w:rPr>
+          <w:rFonts w:eastAsia="Source Sans Pro" w:cs="Source Sans Pro"/>
+          <w:lang w:eastAsia="en-US"/>
+        </w:rPr>
+      </w:pPr>
+      <w:r>
+        <w:rPr>
+          <w:rFonts w:eastAsia="Source Sans Pro" w:cs="Source Sans Pro"/>
+          <w:lang w:eastAsia="en-US"/>
+        </w:rPr>
+        <w:t>For uploading the packages, if the API URL and Workspace are not provided then the SystemLink client configuration will be utilized, whereas API key and Feed name must be provided.</w:t>
+      </w:r>
+    </w:p>
+    <w:p>
+      <w:pPr>
         <w:pStyle w:val="Heading1"/>
         <w:rPr>
           <w:rFonts w:ascii="Source Sans Pro" w:eastAsia="Source Sans Pro" w:hAnsi="Source Sans Pro" w:cs="Source Sans Pro"/>
@@ -1299,7 +1428,7 @@
         </w:rPr>
       </w:pPr>
       <w:bookmarkStart w:id="5" w:name="_How_to_run?"/>
-      <w:bookmarkStart w:id="6" w:name="_Toc169788130"/>
+      <w:bookmarkStart w:id="6" w:name="_Toc172126874"/>
       <w:bookmarkEnd w:id="5"/>
       <w:r>
         <w:rPr>
@@ -1441,12 +1570,13 @@
           <w:lang w:eastAsia="en-US"/>
         </w:rPr>
       </w:pPr>
-      <w:bookmarkStart w:id="7" w:name="_Toc169788131"/>
+      <w:bookmarkStart w:id="7" w:name="_Toc172126875"/>
       <w:r>
         <w:rPr>
           <w:color w:val="024021"/>
           <w:lang w:eastAsia="en-US"/>
         </w:rPr>
+        <w:lastRenderedPageBreak/>
         <w:t>Non-interactive mode</w:t>
       </w:r>
       <w:bookmarkEnd w:id="7"/>
@@ -1471,6 +1601,15 @@
         </w:rPr>
         <w:t>To build a single measurement plugin, run the command</w:t>
       </w:r>
+      <w:r>
+        <w:rPr>
+          <w:rFonts w:ascii="Source Sans Pro" w:eastAsia="Source Sans Pro" w:hAnsi="Source Sans Pro" w:cs="Source Sans Pro"/>
+          <w:sz w:val="28"/>
+          <w:szCs w:val="28"/>
+          <w:lang w:eastAsia="en-US"/>
+        </w:rPr>
+        <w:t>,</w:t>
+      </w:r>
     </w:p>
     <w:p>
       <w:pPr>
@@ -1567,7 +1706,6 @@
           <w:iCs/>
           <w:lang w:eastAsia="en-US"/>
         </w:rPr>
-        <w:lastRenderedPageBreak/>
         <w:t>ni-measurement-plugin-package-builder --plugin-dir</w:t>
       </w:r>
     </w:p>
@@ -1650,6 +1788,15 @@
         </w:rPr>
         <w:t>To build multiple measurement plugins, run the command</w:t>
       </w:r>
+      <w:r>
+        <w:rPr>
+          <w:rFonts w:ascii="Source Sans Pro" w:eastAsia="Source Sans Pro" w:hAnsi="Source Sans Pro" w:cs="Source Sans Pro"/>
+          <w:sz w:val="28"/>
+          <w:szCs w:val="28"/>
+          <w:lang w:eastAsia="en-US"/>
+        </w:rPr>
+        <w:t>,</w:t>
+      </w:r>
     </w:p>
     <w:p>
       <w:pPr>
@@ -1759,18 +1906,11 @@
         <w:pStyle w:val="ListParagraph"/>
         <w:rPr>
           <w:rFonts w:ascii="Source Sans Pro" w:eastAsia="Source Sans Pro" w:hAnsi="Source Sans Pro" w:cs="Source Sans Pro"/>
-          <w:lang w:eastAsia="en-US"/>
-        </w:rPr>
-      </w:pPr>
-      <w:r>
-        <w:rPr>
-          <w:rFonts w:ascii="Source Sans Pro" w:eastAsia="Source Sans Pro" w:hAnsi="Source Sans Pro" w:cs="Source Sans Pro"/>
           <w:i/>
           <w:iCs/>
           <w:lang w:eastAsia="en-US"/>
         </w:rPr>
-        <w:t>“C:</w:t>
-      </w:r>
+      </w:pPr>
       <w:r>
         <w:rPr>
           <w:rFonts w:ascii="Source Sans Pro" w:eastAsia="Source Sans Pro" w:hAnsi="Source Sans Pro" w:cs="Source Sans Pro"/>
@@ -1778,7 +1918,7 @@
           <w:iCs/>
           <w:lang w:eastAsia="en-US"/>
         </w:rPr>
-        <w:t>/</w:t>
+        <w:t>“C:</w:t>
       </w:r>
       <w:r>
         <w:rPr>
@@ -1787,7 +1927,7 @@
           <w:iCs/>
           <w:lang w:eastAsia="en-US"/>
         </w:rPr>
-        <w:t>Users</w:t>
+        <w:t>/</w:t>
       </w:r>
       <w:r>
         <w:rPr>
@@ -1796,7 +1936,7 @@
           <w:iCs/>
           <w:lang w:eastAsia="en-US"/>
         </w:rPr>
-        <w:t>/</w:t>
+        <w:t>Users</w:t>
       </w:r>
       <w:r>
         <w:rPr>
@@ -1805,7 +1945,269 @@
           <w:iCs/>
           <w:lang w:eastAsia="en-US"/>
         </w:rPr>
+        <w:t>/</w:t>
+      </w:r>
+      <w:r>
+        <w:rPr>
+          <w:rFonts w:ascii="Source Sans Pro" w:eastAsia="Source Sans Pro" w:hAnsi="Source Sans Pro" w:cs="Source Sans Pro"/>
+          <w:i/>
+          <w:iCs/>
+          <w:lang w:eastAsia="en-US"/>
+        </w:rPr>
         <w:t>examples” --selected-meas-plugins “sample_measurement,test_measurement”</w:t>
+      </w:r>
+    </w:p>
+    <w:p>
+      <w:pPr>
+        <w:pStyle w:val="ListParagraph"/>
+        <w:numPr>
+          <w:ilvl w:val="0"/>
+          <w:numId w:val="37"/>
+        </w:numPr>
+        <w:rPr>
+          <w:rFonts w:ascii="Source Sans Pro" w:eastAsia="Source Sans Pro" w:hAnsi="Source Sans Pro" w:cs="Source Sans Pro"/>
+          <w:i/>
+          <w:iCs/>
+          <w:sz w:val="28"/>
+          <w:szCs w:val="28"/>
+          <w:lang w:eastAsia="en-US"/>
+        </w:rPr>
+      </w:pPr>
+      <w:r>
+        <w:rPr>
+          <w:rFonts w:ascii="Source Sans Pro" w:eastAsia="Source Sans Pro" w:hAnsi="Source Sans Pro" w:cs="Source Sans Pro"/>
+          <w:sz w:val="28"/>
+          <w:szCs w:val="28"/>
+          <w:lang w:eastAsia="en-US"/>
+        </w:rPr>
+        <w:t xml:space="preserve">To upload the single measurement package to systemlink, </w:t>
+      </w:r>
+      <w:r>
+        <w:rPr>
+          <w:rFonts w:ascii="Source Sans Pro" w:eastAsia="Source Sans Pro" w:hAnsi="Source Sans Pro" w:cs="Source Sans Pro"/>
+          <w:sz w:val="28"/>
+          <w:szCs w:val="28"/>
+          <w:lang w:eastAsia="en-US"/>
+        </w:rPr>
+        <w:t>r</w:t>
+      </w:r>
+      <w:r>
+        <w:rPr>
+          <w:rFonts w:ascii="Source Sans Pro" w:eastAsia="Source Sans Pro" w:hAnsi="Source Sans Pro" w:cs="Source Sans Pro"/>
+          <w:sz w:val="28"/>
+          <w:szCs w:val="28"/>
+          <w:lang w:eastAsia="en-US"/>
+        </w:rPr>
+        <w:t>un the following command</w:t>
+      </w:r>
+      <w:r>
+        <w:rPr>
+          <w:rFonts w:ascii="Source Sans Pro" w:eastAsia="Source Sans Pro" w:hAnsi="Source Sans Pro" w:cs="Source Sans Pro"/>
+          <w:sz w:val="28"/>
+          <w:szCs w:val="28"/>
+          <w:lang w:eastAsia="en-US"/>
+        </w:rPr>
+        <w:t>,</w:t>
+      </w:r>
+    </w:p>
+    <w:p>
+      <w:pPr>
+        <w:pStyle w:val="ListParagraph"/>
+        <w:rPr>
+          <w:rFonts w:ascii="Source Sans Pro" w:eastAsia="Source Sans Pro" w:hAnsi="Source Sans Pro" w:cs="Source Sans Pro"/>
+          <w:i/>
+          <w:iCs/>
+          <w:lang w:eastAsia="en-US"/>
+        </w:rPr>
+      </w:pPr>
+      <w:r>
+        <w:rPr>
+          <w:rFonts w:ascii="Source Sans Pro" w:eastAsia="Source Sans Pro" w:hAnsi="Source Sans Pro" w:cs="Source Sans Pro"/>
+          <w:i/>
+          <w:iCs/>
+          <w:lang w:eastAsia="en-US"/>
+        </w:rPr>
+        <w:t xml:space="preserve"> ni-measurement-plugin-package-builder --plugin-dir &lt;measurement_plugin_directory&gt; --upload-packages --api-url &lt;systemlink_api_url&gt; --api-key &lt;systemlink_api_key&gt; --workspace &lt;workspace_name&gt; --feed-name &lt;name_of_the_feed&gt;</w:t>
+      </w:r>
+    </w:p>
+    <w:p>
+      <w:pPr>
+        <w:pStyle w:val="ListParagraph"/>
+        <w:rPr>
+          <w:rFonts w:ascii="Source Sans Pro" w:eastAsia="Source Sans Pro" w:hAnsi="Source Sans Pro" w:cs="Source Sans Pro"/>
+          <w:lang w:eastAsia="en-US"/>
+        </w:rPr>
+      </w:pPr>
+      <w:r>
+        <w:rPr>
+          <w:rFonts w:ascii="Source Sans Pro" w:eastAsia="Source Sans Pro" w:hAnsi="Source Sans Pro" w:cs="Source Sans Pro"/>
+          <w:lang w:eastAsia="en-US"/>
+        </w:rPr>
+        <w:t xml:space="preserve">  </w:t>
+      </w:r>
+      <w:r>
+        <w:rPr>
+          <w:rFonts w:ascii="Source Sans Pro" w:eastAsia="Source Sans Pro" w:hAnsi="Source Sans Pro" w:cs="Source Sans Pro"/>
+          <w:sz w:val="28"/>
+          <w:szCs w:val="28"/>
+          <w:lang w:eastAsia="en-US"/>
+        </w:rPr>
+        <w:t>For example</w:t>
+      </w:r>
+      <w:r>
+        <w:rPr>
+          <w:rFonts w:ascii="Source Sans Pro" w:eastAsia="Source Sans Pro" w:hAnsi="Source Sans Pro" w:cs="Source Sans Pro"/>
+          <w:lang w:eastAsia="en-US"/>
+        </w:rPr>
+        <w:t>,</w:t>
+      </w:r>
+    </w:p>
+    <w:p>
+      <w:pPr>
+        <w:pStyle w:val="ListParagraph"/>
+        <w:rPr>
+          <w:rFonts w:ascii="Source Sans Pro" w:eastAsia="Source Sans Pro" w:hAnsi="Source Sans Pro" w:cs="Source Sans Pro"/>
+          <w:i/>
+          <w:iCs/>
+          <w:lang w:eastAsia="en-US"/>
+        </w:rPr>
+      </w:pPr>
+      <w:r>
+        <w:rPr>
+          <w:rFonts w:ascii="Source Sans Pro" w:eastAsia="Source Sans Pro" w:hAnsi="Source Sans Pro" w:cs="Source Sans Pro"/>
+          <w:i/>
+          <w:iCs/>
+          <w:lang w:eastAsia="en-US"/>
+        </w:rPr>
+        <w:t xml:space="preserve"> </w:t>
+      </w:r>
+      <w:r>
+        <w:rPr>
+          <w:rFonts w:ascii="Source Sans Pro" w:eastAsia="Source Sans Pro" w:hAnsi="Source Sans Pro" w:cs="Source Sans Pro"/>
+          <w:i/>
+          <w:iCs/>
+          <w:lang w:eastAsia="en-US"/>
+        </w:rPr>
+        <w:t>ni-measurement-plugin-package-builder --plugin-dir "C:\Users\examples\sample_measurement" --upload-packages --api-url "https://dev-api.lifecyclesolutions.ni.com/" --api-key "123234" --workspace "sample_workspace" --feed-name "example_feed"</w:t>
+      </w:r>
+    </w:p>
+    <w:p>
+      <w:pPr>
+        <w:pStyle w:val="ListParagraph"/>
+        <w:numPr>
+          <w:ilvl w:val="0"/>
+          <w:numId w:val="37"/>
+        </w:numPr>
+        <w:rPr>
+          <w:rFonts w:ascii="Source Sans Pro" w:eastAsia="Source Sans Pro" w:hAnsi="Source Sans Pro" w:cs="Source Sans Pro"/>
+          <w:sz w:val="28"/>
+          <w:szCs w:val="28"/>
+          <w:lang w:eastAsia="en-US"/>
+        </w:rPr>
+      </w:pPr>
+      <w:r>
+        <w:rPr>
+          <w:rFonts w:ascii="Source Sans Pro" w:eastAsia="Source Sans Pro" w:hAnsi="Source Sans Pro" w:cs="Source Sans Pro"/>
+          <w:sz w:val="28"/>
+          <w:szCs w:val="28"/>
+          <w:lang w:eastAsia="en-US"/>
+        </w:rPr>
+        <w:t xml:space="preserve"> To upload the multiple measurement packages to systemlink, </w:t>
+      </w:r>
+      <w:r>
+        <w:rPr>
+          <w:rFonts w:ascii="Source Sans Pro" w:eastAsia="Source Sans Pro" w:hAnsi="Source Sans Pro" w:cs="Source Sans Pro"/>
+          <w:sz w:val="28"/>
+          <w:szCs w:val="28"/>
+          <w:lang w:eastAsia="en-US"/>
+        </w:rPr>
+        <w:t>r</w:t>
+      </w:r>
+      <w:r>
+        <w:rPr>
+          <w:rFonts w:ascii="Source Sans Pro" w:eastAsia="Source Sans Pro" w:hAnsi="Source Sans Pro" w:cs="Source Sans Pro"/>
+          <w:sz w:val="28"/>
+          <w:szCs w:val="28"/>
+          <w:lang w:eastAsia="en-US"/>
+        </w:rPr>
+        <w:t>un the following command</w:t>
+      </w:r>
+      <w:r>
+        <w:rPr>
+          <w:rFonts w:ascii="Source Sans Pro" w:eastAsia="Source Sans Pro" w:hAnsi="Source Sans Pro" w:cs="Source Sans Pro"/>
+          <w:sz w:val="28"/>
+          <w:szCs w:val="28"/>
+          <w:lang w:eastAsia="en-US"/>
+        </w:rPr>
+        <w:t>,</w:t>
+      </w:r>
+    </w:p>
+    <w:p>
+      <w:pPr>
+        <w:pStyle w:val="ListParagraph"/>
+        <w:rPr>
+          <w:rFonts w:ascii="Source Sans Pro" w:eastAsia="Source Sans Pro" w:hAnsi="Source Sans Pro" w:cs="Source Sans Pro"/>
+          <w:i/>
+          <w:iCs/>
+          <w:lang w:eastAsia="en-US"/>
+        </w:rPr>
+      </w:pPr>
+      <w:r>
+        <w:rPr>
+          <w:rFonts w:ascii="Source Sans Pro" w:eastAsia="Source Sans Pro" w:hAnsi="Source Sans Pro" w:cs="Source Sans Pro"/>
+          <w:i/>
+          <w:iCs/>
+          <w:lang w:eastAsia="en-US"/>
+        </w:rPr>
+        <w:t xml:space="preserve">    ni-measurement-plugin-package-builder --base-dir &lt;measurement_plugin_base_directory&gt; --selected-meas-plugins &lt;list_of_comma_separated_meas_plugins&gt; --upload-packages --api-url &lt;systemlink_api_url&gt; --api-key &lt;systemlink_api_key&gt; --workspace &lt;workspace_name&gt; --feed-name &lt;name_of_the_feed&gt;</w:t>
+      </w:r>
+    </w:p>
+    <w:p>
+      <w:pPr>
+        <w:pStyle w:val="ListParagraph"/>
+        <w:rPr>
+          <w:rFonts w:ascii="Source Sans Pro" w:eastAsia="Source Sans Pro" w:hAnsi="Source Sans Pro" w:cs="Source Sans Pro"/>
+          <w:i/>
+          <w:iCs/>
+          <w:lang w:eastAsia="en-US"/>
+        </w:rPr>
+      </w:pPr>
+      <w:r>
+        <w:rPr>
+          <w:rFonts w:ascii="Source Sans Pro" w:eastAsia="Source Sans Pro" w:hAnsi="Source Sans Pro" w:cs="Source Sans Pro"/>
+          <w:sz w:val="28"/>
+          <w:szCs w:val="28"/>
+          <w:lang w:eastAsia="en-US"/>
+        </w:rPr>
+        <w:t>For example</w:t>
+      </w:r>
+      <w:r>
+        <w:rPr>
+          <w:rFonts w:ascii="Source Sans Pro" w:eastAsia="Source Sans Pro" w:hAnsi="Source Sans Pro" w:cs="Source Sans Pro"/>
+          <w:lang w:eastAsia="en-US"/>
+        </w:rPr>
+        <w:t>,</w:t>
+      </w:r>
+    </w:p>
+    <w:p>
+      <w:pPr>
+        <w:pStyle w:val="ListParagraph"/>
+        <w:rPr>
+          <w:rFonts w:ascii="Source Sans Pro" w:eastAsia="Source Sans Pro" w:hAnsi="Source Sans Pro" w:cs="Source Sans Pro"/>
+          <w:i/>
+          <w:iCs/>
+          <w:lang w:eastAsia="en-US"/>
+        </w:rPr>
+      </w:pPr>
+      <w:r>
+        <w:rPr>
+          <w:rFonts w:ascii="Source Sans Pro" w:eastAsia="Source Sans Pro" w:hAnsi="Source Sans Pro" w:cs="Source Sans Pro"/>
+          <w:i/>
+          <w:iCs/>
+          <w:lang w:eastAsia="en-US"/>
+        </w:rPr>
+        <w:lastRenderedPageBreak/>
+        <w:t xml:space="preserve"> ni-measurement-plugin-package-builder --base-dir "C:\Users\examples" --selected-meas-plugins "sample_measurement,testing_measurement" --upload-packages --api-url "https://dev-api.lifecyclesolutions.ni.com/" --api-key "123234" --workspace "sample_workspace" --feed-name "example_feed"</w:t>
       </w:r>
     </w:p>
     <w:p>
@@ -2019,10 +2421,10 @@
           <w:lang w:eastAsia="en-US"/>
         </w:rPr>
         <w:drawing>
-          <wp:inline distT="0" distB="0" distL="0" distR="0" wp14:anchorId="1F5FFC8F" wp14:editId="49CB69E8">
-            <wp:extent cx="5943600" cy="1123950"/>
-            <wp:effectExtent l="0" t="0" r="0" b="0"/>
-            <wp:docPr id="453988648" name="Picture 1" descr="A black background with white text&#10;&#10;Description automatically generated"/>
+          <wp:inline distT="0" distB="0" distL="0" distR="0" wp14:anchorId="4D01383C" wp14:editId="28ED4064">
+            <wp:extent cx="5943600" cy="866775"/>
+            <wp:effectExtent l="0" t="0" r="0" b="9525"/>
+            <wp:docPr id="1545242021" name="Picture 1"/>
             <wp:cNvGraphicFramePr>
               <a:graphicFrameLocks xmlns:a="http://schemas.openxmlformats.org/drawingml/2006/main" noChangeAspect="1"/>
             </wp:cNvGraphicFramePr>
@@ -2030,7 +2432,7 @@
               <a:graphicData uri="http://schemas.openxmlformats.org/drawingml/2006/picture">
                 <pic:pic xmlns:pic="http://schemas.openxmlformats.org/drawingml/2006/picture">
                   <pic:nvPicPr>
-                    <pic:cNvPr id="453988648" name="Picture 1" descr="A black background with white text&#10;&#10;Description automatically generated"/>
+                    <pic:cNvPr id="1545242021" name=""/>
                     <pic:cNvPicPr/>
                   </pic:nvPicPr>
                   <pic:blipFill>
@@ -2042,7 +2444,7 @@
                   <pic:spPr>
                     <a:xfrm>
                       <a:off x="0" y="0"/>
-                      <a:ext cx="5943600" cy="1123950"/>
+                      <a:ext cx="5943600" cy="866775"/>
                     </a:xfrm>
                     <a:prstGeom prst="rect">
                       <a:avLst/>
@@ -2063,7 +2465,7 @@
           <w:lang w:eastAsia="en-US"/>
         </w:rPr>
       </w:pPr>
-      <w:bookmarkStart w:id="8" w:name="_Toc169788132"/>
+      <w:bookmarkStart w:id="8" w:name="_Toc172126876"/>
       <w:r>
         <w:rPr>
           <w:color w:val="024021"/>
@@ -2132,8 +2534,70 @@
           <w:szCs w:val="28"/>
           <w:lang w:eastAsia="en-US"/>
         </w:rPr>
-        <w:lastRenderedPageBreak/>
-        <w:t>Users will be prompted to enter the required inputs for building measurements.</w:t>
+        <w:t>Users will be prompted to enter the required inputs for building measurements</w:t>
+      </w:r>
+      <w:r>
+        <w:rPr>
+          <w:rFonts w:ascii="Source Sans Pro" w:eastAsia="Source Sans Pro" w:hAnsi="Source Sans Pro" w:cs="Source Sans Pro"/>
+          <w:sz w:val="28"/>
+          <w:szCs w:val="28"/>
+          <w:lang w:eastAsia="en-US"/>
+        </w:rPr>
+        <w:t xml:space="preserve"> </w:t>
+      </w:r>
+      <w:r>
+        <w:rPr>
+          <w:rFonts w:ascii="Source Sans Pro" w:eastAsia="Source Sans Pro" w:hAnsi="Source Sans Pro" w:cs="Source Sans Pro"/>
+          <w:sz w:val="28"/>
+          <w:szCs w:val="28"/>
+          <w:lang w:eastAsia="en-US"/>
+        </w:rPr>
+        <w:t xml:space="preserve">and uploading to </w:t>
+      </w:r>
+      <w:r>
+        <w:rPr>
+          <w:rFonts w:ascii="Source Sans Pro" w:eastAsia="Source Sans Pro" w:hAnsi="Source Sans Pro" w:cs="Source Sans Pro"/>
+          <w:sz w:val="28"/>
+          <w:szCs w:val="28"/>
+          <w:lang w:eastAsia="en-US"/>
+        </w:rPr>
+        <w:t>S</w:t>
+      </w:r>
+      <w:r>
+        <w:rPr>
+          <w:rFonts w:ascii="Source Sans Pro" w:eastAsia="Source Sans Pro" w:hAnsi="Source Sans Pro" w:cs="Source Sans Pro"/>
+          <w:sz w:val="28"/>
+          <w:szCs w:val="28"/>
+          <w:lang w:eastAsia="en-US"/>
+        </w:rPr>
+        <w:t>ystem</w:t>
+      </w:r>
+      <w:r>
+        <w:rPr>
+          <w:rFonts w:ascii="Source Sans Pro" w:eastAsia="Source Sans Pro" w:hAnsi="Source Sans Pro" w:cs="Source Sans Pro"/>
+          <w:sz w:val="28"/>
+          <w:szCs w:val="28"/>
+          <w:lang w:eastAsia="en-US"/>
+        </w:rPr>
+        <w:t>L</w:t>
+      </w:r>
+      <w:r>
+        <w:rPr>
+          <w:rFonts w:ascii="Source Sans Pro" w:eastAsia="Source Sans Pro" w:hAnsi="Source Sans Pro" w:cs="Source Sans Pro"/>
+          <w:sz w:val="28"/>
+          <w:szCs w:val="28"/>
+          <w:lang w:eastAsia="en-US"/>
+        </w:rPr>
+        <w:t>ink</w:t>
+      </w:r>
+      <w:r>
+        <w:rPr>
+          <w:rFonts w:ascii="Source Sans Pro" w:eastAsia="Source Sans Pro" w:hAnsi="Source Sans Pro" w:cs="Source Sans Pro"/>
+          <w:sz w:val="28"/>
+          <w:szCs w:val="28"/>
+          <w:lang w:eastAsia="en-US"/>
+        </w:rPr>
+        <w:t>.</w:t>
       </w:r>
     </w:p>
     <w:p>
@@ -2192,102 +2656,37 @@
           <w:numId w:val="38"/>
         </w:numPr>
         <w:rPr>
+          <w:lang w:eastAsia="en-US"/>
+        </w:rPr>
+      </w:pPr>
+      <w:r>
+        <w:rPr>
           <w:rFonts w:ascii="Source Sans Pro" w:eastAsia="Source Sans Pro" w:hAnsi="Source Sans Pro" w:cs="Source Sans Pro"/>
           <w:sz w:val="28"/>
           <w:szCs w:val="28"/>
           <w:lang w:eastAsia="en-US"/>
         </w:rPr>
-      </w:pPr>
-      <w:r>
-        <w:rPr>
-          <w:rStyle w:val="ui-provider"/>
-          <w:rFonts w:ascii="Source Sans Pro" w:hAnsi="Source Sans Pro"/>
-          <w:sz w:val="28"/>
-          <w:szCs w:val="28"/>
-        </w:rPr>
-        <w:t xml:space="preserve">The command line interface will show the directory where the </w:t>
-      </w:r>
-      <w:r>
-        <w:rPr>
-          <w:rStyle w:val="ui-provider"/>
-          <w:rFonts w:ascii="Source Sans Pro" w:hAnsi="Source Sans Pro"/>
-          <w:i/>
-          <w:iCs/>
-          <w:sz w:val="28"/>
-          <w:szCs w:val="28"/>
-        </w:rPr>
-        <w:t>.nipkg</w:t>
-      </w:r>
-      <w:r>
-        <w:rPr>
-          <w:rStyle w:val="ui-provider"/>
-          <w:rFonts w:ascii="Source Sans Pro" w:hAnsi="Source Sans Pro"/>
-          <w:sz w:val="28"/>
-          <w:szCs w:val="28"/>
-        </w:rPr>
-        <w:t xml:space="preserve"> files </w:t>
-      </w:r>
-      <w:r>
-        <w:rPr>
-          <w:rStyle w:val="ui-provider"/>
-          <w:rFonts w:ascii="Source Sans Pro" w:hAnsi="Source Sans Pro"/>
-          <w:sz w:val="28"/>
-          <w:szCs w:val="28"/>
-        </w:rPr>
-        <w:t>are</w:t>
-      </w:r>
-      <w:r>
-        <w:rPr>
-          <w:rStyle w:val="ui-provider"/>
-          <w:rFonts w:ascii="Source Sans Pro" w:hAnsi="Source Sans Pro"/>
-          <w:sz w:val="28"/>
-          <w:szCs w:val="28"/>
-        </w:rPr>
-        <w:t xml:space="preserve"> generated</w:t>
-      </w:r>
-      <w:r>
-        <w:rPr>
-          <w:rFonts w:ascii="Source Sans Pro" w:eastAsia="Source Sans Pro" w:hAnsi="Source Sans Pro" w:cs="Source Sans Pro"/>
-          <w:sz w:val="28"/>
-          <w:szCs w:val="28"/>
-          <w:lang w:eastAsia="en-US"/>
-        </w:rPr>
-        <w:t>.</w:t>
+        <w:t>Users can provide comma separated measurement plugin indexes, for building measurements.</w:t>
       </w:r>
     </w:p>
     <w:p>
       <w:pPr>
         <w:pStyle w:val="ListParagraph"/>
         <w:rPr>
-          <w:rFonts w:ascii="Source Sans Pro" w:eastAsia="Source Sans Pro" w:hAnsi="Source Sans Pro" w:cs="Source Sans Pro"/>
-          <w:sz w:val="28"/>
-          <w:szCs w:val="28"/>
-          <w:lang w:eastAsia="en-US"/>
-        </w:rPr>
-      </w:pPr>
-    </w:p>
-    <w:p>
-      <w:pPr>
-        <w:pStyle w:val="ListParagraph"/>
-        <w:rPr>
-          <w:rFonts w:ascii="Source Sans Pro" w:eastAsia="Source Sans Pro" w:hAnsi="Source Sans Pro" w:cs="Source Sans Pro"/>
-          <w:sz w:val="28"/>
-          <w:szCs w:val="28"/>
-          <w:lang w:eastAsia="en-US"/>
-        </w:rPr>
-      </w:pPr>
-      <w:r>
-        <w:rPr>
-          <w:rFonts w:ascii="Source Sans Pro" w:eastAsia="Source Sans Pro" w:hAnsi="Source Sans Pro" w:cs="Source Sans Pro"/>
-          <w:sz w:val="28"/>
-          <w:szCs w:val="28"/>
-          <w:lang w:eastAsia="en-US"/>
-        </w:rPr>
+          <w:lang w:eastAsia="en-US"/>
+        </w:rPr>
+      </w:pPr>
+      <w:r>
+        <w:rPr>
+          <w:noProof/>
+          <w:lang w:eastAsia="en-US"/>
+        </w:rPr>
+        <w:lastRenderedPageBreak/>
         <w:drawing>
-          <wp:inline distT="0" distB="0" distL="0" distR="0" wp14:anchorId="65A2419A" wp14:editId="4D8FBD98">
-            <wp:extent cx="5943600" cy="2490470"/>
-            <wp:effectExtent l="0" t="0" r="0" b="5080"/>
-            <wp:docPr id="929429954" name="Picture 1" descr="A black screen with text on it&#10;&#10;Description automatically generated"/>
+          <wp:inline distT="0" distB="0" distL="0" distR="0" wp14:anchorId="5604B913" wp14:editId="084D90DC">
+            <wp:extent cx="5943600" cy="1473835"/>
+            <wp:effectExtent l="0" t="0" r="0" b="0"/>
+            <wp:docPr id="1642819049" name="Picture 1" descr="A black screen with white text&#10;&#10;Description automatically generated"/>
             <wp:cNvGraphicFramePr>
               <a:graphicFrameLocks xmlns:a="http://schemas.openxmlformats.org/drawingml/2006/main" noChangeAspect="1"/>
             </wp:cNvGraphicFramePr>
@@ -2295,7 +2694,7 @@
               <a:graphicData uri="http://schemas.openxmlformats.org/drawingml/2006/picture">
                 <pic:pic xmlns:pic="http://schemas.openxmlformats.org/drawingml/2006/picture">
                   <pic:nvPicPr>
-                    <pic:cNvPr id="929429954" name="Picture 1" descr="A black screen with text on it&#10;&#10;Description automatically generated"/>
+                    <pic:cNvPr id="1642819049" name="Picture 1" descr="A black screen with white text&#10;&#10;Description automatically generated"/>
                     <pic:cNvPicPr/>
                   </pic:nvPicPr>
                   <pic:blipFill>
@@ -2307,7 +2706,7 @@
                   <pic:spPr>
                     <a:xfrm>
                       <a:off x="0" y="0"/>
-                      <a:ext cx="5943600" cy="2490470"/>
+                      <a:ext cx="5943600" cy="1473835"/>
                     </a:xfrm>
                     <a:prstGeom prst="rect">
                       <a:avLst/>
@@ -2322,6 +2721,11 @@
     </w:p>
     <w:p>
       <w:pPr>
+        <w:pStyle w:val="ListParagraph"/>
+        <w:numPr>
+          <w:ilvl w:val="0"/>
+          <w:numId w:val="38"/>
+        </w:numPr>
         <w:rPr>
           <w:rFonts w:ascii="Source Sans Pro" w:eastAsia="Source Sans Pro" w:hAnsi="Source Sans Pro" w:cs="Source Sans Pro"/>
           <w:sz w:val="28"/>
@@ -2329,12 +2733,144 @@
           <w:lang w:eastAsia="en-US"/>
         </w:rPr>
       </w:pPr>
+      <w:r>
+        <w:rPr>
+          <w:rStyle w:val="ui-provider"/>
+          <w:rFonts w:ascii="Source Sans Pro" w:hAnsi="Source Sans Pro"/>
+          <w:sz w:val="28"/>
+          <w:szCs w:val="28"/>
+        </w:rPr>
+        <w:t xml:space="preserve">The command line interface will show the directory where the </w:t>
+      </w:r>
+      <w:r>
+        <w:rPr>
+          <w:rStyle w:val="ui-provider"/>
+          <w:rFonts w:ascii="Source Sans Pro" w:hAnsi="Source Sans Pro"/>
+          <w:i/>
+          <w:iCs/>
+          <w:sz w:val="28"/>
+          <w:szCs w:val="28"/>
+        </w:rPr>
+        <w:t>.nipkg</w:t>
+      </w:r>
+      <w:r>
+        <w:rPr>
+          <w:rStyle w:val="ui-provider"/>
+          <w:rFonts w:ascii="Source Sans Pro" w:hAnsi="Source Sans Pro"/>
+          <w:sz w:val="28"/>
+          <w:szCs w:val="28"/>
+        </w:rPr>
+        <w:t xml:space="preserve"> files </w:t>
+      </w:r>
+      <w:r>
+        <w:rPr>
+          <w:rStyle w:val="ui-provider"/>
+          <w:rFonts w:ascii="Source Sans Pro" w:hAnsi="Source Sans Pro"/>
+          <w:sz w:val="28"/>
+          <w:szCs w:val="28"/>
+        </w:rPr>
+        <w:t>are</w:t>
+      </w:r>
+      <w:r>
+        <w:rPr>
+          <w:rStyle w:val="ui-provider"/>
+          <w:rFonts w:ascii="Source Sans Pro" w:hAnsi="Source Sans Pro"/>
+          <w:sz w:val="28"/>
+          <w:szCs w:val="28"/>
+        </w:rPr>
+        <w:t xml:space="preserve"> generated</w:t>
+      </w:r>
+      <w:r>
+        <w:rPr>
+          <w:rFonts w:ascii="Source Sans Pro" w:eastAsia="Source Sans Pro" w:hAnsi="Source Sans Pro" w:cs="Source Sans Pro"/>
+          <w:sz w:val="28"/>
+          <w:szCs w:val="28"/>
+          <w:lang w:eastAsia="en-US"/>
+        </w:rPr>
+        <w:t>.</w:t>
+      </w:r>
+    </w:p>
+    <w:p>
+      <w:pPr>
+        <w:pStyle w:val="ListParagraph"/>
+        <w:rPr>
+          <w:rFonts w:ascii="Source Sans Pro" w:eastAsia="Source Sans Pro" w:hAnsi="Source Sans Pro" w:cs="Source Sans Pro"/>
+          <w:sz w:val="28"/>
+          <w:szCs w:val="28"/>
+          <w:lang w:eastAsia="en-US"/>
+        </w:rPr>
+      </w:pPr>
+    </w:p>
+    <w:p>
+      <w:pPr>
+        <w:pStyle w:val="ListParagraph"/>
+        <w:rPr>
+          <w:rFonts w:ascii="Source Sans Pro" w:eastAsia="Source Sans Pro" w:hAnsi="Source Sans Pro" w:cs="Source Sans Pro"/>
+          <w:sz w:val="28"/>
+          <w:szCs w:val="28"/>
+          <w:lang w:eastAsia="en-US"/>
+        </w:rPr>
+      </w:pPr>
+      <w:r>
+        <w:rPr>
+          <w:rFonts w:ascii="Source Sans Pro" w:eastAsia="Source Sans Pro" w:hAnsi="Source Sans Pro" w:cs="Source Sans Pro"/>
+          <w:noProof/>
+          <w:sz w:val="28"/>
+          <w:szCs w:val="28"/>
+          <w:lang w:eastAsia="en-US"/>
+        </w:rPr>
+        <w:drawing>
+          <wp:inline distT="0" distB="0" distL="0" distR="0" wp14:anchorId="563BBE90" wp14:editId="035CD885">
+            <wp:extent cx="5943600" cy="3592830"/>
+            <wp:effectExtent l="0" t="0" r="0" b="7620"/>
+            <wp:docPr id="1334289379" name="Picture 1" descr="A black screen with white text&#10;&#10;Description automatically generated"/>
+            <wp:cNvGraphicFramePr>
+              <a:graphicFrameLocks xmlns:a="http://schemas.openxmlformats.org/drawingml/2006/main" noChangeAspect="1"/>
+            </wp:cNvGraphicFramePr>
+            <a:graphic xmlns:a="http://schemas.openxmlformats.org/drawingml/2006/main">
+              <a:graphicData uri="http://schemas.openxmlformats.org/drawingml/2006/picture">
+                <pic:pic xmlns:pic="http://schemas.openxmlformats.org/drawingml/2006/picture">
+                  <pic:nvPicPr>
+                    <pic:cNvPr id="1334289379" name="Picture 1" descr="A black screen with white text&#10;&#10;Description automatically generated"/>
+                    <pic:cNvPicPr/>
+                  </pic:nvPicPr>
+                  <pic:blipFill>
+                    <a:blip r:embed="rId15"/>
+                    <a:stretch>
+                      <a:fillRect/>
+                    </a:stretch>
+                  </pic:blipFill>
+                  <pic:spPr>
+                    <a:xfrm>
+                      <a:off x="0" y="0"/>
+                      <a:ext cx="5943600" cy="3592830"/>
+                    </a:xfrm>
+                    <a:prstGeom prst="rect">
+                      <a:avLst/>
+                    </a:prstGeom>
+                  </pic:spPr>
+                </pic:pic>
+              </a:graphicData>
+            </a:graphic>
+          </wp:inline>
+        </w:drawing>
+      </w:r>
+    </w:p>
+    <w:p>
+      <w:pPr>
+        <w:rPr>
+          <w:rFonts w:ascii="Source Sans Pro" w:eastAsia="Source Sans Pro" w:hAnsi="Source Sans Pro" w:cs="Source Sans Pro"/>
+          <w:sz w:val="28"/>
+          <w:szCs w:val="28"/>
+          <w:lang w:eastAsia="en-US"/>
+        </w:rPr>
+      </w:pPr>
     </w:p>
     <w:sectPr>
-      <w:headerReference w:type="default" r:id="rId15"/>
-      <w:footerReference w:type="even" r:id="rId16"/>
-      <w:footerReference w:type="default" r:id="rId17"/>
-      <w:footerReference w:type="first" r:id="rId18"/>
+      <w:headerReference w:type="default" r:id="rId16"/>
+      <w:footerReference w:type="even" r:id="rId17"/>
+      <w:footerReference w:type="default" r:id="rId18"/>
+      <w:footerReference w:type="first" r:id="rId19"/>
       <w:pgSz w:w="12240" w:h="15840"/>
       <w:pgMar w:top="1440" w:right="1440" w:bottom="1440" w:left="1440" w:header="720" w:footer="720" w:gutter="0"/>
       <w:cols w:space="720"/>
@@ -4653,6 +5189,118 @@
     </w:lvl>
   </w:abstractNum>
   <w:abstractNum w:abstractNumId="18" w15:restartNumberingAfterBreak="0">
+    <w:nsid w:val="52F55371"/>
+    <w:multiLevelType w:val="multilevel"/>
+    <w:tmpl w:val="9E8016D8"/>
+    <w:lvl w:ilvl="0">
+      <w:start w:val="1"/>
+      <w:numFmt w:val="decimal"/>
+      <w:lvlText w:val="%1."/>
+      <w:lvlJc w:val="left"/>
+      <w:pPr>
+        <w:ind w:left="624" w:hanging="624"/>
+      </w:pPr>
+      <w:rPr>
+        <w:rFonts w:hint="default"/>
+      </w:rPr>
+    </w:lvl>
+    <w:lvl w:ilvl="1">
+      <w:numFmt w:val="decimal"/>
+      <w:lvlText w:val="%1.%2.0-"/>
+      <w:lvlJc w:val="left"/>
+      <w:pPr>
+        <w:ind w:left="720" w:hanging="720"/>
+      </w:pPr>
+      <w:rPr>
+        <w:rFonts w:hint="default"/>
+      </w:rPr>
+    </w:lvl>
+    <w:lvl w:ilvl="2">
+      <w:start w:val="1"/>
+      <w:numFmt w:val="decimal"/>
+      <w:lvlText w:val="%1.%2.%3-"/>
+      <w:lvlJc w:val="left"/>
+      <w:pPr>
+        <w:ind w:left="720" w:hanging="720"/>
+      </w:pPr>
+      <w:rPr>
+        <w:rFonts w:hint="default"/>
+      </w:rPr>
+    </w:lvl>
+    <w:lvl w:ilvl="3">
+      <w:start w:val="1"/>
+      <w:numFmt w:val="decimal"/>
+      <w:lvlText w:val="%1.%2.%3-%4."/>
+      <w:lvlJc w:val="left"/>
+      <w:pPr>
+        <w:ind w:left="1080" w:hanging="1080"/>
+      </w:pPr>
+      <w:rPr>
+        <w:rFonts w:hint="default"/>
+      </w:rPr>
+    </w:lvl>
+    <w:lvl w:ilvl="4">
+      <w:start w:val="1"/>
+      <w:numFmt w:val="decimal"/>
+      <w:lvlText w:val="%1.%2.%3-%4.%5."/>
+      <w:lvlJc w:val="left"/>
+      <w:pPr>
+        <w:ind w:left="1080" w:hanging="1080"/>
+      </w:pPr>
+      <w:rPr>
+        <w:rFonts w:hint="default"/>
+      </w:rPr>
+    </w:lvl>
+    <w:lvl w:ilvl="5">
+      <w:start w:val="1"/>
+      <w:numFmt w:val="decimal"/>
+      <w:lvlText w:val="%1.%2.%3-%4.%5.%6."/>
+      <w:lvlJc w:val="left"/>
+      <w:pPr>
+        <w:ind w:left="1440" w:hanging="1440"/>
+      </w:pPr>
+      <w:rPr>
+        <w:rFonts w:hint="default"/>
+      </w:rPr>
+    </w:lvl>
+    <w:lvl w:ilvl="6">
+      <w:start w:val="1"/>
+      <w:numFmt w:val="decimal"/>
+      <w:lvlText w:val="%1.%2.%3-%4.%5.%6.%7."/>
+      <w:lvlJc w:val="left"/>
+      <w:pPr>
+        <w:ind w:left="1800" w:hanging="1800"/>
+      </w:pPr>
+      <w:rPr>
+        <w:rFonts w:hint="default"/>
+      </w:rPr>
+    </w:lvl>
+    <w:lvl w:ilvl="7">
+      <w:start w:val="1"/>
+      <w:numFmt w:val="decimal"/>
+      <w:lvlText w:val="%1.%2.%3-%4.%5.%6.%7.%8."/>
+      <w:lvlJc w:val="left"/>
+      <w:pPr>
+        <w:ind w:left="1800" w:hanging="1800"/>
+      </w:pPr>
+      <w:rPr>
+        <w:rFonts w:hint="default"/>
+      </w:rPr>
+    </w:lvl>
+    <w:lvl w:ilvl="8">
+      <w:start w:val="1"/>
+      <w:numFmt w:val="decimal"/>
+      <w:lvlText w:val="%1.%2.%3-%4.%5.%6.%7.%8.%9."/>
+      <w:lvlJc w:val="left"/>
+      <w:pPr>
+        <w:ind w:left="2160" w:hanging="2160"/>
+      </w:pPr>
+      <w:rPr>
+        <w:rFonts w:hint="default"/>
+      </w:rPr>
+    </w:lvl>
+  </w:abstractNum>
+  <w:abstractNum w:abstractNumId="19" w15:restartNumberingAfterBreak="0">
     <w:nsid w:val="53BE6943"/>
     <w:multiLevelType w:val="hybridMultilevel"/>
     <w:tmpl w:val="94285220"/>
@@ -4741,7 +5389,7 @@
       </w:pPr>
     </w:lvl>
   </w:abstractNum>
-  <w:abstractNum w:abstractNumId="19" w15:restartNumberingAfterBreak="0">
+  <w:abstractNum w:abstractNumId="20" w15:restartNumberingAfterBreak="0">
     <w:nsid w:val="54242614"/>
     <w:multiLevelType w:val="hybridMultilevel"/>
     <w:tmpl w:val="087E0A46"/>
@@ -4830,7 +5478,7 @@
       </w:pPr>
     </w:lvl>
   </w:abstractNum>
-  <w:abstractNum w:abstractNumId="20" w15:restartNumberingAfterBreak="0">
+  <w:abstractNum w:abstractNumId="21" w15:restartNumberingAfterBreak="0">
     <w:nsid w:val="553922BC"/>
     <w:multiLevelType w:val="hybridMultilevel"/>
     <w:tmpl w:val="030C28CC"/>
@@ -4919,7 +5567,7 @@
       </w:pPr>
     </w:lvl>
   </w:abstractNum>
-  <w:abstractNum w:abstractNumId="21" w15:restartNumberingAfterBreak="0">
+  <w:abstractNum w:abstractNumId="22" w15:restartNumberingAfterBreak="0">
     <w:nsid w:val="55CC1FDF"/>
     <w:multiLevelType w:val="hybridMultilevel"/>
     <w:tmpl w:val="77FEE1C6"/>
@@ -5032,7 +5680,7 @@
       </w:rPr>
     </w:lvl>
   </w:abstractNum>
-  <w:abstractNum w:abstractNumId="22" w15:restartNumberingAfterBreak="0">
+  <w:abstractNum w:abstractNumId="23" w15:restartNumberingAfterBreak="0">
     <w:nsid w:val="58952099"/>
     <w:multiLevelType w:val="hybridMultilevel"/>
     <w:tmpl w:val="82A47498"/>
@@ -5121,7 +5769,7 @@
       </w:pPr>
     </w:lvl>
   </w:abstractNum>
-  <w:abstractNum w:abstractNumId="23" w15:restartNumberingAfterBreak="0">
+  <w:abstractNum w:abstractNumId="24" w15:restartNumberingAfterBreak="0">
     <w:nsid w:val="58EB5BF4"/>
     <w:multiLevelType w:val="hybridMultilevel"/>
     <w:tmpl w:val="FFFFFFFF"/>
@@ -5234,7 +5882,7 @@
       </w:rPr>
     </w:lvl>
   </w:abstractNum>
-  <w:abstractNum w:abstractNumId="24" w15:restartNumberingAfterBreak="0">
+  <w:abstractNum w:abstractNumId="25" w15:restartNumberingAfterBreak="0">
     <w:nsid w:val="5B956D58"/>
     <w:multiLevelType w:val="hybridMultilevel"/>
     <w:tmpl w:val="8C0E5FD0"/>
@@ -5320,7 +5968,7 @@
       </w:pPr>
     </w:lvl>
   </w:abstractNum>
-  <w:abstractNum w:abstractNumId="25" w15:restartNumberingAfterBreak="0">
+  <w:abstractNum w:abstractNumId="26" w15:restartNumberingAfterBreak="0">
     <w:nsid w:val="5CFC73C2"/>
     <w:multiLevelType w:val="hybridMultilevel"/>
     <w:tmpl w:val="4860F34A"/>
@@ -5409,7 +6057,7 @@
       </w:pPr>
     </w:lvl>
   </w:abstractNum>
-  <w:abstractNum w:abstractNumId="26" w15:restartNumberingAfterBreak="0">
+  <w:abstractNum w:abstractNumId="27" w15:restartNumberingAfterBreak="0">
     <w:nsid w:val="5EC29A3F"/>
     <w:multiLevelType w:val="hybridMultilevel"/>
     <w:tmpl w:val="CF740F8C"/>
@@ -5522,7 +6170,7 @@
       </w:rPr>
     </w:lvl>
   </w:abstractNum>
-  <w:abstractNum w:abstractNumId="27" w15:restartNumberingAfterBreak="0">
+  <w:abstractNum w:abstractNumId="28" w15:restartNumberingAfterBreak="0">
     <w:nsid w:val="5F1E4CA8"/>
     <w:multiLevelType w:val="multilevel"/>
     <w:tmpl w:val="331C45AC"/>
@@ -5635,7 +6283,7 @@
       </w:pPr>
     </w:lvl>
   </w:abstractNum>
-  <w:abstractNum w:abstractNumId="28" w15:restartNumberingAfterBreak="0">
+  <w:abstractNum w:abstractNumId="29" w15:restartNumberingAfterBreak="0">
     <w:nsid w:val="5FBC6ECC"/>
     <w:multiLevelType w:val="hybridMultilevel"/>
     <w:tmpl w:val="B3C8B514"/>
@@ -5726,7 +6374,7 @@
       </w:pPr>
     </w:lvl>
   </w:abstractNum>
-  <w:abstractNum w:abstractNumId="29" w15:restartNumberingAfterBreak="0">
+  <w:abstractNum w:abstractNumId="30" w15:restartNumberingAfterBreak="0">
     <w:nsid w:val="605B496E"/>
     <w:multiLevelType w:val="multilevel"/>
     <w:tmpl w:val="9BB297FE"/>
@@ -5839,7 +6487,7 @@
       </w:pPr>
     </w:lvl>
   </w:abstractNum>
-  <w:abstractNum w:abstractNumId="30" w15:restartNumberingAfterBreak="0">
+  <w:abstractNum w:abstractNumId="31" w15:restartNumberingAfterBreak="0">
     <w:nsid w:val="63190F6B"/>
     <w:multiLevelType w:val="multilevel"/>
     <w:tmpl w:val="4B4E5B80"/>
@@ -5952,7 +6600,7 @@
       </w:pPr>
     </w:lvl>
   </w:abstractNum>
-  <w:abstractNum w:abstractNumId="31" w15:restartNumberingAfterBreak="0">
+  <w:abstractNum w:abstractNumId="32" w15:restartNumberingAfterBreak="0">
     <w:nsid w:val="633E1496"/>
     <w:multiLevelType w:val="hybridMultilevel"/>
     <w:tmpl w:val="82EE7A26"/>
@@ -6038,7 +6686,7 @@
       </w:pPr>
     </w:lvl>
   </w:abstractNum>
-  <w:abstractNum w:abstractNumId="32" w15:restartNumberingAfterBreak="0">
+  <w:abstractNum w:abstractNumId="33" w15:restartNumberingAfterBreak="0">
     <w:nsid w:val="67090AC9"/>
     <w:multiLevelType w:val="hybridMultilevel"/>
     <w:tmpl w:val="CC22B82C"/>
@@ -6151,7 +6799,7 @@
       </w:rPr>
     </w:lvl>
   </w:abstractNum>
-  <w:abstractNum w:abstractNumId="33" w15:restartNumberingAfterBreak="0">
+  <w:abstractNum w:abstractNumId="34" w15:restartNumberingAfterBreak="0">
     <w:nsid w:val="690F2D65"/>
     <w:multiLevelType w:val="hybridMultilevel"/>
     <w:tmpl w:val="4DAADC40"/>
@@ -6240,7 +6888,7 @@
       </w:pPr>
     </w:lvl>
   </w:abstractNum>
-  <w:abstractNum w:abstractNumId="34" w15:restartNumberingAfterBreak="0">
+  <w:abstractNum w:abstractNumId="35" w15:restartNumberingAfterBreak="0">
     <w:nsid w:val="6D214D2D"/>
     <w:multiLevelType w:val="multilevel"/>
     <w:tmpl w:val="D53E56B4"/>
@@ -6353,7 +7001,7 @@
       </w:pPr>
     </w:lvl>
   </w:abstractNum>
-  <w:abstractNum w:abstractNumId="35" w15:restartNumberingAfterBreak="0">
+  <w:abstractNum w:abstractNumId="36" w15:restartNumberingAfterBreak="0">
     <w:nsid w:val="73D16C25"/>
     <w:multiLevelType w:val="hybridMultilevel"/>
     <w:tmpl w:val="5D2E4C16"/>
@@ -6442,7 +7090,7 @@
       </w:pPr>
     </w:lvl>
   </w:abstractNum>
-  <w:abstractNum w:abstractNumId="36" w15:restartNumberingAfterBreak="0">
+  <w:abstractNum w:abstractNumId="37" w15:restartNumberingAfterBreak="0">
     <w:nsid w:val="74CA4824"/>
     <w:multiLevelType w:val="hybridMultilevel"/>
     <w:tmpl w:val="A5ECBF14"/>
@@ -6555,7 +7203,7 @@
       </w:rPr>
     </w:lvl>
   </w:abstractNum>
-  <w:abstractNum w:abstractNumId="37" w15:restartNumberingAfterBreak="0">
+  <w:abstractNum w:abstractNumId="38" w15:restartNumberingAfterBreak="0">
     <w:nsid w:val="77B6467A"/>
     <w:multiLevelType w:val="hybridMultilevel"/>
     <w:tmpl w:val="0194020E"/>
@@ -6669,13 +7317,13 @@
     <w:abstractNumId w:val="8"/>
   </w:num>
   <w:num w:numId="2" w16cid:durableId="834303603">
-    <w:abstractNumId w:val="21"/>
+    <w:abstractNumId w:val="22"/>
   </w:num>
   <w:num w:numId="3" w16cid:durableId="1642810319">
     <w:abstractNumId w:val="13"/>
   </w:num>
   <w:num w:numId="4" w16cid:durableId="550266479">
-    <w:abstractNumId w:val="26"/>
+    <w:abstractNumId w:val="27"/>
   </w:num>
   <w:num w:numId="5" w16cid:durableId="1095053349">
     <w:abstractNumId w:val="7"/>
@@ -6684,7 +7332,7 @@
     <w:abstractNumId w:val="4"/>
   </w:num>
   <w:num w:numId="7" w16cid:durableId="2067875324">
-    <w:abstractNumId w:val="24"/>
+    <w:abstractNumId w:val="25"/>
   </w:num>
   <w:num w:numId="8" w16cid:durableId="1286425759">
     <w:abstractNumId w:val="14"/>
@@ -6708,58 +7356,58 @@
     <w:abstractNumId w:val="12"/>
   </w:num>
   <w:num w:numId="15" w16cid:durableId="1968781209">
-    <w:abstractNumId w:val="30"/>
+    <w:abstractNumId w:val="31"/>
   </w:num>
   <w:num w:numId="16" w16cid:durableId="1225022703">
     <w:abstractNumId w:val="16"/>
   </w:num>
   <w:num w:numId="17" w16cid:durableId="1653749928">
-    <w:abstractNumId w:val="29"/>
+    <w:abstractNumId w:val="30"/>
   </w:num>
   <w:num w:numId="18" w16cid:durableId="1782457908">
-    <w:abstractNumId w:val="27"/>
+    <w:abstractNumId w:val="28"/>
   </w:num>
   <w:num w:numId="19" w16cid:durableId="1588272385">
     <w:abstractNumId w:val="2"/>
   </w:num>
   <w:num w:numId="20" w16cid:durableId="1461414562">
-    <w:abstractNumId w:val="34"/>
+    <w:abstractNumId w:val="35"/>
   </w:num>
   <w:num w:numId="21" w16cid:durableId="1479571233">
     <w:abstractNumId w:val="6"/>
   </w:num>
   <w:num w:numId="22" w16cid:durableId="951668502">
-    <w:abstractNumId w:val="35"/>
+    <w:abstractNumId w:val="36"/>
   </w:num>
   <w:num w:numId="23" w16cid:durableId="1807312966">
+    <w:abstractNumId w:val="20"/>
+  </w:num>
+  <w:num w:numId="24" w16cid:durableId="1770658719">
+    <w:abstractNumId w:val="34"/>
+  </w:num>
+  <w:num w:numId="25" w16cid:durableId="710306470">
     <w:abstractNumId w:val="19"/>
   </w:num>
-  <w:num w:numId="24" w16cid:durableId="1770658719">
-    <w:abstractNumId w:val="33"/>
-  </w:num>
-  <w:num w:numId="25" w16cid:durableId="710306470">
-    <w:abstractNumId w:val="18"/>
-  </w:num>
   <w:num w:numId="26" w16cid:durableId="747651898">
-    <w:abstractNumId w:val="28"/>
+    <w:abstractNumId w:val="29"/>
   </w:num>
   <w:num w:numId="27" w16cid:durableId="460655978">
-    <w:abstractNumId w:val="22"/>
+    <w:abstractNumId w:val="23"/>
   </w:num>
   <w:num w:numId="28" w16cid:durableId="116221902">
-    <w:abstractNumId w:val="23"/>
+    <w:abstractNumId w:val="24"/>
   </w:num>
   <w:num w:numId="29" w16cid:durableId="148595676">
-    <w:abstractNumId w:val="36"/>
+    <w:abstractNumId w:val="37"/>
   </w:num>
   <w:num w:numId="30" w16cid:durableId="2132549158">
-    <w:abstractNumId w:val="37"/>
+    <w:abstractNumId w:val="38"/>
   </w:num>
   <w:num w:numId="31" w16cid:durableId="579945127">
     <w:abstractNumId w:val="17"/>
   </w:num>
   <w:num w:numId="32" w16cid:durableId="393432488">
-    <w:abstractNumId w:val="31"/>
+    <w:abstractNumId w:val="32"/>
   </w:num>
   <w:num w:numId="33" w16cid:durableId="1483350713">
     <w:abstractNumId w:val="5"/>
@@ -6768,16 +7416,19 @@
     <w:abstractNumId w:val="15"/>
   </w:num>
   <w:num w:numId="35" w16cid:durableId="1072199847">
-    <w:abstractNumId w:val="32"/>
+    <w:abstractNumId w:val="33"/>
   </w:num>
   <w:num w:numId="36" w16cid:durableId="2141991488">
     <w:abstractNumId w:val="1"/>
   </w:num>
   <w:num w:numId="37" w16cid:durableId="49883020">
-    <w:abstractNumId w:val="20"/>
+    <w:abstractNumId w:val="21"/>
   </w:num>
   <w:num w:numId="38" w16cid:durableId="1133408749">
-    <w:abstractNumId w:val="25"/>
+    <w:abstractNumId w:val="26"/>
+  </w:num>
+  <w:num w:numId="39" w16cid:durableId="1497112325">
+    <w:abstractNumId w:val="18"/>
   </w:num>
 </w:numbering>
 </file>
@@ -8196,6 +8847,24 @@
 </file>
 
 <file path=customXml/item2.xml><?xml version="1.0" encoding="utf-8"?>
+<p:properties xmlns:p="http://schemas.microsoft.com/office/2006/metadata/properties" xmlns:xsi="http://www.w3.org/2001/XMLSchema-instance" xmlns:pc="http://schemas.microsoft.com/office/infopath/2007/PartnerControls">
+  <documentManagement>
+    <SharedWithUsers xmlns="fa7a5f0e-56e0-42a6-ad77-38c72f6b11c4">
+      <UserInfo>
+        <DisplayName>Jayaseelan James</DisplayName>
+        <AccountId>26</AccountId>
+        <AccountType/>
+      </UserInfo>
+    </SharedWithUsers>
+  </documentManagement>
+</p:properties>
+</file>
+
+<file path=customXml/item3.xml><?xml version="1.0" encoding="utf-8"?>
+<b:Sources xmlns:b="http://schemas.openxmlformats.org/officeDocument/2006/bibliography" xmlns="http://schemas.openxmlformats.org/officeDocument/2006/bibliography" SelectedStyle="\APASixthEditionOfficeOnline.xsl" StyleName="APA" Version="6"/>
+</file>
+
+<file path=customXml/item4.xml><?xml version="1.0" encoding="utf-8"?>
 <ct:contentTypeSchema xmlns:ct="http://schemas.microsoft.com/office/2006/metadata/contentType" xmlns:ma="http://schemas.microsoft.com/office/2006/metadata/properties/metaAttributes" ct:_="" ma:_="" ma:contentTypeName="Document" ma:contentTypeID="0x010100D68EAEF51CBD0C4DA9962F2C84458D9F" ma:contentTypeVersion="9" ma:contentTypeDescription="Create a new document." ma:contentTypeScope="" ma:versionID="3526f3381c42c6e2ca2308198785bcc0">
   <xsd:schema xmlns:xsd="http://www.w3.org/2001/XMLSchema" xmlns:xs="http://www.w3.org/2001/XMLSchema" xmlns:p="http://schemas.microsoft.com/office/2006/metadata/properties" xmlns:ns2="f5b4353c-931d-42f4-9bf3-83ab7d02158b" xmlns:ns3="fa7a5f0e-56e0-42a6-ad77-38c72f6b11c4" targetNamespace="http://schemas.microsoft.com/office/2006/metadata/properties" ma:root="true" ma:fieldsID="6f635322724c2408cc84abc5be204084" ns2:_="" ns3:_="">
     <xsd:import namespace="f5b4353c-931d-42f4-9bf3-83ab7d02158b"/>
@@ -8390,24 +9059,6 @@
 </ct:contentTypeSchema>
 </file>
 
-<file path=customXml/item3.xml><?xml version="1.0" encoding="utf-8"?>
-<b:Sources xmlns:b="http://schemas.openxmlformats.org/officeDocument/2006/bibliography" xmlns="http://schemas.openxmlformats.org/officeDocument/2006/bibliography" SelectedStyle="\APASixthEditionOfficeOnline.xsl" StyleName="APA" Version="6"/>
-</file>
-
-<file path=customXml/item4.xml><?xml version="1.0" encoding="utf-8"?>
-<p:properties xmlns:p="http://schemas.microsoft.com/office/2006/metadata/properties" xmlns:xsi="http://www.w3.org/2001/XMLSchema-instance" xmlns:pc="http://schemas.microsoft.com/office/infopath/2007/PartnerControls">
-  <documentManagement>
-    <SharedWithUsers xmlns="fa7a5f0e-56e0-42a6-ad77-38c72f6b11c4">
-      <UserInfo>
-        <DisplayName>Jayaseelan James</DisplayName>
-        <AccountId>26</AccountId>
-        <AccountType/>
-      </UserInfo>
-    </SharedWithUsers>
-  </documentManagement>
-</p:properties>
-</file>
-
 <file path=customXml/itemProps1.xml><?xml version="1.0" encoding="utf-8"?>
 <ds:datastoreItem xmlns:ds="http://schemas.openxmlformats.org/officeDocument/2006/customXml" ds:itemID="{07595FA9-DD79-4AA7-A955-082BCCD961CA}">
   <ds:schemaRefs>
@@ -8417,6 +9068,24 @@
 </file>
 
 <file path=customXml/itemProps2.xml><?xml version="1.0" encoding="utf-8"?>
+<ds:datastoreItem xmlns:ds="http://schemas.openxmlformats.org/officeDocument/2006/customXml" ds:itemID="{91F44E6D-4C1A-49A3-8320-4BFFEA451AD3}">
+  <ds:schemaRefs>
+    <ds:schemaRef ds:uri="http://schemas.microsoft.com/office/2006/metadata/properties"/>
+    <ds:schemaRef ds:uri="http://schemas.microsoft.com/office/infopath/2007/PartnerControls"/>
+    <ds:schemaRef ds:uri="fa7a5f0e-56e0-42a6-ad77-38c72f6b11c4"/>
+  </ds:schemaRefs>
+</ds:datastoreItem>
+</file>
+
+<file path=customXml/itemProps3.xml><?xml version="1.0" encoding="utf-8"?>
+<ds:datastoreItem xmlns:ds="http://schemas.openxmlformats.org/officeDocument/2006/customXml" ds:itemID="{56AC0A08-EC0E-4F9C-9FCA-052FE08CB7D8}">
+  <ds:schemaRefs>
+    <ds:schemaRef ds:uri="http://schemas.openxmlformats.org/officeDocument/2006/bibliography"/>
+  </ds:schemaRefs>
+</ds:datastoreItem>
+</file>
+
+<file path=customXml/itemProps4.xml><?xml version="1.0" encoding="utf-8"?>
 <ds:datastoreItem xmlns:ds="http://schemas.openxmlformats.org/officeDocument/2006/customXml" ds:itemID="{A7060225-CBA1-4204-AB20-80DD105EC829}">
   <ds:schemaRefs>
     <ds:schemaRef ds:uri="http://schemas.microsoft.com/office/2006/metadata/contentType"/>
@@ -8433,22 +9102,4 @@
     <ds:schemaRef ds:uri="http://schemas.microsoft.com/internal/obd"/>
   </ds:schemaRefs>
 </ds:datastoreItem>
-</file>
-
-<file path=customXml/itemProps3.xml><?xml version="1.0" encoding="utf-8"?>
-<ds:datastoreItem xmlns:ds="http://schemas.openxmlformats.org/officeDocument/2006/customXml" ds:itemID="{56AC0A08-EC0E-4F9C-9FCA-052FE08CB7D8}">
-  <ds:schemaRefs>
-    <ds:schemaRef ds:uri="http://schemas.openxmlformats.org/officeDocument/2006/bibliography"/>
-  </ds:schemaRefs>
-</ds:datastoreItem>
-</file>
-
-<file path=customXml/itemProps4.xml><?xml version="1.0" encoding="utf-8"?>
-<ds:datastoreItem xmlns:ds="http://schemas.openxmlformats.org/officeDocument/2006/customXml" ds:itemID="{91F44E6D-4C1A-49A3-8320-4BFFEA451AD3}">
-  <ds:schemaRefs>
-    <ds:schemaRef ds:uri="http://schemas.microsoft.com/office/2006/metadata/properties"/>
-    <ds:schemaRef ds:uri="http://schemas.microsoft.com/office/infopath/2007/PartnerControls"/>
-    <ds:schemaRef ds:uri="fa7a5f0e-56e0-42a6-ad77-38c72f6b11c4"/>
-  </ds:schemaRefs>
-</ds:datastoreItem>
 </file>
</xml_diff>

<commit_message>
fix: Update package version for rebranding
</commit_message>
<xml_diff>
--- a/docs/User Manual.docx
+++ b/docs/User Manual.docx
@@ -2414,17 +2414,13 @@
       </w:pPr>
       <w:r>
         <w:rPr>
-          <w:rFonts w:ascii="Source Sans Pro" w:eastAsia="Source Sans Pro" w:hAnsi="Source Sans Pro" w:cs="Source Sans Pro"/>
           <w:noProof/>
-          <w:sz w:val="28"/>
-          <w:szCs w:val="28"/>
-          <w:lang w:eastAsia="en-US"/>
         </w:rPr>
         <w:drawing>
-          <wp:inline distT="0" distB="0" distL="0" distR="0" wp14:anchorId="4D01383C" wp14:editId="28ED4064">
-            <wp:extent cx="5943600" cy="866775"/>
-            <wp:effectExtent l="0" t="0" r="0" b="9525"/>
-            <wp:docPr id="1545242021" name="Picture 1"/>
+          <wp:inline distT="0" distB="0" distL="0" distR="0" wp14:anchorId="19C960D7" wp14:editId="29C6F30F">
+            <wp:extent cx="5943600" cy="1123950"/>
+            <wp:effectExtent l="0" t="0" r="0" b="0"/>
+            <wp:docPr id="406463352" name="Picture 4" descr="A screen shot of a computer&#10;&#10;Description automatically generated"/>
             <wp:cNvGraphicFramePr>
               <a:graphicFrameLocks xmlns:a="http://schemas.openxmlformats.org/drawingml/2006/main" noChangeAspect="1"/>
             </wp:cNvGraphicFramePr>
@@ -2432,23 +2428,36 @@
               <a:graphicData uri="http://schemas.openxmlformats.org/drawingml/2006/picture">
                 <pic:pic xmlns:pic="http://schemas.openxmlformats.org/drawingml/2006/picture">
                   <pic:nvPicPr>
-                    <pic:cNvPr id="1545242021" name=""/>
-                    <pic:cNvPicPr/>
+                    <pic:cNvPr id="406463352" name="Picture 4" descr="A screen shot of a computer&#10;&#10;Description automatically generated"/>
+                    <pic:cNvPicPr>
+                      <a:picLocks noChangeAspect="1" noChangeArrowheads="1"/>
+                    </pic:cNvPicPr>
                   </pic:nvPicPr>
                   <pic:blipFill>
-                    <a:blip r:embed="rId13"/>
+                    <a:blip r:embed="rId13">
+                      <a:extLst>
+                        <a:ext uri="{28A0092B-C50C-407E-A947-70E740481C1C}">
+                          <a14:useLocalDpi xmlns:a14="http://schemas.microsoft.com/office/drawing/2010/main" val="0"/>
+                        </a:ext>
+                      </a:extLst>
+                    </a:blip>
+                    <a:srcRect/>
                     <a:stretch>
                       <a:fillRect/>
                     </a:stretch>
                   </pic:blipFill>
-                  <pic:spPr>
+                  <pic:spPr bwMode="auto">
                     <a:xfrm>
                       <a:off x="0" y="0"/>
-                      <a:ext cx="5943600" cy="866775"/>
+                      <a:ext cx="5943600" cy="1123950"/>
                     </a:xfrm>
                     <a:prstGeom prst="rect">
                       <a:avLst/>
                     </a:prstGeom>
+                    <a:noFill/>
+                    <a:ln>
+                      <a:noFill/>
+                    </a:ln>
                   </pic:spPr>
                 </pic:pic>
               </a:graphicData>
@@ -2666,6 +2675,7 @@
           <w:szCs w:val="28"/>
           <w:lang w:eastAsia="en-US"/>
         </w:rPr>
+        <w:lastRenderedPageBreak/>
         <w:t>Users can provide comma separated measurement plugin indexes, for building measurements.</w:t>
       </w:r>
     </w:p>
@@ -2681,7 +2691,6 @@
           <w:noProof/>
           <w:lang w:eastAsia="en-US"/>
         </w:rPr>
-        <w:lastRenderedPageBreak/>
         <w:drawing>
           <wp:inline distT="0" distB="0" distL="0" distR="0" wp14:anchorId="5604B913" wp14:editId="084D90DC">
             <wp:extent cx="5943600" cy="1473835"/>
@@ -2813,17 +2822,13 @@
       </w:pPr>
       <w:r>
         <w:rPr>
-          <w:rFonts w:ascii="Source Sans Pro" w:eastAsia="Source Sans Pro" w:hAnsi="Source Sans Pro" w:cs="Source Sans Pro"/>
           <w:noProof/>
-          <w:sz w:val="28"/>
-          <w:szCs w:val="28"/>
-          <w:lang w:eastAsia="en-US"/>
         </w:rPr>
         <w:drawing>
-          <wp:inline distT="0" distB="0" distL="0" distR="0" wp14:anchorId="563BBE90" wp14:editId="035CD885">
-            <wp:extent cx="5943600" cy="3592830"/>
-            <wp:effectExtent l="0" t="0" r="0" b="7620"/>
-            <wp:docPr id="1334289379" name="Picture 1" descr="A black screen with white text&#10;&#10;Description automatically generated"/>
+          <wp:inline distT="0" distB="0" distL="0" distR="0" wp14:anchorId="78540D8E" wp14:editId="0DB57C3E">
+            <wp:extent cx="5943600" cy="2486025"/>
+            <wp:effectExtent l="0" t="0" r="0" b="9525"/>
+            <wp:docPr id="226393832" name="Picture 3" descr="A computer screen with white text&#10;&#10;Description automatically generated"/>
             <wp:cNvGraphicFramePr>
               <a:graphicFrameLocks xmlns:a="http://schemas.openxmlformats.org/drawingml/2006/main" noChangeAspect="1"/>
             </wp:cNvGraphicFramePr>
@@ -2831,23 +2836,36 @@
               <a:graphicData uri="http://schemas.openxmlformats.org/drawingml/2006/picture">
                 <pic:pic xmlns:pic="http://schemas.openxmlformats.org/drawingml/2006/picture">
                   <pic:nvPicPr>
-                    <pic:cNvPr id="1334289379" name="Picture 1" descr="A black screen with white text&#10;&#10;Description automatically generated"/>
-                    <pic:cNvPicPr/>
+                    <pic:cNvPr id="226393832" name="Picture 3" descr="A computer screen with white text&#10;&#10;Description automatically generated"/>
+                    <pic:cNvPicPr>
+                      <a:picLocks noChangeAspect="1" noChangeArrowheads="1"/>
+                    </pic:cNvPicPr>
                   </pic:nvPicPr>
                   <pic:blipFill>
-                    <a:blip r:embed="rId15"/>
+                    <a:blip r:embed="rId15">
+                      <a:extLst>
+                        <a:ext uri="{28A0092B-C50C-407E-A947-70E740481C1C}">
+                          <a14:useLocalDpi xmlns:a14="http://schemas.microsoft.com/office/drawing/2010/main" val="0"/>
+                        </a:ext>
+                      </a:extLst>
+                    </a:blip>
+                    <a:srcRect/>
                     <a:stretch>
                       <a:fillRect/>
                     </a:stretch>
                   </pic:blipFill>
-                  <pic:spPr>
+                  <pic:spPr bwMode="auto">
                     <a:xfrm>
                       <a:off x="0" y="0"/>
-                      <a:ext cx="5943600" cy="3592830"/>
+                      <a:ext cx="5943600" cy="2486025"/>
                     </a:xfrm>
                     <a:prstGeom prst="rect">
                       <a:avLst/>
                     </a:prstGeom>
+                    <a:noFill/>
+                    <a:ln>
+                      <a:noFill/>
+                    </a:ln>
                   </pic:spPr>
                 </pic:pic>
               </a:graphicData>
@@ -8838,33 +8856,6 @@
 </file>
 
 <file path=customXml/item1.xml><?xml version="1.0" encoding="utf-8"?>
-<?mso-contentType ?>
-<FormTemplates xmlns="http://schemas.microsoft.com/sharepoint/v3/contenttype/forms">
-  <Display>DocumentLibraryForm</Display>
-  <Edit>DocumentLibraryForm</Edit>
-  <New>DocumentLibraryForm</New>
-</FormTemplates>
-</file>
-
-<file path=customXml/item2.xml><?xml version="1.0" encoding="utf-8"?>
-<p:properties xmlns:p="http://schemas.microsoft.com/office/2006/metadata/properties" xmlns:xsi="http://www.w3.org/2001/XMLSchema-instance" xmlns:pc="http://schemas.microsoft.com/office/infopath/2007/PartnerControls">
-  <documentManagement>
-    <SharedWithUsers xmlns="fa7a5f0e-56e0-42a6-ad77-38c72f6b11c4">
-      <UserInfo>
-        <DisplayName>Jayaseelan James</DisplayName>
-        <AccountId>26</AccountId>
-        <AccountType/>
-      </UserInfo>
-    </SharedWithUsers>
-  </documentManagement>
-</p:properties>
-</file>
-
-<file path=customXml/item3.xml><?xml version="1.0" encoding="utf-8"?>
-<b:Sources xmlns:b="http://schemas.openxmlformats.org/officeDocument/2006/bibliography" xmlns="http://schemas.openxmlformats.org/officeDocument/2006/bibliography" SelectedStyle="\APASixthEditionOfficeOnline.xsl" StyleName="APA" Version="6"/>
-</file>
-
-<file path=customXml/item4.xml><?xml version="1.0" encoding="utf-8"?>
 <ct:contentTypeSchema xmlns:ct="http://schemas.microsoft.com/office/2006/metadata/contentType" xmlns:ma="http://schemas.microsoft.com/office/2006/metadata/properties/metaAttributes" ct:_="" ma:_="" ma:contentTypeName="Document" ma:contentTypeID="0x010100D68EAEF51CBD0C4DA9962F2C84458D9F" ma:contentTypeVersion="9" ma:contentTypeDescription="Create a new document." ma:contentTypeScope="" ma:versionID="3526f3381c42c6e2ca2308198785bcc0">
   <xsd:schema xmlns:xsd="http://www.w3.org/2001/XMLSchema" xmlns:xs="http://www.w3.org/2001/XMLSchema" xmlns:p="http://schemas.microsoft.com/office/2006/metadata/properties" xmlns:ns2="f5b4353c-931d-42f4-9bf3-83ab7d02158b" xmlns:ns3="fa7a5f0e-56e0-42a6-ad77-38c72f6b11c4" targetNamespace="http://schemas.microsoft.com/office/2006/metadata/properties" ma:root="true" ma:fieldsID="6f635322724c2408cc84abc5be204084" ns2:_="" ns3:_="">
     <xsd:import namespace="f5b4353c-931d-42f4-9bf3-83ab7d02158b"/>
@@ -9059,33 +9050,34 @@
 </ct:contentTypeSchema>
 </file>
 
-<file path=customXml/itemProps1.xml><?xml version="1.0" encoding="utf-8"?>
-<ds:datastoreItem xmlns:ds="http://schemas.openxmlformats.org/officeDocument/2006/customXml" ds:itemID="{07595FA9-DD79-4AA7-A955-082BCCD961CA}">
-  <ds:schemaRefs>
-    <ds:schemaRef ds:uri="http://schemas.microsoft.com/sharepoint/v3/contenttype/forms"/>
-  </ds:schemaRefs>
-</ds:datastoreItem>
+<file path=customXml/item2.xml><?xml version="1.0" encoding="utf-8"?>
+<b:Sources xmlns:b="http://schemas.openxmlformats.org/officeDocument/2006/bibliography" xmlns="http://schemas.openxmlformats.org/officeDocument/2006/bibliography" SelectedStyle="\APASixthEditionOfficeOnline.xsl" StyleName="APA" Version="6"/>
 </file>
 
-<file path=customXml/itemProps2.xml><?xml version="1.0" encoding="utf-8"?>
-<ds:datastoreItem xmlns:ds="http://schemas.openxmlformats.org/officeDocument/2006/customXml" ds:itemID="{91F44E6D-4C1A-49A3-8320-4BFFEA451AD3}">
-  <ds:schemaRefs>
-    <ds:schemaRef ds:uri="http://schemas.microsoft.com/office/2006/metadata/properties"/>
-    <ds:schemaRef ds:uri="http://schemas.microsoft.com/office/infopath/2007/PartnerControls"/>
-    <ds:schemaRef ds:uri="fa7a5f0e-56e0-42a6-ad77-38c72f6b11c4"/>
-  </ds:schemaRefs>
-</ds:datastoreItem>
+<file path=customXml/item3.xml><?xml version="1.0" encoding="utf-8"?>
+<p:properties xmlns:p="http://schemas.microsoft.com/office/2006/metadata/properties" xmlns:xsi="http://www.w3.org/2001/XMLSchema-instance" xmlns:pc="http://schemas.microsoft.com/office/infopath/2007/PartnerControls">
+  <documentManagement>
+    <SharedWithUsers xmlns="fa7a5f0e-56e0-42a6-ad77-38c72f6b11c4">
+      <UserInfo>
+        <DisplayName>Jayaseelan James</DisplayName>
+        <AccountId>26</AccountId>
+        <AccountType/>
+      </UserInfo>
+    </SharedWithUsers>
+  </documentManagement>
+</p:properties>
 </file>
 
-<file path=customXml/itemProps3.xml><?xml version="1.0" encoding="utf-8"?>
-<ds:datastoreItem xmlns:ds="http://schemas.openxmlformats.org/officeDocument/2006/customXml" ds:itemID="{56AC0A08-EC0E-4F9C-9FCA-052FE08CB7D8}">
-  <ds:schemaRefs>
-    <ds:schemaRef ds:uri="http://schemas.openxmlformats.org/officeDocument/2006/bibliography"/>
-  </ds:schemaRefs>
-</ds:datastoreItem>
+<file path=customXml/item4.xml><?xml version="1.0" encoding="utf-8"?>
+<?mso-contentType ?>
+<FormTemplates xmlns="http://schemas.microsoft.com/sharepoint/v3/contenttype/forms">
+  <Display>DocumentLibraryForm</Display>
+  <Edit>DocumentLibraryForm</Edit>
+  <New>DocumentLibraryForm</New>
+</FormTemplates>
 </file>
 
-<file path=customXml/itemProps4.xml><?xml version="1.0" encoding="utf-8"?>
+<file path=customXml/itemProps1.xml><?xml version="1.0" encoding="utf-8"?>
 <ds:datastoreItem xmlns:ds="http://schemas.openxmlformats.org/officeDocument/2006/customXml" ds:itemID="{A7060225-CBA1-4204-AB20-80DD105EC829}">
   <ds:schemaRefs>
     <ds:schemaRef ds:uri="http://schemas.microsoft.com/office/2006/metadata/contentType"/>
@@ -9102,4 +9094,30 @@
     <ds:schemaRef ds:uri="http://schemas.microsoft.com/internal/obd"/>
   </ds:schemaRefs>
 </ds:datastoreItem>
+</file>
+
+<file path=customXml/itemProps2.xml><?xml version="1.0" encoding="utf-8"?>
+<ds:datastoreItem xmlns:ds="http://schemas.openxmlformats.org/officeDocument/2006/customXml" ds:itemID="{56AC0A08-EC0E-4F9C-9FCA-052FE08CB7D8}">
+  <ds:schemaRefs>
+    <ds:schemaRef ds:uri="http://schemas.openxmlformats.org/officeDocument/2006/bibliography"/>
+  </ds:schemaRefs>
+</ds:datastoreItem>
+</file>
+
+<file path=customXml/itemProps3.xml><?xml version="1.0" encoding="utf-8"?>
+<ds:datastoreItem xmlns:ds="http://schemas.openxmlformats.org/officeDocument/2006/customXml" ds:itemID="{91F44E6D-4C1A-49A3-8320-4BFFEA451AD3}">
+  <ds:schemaRefs>
+    <ds:schemaRef ds:uri="http://schemas.microsoft.com/office/2006/metadata/properties"/>
+    <ds:schemaRef ds:uri="http://schemas.microsoft.com/office/infopath/2007/PartnerControls"/>
+    <ds:schemaRef ds:uri="fa7a5f0e-56e0-42a6-ad77-38c72f6b11c4"/>
+  </ds:schemaRefs>
+</ds:datastoreItem>
+</file>
+
+<file path=customXml/itemProps4.xml><?xml version="1.0" encoding="utf-8"?>
+<ds:datastoreItem xmlns:ds="http://schemas.openxmlformats.org/officeDocument/2006/customXml" ds:itemID="{07595FA9-DD79-4AA7-A955-082BCCD961CA}">
+  <ds:schemaRefs>
+    <ds:schemaRef ds:uri="http://schemas.microsoft.com/sharepoint/v3/contenttype/forms"/>
+  </ds:schemaRefs>
+</ds:datastoreItem>
 </file>
</xml_diff>

<commit_message>
Rebranding of Measurement plugin (#6)
What does this Pull Request accomplish?
Rebranding of Measurement Plugins as per the latest release of Measurement Plugins.

Why should this Pull Request be merged?
NI Measurement Plugin Package Builder package for building the measurement, it has to configure the file path for placing the files in discovery services, which was updated as per the latest release of Measurement Plugins.

What testing has been done?
Manual Testing
</commit_message>
<xml_diff>
--- a/docs/User Manual.docx
+++ b/docs/User Manual.docx
@@ -2414,17 +2414,13 @@
       </w:pPr>
       <w:r>
         <w:rPr>
-          <w:rFonts w:ascii="Source Sans Pro" w:eastAsia="Source Sans Pro" w:hAnsi="Source Sans Pro" w:cs="Source Sans Pro"/>
           <w:noProof/>
-          <w:sz w:val="28"/>
-          <w:szCs w:val="28"/>
-          <w:lang w:eastAsia="en-US"/>
         </w:rPr>
         <w:drawing>
-          <wp:inline distT="0" distB="0" distL="0" distR="0" wp14:anchorId="4D01383C" wp14:editId="28ED4064">
-            <wp:extent cx="5943600" cy="866775"/>
-            <wp:effectExtent l="0" t="0" r="0" b="9525"/>
-            <wp:docPr id="1545242021" name="Picture 1"/>
+          <wp:inline distT="0" distB="0" distL="0" distR="0" wp14:anchorId="19C960D7" wp14:editId="29C6F30F">
+            <wp:extent cx="5943600" cy="1123950"/>
+            <wp:effectExtent l="0" t="0" r="0" b="0"/>
+            <wp:docPr id="406463352" name="Picture 4" descr="A screen shot of a computer&#10;&#10;Description automatically generated"/>
             <wp:cNvGraphicFramePr>
               <a:graphicFrameLocks xmlns:a="http://schemas.openxmlformats.org/drawingml/2006/main" noChangeAspect="1"/>
             </wp:cNvGraphicFramePr>
@@ -2432,23 +2428,36 @@
               <a:graphicData uri="http://schemas.openxmlformats.org/drawingml/2006/picture">
                 <pic:pic xmlns:pic="http://schemas.openxmlformats.org/drawingml/2006/picture">
                   <pic:nvPicPr>
-                    <pic:cNvPr id="1545242021" name=""/>
-                    <pic:cNvPicPr/>
+                    <pic:cNvPr id="406463352" name="Picture 4" descr="A screen shot of a computer&#10;&#10;Description automatically generated"/>
+                    <pic:cNvPicPr>
+                      <a:picLocks noChangeAspect="1" noChangeArrowheads="1"/>
+                    </pic:cNvPicPr>
                   </pic:nvPicPr>
                   <pic:blipFill>
-                    <a:blip r:embed="rId13"/>
+                    <a:blip r:embed="rId13">
+                      <a:extLst>
+                        <a:ext uri="{28A0092B-C50C-407E-A947-70E740481C1C}">
+                          <a14:useLocalDpi xmlns:a14="http://schemas.microsoft.com/office/drawing/2010/main" val="0"/>
+                        </a:ext>
+                      </a:extLst>
+                    </a:blip>
+                    <a:srcRect/>
                     <a:stretch>
                       <a:fillRect/>
                     </a:stretch>
                   </pic:blipFill>
-                  <pic:spPr>
+                  <pic:spPr bwMode="auto">
                     <a:xfrm>
                       <a:off x="0" y="0"/>
-                      <a:ext cx="5943600" cy="866775"/>
+                      <a:ext cx="5943600" cy="1123950"/>
                     </a:xfrm>
                     <a:prstGeom prst="rect">
                       <a:avLst/>
                     </a:prstGeom>
+                    <a:noFill/>
+                    <a:ln>
+                      <a:noFill/>
+                    </a:ln>
                   </pic:spPr>
                 </pic:pic>
               </a:graphicData>
@@ -2666,6 +2675,7 @@
           <w:szCs w:val="28"/>
           <w:lang w:eastAsia="en-US"/>
         </w:rPr>
+        <w:lastRenderedPageBreak/>
         <w:t>Users can provide comma separated measurement plugin indexes, for building measurements.</w:t>
       </w:r>
     </w:p>
@@ -2681,7 +2691,6 @@
           <w:noProof/>
           <w:lang w:eastAsia="en-US"/>
         </w:rPr>
-        <w:lastRenderedPageBreak/>
         <w:drawing>
           <wp:inline distT="0" distB="0" distL="0" distR="0" wp14:anchorId="5604B913" wp14:editId="084D90DC">
             <wp:extent cx="5943600" cy="1473835"/>
@@ -2813,17 +2822,13 @@
       </w:pPr>
       <w:r>
         <w:rPr>
-          <w:rFonts w:ascii="Source Sans Pro" w:eastAsia="Source Sans Pro" w:hAnsi="Source Sans Pro" w:cs="Source Sans Pro"/>
           <w:noProof/>
-          <w:sz w:val="28"/>
-          <w:szCs w:val="28"/>
-          <w:lang w:eastAsia="en-US"/>
         </w:rPr>
         <w:drawing>
-          <wp:inline distT="0" distB="0" distL="0" distR="0" wp14:anchorId="563BBE90" wp14:editId="035CD885">
-            <wp:extent cx="5943600" cy="3592830"/>
-            <wp:effectExtent l="0" t="0" r="0" b="7620"/>
-            <wp:docPr id="1334289379" name="Picture 1" descr="A black screen with white text&#10;&#10;Description automatically generated"/>
+          <wp:inline distT="0" distB="0" distL="0" distR="0" wp14:anchorId="78540D8E" wp14:editId="0DB57C3E">
+            <wp:extent cx="5943600" cy="2486025"/>
+            <wp:effectExtent l="0" t="0" r="0" b="9525"/>
+            <wp:docPr id="226393832" name="Picture 3" descr="A computer screen with white text&#10;&#10;Description automatically generated"/>
             <wp:cNvGraphicFramePr>
               <a:graphicFrameLocks xmlns:a="http://schemas.openxmlformats.org/drawingml/2006/main" noChangeAspect="1"/>
             </wp:cNvGraphicFramePr>
@@ -2831,23 +2836,36 @@
               <a:graphicData uri="http://schemas.openxmlformats.org/drawingml/2006/picture">
                 <pic:pic xmlns:pic="http://schemas.openxmlformats.org/drawingml/2006/picture">
                   <pic:nvPicPr>
-                    <pic:cNvPr id="1334289379" name="Picture 1" descr="A black screen with white text&#10;&#10;Description automatically generated"/>
-                    <pic:cNvPicPr/>
+                    <pic:cNvPr id="226393832" name="Picture 3" descr="A computer screen with white text&#10;&#10;Description automatically generated"/>
+                    <pic:cNvPicPr>
+                      <a:picLocks noChangeAspect="1" noChangeArrowheads="1"/>
+                    </pic:cNvPicPr>
                   </pic:nvPicPr>
                   <pic:blipFill>
-                    <a:blip r:embed="rId15"/>
+                    <a:blip r:embed="rId15">
+                      <a:extLst>
+                        <a:ext uri="{28A0092B-C50C-407E-A947-70E740481C1C}">
+                          <a14:useLocalDpi xmlns:a14="http://schemas.microsoft.com/office/drawing/2010/main" val="0"/>
+                        </a:ext>
+                      </a:extLst>
+                    </a:blip>
+                    <a:srcRect/>
                     <a:stretch>
                       <a:fillRect/>
                     </a:stretch>
                   </pic:blipFill>
-                  <pic:spPr>
+                  <pic:spPr bwMode="auto">
                     <a:xfrm>
                       <a:off x="0" y="0"/>
-                      <a:ext cx="5943600" cy="3592830"/>
+                      <a:ext cx="5943600" cy="2486025"/>
                     </a:xfrm>
                     <a:prstGeom prst="rect">
                       <a:avLst/>
                     </a:prstGeom>
+                    <a:noFill/>
+                    <a:ln>
+                      <a:noFill/>
+                    </a:ln>
                   </pic:spPr>
                 </pic:pic>
               </a:graphicData>
@@ -8838,33 +8856,6 @@
 </file>
 
 <file path=customXml/item1.xml><?xml version="1.0" encoding="utf-8"?>
-<?mso-contentType ?>
-<FormTemplates xmlns="http://schemas.microsoft.com/sharepoint/v3/contenttype/forms">
-  <Display>DocumentLibraryForm</Display>
-  <Edit>DocumentLibraryForm</Edit>
-  <New>DocumentLibraryForm</New>
-</FormTemplates>
-</file>
-
-<file path=customXml/item2.xml><?xml version="1.0" encoding="utf-8"?>
-<p:properties xmlns:p="http://schemas.microsoft.com/office/2006/metadata/properties" xmlns:xsi="http://www.w3.org/2001/XMLSchema-instance" xmlns:pc="http://schemas.microsoft.com/office/infopath/2007/PartnerControls">
-  <documentManagement>
-    <SharedWithUsers xmlns="fa7a5f0e-56e0-42a6-ad77-38c72f6b11c4">
-      <UserInfo>
-        <DisplayName>Jayaseelan James</DisplayName>
-        <AccountId>26</AccountId>
-        <AccountType/>
-      </UserInfo>
-    </SharedWithUsers>
-  </documentManagement>
-</p:properties>
-</file>
-
-<file path=customXml/item3.xml><?xml version="1.0" encoding="utf-8"?>
-<b:Sources xmlns:b="http://schemas.openxmlformats.org/officeDocument/2006/bibliography" xmlns="http://schemas.openxmlformats.org/officeDocument/2006/bibliography" SelectedStyle="\APASixthEditionOfficeOnline.xsl" StyleName="APA" Version="6"/>
-</file>
-
-<file path=customXml/item4.xml><?xml version="1.0" encoding="utf-8"?>
 <ct:contentTypeSchema xmlns:ct="http://schemas.microsoft.com/office/2006/metadata/contentType" xmlns:ma="http://schemas.microsoft.com/office/2006/metadata/properties/metaAttributes" ct:_="" ma:_="" ma:contentTypeName="Document" ma:contentTypeID="0x010100D68EAEF51CBD0C4DA9962F2C84458D9F" ma:contentTypeVersion="9" ma:contentTypeDescription="Create a new document." ma:contentTypeScope="" ma:versionID="3526f3381c42c6e2ca2308198785bcc0">
   <xsd:schema xmlns:xsd="http://www.w3.org/2001/XMLSchema" xmlns:xs="http://www.w3.org/2001/XMLSchema" xmlns:p="http://schemas.microsoft.com/office/2006/metadata/properties" xmlns:ns2="f5b4353c-931d-42f4-9bf3-83ab7d02158b" xmlns:ns3="fa7a5f0e-56e0-42a6-ad77-38c72f6b11c4" targetNamespace="http://schemas.microsoft.com/office/2006/metadata/properties" ma:root="true" ma:fieldsID="6f635322724c2408cc84abc5be204084" ns2:_="" ns3:_="">
     <xsd:import namespace="f5b4353c-931d-42f4-9bf3-83ab7d02158b"/>
@@ -9059,33 +9050,34 @@
 </ct:contentTypeSchema>
 </file>
 
-<file path=customXml/itemProps1.xml><?xml version="1.0" encoding="utf-8"?>
-<ds:datastoreItem xmlns:ds="http://schemas.openxmlformats.org/officeDocument/2006/customXml" ds:itemID="{07595FA9-DD79-4AA7-A955-082BCCD961CA}">
-  <ds:schemaRefs>
-    <ds:schemaRef ds:uri="http://schemas.microsoft.com/sharepoint/v3/contenttype/forms"/>
-  </ds:schemaRefs>
-</ds:datastoreItem>
+<file path=customXml/item2.xml><?xml version="1.0" encoding="utf-8"?>
+<b:Sources xmlns:b="http://schemas.openxmlformats.org/officeDocument/2006/bibliography" xmlns="http://schemas.openxmlformats.org/officeDocument/2006/bibliography" SelectedStyle="\APASixthEditionOfficeOnline.xsl" StyleName="APA" Version="6"/>
 </file>
 
-<file path=customXml/itemProps2.xml><?xml version="1.0" encoding="utf-8"?>
-<ds:datastoreItem xmlns:ds="http://schemas.openxmlformats.org/officeDocument/2006/customXml" ds:itemID="{91F44E6D-4C1A-49A3-8320-4BFFEA451AD3}">
-  <ds:schemaRefs>
-    <ds:schemaRef ds:uri="http://schemas.microsoft.com/office/2006/metadata/properties"/>
-    <ds:schemaRef ds:uri="http://schemas.microsoft.com/office/infopath/2007/PartnerControls"/>
-    <ds:schemaRef ds:uri="fa7a5f0e-56e0-42a6-ad77-38c72f6b11c4"/>
-  </ds:schemaRefs>
-</ds:datastoreItem>
+<file path=customXml/item3.xml><?xml version="1.0" encoding="utf-8"?>
+<p:properties xmlns:p="http://schemas.microsoft.com/office/2006/metadata/properties" xmlns:xsi="http://www.w3.org/2001/XMLSchema-instance" xmlns:pc="http://schemas.microsoft.com/office/infopath/2007/PartnerControls">
+  <documentManagement>
+    <SharedWithUsers xmlns="fa7a5f0e-56e0-42a6-ad77-38c72f6b11c4">
+      <UserInfo>
+        <DisplayName>Jayaseelan James</DisplayName>
+        <AccountId>26</AccountId>
+        <AccountType/>
+      </UserInfo>
+    </SharedWithUsers>
+  </documentManagement>
+</p:properties>
 </file>
 
-<file path=customXml/itemProps3.xml><?xml version="1.0" encoding="utf-8"?>
-<ds:datastoreItem xmlns:ds="http://schemas.openxmlformats.org/officeDocument/2006/customXml" ds:itemID="{56AC0A08-EC0E-4F9C-9FCA-052FE08CB7D8}">
-  <ds:schemaRefs>
-    <ds:schemaRef ds:uri="http://schemas.openxmlformats.org/officeDocument/2006/bibliography"/>
-  </ds:schemaRefs>
-</ds:datastoreItem>
+<file path=customXml/item4.xml><?xml version="1.0" encoding="utf-8"?>
+<?mso-contentType ?>
+<FormTemplates xmlns="http://schemas.microsoft.com/sharepoint/v3/contenttype/forms">
+  <Display>DocumentLibraryForm</Display>
+  <Edit>DocumentLibraryForm</Edit>
+  <New>DocumentLibraryForm</New>
+</FormTemplates>
 </file>
 
-<file path=customXml/itemProps4.xml><?xml version="1.0" encoding="utf-8"?>
+<file path=customXml/itemProps1.xml><?xml version="1.0" encoding="utf-8"?>
 <ds:datastoreItem xmlns:ds="http://schemas.openxmlformats.org/officeDocument/2006/customXml" ds:itemID="{A7060225-CBA1-4204-AB20-80DD105EC829}">
   <ds:schemaRefs>
     <ds:schemaRef ds:uri="http://schemas.microsoft.com/office/2006/metadata/contentType"/>
@@ -9102,4 +9094,30 @@
     <ds:schemaRef ds:uri="http://schemas.microsoft.com/internal/obd"/>
   </ds:schemaRefs>
 </ds:datastoreItem>
+</file>
+
+<file path=customXml/itemProps2.xml><?xml version="1.0" encoding="utf-8"?>
+<ds:datastoreItem xmlns:ds="http://schemas.openxmlformats.org/officeDocument/2006/customXml" ds:itemID="{56AC0A08-EC0E-4F9C-9FCA-052FE08CB7D8}">
+  <ds:schemaRefs>
+    <ds:schemaRef ds:uri="http://schemas.openxmlformats.org/officeDocument/2006/bibliography"/>
+  </ds:schemaRefs>
+</ds:datastoreItem>
+</file>
+
+<file path=customXml/itemProps3.xml><?xml version="1.0" encoding="utf-8"?>
+<ds:datastoreItem xmlns:ds="http://schemas.openxmlformats.org/officeDocument/2006/customXml" ds:itemID="{91F44E6D-4C1A-49A3-8320-4BFFEA451AD3}">
+  <ds:schemaRefs>
+    <ds:schemaRef ds:uri="http://schemas.microsoft.com/office/2006/metadata/properties"/>
+    <ds:schemaRef ds:uri="http://schemas.microsoft.com/office/infopath/2007/PartnerControls"/>
+    <ds:schemaRef ds:uri="fa7a5f0e-56e0-42a6-ad77-38c72f6b11c4"/>
+  </ds:schemaRefs>
+</ds:datastoreItem>
+</file>
+
+<file path=customXml/itemProps4.xml><?xml version="1.0" encoding="utf-8"?>
+<ds:datastoreItem xmlns:ds="http://schemas.openxmlformats.org/officeDocument/2006/customXml" ds:itemID="{07595FA9-DD79-4AA7-A955-082BCCD961CA}">
+  <ds:schemaRefs>
+    <ds:schemaRef ds:uri="http://schemas.microsoft.com/sharepoint/v3/contenttype/forms"/>
+  </ds:schemaRefs>
+</ds:datastoreItem>
 </file>
</xml_diff>

<commit_message>
docs: Update user manual with list of ignored files
</commit_message>
<xml_diff>
--- a/docs/User Manual.docx
+++ b/docs/User Manual.docx
@@ -825,7 +825,27 @@
           <w:szCs w:val="28"/>
           <w:lang w:eastAsia="en-US"/>
         </w:rPr>
-        <w:t xml:space="preserve"> and upload to SystemLink feeds</w:t>
+        <w:t xml:space="preserve"> and upload to </w:t>
+      </w:r>
+      <w:proofErr w:type="spellStart"/>
+      <w:r>
+        <w:rPr>
+          <w:rFonts w:ascii="Source Sans Pro" w:eastAsia="Source Sans Pro" w:hAnsi="Source Sans Pro" w:cs="Source Sans Pro"/>
+          <w:sz w:val="28"/>
+          <w:szCs w:val="28"/>
+          <w:lang w:eastAsia="en-US"/>
+        </w:rPr>
+        <w:t>SystemLink</w:t>
+      </w:r>
+      <w:proofErr w:type="spellEnd"/>
+      <w:r>
+        <w:rPr>
+          <w:rFonts w:ascii="Source Sans Pro" w:eastAsia="Source Sans Pro" w:hAnsi="Source Sans Pro" w:cs="Source Sans Pro"/>
+          <w:sz w:val="28"/>
+          <w:szCs w:val="28"/>
+          <w:lang w:eastAsia="en-US"/>
+        </w:rPr>
+        <w:t xml:space="preserve"> feeds</w:t>
       </w:r>
       <w:r>
         <w:rPr>
@@ -1125,6 +1145,7 @@
                 <w:lang w:eastAsia="en-US"/>
               </w:rPr>
             </w:pPr>
+            <w:proofErr w:type="spellStart"/>
             <w:r>
               <w:rPr>
                 <w:rFonts w:ascii="Source Sans Pro" w:eastAsia="Source Sans Pro" w:hAnsi="Source Sans Pro" w:cs="Source Sans Pro"/>
@@ -1132,7 +1153,17 @@
                 <w:szCs w:val="28"/>
                 <w:lang w:eastAsia="en-US"/>
               </w:rPr>
-              <w:t>NISystemLink Feeds Manager</w:t>
+              <w:t>NISystemLink</w:t>
+            </w:r>
+            <w:proofErr w:type="spellEnd"/>
+            <w:r>
+              <w:rPr>
+                <w:rFonts w:ascii="Source Sans Pro" w:eastAsia="Source Sans Pro" w:hAnsi="Source Sans Pro" w:cs="Source Sans Pro"/>
+                <w:sz w:val="28"/>
+                <w:szCs w:val="28"/>
+                <w:lang w:eastAsia="en-US"/>
+              </w:rPr>
+              <w:t xml:space="preserve"> Feeds Manager</w:t>
             </w:r>
           </w:p>
         </w:tc>
@@ -1415,7 +1446,511 @@
           <w:rFonts w:eastAsia="Source Sans Pro" w:cs="Source Sans Pro"/>
           <w:lang w:eastAsia="en-US"/>
         </w:rPr>
-        <w:t>For uploading the packages, if the API URL and Workspace are not provided then the SystemLink client configuration will be utilized, whereas API key and Feed name must be provided.</w:t>
+        <w:t xml:space="preserve">For uploading the packages, if the API URL and Workspace are not provided then the </w:t>
+      </w:r>
+      <w:proofErr w:type="spellStart"/>
+      <w:r>
+        <w:rPr>
+          <w:rFonts w:eastAsia="Source Sans Pro" w:cs="Source Sans Pro"/>
+          <w:lang w:eastAsia="en-US"/>
+        </w:rPr>
+        <w:t>SystemLink</w:t>
+      </w:r>
+      <w:proofErr w:type="spellEnd"/>
+      <w:r>
+        <w:rPr>
+          <w:rFonts w:eastAsia="Source Sans Pro" w:cs="Source Sans Pro"/>
+          <w:lang w:eastAsia="en-US"/>
+        </w:rPr>
+        <w:t xml:space="preserve"> client configuration will be utilized, whereas API key and Feed name must be provided.</w:t>
+      </w:r>
+    </w:p>
+    <w:p>
+      <w:pPr>
+        <w:pStyle w:val="ListParagraph"/>
+        <w:numPr>
+          <w:ilvl w:val="0"/>
+          <w:numId w:val="2"/>
+        </w:numPr>
+        <w:rPr>
+          <w:rFonts w:eastAsia="Source Sans Pro" w:cs="Source Sans Pro"/>
+          <w:lang w:eastAsia="en-US"/>
+        </w:rPr>
+      </w:pPr>
+      <w:r>
+        <w:rPr>
+          <w:rFonts w:eastAsia="Source Sans Pro" w:cs="Source Sans Pro"/>
+          <w:lang w:eastAsia="en-US"/>
+        </w:rPr>
+        <w:t xml:space="preserve">For building measurements, some </w:t>
+      </w:r>
+      <w:r>
+        <w:rPr>
+          <w:rFonts w:eastAsia="Source Sans Pro" w:cs="Source Sans Pro"/>
+          <w:lang w:eastAsia="en-US"/>
+        </w:rPr>
+        <w:t xml:space="preserve">unwanted </w:t>
+      </w:r>
+      <w:r>
+        <w:rPr>
+          <w:rFonts w:eastAsia="Source Sans Pro" w:cs="Source Sans Pro"/>
+          <w:lang w:eastAsia="en-US"/>
+        </w:rPr>
+        <w:t>files</w:t>
+      </w:r>
+      <w:r>
+        <w:rPr>
+          <w:rFonts w:eastAsia="Source Sans Pro" w:cs="Source Sans Pro"/>
+          <w:lang w:eastAsia="en-US"/>
+        </w:rPr>
+        <w:t>/folders</w:t>
+      </w:r>
+      <w:r>
+        <w:rPr>
+          <w:rFonts w:eastAsia="Source Sans Pro" w:cs="Source Sans Pro"/>
+          <w:lang w:eastAsia="en-US"/>
+        </w:rPr>
+        <w:t xml:space="preserve"> present in measurement plugins will be ignored.</w:t>
+      </w:r>
+      <w:r>
+        <w:rPr>
+          <w:rFonts w:eastAsia="Source Sans Pro" w:cs="Source Sans Pro"/>
+          <w:lang w:eastAsia="en-US"/>
+        </w:rPr>
+        <w:t xml:space="preserve"> Please find the </w:t>
+      </w:r>
+      <w:r>
+        <w:rPr>
+          <w:rFonts w:eastAsia="Source Sans Pro" w:cs="Source Sans Pro"/>
+          <w:lang w:eastAsia="en-US"/>
+        </w:rPr>
+        <w:t>list below</w:t>
+      </w:r>
+      <w:r>
+        <w:rPr>
+          <w:rFonts w:eastAsia="Source Sans Pro" w:cs="Source Sans Pro"/>
+          <w:lang w:eastAsia="en-US"/>
+        </w:rPr>
+        <w:t>,</w:t>
+      </w:r>
+    </w:p>
+    <w:p>
+      <w:pPr>
+        <w:pStyle w:val="ListParagraph"/>
+        <w:numPr>
+          <w:ilvl w:val="1"/>
+          <w:numId w:val="2"/>
+        </w:numPr>
+        <w:rPr>
+          <w:rFonts w:eastAsia="Source Sans Pro" w:cs="Source Sans Pro"/>
+          <w:i/>
+          <w:iCs/>
+          <w:lang w:eastAsia="en-US"/>
+        </w:rPr>
+      </w:pPr>
+      <w:r>
+        <w:rPr>
+          <w:rFonts w:eastAsia="Source Sans Pro" w:cs="Source Sans Pro"/>
+          <w:i/>
+          <w:iCs/>
+          <w:lang w:eastAsia="en-US"/>
+        </w:rPr>
+        <w:t xml:space="preserve">  </w:t>
+      </w:r>
+      <w:proofErr w:type="gramStart"/>
+      <w:r>
+        <w:rPr>
+          <w:rFonts w:eastAsia="Source Sans Pro" w:cs="Source Sans Pro"/>
+          <w:i/>
+          <w:iCs/>
+          <w:lang w:eastAsia="en-US"/>
+        </w:rPr>
+        <w:t>.</w:t>
+      </w:r>
+      <w:proofErr w:type="spellStart"/>
+      <w:r>
+        <w:rPr>
+          <w:rFonts w:eastAsia="Source Sans Pro" w:cs="Source Sans Pro"/>
+          <w:i/>
+          <w:iCs/>
+          <w:lang w:eastAsia="en-US"/>
+        </w:rPr>
+        <w:t>venv</w:t>
+      </w:r>
+      <w:proofErr w:type="spellEnd"/>
+      <w:proofErr w:type="gramEnd"/>
+    </w:p>
+    <w:p>
+      <w:pPr>
+        <w:pStyle w:val="ListParagraph"/>
+        <w:numPr>
+          <w:ilvl w:val="1"/>
+          <w:numId w:val="2"/>
+        </w:numPr>
+        <w:rPr>
+          <w:rFonts w:eastAsia="Source Sans Pro" w:cs="Source Sans Pro"/>
+          <w:i/>
+          <w:iCs/>
+          <w:lang w:eastAsia="en-US"/>
+        </w:rPr>
+      </w:pPr>
+      <w:r>
+        <w:rPr>
+          <w:rFonts w:eastAsia="Source Sans Pro" w:cs="Source Sans Pro"/>
+          <w:i/>
+          <w:iCs/>
+          <w:lang w:eastAsia="en-US"/>
+        </w:rPr>
+        <w:t>__</w:t>
+      </w:r>
+      <w:proofErr w:type="spellStart"/>
+      <w:r>
+        <w:rPr>
+          <w:rFonts w:eastAsia="Source Sans Pro" w:cs="Source Sans Pro"/>
+          <w:i/>
+          <w:iCs/>
+          <w:lang w:eastAsia="en-US"/>
+        </w:rPr>
+        <w:t>pycache</w:t>
+      </w:r>
+      <w:proofErr w:type="spellEnd"/>
+      <w:r>
+        <w:rPr>
+          <w:rFonts w:eastAsia="Source Sans Pro" w:cs="Source Sans Pro"/>
+          <w:i/>
+          <w:iCs/>
+          <w:lang w:eastAsia="en-US"/>
+        </w:rPr>
+        <w:t>__</w:t>
+      </w:r>
+    </w:p>
+    <w:p>
+      <w:pPr>
+        <w:pStyle w:val="ListParagraph"/>
+        <w:numPr>
+          <w:ilvl w:val="1"/>
+          <w:numId w:val="2"/>
+        </w:numPr>
+        <w:rPr>
+          <w:rFonts w:eastAsia="Source Sans Pro" w:cs="Source Sans Pro"/>
+          <w:i/>
+          <w:iCs/>
+          <w:lang w:eastAsia="en-US"/>
+        </w:rPr>
+      </w:pPr>
+      <w:r>
+        <w:rPr>
+          <w:rFonts w:eastAsia="Source Sans Pro" w:cs="Source Sans Pro"/>
+          <w:i/>
+          <w:iCs/>
+          <w:lang w:eastAsia="en-US"/>
+        </w:rPr>
+        <w:t xml:space="preserve">    </w:t>
+      </w:r>
+      <w:proofErr w:type="gramStart"/>
+      <w:r>
+        <w:rPr>
+          <w:rFonts w:eastAsia="Source Sans Pro" w:cs="Source Sans Pro"/>
+          <w:i/>
+          <w:iCs/>
+          <w:lang w:eastAsia="en-US"/>
+        </w:rPr>
+        <w:t>.cache</w:t>
+      </w:r>
+      <w:proofErr w:type="gramEnd"/>
+    </w:p>
+    <w:p>
+      <w:pPr>
+        <w:pStyle w:val="ListParagraph"/>
+        <w:numPr>
+          <w:ilvl w:val="1"/>
+          <w:numId w:val="2"/>
+        </w:numPr>
+        <w:rPr>
+          <w:rFonts w:eastAsia="Source Sans Pro" w:cs="Source Sans Pro"/>
+          <w:i/>
+          <w:iCs/>
+          <w:lang w:eastAsia="en-US"/>
+        </w:rPr>
+      </w:pPr>
+      <w:r>
+        <w:rPr>
+          <w:rFonts w:eastAsia="Source Sans Pro" w:cs="Source Sans Pro"/>
+          <w:i/>
+          <w:iCs/>
+          <w:lang w:eastAsia="en-US"/>
+        </w:rPr>
+        <w:t xml:space="preserve">    </w:t>
+      </w:r>
+      <w:proofErr w:type="spellStart"/>
+      <w:r>
+        <w:rPr>
+          <w:rFonts w:eastAsia="Source Sans Pro" w:cs="Source Sans Pro"/>
+          <w:i/>
+          <w:iCs/>
+          <w:lang w:eastAsia="en-US"/>
+        </w:rPr>
+        <w:t>dist</w:t>
+      </w:r>
+      <w:proofErr w:type="spellEnd"/>
+    </w:p>
+    <w:p>
+      <w:pPr>
+        <w:pStyle w:val="ListParagraph"/>
+        <w:numPr>
+          <w:ilvl w:val="1"/>
+          <w:numId w:val="2"/>
+        </w:numPr>
+        <w:rPr>
+          <w:rFonts w:eastAsia="Source Sans Pro" w:cs="Source Sans Pro"/>
+          <w:i/>
+          <w:iCs/>
+          <w:lang w:eastAsia="en-US"/>
+        </w:rPr>
+      </w:pPr>
+      <w:r>
+        <w:rPr>
+          <w:rFonts w:eastAsia="Source Sans Pro" w:cs="Source Sans Pro"/>
+          <w:i/>
+          <w:iCs/>
+          <w:lang w:eastAsia="en-US"/>
+        </w:rPr>
+        <w:t xml:space="preserve">    </w:t>
+      </w:r>
+      <w:proofErr w:type="gramStart"/>
+      <w:r>
+        <w:rPr>
+          <w:rFonts w:eastAsia="Source Sans Pro" w:cs="Source Sans Pro"/>
+          <w:i/>
+          <w:iCs/>
+          <w:lang w:eastAsia="en-US"/>
+        </w:rPr>
+        <w:t>.</w:t>
+      </w:r>
+      <w:proofErr w:type="spellStart"/>
+      <w:r>
+        <w:rPr>
+          <w:rFonts w:eastAsia="Source Sans Pro" w:cs="Source Sans Pro"/>
+          <w:i/>
+          <w:iCs/>
+          <w:lang w:eastAsia="en-US"/>
+        </w:rPr>
+        <w:t>vscode</w:t>
+      </w:r>
+      <w:proofErr w:type="spellEnd"/>
+      <w:proofErr w:type="gramEnd"/>
+    </w:p>
+    <w:p>
+      <w:pPr>
+        <w:pStyle w:val="ListParagraph"/>
+        <w:numPr>
+          <w:ilvl w:val="1"/>
+          <w:numId w:val="2"/>
+        </w:numPr>
+        <w:rPr>
+          <w:rFonts w:eastAsia="Source Sans Pro" w:cs="Source Sans Pro"/>
+          <w:i/>
+          <w:iCs/>
+          <w:lang w:eastAsia="en-US"/>
+        </w:rPr>
+      </w:pPr>
+      <w:r>
+        <w:rPr>
+          <w:rFonts w:eastAsia="Source Sans Pro" w:cs="Source Sans Pro"/>
+          <w:i/>
+          <w:iCs/>
+          <w:lang w:eastAsia="en-US"/>
+        </w:rPr>
+        <w:t xml:space="preserve">    .vs</w:t>
+      </w:r>
+    </w:p>
+    <w:p>
+      <w:pPr>
+        <w:pStyle w:val="ListParagraph"/>
+        <w:numPr>
+          <w:ilvl w:val="1"/>
+          <w:numId w:val="2"/>
+        </w:numPr>
+        <w:rPr>
+          <w:rFonts w:eastAsia="Source Sans Pro" w:cs="Source Sans Pro"/>
+          <w:i/>
+          <w:iCs/>
+          <w:lang w:eastAsia="en-US"/>
+        </w:rPr>
+      </w:pPr>
+      <w:r>
+        <w:rPr>
+          <w:rFonts w:eastAsia="Source Sans Pro" w:cs="Source Sans Pro"/>
+          <w:i/>
+          <w:iCs/>
+          <w:lang w:eastAsia="en-US"/>
+        </w:rPr>
+        <w:t xml:space="preserve">    </w:t>
+      </w:r>
+      <w:proofErr w:type="gramStart"/>
+      <w:r>
+        <w:rPr>
+          <w:rFonts w:eastAsia="Source Sans Pro" w:cs="Source Sans Pro"/>
+          <w:i/>
+          <w:iCs/>
+          <w:lang w:eastAsia="en-US"/>
+        </w:rPr>
+        <w:t>.env</w:t>
+      </w:r>
+      <w:proofErr w:type="gramEnd"/>
+    </w:p>
+    <w:p>
+      <w:pPr>
+        <w:pStyle w:val="ListParagraph"/>
+        <w:numPr>
+          <w:ilvl w:val="1"/>
+          <w:numId w:val="2"/>
+        </w:numPr>
+        <w:rPr>
+          <w:rFonts w:eastAsia="Source Sans Pro" w:cs="Source Sans Pro"/>
+          <w:i/>
+          <w:iCs/>
+          <w:lang w:eastAsia="en-US"/>
+        </w:rPr>
+      </w:pPr>
+      <w:r>
+        <w:rPr>
+          <w:rFonts w:eastAsia="Source Sans Pro" w:cs="Source Sans Pro"/>
+          <w:i/>
+          <w:iCs/>
+          <w:lang w:eastAsia="en-US"/>
+        </w:rPr>
+        <w:t xml:space="preserve">    </w:t>
+      </w:r>
+      <w:proofErr w:type="spellStart"/>
+      <w:proofErr w:type="gramStart"/>
+      <w:r>
+        <w:rPr>
+          <w:rFonts w:eastAsia="Source Sans Pro" w:cs="Source Sans Pro"/>
+          <w:i/>
+          <w:iCs/>
+          <w:lang w:eastAsia="en-US"/>
+        </w:rPr>
+        <w:t>poetry.lock</w:t>
+      </w:r>
+      <w:proofErr w:type="spellEnd"/>
+      <w:proofErr w:type="gramEnd"/>
+    </w:p>
+    <w:p>
+      <w:pPr>
+        <w:pStyle w:val="ListParagraph"/>
+        <w:numPr>
+          <w:ilvl w:val="1"/>
+          <w:numId w:val="2"/>
+        </w:numPr>
+        <w:rPr>
+          <w:rFonts w:eastAsia="Source Sans Pro" w:cs="Source Sans Pro"/>
+          <w:i/>
+          <w:iCs/>
+          <w:lang w:eastAsia="en-US"/>
+        </w:rPr>
+      </w:pPr>
+      <w:r>
+        <w:rPr>
+          <w:rFonts w:eastAsia="Source Sans Pro" w:cs="Source Sans Pro"/>
+          <w:lang w:eastAsia="en-US"/>
+        </w:rPr>
+        <w:lastRenderedPageBreak/>
+        <w:t xml:space="preserve"> </w:t>
+      </w:r>
+      <w:proofErr w:type="gramStart"/>
+      <w:r>
+        <w:rPr>
+          <w:rFonts w:eastAsia="Source Sans Pro" w:cs="Source Sans Pro"/>
+          <w:lang w:eastAsia="en-US"/>
+        </w:rPr>
+        <w:t>.</w:t>
+      </w:r>
+      <w:proofErr w:type="spellStart"/>
+      <w:r>
+        <w:rPr>
+          <w:rFonts w:eastAsia="Source Sans Pro" w:cs="Source Sans Pro"/>
+          <w:lang w:eastAsia="en-US"/>
+        </w:rPr>
+        <w:t>mypy</w:t>
+      </w:r>
+      <w:proofErr w:type="gramEnd"/>
+      <w:r>
+        <w:rPr>
+          <w:rFonts w:eastAsia="Source Sans Pro" w:cs="Source Sans Pro"/>
+          <w:lang w:eastAsia="en-US"/>
+        </w:rPr>
+        <w:t>_cache</w:t>
+      </w:r>
+      <w:proofErr w:type="spellEnd"/>
+    </w:p>
+    <w:p>
+      <w:pPr>
+        <w:pStyle w:val="ListParagraph"/>
+        <w:numPr>
+          <w:ilvl w:val="1"/>
+          <w:numId w:val="2"/>
+        </w:numPr>
+        <w:rPr>
+          <w:rFonts w:eastAsia="Source Sans Pro" w:cs="Source Sans Pro"/>
+          <w:i/>
+          <w:iCs/>
+          <w:lang w:eastAsia="en-US"/>
+        </w:rPr>
+      </w:pPr>
+      <w:r>
+        <w:rPr>
+          <w:rFonts w:eastAsia="Source Sans Pro" w:cs="Source Sans Pro"/>
+          <w:lang w:eastAsia="en-US"/>
+        </w:rPr>
+        <w:t xml:space="preserve"> </w:t>
+      </w:r>
+      <w:proofErr w:type="gramStart"/>
+      <w:r>
+        <w:rPr>
+          <w:rFonts w:eastAsia="Source Sans Pro" w:cs="Source Sans Pro"/>
+          <w:lang w:eastAsia="en-US"/>
+        </w:rPr>
+        <w:t>.</w:t>
+      </w:r>
+      <w:proofErr w:type="spellStart"/>
+      <w:r>
+        <w:rPr>
+          <w:rFonts w:eastAsia="Source Sans Pro" w:cs="Source Sans Pro"/>
+          <w:lang w:eastAsia="en-US"/>
+        </w:rPr>
+        <w:t>pytest</w:t>
+      </w:r>
+      <w:proofErr w:type="gramEnd"/>
+      <w:r>
+        <w:rPr>
+          <w:rFonts w:eastAsia="Source Sans Pro" w:cs="Source Sans Pro"/>
+          <w:lang w:eastAsia="en-US"/>
+        </w:rPr>
+        <w:t>_cache</w:t>
+      </w:r>
+      <w:proofErr w:type="spellEnd"/>
+    </w:p>
+    <w:p>
+      <w:pPr>
+        <w:pStyle w:val="ListParagraph"/>
+        <w:numPr>
+          <w:ilvl w:val="1"/>
+          <w:numId w:val="2"/>
+        </w:numPr>
+        <w:rPr>
+          <w:rFonts w:eastAsia="Source Sans Pro" w:cs="Source Sans Pro"/>
+          <w:i/>
+          <w:iCs/>
+          <w:lang w:eastAsia="en-US"/>
+        </w:rPr>
+      </w:pPr>
+      <w:r>
+        <w:rPr>
+          <w:rFonts w:eastAsia="Source Sans Pro" w:cs="Source Sans Pro"/>
+          <w:lang w:eastAsia="en-US"/>
+        </w:rPr>
+        <w:t>coverage.xml</w:t>
       </w:r>
     </w:p>
     <w:p>
@@ -1576,7 +2111,6 @@
           <w:color w:val="024021"/>
           <w:lang w:eastAsia="en-US"/>
         </w:rPr>
-        <w:lastRenderedPageBreak/>
         <w:t>Non-interactive mode</w:t>
       </w:r>
       <w:bookmarkEnd w:id="7"/>
@@ -1621,14 +2155,25 @@
           <w:lang w:eastAsia="en-US"/>
         </w:rPr>
       </w:pPr>
-      <w:r>
-        <w:rPr>
-          <w:rFonts w:ascii="Source Sans Pro" w:eastAsia="Source Sans Pro" w:hAnsi="Source Sans Pro" w:cs="Source Sans Pro"/>
-          <w:i/>
-          <w:iCs/>
-          <w:lang w:eastAsia="en-US"/>
-        </w:rPr>
-        <w:t>ni-measurement-plugin-package-</w:t>
+      <w:proofErr w:type="spellStart"/>
+      <w:r>
+        <w:rPr>
+          <w:rFonts w:ascii="Source Sans Pro" w:eastAsia="Source Sans Pro" w:hAnsi="Source Sans Pro" w:cs="Source Sans Pro"/>
+          <w:i/>
+          <w:iCs/>
+          <w:lang w:eastAsia="en-US"/>
+        </w:rPr>
+        <w:t>ni</w:t>
+      </w:r>
+      <w:proofErr w:type="spellEnd"/>
+      <w:r>
+        <w:rPr>
+          <w:rFonts w:ascii="Source Sans Pro" w:eastAsia="Source Sans Pro" w:hAnsi="Source Sans Pro" w:cs="Source Sans Pro"/>
+          <w:i/>
+          <w:iCs/>
+          <w:lang w:eastAsia="en-US"/>
+        </w:rPr>
+        <w:t>-measurement-plugin-package-</w:t>
       </w:r>
       <w:r>
         <w:rPr>
@@ -1646,8 +2191,19 @@
           <w:iCs/>
           <w:lang w:eastAsia="en-US"/>
         </w:rPr>
-        <w:t>plugin-dir</w:t>
-      </w:r>
+        <w:t>plugin-</w:t>
+      </w:r>
+      <w:proofErr w:type="spellStart"/>
+      <w:r>
+        <w:rPr>
+          <w:rFonts w:ascii="Source Sans Pro" w:eastAsia="Source Sans Pro" w:hAnsi="Source Sans Pro" w:cs="Source Sans Pro"/>
+          <w:i/>
+          <w:iCs/>
+          <w:lang w:eastAsia="en-US"/>
+        </w:rPr>
+        <w:t>dir</w:t>
+      </w:r>
+      <w:proofErr w:type="spellEnd"/>
     </w:p>
     <w:p>
       <w:pPr>
@@ -1666,7 +2222,27 @@
           <w:iCs/>
           <w:lang w:eastAsia="en-US"/>
         </w:rPr>
-        <w:t>&lt;measurement_plugin_directory&gt;</w:t>
+        <w:t>&lt;</w:t>
+      </w:r>
+      <w:proofErr w:type="spellStart"/>
+      <w:r>
+        <w:rPr>
+          <w:rFonts w:ascii="Source Sans Pro" w:eastAsia="Source Sans Pro" w:hAnsi="Source Sans Pro" w:cs="Source Sans Pro"/>
+          <w:i/>
+          <w:iCs/>
+          <w:lang w:eastAsia="en-US"/>
+        </w:rPr>
+        <w:t>measurement_plugin_directory</w:t>
+      </w:r>
+      <w:proofErr w:type="spellEnd"/>
+      <w:r>
+        <w:rPr>
+          <w:rFonts w:ascii="Source Sans Pro" w:eastAsia="Source Sans Pro" w:hAnsi="Source Sans Pro" w:cs="Source Sans Pro"/>
+          <w:i/>
+          <w:iCs/>
+          <w:lang w:eastAsia="en-US"/>
+        </w:rPr>
+        <w:t>&gt;</w:t>
       </w:r>
     </w:p>
     <w:p>
@@ -1699,15 +2275,37 @@
           <w:lang w:eastAsia="en-US"/>
         </w:rPr>
       </w:pPr>
-      <w:r>
-        <w:rPr>
-          <w:rFonts w:ascii="Source Sans Pro" w:eastAsia="Source Sans Pro" w:hAnsi="Source Sans Pro" w:cs="Source Sans Pro"/>
-          <w:i/>
-          <w:iCs/>
-          <w:lang w:eastAsia="en-US"/>
-        </w:rPr>
-        <w:t>ni-measurement-plugin-package-builder --plugin-dir</w:t>
-      </w:r>
+      <w:proofErr w:type="spellStart"/>
+      <w:r>
+        <w:rPr>
+          <w:rFonts w:ascii="Source Sans Pro" w:eastAsia="Source Sans Pro" w:hAnsi="Source Sans Pro" w:cs="Source Sans Pro"/>
+          <w:i/>
+          <w:iCs/>
+          <w:lang w:eastAsia="en-US"/>
+        </w:rPr>
+        <w:t>ni</w:t>
+      </w:r>
+      <w:proofErr w:type="spellEnd"/>
+      <w:r>
+        <w:rPr>
+          <w:rFonts w:ascii="Source Sans Pro" w:eastAsia="Source Sans Pro" w:hAnsi="Source Sans Pro" w:cs="Source Sans Pro"/>
+          <w:i/>
+          <w:iCs/>
+          <w:lang w:eastAsia="en-US"/>
+        </w:rPr>
+        <w:t>-measurement-plugin-package-builder --plugin-</w:t>
+      </w:r>
+      <w:proofErr w:type="spellStart"/>
+      <w:r>
+        <w:rPr>
+          <w:rFonts w:ascii="Source Sans Pro" w:eastAsia="Source Sans Pro" w:hAnsi="Source Sans Pro" w:cs="Source Sans Pro"/>
+          <w:i/>
+          <w:iCs/>
+          <w:lang w:eastAsia="en-US"/>
+        </w:rPr>
+        <w:t>dir</w:t>
+      </w:r>
+      <w:proofErr w:type="spellEnd"/>
     </w:p>
     <w:p>
       <w:pPr>
@@ -1755,14 +2353,25 @@
         </w:rPr>
         <w:t>/examples/</w:t>
       </w:r>
-      <w:r>
-        <w:rPr>
-          <w:rFonts w:ascii="Source Sans Pro" w:eastAsia="Source Sans Pro" w:hAnsi="Source Sans Pro" w:cs="Source Sans Pro"/>
-          <w:i/>
-          <w:iCs/>
-          <w:lang w:eastAsia="en-US"/>
-        </w:rPr>
-        <w:t>sample_measurement”</w:t>
+      <w:proofErr w:type="spellStart"/>
+      <w:r>
+        <w:rPr>
+          <w:rFonts w:ascii="Source Sans Pro" w:eastAsia="Source Sans Pro" w:hAnsi="Source Sans Pro" w:cs="Source Sans Pro"/>
+          <w:i/>
+          <w:iCs/>
+          <w:lang w:eastAsia="en-US"/>
+        </w:rPr>
+        <w:t>sample_measurement</w:t>
+      </w:r>
+      <w:proofErr w:type="spellEnd"/>
+      <w:r>
+        <w:rPr>
+          <w:rFonts w:ascii="Source Sans Pro" w:eastAsia="Source Sans Pro" w:hAnsi="Source Sans Pro" w:cs="Source Sans Pro"/>
+          <w:i/>
+          <w:iCs/>
+          <w:lang w:eastAsia="en-US"/>
+        </w:rPr>
+        <w:t>”</w:t>
       </w:r>
     </w:p>
     <w:p>
@@ -1808,15 +2417,37 @@
           <w:lang w:eastAsia="en-US"/>
         </w:rPr>
       </w:pPr>
-      <w:r>
-        <w:rPr>
-          <w:rFonts w:ascii="Source Sans Pro" w:eastAsia="Source Sans Pro" w:hAnsi="Source Sans Pro" w:cs="Source Sans Pro"/>
-          <w:i/>
-          <w:iCs/>
-          <w:lang w:eastAsia="en-US"/>
-        </w:rPr>
-        <w:t>ni-measurement-plugin-package-builder --base-dir</w:t>
-      </w:r>
+      <w:proofErr w:type="spellStart"/>
+      <w:r>
+        <w:rPr>
+          <w:rFonts w:ascii="Source Sans Pro" w:eastAsia="Source Sans Pro" w:hAnsi="Source Sans Pro" w:cs="Source Sans Pro"/>
+          <w:i/>
+          <w:iCs/>
+          <w:lang w:eastAsia="en-US"/>
+        </w:rPr>
+        <w:t>ni</w:t>
+      </w:r>
+      <w:proofErr w:type="spellEnd"/>
+      <w:r>
+        <w:rPr>
+          <w:rFonts w:ascii="Source Sans Pro" w:eastAsia="Source Sans Pro" w:hAnsi="Source Sans Pro" w:cs="Source Sans Pro"/>
+          <w:i/>
+          <w:iCs/>
+          <w:lang w:eastAsia="en-US"/>
+        </w:rPr>
+        <w:t>-measurement-plugin-package-builder --base-</w:t>
+      </w:r>
+      <w:proofErr w:type="spellStart"/>
+      <w:r>
+        <w:rPr>
+          <w:rFonts w:ascii="Source Sans Pro" w:eastAsia="Source Sans Pro" w:hAnsi="Source Sans Pro" w:cs="Source Sans Pro"/>
+          <w:i/>
+          <w:iCs/>
+          <w:lang w:eastAsia="en-US"/>
+        </w:rPr>
+        <w:t>dir</w:t>
+      </w:r>
+      <w:proofErr w:type="spellEnd"/>
     </w:p>
     <w:p>
       <w:pPr>
@@ -1835,7 +2466,47 @@
           <w:iCs/>
           <w:lang w:eastAsia="en-US"/>
         </w:rPr>
-        <w:t>&lt;measurement_plugin_base_directory&gt; --selected-meas-plugin</w:t>
+        <w:t>&lt;</w:t>
+      </w:r>
+      <w:proofErr w:type="spellStart"/>
+      <w:r>
+        <w:rPr>
+          <w:rFonts w:ascii="Source Sans Pro" w:eastAsia="Source Sans Pro" w:hAnsi="Source Sans Pro" w:cs="Source Sans Pro"/>
+          <w:i/>
+          <w:iCs/>
+          <w:lang w:eastAsia="en-US"/>
+        </w:rPr>
+        <w:t>measurement_plugin_base_directory</w:t>
+      </w:r>
+      <w:proofErr w:type="spellEnd"/>
+      <w:r>
+        <w:rPr>
+          <w:rFonts w:ascii="Source Sans Pro" w:eastAsia="Source Sans Pro" w:hAnsi="Source Sans Pro" w:cs="Source Sans Pro"/>
+          <w:i/>
+          <w:iCs/>
+          <w:lang w:eastAsia="en-US"/>
+        </w:rPr>
+        <w:t>&gt; --selected-</w:t>
+      </w:r>
+      <w:proofErr w:type="spellStart"/>
+      <w:r>
+        <w:rPr>
+          <w:rFonts w:ascii="Source Sans Pro" w:eastAsia="Source Sans Pro" w:hAnsi="Source Sans Pro" w:cs="Source Sans Pro"/>
+          <w:i/>
+          <w:iCs/>
+          <w:lang w:eastAsia="en-US"/>
+        </w:rPr>
+        <w:t>meas</w:t>
+      </w:r>
+      <w:proofErr w:type="spellEnd"/>
+      <w:r>
+        <w:rPr>
+          <w:rFonts w:ascii="Source Sans Pro" w:eastAsia="Source Sans Pro" w:hAnsi="Source Sans Pro" w:cs="Source Sans Pro"/>
+          <w:i/>
+          <w:iCs/>
+          <w:lang w:eastAsia="en-US"/>
+        </w:rPr>
+        <w:t>-plugin</w:t>
       </w:r>
       <w:r>
         <w:rPr>
@@ -1853,7 +2524,27 @@
           <w:iCs/>
           <w:lang w:eastAsia="en-US"/>
         </w:rPr>
-        <w:t>&lt;list_of_comma_separated_meas_plugins&gt;</w:t>
+        <w:t>&lt;</w:t>
+      </w:r>
+      <w:proofErr w:type="spellStart"/>
+      <w:r>
+        <w:rPr>
+          <w:rFonts w:ascii="Source Sans Pro" w:eastAsia="Source Sans Pro" w:hAnsi="Source Sans Pro" w:cs="Source Sans Pro"/>
+          <w:i/>
+          <w:iCs/>
+          <w:lang w:eastAsia="en-US"/>
+        </w:rPr>
+        <w:t>list_of_comma_separated_meas_plugins</w:t>
+      </w:r>
+      <w:proofErr w:type="spellEnd"/>
+      <w:r>
+        <w:rPr>
+          <w:rFonts w:ascii="Source Sans Pro" w:eastAsia="Source Sans Pro" w:hAnsi="Source Sans Pro" w:cs="Source Sans Pro"/>
+          <w:i/>
+          <w:iCs/>
+          <w:lang w:eastAsia="en-US"/>
+        </w:rPr>
+        <w:t>&gt;</w:t>
       </w:r>
     </w:p>
     <w:p>
@@ -1891,15 +2582,37 @@
           <w:lang w:eastAsia="en-US"/>
         </w:rPr>
       </w:pPr>
-      <w:r>
-        <w:rPr>
-          <w:rFonts w:ascii="Source Sans Pro" w:eastAsia="Source Sans Pro" w:hAnsi="Source Sans Pro" w:cs="Source Sans Pro"/>
-          <w:i/>
-          <w:iCs/>
-          <w:lang w:eastAsia="en-US"/>
-        </w:rPr>
-        <w:t>ni-measurement-plugin-package-builder --base-dir</w:t>
-      </w:r>
+      <w:proofErr w:type="spellStart"/>
+      <w:r>
+        <w:rPr>
+          <w:rFonts w:ascii="Source Sans Pro" w:eastAsia="Source Sans Pro" w:hAnsi="Source Sans Pro" w:cs="Source Sans Pro"/>
+          <w:i/>
+          <w:iCs/>
+          <w:lang w:eastAsia="en-US"/>
+        </w:rPr>
+        <w:t>ni</w:t>
+      </w:r>
+      <w:proofErr w:type="spellEnd"/>
+      <w:r>
+        <w:rPr>
+          <w:rFonts w:ascii="Source Sans Pro" w:eastAsia="Source Sans Pro" w:hAnsi="Source Sans Pro" w:cs="Source Sans Pro"/>
+          <w:i/>
+          <w:iCs/>
+          <w:lang w:eastAsia="en-US"/>
+        </w:rPr>
+        <w:t>-measurement-plugin-package-builder --base-</w:t>
+      </w:r>
+      <w:proofErr w:type="spellStart"/>
+      <w:r>
+        <w:rPr>
+          <w:rFonts w:ascii="Source Sans Pro" w:eastAsia="Source Sans Pro" w:hAnsi="Source Sans Pro" w:cs="Source Sans Pro"/>
+          <w:i/>
+          <w:iCs/>
+          <w:lang w:eastAsia="en-US"/>
+        </w:rPr>
+        <w:t>dir</w:t>
+      </w:r>
+      <w:proofErr w:type="spellEnd"/>
     </w:p>
     <w:p>
       <w:pPr>
@@ -1954,7 +2667,67 @@
           <w:iCs/>
           <w:lang w:eastAsia="en-US"/>
         </w:rPr>
-        <w:t>examples” --selected-meas-plugins “sample_measurement,test_measurement”</w:t>
+        <w:t>examples” --selected-</w:t>
+      </w:r>
+      <w:proofErr w:type="spellStart"/>
+      <w:r>
+        <w:rPr>
+          <w:rFonts w:ascii="Source Sans Pro" w:eastAsia="Source Sans Pro" w:hAnsi="Source Sans Pro" w:cs="Source Sans Pro"/>
+          <w:i/>
+          <w:iCs/>
+          <w:lang w:eastAsia="en-US"/>
+        </w:rPr>
+        <w:t>meas</w:t>
+      </w:r>
+      <w:proofErr w:type="spellEnd"/>
+      <w:r>
+        <w:rPr>
+          <w:rFonts w:ascii="Source Sans Pro" w:eastAsia="Source Sans Pro" w:hAnsi="Source Sans Pro" w:cs="Source Sans Pro"/>
+          <w:i/>
+          <w:iCs/>
+          <w:lang w:eastAsia="en-US"/>
+        </w:rPr>
+        <w:t>-plugins “</w:t>
+      </w:r>
+      <w:proofErr w:type="spellStart"/>
+      <w:r>
+        <w:rPr>
+          <w:rFonts w:ascii="Source Sans Pro" w:eastAsia="Source Sans Pro" w:hAnsi="Source Sans Pro" w:cs="Source Sans Pro"/>
+          <w:i/>
+          <w:iCs/>
+          <w:lang w:eastAsia="en-US"/>
+        </w:rPr>
+        <w:t>sample_</w:t>
+      </w:r>
+      <w:proofErr w:type="gramStart"/>
+      <w:r>
+        <w:rPr>
+          <w:rFonts w:ascii="Source Sans Pro" w:eastAsia="Source Sans Pro" w:hAnsi="Source Sans Pro" w:cs="Source Sans Pro"/>
+          <w:i/>
+          <w:iCs/>
+          <w:lang w:eastAsia="en-US"/>
+        </w:rPr>
+        <w:t>measurement,test</w:t>
+      </w:r>
+      <w:proofErr w:type="gramEnd"/>
+      <w:r>
+        <w:rPr>
+          <w:rFonts w:ascii="Source Sans Pro" w:eastAsia="Source Sans Pro" w:hAnsi="Source Sans Pro" w:cs="Source Sans Pro"/>
+          <w:i/>
+          <w:iCs/>
+          <w:lang w:eastAsia="en-US"/>
+        </w:rPr>
+        <w:t>_measurement</w:t>
+      </w:r>
+      <w:proofErr w:type="spellEnd"/>
+      <w:r>
+        <w:rPr>
+          <w:rFonts w:ascii="Source Sans Pro" w:eastAsia="Source Sans Pro" w:hAnsi="Source Sans Pro" w:cs="Source Sans Pro"/>
+          <w:i/>
+          <w:iCs/>
+          <w:lang w:eastAsia="en-US"/>
+        </w:rPr>
+        <w:t>”</w:t>
       </w:r>
     </w:p>
     <w:p>
@@ -1980,8 +2753,9 @@
           <w:szCs w:val="28"/>
           <w:lang w:eastAsia="en-US"/>
         </w:rPr>
-        <w:t xml:space="preserve">To upload the single measurement package to systemlink, </w:t>
-      </w:r>
+        <w:t xml:space="preserve">To upload the single measurement package to </w:t>
+      </w:r>
+      <w:proofErr w:type="spellStart"/>
       <w:r>
         <w:rPr>
           <w:rFonts w:ascii="Source Sans Pro" w:eastAsia="Source Sans Pro" w:hAnsi="Source Sans Pro" w:cs="Source Sans Pro"/>
@@ -1989,8 +2763,9 @@
           <w:szCs w:val="28"/>
           <w:lang w:eastAsia="en-US"/>
         </w:rPr>
-        <w:t>r</w:t>
-      </w:r>
+        <w:t>systemlink</w:t>
+      </w:r>
+      <w:proofErr w:type="spellEnd"/>
       <w:r>
         <w:rPr>
           <w:rFonts w:ascii="Source Sans Pro" w:eastAsia="Source Sans Pro" w:hAnsi="Source Sans Pro" w:cs="Source Sans Pro"/>
@@ -1998,7 +2773,7 @@
           <w:szCs w:val="28"/>
           <w:lang w:eastAsia="en-US"/>
         </w:rPr>
-        <w:t>un the following command</w:t>
+        <w:t xml:space="preserve">, </w:t>
       </w:r>
       <w:r>
         <w:rPr>
@@ -2007,6 +2782,24 @@
           <w:szCs w:val="28"/>
           <w:lang w:eastAsia="en-US"/>
         </w:rPr>
+        <w:t>r</w:t>
+      </w:r>
+      <w:r>
+        <w:rPr>
+          <w:rFonts w:ascii="Source Sans Pro" w:eastAsia="Source Sans Pro" w:hAnsi="Source Sans Pro" w:cs="Source Sans Pro"/>
+          <w:sz w:val="28"/>
+          <w:szCs w:val="28"/>
+          <w:lang w:eastAsia="en-US"/>
+        </w:rPr>
+        <w:t>un the following command</w:t>
+      </w:r>
+      <w:r>
+        <w:rPr>
+          <w:rFonts w:ascii="Source Sans Pro" w:eastAsia="Source Sans Pro" w:hAnsi="Source Sans Pro" w:cs="Source Sans Pro"/>
+          <w:sz w:val="28"/>
+          <w:szCs w:val="28"/>
+          <w:lang w:eastAsia="en-US"/>
+        </w:rPr>
         <w:t>,</w:t>
       </w:r>
     </w:p>
@@ -2027,7 +2820,187 @@
           <w:iCs/>
           <w:lang w:eastAsia="en-US"/>
         </w:rPr>
-        <w:t xml:space="preserve"> ni-measurement-plugin-package-builder --plugin-dir &lt;measurement_plugin_directory&gt; --upload-packages --api-url &lt;systemlink_api_url&gt; --api-key &lt;systemlink_api_key&gt; --workspace &lt;workspace_name&gt; --feed-name &lt;name_of_the_feed&gt;</w:t>
+        <w:t xml:space="preserve"> </w:t>
+      </w:r>
+      <w:proofErr w:type="spellStart"/>
+      <w:r>
+        <w:rPr>
+          <w:rFonts w:ascii="Source Sans Pro" w:eastAsia="Source Sans Pro" w:hAnsi="Source Sans Pro" w:cs="Source Sans Pro"/>
+          <w:i/>
+          <w:iCs/>
+          <w:lang w:eastAsia="en-US"/>
+        </w:rPr>
+        <w:t>ni</w:t>
+      </w:r>
+      <w:proofErr w:type="spellEnd"/>
+      <w:r>
+        <w:rPr>
+          <w:rFonts w:ascii="Source Sans Pro" w:eastAsia="Source Sans Pro" w:hAnsi="Source Sans Pro" w:cs="Source Sans Pro"/>
+          <w:i/>
+          <w:iCs/>
+          <w:lang w:eastAsia="en-US"/>
+        </w:rPr>
+        <w:t>-measurement-plugin-package-builder --plugin-</w:t>
+      </w:r>
+      <w:proofErr w:type="spellStart"/>
+      <w:r>
+        <w:rPr>
+          <w:rFonts w:ascii="Source Sans Pro" w:eastAsia="Source Sans Pro" w:hAnsi="Source Sans Pro" w:cs="Source Sans Pro"/>
+          <w:i/>
+          <w:iCs/>
+          <w:lang w:eastAsia="en-US"/>
+        </w:rPr>
+        <w:t>dir</w:t>
+      </w:r>
+      <w:proofErr w:type="spellEnd"/>
+      <w:r>
+        <w:rPr>
+          <w:rFonts w:ascii="Source Sans Pro" w:eastAsia="Source Sans Pro" w:hAnsi="Source Sans Pro" w:cs="Source Sans Pro"/>
+          <w:i/>
+          <w:iCs/>
+          <w:lang w:eastAsia="en-US"/>
+        </w:rPr>
+        <w:t xml:space="preserve"> &lt;</w:t>
+      </w:r>
+      <w:proofErr w:type="spellStart"/>
+      <w:r>
+        <w:rPr>
+          <w:rFonts w:ascii="Source Sans Pro" w:eastAsia="Source Sans Pro" w:hAnsi="Source Sans Pro" w:cs="Source Sans Pro"/>
+          <w:i/>
+          <w:iCs/>
+          <w:lang w:eastAsia="en-US"/>
+        </w:rPr>
+        <w:t>measurement_plugin_directory</w:t>
+      </w:r>
+      <w:proofErr w:type="spellEnd"/>
+      <w:r>
+        <w:rPr>
+          <w:rFonts w:ascii="Source Sans Pro" w:eastAsia="Source Sans Pro" w:hAnsi="Source Sans Pro" w:cs="Source Sans Pro"/>
+          <w:i/>
+          <w:iCs/>
+          <w:lang w:eastAsia="en-US"/>
+        </w:rPr>
+        <w:t>&gt; --upload-packages --</w:t>
+      </w:r>
+      <w:proofErr w:type="spellStart"/>
+      <w:r>
+        <w:rPr>
+          <w:rFonts w:ascii="Source Sans Pro" w:eastAsia="Source Sans Pro" w:hAnsi="Source Sans Pro" w:cs="Source Sans Pro"/>
+          <w:i/>
+          <w:iCs/>
+          <w:lang w:eastAsia="en-US"/>
+        </w:rPr>
+        <w:t>api-url</w:t>
+      </w:r>
+      <w:proofErr w:type="spellEnd"/>
+      <w:r>
+        <w:rPr>
+          <w:rFonts w:ascii="Source Sans Pro" w:eastAsia="Source Sans Pro" w:hAnsi="Source Sans Pro" w:cs="Source Sans Pro"/>
+          <w:i/>
+          <w:iCs/>
+          <w:lang w:eastAsia="en-US"/>
+        </w:rPr>
+        <w:t xml:space="preserve"> &lt;</w:t>
+      </w:r>
+      <w:proofErr w:type="spellStart"/>
+      <w:r>
+        <w:rPr>
+          <w:rFonts w:ascii="Source Sans Pro" w:eastAsia="Source Sans Pro" w:hAnsi="Source Sans Pro" w:cs="Source Sans Pro"/>
+          <w:i/>
+          <w:iCs/>
+          <w:lang w:eastAsia="en-US"/>
+        </w:rPr>
+        <w:t>systemlink_api_url</w:t>
+      </w:r>
+      <w:proofErr w:type="spellEnd"/>
+      <w:r>
+        <w:rPr>
+          <w:rFonts w:ascii="Source Sans Pro" w:eastAsia="Source Sans Pro" w:hAnsi="Source Sans Pro" w:cs="Source Sans Pro"/>
+          <w:i/>
+          <w:iCs/>
+          <w:lang w:eastAsia="en-US"/>
+        </w:rPr>
+        <w:t>&gt; --</w:t>
+      </w:r>
+      <w:proofErr w:type="spellStart"/>
+      <w:r>
+        <w:rPr>
+          <w:rFonts w:ascii="Source Sans Pro" w:eastAsia="Source Sans Pro" w:hAnsi="Source Sans Pro" w:cs="Source Sans Pro"/>
+          <w:i/>
+          <w:iCs/>
+          <w:lang w:eastAsia="en-US"/>
+        </w:rPr>
+        <w:t>api</w:t>
+      </w:r>
+      <w:proofErr w:type="spellEnd"/>
+      <w:r>
+        <w:rPr>
+          <w:rFonts w:ascii="Source Sans Pro" w:eastAsia="Source Sans Pro" w:hAnsi="Source Sans Pro" w:cs="Source Sans Pro"/>
+          <w:i/>
+          <w:iCs/>
+          <w:lang w:eastAsia="en-US"/>
+        </w:rPr>
+        <w:t>-key &lt;</w:t>
+      </w:r>
+      <w:proofErr w:type="spellStart"/>
+      <w:r>
+        <w:rPr>
+          <w:rFonts w:ascii="Source Sans Pro" w:eastAsia="Source Sans Pro" w:hAnsi="Source Sans Pro" w:cs="Source Sans Pro"/>
+          <w:i/>
+          <w:iCs/>
+          <w:lang w:eastAsia="en-US"/>
+        </w:rPr>
+        <w:t>systemlink_api_key</w:t>
+      </w:r>
+      <w:proofErr w:type="spellEnd"/>
+      <w:r>
+        <w:rPr>
+          <w:rFonts w:ascii="Source Sans Pro" w:eastAsia="Source Sans Pro" w:hAnsi="Source Sans Pro" w:cs="Source Sans Pro"/>
+          <w:i/>
+          <w:iCs/>
+          <w:lang w:eastAsia="en-US"/>
+        </w:rPr>
+        <w:t>&gt; --workspace &lt;</w:t>
+      </w:r>
+      <w:proofErr w:type="spellStart"/>
+      <w:r>
+        <w:rPr>
+          <w:rFonts w:ascii="Source Sans Pro" w:eastAsia="Source Sans Pro" w:hAnsi="Source Sans Pro" w:cs="Source Sans Pro"/>
+          <w:i/>
+          <w:iCs/>
+          <w:lang w:eastAsia="en-US"/>
+        </w:rPr>
+        <w:t>workspace_name</w:t>
+      </w:r>
+      <w:proofErr w:type="spellEnd"/>
+      <w:r>
+        <w:rPr>
+          <w:rFonts w:ascii="Source Sans Pro" w:eastAsia="Source Sans Pro" w:hAnsi="Source Sans Pro" w:cs="Source Sans Pro"/>
+          <w:i/>
+          <w:iCs/>
+          <w:lang w:eastAsia="en-US"/>
+        </w:rPr>
+        <w:t>&gt; --feed-name &lt;</w:t>
+      </w:r>
+      <w:proofErr w:type="spellStart"/>
+      <w:r>
+        <w:rPr>
+          <w:rFonts w:ascii="Source Sans Pro" w:eastAsia="Source Sans Pro" w:hAnsi="Source Sans Pro" w:cs="Source Sans Pro"/>
+          <w:i/>
+          <w:iCs/>
+          <w:lang w:eastAsia="en-US"/>
+        </w:rPr>
+        <w:t>name_of_the_feed</w:t>
+      </w:r>
+      <w:proofErr w:type="spellEnd"/>
+      <w:r>
+        <w:rPr>
+          <w:rFonts w:ascii="Source Sans Pro" w:eastAsia="Source Sans Pro" w:hAnsi="Source Sans Pro" w:cs="Source Sans Pro"/>
+          <w:i/>
+          <w:iCs/>
+          <w:lang w:eastAsia="en-US"/>
+        </w:rPr>
+        <w:t>&gt;</w:t>
       </w:r>
     </w:p>
     <w:p>
@@ -2081,14 +3054,135 @@
         </w:rPr>
         <w:t xml:space="preserve"> </w:t>
       </w:r>
-      <w:r>
-        <w:rPr>
-          <w:rFonts w:ascii="Source Sans Pro" w:eastAsia="Source Sans Pro" w:hAnsi="Source Sans Pro" w:cs="Source Sans Pro"/>
-          <w:i/>
-          <w:iCs/>
-          <w:lang w:eastAsia="en-US"/>
-        </w:rPr>
-        <w:t>ni-measurement-plugin-package-builder --plugin-dir "C:\Users\examples\sample_measurement" --upload-packages --api-url "https://dev-api.lifecyclesolutions.ni.com/" --api-key "123234" --workspace "sample_workspace" --feed-name "example_feed"</w:t>
+      <w:proofErr w:type="spellStart"/>
+      <w:r>
+        <w:rPr>
+          <w:rFonts w:ascii="Source Sans Pro" w:eastAsia="Source Sans Pro" w:hAnsi="Source Sans Pro" w:cs="Source Sans Pro"/>
+          <w:i/>
+          <w:iCs/>
+          <w:lang w:eastAsia="en-US"/>
+        </w:rPr>
+        <w:t>ni</w:t>
+      </w:r>
+      <w:proofErr w:type="spellEnd"/>
+      <w:r>
+        <w:rPr>
+          <w:rFonts w:ascii="Source Sans Pro" w:eastAsia="Source Sans Pro" w:hAnsi="Source Sans Pro" w:cs="Source Sans Pro"/>
+          <w:i/>
+          <w:iCs/>
+          <w:lang w:eastAsia="en-US"/>
+        </w:rPr>
+        <w:t>-measurement-plugin-package-builder --plugin-</w:t>
+      </w:r>
+      <w:proofErr w:type="spellStart"/>
+      <w:r>
+        <w:rPr>
+          <w:rFonts w:ascii="Source Sans Pro" w:eastAsia="Source Sans Pro" w:hAnsi="Source Sans Pro" w:cs="Source Sans Pro"/>
+          <w:i/>
+          <w:iCs/>
+          <w:lang w:eastAsia="en-US"/>
+        </w:rPr>
+        <w:t>dir</w:t>
+      </w:r>
+      <w:proofErr w:type="spellEnd"/>
+      <w:r>
+        <w:rPr>
+          <w:rFonts w:ascii="Source Sans Pro" w:eastAsia="Source Sans Pro" w:hAnsi="Source Sans Pro" w:cs="Source Sans Pro"/>
+          <w:i/>
+          <w:iCs/>
+          <w:lang w:eastAsia="en-US"/>
+        </w:rPr>
+        <w:t xml:space="preserve"> "C:\Users\examples\sample_measurement" --upload-packages --</w:t>
+      </w:r>
+      <w:proofErr w:type="spellStart"/>
+      <w:r>
+        <w:rPr>
+          <w:rFonts w:ascii="Source Sans Pro" w:eastAsia="Source Sans Pro" w:hAnsi="Source Sans Pro" w:cs="Source Sans Pro"/>
+          <w:i/>
+          <w:iCs/>
+          <w:lang w:eastAsia="en-US"/>
+        </w:rPr>
+        <w:t>api-url</w:t>
+      </w:r>
+      <w:proofErr w:type="spellEnd"/>
+      <w:r>
+        <w:rPr>
+          <w:rFonts w:ascii="Source Sans Pro" w:eastAsia="Source Sans Pro" w:hAnsi="Source Sans Pro" w:cs="Source Sans Pro"/>
+          <w:i/>
+          <w:iCs/>
+          <w:lang w:eastAsia="en-US"/>
+        </w:rPr>
+        <w:t xml:space="preserve"> "https://dev-</w:t>
+      </w:r>
+      <w:r>
+        <w:rPr>
+          <w:rFonts w:ascii="Source Sans Pro" w:eastAsia="Source Sans Pro" w:hAnsi="Source Sans Pro" w:cs="Source Sans Pro"/>
+          <w:i/>
+          <w:iCs/>
+          <w:lang w:eastAsia="en-US"/>
+        </w:rPr>
+        <w:lastRenderedPageBreak/>
+        <w:t>api.lifecyclesolutions.ni.com/" --</w:t>
+      </w:r>
+      <w:proofErr w:type="spellStart"/>
+      <w:r>
+        <w:rPr>
+          <w:rFonts w:ascii="Source Sans Pro" w:eastAsia="Source Sans Pro" w:hAnsi="Source Sans Pro" w:cs="Source Sans Pro"/>
+          <w:i/>
+          <w:iCs/>
+          <w:lang w:eastAsia="en-US"/>
+        </w:rPr>
+        <w:t>api</w:t>
+      </w:r>
+      <w:proofErr w:type="spellEnd"/>
+      <w:r>
+        <w:rPr>
+          <w:rFonts w:ascii="Source Sans Pro" w:eastAsia="Source Sans Pro" w:hAnsi="Source Sans Pro" w:cs="Source Sans Pro"/>
+          <w:i/>
+          <w:iCs/>
+          <w:lang w:eastAsia="en-US"/>
+        </w:rPr>
+        <w:t>-key "123234" --workspace "</w:t>
+      </w:r>
+      <w:proofErr w:type="spellStart"/>
+      <w:r>
+        <w:rPr>
+          <w:rFonts w:ascii="Source Sans Pro" w:eastAsia="Source Sans Pro" w:hAnsi="Source Sans Pro" w:cs="Source Sans Pro"/>
+          <w:i/>
+          <w:iCs/>
+          <w:lang w:eastAsia="en-US"/>
+        </w:rPr>
+        <w:t>sample_workspace</w:t>
+      </w:r>
+      <w:proofErr w:type="spellEnd"/>
+      <w:r>
+        <w:rPr>
+          <w:rFonts w:ascii="Source Sans Pro" w:eastAsia="Source Sans Pro" w:hAnsi="Source Sans Pro" w:cs="Source Sans Pro"/>
+          <w:i/>
+          <w:iCs/>
+          <w:lang w:eastAsia="en-US"/>
+        </w:rPr>
+        <w:t>" --feed-name "</w:t>
+      </w:r>
+      <w:proofErr w:type="spellStart"/>
+      <w:r>
+        <w:rPr>
+          <w:rFonts w:ascii="Source Sans Pro" w:eastAsia="Source Sans Pro" w:hAnsi="Source Sans Pro" w:cs="Source Sans Pro"/>
+          <w:i/>
+          <w:iCs/>
+          <w:lang w:eastAsia="en-US"/>
+        </w:rPr>
+        <w:t>example_feed</w:t>
+      </w:r>
+      <w:proofErr w:type="spellEnd"/>
+      <w:r>
+        <w:rPr>
+          <w:rFonts w:ascii="Source Sans Pro" w:eastAsia="Source Sans Pro" w:hAnsi="Source Sans Pro" w:cs="Source Sans Pro"/>
+          <w:i/>
+          <w:iCs/>
+          <w:lang w:eastAsia="en-US"/>
+        </w:rPr>
+        <w:t>"</w:t>
       </w:r>
     </w:p>
     <w:p>
@@ -2112,8 +3206,9 @@
           <w:szCs w:val="28"/>
           <w:lang w:eastAsia="en-US"/>
         </w:rPr>
-        <w:t xml:space="preserve"> To upload the multiple measurement packages to systemlink, </w:t>
-      </w:r>
+        <w:t xml:space="preserve"> To upload the multiple measurement packages to </w:t>
+      </w:r>
+      <w:proofErr w:type="spellStart"/>
       <w:r>
         <w:rPr>
           <w:rFonts w:ascii="Source Sans Pro" w:eastAsia="Source Sans Pro" w:hAnsi="Source Sans Pro" w:cs="Source Sans Pro"/>
@@ -2121,8 +3216,9 @@
           <w:szCs w:val="28"/>
           <w:lang w:eastAsia="en-US"/>
         </w:rPr>
-        <w:t>r</w:t>
-      </w:r>
+        <w:t>systemlink</w:t>
+      </w:r>
+      <w:proofErr w:type="spellEnd"/>
       <w:r>
         <w:rPr>
           <w:rFonts w:ascii="Source Sans Pro" w:eastAsia="Source Sans Pro" w:hAnsi="Source Sans Pro" w:cs="Source Sans Pro"/>
@@ -2130,7 +3226,7 @@
           <w:szCs w:val="28"/>
           <w:lang w:eastAsia="en-US"/>
         </w:rPr>
-        <w:t>un the following command</w:t>
+        <w:t xml:space="preserve">, </w:t>
       </w:r>
       <w:r>
         <w:rPr>
@@ -2139,6 +3235,24 @@
           <w:szCs w:val="28"/>
           <w:lang w:eastAsia="en-US"/>
         </w:rPr>
+        <w:t>r</w:t>
+      </w:r>
+      <w:r>
+        <w:rPr>
+          <w:rFonts w:ascii="Source Sans Pro" w:eastAsia="Source Sans Pro" w:hAnsi="Source Sans Pro" w:cs="Source Sans Pro"/>
+          <w:sz w:val="28"/>
+          <w:szCs w:val="28"/>
+          <w:lang w:eastAsia="en-US"/>
+        </w:rPr>
+        <w:t>un the following command</w:t>
+      </w:r>
+      <w:r>
+        <w:rPr>
+          <w:rFonts w:ascii="Source Sans Pro" w:eastAsia="Source Sans Pro" w:hAnsi="Source Sans Pro" w:cs="Source Sans Pro"/>
+          <w:sz w:val="28"/>
+          <w:szCs w:val="28"/>
+          <w:lang w:eastAsia="en-US"/>
+        </w:rPr>
         <w:t>,</w:t>
       </w:r>
     </w:p>
@@ -2159,7 +3273,227 @@
           <w:iCs/>
           <w:lang w:eastAsia="en-US"/>
         </w:rPr>
-        <w:t xml:space="preserve">    ni-measurement-plugin-package-builder --base-dir &lt;measurement_plugin_base_directory&gt; --selected-meas-plugins &lt;list_of_comma_separated_meas_plugins&gt; --upload-packages --api-url &lt;systemlink_api_url&gt; --api-key &lt;systemlink_api_key&gt; --workspace &lt;workspace_name&gt; --feed-name &lt;name_of_the_feed&gt;</w:t>
+        <w:t xml:space="preserve">    </w:t>
+      </w:r>
+      <w:proofErr w:type="spellStart"/>
+      <w:r>
+        <w:rPr>
+          <w:rFonts w:ascii="Source Sans Pro" w:eastAsia="Source Sans Pro" w:hAnsi="Source Sans Pro" w:cs="Source Sans Pro"/>
+          <w:i/>
+          <w:iCs/>
+          <w:lang w:eastAsia="en-US"/>
+        </w:rPr>
+        <w:t>ni</w:t>
+      </w:r>
+      <w:proofErr w:type="spellEnd"/>
+      <w:r>
+        <w:rPr>
+          <w:rFonts w:ascii="Source Sans Pro" w:eastAsia="Source Sans Pro" w:hAnsi="Source Sans Pro" w:cs="Source Sans Pro"/>
+          <w:i/>
+          <w:iCs/>
+          <w:lang w:eastAsia="en-US"/>
+        </w:rPr>
+        <w:t>-measurement-plugin-package-builder --base-</w:t>
+      </w:r>
+      <w:proofErr w:type="spellStart"/>
+      <w:r>
+        <w:rPr>
+          <w:rFonts w:ascii="Source Sans Pro" w:eastAsia="Source Sans Pro" w:hAnsi="Source Sans Pro" w:cs="Source Sans Pro"/>
+          <w:i/>
+          <w:iCs/>
+          <w:lang w:eastAsia="en-US"/>
+        </w:rPr>
+        <w:t>dir</w:t>
+      </w:r>
+      <w:proofErr w:type="spellEnd"/>
+      <w:r>
+        <w:rPr>
+          <w:rFonts w:ascii="Source Sans Pro" w:eastAsia="Source Sans Pro" w:hAnsi="Source Sans Pro" w:cs="Source Sans Pro"/>
+          <w:i/>
+          <w:iCs/>
+          <w:lang w:eastAsia="en-US"/>
+        </w:rPr>
+        <w:t xml:space="preserve"> &lt;</w:t>
+      </w:r>
+      <w:proofErr w:type="spellStart"/>
+      <w:r>
+        <w:rPr>
+          <w:rFonts w:ascii="Source Sans Pro" w:eastAsia="Source Sans Pro" w:hAnsi="Source Sans Pro" w:cs="Source Sans Pro"/>
+          <w:i/>
+          <w:iCs/>
+          <w:lang w:eastAsia="en-US"/>
+        </w:rPr>
+        <w:t>measurement_plugin_base_directory</w:t>
+      </w:r>
+      <w:proofErr w:type="spellEnd"/>
+      <w:r>
+        <w:rPr>
+          <w:rFonts w:ascii="Source Sans Pro" w:eastAsia="Source Sans Pro" w:hAnsi="Source Sans Pro" w:cs="Source Sans Pro"/>
+          <w:i/>
+          <w:iCs/>
+          <w:lang w:eastAsia="en-US"/>
+        </w:rPr>
+        <w:t>&gt; --selected-</w:t>
+      </w:r>
+      <w:proofErr w:type="spellStart"/>
+      <w:r>
+        <w:rPr>
+          <w:rFonts w:ascii="Source Sans Pro" w:eastAsia="Source Sans Pro" w:hAnsi="Source Sans Pro" w:cs="Source Sans Pro"/>
+          <w:i/>
+          <w:iCs/>
+          <w:lang w:eastAsia="en-US"/>
+        </w:rPr>
+        <w:t>meas</w:t>
+      </w:r>
+      <w:proofErr w:type="spellEnd"/>
+      <w:r>
+        <w:rPr>
+          <w:rFonts w:ascii="Source Sans Pro" w:eastAsia="Source Sans Pro" w:hAnsi="Source Sans Pro" w:cs="Source Sans Pro"/>
+          <w:i/>
+          <w:iCs/>
+          <w:lang w:eastAsia="en-US"/>
+        </w:rPr>
+        <w:t>-plugins &lt;</w:t>
+      </w:r>
+      <w:proofErr w:type="spellStart"/>
+      <w:r>
+        <w:rPr>
+          <w:rFonts w:ascii="Source Sans Pro" w:eastAsia="Source Sans Pro" w:hAnsi="Source Sans Pro" w:cs="Source Sans Pro"/>
+          <w:i/>
+          <w:iCs/>
+          <w:lang w:eastAsia="en-US"/>
+        </w:rPr>
+        <w:t>list_of_comma_separated_meas_plugins</w:t>
+      </w:r>
+      <w:proofErr w:type="spellEnd"/>
+      <w:r>
+        <w:rPr>
+          <w:rFonts w:ascii="Source Sans Pro" w:eastAsia="Source Sans Pro" w:hAnsi="Source Sans Pro" w:cs="Source Sans Pro"/>
+          <w:i/>
+          <w:iCs/>
+          <w:lang w:eastAsia="en-US"/>
+        </w:rPr>
+        <w:t>&gt; --upload-packages --</w:t>
+      </w:r>
+      <w:proofErr w:type="spellStart"/>
+      <w:r>
+        <w:rPr>
+          <w:rFonts w:ascii="Source Sans Pro" w:eastAsia="Source Sans Pro" w:hAnsi="Source Sans Pro" w:cs="Source Sans Pro"/>
+          <w:i/>
+          <w:iCs/>
+          <w:lang w:eastAsia="en-US"/>
+        </w:rPr>
+        <w:t>api-url</w:t>
+      </w:r>
+      <w:proofErr w:type="spellEnd"/>
+      <w:r>
+        <w:rPr>
+          <w:rFonts w:ascii="Source Sans Pro" w:eastAsia="Source Sans Pro" w:hAnsi="Source Sans Pro" w:cs="Source Sans Pro"/>
+          <w:i/>
+          <w:iCs/>
+          <w:lang w:eastAsia="en-US"/>
+        </w:rPr>
+        <w:t xml:space="preserve"> &lt;</w:t>
+      </w:r>
+      <w:proofErr w:type="spellStart"/>
+      <w:r>
+        <w:rPr>
+          <w:rFonts w:ascii="Source Sans Pro" w:eastAsia="Source Sans Pro" w:hAnsi="Source Sans Pro" w:cs="Source Sans Pro"/>
+          <w:i/>
+          <w:iCs/>
+          <w:lang w:eastAsia="en-US"/>
+        </w:rPr>
+        <w:t>systemlink_api_url</w:t>
+      </w:r>
+      <w:proofErr w:type="spellEnd"/>
+      <w:r>
+        <w:rPr>
+          <w:rFonts w:ascii="Source Sans Pro" w:eastAsia="Source Sans Pro" w:hAnsi="Source Sans Pro" w:cs="Source Sans Pro"/>
+          <w:i/>
+          <w:iCs/>
+          <w:lang w:eastAsia="en-US"/>
+        </w:rPr>
+        <w:t>&gt; --</w:t>
+      </w:r>
+      <w:proofErr w:type="spellStart"/>
+      <w:r>
+        <w:rPr>
+          <w:rFonts w:ascii="Source Sans Pro" w:eastAsia="Source Sans Pro" w:hAnsi="Source Sans Pro" w:cs="Source Sans Pro"/>
+          <w:i/>
+          <w:iCs/>
+          <w:lang w:eastAsia="en-US"/>
+        </w:rPr>
+        <w:t>api</w:t>
+      </w:r>
+      <w:proofErr w:type="spellEnd"/>
+      <w:r>
+        <w:rPr>
+          <w:rFonts w:ascii="Source Sans Pro" w:eastAsia="Source Sans Pro" w:hAnsi="Source Sans Pro" w:cs="Source Sans Pro"/>
+          <w:i/>
+          <w:iCs/>
+          <w:lang w:eastAsia="en-US"/>
+        </w:rPr>
+        <w:t>-key &lt;</w:t>
+      </w:r>
+      <w:proofErr w:type="spellStart"/>
+      <w:r>
+        <w:rPr>
+          <w:rFonts w:ascii="Source Sans Pro" w:eastAsia="Source Sans Pro" w:hAnsi="Source Sans Pro" w:cs="Source Sans Pro"/>
+          <w:i/>
+          <w:iCs/>
+          <w:lang w:eastAsia="en-US"/>
+        </w:rPr>
+        <w:t>systemlink_api_key</w:t>
+      </w:r>
+      <w:proofErr w:type="spellEnd"/>
+      <w:r>
+        <w:rPr>
+          <w:rFonts w:ascii="Source Sans Pro" w:eastAsia="Source Sans Pro" w:hAnsi="Source Sans Pro" w:cs="Source Sans Pro"/>
+          <w:i/>
+          <w:iCs/>
+          <w:lang w:eastAsia="en-US"/>
+        </w:rPr>
+        <w:t>&gt; --workspace &lt;</w:t>
+      </w:r>
+      <w:proofErr w:type="spellStart"/>
+      <w:r>
+        <w:rPr>
+          <w:rFonts w:ascii="Source Sans Pro" w:eastAsia="Source Sans Pro" w:hAnsi="Source Sans Pro" w:cs="Source Sans Pro"/>
+          <w:i/>
+          <w:iCs/>
+          <w:lang w:eastAsia="en-US"/>
+        </w:rPr>
+        <w:t>workspace_name</w:t>
+      </w:r>
+      <w:proofErr w:type="spellEnd"/>
+      <w:r>
+        <w:rPr>
+          <w:rFonts w:ascii="Source Sans Pro" w:eastAsia="Source Sans Pro" w:hAnsi="Source Sans Pro" w:cs="Source Sans Pro"/>
+          <w:i/>
+          <w:iCs/>
+          <w:lang w:eastAsia="en-US"/>
+        </w:rPr>
+        <w:t>&gt; --feed-name &lt;</w:t>
+      </w:r>
+      <w:proofErr w:type="spellStart"/>
+      <w:r>
+        <w:rPr>
+          <w:rFonts w:ascii="Source Sans Pro" w:eastAsia="Source Sans Pro" w:hAnsi="Source Sans Pro" w:cs="Source Sans Pro"/>
+          <w:i/>
+          <w:iCs/>
+          <w:lang w:eastAsia="en-US"/>
+        </w:rPr>
+        <w:t>name_of_the_feed</w:t>
+      </w:r>
+      <w:proofErr w:type="spellEnd"/>
+      <w:r>
+        <w:rPr>
+          <w:rFonts w:ascii="Source Sans Pro" w:eastAsia="Source Sans Pro" w:hAnsi="Source Sans Pro" w:cs="Source Sans Pro"/>
+          <w:i/>
+          <w:iCs/>
+          <w:lang w:eastAsia="en-US"/>
+        </w:rPr>
+        <w:t>&gt;</w:t>
       </w:r>
     </w:p>
     <w:p>
@@ -2206,8 +3540,187 @@
           <w:iCs/>
           <w:lang w:eastAsia="en-US"/>
         </w:rPr>
-        <w:lastRenderedPageBreak/>
-        <w:t xml:space="preserve"> ni-measurement-plugin-package-builder --base-dir "C:\Users\examples" --selected-meas-plugins "sample_measurement,testing_measurement" --upload-packages --api-url "https://dev-api.lifecyclesolutions.ni.com/" --api-key "123234" --workspace "sample_workspace" --feed-name "example_feed"</w:t>
+        <w:t xml:space="preserve"> </w:t>
+      </w:r>
+      <w:proofErr w:type="spellStart"/>
+      <w:r>
+        <w:rPr>
+          <w:rFonts w:ascii="Source Sans Pro" w:eastAsia="Source Sans Pro" w:hAnsi="Source Sans Pro" w:cs="Source Sans Pro"/>
+          <w:i/>
+          <w:iCs/>
+          <w:lang w:eastAsia="en-US"/>
+        </w:rPr>
+        <w:t>ni</w:t>
+      </w:r>
+      <w:proofErr w:type="spellEnd"/>
+      <w:r>
+        <w:rPr>
+          <w:rFonts w:ascii="Source Sans Pro" w:eastAsia="Source Sans Pro" w:hAnsi="Source Sans Pro" w:cs="Source Sans Pro"/>
+          <w:i/>
+          <w:iCs/>
+          <w:lang w:eastAsia="en-US"/>
+        </w:rPr>
+        <w:t>-measurement-plugin-package-builder --base-</w:t>
+      </w:r>
+      <w:proofErr w:type="spellStart"/>
+      <w:r>
+        <w:rPr>
+          <w:rFonts w:ascii="Source Sans Pro" w:eastAsia="Source Sans Pro" w:hAnsi="Source Sans Pro" w:cs="Source Sans Pro"/>
+          <w:i/>
+          <w:iCs/>
+          <w:lang w:eastAsia="en-US"/>
+        </w:rPr>
+        <w:t>dir</w:t>
+      </w:r>
+      <w:proofErr w:type="spellEnd"/>
+      <w:r>
+        <w:rPr>
+          <w:rFonts w:ascii="Source Sans Pro" w:eastAsia="Source Sans Pro" w:hAnsi="Source Sans Pro" w:cs="Source Sans Pro"/>
+          <w:i/>
+          <w:iCs/>
+          <w:lang w:eastAsia="en-US"/>
+        </w:rPr>
+        <w:t xml:space="preserve"> "C:\Users\examples" --selected-</w:t>
+      </w:r>
+      <w:proofErr w:type="spellStart"/>
+      <w:r>
+        <w:rPr>
+          <w:rFonts w:ascii="Source Sans Pro" w:eastAsia="Source Sans Pro" w:hAnsi="Source Sans Pro" w:cs="Source Sans Pro"/>
+          <w:i/>
+          <w:iCs/>
+          <w:lang w:eastAsia="en-US"/>
+        </w:rPr>
+        <w:t>meas</w:t>
+      </w:r>
+      <w:proofErr w:type="spellEnd"/>
+      <w:r>
+        <w:rPr>
+          <w:rFonts w:ascii="Source Sans Pro" w:eastAsia="Source Sans Pro" w:hAnsi="Source Sans Pro" w:cs="Source Sans Pro"/>
+          <w:i/>
+          <w:iCs/>
+          <w:lang w:eastAsia="en-US"/>
+        </w:rPr>
+        <w:t>-plugins "</w:t>
+      </w:r>
+      <w:proofErr w:type="spellStart"/>
+      <w:r>
+        <w:rPr>
+          <w:rFonts w:ascii="Source Sans Pro" w:eastAsia="Source Sans Pro" w:hAnsi="Source Sans Pro" w:cs="Source Sans Pro"/>
+          <w:i/>
+          <w:iCs/>
+          <w:lang w:eastAsia="en-US"/>
+        </w:rPr>
+        <w:t>sample_</w:t>
+      </w:r>
+      <w:proofErr w:type="gramStart"/>
+      <w:r>
+        <w:rPr>
+          <w:rFonts w:ascii="Source Sans Pro" w:eastAsia="Source Sans Pro" w:hAnsi="Source Sans Pro" w:cs="Source Sans Pro"/>
+          <w:i/>
+          <w:iCs/>
+          <w:lang w:eastAsia="en-US"/>
+        </w:rPr>
+        <w:t>measurement,testing</w:t>
+      </w:r>
+      <w:proofErr w:type="gramEnd"/>
+      <w:r>
+        <w:rPr>
+          <w:rFonts w:ascii="Source Sans Pro" w:eastAsia="Source Sans Pro" w:hAnsi="Source Sans Pro" w:cs="Source Sans Pro"/>
+          <w:i/>
+          <w:iCs/>
+          <w:lang w:eastAsia="en-US"/>
+        </w:rPr>
+        <w:t>_measurement</w:t>
+      </w:r>
+      <w:proofErr w:type="spellEnd"/>
+      <w:r>
+        <w:rPr>
+          <w:rFonts w:ascii="Source Sans Pro" w:eastAsia="Source Sans Pro" w:hAnsi="Source Sans Pro" w:cs="Source Sans Pro"/>
+          <w:i/>
+          <w:iCs/>
+          <w:lang w:eastAsia="en-US"/>
+        </w:rPr>
+        <w:t>" --upload-packages --</w:t>
+      </w:r>
+      <w:proofErr w:type="spellStart"/>
+      <w:r>
+        <w:rPr>
+          <w:rFonts w:ascii="Source Sans Pro" w:eastAsia="Source Sans Pro" w:hAnsi="Source Sans Pro" w:cs="Source Sans Pro"/>
+          <w:i/>
+          <w:iCs/>
+          <w:lang w:eastAsia="en-US"/>
+        </w:rPr>
+        <w:t>api-url</w:t>
+      </w:r>
+      <w:proofErr w:type="spellEnd"/>
+      <w:r>
+        <w:rPr>
+          <w:rFonts w:ascii="Source Sans Pro" w:eastAsia="Source Sans Pro" w:hAnsi="Source Sans Pro" w:cs="Source Sans Pro"/>
+          <w:i/>
+          <w:iCs/>
+          <w:lang w:eastAsia="en-US"/>
+        </w:rPr>
+        <w:t xml:space="preserve"> "https://dev-api.lifecyclesolutions.ni.com/" --</w:t>
+      </w:r>
+      <w:proofErr w:type="spellStart"/>
+      <w:r>
+        <w:rPr>
+          <w:rFonts w:ascii="Source Sans Pro" w:eastAsia="Source Sans Pro" w:hAnsi="Source Sans Pro" w:cs="Source Sans Pro"/>
+          <w:i/>
+          <w:iCs/>
+          <w:lang w:eastAsia="en-US"/>
+        </w:rPr>
+        <w:t>api</w:t>
+      </w:r>
+      <w:proofErr w:type="spellEnd"/>
+      <w:r>
+        <w:rPr>
+          <w:rFonts w:ascii="Source Sans Pro" w:eastAsia="Source Sans Pro" w:hAnsi="Source Sans Pro" w:cs="Source Sans Pro"/>
+          <w:i/>
+          <w:iCs/>
+          <w:lang w:eastAsia="en-US"/>
+        </w:rPr>
+        <w:t>-key "123234" --workspace "</w:t>
+      </w:r>
+      <w:proofErr w:type="spellStart"/>
+      <w:r>
+        <w:rPr>
+          <w:rFonts w:ascii="Source Sans Pro" w:eastAsia="Source Sans Pro" w:hAnsi="Source Sans Pro" w:cs="Source Sans Pro"/>
+          <w:i/>
+          <w:iCs/>
+          <w:lang w:eastAsia="en-US"/>
+        </w:rPr>
+        <w:t>sample_workspace</w:t>
+      </w:r>
+      <w:proofErr w:type="spellEnd"/>
+      <w:r>
+        <w:rPr>
+          <w:rFonts w:ascii="Source Sans Pro" w:eastAsia="Source Sans Pro" w:hAnsi="Source Sans Pro" w:cs="Source Sans Pro"/>
+          <w:i/>
+          <w:iCs/>
+          <w:lang w:eastAsia="en-US"/>
+        </w:rPr>
+        <w:t>" --feed-name "</w:t>
+      </w:r>
+      <w:proofErr w:type="spellStart"/>
+      <w:r>
+        <w:rPr>
+          <w:rFonts w:ascii="Source Sans Pro" w:eastAsia="Source Sans Pro" w:hAnsi="Source Sans Pro" w:cs="Source Sans Pro"/>
+          <w:i/>
+          <w:iCs/>
+          <w:lang w:eastAsia="en-US"/>
+        </w:rPr>
+        <w:t>example_feed</w:t>
+      </w:r>
+      <w:proofErr w:type="spellEnd"/>
+      <w:r>
+        <w:rPr>
+          <w:rFonts w:ascii="Source Sans Pro" w:eastAsia="Source Sans Pro" w:hAnsi="Source Sans Pro" w:cs="Source Sans Pro"/>
+          <w:i/>
+          <w:iCs/>
+          <w:lang w:eastAsia="en-US"/>
+        </w:rPr>
+        <w:t>"</w:t>
       </w:r>
     </w:p>
     <w:p>
@@ -2370,19 +3883,43 @@
           <w:sz w:val="28"/>
           <w:szCs w:val="28"/>
         </w:rPr>
-        <w:t xml:space="preserve">The command line interface will show the directory where the </w:t>
-      </w:r>
+        <w:t xml:space="preserve">The command line interface will show the directory where </w:t>
+      </w:r>
+      <w:proofErr w:type="gramStart"/>
       <w:r>
         <w:rPr>
           <w:rStyle w:val="ui-provider"/>
           <w:rFonts w:ascii="Source Sans Pro" w:hAnsi="Source Sans Pro"/>
-          <w:i/>
-          <w:iCs/>
           <w:sz w:val="28"/>
           <w:szCs w:val="28"/>
         </w:rPr>
-        <w:t>.nipkg</w:t>
-      </w:r>
+        <w:t xml:space="preserve">the </w:t>
+      </w:r>
+      <w:r>
+        <w:rPr>
+          <w:rStyle w:val="ui-provider"/>
+          <w:rFonts w:ascii="Source Sans Pro" w:hAnsi="Source Sans Pro"/>
+          <w:i/>
+          <w:iCs/>
+          <w:sz w:val="28"/>
+          <w:szCs w:val="28"/>
+        </w:rPr>
+        <w:t>.</w:t>
+      </w:r>
+      <w:proofErr w:type="spellStart"/>
+      <w:r>
+        <w:rPr>
+          <w:rStyle w:val="ui-provider"/>
+          <w:rFonts w:ascii="Source Sans Pro" w:hAnsi="Source Sans Pro"/>
+          <w:i/>
+          <w:iCs/>
+          <w:sz w:val="28"/>
+          <w:szCs w:val="28"/>
+        </w:rPr>
+        <w:t>nipkg</w:t>
+      </w:r>
+      <w:proofErr w:type="spellEnd"/>
+      <w:proofErr w:type="gramEnd"/>
       <w:r>
         <w:rPr>
           <w:rStyle w:val="ui-provider"/>
@@ -2480,6 +4017,7 @@
           <w:color w:val="024021"/>
           <w:lang w:eastAsia="en-US"/>
         </w:rPr>
+        <w:lastRenderedPageBreak/>
         <w:t>Interactive mode</w:t>
       </w:r>
       <w:bookmarkEnd w:id="8"/>
@@ -2512,15 +4050,37 @@
           <w:lang w:eastAsia="en-US"/>
         </w:rPr>
       </w:pPr>
-      <w:r>
-        <w:rPr>
-          <w:rFonts w:ascii="Source Sans Pro" w:eastAsia="Source Sans Pro" w:hAnsi="Source Sans Pro" w:cs="Source Sans Pro"/>
-          <w:i/>
-          <w:iCs/>
-          <w:lang w:eastAsia="en-US"/>
-        </w:rPr>
-        <w:t>ni-measurement-plugin-package-builder -i</w:t>
-      </w:r>
+      <w:proofErr w:type="spellStart"/>
+      <w:r>
+        <w:rPr>
+          <w:rFonts w:ascii="Source Sans Pro" w:eastAsia="Source Sans Pro" w:hAnsi="Source Sans Pro" w:cs="Source Sans Pro"/>
+          <w:i/>
+          <w:iCs/>
+          <w:lang w:eastAsia="en-US"/>
+        </w:rPr>
+        <w:t>ni</w:t>
+      </w:r>
+      <w:proofErr w:type="spellEnd"/>
+      <w:r>
+        <w:rPr>
+          <w:rFonts w:ascii="Source Sans Pro" w:eastAsia="Source Sans Pro" w:hAnsi="Source Sans Pro" w:cs="Source Sans Pro"/>
+          <w:i/>
+          <w:iCs/>
+          <w:lang w:eastAsia="en-US"/>
+        </w:rPr>
+        <w:t>-measurement-plugin-package-builder -</w:t>
+      </w:r>
+      <w:proofErr w:type="spellStart"/>
+      <w:r>
+        <w:rPr>
+          <w:rFonts w:ascii="Source Sans Pro" w:eastAsia="Source Sans Pro" w:hAnsi="Source Sans Pro" w:cs="Source Sans Pro"/>
+          <w:i/>
+          <w:iCs/>
+          <w:lang w:eastAsia="en-US"/>
+        </w:rPr>
+        <w:t>i</w:t>
+      </w:r>
+      <w:proofErr w:type="spellEnd"/>
     </w:p>
     <w:p>
       <w:pPr>
@@ -2563,6 +4123,7 @@
         </w:rPr>
         <w:t xml:space="preserve">and uploading to </w:t>
       </w:r>
+      <w:proofErr w:type="spellStart"/>
       <w:r>
         <w:rPr>
           <w:rFonts w:ascii="Source Sans Pro" w:eastAsia="Source Sans Pro" w:hAnsi="Source Sans Pro" w:cs="Source Sans Pro"/>
@@ -2599,6 +4160,7 @@
         </w:rPr>
         <w:t>ink</w:t>
       </w:r>
+      <w:proofErr w:type="spellEnd"/>
       <w:r>
         <w:rPr>
           <w:rFonts w:ascii="Source Sans Pro" w:eastAsia="Source Sans Pro" w:hAnsi="Source Sans Pro" w:cs="Source Sans Pro"/>
@@ -2675,7 +4237,6 @@
           <w:szCs w:val="28"/>
           <w:lang w:eastAsia="en-US"/>
         </w:rPr>
-        <w:lastRenderedPageBreak/>
         <w:t>Users can provide comma separated measurement plugin indexes, for building measurements.</w:t>
       </w:r>
     </w:p>
@@ -2749,19 +4310,43 @@
           <w:sz w:val="28"/>
           <w:szCs w:val="28"/>
         </w:rPr>
-        <w:t xml:space="preserve">The command line interface will show the directory where the </w:t>
-      </w:r>
+        <w:t xml:space="preserve">The command line interface will show the directory where </w:t>
+      </w:r>
+      <w:proofErr w:type="gramStart"/>
       <w:r>
         <w:rPr>
           <w:rStyle w:val="ui-provider"/>
           <w:rFonts w:ascii="Source Sans Pro" w:hAnsi="Source Sans Pro"/>
-          <w:i/>
-          <w:iCs/>
           <w:sz w:val="28"/>
           <w:szCs w:val="28"/>
         </w:rPr>
-        <w:t>.nipkg</w:t>
-      </w:r>
+        <w:t xml:space="preserve">the </w:t>
+      </w:r>
+      <w:r>
+        <w:rPr>
+          <w:rStyle w:val="ui-provider"/>
+          <w:rFonts w:ascii="Source Sans Pro" w:hAnsi="Source Sans Pro"/>
+          <w:i/>
+          <w:iCs/>
+          <w:sz w:val="28"/>
+          <w:szCs w:val="28"/>
+        </w:rPr>
+        <w:t>.</w:t>
+      </w:r>
+      <w:proofErr w:type="spellStart"/>
+      <w:r>
+        <w:rPr>
+          <w:rStyle w:val="ui-provider"/>
+          <w:rFonts w:ascii="Source Sans Pro" w:hAnsi="Source Sans Pro"/>
+          <w:i/>
+          <w:iCs/>
+          <w:sz w:val="28"/>
+          <w:szCs w:val="28"/>
+        </w:rPr>
+        <w:t>nipkg</w:t>
+      </w:r>
+      <w:proofErr w:type="spellEnd"/>
+      <w:proofErr w:type="gramEnd"/>
       <w:r>
         <w:rPr>
           <w:rStyle w:val="ui-provider"/>
@@ -8856,6 +10441,33 @@
 </file>
 
 <file path=customXml/item1.xml><?xml version="1.0" encoding="utf-8"?>
+<?mso-contentType ?>
+<FormTemplates xmlns="http://schemas.microsoft.com/sharepoint/v3/contenttype/forms">
+  <Display>DocumentLibraryForm</Display>
+  <Edit>DocumentLibraryForm</Edit>
+  <New>DocumentLibraryForm</New>
+</FormTemplates>
+</file>
+
+<file path=customXml/item2.xml><?xml version="1.0" encoding="utf-8"?>
+<p:properties xmlns:p="http://schemas.microsoft.com/office/2006/metadata/properties" xmlns:xsi="http://www.w3.org/2001/XMLSchema-instance" xmlns:pc="http://schemas.microsoft.com/office/infopath/2007/PartnerControls">
+  <documentManagement>
+    <SharedWithUsers xmlns="fa7a5f0e-56e0-42a6-ad77-38c72f6b11c4">
+      <UserInfo>
+        <DisplayName>Jayaseelan James</DisplayName>
+        <AccountId>26</AccountId>
+        <AccountType/>
+      </UserInfo>
+    </SharedWithUsers>
+  </documentManagement>
+</p:properties>
+</file>
+
+<file path=customXml/item3.xml><?xml version="1.0" encoding="utf-8"?>
+<b:Sources xmlns:b="http://schemas.openxmlformats.org/officeDocument/2006/bibliography" xmlns="http://schemas.openxmlformats.org/officeDocument/2006/bibliography" SelectedStyle="\APASixthEditionOfficeOnline.xsl" StyleName="APA" Version="6"/>
+</file>
+
+<file path=customXml/item4.xml><?xml version="1.0" encoding="utf-8"?>
 <ct:contentTypeSchema xmlns:ct="http://schemas.microsoft.com/office/2006/metadata/contentType" xmlns:ma="http://schemas.microsoft.com/office/2006/metadata/properties/metaAttributes" ct:_="" ma:_="" ma:contentTypeName="Document" ma:contentTypeID="0x010100D68EAEF51CBD0C4DA9962F2C84458D9F" ma:contentTypeVersion="9" ma:contentTypeDescription="Create a new document." ma:contentTypeScope="" ma:versionID="3526f3381c42c6e2ca2308198785bcc0">
   <xsd:schema xmlns:xsd="http://www.w3.org/2001/XMLSchema" xmlns:xs="http://www.w3.org/2001/XMLSchema" xmlns:p="http://schemas.microsoft.com/office/2006/metadata/properties" xmlns:ns2="f5b4353c-931d-42f4-9bf3-83ab7d02158b" xmlns:ns3="fa7a5f0e-56e0-42a6-ad77-38c72f6b11c4" targetNamespace="http://schemas.microsoft.com/office/2006/metadata/properties" ma:root="true" ma:fieldsID="6f635322724c2408cc84abc5be204084" ns2:_="" ns3:_="">
     <xsd:import namespace="f5b4353c-931d-42f4-9bf3-83ab7d02158b"/>
@@ -9050,34 +10662,33 @@
 </ct:contentTypeSchema>
 </file>
 
-<file path=customXml/item2.xml><?xml version="1.0" encoding="utf-8"?>
-<b:Sources xmlns:b="http://schemas.openxmlformats.org/officeDocument/2006/bibliography" xmlns="http://schemas.openxmlformats.org/officeDocument/2006/bibliography" SelectedStyle="\APASixthEditionOfficeOnline.xsl" StyleName="APA" Version="6"/>
+<file path=customXml/itemProps1.xml><?xml version="1.0" encoding="utf-8"?>
+<ds:datastoreItem xmlns:ds="http://schemas.openxmlformats.org/officeDocument/2006/customXml" ds:itemID="{07595FA9-DD79-4AA7-A955-082BCCD961CA}">
+  <ds:schemaRefs>
+    <ds:schemaRef ds:uri="http://schemas.microsoft.com/sharepoint/v3/contenttype/forms"/>
+  </ds:schemaRefs>
+</ds:datastoreItem>
 </file>
 
-<file path=customXml/item3.xml><?xml version="1.0" encoding="utf-8"?>
-<p:properties xmlns:p="http://schemas.microsoft.com/office/2006/metadata/properties" xmlns:xsi="http://www.w3.org/2001/XMLSchema-instance" xmlns:pc="http://schemas.microsoft.com/office/infopath/2007/PartnerControls">
-  <documentManagement>
-    <SharedWithUsers xmlns="fa7a5f0e-56e0-42a6-ad77-38c72f6b11c4">
-      <UserInfo>
-        <DisplayName>Jayaseelan James</DisplayName>
-        <AccountId>26</AccountId>
-        <AccountType/>
-      </UserInfo>
-    </SharedWithUsers>
-  </documentManagement>
-</p:properties>
+<file path=customXml/itemProps2.xml><?xml version="1.0" encoding="utf-8"?>
+<ds:datastoreItem xmlns:ds="http://schemas.openxmlformats.org/officeDocument/2006/customXml" ds:itemID="{91F44E6D-4C1A-49A3-8320-4BFFEA451AD3}">
+  <ds:schemaRefs>
+    <ds:schemaRef ds:uri="http://schemas.microsoft.com/office/2006/metadata/properties"/>
+    <ds:schemaRef ds:uri="http://schemas.microsoft.com/office/infopath/2007/PartnerControls"/>
+    <ds:schemaRef ds:uri="fa7a5f0e-56e0-42a6-ad77-38c72f6b11c4"/>
+  </ds:schemaRefs>
+</ds:datastoreItem>
 </file>
 
-<file path=customXml/item4.xml><?xml version="1.0" encoding="utf-8"?>
-<?mso-contentType ?>
-<FormTemplates xmlns="http://schemas.microsoft.com/sharepoint/v3/contenttype/forms">
-  <Display>DocumentLibraryForm</Display>
-  <Edit>DocumentLibraryForm</Edit>
-  <New>DocumentLibraryForm</New>
-</FormTemplates>
+<file path=customXml/itemProps3.xml><?xml version="1.0" encoding="utf-8"?>
+<ds:datastoreItem xmlns:ds="http://schemas.openxmlformats.org/officeDocument/2006/customXml" ds:itemID="{56AC0A08-EC0E-4F9C-9FCA-052FE08CB7D8}">
+  <ds:schemaRefs>
+    <ds:schemaRef ds:uri="http://schemas.openxmlformats.org/officeDocument/2006/bibliography"/>
+  </ds:schemaRefs>
+</ds:datastoreItem>
 </file>
 
-<file path=customXml/itemProps1.xml><?xml version="1.0" encoding="utf-8"?>
+<file path=customXml/itemProps4.xml><?xml version="1.0" encoding="utf-8"?>
 <ds:datastoreItem xmlns:ds="http://schemas.openxmlformats.org/officeDocument/2006/customXml" ds:itemID="{A7060225-CBA1-4204-AB20-80DD105EC829}">
   <ds:schemaRefs>
     <ds:schemaRef ds:uri="http://schemas.microsoft.com/office/2006/metadata/contentType"/>
@@ -9094,30 +10705,4 @@
     <ds:schemaRef ds:uri="http://schemas.microsoft.com/internal/obd"/>
   </ds:schemaRefs>
 </ds:datastoreItem>
-</file>
-
-<file path=customXml/itemProps2.xml><?xml version="1.0" encoding="utf-8"?>
-<ds:datastoreItem xmlns:ds="http://schemas.openxmlformats.org/officeDocument/2006/customXml" ds:itemID="{56AC0A08-EC0E-4F9C-9FCA-052FE08CB7D8}">
-  <ds:schemaRefs>
-    <ds:schemaRef ds:uri="http://schemas.openxmlformats.org/officeDocument/2006/bibliography"/>
-  </ds:schemaRefs>
-</ds:datastoreItem>
-</file>
-
-<file path=customXml/itemProps3.xml><?xml version="1.0" encoding="utf-8"?>
-<ds:datastoreItem xmlns:ds="http://schemas.openxmlformats.org/officeDocument/2006/customXml" ds:itemID="{91F44E6D-4C1A-49A3-8320-4BFFEA451AD3}">
-  <ds:schemaRefs>
-    <ds:schemaRef ds:uri="http://schemas.microsoft.com/office/2006/metadata/properties"/>
-    <ds:schemaRef ds:uri="http://schemas.microsoft.com/office/infopath/2007/PartnerControls"/>
-    <ds:schemaRef ds:uri="fa7a5f0e-56e0-42a6-ad77-38c72f6b11c4"/>
-  </ds:schemaRefs>
-</ds:datastoreItem>
-</file>
-
-<file path=customXml/itemProps4.xml><?xml version="1.0" encoding="utf-8"?>
-<ds:datastoreItem xmlns:ds="http://schemas.openxmlformats.org/officeDocument/2006/customXml" ds:itemID="{07595FA9-DD79-4AA7-A955-082BCCD961CA}">
-  <ds:schemaRefs>
-    <ds:schemaRef ds:uri="http://schemas.microsoft.com/sharepoint/v3/contenttype/forms"/>
-  </ds:schemaRefs>
-</ds:datastoreItem>
 </file>
</xml_diff>

<commit_message>
docs: Update the plugin name format
</commit_message>
<xml_diff>
--- a/docs/User Manual.docx
+++ b/docs/User Manual.docx
@@ -268,7 +268,31 @@
           <w:szCs w:val="96"/>
           <w:lang w:eastAsia="en-US"/>
         </w:rPr>
-        <w:t>MEASURMENT PLUGIN PACKAGE BUILDER</w:t>
+        <w:t>MEASURMENT PLUG</w:t>
+      </w:r>
+      <w:r>
+        <w:rPr>
+          <w:rFonts w:ascii="Source Sans Pro" w:eastAsiaTheme="majorEastAsia" w:hAnsi="Source Sans Pro" w:cstheme="majorBidi"/>
+          <w:b/>
+          <w:smallCaps/>
+          <w:color w:val="024021"/>
+          <w:sz w:val="96"/>
+          <w:szCs w:val="96"/>
+          <w:lang w:eastAsia="en-US"/>
+        </w:rPr>
+        <w:t>-</w:t>
+      </w:r>
+      <w:r>
+        <w:rPr>
+          <w:rFonts w:ascii="Source Sans Pro" w:eastAsiaTheme="majorEastAsia" w:hAnsi="Source Sans Pro" w:cstheme="majorBidi"/>
+          <w:b/>
+          <w:smallCaps/>
+          <w:color w:val="024021"/>
+          <w:sz w:val="96"/>
+          <w:szCs w:val="96"/>
+          <w:lang w:eastAsia="en-US"/>
+        </w:rPr>
+        <w:t>IN PACKAGE BUILDER</w:t>
       </w:r>
     </w:p>
     <w:sdt>
@@ -816,16 +840,72 @@
           <w:szCs w:val="28"/>
           <w:lang w:eastAsia="en-US"/>
         </w:rPr>
-        <w:t xml:space="preserve"> Measurement Plugin Package Builder enables users to build Python Measurement Plugins as NI package files</w:t>
-      </w:r>
-      <w:r>
-        <w:rPr>
-          <w:rFonts w:ascii="Source Sans Pro" w:eastAsia="Source Sans Pro" w:hAnsi="Source Sans Pro" w:cs="Source Sans Pro"/>
-          <w:sz w:val="28"/>
-          <w:szCs w:val="28"/>
-          <w:lang w:eastAsia="en-US"/>
-        </w:rPr>
-        <w:t xml:space="preserve"> and upload to SystemLink feeds</w:t>
+        <w:t xml:space="preserve"> Measurement Plug</w:t>
+      </w:r>
+      <w:r>
+        <w:rPr>
+          <w:rFonts w:ascii="Source Sans Pro" w:eastAsia="Source Sans Pro" w:hAnsi="Source Sans Pro" w:cs="Source Sans Pro"/>
+          <w:sz w:val="28"/>
+          <w:szCs w:val="28"/>
+          <w:lang w:eastAsia="en-US"/>
+        </w:rPr>
+        <w:t>-</w:t>
+      </w:r>
+      <w:r>
+        <w:rPr>
+          <w:rFonts w:ascii="Source Sans Pro" w:eastAsia="Source Sans Pro" w:hAnsi="Source Sans Pro" w:cs="Source Sans Pro"/>
+          <w:sz w:val="28"/>
+          <w:szCs w:val="28"/>
+          <w:lang w:eastAsia="en-US"/>
+        </w:rPr>
+        <w:t>in Package Builder enables users to build Python Measurement Plug</w:t>
+      </w:r>
+      <w:r>
+        <w:rPr>
+          <w:rFonts w:ascii="Source Sans Pro" w:eastAsia="Source Sans Pro" w:hAnsi="Source Sans Pro" w:cs="Source Sans Pro"/>
+          <w:sz w:val="28"/>
+          <w:szCs w:val="28"/>
+          <w:lang w:eastAsia="en-US"/>
+        </w:rPr>
+        <w:t>-</w:t>
+      </w:r>
+      <w:r>
+        <w:rPr>
+          <w:rFonts w:ascii="Source Sans Pro" w:eastAsia="Source Sans Pro" w:hAnsi="Source Sans Pro" w:cs="Source Sans Pro"/>
+          <w:sz w:val="28"/>
+          <w:szCs w:val="28"/>
+          <w:lang w:eastAsia="en-US"/>
+        </w:rPr>
+        <w:t>ins as NI package files</w:t>
+      </w:r>
+      <w:r>
+        <w:rPr>
+          <w:rFonts w:ascii="Source Sans Pro" w:eastAsia="Source Sans Pro" w:hAnsi="Source Sans Pro" w:cs="Source Sans Pro"/>
+          <w:sz w:val="28"/>
+          <w:szCs w:val="28"/>
+          <w:lang w:eastAsia="en-US"/>
+        </w:rPr>
+        <w:t xml:space="preserve"> and upload to </w:t>
+      </w:r>
+      <w:proofErr w:type="spellStart"/>
+      <w:r>
+        <w:rPr>
+          <w:rFonts w:ascii="Source Sans Pro" w:eastAsia="Source Sans Pro" w:hAnsi="Source Sans Pro" w:cs="Source Sans Pro"/>
+          <w:sz w:val="28"/>
+          <w:szCs w:val="28"/>
+          <w:lang w:eastAsia="en-US"/>
+        </w:rPr>
+        <w:t>SystemLink</w:t>
+      </w:r>
+      <w:proofErr w:type="spellEnd"/>
+      <w:r>
+        <w:rPr>
+          <w:rFonts w:ascii="Source Sans Pro" w:eastAsia="Source Sans Pro" w:hAnsi="Source Sans Pro" w:cs="Source Sans Pro"/>
+          <w:sz w:val="28"/>
+          <w:szCs w:val="28"/>
+          <w:lang w:eastAsia="en-US"/>
+        </w:rPr>
+        <w:t xml:space="preserve"> feeds</w:t>
       </w:r>
       <w:r>
         <w:rPr>
@@ -1125,6 +1205,7 @@
                 <w:lang w:eastAsia="en-US"/>
               </w:rPr>
             </w:pPr>
+            <w:proofErr w:type="spellStart"/>
             <w:r>
               <w:rPr>
                 <w:rFonts w:ascii="Source Sans Pro" w:eastAsia="Source Sans Pro" w:hAnsi="Source Sans Pro" w:cs="Source Sans Pro"/>
@@ -1132,7 +1213,17 @@
                 <w:szCs w:val="28"/>
                 <w:lang w:eastAsia="en-US"/>
               </w:rPr>
-              <w:t>NISystemLink Feeds Manager</w:t>
+              <w:t>NISystemLink</w:t>
+            </w:r>
+            <w:proofErr w:type="spellEnd"/>
+            <w:r>
+              <w:rPr>
+                <w:rFonts w:ascii="Source Sans Pro" w:eastAsia="Source Sans Pro" w:hAnsi="Source Sans Pro" w:cs="Source Sans Pro"/>
+                <w:sz w:val="28"/>
+                <w:szCs w:val="28"/>
+                <w:lang w:eastAsia="en-US"/>
+              </w:rPr>
+              <w:t xml:space="preserve"> Feeds Manager</w:t>
             </w:r>
           </w:p>
         </w:tc>
@@ -1383,7 +1474,13 @@
         <w:t xml:space="preserve">Require Internet access to install the external dependencies of NI </w:t>
       </w:r>
       <w:r>
-        <w:t xml:space="preserve">Measurement Plugin </w:t>
+        <w:t>Measurement Plug</w:t>
+      </w:r>
+      <w:r>
+        <w:t>-</w:t>
+      </w:r>
+      <w:r>
+        <w:t xml:space="preserve">in </w:t>
       </w:r>
       <w:r>
         <w:t>P</w:t>
@@ -1415,7 +1512,23 @@
           <w:rFonts w:eastAsia="Source Sans Pro" w:cs="Source Sans Pro"/>
           <w:lang w:eastAsia="en-US"/>
         </w:rPr>
-        <w:t>For uploading the packages, if the API URL and Workspace are not provided then the SystemLink client configuration will be utilized, whereas API key and Feed name must be provided.</w:t>
+        <w:t xml:space="preserve">For uploading the packages, if the API URL and Workspace are not provided then the </w:t>
+      </w:r>
+      <w:proofErr w:type="spellStart"/>
+      <w:r>
+        <w:rPr>
+          <w:rFonts w:eastAsia="Source Sans Pro" w:cs="Source Sans Pro"/>
+          <w:lang w:eastAsia="en-US"/>
+        </w:rPr>
+        <w:t>SystemLink</w:t>
+      </w:r>
+      <w:proofErr w:type="spellEnd"/>
+      <w:r>
+        <w:rPr>
+          <w:rFonts w:eastAsia="Source Sans Pro" w:cs="Source Sans Pro"/>
+          <w:lang w:eastAsia="en-US"/>
+        </w:rPr>
+        <w:t xml:space="preserve"> client configuration will be utilized, whereas API key and Feed name must be provided.</w:t>
       </w:r>
     </w:p>
     <w:p>
@@ -1435,7 +1548,46 @@
           <w:rFonts w:eastAsia="Source Sans Pro" w:cs="Source Sans Pro"/>
           <w:lang w:eastAsia="en-US"/>
         </w:rPr>
-        <w:t>The following files present in the measurement  plugins will be ignored while building the .nipkg files</w:t>
+        <w:t xml:space="preserve">The following files present in the </w:t>
+      </w:r>
+      <w:r>
+        <w:rPr>
+          <w:rFonts w:eastAsia="Source Sans Pro" w:cs="Source Sans Pro"/>
+          <w:lang w:eastAsia="en-US"/>
+        </w:rPr>
+        <w:t>measurement plug-ins</w:t>
+      </w:r>
+      <w:r>
+        <w:rPr>
+          <w:rFonts w:eastAsia="Source Sans Pro" w:cs="Source Sans Pro"/>
+          <w:lang w:eastAsia="en-US"/>
+        </w:rPr>
+        <w:t xml:space="preserve"> will be ignored while building </w:t>
+      </w:r>
+      <w:proofErr w:type="gramStart"/>
+      <w:r>
+        <w:rPr>
+          <w:rFonts w:eastAsia="Source Sans Pro" w:cs="Source Sans Pro"/>
+          <w:lang w:eastAsia="en-US"/>
+        </w:rPr>
+        <w:t>the .</w:t>
+      </w:r>
+      <w:proofErr w:type="spellStart"/>
+      <w:r>
+        <w:rPr>
+          <w:rFonts w:eastAsia="Source Sans Pro" w:cs="Source Sans Pro"/>
+          <w:lang w:eastAsia="en-US"/>
+        </w:rPr>
+        <w:t>nipkg</w:t>
+      </w:r>
+      <w:proofErr w:type="spellEnd"/>
+      <w:proofErr w:type="gramEnd"/>
+      <w:r>
+        <w:rPr>
+          <w:rFonts w:eastAsia="Source Sans Pro" w:cs="Source Sans Pro"/>
+          <w:lang w:eastAsia="en-US"/>
+        </w:rPr>
+        <w:t xml:space="preserve"> files</w:t>
       </w:r>
       <w:r>
         <w:rPr>
@@ -1466,8 +1618,30 @@
           <w:iCs/>
           <w:lang w:eastAsia="en-US"/>
         </w:rPr>
-        <w:t xml:space="preserve">  .venv</w:t>
-      </w:r>
+        <w:t xml:space="preserve">  </w:t>
+      </w:r>
+      <w:proofErr w:type="gramStart"/>
+      <w:r>
+        <w:rPr>
+          <w:rFonts w:eastAsia="Source Sans Pro" w:cs="Source Sans Pro"/>
+          <w:i/>
+          <w:iCs/>
+          <w:lang w:eastAsia="en-US"/>
+        </w:rPr>
+        <w:t>.</w:t>
+      </w:r>
+      <w:proofErr w:type="spellStart"/>
+      <w:r>
+        <w:rPr>
+          <w:rFonts w:eastAsia="Source Sans Pro" w:cs="Source Sans Pro"/>
+          <w:i/>
+          <w:iCs/>
+          <w:lang w:eastAsia="en-US"/>
+        </w:rPr>
+        <w:t>venv</w:t>
+      </w:r>
+      <w:proofErr w:type="spellEnd"/>
+      <w:proofErr w:type="gramEnd"/>
     </w:p>
     <w:p>
       <w:pPr>
@@ -1490,7 +1664,27 @@
           <w:iCs/>
           <w:lang w:eastAsia="en-US"/>
         </w:rPr>
-        <w:t>__pycache__</w:t>
+        <w:t>__</w:t>
+      </w:r>
+      <w:proofErr w:type="spellStart"/>
+      <w:r>
+        <w:rPr>
+          <w:rFonts w:eastAsia="Source Sans Pro" w:cs="Source Sans Pro"/>
+          <w:i/>
+          <w:iCs/>
+          <w:lang w:eastAsia="en-US"/>
+        </w:rPr>
+        <w:t>pycache</w:t>
+      </w:r>
+      <w:proofErr w:type="spellEnd"/>
+      <w:r>
+        <w:rPr>
+          <w:rFonts w:eastAsia="Source Sans Pro" w:cs="Source Sans Pro"/>
+          <w:i/>
+          <w:iCs/>
+          <w:lang w:eastAsia="en-US"/>
+        </w:rPr>
+        <w:t>__</w:t>
       </w:r>
     </w:p>
     <w:p>
@@ -1514,8 +1708,19 @@
           <w:iCs/>
           <w:lang w:eastAsia="en-US"/>
         </w:rPr>
-        <w:t xml:space="preserve">    .cache</w:t>
-      </w:r>
+        <w:t xml:space="preserve">    </w:t>
+      </w:r>
+      <w:proofErr w:type="gramStart"/>
+      <w:r>
+        <w:rPr>
+          <w:rFonts w:eastAsia="Source Sans Pro" w:cs="Source Sans Pro"/>
+          <w:i/>
+          <w:iCs/>
+          <w:lang w:eastAsia="en-US"/>
+        </w:rPr>
+        <w:t>.cache</w:t>
+      </w:r>
+      <w:proofErr w:type="gramEnd"/>
     </w:p>
     <w:p>
       <w:pPr>
@@ -1538,8 +1743,19 @@
           <w:iCs/>
           <w:lang w:eastAsia="en-US"/>
         </w:rPr>
-        <w:t xml:space="preserve">    dist</w:t>
-      </w:r>
+        <w:t xml:space="preserve">    </w:t>
+      </w:r>
+      <w:proofErr w:type="spellStart"/>
+      <w:r>
+        <w:rPr>
+          <w:rFonts w:eastAsia="Source Sans Pro" w:cs="Source Sans Pro"/>
+          <w:i/>
+          <w:iCs/>
+          <w:lang w:eastAsia="en-US"/>
+        </w:rPr>
+        <w:t>dist</w:t>
+      </w:r>
+      <w:proofErr w:type="spellEnd"/>
     </w:p>
     <w:p>
       <w:pPr>
@@ -1562,8 +1778,30 @@
           <w:iCs/>
           <w:lang w:eastAsia="en-US"/>
         </w:rPr>
-        <w:t xml:space="preserve">    .vscode</w:t>
-      </w:r>
+        <w:t xml:space="preserve">    </w:t>
+      </w:r>
+      <w:proofErr w:type="gramStart"/>
+      <w:r>
+        <w:rPr>
+          <w:rFonts w:eastAsia="Source Sans Pro" w:cs="Source Sans Pro"/>
+          <w:i/>
+          <w:iCs/>
+          <w:lang w:eastAsia="en-US"/>
+        </w:rPr>
+        <w:t>.</w:t>
+      </w:r>
+      <w:proofErr w:type="spellStart"/>
+      <w:r>
+        <w:rPr>
+          <w:rFonts w:eastAsia="Source Sans Pro" w:cs="Source Sans Pro"/>
+          <w:i/>
+          <w:iCs/>
+          <w:lang w:eastAsia="en-US"/>
+        </w:rPr>
+        <w:t>vscode</w:t>
+      </w:r>
+      <w:proofErr w:type="spellEnd"/>
+      <w:proofErr w:type="gramEnd"/>
     </w:p>
     <w:p>
       <w:pPr>
@@ -1610,8 +1848,19 @@
           <w:iCs/>
           <w:lang w:eastAsia="en-US"/>
         </w:rPr>
-        <w:t xml:space="preserve">    .env</w:t>
-      </w:r>
+        <w:t xml:space="preserve">    </w:t>
+      </w:r>
+      <w:proofErr w:type="gramStart"/>
+      <w:r>
+        <w:rPr>
+          <w:rFonts w:eastAsia="Source Sans Pro" w:cs="Source Sans Pro"/>
+          <w:i/>
+          <w:iCs/>
+          <w:lang w:eastAsia="en-US"/>
+        </w:rPr>
+        <w:t>.env</w:t>
+      </w:r>
+      <w:proofErr w:type="gramEnd"/>
     </w:p>
     <w:p>
       <w:pPr>
@@ -1634,8 +1883,21 @@
           <w:iCs/>
           <w:lang w:eastAsia="en-US"/>
         </w:rPr>
-        <w:t xml:space="preserve">    poetry.lock</w:t>
-      </w:r>
+        <w:t xml:space="preserve">    </w:t>
+      </w:r>
+      <w:proofErr w:type="spellStart"/>
+      <w:proofErr w:type="gramStart"/>
+      <w:r>
+        <w:rPr>
+          <w:rFonts w:eastAsia="Source Sans Pro" w:cs="Source Sans Pro"/>
+          <w:i/>
+          <w:iCs/>
+          <w:lang w:eastAsia="en-US"/>
+        </w:rPr>
+        <w:t>poetry.lock</w:t>
+      </w:r>
+      <w:proofErr w:type="spellEnd"/>
+      <w:proofErr w:type="gramEnd"/>
     </w:p>
     <w:p>
       <w:pPr>
@@ -1657,8 +1919,33 @@
           <w:lang w:eastAsia="en-US"/>
         </w:rPr>
         <w:lastRenderedPageBreak/>
-        <w:t xml:space="preserve"> .mypy_cache</w:t>
-      </w:r>
+        <w:t xml:space="preserve"> </w:t>
+      </w:r>
+      <w:proofErr w:type="gramStart"/>
+      <w:r>
+        <w:rPr>
+          <w:rFonts w:eastAsia="Source Sans Pro" w:cs="Source Sans Pro"/>
+          <w:lang w:eastAsia="en-US"/>
+        </w:rPr>
+        <w:t>.</w:t>
+      </w:r>
+      <w:proofErr w:type="spellStart"/>
+      <w:r>
+        <w:rPr>
+          <w:rFonts w:eastAsia="Source Sans Pro" w:cs="Source Sans Pro"/>
+          <w:lang w:eastAsia="en-US"/>
+        </w:rPr>
+        <w:t>mypy</w:t>
+      </w:r>
+      <w:proofErr w:type="gramEnd"/>
+      <w:r>
+        <w:rPr>
+          <w:rFonts w:eastAsia="Source Sans Pro" w:cs="Source Sans Pro"/>
+          <w:lang w:eastAsia="en-US"/>
+        </w:rPr>
+        <w:t>_cache</w:t>
+      </w:r>
+      <w:proofErr w:type="spellEnd"/>
     </w:p>
     <w:p>
       <w:pPr>
@@ -1679,8 +1966,33 @@
           <w:rFonts w:eastAsia="Source Sans Pro" w:cs="Source Sans Pro"/>
           <w:lang w:eastAsia="en-US"/>
         </w:rPr>
-        <w:t xml:space="preserve"> .pytest_cache</w:t>
-      </w:r>
+        <w:t xml:space="preserve"> </w:t>
+      </w:r>
+      <w:proofErr w:type="gramStart"/>
+      <w:r>
+        <w:rPr>
+          <w:rFonts w:eastAsia="Source Sans Pro" w:cs="Source Sans Pro"/>
+          <w:lang w:eastAsia="en-US"/>
+        </w:rPr>
+        <w:t>.</w:t>
+      </w:r>
+      <w:proofErr w:type="spellStart"/>
+      <w:r>
+        <w:rPr>
+          <w:rFonts w:eastAsia="Source Sans Pro" w:cs="Source Sans Pro"/>
+          <w:lang w:eastAsia="en-US"/>
+        </w:rPr>
+        <w:t>pytest</w:t>
+      </w:r>
+      <w:proofErr w:type="gramEnd"/>
+      <w:r>
+        <w:rPr>
+          <w:rFonts w:eastAsia="Source Sans Pro" w:cs="Source Sans Pro"/>
+          <w:lang w:eastAsia="en-US"/>
+        </w:rPr>
+        <w:t>_cache</w:t>
+      </w:r>
+      <w:proofErr w:type="spellEnd"/>
     </w:p>
     <w:p>
       <w:pPr>
@@ -1884,7 +2196,25 @@
           <w:szCs w:val="28"/>
           <w:lang w:eastAsia="en-US"/>
         </w:rPr>
-        <w:t>To build a single measurement plugin, run the command</w:t>
+        <w:t>To build a single measurement plug</w:t>
+      </w:r>
+      <w:r>
+        <w:rPr>
+          <w:rFonts w:ascii="Source Sans Pro" w:eastAsia="Source Sans Pro" w:hAnsi="Source Sans Pro" w:cs="Source Sans Pro"/>
+          <w:sz w:val="28"/>
+          <w:szCs w:val="28"/>
+          <w:lang w:eastAsia="en-US"/>
+        </w:rPr>
+        <w:t>-</w:t>
+      </w:r>
+      <w:r>
+        <w:rPr>
+          <w:rFonts w:ascii="Source Sans Pro" w:eastAsia="Source Sans Pro" w:hAnsi="Source Sans Pro" w:cs="Source Sans Pro"/>
+          <w:sz w:val="28"/>
+          <w:szCs w:val="28"/>
+          <w:lang w:eastAsia="en-US"/>
+        </w:rPr>
+        <w:t>in, run the command</w:t>
       </w:r>
       <w:r>
         <w:rPr>
@@ -1906,14 +2236,25 @@
           <w:lang w:eastAsia="en-US"/>
         </w:rPr>
       </w:pPr>
-      <w:r>
-        <w:rPr>
-          <w:rFonts w:ascii="Source Sans Pro" w:eastAsia="Source Sans Pro" w:hAnsi="Source Sans Pro" w:cs="Source Sans Pro"/>
-          <w:i/>
-          <w:iCs/>
-          <w:lang w:eastAsia="en-US"/>
-        </w:rPr>
-        <w:t>ni-measurement-plugin-package-</w:t>
+      <w:proofErr w:type="spellStart"/>
+      <w:r>
+        <w:rPr>
+          <w:rFonts w:ascii="Source Sans Pro" w:eastAsia="Source Sans Pro" w:hAnsi="Source Sans Pro" w:cs="Source Sans Pro"/>
+          <w:i/>
+          <w:iCs/>
+          <w:lang w:eastAsia="en-US"/>
+        </w:rPr>
+        <w:t>ni</w:t>
+      </w:r>
+      <w:proofErr w:type="spellEnd"/>
+      <w:r>
+        <w:rPr>
+          <w:rFonts w:ascii="Source Sans Pro" w:eastAsia="Source Sans Pro" w:hAnsi="Source Sans Pro" w:cs="Source Sans Pro"/>
+          <w:i/>
+          <w:iCs/>
+          <w:lang w:eastAsia="en-US"/>
+        </w:rPr>
+        <w:t>-measurement-plugin-package-</w:t>
       </w:r>
       <w:r>
         <w:rPr>
@@ -1931,8 +2272,19 @@
           <w:iCs/>
           <w:lang w:eastAsia="en-US"/>
         </w:rPr>
-        <w:t>plugin-dir</w:t>
-      </w:r>
+        <w:t>plugin-</w:t>
+      </w:r>
+      <w:proofErr w:type="spellStart"/>
+      <w:r>
+        <w:rPr>
+          <w:rFonts w:ascii="Source Sans Pro" w:eastAsia="Source Sans Pro" w:hAnsi="Source Sans Pro" w:cs="Source Sans Pro"/>
+          <w:i/>
+          <w:iCs/>
+          <w:lang w:eastAsia="en-US"/>
+        </w:rPr>
+        <w:t>dir</w:t>
+      </w:r>
+      <w:proofErr w:type="spellEnd"/>
     </w:p>
     <w:p>
       <w:pPr>
@@ -1951,7 +2303,27 @@
           <w:iCs/>
           <w:lang w:eastAsia="en-US"/>
         </w:rPr>
-        <w:t>&lt;measurement_plugin_directory&gt;</w:t>
+        <w:t>&lt;</w:t>
+      </w:r>
+      <w:proofErr w:type="spellStart"/>
+      <w:r>
+        <w:rPr>
+          <w:rFonts w:ascii="Source Sans Pro" w:eastAsia="Source Sans Pro" w:hAnsi="Source Sans Pro" w:cs="Source Sans Pro"/>
+          <w:i/>
+          <w:iCs/>
+          <w:lang w:eastAsia="en-US"/>
+        </w:rPr>
+        <w:t>measurement_plugin_directory</w:t>
+      </w:r>
+      <w:proofErr w:type="spellEnd"/>
+      <w:r>
+        <w:rPr>
+          <w:rFonts w:ascii="Source Sans Pro" w:eastAsia="Source Sans Pro" w:hAnsi="Source Sans Pro" w:cs="Source Sans Pro"/>
+          <w:i/>
+          <w:iCs/>
+          <w:lang w:eastAsia="en-US"/>
+        </w:rPr>
+        <w:t>&gt;</w:t>
       </w:r>
     </w:p>
     <w:p>
@@ -1984,15 +2356,37 @@
           <w:lang w:eastAsia="en-US"/>
         </w:rPr>
       </w:pPr>
-      <w:r>
-        <w:rPr>
-          <w:rFonts w:ascii="Source Sans Pro" w:eastAsia="Source Sans Pro" w:hAnsi="Source Sans Pro" w:cs="Source Sans Pro"/>
-          <w:i/>
-          <w:iCs/>
-          <w:lang w:eastAsia="en-US"/>
-        </w:rPr>
-        <w:t>ni-measurement-plugin-package-builder --plugin-dir</w:t>
-      </w:r>
+      <w:proofErr w:type="spellStart"/>
+      <w:r>
+        <w:rPr>
+          <w:rFonts w:ascii="Source Sans Pro" w:eastAsia="Source Sans Pro" w:hAnsi="Source Sans Pro" w:cs="Source Sans Pro"/>
+          <w:i/>
+          <w:iCs/>
+          <w:lang w:eastAsia="en-US"/>
+        </w:rPr>
+        <w:t>ni</w:t>
+      </w:r>
+      <w:proofErr w:type="spellEnd"/>
+      <w:r>
+        <w:rPr>
+          <w:rFonts w:ascii="Source Sans Pro" w:eastAsia="Source Sans Pro" w:hAnsi="Source Sans Pro" w:cs="Source Sans Pro"/>
+          <w:i/>
+          <w:iCs/>
+          <w:lang w:eastAsia="en-US"/>
+        </w:rPr>
+        <w:t>-measurement-plugin-package-builder --plugin-</w:t>
+      </w:r>
+      <w:proofErr w:type="spellStart"/>
+      <w:r>
+        <w:rPr>
+          <w:rFonts w:ascii="Source Sans Pro" w:eastAsia="Source Sans Pro" w:hAnsi="Source Sans Pro" w:cs="Source Sans Pro"/>
+          <w:i/>
+          <w:iCs/>
+          <w:lang w:eastAsia="en-US"/>
+        </w:rPr>
+        <w:t>dir</w:t>
+      </w:r>
+      <w:proofErr w:type="spellEnd"/>
     </w:p>
     <w:p>
       <w:pPr>
@@ -2040,14 +2434,25 @@
         </w:rPr>
         <w:t>/examples/</w:t>
       </w:r>
-      <w:r>
-        <w:rPr>
-          <w:rFonts w:ascii="Source Sans Pro" w:eastAsia="Source Sans Pro" w:hAnsi="Source Sans Pro" w:cs="Source Sans Pro"/>
-          <w:i/>
-          <w:iCs/>
-          <w:lang w:eastAsia="en-US"/>
-        </w:rPr>
-        <w:t>sample_measurement”</w:t>
+      <w:proofErr w:type="spellStart"/>
+      <w:r>
+        <w:rPr>
+          <w:rFonts w:ascii="Source Sans Pro" w:eastAsia="Source Sans Pro" w:hAnsi="Source Sans Pro" w:cs="Source Sans Pro"/>
+          <w:i/>
+          <w:iCs/>
+          <w:lang w:eastAsia="en-US"/>
+        </w:rPr>
+        <w:t>sample_measurement</w:t>
+      </w:r>
+      <w:proofErr w:type="spellEnd"/>
+      <w:r>
+        <w:rPr>
+          <w:rFonts w:ascii="Source Sans Pro" w:eastAsia="Source Sans Pro" w:hAnsi="Source Sans Pro" w:cs="Source Sans Pro"/>
+          <w:i/>
+          <w:iCs/>
+          <w:lang w:eastAsia="en-US"/>
+        </w:rPr>
+        <w:t>”</w:t>
       </w:r>
     </w:p>
     <w:p>
@@ -2071,7 +2476,25 @@
           <w:szCs w:val="28"/>
           <w:lang w:eastAsia="en-US"/>
         </w:rPr>
-        <w:t>To build multiple measurement plugins, run the command</w:t>
+        <w:t>To build multiple measurement plug</w:t>
+      </w:r>
+      <w:r>
+        <w:rPr>
+          <w:rFonts w:ascii="Source Sans Pro" w:eastAsia="Source Sans Pro" w:hAnsi="Source Sans Pro" w:cs="Source Sans Pro"/>
+          <w:sz w:val="28"/>
+          <w:szCs w:val="28"/>
+          <w:lang w:eastAsia="en-US"/>
+        </w:rPr>
+        <w:t>-</w:t>
+      </w:r>
+      <w:r>
+        <w:rPr>
+          <w:rFonts w:ascii="Source Sans Pro" w:eastAsia="Source Sans Pro" w:hAnsi="Source Sans Pro" w:cs="Source Sans Pro"/>
+          <w:sz w:val="28"/>
+          <w:szCs w:val="28"/>
+          <w:lang w:eastAsia="en-US"/>
+        </w:rPr>
+        <w:t>ins, run the command</w:t>
       </w:r>
       <w:r>
         <w:rPr>
@@ -2093,15 +2516,37 @@
           <w:lang w:eastAsia="en-US"/>
         </w:rPr>
       </w:pPr>
-      <w:r>
-        <w:rPr>
-          <w:rFonts w:ascii="Source Sans Pro" w:eastAsia="Source Sans Pro" w:hAnsi="Source Sans Pro" w:cs="Source Sans Pro"/>
-          <w:i/>
-          <w:iCs/>
-          <w:lang w:eastAsia="en-US"/>
-        </w:rPr>
-        <w:t>ni-measurement-plugin-package-builder --base-dir</w:t>
-      </w:r>
+      <w:proofErr w:type="spellStart"/>
+      <w:r>
+        <w:rPr>
+          <w:rFonts w:ascii="Source Sans Pro" w:eastAsia="Source Sans Pro" w:hAnsi="Source Sans Pro" w:cs="Source Sans Pro"/>
+          <w:i/>
+          <w:iCs/>
+          <w:lang w:eastAsia="en-US"/>
+        </w:rPr>
+        <w:t>ni</w:t>
+      </w:r>
+      <w:proofErr w:type="spellEnd"/>
+      <w:r>
+        <w:rPr>
+          <w:rFonts w:ascii="Source Sans Pro" w:eastAsia="Source Sans Pro" w:hAnsi="Source Sans Pro" w:cs="Source Sans Pro"/>
+          <w:i/>
+          <w:iCs/>
+          <w:lang w:eastAsia="en-US"/>
+        </w:rPr>
+        <w:t>-measurement-plugin-package-builder --base-</w:t>
+      </w:r>
+      <w:proofErr w:type="spellStart"/>
+      <w:r>
+        <w:rPr>
+          <w:rFonts w:ascii="Source Sans Pro" w:eastAsia="Source Sans Pro" w:hAnsi="Source Sans Pro" w:cs="Source Sans Pro"/>
+          <w:i/>
+          <w:iCs/>
+          <w:lang w:eastAsia="en-US"/>
+        </w:rPr>
+        <w:t>dir</w:t>
+      </w:r>
+      <w:proofErr w:type="spellEnd"/>
     </w:p>
     <w:p>
       <w:pPr>
@@ -2120,7 +2565,47 @@
           <w:iCs/>
           <w:lang w:eastAsia="en-US"/>
         </w:rPr>
-        <w:t>&lt;measurement_plugin_base_directory&gt; --selected-meas-plugin</w:t>
+        <w:t>&lt;</w:t>
+      </w:r>
+      <w:proofErr w:type="spellStart"/>
+      <w:r>
+        <w:rPr>
+          <w:rFonts w:ascii="Source Sans Pro" w:eastAsia="Source Sans Pro" w:hAnsi="Source Sans Pro" w:cs="Source Sans Pro"/>
+          <w:i/>
+          <w:iCs/>
+          <w:lang w:eastAsia="en-US"/>
+        </w:rPr>
+        <w:t>measurement_plugin_base_directory</w:t>
+      </w:r>
+      <w:proofErr w:type="spellEnd"/>
+      <w:r>
+        <w:rPr>
+          <w:rFonts w:ascii="Source Sans Pro" w:eastAsia="Source Sans Pro" w:hAnsi="Source Sans Pro" w:cs="Source Sans Pro"/>
+          <w:i/>
+          <w:iCs/>
+          <w:lang w:eastAsia="en-US"/>
+        </w:rPr>
+        <w:t>&gt; --selected-</w:t>
+      </w:r>
+      <w:proofErr w:type="spellStart"/>
+      <w:r>
+        <w:rPr>
+          <w:rFonts w:ascii="Source Sans Pro" w:eastAsia="Source Sans Pro" w:hAnsi="Source Sans Pro" w:cs="Source Sans Pro"/>
+          <w:i/>
+          <w:iCs/>
+          <w:lang w:eastAsia="en-US"/>
+        </w:rPr>
+        <w:t>meas</w:t>
+      </w:r>
+      <w:proofErr w:type="spellEnd"/>
+      <w:r>
+        <w:rPr>
+          <w:rFonts w:ascii="Source Sans Pro" w:eastAsia="Source Sans Pro" w:hAnsi="Source Sans Pro" w:cs="Source Sans Pro"/>
+          <w:i/>
+          <w:iCs/>
+          <w:lang w:eastAsia="en-US"/>
+        </w:rPr>
+        <w:t>-plugin</w:t>
       </w:r>
       <w:r>
         <w:rPr>
@@ -2138,7 +2623,27 @@
           <w:iCs/>
           <w:lang w:eastAsia="en-US"/>
         </w:rPr>
-        <w:t>&lt;list_of_comma_separated_meas_plugins&gt;</w:t>
+        <w:t>&lt;</w:t>
+      </w:r>
+      <w:proofErr w:type="spellStart"/>
+      <w:r>
+        <w:rPr>
+          <w:rFonts w:ascii="Source Sans Pro" w:eastAsia="Source Sans Pro" w:hAnsi="Source Sans Pro" w:cs="Source Sans Pro"/>
+          <w:i/>
+          <w:iCs/>
+          <w:lang w:eastAsia="en-US"/>
+        </w:rPr>
+        <w:t>list_of_comma_separated_meas_plugins</w:t>
+      </w:r>
+      <w:proofErr w:type="spellEnd"/>
+      <w:r>
+        <w:rPr>
+          <w:rFonts w:ascii="Source Sans Pro" w:eastAsia="Source Sans Pro" w:hAnsi="Source Sans Pro" w:cs="Source Sans Pro"/>
+          <w:i/>
+          <w:iCs/>
+          <w:lang w:eastAsia="en-US"/>
+        </w:rPr>
+        <w:t>&gt;</w:t>
       </w:r>
     </w:p>
     <w:p>
@@ -2176,15 +2681,37 @@
           <w:lang w:eastAsia="en-US"/>
         </w:rPr>
       </w:pPr>
-      <w:r>
-        <w:rPr>
-          <w:rFonts w:ascii="Source Sans Pro" w:eastAsia="Source Sans Pro" w:hAnsi="Source Sans Pro" w:cs="Source Sans Pro"/>
-          <w:i/>
-          <w:iCs/>
-          <w:lang w:eastAsia="en-US"/>
-        </w:rPr>
-        <w:t>ni-measurement-plugin-package-builder --base-dir</w:t>
-      </w:r>
+      <w:proofErr w:type="spellStart"/>
+      <w:r>
+        <w:rPr>
+          <w:rFonts w:ascii="Source Sans Pro" w:eastAsia="Source Sans Pro" w:hAnsi="Source Sans Pro" w:cs="Source Sans Pro"/>
+          <w:i/>
+          <w:iCs/>
+          <w:lang w:eastAsia="en-US"/>
+        </w:rPr>
+        <w:t>ni</w:t>
+      </w:r>
+      <w:proofErr w:type="spellEnd"/>
+      <w:r>
+        <w:rPr>
+          <w:rFonts w:ascii="Source Sans Pro" w:eastAsia="Source Sans Pro" w:hAnsi="Source Sans Pro" w:cs="Source Sans Pro"/>
+          <w:i/>
+          <w:iCs/>
+          <w:lang w:eastAsia="en-US"/>
+        </w:rPr>
+        <w:t>-measurement-plugin-package-builder --base-</w:t>
+      </w:r>
+      <w:proofErr w:type="spellStart"/>
+      <w:r>
+        <w:rPr>
+          <w:rFonts w:ascii="Source Sans Pro" w:eastAsia="Source Sans Pro" w:hAnsi="Source Sans Pro" w:cs="Source Sans Pro"/>
+          <w:i/>
+          <w:iCs/>
+          <w:lang w:eastAsia="en-US"/>
+        </w:rPr>
+        <w:t>dir</w:t>
+      </w:r>
+      <w:proofErr w:type="spellEnd"/>
     </w:p>
     <w:p>
       <w:pPr>
@@ -2239,7 +2766,67 @@
           <w:iCs/>
           <w:lang w:eastAsia="en-US"/>
         </w:rPr>
-        <w:t>examples” --selected-meas-plugins “sample_measurement,test_measurement”</w:t>
+        <w:t>examples” --selected-</w:t>
+      </w:r>
+      <w:proofErr w:type="spellStart"/>
+      <w:r>
+        <w:rPr>
+          <w:rFonts w:ascii="Source Sans Pro" w:eastAsia="Source Sans Pro" w:hAnsi="Source Sans Pro" w:cs="Source Sans Pro"/>
+          <w:i/>
+          <w:iCs/>
+          <w:lang w:eastAsia="en-US"/>
+        </w:rPr>
+        <w:t>meas</w:t>
+      </w:r>
+      <w:proofErr w:type="spellEnd"/>
+      <w:r>
+        <w:rPr>
+          <w:rFonts w:ascii="Source Sans Pro" w:eastAsia="Source Sans Pro" w:hAnsi="Source Sans Pro" w:cs="Source Sans Pro"/>
+          <w:i/>
+          <w:iCs/>
+          <w:lang w:eastAsia="en-US"/>
+        </w:rPr>
+        <w:t>-plugins “</w:t>
+      </w:r>
+      <w:proofErr w:type="spellStart"/>
+      <w:r>
+        <w:rPr>
+          <w:rFonts w:ascii="Source Sans Pro" w:eastAsia="Source Sans Pro" w:hAnsi="Source Sans Pro" w:cs="Source Sans Pro"/>
+          <w:i/>
+          <w:iCs/>
+          <w:lang w:eastAsia="en-US"/>
+        </w:rPr>
+        <w:t>sample_</w:t>
+      </w:r>
+      <w:proofErr w:type="gramStart"/>
+      <w:r>
+        <w:rPr>
+          <w:rFonts w:ascii="Source Sans Pro" w:eastAsia="Source Sans Pro" w:hAnsi="Source Sans Pro" w:cs="Source Sans Pro"/>
+          <w:i/>
+          <w:iCs/>
+          <w:lang w:eastAsia="en-US"/>
+        </w:rPr>
+        <w:t>measurement,test</w:t>
+      </w:r>
+      <w:proofErr w:type="gramEnd"/>
+      <w:r>
+        <w:rPr>
+          <w:rFonts w:ascii="Source Sans Pro" w:eastAsia="Source Sans Pro" w:hAnsi="Source Sans Pro" w:cs="Source Sans Pro"/>
+          <w:i/>
+          <w:iCs/>
+          <w:lang w:eastAsia="en-US"/>
+        </w:rPr>
+        <w:t>_measurement</w:t>
+      </w:r>
+      <w:proofErr w:type="spellEnd"/>
+      <w:r>
+        <w:rPr>
+          <w:rFonts w:ascii="Source Sans Pro" w:eastAsia="Source Sans Pro" w:hAnsi="Source Sans Pro" w:cs="Source Sans Pro"/>
+          <w:i/>
+          <w:iCs/>
+          <w:lang w:eastAsia="en-US"/>
+        </w:rPr>
+        <w:t>”</w:t>
       </w:r>
     </w:p>
     <w:p>
@@ -2265,7 +2852,27 @@
           <w:szCs w:val="28"/>
           <w:lang w:eastAsia="en-US"/>
         </w:rPr>
-        <w:t xml:space="preserve">To upload the single measurement package to systemlink, </w:t>
+        <w:t xml:space="preserve">To upload the single measurement package to </w:t>
+      </w:r>
+      <w:proofErr w:type="spellStart"/>
+      <w:r>
+        <w:rPr>
+          <w:rFonts w:ascii="Source Sans Pro" w:eastAsia="Source Sans Pro" w:hAnsi="Source Sans Pro" w:cs="Source Sans Pro"/>
+          <w:sz w:val="28"/>
+          <w:szCs w:val="28"/>
+          <w:lang w:eastAsia="en-US"/>
+        </w:rPr>
+        <w:t>systemlink</w:t>
+      </w:r>
+      <w:proofErr w:type="spellEnd"/>
+      <w:r>
+        <w:rPr>
+          <w:rFonts w:ascii="Source Sans Pro" w:eastAsia="Source Sans Pro" w:hAnsi="Source Sans Pro" w:cs="Source Sans Pro"/>
+          <w:sz w:val="28"/>
+          <w:szCs w:val="28"/>
+          <w:lang w:eastAsia="en-US"/>
+        </w:rPr>
+        <w:t xml:space="preserve">, </w:t>
       </w:r>
       <w:r>
         <w:rPr>
@@ -2312,7 +2919,187 @@
           <w:iCs/>
           <w:lang w:eastAsia="en-US"/>
         </w:rPr>
-        <w:t xml:space="preserve"> ni-measurement-plugin-package-builder --plugin-dir &lt;measurement_plugin_directory&gt; --upload-packages --api-url &lt;systemlink_api_url&gt; --api-key &lt;systemlink_api_key&gt; --workspace &lt;workspace_name&gt; --feed-name &lt;name_of_the_feed&gt;</w:t>
+        <w:t xml:space="preserve"> </w:t>
+      </w:r>
+      <w:proofErr w:type="spellStart"/>
+      <w:r>
+        <w:rPr>
+          <w:rFonts w:ascii="Source Sans Pro" w:eastAsia="Source Sans Pro" w:hAnsi="Source Sans Pro" w:cs="Source Sans Pro"/>
+          <w:i/>
+          <w:iCs/>
+          <w:lang w:eastAsia="en-US"/>
+        </w:rPr>
+        <w:t>ni</w:t>
+      </w:r>
+      <w:proofErr w:type="spellEnd"/>
+      <w:r>
+        <w:rPr>
+          <w:rFonts w:ascii="Source Sans Pro" w:eastAsia="Source Sans Pro" w:hAnsi="Source Sans Pro" w:cs="Source Sans Pro"/>
+          <w:i/>
+          <w:iCs/>
+          <w:lang w:eastAsia="en-US"/>
+        </w:rPr>
+        <w:t>-measurement-plugin-package-builder --plugin-</w:t>
+      </w:r>
+      <w:proofErr w:type="spellStart"/>
+      <w:r>
+        <w:rPr>
+          <w:rFonts w:ascii="Source Sans Pro" w:eastAsia="Source Sans Pro" w:hAnsi="Source Sans Pro" w:cs="Source Sans Pro"/>
+          <w:i/>
+          <w:iCs/>
+          <w:lang w:eastAsia="en-US"/>
+        </w:rPr>
+        <w:t>dir</w:t>
+      </w:r>
+      <w:proofErr w:type="spellEnd"/>
+      <w:r>
+        <w:rPr>
+          <w:rFonts w:ascii="Source Sans Pro" w:eastAsia="Source Sans Pro" w:hAnsi="Source Sans Pro" w:cs="Source Sans Pro"/>
+          <w:i/>
+          <w:iCs/>
+          <w:lang w:eastAsia="en-US"/>
+        </w:rPr>
+        <w:t xml:space="preserve"> &lt;</w:t>
+      </w:r>
+      <w:proofErr w:type="spellStart"/>
+      <w:r>
+        <w:rPr>
+          <w:rFonts w:ascii="Source Sans Pro" w:eastAsia="Source Sans Pro" w:hAnsi="Source Sans Pro" w:cs="Source Sans Pro"/>
+          <w:i/>
+          <w:iCs/>
+          <w:lang w:eastAsia="en-US"/>
+        </w:rPr>
+        <w:t>measurement_plugin_directory</w:t>
+      </w:r>
+      <w:proofErr w:type="spellEnd"/>
+      <w:r>
+        <w:rPr>
+          <w:rFonts w:ascii="Source Sans Pro" w:eastAsia="Source Sans Pro" w:hAnsi="Source Sans Pro" w:cs="Source Sans Pro"/>
+          <w:i/>
+          <w:iCs/>
+          <w:lang w:eastAsia="en-US"/>
+        </w:rPr>
+        <w:t>&gt; --upload-packages --</w:t>
+      </w:r>
+      <w:proofErr w:type="spellStart"/>
+      <w:r>
+        <w:rPr>
+          <w:rFonts w:ascii="Source Sans Pro" w:eastAsia="Source Sans Pro" w:hAnsi="Source Sans Pro" w:cs="Source Sans Pro"/>
+          <w:i/>
+          <w:iCs/>
+          <w:lang w:eastAsia="en-US"/>
+        </w:rPr>
+        <w:t>api-url</w:t>
+      </w:r>
+      <w:proofErr w:type="spellEnd"/>
+      <w:r>
+        <w:rPr>
+          <w:rFonts w:ascii="Source Sans Pro" w:eastAsia="Source Sans Pro" w:hAnsi="Source Sans Pro" w:cs="Source Sans Pro"/>
+          <w:i/>
+          <w:iCs/>
+          <w:lang w:eastAsia="en-US"/>
+        </w:rPr>
+        <w:t xml:space="preserve"> &lt;</w:t>
+      </w:r>
+      <w:proofErr w:type="spellStart"/>
+      <w:r>
+        <w:rPr>
+          <w:rFonts w:ascii="Source Sans Pro" w:eastAsia="Source Sans Pro" w:hAnsi="Source Sans Pro" w:cs="Source Sans Pro"/>
+          <w:i/>
+          <w:iCs/>
+          <w:lang w:eastAsia="en-US"/>
+        </w:rPr>
+        <w:t>systemlink_api_url</w:t>
+      </w:r>
+      <w:proofErr w:type="spellEnd"/>
+      <w:r>
+        <w:rPr>
+          <w:rFonts w:ascii="Source Sans Pro" w:eastAsia="Source Sans Pro" w:hAnsi="Source Sans Pro" w:cs="Source Sans Pro"/>
+          <w:i/>
+          <w:iCs/>
+          <w:lang w:eastAsia="en-US"/>
+        </w:rPr>
+        <w:t>&gt; --</w:t>
+      </w:r>
+      <w:proofErr w:type="spellStart"/>
+      <w:r>
+        <w:rPr>
+          <w:rFonts w:ascii="Source Sans Pro" w:eastAsia="Source Sans Pro" w:hAnsi="Source Sans Pro" w:cs="Source Sans Pro"/>
+          <w:i/>
+          <w:iCs/>
+          <w:lang w:eastAsia="en-US"/>
+        </w:rPr>
+        <w:t>api</w:t>
+      </w:r>
+      <w:proofErr w:type="spellEnd"/>
+      <w:r>
+        <w:rPr>
+          <w:rFonts w:ascii="Source Sans Pro" w:eastAsia="Source Sans Pro" w:hAnsi="Source Sans Pro" w:cs="Source Sans Pro"/>
+          <w:i/>
+          <w:iCs/>
+          <w:lang w:eastAsia="en-US"/>
+        </w:rPr>
+        <w:t>-key &lt;</w:t>
+      </w:r>
+      <w:proofErr w:type="spellStart"/>
+      <w:r>
+        <w:rPr>
+          <w:rFonts w:ascii="Source Sans Pro" w:eastAsia="Source Sans Pro" w:hAnsi="Source Sans Pro" w:cs="Source Sans Pro"/>
+          <w:i/>
+          <w:iCs/>
+          <w:lang w:eastAsia="en-US"/>
+        </w:rPr>
+        <w:t>systemlink_api_key</w:t>
+      </w:r>
+      <w:proofErr w:type="spellEnd"/>
+      <w:r>
+        <w:rPr>
+          <w:rFonts w:ascii="Source Sans Pro" w:eastAsia="Source Sans Pro" w:hAnsi="Source Sans Pro" w:cs="Source Sans Pro"/>
+          <w:i/>
+          <w:iCs/>
+          <w:lang w:eastAsia="en-US"/>
+        </w:rPr>
+        <w:t>&gt; --workspace &lt;</w:t>
+      </w:r>
+      <w:proofErr w:type="spellStart"/>
+      <w:r>
+        <w:rPr>
+          <w:rFonts w:ascii="Source Sans Pro" w:eastAsia="Source Sans Pro" w:hAnsi="Source Sans Pro" w:cs="Source Sans Pro"/>
+          <w:i/>
+          <w:iCs/>
+          <w:lang w:eastAsia="en-US"/>
+        </w:rPr>
+        <w:t>workspace_name</w:t>
+      </w:r>
+      <w:proofErr w:type="spellEnd"/>
+      <w:r>
+        <w:rPr>
+          <w:rFonts w:ascii="Source Sans Pro" w:eastAsia="Source Sans Pro" w:hAnsi="Source Sans Pro" w:cs="Source Sans Pro"/>
+          <w:i/>
+          <w:iCs/>
+          <w:lang w:eastAsia="en-US"/>
+        </w:rPr>
+        <w:t>&gt; --feed-name &lt;</w:t>
+      </w:r>
+      <w:proofErr w:type="spellStart"/>
+      <w:r>
+        <w:rPr>
+          <w:rFonts w:ascii="Source Sans Pro" w:eastAsia="Source Sans Pro" w:hAnsi="Source Sans Pro" w:cs="Source Sans Pro"/>
+          <w:i/>
+          <w:iCs/>
+          <w:lang w:eastAsia="en-US"/>
+        </w:rPr>
+        <w:t>name_of_the_feed</w:t>
+      </w:r>
+      <w:proofErr w:type="spellEnd"/>
+      <w:r>
+        <w:rPr>
+          <w:rFonts w:ascii="Source Sans Pro" w:eastAsia="Source Sans Pro" w:hAnsi="Source Sans Pro" w:cs="Source Sans Pro"/>
+          <w:i/>
+          <w:iCs/>
+          <w:lang w:eastAsia="en-US"/>
+        </w:rPr>
+        <w:t>&gt;</w:t>
       </w:r>
     </w:p>
     <w:p>
@@ -2366,14 +3153,65 @@
         </w:rPr>
         <w:t xml:space="preserve"> </w:t>
       </w:r>
-      <w:r>
-        <w:rPr>
-          <w:rFonts w:ascii="Source Sans Pro" w:eastAsia="Source Sans Pro" w:hAnsi="Source Sans Pro" w:cs="Source Sans Pro"/>
-          <w:i/>
-          <w:iCs/>
-          <w:lang w:eastAsia="en-US"/>
-        </w:rPr>
-        <w:t>ni-measurement-plugin-package-builder --plugin-dir "C:\Users\examples\sample_measurement" --upload-packages --api-url "https://dev-</w:t>
+      <w:proofErr w:type="spellStart"/>
+      <w:r>
+        <w:rPr>
+          <w:rFonts w:ascii="Source Sans Pro" w:eastAsia="Source Sans Pro" w:hAnsi="Source Sans Pro" w:cs="Source Sans Pro"/>
+          <w:i/>
+          <w:iCs/>
+          <w:lang w:eastAsia="en-US"/>
+        </w:rPr>
+        <w:t>ni</w:t>
+      </w:r>
+      <w:proofErr w:type="spellEnd"/>
+      <w:r>
+        <w:rPr>
+          <w:rFonts w:ascii="Source Sans Pro" w:eastAsia="Source Sans Pro" w:hAnsi="Source Sans Pro" w:cs="Source Sans Pro"/>
+          <w:i/>
+          <w:iCs/>
+          <w:lang w:eastAsia="en-US"/>
+        </w:rPr>
+        <w:t>-measurement-plugin-package-builder --plugin-</w:t>
+      </w:r>
+      <w:proofErr w:type="spellStart"/>
+      <w:r>
+        <w:rPr>
+          <w:rFonts w:ascii="Source Sans Pro" w:eastAsia="Source Sans Pro" w:hAnsi="Source Sans Pro" w:cs="Source Sans Pro"/>
+          <w:i/>
+          <w:iCs/>
+          <w:lang w:eastAsia="en-US"/>
+        </w:rPr>
+        <w:t>dir</w:t>
+      </w:r>
+      <w:proofErr w:type="spellEnd"/>
+      <w:r>
+        <w:rPr>
+          <w:rFonts w:ascii="Source Sans Pro" w:eastAsia="Source Sans Pro" w:hAnsi="Source Sans Pro" w:cs="Source Sans Pro"/>
+          <w:i/>
+          <w:iCs/>
+          <w:lang w:eastAsia="en-US"/>
+        </w:rPr>
+        <w:t xml:space="preserve"> "C:\Users\examples\sample_measurement" --upload-packages --</w:t>
+      </w:r>
+      <w:proofErr w:type="spellStart"/>
+      <w:r>
+        <w:rPr>
+          <w:rFonts w:ascii="Source Sans Pro" w:eastAsia="Source Sans Pro" w:hAnsi="Source Sans Pro" w:cs="Source Sans Pro"/>
+          <w:i/>
+          <w:iCs/>
+          <w:lang w:eastAsia="en-US"/>
+        </w:rPr>
+        <w:t>api-url</w:t>
+      </w:r>
+      <w:proofErr w:type="spellEnd"/>
+      <w:r>
+        <w:rPr>
+          <w:rFonts w:ascii="Source Sans Pro" w:eastAsia="Source Sans Pro" w:hAnsi="Source Sans Pro" w:cs="Source Sans Pro"/>
+          <w:i/>
+          <w:iCs/>
+          <w:lang w:eastAsia="en-US"/>
+        </w:rPr>
+        <w:t xml:space="preserve"> "https://dev-</w:t>
       </w:r>
       <w:r>
         <w:rPr>
@@ -2383,7 +3221,67 @@
           <w:lang w:eastAsia="en-US"/>
         </w:rPr>
         <w:lastRenderedPageBreak/>
-        <w:t>api.lifecyclesolutions.ni.com/" --api-key "123234" --workspace "sample_workspace" --feed-name "example_feed"</w:t>
+        <w:t>api.lifecyclesolutions.ni.com/" --</w:t>
+      </w:r>
+      <w:proofErr w:type="spellStart"/>
+      <w:r>
+        <w:rPr>
+          <w:rFonts w:ascii="Source Sans Pro" w:eastAsia="Source Sans Pro" w:hAnsi="Source Sans Pro" w:cs="Source Sans Pro"/>
+          <w:i/>
+          <w:iCs/>
+          <w:lang w:eastAsia="en-US"/>
+        </w:rPr>
+        <w:t>api</w:t>
+      </w:r>
+      <w:proofErr w:type="spellEnd"/>
+      <w:r>
+        <w:rPr>
+          <w:rFonts w:ascii="Source Sans Pro" w:eastAsia="Source Sans Pro" w:hAnsi="Source Sans Pro" w:cs="Source Sans Pro"/>
+          <w:i/>
+          <w:iCs/>
+          <w:lang w:eastAsia="en-US"/>
+        </w:rPr>
+        <w:t>-key "123234" --workspace "</w:t>
+      </w:r>
+      <w:proofErr w:type="spellStart"/>
+      <w:r>
+        <w:rPr>
+          <w:rFonts w:ascii="Source Sans Pro" w:eastAsia="Source Sans Pro" w:hAnsi="Source Sans Pro" w:cs="Source Sans Pro"/>
+          <w:i/>
+          <w:iCs/>
+          <w:lang w:eastAsia="en-US"/>
+        </w:rPr>
+        <w:t>sample_workspace</w:t>
+      </w:r>
+      <w:proofErr w:type="spellEnd"/>
+      <w:r>
+        <w:rPr>
+          <w:rFonts w:ascii="Source Sans Pro" w:eastAsia="Source Sans Pro" w:hAnsi="Source Sans Pro" w:cs="Source Sans Pro"/>
+          <w:i/>
+          <w:iCs/>
+          <w:lang w:eastAsia="en-US"/>
+        </w:rPr>
+        <w:t>" --feed-name "</w:t>
+      </w:r>
+      <w:proofErr w:type="spellStart"/>
+      <w:r>
+        <w:rPr>
+          <w:rFonts w:ascii="Source Sans Pro" w:eastAsia="Source Sans Pro" w:hAnsi="Source Sans Pro" w:cs="Source Sans Pro"/>
+          <w:i/>
+          <w:iCs/>
+          <w:lang w:eastAsia="en-US"/>
+        </w:rPr>
+        <w:t>example_feed</w:t>
+      </w:r>
+      <w:proofErr w:type="spellEnd"/>
+      <w:r>
+        <w:rPr>
+          <w:rFonts w:ascii="Source Sans Pro" w:eastAsia="Source Sans Pro" w:hAnsi="Source Sans Pro" w:cs="Source Sans Pro"/>
+          <w:i/>
+          <w:iCs/>
+          <w:lang w:eastAsia="en-US"/>
+        </w:rPr>
+        <w:t>"</w:t>
       </w:r>
     </w:p>
     <w:p>
@@ -2407,7 +3305,27 @@
           <w:szCs w:val="28"/>
           <w:lang w:eastAsia="en-US"/>
         </w:rPr>
-        <w:t xml:space="preserve"> To upload the multiple measurement packages to systemlink, </w:t>
+        <w:t xml:space="preserve"> To upload the multiple measurement packages to </w:t>
+      </w:r>
+      <w:proofErr w:type="spellStart"/>
+      <w:r>
+        <w:rPr>
+          <w:rFonts w:ascii="Source Sans Pro" w:eastAsia="Source Sans Pro" w:hAnsi="Source Sans Pro" w:cs="Source Sans Pro"/>
+          <w:sz w:val="28"/>
+          <w:szCs w:val="28"/>
+          <w:lang w:eastAsia="en-US"/>
+        </w:rPr>
+        <w:t>systemlink</w:t>
+      </w:r>
+      <w:proofErr w:type="spellEnd"/>
+      <w:r>
+        <w:rPr>
+          <w:rFonts w:ascii="Source Sans Pro" w:eastAsia="Source Sans Pro" w:hAnsi="Source Sans Pro" w:cs="Source Sans Pro"/>
+          <w:sz w:val="28"/>
+          <w:szCs w:val="28"/>
+          <w:lang w:eastAsia="en-US"/>
+        </w:rPr>
+        <w:t xml:space="preserve">, </w:t>
       </w:r>
       <w:r>
         <w:rPr>
@@ -2454,7 +3372,227 @@
           <w:iCs/>
           <w:lang w:eastAsia="en-US"/>
         </w:rPr>
-        <w:t xml:space="preserve">    ni-measurement-plugin-package-builder --base-dir &lt;measurement_plugin_base_directory&gt; --selected-meas-plugins &lt;list_of_comma_separated_meas_plugins&gt; --upload-packages --api-url &lt;systemlink_api_url&gt; --api-key &lt;systemlink_api_key&gt; --workspace &lt;workspace_name&gt; --feed-name &lt;name_of_the_feed&gt;</w:t>
+        <w:t xml:space="preserve">    </w:t>
+      </w:r>
+      <w:proofErr w:type="spellStart"/>
+      <w:r>
+        <w:rPr>
+          <w:rFonts w:ascii="Source Sans Pro" w:eastAsia="Source Sans Pro" w:hAnsi="Source Sans Pro" w:cs="Source Sans Pro"/>
+          <w:i/>
+          <w:iCs/>
+          <w:lang w:eastAsia="en-US"/>
+        </w:rPr>
+        <w:t>ni</w:t>
+      </w:r>
+      <w:proofErr w:type="spellEnd"/>
+      <w:r>
+        <w:rPr>
+          <w:rFonts w:ascii="Source Sans Pro" w:eastAsia="Source Sans Pro" w:hAnsi="Source Sans Pro" w:cs="Source Sans Pro"/>
+          <w:i/>
+          <w:iCs/>
+          <w:lang w:eastAsia="en-US"/>
+        </w:rPr>
+        <w:t>-measurement-plugin-package-builder --base-</w:t>
+      </w:r>
+      <w:proofErr w:type="spellStart"/>
+      <w:r>
+        <w:rPr>
+          <w:rFonts w:ascii="Source Sans Pro" w:eastAsia="Source Sans Pro" w:hAnsi="Source Sans Pro" w:cs="Source Sans Pro"/>
+          <w:i/>
+          <w:iCs/>
+          <w:lang w:eastAsia="en-US"/>
+        </w:rPr>
+        <w:t>dir</w:t>
+      </w:r>
+      <w:proofErr w:type="spellEnd"/>
+      <w:r>
+        <w:rPr>
+          <w:rFonts w:ascii="Source Sans Pro" w:eastAsia="Source Sans Pro" w:hAnsi="Source Sans Pro" w:cs="Source Sans Pro"/>
+          <w:i/>
+          <w:iCs/>
+          <w:lang w:eastAsia="en-US"/>
+        </w:rPr>
+        <w:t xml:space="preserve"> &lt;</w:t>
+      </w:r>
+      <w:proofErr w:type="spellStart"/>
+      <w:r>
+        <w:rPr>
+          <w:rFonts w:ascii="Source Sans Pro" w:eastAsia="Source Sans Pro" w:hAnsi="Source Sans Pro" w:cs="Source Sans Pro"/>
+          <w:i/>
+          <w:iCs/>
+          <w:lang w:eastAsia="en-US"/>
+        </w:rPr>
+        <w:t>measurement_plugin_base_directory</w:t>
+      </w:r>
+      <w:proofErr w:type="spellEnd"/>
+      <w:r>
+        <w:rPr>
+          <w:rFonts w:ascii="Source Sans Pro" w:eastAsia="Source Sans Pro" w:hAnsi="Source Sans Pro" w:cs="Source Sans Pro"/>
+          <w:i/>
+          <w:iCs/>
+          <w:lang w:eastAsia="en-US"/>
+        </w:rPr>
+        <w:t>&gt; --selected-</w:t>
+      </w:r>
+      <w:proofErr w:type="spellStart"/>
+      <w:r>
+        <w:rPr>
+          <w:rFonts w:ascii="Source Sans Pro" w:eastAsia="Source Sans Pro" w:hAnsi="Source Sans Pro" w:cs="Source Sans Pro"/>
+          <w:i/>
+          <w:iCs/>
+          <w:lang w:eastAsia="en-US"/>
+        </w:rPr>
+        <w:t>meas</w:t>
+      </w:r>
+      <w:proofErr w:type="spellEnd"/>
+      <w:r>
+        <w:rPr>
+          <w:rFonts w:ascii="Source Sans Pro" w:eastAsia="Source Sans Pro" w:hAnsi="Source Sans Pro" w:cs="Source Sans Pro"/>
+          <w:i/>
+          <w:iCs/>
+          <w:lang w:eastAsia="en-US"/>
+        </w:rPr>
+        <w:t>-plugins &lt;</w:t>
+      </w:r>
+      <w:proofErr w:type="spellStart"/>
+      <w:r>
+        <w:rPr>
+          <w:rFonts w:ascii="Source Sans Pro" w:eastAsia="Source Sans Pro" w:hAnsi="Source Sans Pro" w:cs="Source Sans Pro"/>
+          <w:i/>
+          <w:iCs/>
+          <w:lang w:eastAsia="en-US"/>
+        </w:rPr>
+        <w:t>list_of_comma_separated_meas_plugins</w:t>
+      </w:r>
+      <w:proofErr w:type="spellEnd"/>
+      <w:r>
+        <w:rPr>
+          <w:rFonts w:ascii="Source Sans Pro" w:eastAsia="Source Sans Pro" w:hAnsi="Source Sans Pro" w:cs="Source Sans Pro"/>
+          <w:i/>
+          <w:iCs/>
+          <w:lang w:eastAsia="en-US"/>
+        </w:rPr>
+        <w:t>&gt; --upload-packages --</w:t>
+      </w:r>
+      <w:proofErr w:type="spellStart"/>
+      <w:r>
+        <w:rPr>
+          <w:rFonts w:ascii="Source Sans Pro" w:eastAsia="Source Sans Pro" w:hAnsi="Source Sans Pro" w:cs="Source Sans Pro"/>
+          <w:i/>
+          <w:iCs/>
+          <w:lang w:eastAsia="en-US"/>
+        </w:rPr>
+        <w:t>api-url</w:t>
+      </w:r>
+      <w:proofErr w:type="spellEnd"/>
+      <w:r>
+        <w:rPr>
+          <w:rFonts w:ascii="Source Sans Pro" w:eastAsia="Source Sans Pro" w:hAnsi="Source Sans Pro" w:cs="Source Sans Pro"/>
+          <w:i/>
+          <w:iCs/>
+          <w:lang w:eastAsia="en-US"/>
+        </w:rPr>
+        <w:t xml:space="preserve"> &lt;</w:t>
+      </w:r>
+      <w:proofErr w:type="spellStart"/>
+      <w:r>
+        <w:rPr>
+          <w:rFonts w:ascii="Source Sans Pro" w:eastAsia="Source Sans Pro" w:hAnsi="Source Sans Pro" w:cs="Source Sans Pro"/>
+          <w:i/>
+          <w:iCs/>
+          <w:lang w:eastAsia="en-US"/>
+        </w:rPr>
+        <w:t>systemlink_api_url</w:t>
+      </w:r>
+      <w:proofErr w:type="spellEnd"/>
+      <w:r>
+        <w:rPr>
+          <w:rFonts w:ascii="Source Sans Pro" w:eastAsia="Source Sans Pro" w:hAnsi="Source Sans Pro" w:cs="Source Sans Pro"/>
+          <w:i/>
+          <w:iCs/>
+          <w:lang w:eastAsia="en-US"/>
+        </w:rPr>
+        <w:t>&gt; --</w:t>
+      </w:r>
+      <w:proofErr w:type="spellStart"/>
+      <w:r>
+        <w:rPr>
+          <w:rFonts w:ascii="Source Sans Pro" w:eastAsia="Source Sans Pro" w:hAnsi="Source Sans Pro" w:cs="Source Sans Pro"/>
+          <w:i/>
+          <w:iCs/>
+          <w:lang w:eastAsia="en-US"/>
+        </w:rPr>
+        <w:t>api</w:t>
+      </w:r>
+      <w:proofErr w:type="spellEnd"/>
+      <w:r>
+        <w:rPr>
+          <w:rFonts w:ascii="Source Sans Pro" w:eastAsia="Source Sans Pro" w:hAnsi="Source Sans Pro" w:cs="Source Sans Pro"/>
+          <w:i/>
+          <w:iCs/>
+          <w:lang w:eastAsia="en-US"/>
+        </w:rPr>
+        <w:t>-key &lt;</w:t>
+      </w:r>
+      <w:proofErr w:type="spellStart"/>
+      <w:r>
+        <w:rPr>
+          <w:rFonts w:ascii="Source Sans Pro" w:eastAsia="Source Sans Pro" w:hAnsi="Source Sans Pro" w:cs="Source Sans Pro"/>
+          <w:i/>
+          <w:iCs/>
+          <w:lang w:eastAsia="en-US"/>
+        </w:rPr>
+        <w:t>systemlink_api_key</w:t>
+      </w:r>
+      <w:proofErr w:type="spellEnd"/>
+      <w:r>
+        <w:rPr>
+          <w:rFonts w:ascii="Source Sans Pro" w:eastAsia="Source Sans Pro" w:hAnsi="Source Sans Pro" w:cs="Source Sans Pro"/>
+          <w:i/>
+          <w:iCs/>
+          <w:lang w:eastAsia="en-US"/>
+        </w:rPr>
+        <w:t>&gt; --workspace &lt;</w:t>
+      </w:r>
+      <w:proofErr w:type="spellStart"/>
+      <w:r>
+        <w:rPr>
+          <w:rFonts w:ascii="Source Sans Pro" w:eastAsia="Source Sans Pro" w:hAnsi="Source Sans Pro" w:cs="Source Sans Pro"/>
+          <w:i/>
+          <w:iCs/>
+          <w:lang w:eastAsia="en-US"/>
+        </w:rPr>
+        <w:t>workspace_name</w:t>
+      </w:r>
+      <w:proofErr w:type="spellEnd"/>
+      <w:r>
+        <w:rPr>
+          <w:rFonts w:ascii="Source Sans Pro" w:eastAsia="Source Sans Pro" w:hAnsi="Source Sans Pro" w:cs="Source Sans Pro"/>
+          <w:i/>
+          <w:iCs/>
+          <w:lang w:eastAsia="en-US"/>
+        </w:rPr>
+        <w:t>&gt; --feed-name &lt;</w:t>
+      </w:r>
+      <w:proofErr w:type="spellStart"/>
+      <w:r>
+        <w:rPr>
+          <w:rFonts w:ascii="Source Sans Pro" w:eastAsia="Source Sans Pro" w:hAnsi="Source Sans Pro" w:cs="Source Sans Pro"/>
+          <w:i/>
+          <w:iCs/>
+          <w:lang w:eastAsia="en-US"/>
+        </w:rPr>
+        <w:t>name_of_the_feed</w:t>
+      </w:r>
+      <w:proofErr w:type="spellEnd"/>
+      <w:r>
+        <w:rPr>
+          <w:rFonts w:ascii="Source Sans Pro" w:eastAsia="Source Sans Pro" w:hAnsi="Source Sans Pro" w:cs="Source Sans Pro"/>
+          <w:i/>
+          <w:iCs/>
+          <w:lang w:eastAsia="en-US"/>
+        </w:rPr>
+        <w:t>&gt;</w:t>
       </w:r>
     </w:p>
     <w:p>
@@ -2501,7 +3639,187 @@
           <w:iCs/>
           <w:lang w:eastAsia="en-US"/>
         </w:rPr>
-        <w:t xml:space="preserve"> ni-measurement-plugin-package-builder --base-dir "C:\Users\examples" --selected-meas-plugins "sample_measurement,testing_measurement" --upload-packages --api-url "https://dev-api.lifecyclesolutions.ni.com/" --api-key "123234" --workspace "sample_workspace" --feed-name "example_feed"</w:t>
+        <w:t xml:space="preserve"> </w:t>
+      </w:r>
+      <w:proofErr w:type="spellStart"/>
+      <w:r>
+        <w:rPr>
+          <w:rFonts w:ascii="Source Sans Pro" w:eastAsia="Source Sans Pro" w:hAnsi="Source Sans Pro" w:cs="Source Sans Pro"/>
+          <w:i/>
+          <w:iCs/>
+          <w:lang w:eastAsia="en-US"/>
+        </w:rPr>
+        <w:t>ni</w:t>
+      </w:r>
+      <w:proofErr w:type="spellEnd"/>
+      <w:r>
+        <w:rPr>
+          <w:rFonts w:ascii="Source Sans Pro" w:eastAsia="Source Sans Pro" w:hAnsi="Source Sans Pro" w:cs="Source Sans Pro"/>
+          <w:i/>
+          <w:iCs/>
+          <w:lang w:eastAsia="en-US"/>
+        </w:rPr>
+        <w:t>-measurement-plugin-package-builder --base-</w:t>
+      </w:r>
+      <w:proofErr w:type="spellStart"/>
+      <w:r>
+        <w:rPr>
+          <w:rFonts w:ascii="Source Sans Pro" w:eastAsia="Source Sans Pro" w:hAnsi="Source Sans Pro" w:cs="Source Sans Pro"/>
+          <w:i/>
+          <w:iCs/>
+          <w:lang w:eastAsia="en-US"/>
+        </w:rPr>
+        <w:t>dir</w:t>
+      </w:r>
+      <w:proofErr w:type="spellEnd"/>
+      <w:r>
+        <w:rPr>
+          <w:rFonts w:ascii="Source Sans Pro" w:eastAsia="Source Sans Pro" w:hAnsi="Source Sans Pro" w:cs="Source Sans Pro"/>
+          <w:i/>
+          <w:iCs/>
+          <w:lang w:eastAsia="en-US"/>
+        </w:rPr>
+        <w:t xml:space="preserve"> "C:\Users\examples" --selected-</w:t>
+      </w:r>
+      <w:proofErr w:type="spellStart"/>
+      <w:r>
+        <w:rPr>
+          <w:rFonts w:ascii="Source Sans Pro" w:eastAsia="Source Sans Pro" w:hAnsi="Source Sans Pro" w:cs="Source Sans Pro"/>
+          <w:i/>
+          <w:iCs/>
+          <w:lang w:eastAsia="en-US"/>
+        </w:rPr>
+        <w:t>meas</w:t>
+      </w:r>
+      <w:proofErr w:type="spellEnd"/>
+      <w:r>
+        <w:rPr>
+          <w:rFonts w:ascii="Source Sans Pro" w:eastAsia="Source Sans Pro" w:hAnsi="Source Sans Pro" w:cs="Source Sans Pro"/>
+          <w:i/>
+          <w:iCs/>
+          <w:lang w:eastAsia="en-US"/>
+        </w:rPr>
+        <w:t>-plugins "</w:t>
+      </w:r>
+      <w:proofErr w:type="spellStart"/>
+      <w:r>
+        <w:rPr>
+          <w:rFonts w:ascii="Source Sans Pro" w:eastAsia="Source Sans Pro" w:hAnsi="Source Sans Pro" w:cs="Source Sans Pro"/>
+          <w:i/>
+          <w:iCs/>
+          <w:lang w:eastAsia="en-US"/>
+        </w:rPr>
+        <w:t>sample_</w:t>
+      </w:r>
+      <w:proofErr w:type="gramStart"/>
+      <w:r>
+        <w:rPr>
+          <w:rFonts w:ascii="Source Sans Pro" w:eastAsia="Source Sans Pro" w:hAnsi="Source Sans Pro" w:cs="Source Sans Pro"/>
+          <w:i/>
+          <w:iCs/>
+          <w:lang w:eastAsia="en-US"/>
+        </w:rPr>
+        <w:t>measurement,testing</w:t>
+      </w:r>
+      <w:proofErr w:type="gramEnd"/>
+      <w:r>
+        <w:rPr>
+          <w:rFonts w:ascii="Source Sans Pro" w:eastAsia="Source Sans Pro" w:hAnsi="Source Sans Pro" w:cs="Source Sans Pro"/>
+          <w:i/>
+          <w:iCs/>
+          <w:lang w:eastAsia="en-US"/>
+        </w:rPr>
+        <w:t>_measurement</w:t>
+      </w:r>
+      <w:proofErr w:type="spellEnd"/>
+      <w:r>
+        <w:rPr>
+          <w:rFonts w:ascii="Source Sans Pro" w:eastAsia="Source Sans Pro" w:hAnsi="Source Sans Pro" w:cs="Source Sans Pro"/>
+          <w:i/>
+          <w:iCs/>
+          <w:lang w:eastAsia="en-US"/>
+        </w:rPr>
+        <w:t>" --upload-packages --</w:t>
+      </w:r>
+      <w:proofErr w:type="spellStart"/>
+      <w:r>
+        <w:rPr>
+          <w:rFonts w:ascii="Source Sans Pro" w:eastAsia="Source Sans Pro" w:hAnsi="Source Sans Pro" w:cs="Source Sans Pro"/>
+          <w:i/>
+          <w:iCs/>
+          <w:lang w:eastAsia="en-US"/>
+        </w:rPr>
+        <w:t>api-url</w:t>
+      </w:r>
+      <w:proofErr w:type="spellEnd"/>
+      <w:r>
+        <w:rPr>
+          <w:rFonts w:ascii="Source Sans Pro" w:eastAsia="Source Sans Pro" w:hAnsi="Source Sans Pro" w:cs="Source Sans Pro"/>
+          <w:i/>
+          <w:iCs/>
+          <w:lang w:eastAsia="en-US"/>
+        </w:rPr>
+        <w:t xml:space="preserve"> "https://dev-api.lifecyclesolutions.ni.com/" --</w:t>
+      </w:r>
+      <w:proofErr w:type="spellStart"/>
+      <w:r>
+        <w:rPr>
+          <w:rFonts w:ascii="Source Sans Pro" w:eastAsia="Source Sans Pro" w:hAnsi="Source Sans Pro" w:cs="Source Sans Pro"/>
+          <w:i/>
+          <w:iCs/>
+          <w:lang w:eastAsia="en-US"/>
+        </w:rPr>
+        <w:t>api</w:t>
+      </w:r>
+      <w:proofErr w:type="spellEnd"/>
+      <w:r>
+        <w:rPr>
+          <w:rFonts w:ascii="Source Sans Pro" w:eastAsia="Source Sans Pro" w:hAnsi="Source Sans Pro" w:cs="Source Sans Pro"/>
+          <w:i/>
+          <w:iCs/>
+          <w:lang w:eastAsia="en-US"/>
+        </w:rPr>
+        <w:t>-key "123234" --workspace "</w:t>
+      </w:r>
+      <w:proofErr w:type="spellStart"/>
+      <w:r>
+        <w:rPr>
+          <w:rFonts w:ascii="Source Sans Pro" w:eastAsia="Source Sans Pro" w:hAnsi="Source Sans Pro" w:cs="Source Sans Pro"/>
+          <w:i/>
+          <w:iCs/>
+          <w:lang w:eastAsia="en-US"/>
+        </w:rPr>
+        <w:t>sample_workspace</w:t>
+      </w:r>
+      <w:proofErr w:type="spellEnd"/>
+      <w:r>
+        <w:rPr>
+          <w:rFonts w:ascii="Source Sans Pro" w:eastAsia="Source Sans Pro" w:hAnsi="Source Sans Pro" w:cs="Source Sans Pro"/>
+          <w:i/>
+          <w:iCs/>
+          <w:lang w:eastAsia="en-US"/>
+        </w:rPr>
+        <w:t>" --feed-name "</w:t>
+      </w:r>
+      <w:proofErr w:type="spellStart"/>
+      <w:r>
+        <w:rPr>
+          <w:rFonts w:ascii="Source Sans Pro" w:eastAsia="Source Sans Pro" w:hAnsi="Source Sans Pro" w:cs="Source Sans Pro"/>
+          <w:i/>
+          <w:iCs/>
+          <w:lang w:eastAsia="en-US"/>
+        </w:rPr>
+        <w:t>example_feed</w:t>
+      </w:r>
+      <w:proofErr w:type="spellEnd"/>
+      <w:r>
+        <w:rPr>
+          <w:rFonts w:ascii="Source Sans Pro" w:eastAsia="Source Sans Pro" w:hAnsi="Source Sans Pro" w:cs="Source Sans Pro"/>
+          <w:i/>
+          <w:iCs/>
+          <w:lang w:eastAsia="en-US"/>
+        </w:rPr>
+        <w:t>"</w:t>
       </w:r>
     </w:p>
     <w:p>
@@ -2580,7 +3898,29 @@
           <w:szCs w:val="28"/>
           <w:lang w:eastAsia="en-US"/>
         </w:rPr>
-        <w:t>selected measurement plugins</w:t>
+        <w:t>selected measurement plug</w:t>
+      </w:r>
+      <w:r>
+        <w:rPr>
+          <w:rFonts w:ascii="Source Sans Pro" w:eastAsia="Source Sans Pro" w:hAnsi="Source Sans Pro" w:cs="Source Sans Pro"/>
+          <w:i/>
+          <w:iCs/>
+          <w:sz w:val="28"/>
+          <w:szCs w:val="28"/>
+          <w:lang w:eastAsia="en-US"/>
+        </w:rPr>
+        <w:t>-</w:t>
+      </w:r>
+      <w:r>
+        <w:rPr>
+          <w:rFonts w:ascii="Source Sans Pro" w:eastAsia="Source Sans Pro" w:hAnsi="Source Sans Pro" w:cs="Source Sans Pro"/>
+          <w:i/>
+          <w:iCs/>
+          <w:sz w:val="28"/>
+          <w:szCs w:val="28"/>
+          <w:lang w:eastAsia="en-US"/>
+        </w:rPr>
+        <w:t>ins</w:t>
       </w:r>
       <w:r>
         <w:rPr>
@@ -2664,19 +4004,43 @@
           <w:sz w:val="28"/>
           <w:szCs w:val="28"/>
         </w:rPr>
-        <w:t xml:space="preserve">The command line interface will show the directory where the </w:t>
-      </w:r>
+        <w:t xml:space="preserve">The command line interface will show the directory where </w:t>
+      </w:r>
+      <w:proofErr w:type="gramStart"/>
       <w:r>
         <w:rPr>
           <w:rStyle w:val="ui-provider"/>
           <w:rFonts w:ascii="Source Sans Pro" w:hAnsi="Source Sans Pro"/>
-          <w:i/>
-          <w:iCs/>
-          <w:sz w:val="28"/>
-          <w:szCs w:val="28"/>
-        </w:rPr>
-        <w:t>.nipkg</w:t>
-      </w:r>
+          <w:sz w:val="28"/>
+          <w:szCs w:val="28"/>
+        </w:rPr>
+        <w:t xml:space="preserve">the </w:t>
+      </w:r>
+      <w:r>
+        <w:rPr>
+          <w:rStyle w:val="ui-provider"/>
+          <w:rFonts w:ascii="Source Sans Pro" w:hAnsi="Source Sans Pro"/>
+          <w:i/>
+          <w:iCs/>
+          <w:sz w:val="28"/>
+          <w:szCs w:val="28"/>
+        </w:rPr>
+        <w:t>.</w:t>
+      </w:r>
+      <w:proofErr w:type="spellStart"/>
+      <w:r>
+        <w:rPr>
+          <w:rStyle w:val="ui-provider"/>
+          <w:rFonts w:ascii="Source Sans Pro" w:hAnsi="Source Sans Pro"/>
+          <w:i/>
+          <w:iCs/>
+          <w:sz w:val="28"/>
+          <w:szCs w:val="28"/>
+        </w:rPr>
+        <w:t>nipkg</w:t>
+      </w:r>
+      <w:proofErr w:type="spellEnd"/>
+      <w:proofErr w:type="gramEnd"/>
       <w:r>
         <w:rPr>
           <w:rStyle w:val="ui-provider"/>
@@ -2807,15 +4171,37 @@
           <w:lang w:eastAsia="en-US"/>
         </w:rPr>
       </w:pPr>
-      <w:r>
-        <w:rPr>
-          <w:rFonts w:ascii="Source Sans Pro" w:eastAsia="Source Sans Pro" w:hAnsi="Source Sans Pro" w:cs="Source Sans Pro"/>
-          <w:i/>
-          <w:iCs/>
-          <w:lang w:eastAsia="en-US"/>
-        </w:rPr>
-        <w:t>ni-measurement-plugin-package-builder -i</w:t>
-      </w:r>
+      <w:proofErr w:type="spellStart"/>
+      <w:r>
+        <w:rPr>
+          <w:rFonts w:ascii="Source Sans Pro" w:eastAsia="Source Sans Pro" w:hAnsi="Source Sans Pro" w:cs="Source Sans Pro"/>
+          <w:i/>
+          <w:iCs/>
+          <w:lang w:eastAsia="en-US"/>
+        </w:rPr>
+        <w:t>ni</w:t>
+      </w:r>
+      <w:proofErr w:type="spellEnd"/>
+      <w:r>
+        <w:rPr>
+          <w:rFonts w:ascii="Source Sans Pro" w:eastAsia="Source Sans Pro" w:hAnsi="Source Sans Pro" w:cs="Source Sans Pro"/>
+          <w:i/>
+          <w:iCs/>
+          <w:lang w:eastAsia="en-US"/>
+        </w:rPr>
+        <w:t>-measurement-plugin-package-builder -</w:t>
+      </w:r>
+      <w:proofErr w:type="spellStart"/>
+      <w:r>
+        <w:rPr>
+          <w:rFonts w:ascii="Source Sans Pro" w:eastAsia="Source Sans Pro" w:hAnsi="Source Sans Pro" w:cs="Source Sans Pro"/>
+          <w:i/>
+          <w:iCs/>
+          <w:lang w:eastAsia="en-US"/>
+        </w:rPr>
+        <w:t>i</w:t>
+      </w:r>
+      <w:proofErr w:type="spellEnd"/>
     </w:p>
     <w:p>
       <w:pPr>
@@ -2858,6 +4244,7 @@
         </w:rPr>
         <w:t xml:space="preserve">and uploading to </w:t>
       </w:r>
+      <w:proofErr w:type="spellStart"/>
       <w:r>
         <w:rPr>
           <w:rFonts w:ascii="Source Sans Pro" w:eastAsia="Source Sans Pro" w:hAnsi="Source Sans Pro" w:cs="Source Sans Pro"/>
@@ -2894,6 +4281,7 @@
         </w:rPr>
         <w:t>ink</w:t>
       </w:r>
+      <w:proofErr w:type="spellEnd"/>
       <w:r>
         <w:rPr>
           <w:rFonts w:ascii="Source Sans Pro" w:eastAsia="Source Sans Pro" w:hAnsi="Source Sans Pro" w:cs="Source Sans Pro"/>
@@ -2931,16 +4319,52 @@
           <w:szCs w:val="28"/>
           <w:lang w:eastAsia="en-US"/>
         </w:rPr>
-        <w:t>plugins</w:t>
-      </w:r>
-      <w:r>
-        <w:rPr>
-          <w:rFonts w:ascii="Source Sans Pro" w:eastAsia="Source Sans Pro" w:hAnsi="Source Sans Pro" w:cs="Source Sans Pro"/>
-          <w:sz w:val="28"/>
-          <w:szCs w:val="28"/>
-          <w:lang w:eastAsia="en-US"/>
-        </w:rPr>
-        <w:t>, the parent directory containing the measurement plugin folders must be provided</w:t>
+        <w:t>plug</w:t>
+      </w:r>
+      <w:r>
+        <w:rPr>
+          <w:rFonts w:ascii="Source Sans Pro" w:eastAsia="Source Sans Pro" w:hAnsi="Source Sans Pro" w:cs="Source Sans Pro"/>
+          <w:sz w:val="28"/>
+          <w:szCs w:val="28"/>
+          <w:lang w:eastAsia="en-US"/>
+        </w:rPr>
+        <w:t>-</w:t>
+      </w:r>
+      <w:r>
+        <w:rPr>
+          <w:rFonts w:ascii="Source Sans Pro" w:eastAsia="Source Sans Pro" w:hAnsi="Source Sans Pro" w:cs="Source Sans Pro"/>
+          <w:sz w:val="28"/>
+          <w:szCs w:val="28"/>
+          <w:lang w:eastAsia="en-US"/>
+        </w:rPr>
+        <w:t>ins</w:t>
+      </w:r>
+      <w:r>
+        <w:rPr>
+          <w:rFonts w:ascii="Source Sans Pro" w:eastAsia="Source Sans Pro" w:hAnsi="Source Sans Pro" w:cs="Source Sans Pro"/>
+          <w:sz w:val="28"/>
+          <w:szCs w:val="28"/>
+          <w:lang w:eastAsia="en-US"/>
+        </w:rPr>
+        <w:t>, the parent directory containing the measurement plug</w:t>
+      </w:r>
+      <w:r>
+        <w:rPr>
+          <w:rFonts w:ascii="Source Sans Pro" w:eastAsia="Source Sans Pro" w:hAnsi="Source Sans Pro" w:cs="Source Sans Pro"/>
+          <w:sz w:val="28"/>
+          <w:szCs w:val="28"/>
+          <w:lang w:eastAsia="en-US"/>
+        </w:rPr>
+        <w:t>-</w:t>
+      </w:r>
+      <w:r>
+        <w:rPr>
+          <w:rFonts w:ascii="Source Sans Pro" w:eastAsia="Source Sans Pro" w:hAnsi="Source Sans Pro" w:cs="Source Sans Pro"/>
+          <w:sz w:val="28"/>
+          <w:szCs w:val="28"/>
+          <w:lang w:eastAsia="en-US"/>
+        </w:rPr>
+        <w:t>in folders must be provided</w:t>
       </w:r>
       <w:r>
         <w:rPr>
@@ -2970,7 +4394,25 @@
           <w:szCs w:val="28"/>
           <w:lang w:eastAsia="en-US"/>
         </w:rPr>
-        <w:t>Users can provide comma separated measurement plugin indexes, for building measurements.</w:t>
+        <w:t>Users can provide comma separated measurement plug</w:t>
+      </w:r>
+      <w:r>
+        <w:rPr>
+          <w:rFonts w:ascii="Source Sans Pro" w:eastAsia="Source Sans Pro" w:hAnsi="Source Sans Pro" w:cs="Source Sans Pro"/>
+          <w:sz w:val="28"/>
+          <w:szCs w:val="28"/>
+          <w:lang w:eastAsia="en-US"/>
+        </w:rPr>
+        <w:t>-</w:t>
+      </w:r>
+      <w:r>
+        <w:rPr>
+          <w:rFonts w:ascii="Source Sans Pro" w:eastAsia="Source Sans Pro" w:hAnsi="Source Sans Pro" w:cs="Source Sans Pro"/>
+          <w:sz w:val="28"/>
+          <w:szCs w:val="28"/>
+          <w:lang w:eastAsia="en-US"/>
+        </w:rPr>
+        <w:t>in indexes, for building measurements.</w:t>
       </w:r>
     </w:p>
     <w:p>
@@ -3043,19 +4485,43 @@
           <w:sz w:val="28"/>
           <w:szCs w:val="28"/>
         </w:rPr>
-        <w:t xml:space="preserve">The command line interface will show the directory where the </w:t>
-      </w:r>
+        <w:t xml:space="preserve">The command line interface will show the directory where </w:t>
+      </w:r>
+      <w:proofErr w:type="gramStart"/>
       <w:r>
         <w:rPr>
           <w:rStyle w:val="ui-provider"/>
           <w:rFonts w:ascii="Source Sans Pro" w:hAnsi="Source Sans Pro"/>
-          <w:i/>
-          <w:iCs/>
-          <w:sz w:val="28"/>
-          <w:szCs w:val="28"/>
-        </w:rPr>
-        <w:t>.nipkg</w:t>
-      </w:r>
+          <w:sz w:val="28"/>
+          <w:szCs w:val="28"/>
+        </w:rPr>
+        <w:t xml:space="preserve">the </w:t>
+      </w:r>
+      <w:r>
+        <w:rPr>
+          <w:rStyle w:val="ui-provider"/>
+          <w:rFonts w:ascii="Source Sans Pro" w:hAnsi="Source Sans Pro"/>
+          <w:i/>
+          <w:iCs/>
+          <w:sz w:val="28"/>
+          <w:szCs w:val="28"/>
+        </w:rPr>
+        <w:t>.</w:t>
+      </w:r>
+      <w:proofErr w:type="spellStart"/>
+      <w:r>
+        <w:rPr>
+          <w:rStyle w:val="ui-provider"/>
+          <w:rFonts w:ascii="Source Sans Pro" w:hAnsi="Source Sans Pro"/>
+          <w:i/>
+          <w:iCs/>
+          <w:sz w:val="28"/>
+          <w:szCs w:val="28"/>
+        </w:rPr>
+        <w:t>nipkg</w:t>
+      </w:r>
+      <w:proofErr w:type="spellEnd"/>
+      <w:proofErr w:type="gramEnd"/>
       <w:r>
         <w:rPr>
           <w:rStyle w:val="ui-provider"/>
@@ -9150,6 +10616,33 @@
 </file>
 
 <file path=customXml/item1.xml><?xml version="1.0" encoding="utf-8"?>
+<?mso-contentType ?>
+<FormTemplates xmlns="http://schemas.microsoft.com/sharepoint/v3/contenttype/forms">
+  <Display>DocumentLibraryForm</Display>
+  <Edit>DocumentLibraryForm</Edit>
+  <New>DocumentLibraryForm</New>
+</FormTemplates>
+</file>
+
+<file path=customXml/item2.xml><?xml version="1.0" encoding="utf-8"?>
+<p:properties xmlns:p="http://schemas.microsoft.com/office/2006/metadata/properties" xmlns:xsi="http://www.w3.org/2001/XMLSchema-instance" xmlns:pc="http://schemas.microsoft.com/office/infopath/2007/PartnerControls">
+  <documentManagement>
+    <SharedWithUsers xmlns="fa7a5f0e-56e0-42a6-ad77-38c72f6b11c4">
+      <UserInfo>
+        <DisplayName>Jayaseelan James</DisplayName>
+        <AccountId>26</AccountId>
+        <AccountType/>
+      </UserInfo>
+    </SharedWithUsers>
+  </documentManagement>
+</p:properties>
+</file>
+
+<file path=customXml/item3.xml><?xml version="1.0" encoding="utf-8"?>
+<b:Sources xmlns:b="http://schemas.openxmlformats.org/officeDocument/2006/bibliography" xmlns="http://schemas.openxmlformats.org/officeDocument/2006/bibliography" SelectedStyle="\APASixthEditionOfficeOnline.xsl" StyleName="APA" Version="6"/>
+</file>
+
+<file path=customXml/item4.xml><?xml version="1.0" encoding="utf-8"?>
 <ct:contentTypeSchema xmlns:ct="http://schemas.microsoft.com/office/2006/metadata/contentType" xmlns:ma="http://schemas.microsoft.com/office/2006/metadata/properties/metaAttributes" ct:_="" ma:_="" ma:contentTypeName="Document" ma:contentTypeID="0x010100D68EAEF51CBD0C4DA9962F2C84458D9F" ma:contentTypeVersion="9" ma:contentTypeDescription="Create a new document." ma:contentTypeScope="" ma:versionID="3526f3381c42c6e2ca2308198785bcc0">
   <xsd:schema xmlns:xsd="http://www.w3.org/2001/XMLSchema" xmlns:xs="http://www.w3.org/2001/XMLSchema" xmlns:p="http://schemas.microsoft.com/office/2006/metadata/properties" xmlns:ns2="f5b4353c-931d-42f4-9bf3-83ab7d02158b" xmlns:ns3="fa7a5f0e-56e0-42a6-ad77-38c72f6b11c4" targetNamespace="http://schemas.microsoft.com/office/2006/metadata/properties" ma:root="true" ma:fieldsID="6f635322724c2408cc84abc5be204084" ns2:_="" ns3:_="">
     <xsd:import namespace="f5b4353c-931d-42f4-9bf3-83ab7d02158b"/>
@@ -9344,34 +10837,33 @@
 </ct:contentTypeSchema>
 </file>
 
-<file path=customXml/item2.xml><?xml version="1.0" encoding="utf-8"?>
-<b:Sources xmlns:b="http://schemas.openxmlformats.org/officeDocument/2006/bibliography" xmlns="http://schemas.openxmlformats.org/officeDocument/2006/bibliography" SelectedStyle="\APASixthEditionOfficeOnline.xsl" StyleName="APA" Version="6"/>
+<file path=customXml/itemProps1.xml><?xml version="1.0" encoding="utf-8"?>
+<ds:datastoreItem xmlns:ds="http://schemas.openxmlformats.org/officeDocument/2006/customXml" ds:itemID="{07595FA9-DD79-4AA7-A955-082BCCD961CA}">
+  <ds:schemaRefs>
+    <ds:schemaRef ds:uri="http://schemas.microsoft.com/sharepoint/v3/contenttype/forms"/>
+  </ds:schemaRefs>
+</ds:datastoreItem>
 </file>
 
-<file path=customXml/item3.xml><?xml version="1.0" encoding="utf-8"?>
-<p:properties xmlns:p="http://schemas.microsoft.com/office/2006/metadata/properties" xmlns:xsi="http://www.w3.org/2001/XMLSchema-instance" xmlns:pc="http://schemas.microsoft.com/office/infopath/2007/PartnerControls">
-  <documentManagement>
-    <SharedWithUsers xmlns="fa7a5f0e-56e0-42a6-ad77-38c72f6b11c4">
-      <UserInfo>
-        <DisplayName>Jayaseelan James</DisplayName>
-        <AccountId>26</AccountId>
-        <AccountType/>
-      </UserInfo>
-    </SharedWithUsers>
-  </documentManagement>
-</p:properties>
+<file path=customXml/itemProps2.xml><?xml version="1.0" encoding="utf-8"?>
+<ds:datastoreItem xmlns:ds="http://schemas.openxmlformats.org/officeDocument/2006/customXml" ds:itemID="{91F44E6D-4C1A-49A3-8320-4BFFEA451AD3}">
+  <ds:schemaRefs>
+    <ds:schemaRef ds:uri="http://schemas.microsoft.com/office/2006/metadata/properties"/>
+    <ds:schemaRef ds:uri="http://schemas.microsoft.com/office/infopath/2007/PartnerControls"/>
+    <ds:schemaRef ds:uri="fa7a5f0e-56e0-42a6-ad77-38c72f6b11c4"/>
+  </ds:schemaRefs>
+</ds:datastoreItem>
 </file>
 
-<file path=customXml/item4.xml><?xml version="1.0" encoding="utf-8"?>
-<?mso-contentType ?>
-<FormTemplates xmlns="http://schemas.microsoft.com/sharepoint/v3/contenttype/forms">
-  <Display>DocumentLibraryForm</Display>
-  <Edit>DocumentLibraryForm</Edit>
-  <New>DocumentLibraryForm</New>
-</FormTemplates>
+<file path=customXml/itemProps3.xml><?xml version="1.0" encoding="utf-8"?>
+<ds:datastoreItem xmlns:ds="http://schemas.openxmlformats.org/officeDocument/2006/customXml" ds:itemID="{56AC0A08-EC0E-4F9C-9FCA-052FE08CB7D8}">
+  <ds:schemaRefs>
+    <ds:schemaRef ds:uri="http://schemas.openxmlformats.org/officeDocument/2006/bibliography"/>
+  </ds:schemaRefs>
+</ds:datastoreItem>
 </file>
 
-<file path=customXml/itemProps1.xml><?xml version="1.0" encoding="utf-8"?>
+<file path=customXml/itemProps4.xml><?xml version="1.0" encoding="utf-8"?>
 <ds:datastoreItem xmlns:ds="http://schemas.openxmlformats.org/officeDocument/2006/customXml" ds:itemID="{A7060225-CBA1-4204-AB20-80DD105EC829}">
   <ds:schemaRefs>
     <ds:schemaRef ds:uri="http://schemas.microsoft.com/office/2006/metadata/contentType"/>
@@ -9388,30 +10880,4 @@
     <ds:schemaRef ds:uri="http://schemas.microsoft.com/internal/obd"/>
   </ds:schemaRefs>
 </ds:datastoreItem>
-</file>
-
-<file path=customXml/itemProps2.xml><?xml version="1.0" encoding="utf-8"?>
-<ds:datastoreItem xmlns:ds="http://schemas.openxmlformats.org/officeDocument/2006/customXml" ds:itemID="{56AC0A08-EC0E-4F9C-9FCA-052FE08CB7D8}">
-  <ds:schemaRefs>
-    <ds:schemaRef ds:uri="http://schemas.openxmlformats.org/officeDocument/2006/bibliography"/>
-  </ds:schemaRefs>
-</ds:datastoreItem>
-</file>
-
-<file path=customXml/itemProps3.xml><?xml version="1.0" encoding="utf-8"?>
-<ds:datastoreItem xmlns:ds="http://schemas.openxmlformats.org/officeDocument/2006/customXml" ds:itemID="{91F44E6D-4C1A-49A3-8320-4BFFEA451AD3}">
-  <ds:schemaRefs>
-    <ds:schemaRef ds:uri="http://schemas.microsoft.com/office/2006/metadata/properties"/>
-    <ds:schemaRef ds:uri="http://schemas.microsoft.com/office/infopath/2007/PartnerControls"/>
-    <ds:schemaRef ds:uri="fa7a5f0e-56e0-42a6-ad77-38c72f6b11c4"/>
-  </ds:schemaRefs>
-</ds:datastoreItem>
-</file>
-
-<file path=customXml/itemProps4.xml><?xml version="1.0" encoding="utf-8"?>
-<ds:datastoreItem xmlns:ds="http://schemas.openxmlformats.org/officeDocument/2006/customXml" ds:itemID="{07595FA9-DD79-4AA7-A955-082BCCD961CA}">
-  <ds:schemaRefs>
-    <ds:schemaRef ds:uri="http://schemas.microsoft.com/sharepoint/v3/contenttype/forms"/>
-  </ds:schemaRefs>
-</ds:datastoreItem>
 </file>
</xml_diff>

<commit_message>
NI Measurement Plugin Package Builder | Fix | Transfer sub folders in measurement plugins (#7)
What does this Pull Request accomplish?
Fix the issue was transferring the required measurement plugin subfolders.

Why should this Pull Request be merged?
For building Python measurements for internal dependencies are missed to transfer. To resolve this added a fix that transfers only the required measurement files and folders by ignoring unwanted files and folders.

What testing has been done?
Manual testing.
</commit_message>
<xml_diff>
--- a/docs/User Manual.docx
+++ b/docs/User Manual.docx
@@ -268,7 +268,31 @@
           <w:szCs w:val="96"/>
           <w:lang w:eastAsia="en-US"/>
         </w:rPr>
-        <w:t>MEASURMENT PLUGIN PACKAGE BUILDER</w:t>
+        <w:t>MEASURMENT PLUG</w:t>
+      </w:r>
+      <w:r>
+        <w:rPr>
+          <w:rFonts w:ascii="Source Sans Pro" w:eastAsiaTheme="majorEastAsia" w:hAnsi="Source Sans Pro" w:cstheme="majorBidi"/>
+          <w:b/>
+          <w:smallCaps/>
+          <w:color w:val="024021"/>
+          <w:sz w:val="96"/>
+          <w:szCs w:val="96"/>
+          <w:lang w:eastAsia="en-US"/>
+        </w:rPr>
+        <w:t>-</w:t>
+      </w:r>
+      <w:r>
+        <w:rPr>
+          <w:rFonts w:ascii="Source Sans Pro" w:eastAsiaTheme="majorEastAsia" w:hAnsi="Source Sans Pro" w:cstheme="majorBidi"/>
+          <w:b/>
+          <w:smallCaps/>
+          <w:color w:val="024021"/>
+          <w:sz w:val="96"/>
+          <w:szCs w:val="96"/>
+          <w:lang w:eastAsia="en-US"/>
+        </w:rPr>
+        <w:t>IN PACKAGE BUILDER</w:t>
       </w:r>
     </w:p>
     <w:sdt>
@@ -816,16 +840,72 @@
           <w:szCs w:val="28"/>
           <w:lang w:eastAsia="en-US"/>
         </w:rPr>
-        <w:t xml:space="preserve"> Measurement Plugin Package Builder enables users to build Python Measurement Plugins as NI package files</w:t>
-      </w:r>
-      <w:r>
-        <w:rPr>
-          <w:rFonts w:ascii="Source Sans Pro" w:eastAsia="Source Sans Pro" w:hAnsi="Source Sans Pro" w:cs="Source Sans Pro"/>
-          <w:sz w:val="28"/>
-          <w:szCs w:val="28"/>
-          <w:lang w:eastAsia="en-US"/>
-        </w:rPr>
-        <w:t xml:space="preserve"> and upload to SystemLink feeds</w:t>
+        <w:t xml:space="preserve"> Measurement Plug</w:t>
+      </w:r>
+      <w:r>
+        <w:rPr>
+          <w:rFonts w:ascii="Source Sans Pro" w:eastAsia="Source Sans Pro" w:hAnsi="Source Sans Pro" w:cs="Source Sans Pro"/>
+          <w:sz w:val="28"/>
+          <w:szCs w:val="28"/>
+          <w:lang w:eastAsia="en-US"/>
+        </w:rPr>
+        <w:t>-</w:t>
+      </w:r>
+      <w:r>
+        <w:rPr>
+          <w:rFonts w:ascii="Source Sans Pro" w:eastAsia="Source Sans Pro" w:hAnsi="Source Sans Pro" w:cs="Source Sans Pro"/>
+          <w:sz w:val="28"/>
+          <w:szCs w:val="28"/>
+          <w:lang w:eastAsia="en-US"/>
+        </w:rPr>
+        <w:t>in Package Builder enables users to build Python Measurement Plug</w:t>
+      </w:r>
+      <w:r>
+        <w:rPr>
+          <w:rFonts w:ascii="Source Sans Pro" w:eastAsia="Source Sans Pro" w:hAnsi="Source Sans Pro" w:cs="Source Sans Pro"/>
+          <w:sz w:val="28"/>
+          <w:szCs w:val="28"/>
+          <w:lang w:eastAsia="en-US"/>
+        </w:rPr>
+        <w:t>-</w:t>
+      </w:r>
+      <w:r>
+        <w:rPr>
+          <w:rFonts w:ascii="Source Sans Pro" w:eastAsia="Source Sans Pro" w:hAnsi="Source Sans Pro" w:cs="Source Sans Pro"/>
+          <w:sz w:val="28"/>
+          <w:szCs w:val="28"/>
+          <w:lang w:eastAsia="en-US"/>
+        </w:rPr>
+        <w:t>ins as NI package files</w:t>
+      </w:r>
+      <w:r>
+        <w:rPr>
+          <w:rFonts w:ascii="Source Sans Pro" w:eastAsia="Source Sans Pro" w:hAnsi="Source Sans Pro" w:cs="Source Sans Pro"/>
+          <w:sz w:val="28"/>
+          <w:szCs w:val="28"/>
+          <w:lang w:eastAsia="en-US"/>
+        </w:rPr>
+        <w:t xml:space="preserve"> and upload to </w:t>
+      </w:r>
+      <w:proofErr w:type="spellStart"/>
+      <w:r>
+        <w:rPr>
+          <w:rFonts w:ascii="Source Sans Pro" w:eastAsia="Source Sans Pro" w:hAnsi="Source Sans Pro" w:cs="Source Sans Pro"/>
+          <w:sz w:val="28"/>
+          <w:szCs w:val="28"/>
+          <w:lang w:eastAsia="en-US"/>
+        </w:rPr>
+        <w:t>SystemLink</w:t>
+      </w:r>
+      <w:proofErr w:type="spellEnd"/>
+      <w:r>
+        <w:rPr>
+          <w:rFonts w:ascii="Source Sans Pro" w:eastAsia="Source Sans Pro" w:hAnsi="Source Sans Pro" w:cs="Source Sans Pro"/>
+          <w:sz w:val="28"/>
+          <w:szCs w:val="28"/>
+          <w:lang w:eastAsia="en-US"/>
+        </w:rPr>
+        <w:t xml:space="preserve"> feeds</w:t>
       </w:r>
       <w:r>
         <w:rPr>
@@ -1125,6 +1205,7 @@
                 <w:lang w:eastAsia="en-US"/>
               </w:rPr>
             </w:pPr>
+            <w:proofErr w:type="spellStart"/>
             <w:r>
               <w:rPr>
                 <w:rFonts w:ascii="Source Sans Pro" w:eastAsia="Source Sans Pro" w:hAnsi="Source Sans Pro" w:cs="Source Sans Pro"/>
@@ -1132,7 +1213,17 @@
                 <w:szCs w:val="28"/>
                 <w:lang w:eastAsia="en-US"/>
               </w:rPr>
-              <w:t>NISystemLink Feeds Manager</w:t>
+              <w:t>NISystemLink</w:t>
+            </w:r>
+            <w:proofErr w:type="spellEnd"/>
+            <w:r>
+              <w:rPr>
+                <w:rFonts w:ascii="Source Sans Pro" w:eastAsia="Source Sans Pro" w:hAnsi="Source Sans Pro" w:cs="Source Sans Pro"/>
+                <w:sz w:val="28"/>
+                <w:szCs w:val="28"/>
+                <w:lang w:eastAsia="en-US"/>
+              </w:rPr>
+              <w:t xml:space="preserve"> Feeds Manager</w:t>
             </w:r>
           </w:p>
         </w:tc>
@@ -1383,7 +1474,13 @@
         <w:t xml:space="preserve">Require Internet access to install the external dependencies of NI </w:t>
       </w:r>
       <w:r>
-        <w:t xml:space="preserve">Measurement Plugin </w:t>
+        <w:t>Measurement Plug</w:t>
+      </w:r>
+      <w:r>
+        <w:t>-</w:t>
+      </w:r>
+      <w:r>
+        <w:t xml:space="preserve">in </w:t>
       </w:r>
       <w:r>
         <w:t>P</w:t>
@@ -1415,7 +1512,508 @@
           <w:rFonts w:eastAsia="Source Sans Pro" w:cs="Source Sans Pro"/>
           <w:lang w:eastAsia="en-US"/>
         </w:rPr>
-        <w:t>For uploading the packages, if the API URL and Workspace are not provided then the SystemLink client configuration will be utilized, whereas API key and Feed name must be provided.</w:t>
+        <w:t xml:space="preserve">For uploading the packages, if the API URL and Workspace are not provided then the </w:t>
+      </w:r>
+      <w:proofErr w:type="spellStart"/>
+      <w:r>
+        <w:rPr>
+          <w:rFonts w:eastAsia="Source Sans Pro" w:cs="Source Sans Pro"/>
+          <w:lang w:eastAsia="en-US"/>
+        </w:rPr>
+        <w:t>SystemLink</w:t>
+      </w:r>
+      <w:proofErr w:type="spellEnd"/>
+      <w:r>
+        <w:rPr>
+          <w:rFonts w:eastAsia="Source Sans Pro" w:cs="Source Sans Pro"/>
+          <w:lang w:eastAsia="en-US"/>
+        </w:rPr>
+        <w:t xml:space="preserve"> client configuration will be utilized, whereas API key and Feed name must be provided.</w:t>
+      </w:r>
+    </w:p>
+    <w:p>
+      <w:pPr>
+        <w:pStyle w:val="ListParagraph"/>
+        <w:numPr>
+          <w:ilvl w:val="0"/>
+          <w:numId w:val="2"/>
+        </w:numPr>
+        <w:rPr>
+          <w:rFonts w:eastAsia="Source Sans Pro" w:cs="Source Sans Pro"/>
+          <w:lang w:eastAsia="en-US"/>
+        </w:rPr>
+      </w:pPr>
+      <w:r>
+        <w:rPr>
+          <w:rFonts w:eastAsia="Source Sans Pro" w:cs="Source Sans Pro"/>
+          <w:lang w:eastAsia="en-US"/>
+        </w:rPr>
+        <w:t xml:space="preserve">The following files present in the </w:t>
+      </w:r>
+      <w:r>
+        <w:rPr>
+          <w:rFonts w:eastAsia="Source Sans Pro" w:cs="Source Sans Pro"/>
+          <w:lang w:eastAsia="en-US"/>
+        </w:rPr>
+        <w:t>measurement plug-ins</w:t>
+      </w:r>
+      <w:r>
+        <w:rPr>
+          <w:rFonts w:eastAsia="Source Sans Pro" w:cs="Source Sans Pro"/>
+          <w:lang w:eastAsia="en-US"/>
+        </w:rPr>
+        <w:t xml:space="preserve"> will be ignored while building </w:t>
+      </w:r>
+      <w:proofErr w:type="gramStart"/>
+      <w:r>
+        <w:rPr>
+          <w:rFonts w:eastAsia="Source Sans Pro" w:cs="Source Sans Pro"/>
+          <w:lang w:eastAsia="en-US"/>
+        </w:rPr>
+        <w:t>the .</w:t>
+      </w:r>
+      <w:proofErr w:type="spellStart"/>
+      <w:r>
+        <w:rPr>
+          <w:rFonts w:eastAsia="Source Sans Pro" w:cs="Source Sans Pro"/>
+          <w:lang w:eastAsia="en-US"/>
+        </w:rPr>
+        <w:t>nipkg</w:t>
+      </w:r>
+      <w:proofErr w:type="spellEnd"/>
+      <w:proofErr w:type="gramEnd"/>
+      <w:r>
+        <w:rPr>
+          <w:rFonts w:eastAsia="Source Sans Pro" w:cs="Source Sans Pro"/>
+          <w:lang w:eastAsia="en-US"/>
+        </w:rPr>
+        <w:t xml:space="preserve"> files</w:t>
+      </w:r>
+      <w:r>
+        <w:rPr>
+          <w:rFonts w:eastAsia="Source Sans Pro" w:cs="Source Sans Pro"/>
+          <w:lang w:eastAsia="en-US"/>
+        </w:rPr>
+        <w:t>,</w:t>
+      </w:r>
+    </w:p>
+    <w:p>
+      <w:pPr>
+        <w:pStyle w:val="ListParagraph"/>
+        <w:numPr>
+          <w:ilvl w:val="1"/>
+          <w:numId w:val="2"/>
+        </w:numPr>
+        <w:rPr>
+          <w:rFonts w:eastAsia="Source Sans Pro" w:cs="Source Sans Pro"/>
+          <w:i/>
+          <w:iCs/>
+          <w:lang w:eastAsia="en-US"/>
+        </w:rPr>
+      </w:pPr>
+      <w:r>
+        <w:rPr>
+          <w:rFonts w:eastAsia="Source Sans Pro" w:cs="Source Sans Pro"/>
+          <w:i/>
+          <w:iCs/>
+          <w:lang w:eastAsia="en-US"/>
+        </w:rPr>
+        <w:t xml:space="preserve">  </w:t>
+      </w:r>
+      <w:proofErr w:type="gramStart"/>
+      <w:r>
+        <w:rPr>
+          <w:rFonts w:eastAsia="Source Sans Pro" w:cs="Source Sans Pro"/>
+          <w:i/>
+          <w:iCs/>
+          <w:lang w:eastAsia="en-US"/>
+        </w:rPr>
+        <w:t>.</w:t>
+      </w:r>
+      <w:proofErr w:type="spellStart"/>
+      <w:r>
+        <w:rPr>
+          <w:rFonts w:eastAsia="Source Sans Pro" w:cs="Source Sans Pro"/>
+          <w:i/>
+          <w:iCs/>
+          <w:lang w:eastAsia="en-US"/>
+        </w:rPr>
+        <w:t>venv</w:t>
+      </w:r>
+      <w:proofErr w:type="spellEnd"/>
+      <w:proofErr w:type="gramEnd"/>
+    </w:p>
+    <w:p>
+      <w:pPr>
+        <w:pStyle w:val="ListParagraph"/>
+        <w:numPr>
+          <w:ilvl w:val="1"/>
+          <w:numId w:val="2"/>
+        </w:numPr>
+        <w:rPr>
+          <w:rFonts w:eastAsia="Source Sans Pro" w:cs="Source Sans Pro"/>
+          <w:i/>
+          <w:iCs/>
+          <w:lang w:eastAsia="en-US"/>
+        </w:rPr>
+      </w:pPr>
+      <w:r>
+        <w:rPr>
+          <w:rFonts w:eastAsia="Source Sans Pro" w:cs="Source Sans Pro"/>
+          <w:i/>
+          <w:iCs/>
+          <w:lang w:eastAsia="en-US"/>
+        </w:rPr>
+        <w:t>__</w:t>
+      </w:r>
+      <w:proofErr w:type="spellStart"/>
+      <w:r>
+        <w:rPr>
+          <w:rFonts w:eastAsia="Source Sans Pro" w:cs="Source Sans Pro"/>
+          <w:i/>
+          <w:iCs/>
+          <w:lang w:eastAsia="en-US"/>
+        </w:rPr>
+        <w:t>pycache</w:t>
+      </w:r>
+      <w:proofErr w:type="spellEnd"/>
+      <w:r>
+        <w:rPr>
+          <w:rFonts w:eastAsia="Source Sans Pro" w:cs="Source Sans Pro"/>
+          <w:i/>
+          <w:iCs/>
+          <w:lang w:eastAsia="en-US"/>
+        </w:rPr>
+        <w:t>__</w:t>
+      </w:r>
+    </w:p>
+    <w:p>
+      <w:pPr>
+        <w:pStyle w:val="ListParagraph"/>
+        <w:numPr>
+          <w:ilvl w:val="1"/>
+          <w:numId w:val="2"/>
+        </w:numPr>
+        <w:rPr>
+          <w:rFonts w:eastAsia="Source Sans Pro" w:cs="Source Sans Pro"/>
+          <w:i/>
+          <w:iCs/>
+          <w:lang w:eastAsia="en-US"/>
+        </w:rPr>
+      </w:pPr>
+      <w:r>
+        <w:rPr>
+          <w:rFonts w:eastAsia="Source Sans Pro" w:cs="Source Sans Pro"/>
+          <w:i/>
+          <w:iCs/>
+          <w:lang w:eastAsia="en-US"/>
+        </w:rPr>
+        <w:t xml:space="preserve">    </w:t>
+      </w:r>
+      <w:proofErr w:type="gramStart"/>
+      <w:r>
+        <w:rPr>
+          <w:rFonts w:eastAsia="Source Sans Pro" w:cs="Source Sans Pro"/>
+          <w:i/>
+          <w:iCs/>
+          <w:lang w:eastAsia="en-US"/>
+        </w:rPr>
+        <w:t>.cache</w:t>
+      </w:r>
+      <w:proofErr w:type="gramEnd"/>
+    </w:p>
+    <w:p>
+      <w:pPr>
+        <w:pStyle w:val="ListParagraph"/>
+        <w:numPr>
+          <w:ilvl w:val="1"/>
+          <w:numId w:val="2"/>
+        </w:numPr>
+        <w:rPr>
+          <w:rFonts w:eastAsia="Source Sans Pro" w:cs="Source Sans Pro"/>
+          <w:i/>
+          <w:iCs/>
+          <w:lang w:eastAsia="en-US"/>
+        </w:rPr>
+      </w:pPr>
+      <w:r>
+        <w:rPr>
+          <w:rFonts w:eastAsia="Source Sans Pro" w:cs="Source Sans Pro"/>
+          <w:i/>
+          <w:iCs/>
+          <w:lang w:eastAsia="en-US"/>
+        </w:rPr>
+        <w:t xml:space="preserve">    </w:t>
+      </w:r>
+      <w:proofErr w:type="spellStart"/>
+      <w:r>
+        <w:rPr>
+          <w:rFonts w:eastAsia="Source Sans Pro" w:cs="Source Sans Pro"/>
+          <w:i/>
+          <w:iCs/>
+          <w:lang w:eastAsia="en-US"/>
+        </w:rPr>
+        <w:t>dist</w:t>
+      </w:r>
+      <w:proofErr w:type="spellEnd"/>
+    </w:p>
+    <w:p>
+      <w:pPr>
+        <w:pStyle w:val="ListParagraph"/>
+        <w:numPr>
+          <w:ilvl w:val="1"/>
+          <w:numId w:val="2"/>
+        </w:numPr>
+        <w:rPr>
+          <w:rFonts w:eastAsia="Source Sans Pro" w:cs="Source Sans Pro"/>
+          <w:i/>
+          <w:iCs/>
+          <w:lang w:eastAsia="en-US"/>
+        </w:rPr>
+      </w:pPr>
+      <w:r>
+        <w:rPr>
+          <w:rFonts w:eastAsia="Source Sans Pro" w:cs="Source Sans Pro"/>
+          <w:i/>
+          <w:iCs/>
+          <w:lang w:eastAsia="en-US"/>
+        </w:rPr>
+        <w:t xml:space="preserve">    </w:t>
+      </w:r>
+      <w:proofErr w:type="gramStart"/>
+      <w:r>
+        <w:rPr>
+          <w:rFonts w:eastAsia="Source Sans Pro" w:cs="Source Sans Pro"/>
+          <w:i/>
+          <w:iCs/>
+          <w:lang w:eastAsia="en-US"/>
+        </w:rPr>
+        <w:t>.</w:t>
+      </w:r>
+      <w:proofErr w:type="spellStart"/>
+      <w:r>
+        <w:rPr>
+          <w:rFonts w:eastAsia="Source Sans Pro" w:cs="Source Sans Pro"/>
+          <w:i/>
+          <w:iCs/>
+          <w:lang w:eastAsia="en-US"/>
+        </w:rPr>
+        <w:t>vscode</w:t>
+      </w:r>
+      <w:proofErr w:type="spellEnd"/>
+      <w:proofErr w:type="gramEnd"/>
+    </w:p>
+    <w:p>
+      <w:pPr>
+        <w:pStyle w:val="ListParagraph"/>
+        <w:numPr>
+          <w:ilvl w:val="1"/>
+          <w:numId w:val="2"/>
+        </w:numPr>
+        <w:rPr>
+          <w:rFonts w:eastAsia="Source Sans Pro" w:cs="Source Sans Pro"/>
+          <w:i/>
+          <w:iCs/>
+          <w:lang w:eastAsia="en-US"/>
+        </w:rPr>
+      </w:pPr>
+      <w:r>
+        <w:rPr>
+          <w:rFonts w:eastAsia="Source Sans Pro" w:cs="Source Sans Pro"/>
+          <w:i/>
+          <w:iCs/>
+          <w:lang w:eastAsia="en-US"/>
+        </w:rPr>
+        <w:t xml:space="preserve">    .vs</w:t>
+      </w:r>
+    </w:p>
+    <w:p>
+      <w:pPr>
+        <w:pStyle w:val="ListParagraph"/>
+        <w:numPr>
+          <w:ilvl w:val="1"/>
+          <w:numId w:val="2"/>
+        </w:numPr>
+        <w:rPr>
+          <w:rFonts w:eastAsia="Source Sans Pro" w:cs="Source Sans Pro"/>
+          <w:i/>
+          <w:iCs/>
+          <w:lang w:eastAsia="en-US"/>
+        </w:rPr>
+      </w:pPr>
+      <w:r>
+        <w:rPr>
+          <w:rFonts w:eastAsia="Source Sans Pro" w:cs="Source Sans Pro"/>
+          <w:i/>
+          <w:iCs/>
+          <w:lang w:eastAsia="en-US"/>
+        </w:rPr>
+        <w:t xml:space="preserve">    </w:t>
+      </w:r>
+      <w:proofErr w:type="gramStart"/>
+      <w:r>
+        <w:rPr>
+          <w:rFonts w:eastAsia="Source Sans Pro" w:cs="Source Sans Pro"/>
+          <w:i/>
+          <w:iCs/>
+          <w:lang w:eastAsia="en-US"/>
+        </w:rPr>
+        <w:t>.env</w:t>
+      </w:r>
+      <w:proofErr w:type="gramEnd"/>
+    </w:p>
+    <w:p>
+      <w:pPr>
+        <w:pStyle w:val="ListParagraph"/>
+        <w:numPr>
+          <w:ilvl w:val="1"/>
+          <w:numId w:val="2"/>
+        </w:numPr>
+        <w:rPr>
+          <w:rFonts w:eastAsia="Source Sans Pro" w:cs="Source Sans Pro"/>
+          <w:i/>
+          <w:iCs/>
+          <w:lang w:eastAsia="en-US"/>
+        </w:rPr>
+      </w:pPr>
+      <w:r>
+        <w:rPr>
+          <w:rFonts w:eastAsia="Source Sans Pro" w:cs="Source Sans Pro"/>
+          <w:i/>
+          <w:iCs/>
+          <w:lang w:eastAsia="en-US"/>
+        </w:rPr>
+        <w:t xml:space="preserve">    </w:t>
+      </w:r>
+      <w:proofErr w:type="spellStart"/>
+      <w:proofErr w:type="gramStart"/>
+      <w:r>
+        <w:rPr>
+          <w:rFonts w:eastAsia="Source Sans Pro" w:cs="Source Sans Pro"/>
+          <w:i/>
+          <w:iCs/>
+          <w:lang w:eastAsia="en-US"/>
+        </w:rPr>
+        <w:t>poetry.lock</w:t>
+      </w:r>
+      <w:proofErr w:type="spellEnd"/>
+      <w:proofErr w:type="gramEnd"/>
+    </w:p>
+    <w:p>
+      <w:pPr>
+        <w:pStyle w:val="ListParagraph"/>
+        <w:numPr>
+          <w:ilvl w:val="1"/>
+          <w:numId w:val="2"/>
+        </w:numPr>
+        <w:rPr>
+          <w:rFonts w:eastAsia="Source Sans Pro" w:cs="Source Sans Pro"/>
+          <w:i/>
+          <w:iCs/>
+          <w:lang w:eastAsia="en-US"/>
+        </w:rPr>
+      </w:pPr>
+      <w:r>
+        <w:rPr>
+          <w:rFonts w:eastAsia="Source Sans Pro" w:cs="Source Sans Pro"/>
+          <w:lang w:eastAsia="en-US"/>
+        </w:rPr>
+        <w:lastRenderedPageBreak/>
+        <w:t xml:space="preserve"> </w:t>
+      </w:r>
+      <w:proofErr w:type="gramStart"/>
+      <w:r>
+        <w:rPr>
+          <w:rFonts w:eastAsia="Source Sans Pro" w:cs="Source Sans Pro"/>
+          <w:lang w:eastAsia="en-US"/>
+        </w:rPr>
+        <w:t>.</w:t>
+      </w:r>
+      <w:proofErr w:type="spellStart"/>
+      <w:r>
+        <w:rPr>
+          <w:rFonts w:eastAsia="Source Sans Pro" w:cs="Source Sans Pro"/>
+          <w:lang w:eastAsia="en-US"/>
+        </w:rPr>
+        <w:t>mypy</w:t>
+      </w:r>
+      <w:proofErr w:type="gramEnd"/>
+      <w:r>
+        <w:rPr>
+          <w:rFonts w:eastAsia="Source Sans Pro" w:cs="Source Sans Pro"/>
+          <w:lang w:eastAsia="en-US"/>
+        </w:rPr>
+        <w:t>_cache</w:t>
+      </w:r>
+      <w:proofErr w:type="spellEnd"/>
+    </w:p>
+    <w:p>
+      <w:pPr>
+        <w:pStyle w:val="ListParagraph"/>
+        <w:numPr>
+          <w:ilvl w:val="1"/>
+          <w:numId w:val="2"/>
+        </w:numPr>
+        <w:rPr>
+          <w:rFonts w:eastAsia="Source Sans Pro" w:cs="Source Sans Pro"/>
+          <w:i/>
+          <w:iCs/>
+          <w:lang w:eastAsia="en-US"/>
+        </w:rPr>
+      </w:pPr>
+      <w:r>
+        <w:rPr>
+          <w:rFonts w:eastAsia="Source Sans Pro" w:cs="Source Sans Pro"/>
+          <w:lang w:eastAsia="en-US"/>
+        </w:rPr>
+        <w:t xml:space="preserve"> </w:t>
+      </w:r>
+      <w:proofErr w:type="gramStart"/>
+      <w:r>
+        <w:rPr>
+          <w:rFonts w:eastAsia="Source Sans Pro" w:cs="Source Sans Pro"/>
+          <w:lang w:eastAsia="en-US"/>
+        </w:rPr>
+        <w:t>.</w:t>
+      </w:r>
+      <w:proofErr w:type="spellStart"/>
+      <w:r>
+        <w:rPr>
+          <w:rFonts w:eastAsia="Source Sans Pro" w:cs="Source Sans Pro"/>
+          <w:lang w:eastAsia="en-US"/>
+        </w:rPr>
+        <w:t>pytest</w:t>
+      </w:r>
+      <w:proofErr w:type="gramEnd"/>
+      <w:r>
+        <w:rPr>
+          <w:rFonts w:eastAsia="Source Sans Pro" w:cs="Source Sans Pro"/>
+          <w:lang w:eastAsia="en-US"/>
+        </w:rPr>
+        <w:t>_cache</w:t>
+      </w:r>
+      <w:proofErr w:type="spellEnd"/>
+    </w:p>
+    <w:p>
+      <w:pPr>
+        <w:pStyle w:val="ListParagraph"/>
+        <w:numPr>
+          <w:ilvl w:val="1"/>
+          <w:numId w:val="2"/>
+        </w:numPr>
+        <w:rPr>
+          <w:rFonts w:eastAsia="Source Sans Pro" w:cs="Source Sans Pro"/>
+          <w:i/>
+          <w:iCs/>
+          <w:lang w:eastAsia="en-US"/>
+        </w:rPr>
+      </w:pPr>
+      <w:r>
+        <w:rPr>
+          <w:rFonts w:eastAsia="Source Sans Pro" w:cs="Source Sans Pro"/>
+          <w:lang w:eastAsia="en-US"/>
+        </w:rPr>
+        <w:t>coverage.xml</w:t>
       </w:r>
     </w:p>
     <w:p>
@@ -1576,7 +2174,6 @@
           <w:color w:val="024021"/>
           <w:lang w:eastAsia="en-US"/>
         </w:rPr>
-        <w:lastRenderedPageBreak/>
         <w:t>Non-interactive mode</w:t>
       </w:r>
       <w:bookmarkEnd w:id="7"/>
@@ -1599,7 +2196,25 @@
           <w:szCs w:val="28"/>
           <w:lang w:eastAsia="en-US"/>
         </w:rPr>
-        <w:t>To build a single measurement plugin, run the command</w:t>
+        <w:t>To build a single measurement plug</w:t>
+      </w:r>
+      <w:r>
+        <w:rPr>
+          <w:rFonts w:ascii="Source Sans Pro" w:eastAsia="Source Sans Pro" w:hAnsi="Source Sans Pro" w:cs="Source Sans Pro"/>
+          <w:sz w:val="28"/>
+          <w:szCs w:val="28"/>
+          <w:lang w:eastAsia="en-US"/>
+        </w:rPr>
+        <w:t>-</w:t>
+      </w:r>
+      <w:r>
+        <w:rPr>
+          <w:rFonts w:ascii="Source Sans Pro" w:eastAsia="Source Sans Pro" w:hAnsi="Source Sans Pro" w:cs="Source Sans Pro"/>
+          <w:sz w:val="28"/>
+          <w:szCs w:val="28"/>
+          <w:lang w:eastAsia="en-US"/>
+        </w:rPr>
+        <w:t>in, run the command</w:t>
       </w:r>
       <w:r>
         <w:rPr>
@@ -1621,14 +2236,25 @@
           <w:lang w:eastAsia="en-US"/>
         </w:rPr>
       </w:pPr>
-      <w:r>
-        <w:rPr>
-          <w:rFonts w:ascii="Source Sans Pro" w:eastAsia="Source Sans Pro" w:hAnsi="Source Sans Pro" w:cs="Source Sans Pro"/>
-          <w:i/>
-          <w:iCs/>
-          <w:lang w:eastAsia="en-US"/>
-        </w:rPr>
-        <w:t>ni-measurement-plugin-package-</w:t>
+      <w:proofErr w:type="spellStart"/>
+      <w:r>
+        <w:rPr>
+          <w:rFonts w:ascii="Source Sans Pro" w:eastAsia="Source Sans Pro" w:hAnsi="Source Sans Pro" w:cs="Source Sans Pro"/>
+          <w:i/>
+          <w:iCs/>
+          <w:lang w:eastAsia="en-US"/>
+        </w:rPr>
+        <w:t>ni</w:t>
+      </w:r>
+      <w:proofErr w:type="spellEnd"/>
+      <w:r>
+        <w:rPr>
+          <w:rFonts w:ascii="Source Sans Pro" w:eastAsia="Source Sans Pro" w:hAnsi="Source Sans Pro" w:cs="Source Sans Pro"/>
+          <w:i/>
+          <w:iCs/>
+          <w:lang w:eastAsia="en-US"/>
+        </w:rPr>
+        <w:t>-measurement-plugin-package-</w:t>
       </w:r>
       <w:r>
         <w:rPr>
@@ -1646,8 +2272,19 @@
           <w:iCs/>
           <w:lang w:eastAsia="en-US"/>
         </w:rPr>
-        <w:t>plugin-dir</w:t>
-      </w:r>
+        <w:t>plugin-</w:t>
+      </w:r>
+      <w:proofErr w:type="spellStart"/>
+      <w:r>
+        <w:rPr>
+          <w:rFonts w:ascii="Source Sans Pro" w:eastAsia="Source Sans Pro" w:hAnsi="Source Sans Pro" w:cs="Source Sans Pro"/>
+          <w:i/>
+          <w:iCs/>
+          <w:lang w:eastAsia="en-US"/>
+        </w:rPr>
+        <w:t>dir</w:t>
+      </w:r>
+      <w:proofErr w:type="spellEnd"/>
     </w:p>
     <w:p>
       <w:pPr>
@@ -1666,7 +2303,27 @@
           <w:iCs/>
           <w:lang w:eastAsia="en-US"/>
         </w:rPr>
-        <w:t>&lt;measurement_plugin_directory&gt;</w:t>
+        <w:t>&lt;</w:t>
+      </w:r>
+      <w:proofErr w:type="spellStart"/>
+      <w:r>
+        <w:rPr>
+          <w:rFonts w:ascii="Source Sans Pro" w:eastAsia="Source Sans Pro" w:hAnsi="Source Sans Pro" w:cs="Source Sans Pro"/>
+          <w:i/>
+          <w:iCs/>
+          <w:lang w:eastAsia="en-US"/>
+        </w:rPr>
+        <w:t>measurement_plugin_directory</w:t>
+      </w:r>
+      <w:proofErr w:type="spellEnd"/>
+      <w:r>
+        <w:rPr>
+          <w:rFonts w:ascii="Source Sans Pro" w:eastAsia="Source Sans Pro" w:hAnsi="Source Sans Pro" w:cs="Source Sans Pro"/>
+          <w:i/>
+          <w:iCs/>
+          <w:lang w:eastAsia="en-US"/>
+        </w:rPr>
+        <w:t>&gt;</w:t>
       </w:r>
     </w:p>
     <w:p>
@@ -1699,15 +2356,37 @@
           <w:lang w:eastAsia="en-US"/>
         </w:rPr>
       </w:pPr>
-      <w:r>
-        <w:rPr>
-          <w:rFonts w:ascii="Source Sans Pro" w:eastAsia="Source Sans Pro" w:hAnsi="Source Sans Pro" w:cs="Source Sans Pro"/>
-          <w:i/>
-          <w:iCs/>
-          <w:lang w:eastAsia="en-US"/>
-        </w:rPr>
-        <w:t>ni-measurement-plugin-package-builder --plugin-dir</w:t>
-      </w:r>
+      <w:proofErr w:type="spellStart"/>
+      <w:r>
+        <w:rPr>
+          <w:rFonts w:ascii="Source Sans Pro" w:eastAsia="Source Sans Pro" w:hAnsi="Source Sans Pro" w:cs="Source Sans Pro"/>
+          <w:i/>
+          <w:iCs/>
+          <w:lang w:eastAsia="en-US"/>
+        </w:rPr>
+        <w:t>ni</w:t>
+      </w:r>
+      <w:proofErr w:type="spellEnd"/>
+      <w:r>
+        <w:rPr>
+          <w:rFonts w:ascii="Source Sans Pro" w:eastAsia="Source Sans Pro" w:hAnsi="Source Sans Pro" w:cs="Source Sans Pro"/>
+          <w:i/>
+          <w:iCs/>
+          <w:lang w:eastAsia="en-US"/>
+        </w:rPr>
+        <w:t>-measurement-plugin-package-builder --plugin-</w:t>
+      </w:r>
+      <w:proofErr w:type="spellStart"/>
+      <w:r>
+        <w:rPr>
+          <w:rFonts w:ascii="Source Sans Pro" w:eastAsia="Source Sans Pro" w:hAnsi="Source Sans Pro" w:cs="Source Sans Pro"/>
+          <w:i/>
+          <w:iCs/>
+          <w:lang w:eastAsia="en-US"/>
+        </w:rPr>
+        <w:t>dir</w:t>
+      </w:r>
+      <w:proofErr w:type="spellEnd"/>
     </w:p>
     <w:p>
       <w:pPr>
@@ -1755,14 +2434,25 @@
         </w:rPr>
         <w:t>/examples/</w:t>
       </w:r>
-      <w:r>
-        <w:rPr>
-          <w:rFonts w:ascii="Source Sans Pro" w:eastAsia="Source Sans Pro" w:hAnsi="Source Sans Pro" w:cs="Source Sans Pro"/>
-          <w:i/>
-          <w:iCs/>
-          <w:lang w:eastAsia="en-US"/>
-        </w:rPr>
-        <w:t>sample_measurement”</w:t>
+      <w:proofErr w:type="spellStart"/>
+      <w:r>
+        <w:rPr>
+          <w:rFonts w:ascii="Source Sans Pro" w:eastAsia="Source Sans Pro" w:hAnsi="Source Sans Pro" w:cs="Source Sans Pro"/>
+          <w:i/>
+          <w:iCs/>
+          <w:lang w:eastAsia="en-US"/>
+        </w:rPr>
+        <w:t>sample_measurement</w:t>
+      </w:r>
+      <w:proofErr w:type="spellEnd"/>
+      <w:r>
+        <w:rPr>
+          <w:rFonts w:ascii="Source Sans Pro" w:eastAsia="Source Sans Pro" w:hAnsi="Source Sans Pro" w:cs="Source Sans Pro"/>
+          <w:i/>
+          <w:iCs/>
+          <w:lang w:eastAsia="en-US"/>
+        </w:rPr>
+        <w:t>”</w:t>
       </w:r>
     </w:p>
     <w:p>
@@ -1786,7 +2476,25 @@
           <w:szCs w:val="28"/>
           <w:lang w:eastAsia="en-US"/>
         </w:rPr>
-        <w:t>To build multiple measurement plugins, run the command</w:t>
+        <w:t>To build multiple measurement plug</w:t>
+      </w:r>
+      <w:r>
+        <w:rPr>
+          <w:rFonts w:ascii="Source Sans Pro" w:eastAsia="Source Sans Pro" w:hAnsi="Source Sans Pro" w:cs="Source Sans Pro"/>
+          <w:sz w:val="28"/>
+          <w:szCs w:val="28"/>
+          <w:lang w:eastAsia="en-US"/>
+        </w:rPr>
+        <w:t>-</w:t>
+      </w:r>
+      <w:r>
+        <w:rPr>
+          <w:rFonts w:ascii="Source Sans Pro" w:eastAsia="Source Sans Pro" w:hAnsi="Source Sans Pro" w:cs="Source Sans Pro"/>
+          <w:sz w:val="28"/>
+          <w:szCs w:val="28"/>
+          <w:lang w:eastAsia="en-US"/>
+        </w:rPr>
+        <w:t>ins, run the command</w:t>
       </w:r>
       <w:r>
         <w:rPr>
@@ -1808,15 +2516,37 @@
           <w:lang w:eastAsia="en-US"/>
         </w:rPr>
       </w:pPr>
-      <w:r>
-        <w:rPr>
-          <w:rFonts w:ascii="Source Sans Pro" w:eastAsia="Source Sans Pro" w:hAnsi="Source Sans Pro" w:cs="Source Sans Pro"/>
-          <w:i/>
-          <w:iCs/>
-          <w:lang w:eastAsia="en-US"/>
-        </w:rPr>
-        <w:t>ni-measurement-plugin-package-builder --base-dir</w:t>
-      </w:r>
+      <w:proofErr w:type="spellStart"/>
+      <w:r>
+        <w:rPr>
+          <w:rFonts w:ascii="Source Sans Pro" w:eastAsia="Source Sans Pro" w:hAnsi="Source Sans Pro" w:cs="Source Sans Pro"/>
+          <w:i/>
+          <w:iCs/>
+          <w:lang w:eastAsia="en-US"/>
+        </w:rPr>
+        <w:t>ni</w:t>
+      </w:r>
+      <w:proofErr w:type="spellEnd"/>
+      <w:r>
+        <w:rPr>
+          <w:rFonts w:ascii="Source Sans Pro" w:eastAsia="Source Sans Pro" w:hAnsi="Source Sans Pro" w:cs="Source Sans Pro"/>
+          <w:i/>
+          <w:iCs/>
+          <w:lang w:eastAsia="en-US"/>
+        </w:rPr>
+        <w:t>-measurement-plugin-package-builder --base-</w:t>
+      </w:r>
+      <w:proofErr w:type="spellStart"/>
+      <w:r>
+        <w:rPr>
+          <w:rFonts w:ascii="Source Sans Pro" w:eastAsia="Source Sans Pro" w:hAnsi="Source Sans Pro" w:cs="Source Sans Pro"/>
+          <w:i/>
+          <w:iCs/>
+          <w:lang w:eastAsia="en-US"/>
+        </w:rPr>
+        <w:t>dir</w:t>
+      </w:r>
+      <w:proofErr w:type="spellEnd"/>
     </w:p>
     <w:p>
       <w:pPr>
@@ -1835,7 +2565,47 @@
           <w:iCs/>
           <w:lang w:eastAsia="en-US"/>
         </w:rPr>
-        <w:t>&lt;measurement_plugin_base_directory&gt; --selected-meas-plugin</w:t>
+        <w:t>&lt;</w:t>
+      </w:r>
+      <w:proofErr w:type="spellStart"/>
+      <w:r>
+        <w:rPr>
+          <w:rFonts w:ascii="Source Sans Pro" w:eastAsia="Source Sans Pro" w:hAnsi="Source Sans Pro" w:cs="Source Sans Pro"/>
+          <w:i/>
+          <w:iCs/>
+          <w:lang w:eastAsia="en-US"/>
+        </w:rPr>
+        <w:t>measurement_plugin_base_directory</w:t>
+      </w:r>
+      <w:proofErr w:type="spellEnd"/>
+      <w:r>
+        <w:rPr>
+          <w:rFonts w:ascii="Source Sans Pro" w:eastAsia="Source Sans Pro" w:hAnsi="Source Sans Pro" w:cs="Source Sans Pro"/>
+          <w:i/>
+          <w:iCs/>
+          <w:lang w:eastAsia="en-US"/>
+        </w:rPr>
+        <w:t>&gt; --selected-</w:t>
+      </w:r>
+      <w:proofErr w:type="spellStart"/>
+      <w:r>
+        <w:rPr>
+          <w:rFonts w:ascii="Source Sans Pro" w:eastAsia="Source Sans Pro" w:hAnsi="Source Sans Pro" w:cs="Source Sans Pro"/>
+          <w:i/>
+          <w:iCs/>
+          <w:lang w:eastAsia="en-US"/>
+        </w:rPr>
+        <w:t>meas</w:t>
+      </w:r>
+      <w:proofErr w:type="spellEnd"/>
+      <w:r>
+        <w:rPr>
+          <w:rFonts w:ascii="Source Sans Pro" w:eastAsia="Source Sans Pro" w:hAnsi="Source Sans Pro" w:cs="Source Sans Pro"/>
+          <w:i/>
+          <w:iCs/>
+          <w:lang w:eastAsia="en-US"/>
+        </w:rPr>
+        <w:t>-plugin</w:t>
       </w:r>
       <w:r>
         <w:rPr>
@@ -1853,7 +2623,27 @@
           <w:iCs/>
           <w:lang w:eastAsia="en-US"/>
         </w:rPr>
-        <w:t>&lt;list_of_comma_separated_meas_plugins&gt;</w:t>
+        <w:t>&lt;</w:t>
+      </w:r>
+      <w:proofErr w:type="spellStart"/>
+      <w:r>
+        <w:rPr>
+          <w:rFonts w:ascii="Source Sans Pro" w:eastAsia="Source Sans Pro" w:hAnsi="Source Sans Pro" w:cs="Source Sans Pro"/>
+          <w:i/>
+          <w:iCs/>
+          <w:lang w:eastAsia="en-US"/>
+        </w:rPr>
+        <w:t>list_of_comma_separated_meas_plugins</w:t>
+      </w:r>
+      <w:proofErr w:type="spellEnd"/>
+      <w:r>
+        <w:rPr>
+          <w:rFonts w:ascii="Source Sans Pro" w:eastAsia="Source Sans Pro" w:hAnsi="Source Sans Pro" w:cs="Source Sans Pro"/>
+          <w:i/>
+          <w:iCs/>
+          <w:lang w:eastAsia="en-US"/>
+        </w:rPr>
+        <w:t>&gt;</w:t>
       </w:r>
     </w:p>
     <w:p>
@@ -1891,15 +2681,37 @@
           <w:lang w:eastAsia="en-US"/>
         </w:rPr>
       </w:pPr>
-      <w:r>
-        <w:rPr>
-          <w:rFonts w:ascii="Source Sans Pro" w:eastAsia="Source Sans Pro" w:hAnsi="Source Sans Pro" w:cs="Source Sans Pro"/>
-          <w:i/>
-          <w:iCs/>
-          <w:lang w:eastAsia="en-US"/>
-        </w:rPr>
-        <w:t>ni-measurement-plugin-package-builder --base-dir</w:t>
-      </w:r>
+      <w:proofErr w:type="spellStart"/>
+      <w:r>
+        <w:rPr>
+          <w:rFonts w:ascii="Source Sans Pro" w:eastAsia="Source Sans Pro" w:hAnsi="Source Sans Pro" w:cs="Source Sans Pro"/>
+          <w:i/>
+          <w:iCs/>
+          <w:lang w:eastAsia="en-US"/>
+        </w:rPr>
+        <w:t>ni</w:t>
+      </w:r>
+      <w:proofErr w:type="spellEnd"/>
+      <w:r>
+        <w:rPr>
+          <w:rFonts w:ascii="Source Sans Pro" w:eastAsia="Source Sans Pro" w:hAnsi="Source Sans Pro" w:cs="Source Sans Pro"/>
+          <w:i/>
+          <w:iCs/>
+          <w:lang w:eastAsia="en-US"/>
+        </w:rPr>
+        <w:t>-measurement-plugin-package-builder --base-</w:t>
+      </w:r>
+      <w:proofErr w:type="spellStart"/>
+      <w:r>
+        <w:rPr>
+          <w:rFonts w:ascii="Source Sans Pro" w:eastAsia="Source Sans Pro" w:hAnsi="Source Sans Pro" w:cs="Source Sans Pro"/>
+          <w:i/>
+          <w:iCs/>
+          <w:lang w:eastAsia="en-US"/>
+        </w:rPr>
+        <w:t>dir</w:t>
+      </w:r>
+      <w:proofErr w:type="spellEnd"/>
     </w:p>
     <w:p>
       <w:pPr>
@@ -1954,7 +2766,67 @@
           <w:iCs/>
           <w:lang w:eastAsia="en-US"/>
         </w:rPr>
-        <w:t>examples” --selected-meas-plugins “sample_measurement,test_measurement”</w:t>
+        <w:t>examples” --selected-</w:t>
+      </w:r>
+      <w:proofErr w:type="spellStart"/>
+      <w:r>
+        <w:rPr>
+          <w:rFonts w:ascii="Source Sans Pro" w:eastAsia="Source Sans Pro" w:hAnsi="Source Sans Pro" w:cs="Source Sans Pro"/>
+          <w:i/>
+          <w:iCs/>
+          <w:lang w:eastAsia="en-US"/>
+        </w:rPr>
+        <w:t>meas</w:t>
+      </w:r>
+      <w:proofErr w:type="spellEnd"/>
+      <w:r>
+        <w:rPr>
+          <w:rFonts w:ascii="Source Sans Pro" w:eastAsia="Source Sans Pro" w:hAnsi="Source Sans Pro" w:cs="Source Sans Pro"/>
+          <w:i/>
+          <w:iCs/>
+          <w:lang w:eastAsia="en-US"/>
+        </w:rPr>
+        <w:t>-plugins “</w:t>
+      </w:r>
+      <w:proofErr w:type="spellStart"/>
+      <w:r>
+        <w:rPr>
+          <w:rFonts w:ascii="Source Sans Pro" w:eastAsia="Source Sans Pro" w:hAnsi="Source Sans Pro" w:cs="Source Sans Pro"/>
+          <w:i/>
+          <w:iCs/>
+          <w:lang w:eastAsia="en-US"/>
+        </w:rPr>
+        <w:t>sample_</w:t>
+      </w:r>
+      <w:proofErr w:type="gramStart"/>
+      <w:r>
+        <w:rPr>
+          <w:rFonts w:ascii="Source Sans Pro" w:eastAsia="Source Sans Pro" w:hAnsi="Source Sans Pro" w:cs="Source Sans Pro"/>
+          <w:i/>
+          <w:iCs/>
+          <w:lang w:eastAsia="en-US"/>
+        </w:rPr>
+        <w:t>measurement,test</w:t>
+      </w:r>
+      <w:proofErr w:type="gramEnd"/>
+      <w:r>
+        <w:rPr>
+          <w:rFonts w:ascii="Source Sans Pro" w:eastAsia="Source Sans Pro" w:hAnsi="Source Sans Pro" w:cs="Source Sans Pro"/>
+          <w:i/>
+          <w:iCs/>
+          <w:lang w:eastAsia="en-US"/>
+        </w:rPr>
+        <w:t>_measurement</w:t>
+      </w:r>
+      <w:proofErr w:type="spellEnd"/>
+      <w:r>
+        <w:rPr>
+          <w:rFonts w:ascii="Source Sans Pro" w:eastAsia="Source Sans Pro" w:hAnsi="Source Sans Pro" w:cs="Source Sans Pro"/>
+          <w:i/>
+          <w:iCs/>
+          <w:lang w:eastAsia="en-US"/>
+        </w:rPr>
+        <w:t>”</w:t>
       </w:r>
     </w:p>
     <w:p>
@@ -1980,7 +2852,27 @@
           <w:szCs w:val="28"/>
           <w:lang w:eastAsia="en-US"/>
         </w:rPr>
-        <w:t xml:space="preserve">To upload the single measurement package to systemlink, </w:t>
+        <w:t xml:space="preserve">To upload the single measurement package to </w:t>
+      </w:r>
+      <w:proofErr w:type="spellStart"/>
+      <w:r>
+        <w:rPr>
+          <w:rFonts w:ascii="Source Sans Pro" w:eastAsia="Source Sans Pro" w:hAnsi="Source Sans Pro" w:cs="Source Sans Pro"/>
+          <w:sz w:val="28"/>
+          <w:szCs w:val="28"/>
+          <w:lang w:eastAsia="en-US"/>
+        </w:rPr>
+        <w:t>systemlink</w:t>
+      </w:r>
+      <w:proofErr w:type="spellEnd"/>
+      <w:r>
+        <w:rPr>
+          <w:rFonts w:ascii="Source Sans Pro" w:eastAsia="Source Sans Pro" w:hAnsi="Source Sans Pro" w:cs="Source Sans Pro"/>
+          <w:sz w:val="28"/>
+          <w:szCs w:val="28"/>
+          <w:lang w:eastAsia="en-US"/>
+        </w:rPr>
+        <w:t xml:space="preserve">, </w:t>
       </w:r>
       <w:r>
         <w:rPr>
@@ -2027,7 +2919,187 @@
           <w:iCs/>
           <w:lang w:eastAsia="en-US"/>
         </w:rPr>
-        <w:t xml:space="preserve"> ni-measurement-plugin-package-builder --plugin-dir &lt;measurement_plugin_directory&gt; --upload-packages --api-url &lt;systemlink_api_url&gt; --api-key &lt;systemlink_api_key&gt; --workspace &lt;workspace_name&gt; --feed-name &lt;name_of_the_feed&gt;</w:t>
+        <w:t xml:space="preserve"> </w:t>
+      </w:r>
+      <w:proofErr w:type="spellStart"/>
+      <w:r>
+        <w:rPr>
+          <w:rFonts w:ascii="Source Sans Pro" w:eastAsia="Source Sans Pro" w:hAnsi="Source Sans Pro" w:cs="Source Sans Pro"/>
+          <w:i/>
+          <w:iCs/>
+          <w:lang w:eastAsia="en-US"/>
+        </w:rPr>
+        <w:t>ni</w:t>
+      </w:r>
+      <w:proofErr w:type="spellEnd"/>
+      <w:r>
+        <w:rPr>
+          <w:rFonts w:ascii="Source Sans Pro" w:eastAsia="Source Sans Pro" w:hAnsi="Source Sans Pro" w:cs="Source Sans Pro"/>
+          <w:i/>
+          <w:iCs/>
+          <w:lang w:eastAsia="en-US"/>
+        </w:rPr>
+        <w:t>-measurement-plugin-package-builder --plugin-</w:t>
+      </w:r>
+      <w:proofErr w:type="spellStart"/>
+      <w:r>
+        <w:rPr>
+          <w:rFonts w:ascii="Source Sans Pro" w:eastAsia="Source Sans Pro" w:hAnsi="Source Sans Pro" w:cs="Source Sans Pro"/>
+          <w:i/>
+          <w:iCs/>
+          <w:lang w:eastAsia="en-US"/>
+        </w:rPr>
+        <w:t>dir</w:t>
+      </w:r>
+      <w:proofErr w:type="spellEnd"/>
+      <w:r>
+        <w:rPr>
+          <w:rFonts w:ascii="Source Sans Pro" w:eastAsia="Source Sans Pro" w:hAnsi="Source Sans Pro" w:cs="Source Sans Pro"/>
+          <w:i/>
+          <w:iCs/>
+          <w:lang w:eastAsia="en-US"/>
+        </w:rPr>
+        <w:t xml:space="preserve"> &lt;</w:t>
+      </w:r>
+      <w:proofErr w:type="spellStart"/>
+      <w:r>
+        <w:rPr>
+          <w:rFonts w:ascii="Source Sans Pro" w:eastAsia="Source Sans Pro" w:hAnsi="Source Sans Pro" w:cs="Source Sans Pro"/>
+          <w:i/>
+          <w:iCs/>
+          <w:lang w:eastAsia="en-US"/>
+        </w:rPr>
+        <w:t>measurement_plugin_directory</w:t>
+      </w:r>
+      <w:proofErr w:type="spellEnd"/>
+      <w:r>
+        <w:rPr>
+          <w:rFonts w:ascii="Source Sans Pro" w:eastAsia="Source Sans Pro" w:hAnsi="Source Sans Pro" w:cs="Source Sans Pro"/>
+          <w:i/>
+          <w:iCs/>
+          <w:lang w:eastAsia="en-US"/>
+        </w:rPr>
+        <w:t>&gt; --upload-packages --</w:t>
+      </w:r>
+      <w:proofErr w:type="spellStart"/>
+      <w:r>
+        <w:rPr>
+          <w:rFonts w:ascii="Source Sans Pro" w:eastAsia="Source Sans Pro" w:hAnsi="Source Sans Pro" w:cs="Source Sans Pro"/>
+          <w:i/>
+          <w:iCs/>
+          <w:lang w:eastAsia="en-US"/>
+        </w:rPr>
+        <w:t>api-url</w:t>
+      </w:r>
+      <w:proofErr w:type="spellEnd"/>
+      <w:r>
+        <w:rPr>
+          <w:rFonts w:ascii="Source Sans Pro" w:eastAsia="Source Sans Pro" w:hAnsi="Source Sans Pro" w:cs="Source Sans Pro"/>
+          <w:i/>
+          <w:iCs/>
+          <w:lang w:eastAsia="en-US"/>
+        </w:rPr>
+        <w:t xml:space="preserve"> &lt;</w:t>
+      </w:r>
+      <w:proofErr w:type="spellStart"/>
+      <w:r>
+        <w:rPr>
+          <w:rFonts w:ascii="Source Sans Pro" w:eastAsia="Source Sans Pro" w:hAnsi="Source Sans Pro" w:cs="Source Sans Pro"/>
+          <w:i/>
+          <w:iCs/>
+          <w:lang w:eastAsia="en-US"/>
+        </w:rPr>
+        <w:t>systemlink_api_url</w:t>
+      </w:r>
+      <w:proofErr w:type="spellEnd"/>
+      <w:r>
+        <w:rPr>
+          <w:rFonts w:ascii="Source Sans Pro" w:eastAsia="Source Sans Pro" w:hAnsi="Source Sans Pro" w:cs="Source Sans Pro"/>
+          <w:i/>
+          <w:iCs/>
+          <w:lang w:eastAsia="en-US"/>
+        </w:rPr>
+        <w:t>&gt; --</w:t>
+      </w:r>
+      <w:proofErr w:type="spellStart"/>
+      <w:r>
+        <w:rPr>
+          <w:rFonts w:ascii="Source Sans Pro" w:eastAsia="Source Sans Pro" w:hAnsi="Source Sans Pro" w:cs="Source Sans Pro"/>
+          <w:i/>
+          <w:iCs/>
+          <w:lang w:eastAsia="en-US"/>
+        </w:rPr>
+        <w:t>api</w:t>
+      </w:r>
+      <w:proofErr w:type="spellEnd"/>
+      <w:r>
+        <w:rPr>
+          <w:rFonts w:ascii="Source Sans Pro" w:eastAsia="Source Sans Pro" w:hAnsi="Source Sans Pro" w:cs="Source Sans Pro"/>
+          <w:i/>
+          <w:iCs/>
+          <w:lang w:eastAsia="en-US"/>
+        </w:rPr>
+        <w:t>-key &lt;</w:t>
+      </w:r>
+      <w:proofErr w:type="spellStart"/>
+      <w:r>
+        <w:rPr>
+          <w:rFonts w:ascii="Source Sans Pro" w:eastAsia="Source Sans Pro" w:hAnsi="Source Sans Pro" w:cs="Source Sans Pro"/>
+          <w:i/>
+          <w:iCs/>
+          <w:lang w:eastAsia="en-US"/>
+        </w:rPr>
+        <w:t>systemlink_api_key</w:t>
+      </w:r>
+      <w:proofErr w:type="spellEnd"/>
+      <w:r>
+        <w:rPr>
+          <w:rFonts w:ascii="Source Sans Pro" w:eastAsia="Source Sans Pro" w:hAnsi="Source Sans Pro" w:cs="Source Sans Pro"/>
+          <w:i/>
+          <w:iCs/>
+          <w:lang w:eastAsia="en-US"/>
+        </w:rPr>
+        <w:t>&gt; --workspace &lt;</w:t>
+      </w:r>
+      <w:proofErr w:type="spellStart"/>
+      <w:r>
+        <w:rPr>
+          <w:rFonts w:ascii="Source Sans Pro" w:eastAsia="Source Sans Pro" w:hAnsi="Source Sans Pro" w:cs="Source Sans Pro"/>
+          <w:i/>
+          <w:iCs/>
+          <w:lang w:eastAsia="en-US"/>
+        </w:rPr>
+        <w:t>workspace_name</w:t>
+      </w:r>
+      <w:proofErr w:type="spellEnd"/>
+      <w:r>
+        <w:rPr>
+          <w:rFonts w:ascii="Source Sans Pro" w:eastAsia="Source Sans Pro" w:hAnsi="Source Sans Pro" w:cs="Source Sans Pro"/>
+          <w:i/>
+          <w:iCs/>
+          <w:lang w:eastAsia="en-US"/>
+        </w:rPr>
+        <w:t>&gt; --feed-name &lt;</w:t>
+      </w:r>
+      <w:proofErr w:type="spellStart"/>
+      <w:r>
+        <w:rPr>
+          <w:rFonts w:ascii="Source Sans Pro" w:eastAsia="Source Sans Pro" w:hAnsi="Source Sans Pro" w:cs="Source Sans Pro"/>
+          <w:i/>
+          <w:iCs/>
+          <w:lang w:eastAsia="en-US"/>
+        </w:rPr>
+        <w:t>name_of_the_feed</w:t>
+      </w:r>
+      <w:proofErr w:type="spellEnd"/>
+      <w:r>
+        <w:rPr>
+          <w:rFonts w:ascii="Source Sans Pro" w:eastAsia="Source Sans Pro" w:hAnsi="Source Sans Pro" w:cs="Source Sans Pro"/>
+          <w:i/>
+          <w:iCs/>
+          <w:lang w:eastAsia="en-US"/>
+        </w:rPr>
+        <w:t>&gt;</w:t>
       </w:r>
     </w:p>
     <w:p>
@@ -2081,14 +3153,135 @@
         </w:rPr>
         <w:t xml:space="preserve"> </w:t>
       </w:r>
-      <w:r>
-        <w:rPr>
-          <w:rFonts w:ascii="Source Sans Pro" w:eastAsia="Source Sans Pro" w:hAnsi="Source Sans Pro" w:cs="Source Sans Pro"/>
-          <w:i/>
-          <w:iCs/>
-          <w:lang w:eastAsia="en-US"/>
-        </w:rPr>
-        <w:t>ni-measurement-plugin-package-builder --plugin-dir "C:\Users\examples\sample_measurement" --upload-packages --api-url "https://dev-api.lifecyclesolutions.ni.com/" --api-key "123234" --workspace "sample_workspace" --feed-name "example_feed"</w:t>
+      <w:proofErr w:type="spellStart"/>
+      <w:r>
+        <w:rPr>
+          <w:rFonts w:ascii="Source Sans Pro" w:eastAsia="Source Sans Pro" w:hAnsi="Source Sans Pro" w:cs="Source Sans Pro"/>
+          <w:i/>
+          <w:iCs/>
+          <w:lang w:eastAsia="en-US"/>
+        </w:rPr>
+        <w:t>ni</w:t>
+      </w:r>
+      <w:proofErr w:type="spellEnd"/>
+      <w:r>
+        <w:rPr>
+          <w:rFonts w:ascii="Source Sans Pro" w:eastAsia="Source Sans Pro" w:hAnsi="Source Sans Pro" w:cs="Source Sans Pro"/>
+          <w:i/>
+          <w:iCs/>
+          <w:lang w:eastAsia="en-US"/>
+        </w:rPr>
+        <w:t>-measurement-plugin-package-builder --plugin-</w:t>
+      </w:r>
+      <w:proofErr w:type="spellStart"/>
+      <w:r>
+        <w:rPr>
+          <w:rFonts w:ascii="Source Sans Pro" w:eastAsia="Source Sans Pro" w:hAnsi="Source Sans Pro" w:cs="Source Sans Pro"/>
+          <w:i/>
+          <w:iCs/>
+          <w:lang w:eastAsia="en-US"/>
+        </w:rPr>
+        <w:t>dir</w:t>
+      </w:r>
+      <w:proofErr w:type="spellEnd"/>
+      <w:r>
+        <w:rPr>
+          <w:rFonts w:ascii="Source Sans Pro" w:eastAsia="Source Sans Pro" w:hAnsi="Source Sans Pro" w:cs="Source Sans Pro"/>
+          <w:i/>
+          <w:iCs/>
+          <w:lang w:eastAsia="en-US"/>
+        </w:rPr>
+        <w:t xml:space="preserve"> "C:\Users\examples\sample_measurement" --upload-packages --</w:t>
+      </w:r>
+      <w:proofErr w:type="spellStart"/>
+      <w:r>
+        <w:rPr>
+          <w:rFonts w:ascii="Source Sans Pro" w:eastAsia="Source Sans Pro" w:hAnsi="Source Sans Pro" w:cs="Source Sans Pro"/>
+          <w:i/>
+          <w:iCs/>
+          <w:lang w:eastAsia="en-US"/>
+        </w:rPr>
+        <w:t>api-url</w:t>
+      </w:r>
+      <w:proofErr w:type="spellEnd"/>
+      <w:r>
+        <w:rPr>
+          <w:rFonts w:ascii="Source Sans Pro" w:eastAsia="Source Sans Pro" w:hAnsi="Source Sans Pro" w:cs="Source Sans Pro"/>
+          <w:i/>
+          <w:iCs/>
+          <w:lang w:eastAsia="en-US"/>
+        </w:rPr>
+        <w:t xml:space="preserve"> "https://dev-</w:t>
+      </w:r>
+      <w:r>
+        <w:rPr>
+          <w:rFonts w:ascii="Source Sans Pro" w:eastAsia="Source Sans Pro" w:hAnsi="Source Sans Pro" w:cs="Source Sans Pro"/>
+          <w:i/>
+          <w:iCs/>
+          <w:lang w:eastAsia="en-US"/>
+        </w:rPr>
+        <w:lastRenderedPageBreak/>
+        <w:t>api.lifecyclesolutions.ni.com/" --</w:t>
+      </w:r>
+      <w:proofErr w:type="spellStart"/>
+      <w:r>
+        <w:rPr>
+          <w:rFonts w:ascii="Source Sans Pro" w:eastAsia="Source Sans Pro" w:hAnsi="Source Sans Pro" w:cs="Source Sans Pro"/>
+          <w:i/>
+          <w:iCs/>
+          <w:lang w:eastAsia="en-US"/>
+        </w:rPr>
+        <w:t>api</w:t>
+      </w:r>
+      <w:proofErr w:type="spellEnd"/>
+      <w:r>
+        <w:rPr>
+          <w:rFonts w:ascii="Source Sans Pro" w:eastAsia="Source Sans Pro" w:hAnsi="Source Sans Pro" w:cs="Source Sans Pro"/>
+          <w:i/>
+          <w:iCs/>
+          <w:lang w:eastAsia="en-US"/>
+        </w:rPr>
+        <w:t>-key "123234" --workspace "</w:t>
+      </w:r>
+      <w:proofErr w:type="spellStart"/>
+      <w:r>
+        <w:rPr>
+          <w:rFonts w:ascii="Source Sans Pro" w:eastAsia="Source Sans Pro" w:hAnsi="Source Sans Pro" w:cs="Source Sans Pro"/>
+          <w:i/>
+          <w:iCs/>
+          <w:lang w:eastAsia="en-US"/>
+        </w:rPr>
+        <w:t>sample_workspace</w:t>
+      </w:r>
+      <w:proofErr w:type="spellEnd"/>
+      <w:r>
+        <w:rPr>
+          <w:rFonts w:ascii="Source Sans Pro" w:eastAsia="Source Sans Pro" w:hAnsi="Source Sans Pro" w:cs="Source Sans Pro"/>
+          <w:i/>
+          <w:iCs/>
+          <w:lang w:eastAsia="en-US"/>
+        </w:rPr>
+        <w:t>" --feed-name "</w:t>
+      </w:r>
+      <w:proofErr w:type="spellStart"/>
+      <w:r>
+        <w:rPr>
+          <w:rFonts w:ascii="Source Sans Pro" w:eastAsia="Source Sans Pro" w:hAnsi="Source Sans Pro" w:cs="Source Sans Pro"/>
+          <w:i/>
+          <w:iCs/>
+          <w:lang w:eastAsia="en-US"/>
+        </w:rPr>
+        <w:t>example_feed</w:t>
+      </w:r>
+      <w:proofErr w:type="spellEnd"/>
+      <w:r>
+        <w:rPr>
+          <w:rFonts w:ascii="Source Sans Pro" w:eastAsia="Source Sans Pro" w:hAnsi="Source Sans Pro" w:cs="Source Sans Pro"/>
+          <w:i/>
+          <w:iCs/>
+          <w:lang w:eastAsia="en-US"/>
+        </w:rPr>
+        <w:t>"</w:t>
       </w:r>
     </w:p>
     <w:p>
@@ -2112,7 +3305,27 @@
           <w:szCs w:val="28"/>
           <w:lang w:eastAsia="en-US"/>
         </w:rPr>
-        <w:t xml:space="preserve"> To upload the multiple measurement packages to systemlink, </w:t>
+        <w:t xml:space="preserve"> To upload the multiple measurement packages to </w:t>
+      </w:r>
+      <w:proofErr w:type="spellStart"/>
+      <w:r>
+        <w:rPr>
+          <w:rFonts w:ascii="Source Sans Pro" w:eastAsia="Source Sans Pro" w:hAnsi="Source Sans Pro" w:cs="Source Sans Pro"/>
+          <w:sz w:val="28"/>
+          <w:szCs w:val="28"/>
+          <w:lang w:eastAsia="en-US"/>
+        </w:rPr>
+        <w:t>systemlink</w:t>
+      </w:r>
+      <w:proofErr w:type="spellEnd"/>
+      <w:r>
+        <w:rPr>
+          <w:rFonts w:ascii="Source Sans Pro" w:eastAsia="Source Sans Pro" w:hAnsi="Source Sans Pro" w:cs="Source Sans Pro"/>
+          <w:sz w:val="28"/>
+          <w:szCs w:val="28"/>
+          <w:lang w:eastAsia="en-US"/>
+        </w:rPr>
+        <w:t xml:space="preserve">, </w:t>
       </w:r>
       <w:r>
         <w:rPr>
@@ -2159,7 +3372,227 @@
           <w:iCs/>
           <w:lang w:eastAsia="en-US"/>
         </w:rPr>
-        <w:t xml:space="preserve">    ni-measurement-plugin-package-builder --base-dir &lt;measurement_plugin_base_directory&gt; --selected-meas-plugins &lt;list_of_comma_separated_meas_plugins&gt; --upload-packages --api-url &lt;systemlink_api_url&gt; --api-key &lt;systemlink_api_key&gt; --workspace &lt;workspace_name&gt; --feed-name &lt;name_of_the_feed&gt;</w:t>
+        <w:t xml:space="preserve">    </w:t>
+      </w:r>
+      <w:proofErr w:type="spellStart"/>
+      <w:r>
+        <w:rPr>
+          <w:rFonts w:ascii="Source Sans Pro" w:eastAsia="Source Sans Pro" w:hAnsi="Source Sans Pro" w:cs="Source Sans Pro"/>
+          <w:i/>
+          <w:iCs/>
+          <w:lang w:eastAsia="en-US"/>
+        </w:rPr>
+        <w:t>ni</w:t>
+      </w:r>
+      <w:proofErr w:type="spellEnd"/>
+      <w:r>
+        <w:rPr>
+          <w:rFonts w:ascii="Source Sans Pro" w:eastAsia="Source Sans Pro" w:hAnsi="Source Sans Pro" w:cs="Source Sans Pro"/>
+          <w:i/>
+          <w:iCs/>
+          <w:lang w:eastAsia="en-US"/>
+        </w:rPr>
+        <w:t>-measurement-plugin-package-builder --base-</w:t>
+      </w:r>
+      <w:proofErr w:type="spellStart"/>
+      <w:r>
+        <w:rPr>
+          <w:rFonts w:ascii="Source Sans Pro" w:eastAsia="Source Sans Pro" w:hAnsi="Source Sans Pro" w:cs="Source Sans Pro"/>
+          <w:i/>
+          <w:iCs/>
+          <w:lang w:eastAsia="en-US"/>
+        </w:rPr>
+        <w:t>dir</w:t>
+      </w:r>
+      <w:proofErr w:type="spellEnd"/>
+      <w:r>
+        <w:rPr>
+          <w:rFonts w:ascii="Source Sans Pro" w:eastAsia="Source Sans Pro" w:hAnsi="Source Sans Pro" w:cs="Source Sans Pro"/>
+          <w:i/>
+          <w:iCs/>
+          <w:lang w:eastAsia="en-US"/>
+        </w:rPr>
+        <w:t xml:space="preserve"> &lt;</w:t>
+      </w:r>
+      <w:proofErr w:type="spellStart"/>
+      <w:r>
+        <w:rPr>
+          <w:rFonts w:ascii="Source Sans Pro" w:eastAsia="Source Sans Pro" w:hAnsi="Source Sans Pro" w:cs="Source Sans Pro"/>
+          <w:i/>
+          <w:iCs/>
+          <w:lang w:eastAsia="en-US"/>
+        </w:rPr>
+        <w:t>measurement_plugin_base_directory</w:t>
+      </w:r>
+      <w:proofErr w:type="spellEnd"/>
+      <w:r>
+        <w:rPr>
+          <w:rFonts w:ascii="Source Sans Pro" w:eastAsia="Source Sans Pro" w:hAnsi="Source Sans Pro" w:cs="Source Sans Pro"/>
+          <w:i/>
+          <w:iCs/>
+          <w:lang w:eastAsia="en-US"/>
+        </w:rPr>
+        <w:t>&gt; --selected-</w:t>
+      </w:r>
+      <w:proofErr w:type="spellStart"/>
+      <w:r>
+        <w:rPr>
+          <w:rFonts w:ascii="Source Sans Pro" w:eastAsia="Source Sans Pro" w:hAnsi="Source Sans Pro" w:cs="Source Sans Pro"/>
+          <w:i/>
+          <w:iCs/>
+          <w:lang w:eastAsia="en-US"/>
+        </w:rPr>
+        <w:t>meas</w:t>
+      </w:r>
+      <w:proofErr w:type="spellEnd"/>
+      <w:r>
+        <w:rPr>
+          <w:rFonts w:ascii="Source Sans Pro" w:eastAsia="Source Sans Pro" w:hAnsi="Source Sans Pro" w:cs="Source Sans Pro"/>
+          <w:i/>
+          <w:iCs/>
+          <w:lang w:eastAsia="en-US"/>
+        </w:rPr>
+        <w:t>-plugins &lt;</w:t>
+      </w:r>
+      <w:proofErr w:type="spellStart"/>
+      <w:r>
+        <w:rPr>
+          <w:rFonts w:ascii="Source Sans Pro" w:eastAsia="Source Sans Pro" w:hAnsi="Source Sans Pro" w:cs="Source Sans Pro"/>
+          <w:i/>
+          <w:iCs/>
+          <w:lang w:eastAsia="en-US"/>
+        </w:rPr>
+        <w:t>list_of_comma_separated_meas_plugins</w:t>
+      </w:r>
+      <w:proofErr w:type="spellEnd"/>
+      <w:r>
+        <w:rPr>
+          <w:rFonts w:ascii="Source Sans Pro" w:eastAsia="Source Sans Pro" w:hAnsi="Source Sans Pro" w:cs="Source Sans Pro"/>
+          <w:i/>
+          <w:iCs/>
+          <w:lang w:eastAsia="en-US"/>
+        </w:rPr>
+        <w:t>&gt; --upload-packages --</w:t>
+      </w:r>
+      <w:proofErr w:type="spellStart"/>
+      <w:r>
+        <w:rPr>
+          <w:rFonts w:ascii="Source Sans Pro" w:eastAsia="Source Sans Pro" w:hAnsi="Source Sans Pro" w:cs="Source Sans Pro"/>
+          <w:i/>
+          <w:iCs/>
+          <w:lang w:eastAsia="en-US"/>
+        </w:rPr>
+        <w:t>api-url</w:t>
+      </w:r>
+      <w:proofErr w:type="spellEnd"/>
+      <w:r>
+        <w:rPr>
+          <w:rFonts w:ascii="Source Sans Pro" w:eastAsia="Source Sans Pro" w:hAnsi="Source Sans Pro" w:cs="Source Sans Pro"/>
+          <w:i/>
+          <w:iCs/>
+          <w:lang w:eastAsia="en-US"/>
+        </w:rPr>
+        <w:t xml:space="preserve"> &lt;</w:t>
+      </w:r>
+      <w:proofErr w:type="spellStart"/>
+      <w:r>
+        <w:rPr>
+          <w:rFonts w:ascii="Source Sans Pro" w:eastAsia="Source Sans Pro" w:hAnsi="Source Sans Pro" w:cs="Source Sans Pro"/>
+          <w:i/>
+          <w:iCs/>
+          <w:lang w:eastAsia="en-US"/>
+        </w:rPr>
+        <w:t>systemlink_api_url</w:t>
+      </w:r>
+      <w:proofErr w:type="spellEnd"/>
+      <w:r>
+        <w:rPr>
+          <w:rFonts w:ascii="Source Sans Pro" w:eastAsia="Source Sans Pro" w:hAnsi="Source Sans Pro" w:cs="Source Sans Pro"/>
+          <w:i/>
+          <w:iCs/>
+          <w:lang w:eastAsia="en-US"/>
+        </w:rPr>
+        <w:t>&gt; --</w:t>
+      </w:r>
+      <w:proofErr w:type="spellStart"/>
+      <w:r>
+        <w:rPr>
+          <w:rFonts w:ascii="Source Sans Pro" w:eastAsia="Source Sans Pro" w:hAnsi="Source Sans Pro" w:cs="Source Sans Pro"/>
+          <w:i/>
+          <w:iCs/>
+          <w:lang w:eastAsia="en-US"/>
+        </w:rPr>
+        <w:t>api</w:t>
+      </w:r>
+      <w:proofErr w:type="spellEnd"/>
+      <w:r>
+        <w:rPr>
+          <w:rFonts w:ascii="Source Sans Pro" w:eastAsia="Source Sans Pro" w:hAnsi="Source Sans Pro" w:cs="Source Sans Pro"/>
+          <w:i/>
+          <w:iCs/>
+          <w:lang w:eastAsia="en-US"/>
+        </w:rPr>
+        <w:t>-key &lt;</w:t>
+      </w:r>
+      <w:proofErr w:type="spellStart"/>
+      <w:r>
+        <w:rPr>
+          <w:rFonts w:ascii="Source Sans Pro" w:eastAsia="Source Sans Pro" w:hAnsi="Source Sans Pro" w:cs="Source Sans Pro"/>
+          <w:i/>
+          <w:iCs/>
+          <w:lang w:eastAsia="en-US"/>
+        </w:rPr>
+        <w:t>systemlink_api_key</w:t>
+      </w:r>
+      <w:proofErr w:type="spellEnd"/>
+      <w:r>
+        <w:rPr>
+          <w:rFonts w:ascii="Source Sans Pro" w:eastAsia="Source Sans Pro" w:hAnsi="Source Sans Pro" w:cs="Source Sans Pro"/>
+          <w:i/>
+          <w:iCs/>
+          <w:lang w:eastAsia="en-US"/>
+        </w:rPr>
+        <w:t>&gt; --workspace &lt;</w:t>
+      </w:r>
+      <w:proofErr w:type="spellStart"/>
+      <w:r>
+        <w:rPr>
+          <w:rFonts w:ascii="Source Sans Pro" w:eastAsia="Source Sans Pro" w:hAnsi="Source Sans Pro" w:cs="Source Sans Pro"/>
+          <w:i/>
+          <w:iCs/>
+          <w:lang w:eastAsia="en-US"/>
+        </w:rPr>
+        <w:t>workspace_name</w:t>
+      </w:r>
+      <w:proofErr w:type="spellEnd"/>
+      <w:r>
+        <w:rPr>
+          <w:rFonts w:ascii="Source Sans Pro" w:eastAsia="Source Sans Pro" w:hAnsi="Source Sans Pro" w:cs="Source Sans Pro"/>
+          <w:i/>
+          <w:iCs/>
+          <w:lang w:eastAsia="en-US"/>
+        </w:rPr>
+        <w:t>&gt; --feed-name &lt;</w:t>
+      </w:r>
+      <w:proofErr w:type="spellStart"/>
+      <w:r>
+        <w:rPr>
+          <w:rFonts w:ascii="Source Sans Pro" w:eastAsia="Source Sans Pro" w:hAnsi="Source Sans Pro" w:cs="Source Sans Pro"/>
+          <w:i/>
+          <w:iCs/>
+          <w:lang w:eastAsia="en-US"/>
+        </w:rPr>
+        <w:t>name_of_the_feed</w:t>
+      </w:r>
+      <w:proofErr w:type="spellEnd"/>
+      <w:r>
+        <w:rPr>
+          <w:rFonts w:ascii="Source Sans Pro" w:eastAsia="Source Sans Pro" w:hAnsi="Source Sans Pro" w:cs="Source Sans Pro"/>
+          <w:i/>
+          <w:iCs/>
+          <w:lang w:eastAsia="en-US"/>
+        </w:rPr>
+        <w:t>&gt;</w:t>
       </w:r>
     </w:p>
     <w:p>
@@ -2206,8 +3639,187 @@
           <w:iCs/>
           <w:lang w:eastAsia="en-US"/>
         </w:rPr>
-        <w:lastRenderedPageBreak/>
-        <w:t xml:space="preserve"> ni-measurement-plugin-package-builder --base-dir "C:\Users\examples" --selected-meas-plugins "sample_measurement,testing_measurement" --upload-packages --api-url "https://dev-api.lifecyclesolutions.ni.com/" --api-key "123234" --workspace "sample_workspace" --feed-name "example_feed"</w:t>
+        <w:t xml:space="preserve"> </w:t>
+      </w:r>
+      <w:proofErr w:type="spellStart"/>
+      <w:r>
+        <w:rPr>
+          <w:rFonts w:ascii="Source Sans Pro" w:eastAsia="Source Sans Pro" w:hAnsi="Source Sans Pro" w:cs="Source Sans Pro"/>
+          <w:i/>
+          <w:iCs/>
+          <w:lang w:eastAsia="en-US"/>
+        </w:rPr>
+        <w:t>ni</w:t>
+      </w:r>
+      <w:proofErr w:type="spellEnd"/>
+      <w:r>
+        <w:rPr>
+          <w:rFonts w:ascii="Source Sans Pro" w:eastAsia="Source Sans Pro" w:hAnsi="Source Sans Pro" w:cs="Source Sans Pro"/>
+          <w:i/>
+          <w:iCs/>
+          <w:lang w:eastAsia="en-US"/>
+        </w:rPr>
+        <w:t>-measurement-plugin-package-builder --base-</w:t>
+      </w:r>
+      <w:proofErr w:type="spellStart"/>
+      <w:r>
+        <w:rPr>
+          <w:rFonts w:ascii="Source Sans Pro" w:eastAsia="Source Sans Pro" w:hAnsi="Source Sans Pro" w:cs="Source Sans Pro"/>
+          <w:i/>
+          <w:iCs/>
+          <w:lang w:eastAsia="en-US"/>
+        </w:rPr>
+        <w:t>dir</w:t>
+      </w:r>
+      <w:proofErr w:type="spellEnd"/>
+      <w:r>
+        <w:rPr>
+          <w:rFonts w:ascii="Source Sans Pro" w:eastAsia="Source Sans Pro" w:hAnsi="Source Sans Pro" w:cs="Source Sans Pro"/>
+          <w:i/>
+          <w:iCs/>
+          <w:lang w:eastAsia="en-US"/>
+        </w:rPr>
+        <w:t xml:space="preserve"> "C:\Users\examples" --selected-</w:t>
+      </w:r>
+      <w:proofErr w:type="spellStart"/>
+      <w:r>
+        <w:rPr>
+          <w:rFonts w:ascii="Source Sans Pro" w:eastAsia="Source Sans Pro" w:hAnsi="Source Sans Pro" w:cs="Source Sans Pro"/>
+          <w:i/>
+          <w:iCs/>
+          <w:lang w:eastAsia="en-US"/>
+        </w:rPr>
+        <w:t>meas</w:t>
+      </w:r>
+      <w:proofErr w:type="spellEnd"/>
+      <w:r>
+        <w:rPr>
+          <w:rFonts w:ascii="Source Sans Pro" w:eastAsia="Source Sans Pro" w:hAnsi="Source Sans Pro" w:cs="Source Sans Pro"/>
+          <w:i/>
+          <w:iCs/>
+          <w:lang w:eastAsia="en-US"/>
+        </w:rPr>
+        <w:t>-plugins "</w:t>
+      </w:r>
+      <w:proofErr w:type="spellStart"/>
+      <w:r>
+        <w:rPr>
+          <w:rFonts w:ascii="Source Sans Pro" w:eastAsia="Source Sans Pro" w:hAnsi="Source Sans Pro" w:cs="Source Sans Pro"/>
+          <w:i/>
+          <w:iCs/>
+          <w:lang w:eastAsia="en-US"/>
+        </w:rPr>
+        <w:t>sample_</w:t>
+      </w:r>
+      <w:proofErr w:type="gramStart"/>
+      <w:r>
+        <w:rPr>
+          <w:rFonts w:ascii="Source Sans Pro" w:eastAsia="Source Sans Pro" w:hAnsi="Source Sans Pro" w:cs="Source Sans Pro"/>
+          <w:i/>
+          <w:iCs/>
+          <w:lang w:eastAsia="en-US"/>
+        </w:rPr>
+        <w:t>measurement,testing</w:t>
+      </w:r>
+      <w:proofErr w:type="gramEnd"/>
+      <w:r>
+        <w:rPr>
+          <w:rFonts w:ascii="Source Sans Pro" w:eastAsia="Source Sans Pro" w:hAnsi="Source Sans Pro" w:cs="Source Sans Pro"/>
+          <w:i/>
+          <w:iCs/>
+          <w:lang w:eastAsia="en-US"/>
+        </w:rPr>
+        <w:t>_measurement</w:t>
+      </w:r>
+      <w:proofErr w:type="spellEnd"/>
+      <w:r>
+        <w:rPr>
+          <w:rFonts w:ascii="Source Sans Pro" w:eastAsia="Source Sans Pro" w:hAnsi="Source Sans Pro" w:cs="Source Sans Pro"/>
+          <w:i/>
+          <w:iCs/>
+          <w:lang w:eastAsia="en-US"/>
+        </w:rPr>
+        <w:t>" --upload-packages --</w:t>
+      </w:r>
+      <w:proofErr w:type="spellStart"/>
+      <w:r>
+        <w:rPr>
+          <w:rFonts w:ascii="Source Sans Pro" w:eastAsia="Source Sans Pro" w:hAnsi="Source Sans Pro" w:cs="Source Sans Pro"/>
+          <w:i/>
+          <w:iCs/>
+          <w:lang w:eastAsia="en-US"/>
+        </w:rPr>
+        <w:t>api-url</w:t>
+      </w:r>
+      <w:proofErr w:type="spellEnd"/>
+      <w:r>
+        <w:rPr>
+          <w:rFonts w:ascii="Source Sans Pro" w:eastAsia="Source Sans Pro" w:hAnsi="Source Sans Pro" w:cs="Source Sans Pro"/>
+          <w:i/>
+          <w:iCs/>
+          <w:lang w:eastAsia="en-US"/>
+        </w:rPr>
+        <w:t xml:space="preserve"> "https://dev-api.lifecyclesolutions.ni.com/" --</w:t>
+      </w:r>
+      <w:proofErr w:type="spellStart"/>
+      <w:r>
+        <w:rPr>
+          <w:rFonts w:ascii="Source Sans Pro" w:eastAsia="Source Sans Pro" w:hAnsi="Source Sans Pro" w:cs="Source Sans Pro"/>
+          <w:i/>
+          <w:iCs/>
+          <w:lang w:eastAsia="en-US"/>
+        </w:rPr>
+        <w:t>api</w:t>
+      </w:r>
+      <w:proofErr w:type="spellEnd"/>
+      <w:r>
+        <w:rPr>
+          <w:rFonts w:ascii="Source Sans Pro" w:eastAsia="Source Sans Pro" w:hAnsi="Source Sans Pro" w:cs="Source Sans Pro"/>
+          <w:i/>
+          <w:iCs/>
+          <w:lang w:eastAsia="en-US"/>
+        </w:rPr>
+        <w:t>-key "123234" --workspace "</w:t>
+      </w:r>
+      <w:proofErr w:type="spellStart"/>
+      <w:r>
+        <w:rPr>
+          <w:rFonts w:ascii="Source Sans Pro" w:eastAsia="Source Sans Pro" w:hAnsi="Source Sans Pro" w:cs="Source Sans Pro"/>
+          <w:i/>
+          <w:iCs/>
+          <w:lang w:eastAsia="en-US"/>
+        </w:rPr>
+        <w:t>sample_workspace</w:t>
+      </w:r>
+      <w:proofErr w:type="spellEnd"/>
+      <w:r>
+        <w:rPr>
+          <w:rFonts w:ascii="Source Sans Pro" w:eastAsia="Source Sans Pro" w:hAnsi="Source Sans Pro" w:cs="Source Sans Pro"/>
+          <w:i/>
+          <w:iCs/>
+          <w:lang w:eastAsia="en-US"/>
+        </w:rPr>
+        <w:t>" --feed-name "</w:t>
+      </w:r>
+      <w:proofErr w:type="spellStart"/>
+      <w:r>
+        <w:rPr>
+          <w:rFonts w:ascii="Source Sans Pro" w:eastAsia="Source Sans Pro" w:hAnsi="Source Sans Pro" w:cs="Source Sans Pro"/>
+          <w:i/>
+          <w:iCs/>
+          <w:lang w:eastAsia="en-US"/>
+        </w:rPr>
+        <w:t>example_feed</w:t>
+      </w:r>
+      <w:proofErr w:type="spellEnd"/>
+      <w:r>
+        <w:rPr>
+          <w:rFonts w:ascii="Source Sans Pro" w:eastAsia="Source Sans Pro" w:hAnsi="Source Sans Pro" w:cs="Source Sans Pro"/>
+          <w:i/>
+          <w:iCs/>
+          <w:lang w:eastAsia="en-US"/>
+        </w:rPr>
+        <w:t>"</w:t>
       </w:r>
     </w:p>
     <w:p>
@@ -2286,7 +3898,29 @@
           <w:szCs w:val="28"/>
           <w:lang w:eastAsia="en-US"/>
         </w:rPr>
-        <w:t>selected measurement plugins</w:t>
+        <w:t>selected measurement plug</w:t>
+      </w:r>
+      <w:r>
+        <w:rPr>
+          <w:rFonts w:ascii="Source Sans Pro" w:eastAsia="Source Sans Pro" w:hAnsi="Source Sans Pro" w:cs="Source Sans Pro"/>
+          <w:i/>
+          <w:iCs/>
+          <w:sz w:val="28"/>
+          <w:szCs w:val="28"/>
+          <w:lang w:eastAsia="en-US"/>
+        </w:rPr>
+        <w:t>-</w:t>
+      </w:r>
+      <w:r>
+        <w:rPr>
+          <w:rFonts w:ascii="Source Sans Pro" w:eastAsia="Source Sans Pro" w:hAnsi="Source Sans Pro" w:cs="Source Sans Pro"/>
+          <w:i/>
+          <w:iCs/>
+          <w:sz w:val="28"/>
+          <w:szCs w:val="28"/>
+          <w:lang w:eastAsia="en-US"/>
+        </w:rPr>
+        <w:t>ins</w:t>
       </w:r>
       <w:r>
         <w:rPr>
@@ -2370,19 +4004,43 @@
           <w:sz w:val="28"/>
           <w:szCs w:val="28"/>
         </w:rPr>
-        <w:t xml:space="preserve">The command line interface will show the directory where the </w:t>
-      </w:r>
+        <w:t xml:space="preserve">The command line interface will show the directory where </w:t>
+      </w:r>
+      <w:proofErr w:type="gramStart"/>
       <w:r>
         <w:rPr>
           <w:rStyle w:val="ui-provider"/>
           <w:rFonts w:ascii="Source Sans Pro" w:hAnsi="Source Sans Pro"/>
-          <w:i/>
-          <w:iCs/>
-          <w:sz w:val="28"/>
-          <w:szCs w:val="28"/>
-        </w:rPr>
-        <w:t>.nipkg</w:t>
-      </w:r>
+          <w:sz w:val="28"/>
+          <w:szCs w:val="28"/>
+        </w:rPr>
+        <w:t xml:space="preserve">the </w:t>
+      </w:r>
+      <w:r>
+        <w:rPr>
+          <w:rStyle w:val="ui-provider"/>
+          <w:rFonts w:ascii="Source Sans Pro" w:hAnsi="Source Sans Pro"/>
+          <w:i/>
+          <w:iCs/>
+          <w:sz w:val="28"/>
+          <w:szCs w:val="28"/>
+        </w:rPr>
+        <w:t>.</w:t>
+      </w:r>
+      <w:proofErr w:type="spellStart"/>
+      <w:r>
+        <w:rPr>
+          <w:rStyle w:val="ui-provider"/>
+          <w:rFonts w:ascii="Source Sans Pro" w:hAnsi="Source Sans Pro"/>
+          <w:i/>
+          <w:iCs/>
+          <w:sz w:val="28"/>
+          <w:szCs w:val="28"/>
+        </w:rPr>
+        <w:t>nipkg</w:t>
+      </w:r>
+      <w:proofErr w:type="spellEnd"/>
+      <w:proofErr w:type="gramEnd"/>
       <w:r>
         <w:rPr>
           <w:rStyle w:val="ui-provider"/>
@@ -2480,6 +4138,7 @@
           <w:color w:val="024021"/>
           <w:lang w:eastAsia="en-US"/>
         </w:rPr>
+        <w:lastRenderedPageBreak/>
         <w:t>Interactive mode</w:t>
       </w:r>
       <w:bookmarkEnd w:id="8"/>
@@ -2512,15 +4171,37 @@
           <w:lang w:eastAsia="en-US"/>
         </w:rPr>
       </w:pPr>
-      <w:r>
-        <w:rPr>
-          <w:rFonts w:ascii="Source Sans Pro" w:eastAsia="Source Sans Pro" w:hAnsi="Source Sans Pro" w:cs="Source Sans Pro"/>
-          <w:i/>
-          <w:iCs/>
-          <w:lang w:eastAsia="en-US"/>
-        </w:rPr>
-        <w:t>ni-measurement-plugin-package-builder -i</w:t>
-      </w:r>
+      <w:proofErr w:type="spellStart"/>
+      <w:r>
+        <w:rPr>
+          <w:rFonts w:ascii="Source Sans Pro" w:eastAsia="Source Sans Pro" w:hAnsi="Source Sans Pro" w:cs="Source Sans Pro"/>
+          <w:i/>
+          <w:iCs/>
+          <w:lang w:eastAsia="en-US"/>
+        </w:rPr>
+        <w:t>ni</w:t>
+      </w:r>
+      <w:proofErr w:type="spellEnd"/>
+      <w:r>
+        <w:rPr>
+          <w:rFonts w:ascii="Source Sans Pro" w:eastAsia="Source Sans Pro" w:hAnsi="Source Sans Pro" w:cs="Source Sans Pro"/>
+          <w:i/>
+          <w:iCs/>
+          <w:lang w:eastAsia="en-US"/>
+        </w:rPr>
+        <w:t>-measurement-plugin-package-builder -</w:t>
+      </w:r>
+      <w:proofErr w:type="spellStart"/>
+      <w:r>
+        <w:rPr>
+          <w:rFonts w:ascii="Source Sans Pro" w:eastAsia="Source Sans Pro" w:hAnsi="Source Sans Pro" w:cs="Source Sans Pro"/>
+          <w:i/>
+          <w:iCs/>
+          <w:lang w:eastAsia="en-US"/>
+        </w:rPr>
+        <w:t>i</w:t>
+      </w:r>
+      <w:proofErr w:type="spellEnd"/>
     </w:p>
     <w:p>
       <w:pPr>
@@ -2563,6 +4244,7 @@
         </w:rPr>
         <w:t xml:space="preserve">and uploading to </w:t>
       </w:r>
+      <w:proofErr w:type="spellStart"/>
       <w:r>
         <w:rPr>
           <w:rFonts w:ascii="Source Sans Pro" w:eastAsia="Source Sans Pro" w:hAnsi="Source Sans Pro" w:cs="Source Sans Pro"/>
@@ -2599,6 +4281,7 @@
         </w:rPr>
         <w:t>ink</w:t>
       </w:r>
+      <w:proofErr w:type="spellEnd"/>
       <w:r>
         <w:rPr>
           <w:rFonts w:ascii="Source Sans Pro" w:eastAsia="Source Sans Pro" w:hAnsi="Source Sans Pro" w:cs="Source Sans Pro"/>
@@ -2636,16 +4319,52 @@
           <w:szCs w:val="28"/>
           <w:lang w:eastAsia="en-US"/>
         </w:rPr>
-        <w:t>plugins</w:t>
-      </w:r>
-      <w:r>
-        <w:rPr>
-          <w:rFonts w:ascii="Source Sans Pro" w:eastAsia="Source Sans Pro" w:hAnsi="Source Sans Pro" w:cs="Source Sans Pro"/>
-          <w:sz w:val="28"/>
-          <w:szCs w:val="28"/>
-          <w:lang w:eastAsia="en-US"/>
-        </w:rPr>
-        <w:t>, the parent directory containing the measurement plugin folders must be provided</w:t>
+        <w:t>plug</w:t>
+      </w:r>
+      <w:r>
+        <w:rPr>
+          <w:rFonts w:ascii="Source Sans Pro" w:eastAsia="Source Sans Pro" w:hAnsi="Source Sans Pro" w:cs="Source Sans Pro"/>
+          <w:sz w:val="28"/>
+          <w:szCs w:val="28"/>
+          <w:lang w:eastAsia="en-US"/>
+        </w:rPr>
+        <w:t>-</w:t>
+      </w:r>
+      <w:r>
+        <w:rPr>
+          <w:rFonts w:ascii="Source Sans Pro" w:eastAsia="Source Sans Pro" w:hAnsi="Source Sans Pro" w:cs="Source Sans Pro"/>
+          <w:sz w:val="28"/>
+          <w:szCs w:val="28"/>
+          <w:lang w:eastAsia="en-US"/>
+        </w:rPr>
+        <w:t>ins</w:t>
+      </w:r>
+      <w:r>
+        <w:rPr>
+          <w:rFonts w:ascii="Source Sans Pro" w:eastAsia="Source Sans Pro" w:hAnsi="Source Sans Pro" w:cs="Source Sans Pro"/>
+          <w:sz w:val="28"/>
+          <w:szCs w:val="28"/>
+          <w:lang w:eastAsia="en-US"/>
+        </w:rPr>
+        <w:t>, the parent directory containing the measurement plug</w:t>
+      </w:r>
+      <w:r>
+        <w:rPr>
+          <w:rFonts w:ascii="Source Sans Pro" w:eastAsia="Source Sans Pro" w:hAnsi="Source Sans Pro" w:cs="Source Sans Pro"/>
+          <w:sz w:val="28"/>
+          <w:szCs w:val="28"/>
+          <w:lang w:eastAsia="en-US"/>
+        </w:rPr>
+        <w:t>-</w:t>
+      </w:r>
+      <w:r>
+        <w:rPr>
+          <w:rFonts w:ascii="Source Sans Pro" w:eastAsia="Source Sans Pro" w:hAnsi="Source Sans Pro" w:cs="Source Sans Pro"/>
+          <w:sz w:val="28"/>
+          <w:szCs w:val="28"/>
+          <w:lang w:eastAsia="en-US"/>
+        </w:rPr>
+        <w:t>in folders must be provided</w:t>
       </w:r>
       <w:r>
         <w:rPr>
@@ -2675,8 +4394,25 @@
           <w:szCs w:val="28"/>
           <w:lang w:eastAsia="en-US"/>
         </w:rPr>
-        <w:lastRenderedPageBreak/>
-        <w:t>Users can provide comma separated measurement plugin indexes, for building measurements.</w:t>
+        <w:t>Users can provide comma separated measurement plug</w:t>
+      </w:r>
+      <w:r>
+        <w:rPr>
+          <w:rFonts w:ascii="Source Sans Pro" w:eastAsia="Source Sans Pro" w:hAnsi="Source Sans Pro" w:cs="Source Sans Pro"/>
+          <w:sz w:val="28"/>
+          <w:szCs w:val="28"/>
+          <w:lang w:eastAsia="en-US"/>
+        </w:rPr>
+        <w:t>-</w:t>
+      </w:r>
+      <w:r>
+        <w:rPr>
+          <w:rFonts w:ascii="Source Sans Pro" w:eastAsia="Source Sans Pro" w:hAnsi="Source Sans Pro" w:cs="Source Sans Pro"/>
+          <w:sz w:val="28"/>
+          <w:szCs w:val="28"/>
+          <w:lang w:eastAsia="en-US"/>
+        </w:rPr>
+        <w:t>in indexes, for building measurements.</w:t>
       </w:r>
     </w:p>
     <w:p>
@@ -2749,19 +4485,43 @@
           <w:sz w:val="28"/>
           <w:szCs w:val="28"/>
         </w:rPr>
-        <w:t xml:space="preserve">The command line interface will show the directory where the </w:t>
-      </w:r>
+        <w:t xml:space="preserve">The command line interface will show the directory where </w:t>
+      </w:r>
+      <w:proofErr w:type="gramStart"/>
       <w:r>
         <w:rPr>
           <w:rStyle w:val="ui-provider"/>
           <w:rFonts w:ascii="Source Sans Pro" w:hAnsi="Source Sans Pro"/>
-          <w:i/>
-          <w:iCs/>
-          <w:sz w:val="28"/>
-          <w:szCs w:val="28"/>
-        </w:rPr>
-        <w:t>.nipkg</w:t>
-      </w:r>
+          <w:sz w:val="28"/>
+          <w:szCs w:val="28"/>
+        </w:rPr>
+        <w:t xml:space="preserve">the </w:t>
+      </w:r>
+      <w:r>
+        <w:rPr>
+          <w:rStyle w:val="ui-provider"/>
+          <w:rFonts w:ascii="Source Sans Pro" w:hAnsi="Source Sans Pro"/>
+          <w:i/>
+          <w:iCs/>
+          <w:sz w:val="28"/>
+          <w:szCs w:val="28"/>
+        </w:rPr>
+        <w:t>.</w:t>
+      </w:r>
+      <w:proofErr w:type="spellStart"/>
+      <w:r>
+        <w:rPr>
+          <w:rStyle w:val="ui-provider"/>
+          <w:rFonts w:ascii="Source Sans Pro" w:hAnsi="Source Sans Pro"/>
+          <w:i/>
+          <w:iCs/>
+          <w:sz w:val="28"/>
+          <w:szCs w:val="28"/>
+        </w:rPr>
+        <w:t>nipkg</w:t>
+      </w:r>
+      <w:proofErr w:type="spellEnd"/>
+      <w:proofErr w:type="gramEnd"/>
       <w:r>
         <w:rPr>
           <w:rStyle w:val="ui-provider"/>
@@ -8856,6 +10616,33 @@
 </file>
 
 <file path=customXml/item1.xml><?xml version="1.0" encoding="utf-8"?>
+<?mso-contentType ?>
+<FormTemplates xmlns="http://schemas.microsoft.com/sharepoint/v3/contenttype/forms">
+  <Display>DocumentLibraryForm</Display>
+  <Edit>DocumentLibraryForm</Edit>
+  <New>DocumentLibraryForm</New>
+</FormTemplates>
+</file>
+
+<file path=customXml/item2.xml><?xml version="1.0" encoding="utf-8"?>
+<p:properties xmlns:p="http://schemas.microsoft.com/office/2006/metadata/properties" xmlns:xsi="http://www.w3.org/2001/XMLSchema-instance" xmlns:pc="http://schemas.microsoft.com/office/infopath/2007/PartnerControls">
+  <documentManagement>
+    <SharedWithUsers xmlns="fa7a5f0e-56e0-42a6-ad77-38c72f6b11c4">
+      <UserInfo>
+        <DisplayName>Jayaseelan James</DisplayName>
+        <AccountId>26</AccountId>
+        <AccountType/>
+      </UserInfo>
+    </SharedWithUsers>
+  </documentManagement>
+</p:properties>
+</file>
+
+<file path=customXml/item3.xml><?xml version="1.0" encoding="utf-8"?>
+<b:Sources xmlns:b="http://schemas.openxmlformats.org/officeDocument/2006/bibliography" xmlns="http://schemas.openxmlformats.org/officeDocument/2006/bibliography" SelectedStyle="\APASixthEditionOfficeOnline.xsl" StyleName="APA" Version="6"/>
+</file>
+
+<file path=customXml/item4.xml><?xml version="1.0" encoding="utf-8"?>
 <ct:contentTypeSchema xmlns:ct="http://schemas.microsoft.com/office/2006/metadata/contentType" xmlns:ma="http://schemas.microsoft.com/office/2006/metadata/properties/metaAttributes" ct:_="" ma:_="" ma:contentTypeName="Document" ma:contentTypeID="0x010100D68EAEF51CBD0C4DA9962F2C84458D9F" ma:contentTypeVersion="9" ma:contentTypeDescription="Create a new document." ma:contentTypeScope="" ma:versionID="3526f3381c42c6e2ca2308198785bcc0">
   <xsd:schema xmlns:xsd="http://www.w3.org/2001/XMLSchema" xmlns:xs="http://www.w3.org/2001/XMLSchema" xmlns:p="http://schemas.microsoft.com/office/2006/metadata/properties" xmlns:ns2="f5b4353c-931d-42f4-9bf3-83ab7d02158b" xmlns:ns3="fa7a5f0e-56e0-42a6-ad77-38c72f6b11c4" targetNamespace="http://schemas.microsoft.com/office/2006/metadata/properties" ma:root="true" ma:fieldsID="6f635322724c2408cc84abc5be204084" ns2:_="" ns3:_="">
     <xsd:import namespace="f5b4353c-931d-42f4-9bf3-83ab7d02158b"/>
@@ -9050,34 +10837,33 @@
 </ct:contentTypeSchema>
 </file>
 
-<file path=customXml/item2.xml><?xml version="1.0" encoding="utf-8"?>
-<b:Sources xmlns:b="http://schemas.openxmlformats.org/officeDocument/2006/bibliography" xmlns="http://schemas.openxmlformats.org/officeDocument/2006/bibliography" SelectedStyle="\APASixthEditionOfficeOnline.xsl" StyleName="APA" Version="6"/>
+<file path=customXml/itemProps1.xml><?xml version="1.0" encoding="utf-8"?>
+<ds:datastoreItem xmlns:ds="http://schemas.openxmlformats.org/officeDocument/2006/customXml" ds:itemID="{07595FA9-DD79-4AA7-A955-082BCCD961CA}">
+  <ds:schemaRefs>
+    <ds:schemaRef ds:uri="http://schemas.microsoft.com/sharepoint/v3/contenttype/forms"/>
+  </ds:schemaRefs>
+</ds:datastoreItem>
 </file>
 
-<file path=customXml/item3.xml><?xml version="1.0" encoding="utf-8"?>
-<p:properties xmlns:p="http://schemas.microsoft.com/office/2006/metadata/properties" xmlns:xsi="http://www.w3.org/2001/XMLSchema-instance" xmlns:pc="http://schemas.microsoft.com/office/infopath/2007/PartnerControls">
-  <documentManagement>
-    <SharedWithUsers xmlns="fa7a5f0e-56e0-42a6-ad77-38c72f6b11c4">
-      <UserInfo>
-        <DisplayName>Jayaseelan James</DisplayName>
-        <AccountId>26</AccountId>
-        <AccountType/>
-      </UserInfo>
-    </SharedWithUsers>
-  </documentManagement>
-</p:properties>
+<file path=customXml/itemProps2.xml><?xml version="1.0" encoding="utf-8"?>
+<ds:datastoreItem xmlns:ds="http://schemas.openxmlformats.org/officeDocument/2006/customXml" ds:itemID="{91F44E6D-4C1A-49A3-8320-4BFFEA451AD3}">
+  <ds:schemaRefs>
+    <ds:schemaRef ds:uri="http://schemas.microsoft.com/office/2006/metadata/properties"/>
+    <ds:schemaRef ds:uri="http://schemas.microsoft.com/office/infopath/2007/PartnerControls"/>
+    <ds:schemaRef ds:uri="fa7a5f0e-56e0-42a6-ad77-38c72f6b11c4"/>
+  </ds:schemaRefs>
+</ds:datastoreItem>
 </file>
 
-<file path=customXml/item4.xml><?xml version="1.0" encoding="utf-8"?>
-<?mso-contentType ?>
-<FormTemplates xmlns="http://schemas.microsoft.com/sharepoint/v3/contenttype/forms">
-  <Display>DocumentLibraryForm</Display>
-  <Edit>DocumentLibraryForm</Edit>
-  <New>DocumentLibraryForm</New>
-</FormTemplates>
+<file path=customXml/itemProps3.xml><?xml version="1.0" encoding="utf-8"?>
+<ds:datastoreItem xmlns:ds="http://schemas.openxmlformats.org/officeDocument/2006/customXml" ds:itemID="{56AC0A08-EC0E-4F9C-9FCA-052FE08CB7D8}">
+  <ds:schemaRefs>
+    <ds:schemaRef ds:uri="http://schemas.openxmlformats.org/officeDocument/2006/bibliography"/>
+  </ds:schemaRefs>
+</ds:datastoreItem>
 </file>
 
-<file path=customXml/itemProps1.xml><?xml version="1.0" encoding="utf-8"?>
+<file path=customXml/itemProps4.xml><?xml version="1.0" encoding="utf-8"?>
 <ds:datastoreItem xmlns:ds="http://schemas.openxmlformats.org/officeDocument/2006/customXml" ds:itemID="{A7060225-CBA1-4204-AB20-80DD105EC829}">
   <ds:schemaRefs>
     <ds:schemaRef ds:uri="http://schemas.microsoft.com/office/2006/metadata/contentType"/>
@@ -9094,30 +10880,4 @@
     <ds:schemaRef ds:uri="http://schemas.microsoft.com/internal/obd"/>
   </ds:schemaRefs>
 </ds:datastoreItem>
-</file>
-
-<file path=customXml/itemProps2.xml><?xml version="1.0" encoding="utf-8"?>
-<ds:datastoreItem xmlns:ds="http://schemas.openxmlformats.org/officeDocument/2006/customXml" ds:itemID="{56AC0A08-EC0E-4F9C-9FCA-052FE08CB7D8}">
-  <ds:schemaRefs>
-    <ds:schemaRef ds:uri="http://schemas.openxmlformats.org/officeDocument/2006/bibliography"/>
-  </ds:schemaRefs>
-</ds:datastoreItem>
-</file>
-
-<file path=customXml/itemProps3.xml><?xml version="1.0" encoding="utf-8"?>
-<ds:datastoreItem xmlns:ds="http://schemas.openxmlformats.org/officeDocument/2006/customXml" ds:itemID="{91F44E6D-4C1A-49A3-8320-4BFFEA451AD3}">
-  <ds:schemaRefs>
-    <ds:schemaRef ds:uri="http://schemas.microsoft.com/office/2006/metadata/properties"/>
-    <ds:schemaRef ds:uri="http://schemas.microsoft.com/office/infopath/2007/PartnerControls"/>
-    <ds:schemaRef ds:uri="fa7a5f0e-56e0-42a6-ad77-38c72f6b11c4"/>
-  </ds:schemaRefs>
-</ds:datastoreItem>
-</file>
-
-<file path=customXml/itemProps4.xml><?xml version="1.0" encoding="utf-8"?>
-<ds:datastoreItem xmlns:ds="http://schemas.openxmlformats.org/officeDocument/2006/customXml" ds:itemID="{07595FA9-DD79-4AA7-A955-082BCCD961CA}">
-  <ds:schemaRefs>
-    <ds:schemaRef ds:uri="http://schemas.microsoft.com/sharepoint/v3/contenttype/forms"/>
-  </ds:schemaRefs>
-</ds:datastoreItem>
 </file>
</xml_diff>